<commit_message>
- Added birthday in response - Removed FirstName and LastName in request. - Added Name in request.
</commit_message>
<xml_diff>
--- a/002 - DOCUMENT/API Documentation/Olives/api_endpoints_account.docx
+++ b/002 - DOCUMENT/API Documentation/Olives/api_endpoints_account.docx
@@ -793,7 +793,7 @@
                 <w:sz w:val="20"/>
                 <w:szCs w:val="20"/>
               </w:rPr>
-              <w:t>FirstName</w:t>
+              <w:t>Name</w:t>
             </w:r>
           </w:p>
         </w:tc>
@@ -847,7 +847,16 @@
                 <w:sz w:val="20"/>
                 <w:szCs w:val="20"/>
               </w:rPr>
-              <w:t>First name of doctor</w:t>
+              <w:t>Full</w:t>
+            </w:r>
+            <w:r>
+              <w:rPr>
+                <w:rFonts w:ascii="Times New Roman" w:hAnsi="Times New Roman" w:cs="Times New Roman"/>
+                <w:color w:val="000000" w:themeColor="text1"/>
+                <w:sz w:val="20"/>
+                <w:szCs w:val="20"/>
+              </w:rPr>
+              <w:t xml:space="preserve"> name of doctor</w:t>
             </w:r>
             <w:r>
               <w:rPr>
@@ -906,7 +915,7 @@
                 <w:sz w:val="20"/>
                 <w:szCs w:val="20"/>
               </w:rPr>
-              <w:t>Max length: 32</w:t>
+              <w:t>Max length: 64</w:t>
             </w:r>
           </w:p>
         </w:tc>
@@ -967,7 +976,7 @@
                 <w:sz w:val="20"/>
                 <w:szCs w:val="20"/>
               </w:rPr>
-              <w:t>LastName</w:t>
+              <w:t>Gender</w:t>
             </w:r>
           </w:p>
         </w:tc>
@@ -996,7 +1005,7 @@
                 <w:sz w:val="20"/>
                 <w:szCs w:val="20"/>
               </w:rPr>
-              <w:t>string</w:t>
+              <w:t>int</w:t>
             </w:r>
           </w:p>
         </w:tc>
@@ -1021,7 +1030,7 @@
                 <w:sz w:val="20"/>
                 <w:szCs w:val="20"/>
               </w:rPr>
-              <w:t>Last name of doctor</w:t>
+              <w:t>Gender of doctor</w:t>
             </w:r>
             <w:r>
               <w:rPr>
@@ -1080,7 +1089,59 @@
                 <w:sz w:val="20"/>
                 <w:szCs w:val="20"/>
               </w:rPr>
-              <w:t>Max length: 32</w:t>
+              <w:t>0</w:t>
+            </w:r>
+            <w:r>
+              <w:rPr>
+                <w:rFonts w:ascii="Times New Roman" w:hAnsi="Times New Roman" w:cs="Times New Roman"/>
+                <w:color w:val="000000" w:themeColor="text1"/>
+                <w:sz w:val="20"/>
+                <w:szCs w:val="20"/>
+              </w:rPr>
+              <w:t xml:space="preserve"> : Male</w:t>
+            </w:r>
+          </w:p>
+          <w:p>
+            <w:pPr>
+              <w:pStyle w:val="ListParagraph"/>
+              <w:numPr>
+                <w:ilvl w:val="0"/>
+                <w:numId w:val="45"/>
+              </w:numPr>
+              <w:rPr>
+                <w:rFonts w:ascii="Times New Roman" w:hAnsi="Times New Roman" w:cs="Times New Roman"/>
+                <w:color w:val="000000" w:themeColor="text1"/>
+                <w:sz w:val="20"/>
+                <w:szCs w:val="20"/>
+              </w:rPr>
+            </w:pPr>
+            <w:r>
+              <w:rPr>
+                <w:rFonts w:ascii="Times New Roman" w:hAnsi="Times New Roman" w:cs="Times New Roman"/>
+                <w:b/>
+                <w:color w:val="000000" w:themeColor="text1"/>
+                <w:sz w:val="20"/>
+                <w:szCs w:val="20"/>
+              </w:rPr>
+              <w:t xml:space="preserve">1 </w:t>
+            </w:r>
+            <w:r>
+              <w:rPr>
+                <w:rFonts w:ascii="Times New Roman" w:hAnsi="Times New Roman" w:cs="Times New Roman"/>
+                <w:color w:val="000000" w:themeColor="text1"/>
+                <w:sz w:val="20"/>
+                <w:szCs w:val="20"/>
+              </w:rPr>
+              <w:t>:</w:t>
+            </w:r>
+            <w:r>
+              <w:rPr>
+                <w:rFonts w:ascii="Times New Roman" w:hAnsi="Times New Roman" w:cs="Times New Roman"/>
+                <w:color w:val="000000" w:themeColor="text1"/>
+                <w:sz w:val="20"/>
+                <w:szCs w:val="20"/>
+              </w:rPr>
+              <w:t xml:space="preserve"> Female</w:t>
             </w:r>
           </w:p>
         </w:tc>
@@ -1135,13 +1196,15 @@
             </w:pPr>
             <w:r>
               <w:rPr>
-                <w:rFonts w:ascii="Times New Roman" w:hAnsi="Times New Roman" w:cs="Times New Roman"/>
+                <w:rFonts w:ascii="Consolas" w:hAnsi="Consolas" w:cs="Consolas"/>
                 <w:b/>
-                <w:color w:val="000000" w:themeColor="text1"/>
-                <w:sz w:val="20"/>
-                <w:szCs w:val="20"/>
-              </w:rPr>
-              <w:t>Gender</w:t>
+                <w:color w:val="000000"/>
+                <w:sz w:val="19"/>
+                <w:szCs w:val="19"/>
+                <w:highlight w:val="white"/>
+                <w:lang w:val="vi-VN"/>
+              </w:rPr>
+              <w:t>Phone</w:t>
             </w:r>
           </w:p>
         </w:tc>
@@ -1170,7 +1233,7 @@
                 <w:sz w:val="20"/>
                 <w:szCs w:val="20"/>
               </w:rPr>
-              <w:t>int</w:t>
+              <w:t>string</w:t>
             </w:r>
           </w:p>
         </w:tc>
@@ -1195,16 +1258,7 @@
                 <w:sz w:val="20"/>
                 <w:szCs w:val="20"/>
               </w:rPr>
-              <w:t>Gender of doctor</w:t>
-            </w:r>
-            <w:r>
-              <w:rPr>
-                <w:rFonts w:ascii="Times New Roman" w:hAnsi="Times New Roman" w:cs="Times New Roman"/>
-                <w:color w:val="000000" w:themeColor="text1"/>
-                <w:sz w:val="20"/>
-                <w:szCs w:val="20"/>
-              </w:rPr>
-              <w:t>.</w:t>
+              <w:t>Phone of doctor.</w:t>
             </w:r>
           </w:p>
           <w:p>
@@ -1254,59 +1308,16 @@
                 <w:sz w:val="20"/>
                 <w:szCs w:val="20"/>
               </w:rPr>
-              <w:t>0</w:t>
-            </w:r>
-            <w:r>
-              <w:rPr>
-                <w:rFonts w:ascii="Times New Roman" w:hAnsi="Times New Roman" w:cs="Times New Roman"/>
-                <w:color w:val="000000" w:themeColor="text1"/>
-                <w:sz w:val="20"/>
-                <w:szCs w:val="20"/>
-              </w:rPr>
-              <w:t xml:space="preserve"> : Male</w:t>
-            </w:r>
-          </w:p>
-          <w:p>
-            <w:pPr>
-              <w:pStyle w:val="ListParagraph"/>
-              <w:numPr>
-                <w:ilvl w:val="0"/>
-                <w:numId w:val="45"/>
-              </w:numPr>
-              <w:rPr>
-                <w:rFonts w:ascii="Times New Roman" w:hAnsi="Times New Roman" w:cs="Times New Roman"/>
-                <w:color w:val="000000" w:themeColor="text1"/>
-                <w:sz w:val="20"/>
-                <w:szCs w:val="20"/>
-              </w:rPr>
-            </w:pPr>
-            <w:r>
-              <w:rPr>
-                <w:rFonts w:ascii="Times New Roman" w:hAnsi="Times New Roman" w:cs="Times New Roman"/>
-                <w:b/>
-                <w:color w:val="000000" w:themeColor="text1"/>
-                <w:sz w:val="20"/>
-                <w:szCs w:val="20"/>
-              </w:rPr>
-              <w:t xml:space="preserve">1 </w:t>
-            </w:r>
-            <w:r>
-              <w:rPr>
-                <w:rFonts w:ascii="Times New Roman" w:hAnsi="Times New Roman" w:cs="Times New Roman"/>
-                <w:color w:val="000000" w:themeColor="text1"/>
-                <w:sz w:val="20"/>
-                <w:szCs w:val="20"/>
-              </w:rPr>
-              <w:t>:</w:t>
-            </w:r>
-            <w:r>
-              <w:rPr>
-                <w:rFonts w:ascii="Times New Roman" w:hAnsi="Times New Roman" w:cs="Times New Roman"/>
-                <w:color w:val="000000" w:themeColor="text1"/>
-                <w:sz w:val="20"/>
-                <w:szCs w:val="20"/>
-              </w:rPr>
-              <w:t xml:space="preserve"> Female</w:t>
+              <w:t>Max length</w:t>
+            </w:r>
+            <w:r>
+              <w:rPr>
+                <w:rFonts w:ascii="Times New Roman" w:hAnsi="Times New Roman" w:cs="Times New Roman"/>
+                <w:color w:val="000000" w:themeColor="text1"/>
+                <w:sz w:val="20"/>
+                <w:szCs w:val="20"/>
+              </w:rPr>
+              <w:t xml:space="preserve"> : 15</w:t>
             </w:r>
           </w:p>
         </w:tc>
@@ -1352,11 +1363,12 @@
               <w:pStyle w:val="ListParagraph"/>
               <w:ind w:left="0"/>
               <w:rPr>
-                <w:rFonts w:ascii="Times New Roman" w:hAnsi="Times New Roman" w:cs="Times New Roman"/>
+                <w:rFonts w:ascii="Consolas" w:hAnsi="Consolas" w:cs="Consolas"/>
                 <w:b/>
-                <w:color w:val="000000" w:themeColor="text1"/>
-                <w:sz w:val="20"/>
-                <w:szCs w:val="20"/>
+                <w:color w:val="000000"/>
+                <w:sz w:val="19"/>
+                <w:szCs w:val="19"/>
+                <w:highlight w:val="white"/>
               </w:rPr>
             </w:pPr>
             <w:r>
@@ -1367,9 +1379,8 @@
                 <w:sz w:val="19"/>
                 <w:szCs w:val="19"/>
                 <w:highlight w:val="white"/>
-                <w:lang w:val="vi-VN"/>
-              </w:rPr>
-              <w:t>Phone</w:t>
+              </w:rPr>
+              <w:t>MinRank</w:t>
             </w:r>
           </w:p>
         </w:tc>
@@ -1398,7 +1409,7 @@
                 <w:sz w:val="20"/>
                 <w:szCs w:val="20"/>
               </w:rPr>
-              <w:t>string</w:t>
+              <w:t>int</w:t>
             </w:r>
           </w:p>
         </w:tc>
@@ -1423,7 +1434,7 @@
                 <w:sz w:val="20"/>
                 <w:szCs w:val="20"/>
               </w:rPr>
-              <w:t>Phone of doctor.</w:t>
+              <w:t>Rank value which doctor’s must be higher or equal.</w:t>
             </w:r>
           </w:p>
           <w:p>
@@ -1449,40 +1460,6 @@
                 <w:szCs w:val="20"/>
               </w:rPr>
               <w:t>Optional</w:t>
-            </w:r>
-          </w:p>
-          <w:p>
-            <w:pPr>
-              <w:pStyle w:val="ListParagraph"/>
-              <w:numPr>
-                <w:ilvl w:val="0"/>
-                <w:numId w:val="45"/>
-              </w:numPr>
-              <w:rPr>
-                <w:rFonts w:ascii="Times New Roman" w:hAnsi="Times New Roman" w:cs="Times New Roman"/>
-                <w:color w:val="000000" w:themeColor="text1"/>
-                <w:sz w:val="20"/>
-                <w:szCs w:val="20"/>
-              </w:rPr>
-            </w:pPr>
-            <w:r>
-              <w:rPr>
-                <w:rFonts w:ascii="Times New Roman" w:hAnsi="Times New Roman" w:cs="Times New Roman"/>
-                <w:b/>
-                <w:color w:val="000000" w:themeColor="text1"/>
-                <w:sz w:val="20"/>
-                <w:szCs w:val="20"/>
-              </w:rPr>
-              <w:t>Max length</w:t>
-            </w:r>
-            <w:r>
-              <w:rPr>
-                <w:rFonts w:ascii="Times New Roman" w:hAnsi="Times New Roman" w:cs="Times New Roman"/>
-                <w:color w:val="000000" w:themeColor="text1"/>
-                <w:sz w:val="20"/>
-                <w:szCs w:val="20"/>
-              </w:rPr>
-              <w:t xml:space="preserve"> : 15</w:t>
             </w:r>
           </w:p>
         </w:tc>
@@ -1545,7 +1522,7 @@
                 <w:szCs w:val="19"/>
                 <w:highlight w:val="white"/>
               </w:rPr>
-              <w:t>MinRank</w:t>
+              <w:t>MaxRank</w:t>
             </w:r>
           </w:p>
         </w:tc>
@@ -1599,7 +1576,7 @@
                 <w:sz w:val="20"/>
                 <w:szCs w:val="20"/>
               </w:rPr>
-              <w:t>Rank value which doctor’s must be higher or equal.</w:t>
+              <w:t>Rank value which doctor’s must be lower or equal.</w:t>
             </w:r>
           </w:p>
           <w:p>
@@ -1687,7 +1664,7 @@
                 <w:szCs w:val="19"/>
                 <w:highlight w:val="white"/>
               </w:rPr>
-              <w:t>MaxRank</w:t>
+              <w:t>Specialty</w:t>
             </w:r>
           </w:p>
         </w:tc>
@@ -1741,7 +1718,7 @@
                 <w:sz w:val="20"/>
                 <w:szCs w:val="20"/>
               </w:rPr>
-              <w:t>Rank value which doctor’s must be lower or equal.</w:t>
+              <w:t>Id of specialty</w:t>
             </w:r>
           </w:p>
           <w:p>
@@ -1767,6 +1744,31 @@
                 <w:szCs w:val="20"/>
               </w:rPr>
               <w:t>Optional</w:t>
+            </w:r>
+          </w:p>
+          <w:p>
+            <w:pPr>
+              <w:pStyle w:val="ListParagraph"/>
+              <w:numPr>
+                <w:ilvl w:val="0"/>
+                <w:numId w:val="45"/>
+              </w:numPr>
+              <w:rPr>
+                <w:rFonts w:ascii="Times New Roman" w:hAnsi="Times New Roman" w:cs="Times New Roman"/>
+                <w:color w:val="000000" w:themeColor="text1"/>
+                <w:sz w:val="20"/>
+                <w:szCs w:val="20"/>
+              </w:rPr>
+            </w:pPr>
+            <w:r>
+              <w:rPr>
+                <w:rFonts w:ascii="Times New Roman" w:hAnsi="Times New Roman" w:cs="Times New Roman"/>
+                <w:b/>
+                <w:color w:val="000000" w:themeColor="text1"/>
+                <w:sz w:val="20"/>
+                <w:szCs w:val="20"/>
+              </w:rPr>
+              <w:t>Min : 1</w:t>
             </w:r>
           </w:p>
         </w:tc>
@@ -1829,7 +1831,7 @@
                 <w:szCs w:val="19"/>
                 <w:highlight w:val="white"/>
               </w:rPr>
-              <w:t>Specialty</w:t>
+              <w:t>City</w:t>
             </w:r>
           </w:p>
         </w:tc>
@@ -1883,7 +1885,7 @@
                 <w:sz w:val="20"/>
                 <w:szCs w:val="20"/>
               </w:rPr>
-              <w:t>Id of specialty</w:t>
+              <w:t>Id of city</w:t>
             </w:r>
           </w:p>
           <w:p>
@@ -1933,7 +1935,16 @@
                 <w:sz w:val="20"/>
                 <w:szCs w:val="20"/>
               </w:rPr>
-              <w:t>Min : 1</w:t>
+              <w:t>Min</w:t>
+            </w:r>
+            <w:r>
+              <w:rPr>
+                <w:rFonts w:ascii="Times New Roman" w:hAnsi="Times New Roman" w:cs="Times New Roman"/>
+                <w:color w:val="000000" w:themeColor="text1"/>
+                <w:sz w:val="20"/>
+                <w:szCs w:val="20"/>
+              </w:rPr>
+              <w:t xml:space="preserve"> : 1</w:t>
             </w:r>
           </w:p>
         </w:tc>
@@ -1996,7 +2007,7 @@
                 <w:szCs w:val="19"/>
                 <w:highlight w:val="white"/>
               </w:rPr>
-              <w:t>City</w:t>
+              <w:t>Page</w:t>
             </w:r>
           </w:p>
         </w:tc>
@@ -2050,7 +2061,7 @@
                 <w:sz w:val="20"/>
                 <w:szCs w:val="20"/>
               </w:rPr>
-              <w:t>Id of city</w:t>
+              <w:t>Index of result page.</w:t>
             </w:r>
           </w:p>
           <w:p>
@@ -2077,184 +2088,6 @@
               </w:rPr>
               <w:t>Optional</w:t>
             </w:r>
-          </w:p>
-          <w:p>
-            <w:pPr>
-              <w:pStyle w:val="ListParagraph"/>
-              <w:numPr>
-                <w:ilvl w:val="0"/>
-                <w:numId w:val="45"/>
-              </w:numPr>
-              <w:rPr>
-                <w:rFonts w:ascii="Times New Roman" w:hAnsi="Times New Roman" w:cs="Times New Roman"/>
-                <w:color w:val="000000" w:themeColor="text1"/>
-                <w:sz w:val="20"/>
-                <w:szCs w:val="20"/>
-              </w:rPr>
-            </w:pPr>
-            <w:r>
-              <w:rPr>
-                <w:rFonts w:ascii="Times New Roman" w:hAnsi="Times New Roman" w:cs="Times New Roman"/>
-                <w:b/>
-                <w:color w:val="000000" w:themeColor="text1"/>
-                <w:sz w:val="20"/>
-                <w:szCs w:val="20"/>
-              </w:rPr>
-              <w:t>Min</w:t>
-            </w:r>
-            <w:r>
-              <w:rPr>
-                <w:rFonts w:ascii="Times New Roman" w:hAnsi="Times New Roman" w:cs="Times New Roman"/>
-                <w:color w:val="000000" w:themeColor="text1"/>
-                <w:sz w:val="20"/>
-                <w:szCs w:val="20"/>
-              </w:rPr>
-              <w:t xml:space="preserve"> : 1</w:t>
-            </w:r>
-          </w:p>
-        </w:tc>
-      </w:tr>
-      <w:tr>
-        <w:tc>
-          <w:tcPr>
-            <w:tcW w:w="1701" w:type="dxa"/>
-            <w:shd w:val="clear" w:color="auto" w:fill="auto"/>
-            <w:vAlign w:val="center"/>
-          </w:tcPr>
-          <w:p>
-            <w:pPr>
-              <w:pStyle w:val="ListParagraph"/>
-              <w:ind w:left="0"/>
-              <w:jc w:val="center"/>
-              <w:rPr>
-                <w:rFonts w:ascii="Times New Roman" w:hAnsi="Times New Roman" w:cs="Times New Roman"/>
-                <w:color w:val="000000" w:themeColor="text1"/>
-                <w:sz w:val="20"/>
-                <w:szCs w:val="20"/>
-              </w:rPr>
-            </w:pPr>
-            <w:r>
-              <w:rPr>
-                <w:rFonts w:ascii="Times New Roman" w:hAnsi="Times New Roman" w:cs="Times New Roman"/>
-                <w:color w:val="000000" w:themeColor="text1"/>
-                <w:sz w:val="20"/>
-                <w:szCs w:val="20"/>
-              </w:rPr>
-              <w:t>BODY</w:t>
-            </w:r>
-          </w:p>
-        </w:tc>
-        <w:tc>
-          <w:tcPr>
-            <w:tcW w:w="1256" w:type="dxa"/>
-            <w:shd w:val="clear" w:color="auto" w:fill="auto"/>
-            <w:vAlign w:val="center"/>
-          </w:tcPr>
-          <w:p>
-            <w:pPr>
-              <w:pStyle w:val="ListParagraph"/>
-              <w:ind w:left="0"/>
-              <w:rPr>
-                <w:rFonts w:ascii="Consolas" w:hAnsi="Consolas" w:cs="Consolas"/>
-                <w:b/>
-                <w:color w:val="000000"/>
-                <w:sz w:val="19"/>
-                <w:szCs w:val="19"/>
-                <w:highlight w:val="white"/>
-              </w:rPr>
-            </w:pPr>
-            <w:r>
-              <w:rPr>
-                <w:rFonts w:ascii="Consolas" w:hAnsi="Consolas" w:cs="Consolas"/>
-                <w:b/>
-                <w:color w:val="000000"/>
-                <w:sz w:val="19"/>
-                <w:szCs w:val="19"/>
-                <w:highlight w:val="white"/>
-              </w:rPr>
-              <w:t>Page</w:t>
-            </w:r>
-          </w:p>
-        </w:tc>
-        <w:tc>
-          <w:tcPr>
-            <w:tcW w:w="1116" w:type="dxa"/>
-            <w:shd w:val="clear" w:color="auto" w:fill="auto"/>
-            <w:vAlign w:val="center"/>
-          </w:tcPr>
-          <w:p>
-            <w:pPr>
-              <w:pStyle w:val="ListParagraph"/>
-              <w:ind w:left="0"/>
-              <w:jc w:val="center"/>
-              <w:rPr>
-                <w:rFonts w:ascii="Times New Roman" w:hAnsi="Times New Roman" w:cs="Times New Roman"/>
-                <w:color w:val="000000" w:themeColor="text1"/>
-                <w:sz w:val="20"/>
-                <w:szCs w:val="20"/>
-              </w:rPr>
-            </w:pPr>
-            <w:r>
-              <w:rPr>
-                <w:rFonts w:ascii="Times New Roman" w:hAnsi="Times New Roman" w:cs="Times New Roman"/>
-                <w:color w:val="000000" w:themeColor="text1"/>
-                <w:sz w:val="20"/>
-                <w:szCs w:val="20"/>
-              </w:rPr>
-              <w:t>int</w:t>
-            </w:r>
-          </w:p>
-        </w:tc>
-        <w:tc>
-          <w:tcPr>
-            <w:tcW w:w="6842" w:type="dxa"/>
-            <w:shd w:val="clear" w:color="auto" w:fill="auto"/>
-          </w:tcPr>
-          <w:p>
-            <w:pPr>
-              <w:rPr>
-                <w:rFonts w:ascii="Times New Roman" w:hAnsi="Times New Roman" w:cs="Times New Roman"/>
-                <w:color w:val="000000" w:themeColor="text1"/>
-                <w:sz w:val="20"/>
-                <w:szCs w:val="20"/>
-              </w:rPr>
-            </w:pPr>
-            <w:r>
-              <w:rPr>
-                <w:rFonts w:ascii="Times New Roman" w:hAnsi="Times New Roman" w:cs="Times New Roman"/>
-                <w:color w:val="000000" w:themeColor="text1"/>
-                <w:sz w:val="20"/>
-                <w:szCs w:val="20"/>
-              </w:rPr>
-              <w:t>Index of result page.</w:t>
-            </w:r>
-          </w:p>
-          <w:p>
-            <w:pPr>
-              <w:pStyle w:val="ListParagraph"/>
-              <w:numPr>
-                <w:ilvl w:val="0"/>
-                <w:numId w:val="45"/>
-              </w:numPr>
-              <w:rPr>
-                <w:rFonts w:ascii="Times New Roman" w:hAnsi="Times New Roman" w:cs="Times New Roman"/>
-                <w:color w:val="000000" w:themeColor="text1"/>
-                <w:sz w:val="20"/>
-                <w:szCs w:val="20"/>
-              </w:rPr>
-            </w:pPr>
-            <w:r>
-              <w:rPr>
-                <w:rFonts w:ascii="Times New Roman" w:hAnsi="Times New Roman" w:cs="Times New Roman"/>
-                <w:b/>
-                <w:color w:val="000000" w:themeColor="text1"/>
-                <w:sz w:val="20"/>
-                <w:szCs w:val="20"/>
-              </w:rPr>
-              <w:t>Optional</w:t>
-            </w:r>
-            <w:bookmarkStart w:id="0" w:name="_GoBack"/>
-            <w:bookmarkEnd w:id="0"/>
           </w:p>
           <w:p>
             <w:pPr>
@@ -2964,11 +2797,10 @@
             <w:r>
               <w:rPr>
                 <w:rFonts w:ascii="Consolas" w:hAnsi="Consolas" w:cs="Consolas"/>
-                <w:color w:val="000000"/>
-                <w:sz w:val="19"/>
-                <w:szCs w:val="19"/>
-                <w:highlight w:val="white"/>
-                <w:lang w:val="vi-VN"/>
+                <w:color w:val="2E75B6"/>
+                <w:sz w:val="19"/>
+                <w:szCs w:val="19"/>
+                <w:highlight w:val="white"/>
               </w:rPr>
               <w:t xml:space="preserve">      </w:t>
             </w:r>
@@ -2981,7 +2813,28 @@
                 <w:highlight w:val="white"/>
                 <w:lang w:val="vi-VN"/>
               </w:rPr>
-              <w:t>"Email"</w:t>
+              <w:t>"</w:t>
+            </w:r>
+            <w:r>
+              <w:rPr>
+                <w:rFonts w:ascii="Consolas" w:hAnsi="Consolas" w:cs="Consolas"/>
+                <w:color w:val="2E75B6"/>
+                <w:sz w:val="19"/>
+                <w:szCs w:val="19"/>
+                <w:highlight w:val="white"/>
+              </w:rPr>
+              <w:t>Birthday</w:t>
+            </w:r>
+            <w:r>
+              <w:rPr>
+                <w:rFonts w:ascii="Consolas" w:hAnsi="Consolas" w:cs="Consolas"/>
+                <w:color w:val="2E75B6"/>
+                <w:sz w:val="19"/>
+                <w:szCs w:val="19"/>
+                <w:highlight w:val="white"/>
+                <w:lang w:val="vi-VN"/>
+              </w:rPr>
+              <w:t>"</w:t>
             </w:r>
             <w:r>
               <w:rPr>
@@ -3001,10 +2854,11 @@
                 <w:sz w:val="19"/>
                 <w:szCs w:val="19"/>
                 <w:highlight w:val="white"/>
-                <w:lang w:val="vi-VN"/>
-              </w:rPr>
-              <w:t>"doctor26@gmail.com"</w:t>
-            </w:r>
+              </w:rPr>
+              <w:t>0</w:t>
+            </w:r>
+            <w:bookmarkStart w:id="0" w:name="_GoBack"/>
+            <w:bookmarkEnd w:id="0"/>
             <w:r>
               <w:rPr>
                 <w:rFonts w:ascii="Consolas" w:hAnsi="Consolas" w:cs="Consolas"/>
@@ -3051,18 +2905,40 @@
                 <w:highlight w:val="white"/>
                 <w:lang w:val="vi-VN"/>
               </w:rPr>
-              <w:t>"Gender"</w:t>
-            </w:r>
-            <w:r>
-              <w:rPr>
-                <w:rFonts w:ascii="Consolas" w:hAnsi="Consolas" w:cs="Consolas"/>
-                <w:color w:val="000000"/>
-                <w:sz w:val="19"/>
-                <w:szCs w:val="19"/>
-                <w:highlight w:val="white"/>
-                <w:lang w:val="vi-VN"/>
-              </w:rPr>
-              <w:t>: 0,</w:t>
+              <w:t>"Email"</w:t>
+            </w:r>
+            <w:r>
+              <w:rPr>
+                <w:rFonts w:ascii="Consolas" w:hAnsi="Consolas" w:cs="Consolas"/>
+                <w:color w:val="000000"/>
+                <w:sz w:val="19"/>
+                <w:szCs w:val="19"/>
+                <w:highlight w:val="white"/>
+                <w:lang w:val="vi-VN"/>
+              </w:rPr>
+              <w:t xml:space="preserve">: </w:t>
+            </w:r>
+            <w:r>
+              <w:rPr>
+                <w:rFonts w:ascii="Consolas" w:hAnsi="Consolas" w:cs="Consolas"/>
+                <w:color w:val="A31515"/>
+                <w:sz w:val="19"/>
+                <w:szCs w:val="19"/>
+                <w:highlight w:val="white"/>
+                <w:lang w:val="vi-VN"/>
+              </w:rPr>
+              <w:t>"doctor26@gmail.com"</w:t>
+            </w:r>
+            <w:r>
+              <w:rPr>
+                <w:rFonts w:ascii="Consolas" w:hAnsi="Consolas" w:cs="Consolas"/>
+                <w:color w:val="000000"/>
+                <w:sz w:val="19"/>
+                <w:szCs w:val="19"/>
+                <w:highlight w:val="white"/>
+                <w:lang w:val="vi-VN"/>
+              </w:rPr>
+              <w:t>,</w:t>
             </w:r>
           </w:p>
           <w:p>
@@ -3088,7 +2964,6 @@
                 <w:highlight w:val="white"/>
                 <w:lang w:val="vi-VN"/>
               </w:rPr>
-              <w:lastRenderedPageBreak/>
               <w:t xml:space="preserve">      </w:t>
             </w:r>
             <w:r>
@@ -3100,40 +2975,18 @@
                 <w:highlight w:val="white"/>
                 <w:lang w:val="vi-VN"/>
               </w:rPr>
-              <w:t>"Address"</w:t>
-            </w:r>
-            <w:r>
-              <w:rPr>
-                <w:rFonts w:ascii="Consolas" w:hAnsi="Consolas" w:cs="Consolas"/>
-                <w:color w:val="000000"/>
-                <w:sz w:val="19"/>
-                <w:szCs w:val="19"/>
-                <w:highlight w:val="white"/>
-                <w:lang w:val="vi-VN"/>
-              </w:rPr>
-              <w:t xml:space="preserve">: </w:t>
-            </w:r>
-            <w:r>
-              <w:rPr>
-                <w:rFonts w:ascii="Consolas" w:hAnsi="Consolas" w:cs="Consolas"/>
-                <w:color w:val="A31515"/>
-                <w:sz w:val="19"/>
-                <w:szCs w:val="19"/>
-                <w:highlight w:val="white"/>
-                <w:lang w:val="vi-VN"/>
-              </w:rPr>
-              <w:t>"New York, NY, USA"</w:t>
-            </w:r>
-            <w:r>
-              <w:rPr>
-                <w:rFonts w:ascii="Consolas" w:hAnsi="Consolas" w:cs="Consolas"/>
-                <w:color w:val="000000"/>
-                <w:sz w:val="19"/>
-                <w:szCs w:val="19"/>
-                <w:highlight w:val="white"/>
-                <w:lang w:val="vi-VN"/>
-              </w:rPr>
-              <w:t>,</w:t>
+              <w:t>"Gender"</w:t>
+            </w:r>
+            <w:r>
+              <w:rPr>
+                <w:rFonts w:ascii="Consolas" w:hAnsi="Consolas" w:cs="Consolas"/>
+                <w:color w:val="000000"/>
+                <w:sz w:val="19"/>
+                <w:szCs w:val="19"/>
+                <w:highlight w:val="white"/>
+                <w:lang w:val="vi-VN"/>
+              </w:rPr>
+              <w:t>: 0,</w:t>
             </w:r>
           </w:p>
           <w:p>
@@ -3170,7 +3023,7 @@
                 <w:highlight w:val="white"/>
                 <w:lang w:val="vi-VN"/>
               </w:rPr>
-              <w:t>"Photo"</w:t>
+              <w:t>"Address"</w:t>
             </w:r>
             <w:r>
               <w:rPr>
@@ -3192,7 +3045,7 @@
                 <w:highlight w:val="white"/>
                 <w:lang w:val="vi-VN"/>
               </w:rPr>
-              <w:t>""</w:t>
+              <w:t>"New York, NY, USA"</w:t>
             </w:r>
             <w:r>
               <w:rPr>
@@ -3240,7 +3093,7 @@
                 <w:highlight w:val="white"/>
                 <w:lang w:val="vi-VN"/>
               </w:rPr>
-              <w:t>"Phone"</w:t>
+              <w:t>"Photo"</w:t>
             </w:r>
             <w:r>
               <w:rPr>
@@ -3299,6 +3152,77 @@
                 <w:highlight w:val="white"/>
                 <w:lang w:val="vi-VN"/>
               </w:rPr>
+              <w:t xml:space="preserve">      </w:t>
+            </w:r>
+            <w:r>
+              <w:rPr>
+                <w:rFonts w:ascii="Consolas" w:hAnsi="Consolas" w:cs="Consolas"/>
+                <w:color w:val="2E75B6"/>
+                <w:sz w:val="19"/>
+                <w:szCs w:val="19"/>
+                <w:highlight w:val="white"/>
+                <w:lang w:val="vi-VN"/>
+              </w:rPr>
+              <w:t>"Phone"</w:t>
+            </w:r>
+            <w:r>
+              <w:rPr>
+                <w:rFonts w:ascii="Consolas" w:hAnsi="Consolas" w:cs="Consolas"/>
+                <w:color w:val="000000"/>
+                <w:sz w:val="19"/>
+                <w:szCs w:val="19"/>
+                <w:highlight w:val="white"/>
+                <w:lang w:val="vi-VN"/>
+              </w:rPr>
+              <w:t xml:space="preserve">: </w:t>
+            </w:r>
+            <w:r>
+              <w:rPr>
+                <w:rFonts w:ascii="Consolas" w:hAnsi="Consolas" w:cs="Consolas"/>
+                <w:color w:val="A31515"/>
+                <w:sz w:val="19"/>
+                <w:szCs w:val="19"/>
+                <w:highlight w:val="white"/>
+                <w:lang w:val="vi-VN"/>
+              </w:rPr>
+              <w:t>""</w:t>
+            </w:r>
+            <w:r>
+              <w:rPr>
+                <w:rFonts w:ascii="Consolas" w:hAnsi="Consolas" w:cs="Consolas"/>
+                <w:color w:val="000000"/>
+                <w:sz w:val="19"/>
+                <w:szCs w:val="19"/>
+                <w:highlight w:val="white"/>
+                <w:lang w:val="vi-VN"/>
+              </w:rPr>
+              <w:t>,</w:t>
+            </w:r>
+          </w:p>
+          <w:p>
+            <w:pPr>
+              <w:autoSpaceDE w:val="0"/>
+              <w:autoSpaceDN w:val="0"/>
+              <w:adjustRightInd w:val="0"/>
+              <w:rPr>
+                <w:rFonts w:ascii="Consolas" w:hAnsi="Consolas" w:cs="Consolas"/>
+                <w:color w:val="000000"/>
+                <w:sz w:val="19"/>
+                <w:szCs w:val="19"/>
+                <w:highlight w:val="white"/>
+                <w:lang w:val="vi-VN"/>
+              </w:rPr>
+            </w:pPr>
+            <w:r>
+              <w:rPr>
+                <w:rFonts w:ascii="Consolas" w:hAnsi="Consolas" w:cs="Consolas"/>
+                <w:color w:val="000000"/>
+                <w:sz w:val="19"/>
+                <w:szCs w:val="19"/>
+                <w:highlight w:val="white"/>
+                <w:lang w:val="vi-VN"/>
+              </w:rPr>
+              <w:lastRenderedPageBreak/>
               <w:t xml:space="preserve">      </w:t>
             </w:r>
             <w:r>
@@ -4070,16 +3994,7 @@
                 <w:sz w:val="20"/>
                 <w:szCs w:val="20"/>
               </w:rPr>
-              <w:t>Request parameters sent to server are invalid</w:t>
-            </w:r>
-            <w:r>
-              <w:rPr>
-                <w:rFonts w:ascii="Times New Roman" w:hAnsi="Times New Roman" w:cs="Times New Roman"/>
-                <w:color w:val="000000" w:themeColor="text1"/>
-                <w:sz w:val="20"/>
-                <w:szCs w:val="20"/>
-              </w:rPr>
-              <w:t>.</w:t>
+              <w:t>Request parameters sent to server are invalid.</w:t>
             </w:r>
           </w:p>
         </w:tc>

</xml_diff>

<commit_message>
- Added get doctor api.
</commit_message>
<xml_diff>
--- a/002 - DOCUMENT/API Documentation/Olives/api_endpoints_account.docx
+++ b/002 - DOCUMENT/API Documentation/Olives/api_endpoints_account.docx
@@ -4925,8 +4925,3611 @@
           <w:szCs w:val="20"/>
         </w:rPr>
       </w:pPr>
+    </w:p>
+    <w:p>
+      <w:pPr>
+        <w:rPr>
+          <w:rFonts w:ascii="Times New Roman" w:hAnsi="Times New Roman" w:cs="Times New Roman"/>
+          <w:color w:val="000000" w:themeColor="text1"/>
+          <w:sz w:val="20"/>
+          <w:szCs w:val="20"/>
+        </w:rPr>
+      </w:pPr>
+    </w:p>
+    <w:p>
+      <w:pPr>
+        <w:rPr>
+          <w:rFonts w:ascii="Times New Roman" w:hAnsi="Times New Roman" w:cs="Times New Roman"/>
+          <w:color w:val="000000" w:themeColor="text1"/>
+          <w:sz w:val="20"/>
+          <w:szCs w:val="20"/>
+        </w:rPr>
+      </w:pPr>
+    </w:p>
+    <w:p>
+      <w:pPr>
+        <w:rPr>
+          <w:rFonts w:ascii="Times New Roman" w:hAnsi="Times New Roman" w:cs="Times New Roman"/>
+          <w:color w:val="000000" w:themeColor="text1"/>
+          <w:sz w:val="20"/>
+          <w:szCs w:val="20"/>
+        </w:rPr>
+      </w:pPr>
+    </w:p>
+    <w:p>
+      <w:pPr>
+        <w:rPr>
+          <w:rFonts w:ascii="Times New Roman" w:hAnsi="Times New Roman" w:cs="Times New Roman"/>
+          <w:color w:val="000000" w:themeColor="text1"/>
+          <w:sz w:val="20"/>
+          <w:szCs w:val="20"/>
+        </w:rPr>
+      </w:pPr>
+    </w:p>
+    <w:p>
+      <w:pPr>
+        <w:rPr>
+          <w:rFonts w:ascii="Times New Roman" w:hAnsi="Times New Roman" w:cs="Times New Roman"/>
+          <w:color w:val="000000" w:themeColor="text1"/>
+          <w:sz w:val="20"/>
+          <w:szCs w:val="20"/>
+        </w:rPr>
+      </w:pPr>
+    </w:p>
+    <w:p>
+      <w:pPr>
+        <w:rPr>
+          <w:rFonts w:ascii="Times New Roman" w:hAnsi="Times New Roman" w:cs="Times New Roman"/>
+          <w:color w:val="000000" w:themeColor="text1"/>
+          <w:sz w:val="20"/>
+          <w:szCs w:val="20"/>
+        </w:rPr>
+      </w:pPr>
+    </w:p>
+    <w:p>
+      <w:pPr>
+        <w:rPr>
+          <w:rFonts w:ascii="Times New Roman" w:hAnsi="Times New Roman" w:cs="Times New Roman"/>
+          <w:color w:val="000000" w:themeColor="text1"/>
+          <w:sz w:val="20"/>
+          <w:szCs w:val="20"/>
+        </w:rPr>
+      </w:pPr>
+    </w:p>
+    <w:p>
+      <w:pPr>
+        <w:rPr>
+          <w:rFonts w:ascii="Times New Roman" w:hAnsi="Times New Roman" w:cs="Times New Roman"/>
+          <w:color w:val="000000" w:themeColor="text1"/>
+          <w:sz w:val="20"/>
+          <w:szCs w:val="20"/>
+        </w:rPr>
+      </w:pPr>
+    </w:p>
+    <w:p>
+      <w:pPr>
+        <w:rPr>
+          <w:rFonts w:ascii="Times New Roman" w:hAnsi="Times New Roman" w:cs="Times New Roman"/>
+          <w:color w:val="000000" w:themeColor="text1"/>
+          <w:sz w:val="20"/>
+          <w:szCs w:val="20"/>
+        </w:rPr>
+      </w:pPr>
+    </w:p>
+    <w:p>
+      <w:pPr>
+        <w:rPr>
+          <w:rFonts w:ascii="Times New Roman" w:hAnsi="Times New Roman" w:cs="Times New Roman"/>
+          <w:color w:val="000000" w:themeColor="text1"/>
+          <w:sz w:val="20"/>
+          <w:szCs w:val="20"/>
+        </w:rPr>
+      </w:pPr>
+    </w:p>
+    <w:p>
+      <w:pPr>
+        <w:rPr>
+          <w:rFonts w:ascii="Times New Roman" w:hAnsi="Times New Roman" w:cs="Times New Roman"/>
+          <w:color w:val="000000" w:themeColor="text1"/>
+          <w:sz w:val="20"/>
+          <w:szCs w:val="20"/>
+        </w:rPr>
+      </w:pPr>
+    </w:p>
+    <w:p>
+      <w:pPr>
+        <w:rPr>
+          <w:rFonts w:ascii="Times New Roman" w:hAnsi="Times New Roman" w:cs="Times New Roman"/>
+          <w:color w:val="000000" w:themeColor="text1"/>
+          <w:sz w:val="20"/>
+          <w:szCs w:val="20"/>
+        </w:rPr>
+      </w:pPr>
+    </w:p>
+    <w:p>
+      <w:pPr>
+        <w:rPr>
+          <w:rFonts w:ascii="Times New Roman" w:hAnsi="Times New Roman" w:cs="Times New Roman"/>
+          <w:color w:val="000000" w:themeColor="text1"/>
+          <w:sz w:val="20"/>
+          <w:szCs w:val="20"/>
+        </w:rPr>
+      </w:pPr>
+    </w:p>
+    <w:p>
+      <w:pPr>
+        <w:rPr>
+          <w:rFonts w:ascii="Times New Roman" w:hAnsi="Times New Roman" w:cs="Times New Roman"/>
+          <w:color w:val="000000" w:themeColor="text1"/>
+          <w:sz w:val="20"/>
+          <w:szCs w:val="20"/>
+        </w:rPr>
+      </w:pPr>
+    </w:p>
+    <w:p>
+      <w:pPr>
+        <w:rPr>
+          <w:rFonts w:ascii="Times New Roman" w:hAnsi="Times New Roman" w:cs="Times New Roman"/>
+          <w:color w:val="000000" w:themeColor="text1"/>
+          <w:sz w:val="20"/>
+          <w:szCs w:val="20"/>
+        </w:rPr>
+      </w:pPr>
+    </w:p>
+    <w:p>
+      <w:pPr>
+        <w:pStyle w:val="ListParagraph"/>
+        <w:numPr>
+          <w:ilvl w:val="0"/>
+          <w:numId w:val="44"/>
+        </w:numPr>
+        <w:rPr>
+          <w:rFonts w:ascii="Times New Roman" w:hAnsi="Times New Roman" w:cs="Times New Roman"/>
+          <w:b/>
+          <w:color w:val="000000" w:themeColor="text1"/>
+          <w:sz w:val="28"/>
+          <w:szCs w:val="28"/>
+        </w:rPr>
+      </w:pPr>
+      <w:r>
+        <w:rPr>
+          <w:rFonts w:ascii="Times New Roman" w:hAnsi="Times New Roman" w:cs="Times New Roman"/>
+          <w:b/>
+          <w:color w:val="000000" w:themeColor="text1"/>
+          <w:sz w:val="28"/>
+          <w:szCs w:val="28"/>
+        </w:rPr>
+        <w:lastRenderedPageBreak/>
+        <w:t>Filter</w:t>
+      </w:r>
+    </w:p>
+    <w:p>
+      <w:pPr>
+        <w:pStyle w:val="ListParagraph"/>
+        <w:ind w:left="1080"/>
+        <w:rPr>
+          <w:rFonts w:ascii="Times New Roman" w:hAnsi="Times New Roman" w:cs="Times New Roman"/>
+          <w:b/>
+          <w:color w:val="000000" w:themeColor="text1"/>
+          <w:sz w:val="28"/>
+          <w:szCs w:val="28"/>
+        </w:rPr>
+      </w:pPr>
+    </w:p>
+    <w:p>
+      <w:pPr>
+        <w:pStyle w:val="ListParagraph"/>
+        <w:numPr>
+          <w:ilvl w:val="1"/>
+          <w:numId w:val="44"/>
+        </w:numPr>
+        <w:rPr>
+          <w:rFonts w:ascii="Times New Roman" w:hAnsi="Times New Roman" w:cs="Times New Roman"/>
+          <w:color w:val="000000" w:themeColor="text1"/>
+          <w:sz w:val="28"/>
+          <w:szCs w:val="28"/>
+        </w:rPr>
+      </w:pPr>
+      <w:r>
+        <w:rPr>
+          <w:rFonts w:ascii="Times New Roman" w:hAnsi="Times New Roman" w:cs="Times New Roman"/>
+          <w:color w:val="000000" w:themeColor="text1"/>
+          <w:sz w:val="20"/>
+          <w:szCs w:val="20"/>
+        </w:rPr>
+        <w:t>Request</w:t>
+      </w:r>
+    </w:p>
+    <w:tbl>
+      <w:tblPr>
+        <w:tblW w:w="10915" w:type="dxa"/>
+        <w:tblInd w:w="-572" w:type="dxa"/>
+        <w:tblBorders>
+          <w:top w:val="single" w:sz="4" w:space="0" w:color="auto"/>
+          <w:left w:val="single" w:sz="4" w:space="0" w:color="auto"/>
+          <w:bottom w:val="single" w:sz="4" w:space="0" w:color="auto"/>
+          <w:right w:val="single" w:sz="4" w:space="0" w:color="auto"/>
+          <w:insideH w:val="single" w:sz="4" w:space="0" w:color="auto"/>
+          <w:insideV w:val="single" w:sz="4" w:space="0" w:color="auto"/>
+        </w:tblBorders>
+        <w:tblLook w:val="04A0" w:firstRow="1" w:lastRow="0" w:firstColumn="1" w:lastColumn="0" w:noHBand="0" w:noVBand="1"/>
+      </w:tblPr>
+      <w:tblGrid>
+        <w:gridCol w:w="1701"/>
+        <w:gridCol w:w="1256"/>
+        <w:gridCol w:w="1116"/>
+        <w:gridCol w:w="6842"/>
+      </w:tblGrid>
+      <w:tr>
+        <w:tc>
+          <w:tcPr>
+            <w:tcW w:w="1701" w:type="dxa"/>
+            <w:shd w:val="clear" w:color="auto" w:fill="9CC2E5"/>
+          </w:tcPr>
+          <w:p>
+            <w:pPr>
+              <w:jc w:val="center"/>
+              <w:rPr>
+                <w:rFonts w:ascii="Times New Roman" w:hAnsi="Times New Roman" w:cs="Times New Roman"/>
+                <w:b/>
+                <w:color w:val="000000" w:themeColor="text1"/>
+                <w:sz w:val="20"/>
+                <w:szCs w:val="20"/>
+              </w:rPr>
+            </w:pPr>
+            <w:r>
+              <w:rPr>
+                <w:rFonts w:ascii="Times New Roman" w:hAnsi="Times New Roman" w:cs="Times New Roman"/>
+                <w:b/>
+                <w:color w:val="000000" w:themeColor="text1"/>
+                <w:sz w:val="20"/>
+                <w:szCs w:val="20"/>
+              </w:rPr>
+              <w:t>Method</w:t>
+            </w:r>
+          </w:p>
+        </w:tc>
+        <w:tc>
+          <w:tcPr>
+            <w:tcW w:w="9214" w:type="dxa"/>
+            <w:gridSpan w:val="3"/>
+            <w:shd w:val="clear" w:color="auto" w:fill="9CC2E5"/>
+          </w:tcPr>
+          <w:p>
+            <w:pPr>
+              <w:pStyle w:val="ListParagraph"/>
+              <w:ind w:left="0"/>
+              <w:jc w:val="center"/>
+              <w:rPr>
+                <w:rFonts w:ascii="Times New Roman" w:hAnsi="Times New Roman" w:cs="Times New Roman"/>
+                <w:b/>
+                <w:color w:val="000000" w:themeColor="text1"/>
+                <w:sz w:val="20"/>
+                <w:szCs w:val="20"/>
+              </w:rPr>
+            </w:pPr>
+            <w:r>
+              <w:rPr>
+                <w:rFonts w:ascii="Times New Roman" w:hAnsi="Times New Roman" w:cs="Times New Roman"/>
+                <w:b/>
+                <w:color w:val="000000" w:themeColor="text1"/>
+                <w:sz w:val="20"/>
+                <w:szCs w:val="20"/>
+              </w:rPr>
+              <w:t>Url</w:t>
+            </w:r>
+          </w:p>
+        </w:tc>
+      </w:tr>
+      <w:tr>
+        <w:tc>
+          <w:tcPr>
+            <w:tcW w:w="1701" w:type="dxa"/>
+            <w:shd w:val="clear" w:color="auto" w:fill="auto"/>
+          </w:tcPr>
+          <w:p>
+            <w:pPr>
+              <w:pStyle w:val="ListParagraph"/>
+              <w:ind w:left="0"/>
+              <w:jc w:val="center"/>
+              <w:rPr>
+                <w:rFonts w:ascii="Times New Roman" w:hAnsi="Times New Roman" w:cs="Times New Roman"/>
+                <w:b/>
+                <w:color w:val="000000" w:themeColor="text1"/>
+                <w:sz w:val="20"/>
+                <w:szCs w:val="20"/>
+              </w:rPr>
+            </w:pPr>
+            <w:r>
+              <w:rPr>
+                <w:rFonts w:ascii="Times New Roman" w:hAnsi="Times New Roman" w:cs="Times New Roman"/>
+                <w:b/>
+                <w:color w:val="000000" w:themeColor="text1"/>
+                <w:sz w:val="20"/>
+                <w:szCs w:val="20"/>
+              </w:rPr>
+              <w:t>GET</w:t>
+            </w:r>
+          </w:p>
+        </w:tc>
+        <w:tc>
+          <w:tcPr>
+            <w:tcW w:w="9214" w:type="dxa"/>
+            <w:gridSpan w:val="3"/>
+            <w:shd w:val="clear" w:color="auto" w:fill="auto"/>
+          </w:tcPr>
+          <w:p>
+            <w:pPr>
+              <w:pStyle w:val="ListParagraph"/>
+              <w:ind w:left="0"/>
+              <w:rPr>
+                <w:rFonts w:ascii="Times New Roman" w:hAnsi="Times New Roman" w:cs="Times New Roman"/>
+                <w:color w:val="000000" w:themeColor="text1"/>
+                <w:sz w:val="20"/>
+                <w:szCs w:val="20"/>
+              </w:rPr>
+            </w:pPr>
+            <w:r>
+              <w:rPr>
+                <w:rFonts w:ascii="Consolas" w:hAnsi="Consolas" w:cs="Consolas"/>
+                <w:color w:val="A31515"/>
+                <w:sz w:val="19"/>
+                <w:szCs w:val="19"/>
+                <w:highlight w:val="white"/>
+                <w:lang w:val="vi-VN"/>
+              </w:rPr>
+              <w:t>api/doctor</w:t>
+            </w:r>
+          </w:p>
+        </w:tc>
+      </w:tr>
+      <w:tr>
+        <w:tc>
+          <w:tcPr>
+            <w:tcW w:w="1701" w:type="dxa"/>
+            <w:shd w:val="clear" w:color="auto" w:fill="9CC2E5"/>
+          </w:tcPr>
+          <w:p>
+            <w:pPr>
+              <w:pStyle w:val="ListParagraph"/>
+              <w:ind w:left="0"/>
+              <w:jc w:val="center"/>
+              <w:rPr>
+                <w:rFonts w:ascii="Times New Roman" w:hAnsi="Times New Roman" w:cs="Times New Roman"/>
+                <w:color w:val="000000" w:themeColor="text1"/>
+                <w:sz w:val="20"/>
+                <w:szCs w:val="20"/>
+              </w:rPr>
+            </w:pPr>
+            <w:r>
+              <w:rPr>
+                <w:rFonts w:ascii="Times New Roman" w:hAnsi="Times New Roman" w:cs="Times New Roman"/>
+                <w:color w:val="000000" w:themeColor="text1"/>
+                <w:sz w:val="20"/>
+                <w:szCs w:val="20"/>
+              </w:rPr>
+              <w:t>Type</w:t>
+            </w:r>
+          </w:p>
+        </w:tc>
+        <w:tc>
+          <w:tcPr>
+            <w:tcW w:w="1256" w:type="dxa"/>
+            <w:shd w:val="clear" w:color="auto" w:fill="9CC2E5"/>
+          </w:tcPr>
+          <w:p>
+            <w:pPr>
+              <w:pStyle w:val="ListParagraph"/>
+              <w:ind w:left="0"/>
+              <w:jc w:val="center"/>
+              <w:rPr>
+                <w:rFonts w:ascii="Times New Roman" w:hAnsi="Times New Roman" w:cs="Times New Roman"/>
+                <w:color w:val="000000" w:themeColor="text1"/>
+                <w:sz w:val="20"/>
+                <w:szCs w:val="20"/>
+              </w:rPr>
+            </w:pPr>
+            <w:r>
+              <w:rPr>
+                <w:rFonts w:ascii="Times New Roman" w:hAnsi="Times New Roman" w:cs="Times New Roman"/>
+                <w:color w:val="000000" w:themeColor="text1"/>
+                <w:sz w:val="20"/>
+                <w:szCs w:val="20"/>
+              </w:rPr>
+              <w:t>Params</w:t>
+            </w:r>
+          </w:p>
+        </w:tc>
+        <w:tc>
+          <w:tcPr>
+            <w:tcW w:w="1116" w:type="dxa"/>
+            <w:shd w:val="clear" w:color="auto" w:fill="9CC2E5"/>
+          </w:tcPr>
+          <w:p>
+            <w:pPr>
+              <w:pStyle w:val="ListParagraph"/>
+              <w:ind w:left="0"/>
+              <w:jc w:val="center"/>
+              <w:rPr>
+                <w:rFonts w:ascii="Times New Roman" w:hAnsi="Times New Roman" w:cs="Times New Roman"/>
+                <w:color w:val="000000" w:themeColor="text1"/>
+                <w:sz w:val="20"/>
+                <w:szCs w:val="20"/>
+              </w:rPr>
+            </w:pPr>
+            <w:r>
+              <w:rPr>
+                <w:rFonts w:ascii="Times New Roman" w:hAnsi="Times New Roman" w:cs="Times New Roman"/>
+                <w:color w:val="000000" w:themeColor="text1"/>
+                <w:sz w:val="20"/>
+                <w:szCs w:val="20"/>
+              </w:rPr>
+              <w:t>Values</w:t>
+            </w:r>
+          </w:p>
+        </w:tc>
+        <w:tc>
+          <w:tcPr>
+            <w:tcW w:w="6842" w:type="dxa"/>
+            <w:shd w:val="clear" w:color="auto" w:fill="9CC2E5"/>
+          </w:tcPr>
+          <w:p>
+            <w:pPr>
+              <w:pStyle w:val="ListParagraph"/>
+              <w:ind w:left="0"/>
+              <w:jc w:val="center"/>
+              <w:rPr>
+                <w:rFonts w:ascii="Times New Roman" w:hAnsi="Times New Roman" w:cs="Times New Roman"/>
+                <w:color w:val="000000" w:themeColor="text1"/>
+                <w:sz w:val="20"/>
+                <w:szCs w:val="20"/>
+              </w:rPr>
+            </w:pPr>
+            <w:r>
+              <w:rPr>
+                <w:rFonts w:ascii="Times New Roman" w:hAnsi="Times New Roman" w:cs="Times New Roman"/>
+                <w:color w:val="000000" w:themeColor="text1"/>
+                <w:sz w:val="20"/>
+                <w:szCs w:val="20"/>
+              </w:rPr>
+              <w:t>Description</w:t>
+            </w:r>
+          </w:p>
+        </w:tc>
+      </w:tr>
+      <w:tr>
+        <w:tc>
+          <w:tcPr>
+            <w:tcW w:w="1701" w:type="dxa"/>
+            <w:shd w:val="clear" w:color="auto" w:fill="auto"/>
+          </w:tcPr>
+          <w:p>
+            <w:pPr>
+              <w:pStyle w:val="ListParagraph"/>
+              <w:ind w:left="0"/>
+              <w:jc w:val="center"/>
+              <w:rPr>
+                <w:rFonts w:ascii="Times New Roman" w:hAnsi="Times New Roman" w:cs="Times New Roman"/>
+                <w:color w:val="000000" w:themeColor="text1"/>
+                <w:sz w:val="20"/>
+                <w:szCs w:val="20"/>
+              </w:rPr>
+            </w:pPr>
+            <w:r>
+              <w:rPr>
+                <w:rFonts w:ascii="Times New Roman" w:hAnsi="Times New Roman" w:cs="Times New Roman"/>
+                <w:color w:val="000000" w:themeColor="text1"/>
+                <w:sz w:val="20"/>
+                <w:szCs w:val="20"/>
+              </w:rPr>
+              <w:t>HEADER</w:t>
+            </w:r>
+          </w:p>
+        </w:tc>
+        <w:tc>
+          <w:tcPr>
+            <w:tcW w:w="1256" w:type="dxa"/>
+            <w:shd w:val="clear" w:color="auto" w:fill="auto"/>
+          </w:tcPr>
+          <w:p>
+            <w:pPr>
+              <w:pStyle w:val="ListParagraph"/>
+              <w:ind w:left="0"/>
+              <w:rPr>
+                <w:rFonts w:ascii="Times New Roman" w:hAnsi="Times New Roman" w:cs="Times New Roman"/>
+                <w:b/>
+                <w:color w:val="000000" w:themeColor="text1"/>
+                <w:sz w:val="20"/>
+                <w:szCs w:val="20"/>
+              </w:rPr>
+            </w:pPr>
+            <w:r>
+              <w:rPr>
+                <w:rFonts w:ascii="Times New Roman" w:hAnsi="Times New Roman" w:cs="Times New Roman"/>
+                <w:b/>
+                <w:color w:val="000000" w:themeColor="text1"/>
+                <w:sz w:val="20"/>
+                <w:szCs w:val="20"/>
+              </w:rPr>
+              <w:t>Accept-Language</w:t>
+            </w:r>
+          </w:p>
+        </w:tc>
+        <w:tc>
+          <w:tcPr>
+            <w:tcW w:w="1116" w:type="dxa"/>
+            <w:shd w:val="clear" w:color="auto" w:fill="auto"/>
+          </w:tcPr>
+          <w:p>
+            <w:pPr>
+              <w:pStyle w:val="ListParagraph"/>
+              <w:ind w:left="0"/>
+              <w:jc w:val="center"/>
+              <w:rPr>
+                <w:rFonts w:ascii="Times New Roman" w:hAnsi="Times New Roman" w:cs="Times New Roman"/>
+                <w:color w:val="000000" w:themeColor="text1"/>
+                <w:sz w:val="20"/>
+                <w:szCs w:val="20"/>
+              </w:rPr>
+            </w:pPr>
+            <w:r>
+              <w:rPr>
+                <w:rFonts w:ascii="Times New Roman" w:hAnsi="Times New Roman" w:cs="Times New Roman"/>
+                <w:color w:val="000000" w:themeColor="text1"/>
+                <w:sz w:val="20"/>
+                <w:szCs w:val="20"/>
+              </w:rPr>
+              <w:t>string</w:t>
+            </w:r>
+          </w:p>
+        </w:tc>
+        <w:tc>
+          <w:tcPr>
+            <w:tcW w:w="6842" w:type="dxa"/>
+            <w:shd w:val="clear" w:color="auto" w:fill="auto"/>
+          </w:tcPr>
+          <w:p>
+            <w:pPr>
+              <w:pStyle w:val="ListParagraph"/>
+              <w:ind w:left="0"/>
+              <w:rPr>
+                <w:rFonts w:ascii="Times New Roman" w:hAnsi="Times New Roman" w:cs="Times New Roman"/>
+                <w:color w:val="000000" w:themeColor="text1"/>
+                <w:sz w:val="20"/>
+                <w:szCs w:val="20"/>
+              </w:rPr>
+            </w:pPr>
+            <w:r>
+              <w:rPr>
+                <w:rFonts w:ascii="Times New Roman" w:hAnsi="Times New Roman" w:cs="Times New Roman"/>
+                <w:color w:val="000000" w:themeColor="text1"/>
+                <w:sz w:val="20"/>
+                <w:szCs w:val="20"/>
+              </w:rPr>
+              <w:t>Language which messages responded from server will be formatted.</w:t>
+            </w:r>
+          </w:p>
+          <w:p>
+            <w:pPr>
+              <w:pStyle w:val="ListParagraph"/>
+              <w:numPr>
+                <w:ilvl w:val="0"/>
+                <w:numId w:val="45"/>
+              </w:numPr>
+              <w:rPr>
+                <w:rFonts w:ascii="Times New Roman" w:hAnsi="Times New Roman" w:cs="Times New Roman"/>
+                <w:color w:val="000000" w:themeColor="text1"/>
+                <w:sz w:val="20"/>
+                <w:szCs w:val="20"/>
+              </w:rPr>
+            </w:pPr>
+            <w:r>
+              <w:rPr>
+                <w:rFonts w:ascii="Times New Roman" w:hAnsi="Times New Roman" w:cs="Times New Roman"/>
+                <w:color w:val="000000" w:themeColor="text1"/>
+                <w:sz w:val="20"/>
+                <w:szCs w:val="20"/>
+              </w:rPr>
+              <w:t>Default : en-US</w:t>
+            </w:r>
+          </w:p>
+        </w:tc>
+      </w:tr>
+      <w:tr>
+        <w:tc>
+          <w:tcPr>
+            <w:tcW w:w="1701" w:type="dxa"/>
+            <w:shd w:val="clear" w:color="auto" w:fill="auto"/>
+            <w:vAlign w:val="center"/>
+          </w:tcPr>
+          <w:p>
+            <w:pPr>
+              <w:pStyle w:val="ListParagraph"/>
+              <w:ind w:left="0"/>
+              <w:jc w:val="center"/>
+              <w:rPr>
+                <w:rFonts w:ascii="Times New Roman" w:hAnsi="Times New Roman" w:cs="Times New Roman"/>
+                <w:color w:val="000000" w:themeColor="text1"/>
+                <w:sz w:val="20"/>
+                <w:szCs w:val="20"/>
+              </w:rPr>
+            </w:pPr>
+            <w:r>
+              <w:rPr>
+                <w:rFonts w:ascii="Times New Roman" w:hAnsi="Times New Roman" w:cs="Times New Roman"/>
+                <w:color w:val="000000" w:themeColor="text1"/>
+                <w:sz w:val="20"/>
+                <w:szCs w:val="20"/>
+              </w:rPr>
+              <w:t>HEADER</w:t>
+            </w:r>
+          </w:p>
+        </w:tc>
+        <w:tc>
+          <w:tcPr>
+            <w:tcW w:w="1256" w:type="dxa"/>
+            <w:shd w:val="clear" w:color="auto" w:fill="auto"/>
+            <w:vAlign w:val="center"/>
+          </w:tcPr>
+          <w:p>
+            <w:pPr>
+              <w:pStyle w:val="ListParagraph"/>
+              <w:ind w:left="0"/>
+              <w:rPr>
+                <w:rFonts w:ascii="Times New Roman" w:hAnsi="Times New Roman" w:cs="Times New Roman"/>
+                <w:b/>
+                <w:color w:val="000000" w:themeColor="text1"/>
+                <w:sz w:val="20"/>
+                <w:szCs w:val="20"/>
+              </w:rPr>
+            </w:pPr>
+            <w:r>
+              <w:rPr>
+                <w:rFonts w:ascii="Times New Roman" w:hAnsi="Times New Roman" w:cs="Times New Roman"/>
+                <w:b/>
+                <w:color w:val="000000" w:themeColor="text1"/>
+                <w:sz w:val="20"/>
+                <w:szCs w:val="20"/>
+              </w:rPr>
+              <w:t>Email</w:t>
+            </w:r>
+          </w:p>
+        </w:tc>
+        <w:tc>
+          <w:tcPr>
+            <w:tcW w:w="1116" w:type="dxa"/>
+            <w:shd w:val="clear" w:color="auto" w:fill="auto"/>
+            <w:vAlign w:val="center"/>
+          </w:tcPr>
+          <w:p>
+            <w:pPr>
+              <w:pStyle w:val="ListParagraph"/>
+              <w:ind w:left="0"/>
+              <w:jc w:val="center"/>
+              <w:rPr>
+                <w:rFonts w:ascii="Times New Roman" w:hAnsi="Times New Roman" w:cs="Times New Roman"/>
+                <w:color w:val="000000" w:themeColor="text1"/>
+                <w:sz w:val="20"/>
+                <w:szCs w:val="20"/>
+              </w:rPr>
+            </w:pPr>
+            <w:r>
+              <w:rPr>
+                <w:rFonts w:ascii="Times New Roman" w:hAnsi="Times New Roman" w:cs="Times New Roman"/>
+                <w:color w:val="000000" w:themeColor="text1"/>
+                <w:sz w:val="20"/>
+                <w:szCs w:val="20"/>
+              </w:rPr>
+              <w:t>string</w:t>
+            </w:r>
+          </w:p>
+        </w:tc>
+        <w:tc>
+          <w:tcPr>
+            <w:tcW w:w="6842" w:type="dxa"/>
+            <w:shd w:val="clear" w:color="auto" w:fill="auto"/>
+          </w:tcPr>
+          <w:p>
+            <w:pPr>
+              <w:rPr>
+                <w:rFonts w:ascii="Times New Roman" w:hAnsi="Times New Roman" w:cs="Times New Roman"/>
+                <w:color w:val="000000" w:themeColor="text1"/>
+                <w:sz w:val="20"/>
+                <w:szCs w:val="20"/>
+              </w:rPr>
+            </w:pPr>
+            <w:r>
+              <w:rPr>
+                <w:rFonts w:ascii="Times New Roman" w:hAnsi="Times New Roman" w:cs="Times New Roman"/>
+                <w:color w:val="000000" w:themeColor="text1"/>
+                <w:sz w:val="20"/>
+                <w:szCs w:val="20"/>
+              </w:rPr>
+              <w:t>Email which is used for accessing server api.</w:t>
+            </w:r>
+          </w:p>
+        </w:tc>
+      </w:tr>
+      <w:tr>
+        <w:tc>
+          <w:tcPr>
+            <w:tcW w:w="1701" w:type="dxa"/>
+            <w:shd w:val="clear" w:color="auto" w:fill="auto"/>
+            <w:vAlign w:val="center"/>
+          </w:tcPr>
+          <w:p>
+            <w:pPr>
+              <w:pStyle w:val="ListParagraph"/>
+              <w:ind w:left="0"/>
+              <w:jc w:val="center"/>
+              <w:rPr>
+                <w:rFonts w:ascii="Times New Roman" w:hAnsi="Times New Roman" w:cs="Times New Roman"/>
+                <w:color w:val="000000" w:themeColor="text1"/>
+                <w:sz w:val="20"/>
+                <w:szCs w:val="20"/>
+              </w:rPr>
+            </w:pPr>
+            <w:r>
+              <w:rPr>
+                <w:rFonts w:ascii="Times New Roman" w:hAnsi="Times New Roman" w:cs="Times New Roman"/>
+                <w:color w:val="000000" w:themeColor="text1"/>
+                <w:sz w:val="20"/>
+                <w:szCs w:val="20"/>
+              </w:rPr>
+              <w:t>HEADER</w:t>
+            </w:r>
+          </w:p>
+        </w:tc>
+        <w:tc>
+          <w:tcPr>
+            <w:tcW w:w="1256" w:type="dxa"/>
+            <w:shd w:val="clear" w:color="auto" w:fill="auto"/>
+            <w:vAlign w:val="center"/>
+          </w:tcPr>
+          <w:p>
+            <w:pPr>
+              <w:pStyle w:val="ListParagraph"/>
+              <w:ind w:left="0"/>
+              <w:rPr>
+                <w:rFonts w:ascii="Times New Roman" w:hAnsi="Times New Roman" w:cs="Times New Roman"/>
+                <w:b/>
+                <w:color w:val="000000" w:themeColor="text1"/>
+                <w:sz w:val="20"/>
+                <w:szCs w:val="20"/>
+              </w:rPr>
+            </w:pPr>
+            <w:r>
+              <w:rPr>
+                <w:rFonts w:ascii="Times New Roman" w:hAnsi="Times New Roman" w:cs="Times New Roman"/>
+                <w:b/>
+                <w:color w:val="000000" w:themeColor="text1"/>
+                <w:sz w:val="20"/>
+                <w:szCs w:val="20"/>
+              </w:rPr>
+              <w:t>Password</w:t>
+            </w:r>
+          </w:p>
+        </w:tc>
+        <w:tc>
+          <w:tcPr>
+            <w:tcW w:w="1116" w:type="dxa"/>
+            <w:shd w:val="clear" w:color="auto" w:fill="auto"/>
+            <w:vAlign w:val="center"/>
+          </w:tcPr>
+          <w:p>
+            <w:pPr>
+              <w:pStyle w:val="ListParagraph"/>
+              <w:ind w:left="0"/>
+              <w:jc w:val="center"/>
+              <w:rPr>
+                <w:rFonts w:ascii="Times New Roman" w:hAnsi="Times New Roman" w:cs="Times New Roman"/>
+                <w:color w:val="000000" w:themeColor="text1"/>
+                <w:sz w:val="20"/>
+                <w:szCs w:val="20"/>
+              </w:rPr>
+            </w:pPr>
+            <w:r>
+              <w:rPr>
+                <w:rFonts w:ascii="Times New Roman" w:hAnsi="Times New Roman" w:cs="Times New Roman"/>
+                <w:color w:val="000000" w:themeColor="text1"/>
+                <w:sz w:val="20"/>
+                <w:szCs w:val="20"/>
+              </w:rPr>
+              <w:t>string</w:t>
+            </w:r>
+          </w:p>
+        </w:tc>
+        <w:tc>
+          <w:tcPr>
+            <w:tcW w:w="6842" w:type="dxa"/>
+            <w:shd w:val="clear" w:color="auto" w:fill="auto"/>
+          </w:tcPr>
+          <w:p>
+            <w:pPr>
+              <w:rPr>
+                <w:rFonts w:ascii="Times New Roman" w:hAnsi="Times New Roman" w:cs="Times New Roman"/>
+                <w:color w:val="000000" w:themeColor="text1"/>
+                <w:sz w:val="20"/>
+                <w:szCs w:val="20"/>
+              </w:rPr>
+            </w:pPr>
+            <w:r>
+              <w:rPr>
+                <w:rFonts w:ascii="Times New Roman" w:hAnsi="Times New Roman" w:cs="Times New Roman"/>
+                <w:color w:val="000000" w:themeColor="text1"/>
+                <w:sz w:val="20"/>
+                <w:szCs w:val="20"/>
+              </w:rPr>
+              <w:t>Password of email</w:t>
+            </w:r>
+            <w:r>
+              <w:rPr>
+                <w:rFonts w:ascii="Times New Roman" w:hAnsi="Times New Roman" w:cs="Times New Roman"/>
+                <w:color w:val="000000" w:themeColor="text1"/>
+                <w:sz w:val="20"/>
+                <w:szCs w:val="20"/>
+              </w:rPr>
+              <w:t>.</w:t>
+            </w:r>
+          </w:p>
+        </w:tc>
+      </w:tr>
+      <w:tr>
+        <w:tc>
+          <w:tcPr>
+            <w:tcW w:w="1701" w:type="dxa"/>
+            <w:shd w:val="clear" w:color="auto" w:fill="auto"/>
+            <w:vAlign w:val="center"/>
+          </w:tcPr>
+          <w:p>
+            <w:pPr>
+              <w:pStyle w:val="ListParagraph"/>
+              <w:ind w:left="0"/>
+              <w:jc w:val="center"/>
+              <w:rPr>
+                <w:rFonts w:ascii="Times New Roman" w:hAnsi="Times New Roman" w:cs="Times New Roman"/>
+                <w:color w:val="000000" w:themeColor="text1"/>
+                <w:sz w:val="20"/>
+                <w:szCs w:val="20"/>
+              </w:rPr>
+            </w:pPr>
+            <w:r>
+              <w:rPr>
+                <w:rFonts w:ascii="Times New Roman" w:hAnsi="Times New Roman" w:cs="Times New Roman"/>
+                <w:color w:val="000000" w:themeColor="text1"/>
+                <w:sz w:val="20"/>
+                <w:szCs w:val="20"/>
+              </w:rPr>
+              <w:t>HEADER</w:t>
+            </w:r>
+          </w:p>
+        </w:tc>
+        <w:tc>
+          <w:tcPr>
+            <w:tcW w:w="1256" w:type="dxa"/>
+            <w:shd w:val="clear" w:color="auto" w:fill="auto"/>
+            <w:vAlign w:val="center"/>
+          </w:tcPr>
+          <w:p>
+            <w:pPr>
+              <w:pStyle w:val="ListParagraph"/>
+              <w:ind w:left="0"/>
+              <w:rPr>
+                <w:rFonts w:ascii="Times New Roman" w:hAnsi="Times New Roman" w:cs="Times New Roman"/>
+                <w:b/>
+                <w:color w:val="000000" w:themeColor="text1"/>
+                <w:sz w:val="20"/>
+                <w:szCs w:val="20"/>
+              </w:rPr>
+            </w:pPr>
+            <w:r>
+              <w:rPr>
+                <w:rFonts w:ascii="Times New Roman" w:hAnsi="Times New Roman" w:cs="Times New Roman"/>
+                <w:b/>
+                <w:color w:val="000000" w:themeColor="text1"/>
+                <w:sz w:val="20"/>
+                <w:szCs w:val="20"/>
+              </w:rPr>
+              <w:t>Id</w:t>
+            </w:r>
+          </w:p>
+        </w:tc>
+        <w:tc>
+          <w:tcPr>
+            <w:tcW w:w="1116" w:type="dxa"/>
+            <w:shd w:val="clear" w:color="auto" w:fill="auto"/>
+            <w:vAlign w:val="center"/>
+          </w:tcPr>
+          <w:p>
+            <w:pPr>
+              <w:pStyle w:val="ListParagraph"/>
+              <w:ind w:left="0"/>
+              <w:jc w:val="center"/>
+              <w:rPr>
+                <w:rFonts w:ascii="Times New Roman" w:hAnsi="Times New Roman" w:cs="Times New Roman"/>
+                <w:color w:val="000000" w:themeColor="text1"/>
+                <w:sz w:val="20"/>
+                <w:szCs w:val="20"/>
+              </w:rPr>
+            </w:pPr>
+            <w:r>
+              <w:rPr>
+                <w:rFonts w:ascii="Times New Roman" w:hAnsi="Times New Roman" w:cs="Times New Roman"/>
+                <w:color w:val="000000" w:themeColor="text1"/>
+                <w:sz w:val="20"/>
+                <w:szCs w:val="20"/>
+              </w:rPr>
+              <w:t>int</w:t>
+            </w:r>
+          </w:p>
+        </w:tc>
+        <w:tc>
+          <w:tcPr>
+            <w:tcW w:w="6842" w:type="dxa"/>
+            <w:shd w:val="clear" w:color="auto" w:fill="auto"/>
+          </w:tcPr>
+          <w:p>
+            <w:pPr>
+              <w:rPr>
+                <w:rFonts w:ascii="Times New Roman" w:hAnsi="Times New Roman" w:cs="Times New Roman"/>
+                <w:color w:val="000000" w:themeColor="text1"/>
+                <w:sz w:val="20"/>
+                <w:szCs w:val="20"/>
+              </w:rPr>
+            </w:pPr>
+            <w:r>
+              <w:rPr>
+                <w:rFonts w:ascii="Times New Roman" w:hAnsi="Times New Roman" w:cs="Times New Roman"/>
+                <w:color w:val="000000" w:themeColor="text1"/>
+                <w:sz w:val="20"/>
+                <w:szCs w:val="20"/>
+              </w:rPr>
+              <w:t>Id of doctor</w:t>
+            </w:r>
+          </w:p>
+        </w:tc>
+      </w:tr>
+    </w:tbl>
+    <w:p>
+      <w:pPr>
+        <w:rPr>
+          <w:rFonts w:ascii="Times New Roman" w:hAnsi="Times New Roman" w:cs="Times New Roman"/>
+          <w:color w:val="000000" w:themeColor="text1"/>
+          <w:sz w:val="28"/>
+          <w:szCs w:val="28"/>
+        </w:rPr>
+      </w:pPr>
       <w:bookmarkStart w:id="0" w:name="_GoBack"/>
       <w:bookmarkEnd w:id="0"/>
+    </w:p>
+    <w:p>
+      <w:pPr>
+        <w:pStyle w:val="ListParagraph"/>
+        <w:numPr>
+          <w:ilvl w:val="1"/>
+          <w:numId w:val="49"/>
+        </w:numPr>
+        <w:rPr>
+          <w:rFonts w:ascii="Times New Roman" w:hAnsi="Times New Roman" w:cs="Times New Roman"/>
+          <w:color w:val="000000" w:themeColor="text1"/>
+          <w:sz w:val="28"/>
+          <w:szCs w:val="28"/>
+        </w:rPr>
+      </w:pPr>
+      <w:r>
+        <w:rPr>
+          <w:rFonts w:ascii="Times New Roman" w:hAnsi="Times New Roman" w:cs="Times New Roman"/>
+          <w:color w:val="000000" w:themeColor="text1"/>
+          <w:sz w:val="20"/>
+          <w:szCs w:val="20"/>
+        </w:rPr>
+        <w:t>Response</w:t>
+      </w:r>
+    </w:p>
+    <w:tbl>
+      <w:tblPr>
+        <w:tblW w:w="10915" w:type="dxa"/>
+        <w:tblInd w:w="-572" w:type="dxa"/>
+        <w:tblBorders>
+          <w:top w:val="single" w:sz="4" w:space="0" w:color="auto"/>
+          <w:left w:val="single" w:sz="4" w:space="0" w:color="auto"/>
+          <w:bottom w:val="single" w:sz="4" w:space="0" w:color="auto"/>
+          <w:right w:val="single" w:sz="4" w:space="0" w:color="auto"/>
+          <w:insideH w:val="single" w:sz="4" w:space="0" w:color="auto"/>
+          <w:insideV w:val="single" w:sz="4" w:space="0" w:color="auto"/>
+        </w:tblBorders>
+        <w:tblLook w:val="04A0" w:firstRow="1" w:lastRow="0" w:firstColumn="1" w:lastColumn="0" w:noHBand="0" w:noVBand="1"/>
+      </w:tblPr>
+      <w:tblGrid>
+        <w:gridCol w:w="1701"/>
+        <w:gridCol w:w="9214"/>
+      </w:tblGrid>
+      <w:tr>
+        <w:tc>
+          <w:tcPr>
+            <w:tcW w:w="1701" w:type="dxa"/>
+            <w:shd w:val="clear" w:color="auto" w:fill="9CC2E5"/>
+          </w:tcPr>
+          <w:p>
+            <w:pPr>
+              <w:pStyle w:val="ListParagraph"/>
+              <w:ind w:left="0"/>
+              <w:rPr>
+                <w:rFonts w:ascii="Times New Roman" w:hAnsi="Times New Roman" w:cs="Times New Roman"/>
+                <w:color w:val="000000" w:themeColor="text1"/>
+                <w:sz w:val="20"/>
+                <w:szCs w:val="20"/>
+              </w:rPr>
+            </w:pPr>
+            <w:r>
+              <w:rPr>
+                <w:rFonts w:ascii="Times New Roman" w:hAnsi="Times New Roman" w:cs="Times New Roman"/>
+                <w:color w:val="000000" w:themeColor="text1"/>
+                <w:sz w:val="20"/>
+                <w:szCs w:val="20"/>
+              </w:rPr>
+              <w:t>Status</w:t>
+            </w:r>
+          </w:p>
+        </w:tc>
+        <w:tc>
+          <w:tcPr>
+            <w:tcW w:w="9214" w:type="dxa"/>
+            <w:shd w:val="clear" w:color="auto" w:fill="9CC2E5"/>
+          </w:tcPr>
+          <w:p>
+            <w:pPr>
+              <w:pStyle w:val="ListParagraph"/>
+              <w:ind w:left="0"/>
+              <w:rPr>
+                <w:rFonts w:ascii="Times New Roman" w:hAnsi="Times New Roman" w:cs="Times New Roman"/>
+                <w:color w:val="000000" w:themeColor="text1"/>
+                <w:sz w:val="20"/>
+                <w:szCs w:val="20"/>
+              </w:rPr>
+            </w:pPr>
+            <w:r>
+              <w:rPr>
+                <w:rFonts w:ascii="Times New Roman" w:hAnsi="Times New Roman" w:cs="Times New Roman"/>
+                <w:color w:val="000000" w:themeColor="text1"/>
+                <w:sz w:val="20"/>
+                <w:szCs w:val="20"/>
+              </w:rPr>
+              <w:t>Content</w:t>
+            </w:r>
+          </w:p>
+        </w:tc>
+      </w:tr>
+      <w:tr>
+        <w:tc>
+          <w:tcPr>
+            <w:tcW w:w="1701" w:type="dxa"/>
+            <w:shd w:val="clear" w:color="auto" w:fill="auto"/>
+            <w:vAlign w:val="center"/>
+          </w:tcPr>
+          <w:p>
+            <w:pPr>
+              <w:pStyle w:val="ListParagraph"/>
+              <w:ind w:left="0"/>
+              <w:jc w:val="center"/>
+              <w:rPr>
+                <w:rFonts w:ascii="Times New Roman" w:hAnsi="Times New Roman" w:cs="Times New Roman"/>
+                <w:b/>
+                <w:color w:val="000000" w:themeColor="text1"/>
+                <w:sz w:val="20"/>
+                <w:szCs w:val="20"/>
+              </w:rPr>
+            </w:pPr>
+            <w:r>
+              <w:rPr>
+                <w:rFonts w:ascii="Times New Roman" w:hAnsi="Times New Roman" w:cs="Times New Roman"/>
+                <w:b/>
+                <w:color w:val="00B050"/>
+                <w:sz w:val="20"/>
+                <w:szCs w:val="20"/>
+              </w:rPr>
+              <w:t>200</w:t>
+            </w:r>
+          </w:p>
+        </w:tc>
+        <w:tc>
+          <w:tcPr>
+            <w:tcW w:w="9214" w:type="dxa"/>
+            <w:shd w:val="clear" w:color="auto" w:fill="auto"/>
+            <w:vAlign w:val="center"/>
+          </w:tcPr>
+          <w:p>
+            <w:pPr>
+              <w:autoSpaceDE w:val="0"/>
+              <w:autoSpaceDN w:val="0"/>
+              <w:adjustRightInd w:val="0"/>
+              <w:rPr>
+                <w:rFonts w:ascii="Consolas" w:hAnsi="Consolas" w:cs="Consolas"/>
+                <w:color w:val="000000"/>
+                <w:sz w:val="19"/>
+                <w:szCs w:val="19"/>
+                <w:highlight w:val="white"/>
+                <w:lang w:val="vi-VN"/>
+              </w:rPr>
+            </w:pPr>
+            <w:r>
+              <w:rPr>
+                <w:rFonts w:ascii="Consolas" w:hAnsi="Consolas" w:cs="Consolas"/>
+                <w:color w:val="000000"/>
+                <w:sz w:val="19"/>
+                <w:szCs w:val="19"/>
+                <w:highlight w:val="white"/>
+                <w:lang w:val="vi-VN"/>
+              </w:rPr>
+              <w:t>{</w:t>
+            </w:r>
+          </w:p>
+          <w:p>
+            <w:pPr>
+              <w:autoSpaceDE w:val="0"/>
+              <w:autoSpaceDN w:val="0"/>
+              <w:adjustRightInd w:val="0"/>
+              <w:rPr>
+                <w:rFonts w:ascii="Consolas" w:hAnsi="Consolas" w:cs="Consolas"/>
+                <w:color w:val="000000"/>
+                <w:sz w:val="19"/>
+                <w:szCs w:val="19"/>
+                <w:highlight w:val="white"/>
+                <w:lang w:val="vi-VN"/>
+              </w:rPr>
+            </w:pPr>
+            <w:r>
+              <w:rPr>
+                <w:rFonts w:ascii="Consolas" w:hAnsi="Consolas" w:cs="Consolas"/>
+                <w:color w:val="000000"/>
+                <w:sz w:val="19"/>
+                <w:szCs w:val="19"/>
+                <w:highlight w:val="white"/>
+                <w:lang w:val="vi-VN"/>
+              </w:rPr>
+              <w:t xml:space="preserve">  </w:t>
+            </w:r>
+            <w:r>
+              <w:rPr>
+                <w:rFonts w:ascii="Consolas" w:hAnsi="Consolas" w:cs="Consolas"/>
+                <w:color w:val="2E75B6"/>
+                <w:sz w:val="19"/>
+                <w:szCs w:val="19"/>
+                <w:highlight w:val="white"/>
+                <w:lang w:val="vi-VN"/>
+              </w:rPr>
+              <w:t>"Doctor"</w:t>
+            </w:r>
+            <w:r>
+              <w:rPr>
+                <w:rFonts w:ascii="Consolas" w:hAnsi="Consolas" w:cs="Consolas"/>
+                <w:color w:val="000000"/>
+                <w:sz w:val="19"/>
+                <w:szCs w:val="19"/>
+                <w:highlight w:val="white"/>
+                <w:lang w:val="vi-VN"/>
+              </w:rPr>
+              <w:t>: {</w:t>
+            </w:r>
+          </w:p>
+          <w:p>
+            <w:pPr>
+              <w:autoSpaceDE w:val="0"/>
+              <w:autoSpaceDN w:val="0"/>
+              <w:adjustRightInd w:val="0"/>
+              <w:rPr>
+                <w:rFonts w:ascii="Consolas" w:hAnsi="Consolas" w:cs="Consolas"/>
+                <w:color w:val="000000"/>
+                <w:sz w:val="19"/>
+                <w:szCs w:val="19"/>
+                <w:highlight w:val="white"/>
+                <w:lang w:val="vi-VN"/>
+              </w:rPr>
+            </w:pPr>
+            <w:r>
+              <w:rPr>
+                <w:rFonts w:ascii="Consolas" w:hAnsi="Consolas" w:cs="Consolas"/>
+                <w:color w:val="000000"/>
+                <w:sz w:val="19"/>
+                <w:szCs w:val="19"/>
+                <w:highlight w:val="white"/>
+                <w:lang w:val="vi-VN"/>
+              </w:rPr>
+              <w:t xml:space="preserve">    </w:t>
+            </w:r>
+            <w:r>
+              <w:rPr>
+                <w:rFonts w:ascii="Consolas" w:hAnsi="Consolas" w:cs="Consolas"/>
+                <w:color w:val="2E75B6"/>
+                <w:sz w:val="19"/>
+                <w:szCs w:val="19"/>
+                <w:highlight w:val="white"/>
+                <w:lang w:val="vi-VN"/>
+              </w:rPr>
+              <w:t>"Id"</w:t>
+            </w:r>
+            <w:r>
+              <w:rPr>
+                <w:rFonts w:ascii="Consolas" w:hAnsi="Consolas" w:cs="Consolas"/>
+                <w:color w:val="000000"/>
+                <w:sz w:val="19"/>
+                <w:szCs w:val="19"/>
+                <w:highlight w:val="white"/>
+                <w:lang w:val="vi-VN"/>
+              </w:rPr>
+              <w:t>: 27,</w:t>
+            </w:r>
+          </w:p>
+          <w:p>
+            <w:pPr>
+              <w:autoSpaceDE w:val="0"/>
+              <w:autoSpaceDN w:val="0"/>
+              <w:adjustRightInd w:val="0"/>
+              <w:rPr>
+                <w:rFonts w:ascii="Consolas" w:hAnsi="Consolas" w:cs="Consolas"/>
+                <w:color w:val="000000"/>
+                <w:sz w:val="19"/>
+                <w:szCs w:val="19"/>
+                <w:highlight w:val="white"/>
+                <w:lang w:val="vi-VN"/>
+              </w:rPr>
+            </w:pPr>
+            <w:r>
+              <w:rPr>
+                <w:rFonts w:ascii="Consolas" w:hAnsi="Consolas" w:cs="Consolas"/>
+                <w:color w:val="000000"/>
+                <w:sz w:val="19"/>
+                <w:szCs w:val="19"/>
+                <w:highlight w:val="white"/>
+                <w:lang w:val="vi-VN"/>
+              </w:rPr>
+              <w:t xml:space="preserve">    </w:t>
+            </w:r>
+            <w:r>
+              <w:rPr>
+                <w:rFonts w:ascii="Consolas" w:hAnsi="Consolas" w:cs="Consolas"/>
+                <w:color w:val="2E75B6"/>
+                <w:sz w:val="19"/>
+                <w:szCs w:val="19"/>
+                <w:highlight w:val="white"/>
+                <w:lang w:val="vi-VN"/>
+              </w:rPr>
+              <w:t>"FirstName"</w:t>
+            </w:r>
+            <w:r>
+              <w:rPr>
+                <w:rFonts w:ascii="Consolas" w:hAnsi="Consolas" w:cs="Consolas"/>
+                <w:color w:val="000000"/>
+                <w:sz w:val="19"/>
+                <w:szCs w:val="19"/>
+                <w:highlight w:val="white"/>
+                <w:lang w:val="vi-VN"/>
+              </w:rPr>
+              <w:t xml:space="preserve">: </w:t>
+            </w:r>
+            <w:r>
+              <w:rPr>
+                <w:rFonts w:ascii="Consolas" w:hAnsi="Consolas" w:cs="Consolas"/>
+                <w:color w:val="A31515"/>
+                <w:sz w:val="19"/>
+                <w:szCs w:val="19"/>
+                <w:highlight w:val="white"/>
+                <w:lang w:val="vi-VN"/>
+              </w:rPr>
+              <w:t>"FirstName[26]"</w:t>
+            </w:r>
+            <w:r>
+              <w:rPr>
+                <w:rFonts w:ascii="Consolas" w:hAnsi="Consolas" w:cs="Consolas"/>
+                <w:color w:val="000000"/>
+                <w:sz w:val="19"/>
+                <w:szCs w:val="19"/>
+                <w:highlight w:val="white"/>
+                <w:lang w:val="vi-VN"/>
+              </w:rPr>
+              <w:t>,</w:t>
+            </w:r>
+          </w:p>
+          <w:p>
+            <w:pPr>
+              <w:autoSpaceDE w:val="0"/>
+              <w:autoSpaceDN w:val="0"/>
+              <w:adjustRightInd w:val="0"/>
+              <w:rPr>
+                <w:rFonts w:ascii="Consolas" w:hAnsi="Consolas" w:cs="Consolas"/>
+                <w:color w:val="000000"/>
+                <w:sz w:val="19"/>
+                <w:szCs w:val="19"/>
+                <w:highlight w:val="white"/>
+                <w:lang w:val="vi-VN"/>
+              </w:rPr>
+            </w:pPr>
+            <w:r>
+              <w:rPr>
+                <w:rFonts w:ascii="Consolas" w:hAnsi="Consolas" w:cs="Consolas"/>
+                <w:color w:val="000000"/>
+                <w:sz w:val="19"/>
+                <w:szCs w:val="19"/>
+                <w:highlight w:val="white"/>
+                <w:lang w:val="vi-VN"/>
+              </w:rPr>
+              <w:t xml:space="preserve">    </w:t>
+            </w:r>
+            <w:r>
+              <w:rPr>
+                <w:rFonts w:ascii="Consolas" w:hAnsi="Consolas" w:cs="Consolas"/>
+                <w:color w:val="2E75B6"/>
+                <w:sz w:val="19"/>
+                <w:szCs w:val="19"/>
+                <w:highlight w:val="white"/>
+                <w:lang w:val="vi-VN"/>
+              </w:rPr>
+              <w:t>"LastName"</w:t>
+            </w:r>
+            <w:r>
+              <w:rPr>
+                <w:rFonts w:ascii="Consolas" w:hAnsi="Consolas" w:cs="Consolas"/>
+                <w:color w:val="000000"/>
+                <w:sz w:val="19"/>
+                <w:szCs w:val="19"/>
+                <w:highlight w:val="white"/>
+                <w:lang w:val="vi-VN"/>
+              </w:rPr>
+              <w:t xml:space="preserve">: </w:t>
+            </w:r>
+            <w:r>
+              <w:rPr>
+                <w:rFonts w:ascii="Consolas" w:hAnsi="Consolas" w:cs="Consolas"/>
+                <w:color w:val="A31515"/>
+                <w:sz w:val="19"/>
+                <w:szCs w:val="19"/>
+                <w:highlight w:val="white"/>
+                <w:lang w:val="vi-VN"/>
+              </w:rPr>
+              <w:t>"LastName[26]"</w:t>
+            </w:r>
+            <w:r>
+              <w:rPr>
+                <w:rFonts w:ascii="Consolas" w:hAnsi="Consolas" w:cs="Consolas"/>
+                <w:color w:val="000000"/>
+                <w:sz w:val="19"/>
+                <w:szCs w:val="19"/>
+                <w:highlight w:val="white"/>
+                <w:lang w:val="vi-VN"/>
+              </w:rPr>
+              <w:t>,</w:t>
+            </w:r>
+          </w:p>
+          <w:p>
+            <w:pPr>
+              <w:autoSpaceDE w:val="0"/>
+              <w:autoSpaceDN w:val="0"/>
+              <w:adjustRightInd w:val="0"/>
+              <w:rPr>
+                <w:rFonts w:ascii="Consolas" w:hAnsi="Consolas" w:cs="Consolas"/>
+                <w:color w:val="000000"/>
+                <w:sz w:val="19"/>
+                <w:szCs w:val="19"/>
+                <w:highlight w:val="white"/>
+                <w:lang w:val="vi-VN"/>
+              </w:rPr>
+            </w:pPr>
+            <w:r>
+              <w:rPr>
+                <w:rFonts w:ascii="Consolas" w:hAnsi="Consolas" w:cs="Consolas"/>
+                <w:color w:val="000000"/>
+                <w:sz w:val="19"/>
+                <w:szCs w:val="19"/>
+                <w:highlight w:val="white"/>
+                <w:lang w:val="vi-VN"/>
+              </w:rPr>
+              <w:t xml:space="preserve">    </w:t>
+            </w:r>
+            <w:r>
+              <w:rPr>
+                <w:rFonts w:ascii="Consolas" w:hAnsi="Consolas" w:cs="Consolas"/>
+                <w:color w:val="2E75B6"/>
+                <w:sz w:val="19"/>
+                <w:szCs w:val="19"/>
+                <w:highlight w:val="white"/>
+                <w:lang w:val="vi-VN"/>
+              </w:rPr>
+              <w:t>"Birthday"</w:t>
+            </w:r>
+            <w:r>
+              <w:rPr>
+                <w:rFonts w:ascii="Consolas" w:hAnsi="Consolas" w:cs="Consolas"/>
+                <w:color w:val="000000"/>
+                <w:sz w:val="19"/>
+                <w:szCs w:val="19"/>
+                <w:highlight w:val="white"/>
+                <w:lang w:val="vi-VN"/>
+              </w:rPr>
+              <w:t>: 0,</w:t>
+            </w:r>
+          </w:p>
+          <w:p>
+            <w:pPr>
+              <w:autoSpaceDE w:val="0"/>
+              <w:autoSpaceDN w:val="0"/>
+              <w:adjustRightInd w:val="0"/>
+              <w:rPr>
+                <w:rFonts w:ascii="Consolas" w:hAnsi="Consolas" w:cs="Consolas"/>
+                <w:color w:val="000000"/>
+                <w:sz w:val="19"/>
+                <w:szCs w:val="19"/>
+                <w:highlight w:val="white"/>
+                <w:lang w:val="vi-VN"/>
+              </w:rPr>
+            </w:pPr>
+            <w:r>
+              <w:rPr>
+                <w:rFonts w:ascii="Consolas" w:hAnsi="Consolas" w:cs="Consolas"/>
+                <w:color w:val="000000"/>
+                <w:sz w:val="19"/>
+                <w:szCs w:val="19"/>
+                <w:highlight w:val="white"/>
+                <w:lang w:val="vi-VN"/>
+              </w:rPr>
+              <w:t xml:space="preserve">    </w:t>
+            </w:r>
+            <w:r>
+              <w:rPr>
+                <w:rFonts w:ascii="Consolas" w:hAnsi="Consolas" w:cs="Consolas"/>
+                <w:color w:val="2E75B6"/>
+                <w:sz w:val="19"/>
+                <w:szCs w:val="19"/>
+                <w:highlight w:val="white"/>
+                <w:lang w:val="vi-VN"/>
+              </w:rPr>
+              <w:t>"Email"</w:t>
+            </w:r>
+            <w:r>
+              <w:rPr>
+                <w:rFonts w:ascii="Consolas" w:hAnsi="Consolas" w:cs="Consolas"/>
+                <w:color w:val="000000"/>
+                <w:sz w:val="19"/>
+                <w:szCs w:val="19"/>
+                <w:highlight w:val="white"/>
+                <w:lang w:val="vi-VN"/>
+              </w:rPr>
+              <w:t xml:space="preserve">: </w:t>
+            </w:r>
+            <w:r>
+              <w:rPr>
+                <w:rFonts w:ascii="Consolas" w:hAnsi="Consolas" w:cs="Consolas"/>
+                <w:color w:val="A31515"/>
+                <w:sz w:val="19"/>
+                <w:szCs w:val="19"/>
+                <w:highlight w:val="white"/>
+                <w:lang w:val="vi-VN"/>
+              </w:rPr>
+              <w:t>"doctor26@gmail.com"</w:t>
+            </w:r>
+            <w:r>
+              <w:rPr>
+                <w:rFonts w:ascii="Consolas" w:hAnsi="Consolas" w:cs="Consolas"/>
+                <w:color w:val="000000"/>
+                <w:sz w:val="19"/>
+                <w:szCs w:val="19"/>
+                <w:highlight w:val="white"/>
+                <w:lang w:val="vi-VN"/>
+              </w:rPr>
+              <w:t>,</w:t>
+            </w:r>
+          </w:p>
+          <w:p>
+            <w:pPr>
+              <w:autoSpaceDE w:val="0"/>
+              <w:autoSpaceDN w:val="0"/>
+              <w:adjustRightInd w:val="0"/>
+              <w:rPr>
+                <w:rFonts w:ascii="Consolas" w:hAnsi="Consolas" w:cs="Consolas"/>
+                <w:color w:val="000000"/>
+                <w:sz w:val="19"/>
+                <w:szCs w:val="19"/>
+                <w:highlight w:val="white"/>
+                <w:lang w:val="vi-VN"/>
+              </w:rPr>
+            </w:pPr>
+            <w:r>
+              <w:rPr>
+                <w:rFonts w:ascii="Consolas" w:hAnsi="Consolas" w:cs="Consolas"/>
+                <w:color w:val="000000"/>
+                <w:sz w:val="19"/>
+                <w:szCs w:val="19"/>
+                <w:highlight w:val="white"/>
+                <w:lang w:val="vi-VN"/>
+              </w:rPr>
+              <w:t xml:space="preserve">    </w:t>
+            </w:r>
+            <w:r>
+              <w:rPr>
+                <w:rFonts w:ascii="Consolas" w:hAnsi="Consolas" w:cs="Consolas"/>
+                <w:color w:val="2E75B6"/>
+                <w:sz w:val="19"/>
+                <w:szCs w:val="19"/>
+                <w:highlight w:val="white"/>
+                <w:lang w:val="vi-VN"/>
+              </w:rPr>
+              <w:t>"Gender"</w:t>
+            </w:r>
+            <w:r>
+              <w:rPr>
+                <w:rFonts w:ascii="Consolas" w:hAnsi="Consolas" w:cs="Consolas"/>
+                <w:color w:val="000000"/>
+                <w:sz w:val="19"/>
+                <w:szCs w:val="19"/>
+                <w:highlight w:val="white"/>
+                <w:lang w:val="vi-VN"/>
+              </w:rPr>
+              <w:t>: 0,</w:t>
+            </w:r>
+          </w:p>
+          <w:p>
+            <w:pPr>
+              <w:autoSpaceDE w:val="0"/>
+              <w:autoSpaceDN w:val="0"/>
+              <w:adjustRightInd w:val="0"/>
+              <w:rPr>
+                <w:rFonts w:ascii="Consolas" w:hAnsi="Consolas" w:cs="Consolas"/>
+                <w:color w:val="000000"/>
+                <w:sz w:val="19"/>
+                <w:szCs w:val="19"/>
+                <w:highlight w:val="white"/>
+                <w:lang w:val="vi-VN"/>
+              </w:rPr>
+            </w:pPr>
+            <w:r>
+              <w:rPr>
+                <w:rFonts w:ascii="Consolas" w:hAnsi="Consolas" w:cs="Consolas"/>
+                <w:color w:val="000000"/>
+                <w:sz w:val="19"/>
+                <w:szCs w:val="19"/>
+                <w:highlight w:val="white"/>
+                <w:lang w:val="vi-VN"/>
+              </w:rPr>
+              <w:t xml:space="preserve">    </w:t>
+            </w:r>
+            <w:r>
+              <w:rPr>
+                <w:rFonts w:ascii="Consolas" w:hAnsi="Consolas" w:cs="Consolas"/>
+                <w:color w:val="2E75B6"/>
+                <w:sz w:val="19"/>
+                <w:szCs w:val="19"/>
+                <w:highlight w:val="white"/>
+                <w:lang w:val="vi-VN"/>
+              </w:rPr>
+              <w:t>"Address"</w:t>
+            </w:r>
+            <w:r>
+              <w:rPr>
+                <w:rFonts w:ascii="Consolas" w:hAnsi="Consolas" w:cs="Consolas"/>
+                <w:color w:val="000000"/>
+                <w:sz w:val="19"/>
+                <w:szCs w:val="19"/>
+                <w:highlight w:val="white"/>
+                <w:lang w:val="vi-VN"/>
+              </w:rPr>
+              <w:t xml:space="preserve">: </w:t>
+            </w:r>
+            <w:r>
+              <w:rPr>
+                <w:rFonts w:ascii="Consolas" w:hAnsi="Consolas" w:cs="Consolas"/>
+                <w:color w:val="A31515"/>
+                <w:sz w:val="19"/>
+                <w:szCs w:val="19"/>
+                <w:highlight w:val="white"/>
+                <w:lang w:val="vi-VN"/>
+              </w:rPr>
+              <w:t>"New York, NY, USA"</w:t>
+            </w:r>
+            <w:r>
+              <w:rPr>
+                <w:rFonts w:ascii="Consolas" w:hAnsi="Consolas" w:cs="Consolas"/>
+                <w:color w:val="000000"/>
+                <w:sz w:val="19"/>
+                <w:szCs w:val="19"/>
+                <w:highlight w:val="white"/>
+                <w:lang w:val="vi-VN"/>
+              </w:rPr>
+              <w:t>,</w:t>
+            </w:r>
+          </w:p>
+          <w:p>
+            <w:pPr>
+              <w:autoSpaceDE w:val="0"/>
+              <w:autoSpaceDN w:val="0"/>
+              <w:adjustRightInd w:val="0"/>
+              <w:rPr>
+                <w:rFonts w:ascii="Consolas" w:hAnsi="Consolas" w:cs="Consolas"/>
+                <w:color w:val="000000"/>
+                <w:sz w:val="19"/>
+                <w:szCs w:val="19"/>
+                <w:highlight w:val="white"/>
+                <w:lang w:val="vi-VN"/>
+              </w:rPr>
+            </w:pPr>
+            <w:r>
+              <w:rPr>
+                <w:rFonts w:ascii="Consolas" w:hAnsi="Consolas" w:cs="Consolas"/>
+                <w:color w:val="000000"/>
+                <w:sz w:val="19"/>
+                <w:szCs w:val="19"/>
+                <w:highlight w:val="white"/>
+                <w:lang w:val="vi-VN"/>
+              </w:rPr>
+              <w:t xml:space="preserve">    </w:t>
+            </w:r>
+            <w:r>
+              <w:rPr>
+                <w:rFonts w:ascii="Consolas" w:hAnsi="Consolas" w:cs="Consolas"/>
+                <w:color w:val="2E75B6"/>
+                <w:sz w:val="19"/>
+                <w:szCs w:val="19"/>
+                <w:highlight w:val="white"/>
+                <w:lang w:val="vi-VN"/>
+              </w:rPr>
+              <w:t>"Photo"</w:t>
+            </w:r>
+            <w:r>
+              <w:rPr>
+                <w:rFonts w:ascii="Consolas" w:hAnsi="Consolas" w:cs="Consolas"/>
+                <w:color w:val="000000"/>
+                <w:sz w:val="19"/>
+                <w:szCs w:val="19"/>
+                <w:highlight w:val="white"/>
+                <w:lang w:val="vi-VN"/>
+              </w:rPr>
+              <w:t xml:space="preserve">: </w:t>
+            </w:r>
+            <w:r>
+              <w:rPr>
+                <w:rFonts w:ascii="Consolas" w:hAnsi="Consolas" w:cs="Consolas"/>
+                <w:color w:val="A31515"/>
+                <w:sz w:val="19"/>
+                <w:szCs w:val="19"/>
+                <w:highlight w:val="white"/>
+                <w:lang w:val="vi-VN"/>
+              </w:rPr>
+              <w:t>""</w:t>
+            </w:r>
+            <w:r>
+              <w:rPr>
+                <w:rFonts w:ascii="Consolas" w:hAnsi="Consolas" w:cs="Consolas"/>
+                <w:color w:val="000000"/>
+                <w:sz w:val="19"/>
+                <w:szCs w:val="19"/>
+                <w:highlight w:val="white"/>
+                <w:lang w:val="vi-VN"/>
+              </w:rPr>
+              <w:t>,</w:t>
+            </w:r>
+          </w:p>
+          <w:p>
+            <w:pPr>
+              <w:autoSpaceDE w:val="0"/>
+              <w:autoSpaceDN w:val="0"/>
+              <w:adjustRightInd w:val="0"/>
+              <w:rPr>
+                <w:rFonts w:ascii="Consolas" w:hAnsi="Consolas" w:cs="Consolas"/>
+                <w:color w:val="000000"/>
+                <w:sz w:val="19"/>
+                <w:szCs w:val="19"/>
+                <w:highlight w:val="white"/>
+                <w:lang w:val="vi-VN"/>
+              </w:rPr>
+            </w:pPr>
+            <w:r>
+              <w:rPr>
+                <w:rFonts w:ascii="Consolas" w:hAnsi="Consolas" w:cs="Consolas"/>
+                <w:color w:val="000000"/>
+                <w:sz w:val="19"/>
+                <w:szCs w:val="19"/>
+                <w:highlight w:val="white"/>
+                <w:lang w:val="vi-VN"/>
+              </w:rPr>
+              <w:t xml:space="preserve">    </w:t>
+            </w:r>
+            <w:r>
+              <w:rPr>
+                <w:rFonts w:ascii="Consolas" w:hAnsi="Consolas" w:cs="Consolas"/>
+                <w:color w:val="2E75B6"/>
+                <w:sz w:val="19"/>
+                <w:szCs w:val="19"/>
+                <w:highlight w:val="white"/>
+                <w:lang w:val="vi-VN"/>
+              </w:rPr>
+              <w:t>"Phone"</w:t>
+            </w:r>
+            <w:r>
+              <w:rPr>
+                <w:rFonts w:ascii="Consolas" w:hAnsi="Consolas" w:cs="Consolas"/>
+                <w:color w:val="000000"/>
+                <w:sz w:val="19"/>
+                <w:szCs w:val="19"/>
+                <w:highlight w:val="white"/>
+                <w:lang w:val="vi-VN"/>
+              </w:rPr>
+              <w:t xml:space="preserve">: </w:t>
+            </w:r>
+            <w:r>
+              <w:rPr>
+                <w:rFonts w:ascii="Consolas" w:hAnsi="Consolas" w:cs="Consolas"/>
+                <w:color w:val="A31515"/>
+                <w:sz w:val="19"/>
+                <w:szCs w:val="19"/>
+                <w:highlight w:val="white"/>
+                <w:lang w:val="vi-VN"/>
+              </w:rPr>
+              <w:t>""</w:t>
+            </w:r>
+            <w:r>
+              <w:rPr>
+                <w:rFonts w:ascii="Consolas" w:hAnsi="Consolas" w:cs="Consolas"/>
+                <w:color w:val="000000"/>
+                <w:sz w:val="19"/>
+                <w:szCs w:val="19"/>
+                <w:highlight w:val="white"/>
+                <w:lang w:val="vi-VN"/>
+              </w:rPr>
+              <w:t>,</w:t>
+            </w:r>
+          </w:p>
+          <w:p>
+            <w:pPr>
+              <w:autoSpaceDE w:val="0"/>
+              <w:autoSpaceDN w:val="0"/>
+              <w:adjustRightInd w:val="0"/>
+              <w:rPr>
+                <w:rFonts w:ascii="Consolas" w:hAnsi="Consolas" w:cs="Consolas"/>
+                <w:color w:val="000000"/>
+                <w:sz w:val="19"/>
+                <w:szCs w:val="19"/>
+                <w:highlight w:val="white"/>
+                <w:lang w:val="vi-VN"/>
+              </w:rPr>
+            </w:pPr>
+            <w:r>
+              <w:rPr>
+                <w:rFonts w:ascii="Consolas" w:hAnsi="Consolas" w:cs="Consolas"/>
+                <w:color w:val="000000"/>
+                <w:sz w:val="19"/>
+                <w:szCs w:val="19"/>
+                <w:highlight w:val="white"/>
+                <w:lang w:val="vi-VN"/>
+              </w:rPr>
+              <w:t xml:space="preserve">    </w:t>
+            </w:r>
+            <w:r>
+              <w:rPr>
+                <w:rFonts w:ascii="Consolas" w:hAnsi="Consolas" w:cs="Consolas"/>
+                <w:color w:val="2E75B6"/>
+                <w:sz w:val="19"/>
+                <w:szCs w:val="19"/>
+                <w:highlight w:val="white"/>
+                <w:lang w:val="vi-VN"/>
+              </w:rPr>
+              <w:t>"Rank"</w:t>
+            </w:r>
+            <w:r>
+              <w:rPr>
+                <w:rFonts w:ascii="Consolas" w:hAnsi="Consolas" w:cs="Consolas"/>
+                <w:color w:val="000000"/>
+                <w:sz w:val="19"/>
+                <w:szCs w:val="19"/>
+                <w:highlight w:val="white"/>
+                <w:lang w:val="vi-VN"/>
+              </w:rPr>
+              <w:t>: 0,</w:t>
+            </w:r>
+          </w:p>
+          <w:p>
+            <w:pPr>
+              <w:autoSpaceDE w:val="0"/>
+              <w:autoSpaceDN w:val="0"/>
+              <w:adjustRightInd w:val="0"/>
+              <w:rPr>
+                <w:rFonts w:ascii="Consolas" w:hAnsi="Consolas" w:cs="Consolas"/>
+                <w:color w:val="000000"/>
+                <w:sz w:val="19"/>
+                <w:szCs w:val="19"/>
+                <w:highlight w:val="white"/>
+                <w:lang w:val="vi-VN"/>
+              </w:rPr>
+            </w:pPr>
+            <w:r>
+              <w:rPr>
+                <w:rFonts w:ascii="Consolas" w:hAnsi="Consolas" w:cs="Consolas"/>
+                <w:color w:val="000000"/>
+                <w:sz w:val="19"/>
+                <w:szCs w:val="19"/>
+                <w:highlight w:val="white"/>
+                <w:lang w:val="vi-VN"/>
+              </w:rPr>
+              <w:t xml:space="preserve">    </w:t>
+            </w:r>
+            <w:r>
+              <w:rPr>
+                <w:rFonts w:ascii="Consolas" w:hAnsi="Consolas" w:cs="Consolas"/>
+                <w:color w:val="2E75B6"/>
+                <w:sz w:val="19"/>
+                <w:szCs w:val="19"/>
+                <w:highlight w:val="white"/>
+                <w:lang w:val="vi-VN"/>
+              </w:rPr>
+              <w:t>"Specialty"</w:t>
+            </w:r>
+            <w:r>
+              <w:rPr>
+                <w:rFonts w:ascii="Consolas" w:hAnsi="Consolas" w:cs="Consolas"/>
+                <w:color w:val="000000"/>
+                <w:sz w:val="19"/>
+                <w:szCs w:val="19"/>
+                <w:highlight w:val="white"/>
+                <w:lang w:val="vi-VN"/>
+              </w:rPr>
+              <w:t>: {</w:t>
+            </w:r>
+          </w:p>
+          <w:p>
+            <w:pPr>
+              <w:autoSpaceDE w:val="0"/>
+              <w:autoSpaceDN w:val="0"/>
+              <w:adjustRightInd w:val="0"/>
+              <w:rPr>
+                <w:rFonts w:ascii="Consolas" w:hAnsi="Consolas" w:cs="Consolas"/>
+                <w:color w:val="000000"/>
+                <w:sz w:val="19"/>
+                <w:szCs w:val="19"/>
+                <w:highlight w:val="white"/>
+                <w:lang w:val="vi-VN"/>
+              </w:rPr>
+            </w:pPr>
+            <w:r>
+              <w:rPr>
+                <w:rFonts w:ascii="Consolas" w:hAnsi="Consolas" w:cs="Consolas"/>
+                <w:color w:val="000000"/>
+                <w:sz w:val="19"/>
+                <w:szCs w:val="19"/>
+                <w:highlight w:val="white"/>
+                <w:lang w:val="vi-VN"/>
+              </w:rPr>
+              <w:t xml:space="preserve">      </w:t>
+            </w:r>
+            <w:r>
+              <w:rPr>
+                <w:rFonts w:ascii="Consolas" w:hAnsi="Consolas" w:cs="Consolas"/>
+                <w:color w:val="2E75B6"/>
+                <w:sz w:val="19"/>
+                <w:szCs w:val="19"/>
+                <w:highlight w:val="white"/>
+                <w:lang w:val="vi-VN"/>
+              </w:rPr>
+              <w:t>"Id"</w:t>
+            </w:r>
+            <w:r>
+              <w:rPr>
+                <w:rFonts w:ascii="Consolas" w:hAnsi="Consolas" w:cs="Consolas"/>
+                <w:color w:val="000000"/>
+                <w:sz w:val="19"/>
+                <w:szCs w:val="19"/>
+                <w:highlight w:val="white"/>
+                <w:lang w:val="vi-VN"/>
+              </w:rPr>
+              <w:t>: 1,</w:t>
+            </w:r>
+          </w:p>
+          <w:p>
+            <w:pPr>
+              <w:autoSpaceDE w:val="0"/>
+              <w:autoSpaceDN w:val="0"/>
+              <w:adjustRightInd w:val="0"/>
+              <w:rPr>
+                <w:rFonts w:ascii="Consolas" w:hAnsi="Consolas" w:cs="Consolas"/>
+                <w:color w:val="000000"/>
+                <w:sz w:val="19"/>
+                <w:szCs w:val="19"/>
+                <w:highlight w:val="white"/>
+                <w:lang w:val="vi-VN"/>
+              </w:rPr>
+            </w:pPr>
+            <w:r>
+              <w:rPr>
+                <w:rFonts w:ascii="Consolas" w:hAnsi="Consolas" w:cs="Consolas"/>
+                <w:color w:val="000000"/>
+                <w:sz w:val="19"/>
+                <w:szCs w:val="19"/>
+                <w:highlight w:val="white"/>
+                <w:lang w:val="vi-VN"/>
+              </w:rPr>
+              <w:t xml:space="preserve">      </w:t>
+            </w:r>
+            <w:r>
+              <w:rPr>
+                <w:rFonts w:ascii="Consolas" w:hAnsi="Consolas" w:cs="Consolas"/>
+                <w:color w:val="2E75B6"/>
+                <w:sz w:val="19"/>
+                <w:szCs w:val="19"/>
+                <w:highlight w:val="white"/>
+                <w:lang w:val="vi-VN"/>
+              </w:rPr>
+              <w:t>"Name"</w:t>
+            </w:r>
+            <w:r>
+              <w:rPr>
+                <w:rFonts w:ascii="Consolas" w:hAnsi="Consolas" w:cs="Consolas"/>
+                <w:color w:val="000000"/>
+                <w:sz w:val="19"/>
+                <w:szCs w:val="19"/>
+                <w:highlight w:val="white"/>
+                <w:lang w:val="vi-VN"/>
+              </w:rPr>
+              <w:t xml:space="preserve">: </w:t>
+            </w:r>
+            <w:r>
+              <w:rPr>
+                <w:rFonts w:ascii="Consolas" w:hAnsi="Consolas" w:cs="Consolas"/>
+                <w:color w:val="A31515"/>
+                <w:sz w:val="19"/>
+                <w:szCs w:val="19"/>
+                <w:highlight w:val="white"/>
+                <w:lang w:val="vi-VN"/>
+              </w:rPr>
+              <w:t>"specialty[0]"</w:t>
+            </w:r>
+          </w:p>
+          <w:p>
+            <w:pPr>
+              <w:autoSpaceDE w:val="0"/>
+              <w:autoSpaceDN w:val="0"/>
+              <w:adjustRightInd w:val="0"/>
+              <w:rPr>
+                <w:rFonts w:ascii="Consolas" w:hAnsi="Consolas" w:cs="Consolas"/>
+                <w:color w:val="000000"/>
+                <w:sz w:val="19"/>
+                <w:szCs w:val="19"/>
+                <w:highlight w:val="white"/>
+                <w:lang w:val="vi-VN"/>
+              </w:rPr>
+            </w:pPr>
+            <w:r>
+              <w:rPr>
+                <w:rFonts w:ascii="Consolas" w:hAnsi="Consolas" w:cs="Consolas"/>
+                <w:color w:val="000000"/>
+                <w:sz w:val="19"/>
+                <w:szCs w:val="19"/>
+                <w:highlight w:val="white"/>
+                <w:lang w:val="vi-VN"/>
+              </w:rPr>
+              <w:t xml:space="preserve">    },</w:t>
+            </w:r>
+          </w:p>
+          <w:p>
+            <w:pPr>
+              <w:autoSpaceDE w:val="0"/>
+              <w:autoSpaceDN w:val="0"/>
+              <w:adjustRightInd w:val="0"/>
+              <w:rPr>
+                <w:rFonts w:ascii="Consolas" w:hAnsi="Consolas" w:cs="Consolas"/>
+                <w:color w:val="000000"/>
+                <w:sz w:val="19"/>
+                <w:szCs w:val="19"/>
+                <w:highlight w:val="white"/>
+                <w:lang w:val="vi-VN"/>
+              </w:rPr>
+            </w:pPr>
+            <w:r>
+              <w:rPr>
+                <w:rFonts w:ascii="Consolas" w:hAnsi="Consolas" w:cs="Consolas"/>
+                <w:color w:val="000000"/>
+                <w:sz w:val="19"/>
+                <w:szCs w:val="19"/>
+                <w:highlight w:val="white"/>
+                <w:lang w:val="vi-VN"/>
+              </w:rPr>
+              <w:t xml:space="preserve">    </w:t>
+            </w:r>
+            <w:r>
+              <w:rPr>
+                <w:rFonts w:ascii="Consolas" w:hAnsi="Consolas" w:cs="Consolas"/>
+                <w:color w:val="2E75B6"/>
+                <w:sz w:val="19"/>
+                <w:szCs w:val="19"/>
+                <w:highlight w:val="white"/>
+                <w:lang w:val="vi-VN"/>
+              </w:rPr>
+              <w:t>"City"</w:t>
+            </w:r>
+            <w:r>
+              <w:rPr>
+                <w:rFonts w:ascii="Consolas" w:hAnsi="Consolas" w:cs="Consolas"/>
+                <w:color w:val="000000"/>
+                <w:sz w:val="19"/>
+                <w:szCs w:val="19"/>
+                <w:highlight w:val="white"/>
+                <w:lang w:val="vi-VN"/>
+              </w:rPr>
+              <w:t>: {</w:t>
+            </w:r>
+          </w:p>
+          <w:p>
+            <w:pPr>
+              <w:autoSpaceDE w:val="0"/>
+              <w:autoSpaceDN w:val="0"/>
+              <w:adjustRightInd w:val="0"/>
+              <w:rPr>
+                <w:rFonts w:ascii="Consolas" w:hAnsi="Consolas" w:cs="Consolas"/>
+                <w:color w:val="000000"/>
+                <w:sz w:val="19"/>
+                <w:szCs w:val="19"/>
+                <w:highlight w:val="white"/>
+                <w:lang w:val="vi-VN"/>
+              </w:rPr>
+            </w:pPr>
+            <w:r>
+              <w:rPr>
+                <w:rFonts w:ascii="Consolas" w:hAnsi="Consolas" w:cs="Consolas"/>
+                <w:color w:val="000000"/>
+                <w:sz w:val="19"/>
+                <w:szCs w:val="19"/>
+                <w:highlight w:val="white"/>
+                <w:lang w:val="vi-VN"/>
+              </w:rPr>
+              <w:t xml:space="preserve">      </w:t>
+            </w:r>
+            <w:r>
+              <w:rPr>
+                <w:rFonts w:ascii="Consolas" w:hAnsi="Consolas" w:cs="Consolas"/>
+                <w:color w:val="2E75B6"/>
+                <w:sz w:val="19"/>
+                <w:szCs w:val="19"/>
+                <w:highlight w:val="white"/>
+                <w:lang w:val="vi-VN"/>
+              </w:rPr>
+              <w:t>"Id"</w:t>
+            </w:r>
+            <w:r>
+              <w:rPr>
+                <w:rFonts w:ascii="Consolas" w:hAnsi="Consolas" w:cs="Consolas"/>
+                <w:color w:val="000000"/>
+                <w:sz w:val="19"/>
+                <w:szCs w:val="19"/>
+                <w:highlight w:val="white"/>
+                <w:lang w:val="vi-VN"/>
+              </w:rPr>
+              <w:t>: 1,</w:t>
+            </w:r>
+          </w:p>
+          <w:p>
+            <w:pPr>
+              <w:autoSpaceDE w:val="0"/>
+              <w:autoSpaceDN w:val="0"/>
+              <w:adjustRightInd w:val="0"/>
+              <w:rPr>
+                <w:rFonts w:ascii="Consolas" w:hAnsi="Consolas" w:cs="Consolas"/>
+                <w:color w:val="000000"/>
+                <w:sz w:val="19"/>
+                <w:szCs w:val="19"/>
+                <w:highlight w:val="white"/>
+                <w:lang w:val="vi-VN"/>
+              </w:rPr>
+            </w:pPr>
+            <w:r>
+              <w:rPr>
+                <w:rFonts w:ascii="Consolas" w:hAnsi="Consolas" w:cs="Consolas"/>
+                <w:color w:val="000000"/>
+                <w:sz w:val="19"/>
+                <w:szCs w:val="19"/>
+                <w:highlight w:val="white"/>
+                <w:lang w:val="vi-VN"/>
+              </w:rPr>
+              <w:t xml:space="preserve">      </w:t>
+            </w:r>
+            <w:r>
+              <w:rPr>
+                <w:rFonts w:ascii="Consolas" w:hAnsi="Consolas" w:cs="Consolas"/>
+                <w:color w:val="2E75B6"/>
+                <w:sz w:val="19"/>
+                <w:szCs w:val="19"/>
+                <w:highlight w:val="white"/>
+                <w:lang w:val="vi-VN"/>
+              </w:rPr>
+              <w:t>"Name"</w:t>
+            </w:r>
+            <w:r>
+              <w:rPr>
+                <w:rFonts w:ascii="Consolas" w:hAnsi="Consolas" w:cs="Consolas"/>
+                <w:color w:val="000000"/>
+                <w:sz w:val="19"/>
+                <w:szCs w:val="19"/>
+                <w:highlight w:val="white"/>
+                <w:lang w:val="vi-VN"/>
+              </w:rPr>
+              <w:t xml:space="preserve">: </w:t>
+            </w:r>
+            <w:r>
+              <w:rPr>
+                <w:rFonts w:ascii="Consolas" w:hAnsi="Consolas" w:cs="Consolas"/>
+                <w:color w:val="A31515"/>
+                <w:sz w:val="19"/>
+                <w:szCs w:val="19"/>
+                <w:highlight w:val="white"/>
+                <w:lang w:val="vi-VN"/>
+              </w:rPr>
+              <w:t>"City[0]"</w:t>
+            </w:r>
+            <w:r>
+              <w:rPr>
+                <w:rFonts w:ascii="Consolas" w:hAnsi="Consolas" w:cs="Consolas"/>
+                <w:color w:val="000000"/>
+                <w:sz w:val="19"/>
+                <w:szCs w:val="19"/>
+                <w:highlight w:val="white"/>
+                <w:lang w:val="vi-VN"/>
+              </w:rPr>
+              <w:t>,</w:t>
+            </w:r>
+          </w:p>
+          <w:p>
+            <w:pPr>
+              <w:autoSpaceDE w:val="0"/>
+              <w:autoSpaceDN w:val="0"/>
+              <w:adjustRightInd w:val="0"/>
+              <w:rPr>
+                <w:rFonts w:ascii="Consolas" w:hAnsi="Consolas" w:cs="Consolas"/>
+                <w:color w:val="000000"/>
+                <w:sz w:val="19"/>
+                <w:szCs w:val="19"/>
+                <w:highlight w:val="white"/>
+                <w:lang w:val="vi-VN"/>
+              </w:rPr>
+            </w:pPr>
+            <w:r>
+              <w:rPr>
+                <w:rFonts w:ascii="Consolas" w:hAnsi="Consolas" w:cs="Consolas"/>
+                <w:color w:val="000000"/>
+                <w:sz w:val="19"/>
+                <w:szCs w:val="19"/>
+                <w:highlight w:val="white"/>
+                <w:lang w:val="vi-VN"/>
+              </w:rPr>
+              <w:t xml:space="preserve">      </w:t>
+            </w:r>
+            <w:r>
+              <w:rPr>
+                <w:rFonts w:ascii="Consolas" w:hAnsi="Consolas" w:cs="Consolas"/>
+                <w:color w:val="2E75B6"/>
+                <w:sz w:val="19"/>
+                <w:szCs w:val="19"/>
+                <w:highlight w:val="white"/>
+                <w:lang w:val="vi-VN"/>
+              </w:rPr>
+              <w:t>"Country"</w:t>
+            </w:r>
+            <w:r>
+              <w:rPr>
+                <w:rFonts w:ascii="Consolas" w:hAnsi="Consolas" w:cs="Consolas"/>
+                <w:color w:val="000000"/>
+                <w:sz w:val="19"/>
+                <w:szCs w:val="19"/>
+                <w:highlight w:val="white"/>
+                <w:lang w:val="vi-VN"/>
+              </w:rPr>
+              <w:t>: {</w:t>
+            </w:r>
+          </w:p>
+          <w:p>
+            <w:pPr>
+              <w:autoSpaceDE w:val="0"/>
+              <w:autoSpaceDN w:val="0"/>
+              <w:adjustRightInd w:val="0"/>
+              <w:rPr>
+                <w:rFonts w:ascii="Consolas" w:hAnsi="Consolas" w:cs="Consolas"/>
+                <w:color w:val="000000"/>
+                <w:sz w:val="19"/>
+                <w:szCs w:val="19"/>
+                <w:highlight w:val="white"/>
+                <w:lang w:val="vi-VN"/>
+              </w:rPr>
+            </w:pPr>
+            <w:r>
+              <w:rPr>
+                <w:rFonts w:ascii="Consolas" w:hAnsi="Consolas" w:cs="Consolas"/>
+                <w:color w:val="000000"/>
+                <w:sz w:val="19"/>
+                <w:szCs w:val="19"/>
+                <w:highlight w:val="white"/>
+                <w:lang w:val="vi-VN"/>
+              </w:rPr>
+              <w:t xml:space="preserve">        </w:t>
+            </w:r>
+            <w:r>
+              <w:rPr>
+                <w:rFonts w:ascii="Consolas" w:hAnsi="Consolas" w:cs="Consolas"/>
+                <w:color w:val="2E75B6"/>
+                <w:sz w:val="19"/>
+                <w:szCs w:val="19"/>
+                <w:highlight w:val="white"/>
+                <w:lang w:val="vi-VN"/>
+              </w:rPr>
+              <w:t>"Id"</w:t>
+            </w:r>
+            <w:r>
+              <w:rPr>
+                <w:rFonts w:ascii="Consolas" w:hAnsi="Consolas" w:cs="Consolas"/>
+                <w:color w:val="000000"/>
+                <w:sz w:val="19"/>
+                <w:szCs w:val="19"/>
+                <w:highlight w:val="white"/>
+                <w:lang w:val="vi-VN"/>
+              </w:rPr>
+              <w:t>: 1,</w:t>
+            </w:r>
+          </w:p>
+          <w:p>
+            <w:pPr>
+              <w:autoSpaceDE w:val="0"/>
+              <w:autoSpaceDN w:val="0"/>
+              <w:adjustRightInd w:val="0"/>
+              <w:rPr>
+                <w:rFonts w:ascii="Consolas" w:hAnsi="Consolas" w:cs="Consolas"/>
+                <w:color w:val="000000"/>
+                <w:sz w:val="19"/>
+                <w:szCs w:val="19"/>
+                <w:highlight w:val="white"/>
+                <w:lang w:val="vi-VN"/>
+              </w:rPr>
+            </w:pPr>
+            <w:r>
+              <w:rPr>
+                <w:rFonts w:ascii="Consolas" w:hAnsi="Consolas" w:cs="Consolas"/>
+                <w:color w:val="000000"/>
+                <w:sz w:val="19"/>
+                <w:szCs w:val="19"/>
+                <w:highlight w:val="white"/>
+                <w:lang w:val="vi-VN"/>
+              </w:rPr>
+              <w:t xml:space="preserve">        </w:t>
+            </w:r>
+            <w:r>
+              <w:rPr>
+                <w:rFonts w:ascii="Consolas" w:hAnsi="Consolas" w:cs="Consolas"/>
+                <w:color w:val="2E75B6"/>
+                <w:sz w:val="19"/>
+                <w:szCs w:val="19"/>
+                <w:highlight w:val="white"/>
+                <w:lang w:val="vi-VN"/>
+              </w:rPr>
+              <w:t>"Name"</w:t>
+            </w:r>
+            <w:r>
+              <w:rPr>
+                <w:rFonts w:ascii="Consolas" w:hAnsi="Consolas" w:cs="Consolas"/>
+                <w:color w:val="000000"/>
+                <w:sz w:val="19"/>
+                <w:szCs w:val="19"/>
+                <w:highlight w:val="white"/>
+                <w:lang w:val="vi-VN"/>
+              </w:rPr>
+              <w:t xml:space="preserve">: </w:t>
+            </w:r>
+            <w:r>
+              <w:rPr>
+                <w:rFonts w:ascii="Consolas" w:hAnsi="Consolas" w:cs="Consolas"/>
+                <w:color w:val="A31515"/>
+                <w:sz w:val="19"/>
+                <w:szCs w:val="19"/>
+                <w:highlight w:val="white"/>
+                <w:lang w:val="vi-VN"/>
+              </w:rPr>
+              <w:t>"United State of America"</w:t>
+            </w:r>
+          </w:p>
+          <w:p>
+            <w:pPr>
+              <w:autoSpaceDE w:val="0"/>
+              <w:autoSpaceDN w:val="0"/>
+              <w:adjustRightInd w:val="0"/>
+              <w:rPr>
+                <w:rFonts w:ascii="Consolas" w:hAnsi="Consolas" w:cs="Consolas"/>
+                <w:color w:val="000000"/>
+                <w:sz w:val="19"/>
+                <w:szCs w:val="19"/>
+                <w:highlight w:val="white"/>
+                <w:lang w:val="vi-VN"/>
+              </w:rPr>
+            </w:pPr>
+            <w:r>
+              <w:rPr>
+                <w:rFonts w:ascii="Consolas" w:hAnsi="Consolas" w:cs="Consolas"/>
+                <w:color w:val="000000"/>
+                <w:sz w:val="19"/>
+                <w:szCs w:val="19"/>
+                <w:highlight w:val="white"/>
+                <w:lang w:val="vi-VN"/>
+              </w:rPr>
+              <w:t xml:space="preserve">      }</w:t>
+            </w:r>
+          </w:p>
+          <w:p>
+            <w:pPr>
+              <w:autoSpaceDE w:val="0"/>
+              <w:autoSpaceDN w:val="0"/>
+              <w:adjustRightInd w:val="0"/>
+              <w:rPr>
+                <w:rFonts w:ascii="Consolas" w:hAnsi="Consolas" w:cs="Consolas"/>
+                <w:color w:val="000000"/>
+                <w:sz w:val="19"/>
+                <w:szCs w:val="19"/>
+                <w:highlight w:val="white"/>
+                <w:lang w:val="vi-VN"/>
+              </w:rPr>
+            </w:pPr>
+            <w:r>
+              <w:rPr>
+                <w:rFonts w:ascii="Consolas" w:hAnsi="Consolas" w:cs="Consolas"/>
+                <w:color w:val="000000"/>
+                <w:sz w:val="19"/>
+                <w:szCs w:val="19"/>
+                <w:highlight w:val="white"/>
+                <w:lang w:val="vi-VN"/>
+              </w:rPr>
+              <w:t xml:space="preserve">    }</w:t>
+            </w:r>
+          </w:p>
+          <w:p>
+            <w:pPr>
+              <w:autoSpaceDE w:val="0"/>
+              <w:autoSpaceDN w:val="0"/>
+              <w:adjustRightInd w:val="0"/>
+              <w:rPr>
+                <w:rFonts w:ascii="Consolas" w:hAnsi="Consolas" w:cs="Consolas"/>
+                <w:color w:val="000000"/>
+                <w:sz w:val="19"/>
+                <w:szCs w:val="19"/>
+                <w:highlight w:val="white"/>
+                <w:lang w:val="vi-VN"/>
+              </w:rPr>
+            </w:pPr>
+            <w:r>
+              <w:rPr>
+                <w:rFonts w:ascii="Consolas" w:hAnsi="Consolas" w:cs="Consolas"/>
+                <w:color w:val="000000"/>
+                <w:sz w:val="19"/>
+                <w:szCs w:val="19"/>
+                <w:highlight w:val="white"/>
+                <w:lang w:val="vi-VN"/>
+              </w:rPr>
+              <w:t xml:space="preserve">  }</w:t>
+            </w:r>
+          </w:p>
+          <w:p>
+            <w:pPr>
+              <w:autoSpaceDE w:val="0"/>
+              <w:autoSpaceDN w:val="0"/>
+              <w:adjustRightInd w:val="0"/>
+              <w:rPr>
+                <w:rFonts w:ascii="Consolas" w:hAnsi="Consolas" w:cs="Consolas"/>
+                <w:color w:val="000000"/>
+                <w:sz w:val="19"/>
+                <w:szCs w:val="19"/>
+                <w:highlight w:val="white"/>
+                <w:lang w:val="vi-VN"/>
+              </w:rPr>
+            </w:pPr>
+            <w:r>
+              <w:rPr>
+                <w:rFonts w:ascii="Consolas" w:hAnsi="Consolas" w:cs="Consolas"/>
+                <w:color w:val="000000"/>
+                <w:sz w:val="19"/>
+                <w:szCs w:val="19"/>
+                <w:highlight w:val="white"/>
+                <w:lang w:val="vi-VN"/>
+              </w:rPr>
+              <w:t>}</w:t>
+            </w:r>
+          </w:p>
+          <w:p>
+            <w:pPr>
+              <w:autoSpaceDE w:val="0"/>
+              <w:autoSpaceDN w:val="0"/>
+              <w:adjustRightInd w:val="0"/>
+              <w:rPr>
+                <w:rFonts w:ascii="Times New Roman" w:hAnsi="Times New Roman" w:cs="Times New Roman"/>
+                <w:color w:val="000000" w:themeColor="text1"/>
+                <w:sz w:val="20"/>
+                <w:szCs w:val="20"/>
+              </w:rPr>
+            </w:pPr>
+          </w:p>
+        </w:tc>
+      </w:tr>
+      <w:tr>
+        <w:tc>
+          <w:tcPr>
+            <w:tcW w:w="1701" w:type="dxa"/>
+            <w:shd w:val="clear" w:color="auto" w:fill="auto"/>
+            <w:vAlign w:val="center"/>
+          </w:tcPr>
+          <w:p>
+            <w:pPr>
+              <w:pStyle w:val="ListParagraph"/>
+              <w:ind w:left="0"/>
+              <w:jc w:val="center"/>
+              <w:rPr>
+                <w:rFonts w:ascii="Times New Roman" w:hAnsi="Times New Roman" w:cs="Times New Roman"/>
+                <w:b/>
+                <w:color w:val="FF0000"/>
+                <w:sz w:val="20"/>
+                <w:szCs w:val="20"/>
+              </w:rPr>
+            </w:pPr>
+            <w:r>
+              <w:rPr>
+                <w:rFonts w:ascii="Times New Roman" w:hAnsi="Times New Roman" w:cs="Times New Roman"/>
+                <w:b/>
+                <w:color w:val="FF0000"/>
+                <w:sz w:val="20"/>
+                <w:szCs w:val="20"/>
+              </w:rPr>
+              <w:t>400</w:t>
+            </w:r>
+          </w:p>
+          <w:p>
+            <w:pPr>
+              <w:pStyle w:val="ListParagraph"/>
+              <w:ind w:left="0"/>
+              <w:rPr>
+                <w:rFonts w:ascii="Times New Roman" w:hAnsi="Times New Roman" w:cs="Times New Roman"/>
+                <w:b/>
+                <w:color w:val="00B050"/>
+                <w:sz w:val="20"/>
+                <w:szCs w:val="20"/>
+              </w:rPr>
+            </w:pPr>
+            <w:r>
+              <w:rPr>
+                <w:rFonts w:ascii="Times New Roman" w:hAnsi="Times New Roman" w:cs="Times New Roman"/>
+                <w:color w:val="000000" w:themeColor="text1"/>
+                <w:sz w:val="20"/>
+                <w:szCs w:val="20"/>
+              </w:rPr>
+              <w:t>Request parameters sent to server are invalid.</w:t>
+            </w:r>
+          </w:p>
+        </w:tc>
+        <w:tc>
+          <w:tcPr>
+            <w:tcW w:w="9214" w:type="dxa"/>
+            <w:shd w:val="clear" w:color="auto" w:fill="auto"/>
+            <w:vAlign w:val="center"/>
+          </w:tcPr>
+          <w:p>
+            <w:pPr>
+              <w:autoSpaceDE w:val="0"/>
+              <w:autoSpaceDN w:val="0"/>
+              <w:adjustRightInd w:val="0"/>
+              <w:rPr>
+                <w:rFonts w:ascii="Consolas" w:hAnsi="Consolas" w:cs="Consolas"/>
+                <w:color w:val="000000"/>
+                <w:sz w:val="19"/>
+                <w:szCs w:val="19"/>
+                <w:highlight w:val="white"/>
+                <w:lang w:val="vi-VN"/>
+              </w:rPr>
+            </w:pPr>
+            <w:r>
+              <w:rPr>
+                <w:rFonts w:ascii="Consolas" w:hAnsi="Consolas" w:cs="Consolas"/>
+                <w:color w:val="000000"/>
+                <w:sz w:val="19"/>
+                <w:szCs w:val="19"/>
+                <w:highlight w:val="white"/>
+                <w:lang w:val="vi-VN"/>
+              </w:rPr>
+              <w:t>{</w:t>
+            </w:r>
+          </w:p>
+          <w:p>
+            <w:pPr>
+              <w:autoSpaceDE w:val="0"/>
+              <w:autoSpaceDN w:val="0"/>
+              <w:adjustRightInd w:val="0"/>
+              <w:rPr>
+                <w:rFonts w:ascii="Consolas" w:hAnsi="Consolas" w:cs="Consolas"/>
+                <w:color w:val="000000"/>
+                <w:sz w:val="19"/>
+                <w:szCs w:val="19"/>
+                <w:highlight w:val="white"/>
+                <w:lang w:val="vi-VN"/>
+              </w:rPr>
+            </w:pPr>
+            <w:r>
+              <w:rPr>
+                <w:rFonts w:ascii="Consolas" w:hAnsi="Consolas" w:cs="Consolas"/>
+                <w:color w:val="000000"/>
+                <w:sz w:val="19"/>
+                <w:szCs w:val="19"/>
+                <w:highlight w:val="white"/>
+                <w:lang w:val="vi-VN"/>
+              </w:rPr>
+              <w:t xml:space="preserve">  </w:t>
+            </w:r>
+            <w:r>
+              <w:rPr>
+                <w:rFonts w:ascii="Consolas" w:hAnsi="Consolas" w:cs="Consolas"/>
+                <w:color w:val="2E75B6"/>
+                <w:sz w:val="19"/>
+                <w:szCs w:val="19"/>
+                <w:highlight w:val="white"/>
+                <w:lang w:val="vi-VN"/>
+              </w:rPr>
+              <w:t>"Errors"</w:t>
+            </w:r>
+            <w:r>
+              <w:rPr>
+                <w:rFonts w:ascii="Consolas" w:hAnsi="Consolas" w:cs="Consolas"/>
+                <w:color w:val="000000"/>
+                <w:sz w:val="19"/>
+                <w:szCs w:val="19"/>
+                <w:highlight w:val="white"/>
+                <w:lang w:val="vi-VN"/>
+              </w:rPr>
+              <w:t xml:space="preserve">: [ </w:t>
+            </w:r>
+            <w:r>
+              <w:rPr>
+                <w:rFonts w:ascii="Consolas" w:hAnsi="Consolas" w:cs="Consolas"/>
+                <w:color w:val="A31515"/>
+                <w:sz w:val="19"/>
+                <w:szCs w:val="19"/>
+                <w:highlight w:val="white"/>
+                <w:lang w:val="vi-VN"/>
+              </w:rPr>
+              <w:t>""</w:t>
+            </w:r>
+            <w:r>
+              <w:rPr>
+                <w:rFonts w:ascii="Consolas" w:hAnsi="Consolas" w:cs="Consolas"/>
+                <w:color w:val="000000"/>
+                <w:sz w:val="19"/>
+                <w:szCs w:val="19"/>
+                <w:highlight w:val="white"/>
+                <w:lang w:val="vi-VN"/>
+              </w:rPr>
+              <w:t xml:space="preserve">, </w:t>
+            </w:r>
+            <w:r>
+              <w:rPr>
+                <w:rFonts w:ascii="Consolas" w:hAnsi="Consolas" w:cs="Consolas"/>
+                <w:color w:val="A31515"/>
+                <w:sz w:val="19"/>
+                <w:szCs w:val="19"/>
+                <w:highlight w:val="white"/>
+                <w:lang w:val="vi-VN"/>
+              </w:rPr>
+              <w:t>""</w:t>
+            </w:r>
+            <w:r>
+              <w:rPr>
+                <w:rFonts w:ascii="Consolas" w:hAnsi="Consolas" w:cs="Consolas"/>
+                <w:color w:val="000000"/>
+                <w:sz w:val="19"/>
+                <w:szCs w:val="19"/>
+                <w:highlight w:val="white"/>
+                <w:lang w:val="vi-VN"/>
+              </w:rPr>
+              <w:t xml:space="preserve"> ]</w:t>
+            </w:r>
+          </w:p>
+          <w:p>
+            <w:pPr>
+              <w:autoSpaceDE w:val="0"/>
+              <w:autoSpaceDN w:val="0"/>
+              <w:adjustRightInd w:val="0"/>
+              <w:rPr>
+                <w:rFonts w:ascii="Consolas" w:hAnsi="Consolas" w:cs="Consolas"/>
+                <w:color w:val="000000"/>
+                <w:sz w:val="19"/>
+                <w:szCs w:val="19"/>
+                <w:highlight w:val="white"/>
+                <w:lang w:val="vi-VN"/>
+              </w:rPr>
+            </w:pPr>
+            <w:r>
+              <w:rPr>
+                <w:rFonts w:ascii="Consolas" w:hAnsi="Consolas" w:cs="Consolas"/>
+                <w:color w:val="000000"/>
+                <w:sz w:val="19"/>
+                <w:szCs w:val="19"/>
+                <w:highlight w:val="white"/>
+                <w:lang w:val="vi-VN"/>
+              </w:rPr>
+              <w:t>}</w:t>
+            </w:r>
+          </w:p>
+          <w:p>
+            <w:pPr>
+              <w:autoSpaceDE w:val="0"/>
+              <w:autoSpaceDN w:val="0"/>
+              <w:adjustRightInd w:val="0"/>
+              <w:rPr>
+                <w:rFonts w:ascii="Consolas" w:hAnsi="Consolas" w:cs="Consolas"/>
+                <w:color w:val="000000"/>
+                <w:sz w:val="19"/>
+                <w:szCs w:val="19"/>
+                <w:highlight w:val="white"/>
+                <w:lang w:val="vi-VN"/>
+              </w:rPr>
+            </w:pPr>
+          </w:p>
+        </w:tc>
+      </w:tr>
+      <w:tr>
+        <w:tc>
+          <w:tcPr>
+            <w:tcW w:w="1701" w:type="dxa"/>
+            <w:shd w:val="clear" w:color="auto" w:fill="auto"/>
+            <w:vAlign w:val="center"/>
+          </w:tcPr>
+          <w:p>
+            <w:pPr>
+              <w:pStyle w:val="ListParagraph"/>
+              <w:ind w:left="0"/>
+              <w:jc w:val="center"/>
+              <w:rPr>
+                <w:rFonts w:ascii="Times New Roman" w:hAnsi="Times New Roman" w:cs="Times New Roman"/>
+                <w:b/>
+                <w:color w:val="FF0000"/>
+                <w:sz w:val="20"/>
+                <w:szCs w:val="20"/>
+              </w:rPr>
+            </w:pPr>
+            <w:r>
+              <w:rPr>
+                <w:rFonts w:ascii="Times New Roman" w:hAnsi="Times New Roman" w:cs="Times New Roman"/>
+                <w:b/>
+                <w:color w:val="FF0000"/>
+                <w:sz w:val="20"/>
+                <w:szCs w:val="20"/>
+              </w:rPr>
+              <w:t>401</w:t>
+            </w:r>
+          </w:p>
+          <w:p>
+            <w:pPr>
+              <w:pStyle w:val="ListParagraph"/>
+              <w:ind w:left="0"/>
+              <w:rPr>
+                <w:rFonts w:ascii="Times New Roman" w:hAnsi="Times New Roman" w:cs="Times New Roman"/>
+                <w:color w:val="000000" w:themeColor="text1"/>
+                <w:sz w:val="20"/>
+                <w:szCs w:val="20"/>
+              </w:rPr>
+            </w:pPr>
+            <w:r>
+              <w:rPr>
+                <w:rFonts w:ascii="Times New Roman" w:hAnsi="Times New Roman" w:cs="Times New Roman"/>
+                <w:color w:val="000000" w:themeColor="text1"/>
+                <w:sz w:val="20"/>
+                <w:szCs w:val="20"/>
+              </w:rPr>
+              <w:t>No email or password contained in request header. Front-end should redirect user to login page.</w:t>
+            </w:r>
+          </w:p>
+        </w:tc>
+        <w:tc>
+          <w:tcPr>
+            <w:tcW w:w="9214" w:type="dxa"/>
+            <w:shd w:val="clear" w:color="auto" w:fill="auto"/>
+            <w:vAlign w:val="center"/>
+          </w:tcPr>
+          <w:p>
+            <w:pPr>
+              <w:autoSpaceDE w:val="0"/>
+              <w:autoSpaceDN w:val="0"/>
+              <w:adjustRightInd w:val="0"/>
+              <w:rPr>
+                <w:rFonts w:ascii="Consolas" w:hAnsi="Consolas" w:cs="Consolas"/>
+                <w:color w:val="000000"/>
+                <w:sz w:val="19"/>
+                <w:szCs w:val="19"/>
+                <w:highlight w:val="white"/>
+                <w:lang w:val="vi-VN"/>
+              </w:rPr>
+            </w:pPr>
+            <w:r>
+              <w:rPr>
+                <w:rFonts w:ascii="Consolas" w:hAnsi="Consolas" w:cs="Consolas"/>
+                <w:color w:val="000000"/>
+                <w:sz w:val="19"/>
+                <w:szCs w:val="19"/>
+                <w:highlight w:val="white"/>
+                <w:lang w:val="vi-VN"/>
+              </w:rPr>
+              <w:t>{</w:t>
+            </w:r>
+          </w:p>
+          <w:p>
+            <w:pPr>
+              <w:autoSpaceDE w:val="0"/>
+              <w:autoSpaceDN w:val="0"/>
+              <w:adjustRightInd w:val="0"/>
+              <w:rPr>
+                <w:rFonts w:ascii="Consolas" w:hAnsi="Consolas" w:cs="Consolas"/>
+                <w:color w:val="000000"/>
+                <w:sz w:val="19"/>
+                <w:szCs w:val="19"/>
+                <w:highlight w:val="white"/>
+                <w:lang w:val="vi-VN"/>
+              </w:rPr>
+            </w:pPr>
+            <w:r>
+              <w:rPr>
+                <w:rFonts w:ascii="Consolas" w:hAnsi="Consolas" w:cs="Consolas"/>
+                <w:color w:val="000000"/>
+                <w:sz w:val="19"/>
+                <w:szCs w:val="19"/>
+                <w:highlight w:val="white"/>
+                <w:lang w:val="vi-VN"/>
+              </w:rPr>
+              <w:t xml:space="preserve">  </w:t>
+            </w:r>
+            <w:r>
+              <w:rPr>
+                <w:rFonts w:ascii="Consolas" w:hAnsi="Consolas" w:cs="Consolas"/>
+                <w:color w:val="2E75B6"/>
+                <w:sz w:val="19"/>
+                <w:szCs w:val="19"/>
+                <w:highlight w:val="white"/>
+                <w:lang w:val="vi-VN"/>
+              </w:rPr>
+              <w:t>"Error"</w:t>
+            </w:r>
+            <w:r>
+              <w:rPr>
+                <w:rFonts w:ascii="Consolas" w:hAnsi="Consolas" w:cs="Consolas"/>
+                <w:color w:val="000000"/>
+                <w:sz w:val="19"/>
+                <w:szCs w:val="19"/>
+                <w:highlight w:val="white"/>
+                <w:lang w:val="vi-VN"/>
+              </w:rPr>
+              <w:t xml:space="preserve">: </w:t>
+            </w:r>
+            <w:r>
+              <w:rPr>
+                <w:rFonts w:ascii="Consolas" w:hAnsi="Consolas" w:cs="Consolas"/>
+                <w:color w:val="A31515"/>
+                <w:sz w:val="19"/>
+                <w:szCs w:val="19"/>
+                <w:highlight w:val="white"/>
+                <w:lang w:val="vi-VN"/>
+              </w:rPr>
+              <w:t>"W012"</w:t>
+            </w:r>
+          </w:p>
+          <w:p>
+            <w:pPr>
+              <w:rPr>
+                <w:rStyle w:val="sbrace"/>
+                <w:rFonts w:ascii="Times New Roman" w:hAnsi="Times New Roman" w:cs="Times New Roman"/>
+                <w:color w:val="000000" w:themeColor="text1"/>
+                <w:sz w:val="20"/>
+                <w:szCs w:val="20"/>
+              </w:rPr>
+            </w:pPr>
+            <w:r>
+              <w:rPr>
+                <w:rFonts w:ascii="Consolas" w:hAnsi="Consolas" w:cs="Consolas"/>
+                <w:color w:val="000000"/>
+                <w:sz w:val="19"/>
+                <w:szCs w:val="19"/>
+                <w:highlight w:val="white"/>
+                <w:lang w:val="vi-VN"/>
+              </w:rPr>
+              <w:t>}</w:t>
+            </w:r>
+          </w:p>
+        </w:tc>
+      </w:tr>
+      <w:tr>
+        <w:tc>
+          <w:tcPr>
+            <w:tcW w:w="1701" w:type="dxa"/>
+            <w:shd w:val="clear" w:color="auto" w:fill="auto"/>
+            <w:vAlign w:val="center"/>
+          </w:tcPr>
+          <w:p>
+            <w:pPr>
+              <w:pStyle w:val="ListParagraph"/>
+              <w:ind w:left="0"/>
+              <w:jc w:val="center"/>
+              <w:rPr>
+                <w:rFonts w:ascii="Times New Roman" w:hAnsi="Times New Roman" w:cs="Times New Roman"/>
+                <w:b/>
+                <w:color w:val="FF0000"/>
+                <w:sz w:val="20"/>
+                <w:szCs w:val="20"/>
+              </w:rPr>
+            </w:pPr>
+            <w:r>
+              <w:rPr>
+                <w:rFonts w:ascii="Times New Roman" w:hAnsi="Times New Roman" w:cs="Times New Roman"/>
+                <w:b/>
+                <w:color w:val="FF0000"/>
+                <w:sz w:val="20"/>
+                <w:szCs w:val="20"/>
+              </w:rPr>
+              <w:t>401</w:t>
+            </w:r>
+          </w:p>
+          <w:p>
+            <w:pPr>
+              <w:pStyle w:val="ListParagraph"/>
+              <w:ind w:left="0"/>
+              <w:rPr>
+                <w:rFonts w:ascii="Times New Roman" w:hAnsi="Times New Roman" w:cs="Times New Roman"/>
+                <w:color w:val="000000" w:themeColor="text1"/>
+                <w:sz w:val="20"/>
+                <w:szCs w:val="20"/>
+              </w:rPr>
+            </w:pPr>
+            <w:r>
+              <w:rPr>
+                <w:rFonts w:ascii="Times New Roman" w:hAnsi="Times New Roman" w:cs="Times New Roman"/>
+                <w:color w:val="000000" w:themeColor="text1"/>
+                <w:sz w:val="20"/>
+                <w:szCs w:val="20"/>
+              </w:rPr>
+              <w:lastRenderedPageBreak/>
+              <w:t>Account has been disabled.</w:t>
+            </w:r>
+          </w:p>
+        </w:tc>
+        <w:tc>
+          <w:tcPr>
+            <w:tcW w:w="9214" w:type="dxa"/>
+            <w:shd w:val="clear" w:color="auto" w:fill="auto"/>
+            <w:vAlign w:val="center"/>
+          </w:tcPr>
+          <w:p>
+            <w:pPr>
+              <w:autoSpaceDE w:val="0"/>
+              <w:autoSpaceDN w:val="0"/>
+              <w:adjustRightInd w:val="0"/>
+              <w:rPr>
+                <w:rFonts w:ascii="Consolas" w:hAnsi="Consolas" w:cs="Consolas"/>
+                <w:color w:val="000000"/>
+                <w:sz w:val="19"/>
+                <w:szCs w:val="19"/>
+                <w:highlight w:val="white"/>
+                <w:lang w:val="vi-VN"/>
+              </w:rPr>
+            </w:pPr>
+            <w:r>
+              <w:rPr>
+                <w:rFonts w:ascii="Consolas" w:hAnsi="Consolas" w:cs="Consolas"/>
+                <w:color w:val="000000"/>
+                <w:sz w:val="19"/>
+                <w:szCs w:val="19"/>
+                <w:highlight w:val="white"/>
+                <w:lang w:val="vi-VN"/>
+              </w:rPr>
+              <w:lastRenderedPageBreak/>
+              <w:t>{</w:t>
+            </w:r>
+          </w:p>
+          <w:p>
+            <w:pPr>
+              <w:autoSpaceDE w:val="0"/>
+              <w:autoSpaceDN w:val="0"/>
+              <w:adjustRightInd w:val="0"/>
+              <w:rPr>
+                <w:rFonts w:ascii="Consolas" w:hAnsi="Consolas" w:cs="Consolas"/>
+                <w:color w:val="000000"/>
+                <w:sz w:val="19"/>
+                <w:szCs w:val="19"/>
+                <w:highlight w:val="white"/>
+                <w:lang w:val="vi-VN"/>
+              </w:rPr>
+            </w:pPr>
+            <w:r>
+              <w:rPr>
+                <w:rFonts w:ascii="Consolas" w:hAnsi="Consolas" w:cs="Consolas"/>
+                <w:color w:val="000000"/>
+                <w:sz w:val="19"/>
+                <w:szCs w:val="19"/>
+                <w:highlight w:val="white"/>
+                <w:lang w:val="vi-VN"/>
+              </w:rPr>
+              <w:t xml:space="preserve">  </w:t>
+            </w:r>
+            <w:r>
+              <w:rPr>
+                <w:rFonts w:ascii="Consolas" w:hAnsi="Consolas" w:cs="Consolas"/>
+                <w:color w:val="2E75B6"/>
+                <w:sz w:val="19"/>
+                <w:szCs w:val="19"/>
+                <w:highlight w:val="white"/>
+                <w:lang w:val="vi-VN"/>
+              </w:rPr>
+              <w:t>"Error"</w:t>
+            </w:r>
+            <w:r>
+              <w:rPr>
+                <w:rFonts w:ascii="Consolas" w:hAnsi="Consolas" w:cs="Consolas"/>
+                <w:color w:val="000000"/>
+                <w:sz w:val="19"/>
+                <w:szCs w:val="19"/>
+                <w:highlight w:val="white"/>
+                <w:lang w:val="vi-VN"/>
+              </w:rPr>
+              <w:t xml:space="preserve">: </w:t>
+            </w:r>
+            <w:r>
+              <w:rPr>
+                <w:rFonts w:ascii="Consolas" w:hAnsi="Consolas" w:cs="Consolas"/>
+                <w:color w:val="A31515"/>
+                <w:sz w:val="19"/>
+                <w:szCs w:val="19"/>
+                <w:highlight w:val="white"/>
+                <w:lang w:val="vi-VN"/>
+              </w:rPr>
+              <w:t>"</w:t>
+            </w:r>
+            <w:r>
+              <w:rPr>
+                <w:rFonts w:ascii="Consolas" w:hAnsi="Consolas" w:cs="Consolas"/>
+                <w:color w:val="A31515"/>
+                <w:sz w:val="19"/>
+                <w:szCs w:val="19"/>
+                <w:highlight w:val="white"/>
+              </w:rPr>
+              <w:t>W002</w:t>
+            </w:r>
+            <w:r>
+              <w:rPr>
+                <w:rFonts w:ascii="Consolas" w:hAnsi="Consolas" w:cs="Consolas"/>
+                <w:color w:val="A31515"/>
+                <w:sz w:val="19"/>
+                <w:szCs w:val="19"/>
+                <w:highlight w:val="white"/>
+                <w:lang w:val="vi-VN"/>
+              </w:rPr>
+              <w:t>"</w:t>
+            </w:r>
+          </w:p>
+          <w:p>
+            <w:pPr>
+              <w:autoSpaceDE w:val="0"/>
+              <w:autoSpaceDN w:val="0"/>
+              <w:adjustRightInd w:val="0"/>
+              <w:rPr>
+                <w:rFonts w:ascii="Consolas" w:hAnsi="Consolas" w:cs="Consolas"/>
+                <w:color w:val="000000"/>
+                <w:sz w:val="19"/>
+                <w:szCs w:val="19"/>
+                <w:highlight w:val="white"/>
+                <w:lang w:val="vi-VN"/>
+              </w:rPr>
+            </w:pPr>
+            <w:r>
+              <w:rPr>
+                <w:rFonts w:ascii="Consolas" w:hAnsi="Consolas" w:cs="Consolas"/>
+                <w:color w:val="000000"/>
+                <w:sz w:val="19"/>
+                <w:szCs w:val="19"/>
+                <w:highlight w:val="white"/>
+                <w:lang w:val="vi-VN"/>
+              </w:rPr>
+              <w:lastRenderedPageBreak/>
+              <w:t>}</w:t>
+            </w:r>
+          </w:p>
+        </w:tc>
+      </w:tr>
+      <w:tr>
+        <w:tc>
+          <w:tcPr>
+            <w:tcW w:w="1701" w:type="dxa"/>
+            <w:shd w:val="clear" w:color="auto" w:fill="auto"/>
+            <w:vAlign w:val="center"/>
+          </w:tcPr>
+          <w:p>
+            <w:pPr>
+              <w:pStyle w:val="ListParagraph"/>
+              <w:ind w:left="0"/>
+              <w:jc w:val="center"/>
+              <w:rPr>
+                <w:rFonts w:ascii="Times New Roman" w:hAnsi="Times New Roman" w:cs="Times New Roman"/>
+                <w:b/>
+                <w:color w:val="FF0000"/>
+                <w:sz w:val="20"/>
+                <w:szCs w:val="20"/>
+              </w:rPr>
+            </w:pPr>
+            <w:r>
+              <w:rPr>
+                <w:rFonts w:ascii="Times New Roman" w:hAnsi="Times New Roman" w:cs="Times New Roman"/>
+                <w:b/>
+                <w:color w:val="FF0000"/>
+                <w:sz w:val="20"/>
+                <w:szCs w:val="20"/>
+              </w:rPr>
+              <w:lastRenderedPageBreak/>
+              <w:t>401</w:t>
+            </w:r>
+          </w:p>
+          <w:p>
+            <w:pPr>
+              <w:pStyle w:val="ListParagraph"/>
+              <w:ind w:left="0"/>
+              <w:rPr>
+                <w:rFonts w:ascii="Times New Roman" w:hAnsi="Times New Roman" w:cs="Times New Roman"/>
+                <w:color w:val="000000" w:themeColor="text1"/>
+                <w:sz w:val="20"/>
+                <w:szCs w:val="20"/>
+              </w:rPr>
+            </w:pPr>
+            <w:r>
+              <w:rPr>
+                <w:rFonts w:ascii="Times New Roman" w:hAnsi="Times New Roman" w:cs="Times New Roman"/>
+                <w:color w:val="000000" w:themeColor="text1"/>
+                <w:sz w:val="20"/>
+                <w:szCs w:val="20"/>
+              </w:rPr>
+              <w:t>Account is pending</w:t>
+            </w:r>
+            <w:r>
+              <w:rPr>
+                <w:rFonts w:ascii="Times New Roman" w:hAnsi="Times New Roman" w:cs="Times New Roman"/>
+                <w:color w:val="000000" w:themeColor="text1"/>
+                <w:sz w:val="20"/>
+                <w:szCs w:val="20"/>
+              </w:rPr>
+              <w:t>.</w:t>
+            </w:r>
+          </w:p>
+        </w:tc>
+        <w:tc>
+          <w:tcPr>
+            <w:tcW w:w="9214" w:type="dxa"/>
+            <w:shd w:val="clear" w:color="auto" w:fill="auto"/>
+            <w:vAlign w:val="center"/>
+          </w:tcPr>
+          <w:p>
+            <w:pPr>
+              <w:autoSpaceDE w:val="0"/>
+              <w:autoSpaceDN w:val="0"/>
+              <w:adjustRightInd w:val="0"/>
+              <w:rPr>
+                <w:rFonts w:ascii="Consolas" w:hAnsi="Consolas" w:cs="Consolas"/>
+                <w:color w:val="000000"/>
+                <w:sz w:val="19"/>
+                <w:szCs w:val="19"/>
+                <w:highlight w:val="white"/>
+                <w:lang w:val="vi-VN"/>
+              </w:rPr>
+            </w:pPr>
+            <w:r>
+              <w:rPr>
+                <w:rFonts w:ascii="Consolas" w:hAnsi="Consolas" w:cs="Consolas"/>
+                <w:color w:val="000000"/>
+                <w:sz w:val="19"/>
+                <w:szCs w:val="19"/>
+                <w:highlight w:val="white"/>
+                <w:lang w:val="vi-VN"/>
+              </w:rPr>
+              <w:t>{</w:t>
+            </w:r>
+          </w:p>
+          <w:p>
+            <w:pPr>
+              <w:autoSpaceDE w:val="0"/>
+              <w:autoSpaceDN w:val="0"/>
+              <w:adjustRightInd w:val="0"/>
+              <w:rPr>
+                <w:rFonts w:ascii="Consolas" w:hAnsi="Consolas" w:cs="Consolas"/>
+                <w:color w:val="000000"/>
+                <w:sz w:val="19"/>
+                <w:szCs w:val="19"/>
+                <w:highlight w:val="white"/>
+                <w:lang w:val="vi-VN"/>
+              </w:rPr>
+            </w:pPr>
+            <w:r>
+              <w:rPr>
+                <w:rFonts w:ascii="Consolas" w:hAnsi="Consolas" w:cs="Consolas"/>
+                <w:color w:val="000000"/>
+                <w:sz w:val="19"/>
+                <w:szCs w:val="19"/>
+                <w:highlight w:val="white"/>
+                <w:lang w:val="vi-VN"/>
+              </w:rPr>
+              <w:t xml:space="preserve">  </w:t>
+            </w:r>
+            <w:r>
+              <w:rPr>
+                <w:rFonts w:ascii="Consolas" w:hAnsi="Consolas" w:cs="Consolas"/>
+                <w:color w:val="2E75B6"/>
+                <w:sz w:val="19"/>
+                <w:szCs w:val="19"/>
+                <w:highlight w:val="white"/>
+                <w:lang w:val="vi-VN"/>
+              </w:rPr>
+              <w:t>"Error"</w:t>
+            </w:r>
+            <w:r>
+              <w:rPr>
+                <w:rFonts w:ascii="Consolas" w:hAnsi="Consolas" w:cs="Consolas"/>
+                <w:color w:val="000000"/>
+                <w:sz w:val="19"/>
+                <w:szCs w:val="19"/>
+                <w:highlight w:val="white"/>
+                <w:lang w:val="vi-VN"/>
+              </w:rPr>
+              <w:t xml:space="preserve">: </w:t>
+            </w:r>
+            <w:r>
+              <w:rPr>
+                <w:rFonts w:ascii="Consolas" w:hAnsi="Consolas" w:cs="Consolas"/>
+                <w:color w:val="A31515"/>
+                <w:sz w:val="19"/>
+                <w:szCs w:val="19"/>
+                <w:highlight w:val="white"/>
+                <w:lang w:val="vi-VN"/>
+              </w:rPr>
+              <w:t>"</w:t>
+            </w:r>
+            <w:r>
+              <w:rPr>
+                <w:rFonts w:ascii="Consolas" w:hAnsi="Consolas" w:cs="Consolas"/>
+                <w:color w:val="A31515"/>
+                <w:sz w:val="19"/>
+                <w:szCs w:val="19"/>
+                <w:highlight w:val="white"/>
+              </w:rPr>
+              <w:t>W001</w:t>
+            </w:r>
+            <w:r>
+              <w:rPr>
+                <w:rFonts w:ascii="Consolas" w:hAnsi="Consolas" w:cs="Consolas"/>
+                <w:color w:val="A31515"/>
+                <w:sz w:val="19"/>
+                <w:szCs w:val="19"/>
+                <w:highlight w:val="white"/>
+                <w:lang w:val="vi-VN"/>
+              </w:rPr>
+              <w:t>"</w:t>
+            </w:r>
+          </w:p>
+          <w:p>
+            <w:pPr>
+              <w:autoSpaceDE w:val="0"/>
+              <w:autoSpaceDN w:val="0"/>
+              <w:adjustRightInd w:val="0"/>
+              <w:rPr>
+                <w:rFonts w:ascii="Consolas" w:hAnsi="Consolas" w:cs="Consolas"/>
+                <w:color w:val="000000"/>
+                <w:sz w:val="19"/>
+                <w:szCs w:val="19"/>
+                <w:highlight w:val="white"/>
+                <w:lang w:val="vi-VN"/>
+              </w:rPr>
+            </w:pPr>
+            <w:r>
+              <w:rPr>
+                <w:rFonts w:ascii="Consolas" w:hAnsi="Consolas" w:cs="Consolas"/>
+                <w:color w:val="000000"/>
+                <w:sz w:val="19"/>
+                <w:szCs w:val="19"/>
+                <w:highlight w:val="white"/>
+                <w:lang w:val="vi-VN"/>
+              </w:rPr>
+              <w:t>}</w:t>
+            </w:r>
+          </w:p>
+        </w:tc>
+      </w:tr>
+      <w:tr>
+        <w:tc>
+          <w:tcPr>
+            <w:tcW w:w="1701" w:type="dxa"/>
+            <w:shd w:val="clear" w:color="auto" w:fill="auto"/>
+            <w:vAlign w:val="center"/>
+          </w:tcPr>
+          <w:p>
+            <w:pPr>
+              <w:pStyle w:val="ListParagraph"/>
+              <w:ind w:left="0"/>
+              <w:jc w:val="center"/>
+              <w:rPr>
+                <w:rFonts w:ascii="Times New Roman" w:hAnsi="Times New Roman" w:cs="Times New Roman"/>
+                <w:b/>
+                <w:color w:val="FF0000"/>
+                <w:sz w:val="20"/>
+                <w:szCs w:val="20"/>
+              </w:rPr>
+            </w:pPr>
+            <w:r>
+              <w:rPr>
+                <w:rFonts w:ascii="Times New Roman" w:hAnsi="Times New Roman" w:cs="Times New Roman"/>
+                <w:b/>
+                <w:color w:val="FF0000"/>
+                <w:sz w:val="20"/>
+                <w:szCs w:val="20"/>
+              </w:rPr>
+              <w:t>403</w:t>
+            </w:r>
+          </w:p>
+          <w:p>
+            <w:pPr>
+              <w:pStyle w:val="ListParagraph"/>
+              <w:ind w:left="0"/>
+              <w:rPr>
+                <w:rFonts w:ascii="Times New Roman" w:hAnsi="Times New Roman" w:cs="Times New Roman"/>
+                <w:color w:val="000000" w:themeColor="text1"/>
+                <w:sz w:val="20"/>
+                <w:szCs w:val="20"/>
+              </w:rPr>
+            </w:pPr>
+            <w:r>
+              <w:rPr>
+                <w:rFonts w:ascii="Times New Roman" w:hAnsi="Times New Roman" w:cs="Times New Roman"/>
+                <w:color w:val="000000" w:themeColor="text1"/>
+                <w:sz w:val="20"/>
+                <w:szCs w:val="20"/>
+              </w:rPr>
+              <w:t>Account is not allowed to access the function.</w:t>
+            </w:r>
+          </w:p>
+        </w:tc>
+        <w:tc>
+          <w:tcPr>
+            <w:tcW w:w="9214" w:type="dxa"/>
+            <w:shd w:val="clear" w:color="auto" w:fill="auto"/>
+            <w:vAlign w:val="center"/>
+          </w:tcPr>
+          <w:p>
+            <w:pPr>
+              <w:autoSpaceDE w:val="0"/>
+              <w:autoSpaceDN w:val="0"/>
+              <w:adjustRightInd w:val="0"/>
+              <w:rPr>
+                <w:rFonts w:ascii="Consolas" w:hAnsi="Consolas" w:cs="Consolas"/>
+                <w:color w:val="000000"/>
+                <w:sz w:val="19"/>
+                <w:szCs w:val="19"/>
+                <w:highlight w:val="white"/>
+                <w:lang w:val="vi-VN"/>
+              </w:rPr>
+            </w:pPr>
+            <w:r>
+              <w:rPr>
+                <w:rFonts w:ascii="Consolas" w:hAnsi="Consolas" w:cs="Consolas"/>
+                <w:color w:val="000000"/>
+                <w:sz w:val="19"/>
+                <w:szCs w:val="19"/>
+                <w:highlight w:val="white"/>
+                <w:lang w:val="vi-VN"/>
+              </w:rPr>
+              <w:t>{</w:t>
+            </w:r>
+          </w:p>
+          <w:p>
+            <w:pPr>
+              <w:autoSpaceDE w:val="0"/>
+              <w:autoSpaceDN w:val="0"/>
+              <w:adjustRightInd w:val="0"/>
+              <w:rPr>
+                <w:rFonts w:ascii="Consolas" w:hAnsi="Consolas" w:cs="Consolas"/>
+                <w:color w:val="000000"/>
+                <w:sz w:val="19"/>
+                <w:szCs w:val="19"/>
+                <w:highlight w:val="white"/>
+                <w:lang w:val="vi-VN"/>
+              </w:rPr>
+            </w:pPr>
+            <w:r>
+              <w:rPr>
+                <w:rFonts w:ascii="Consolas" w:hAnsi="Consolas" w:cs="Consolas"/>
+                <w:color w:val="000000"/>
+                <w:sz w:val="19"/>
+                <w:szCs w:val="19"/>
+                <w:highlight w:val="white"/>
+                <w:lang w:val="vi-VN"/>
+              </w:rPr>
+              <w:t xml:space="preserve">  </w:t>
+            </w:r>
+            <w:r>
+              <w:rPr>
+                <w:rFonts w:ascii="Consolas" w:hAnsi="Consolas" w:cs="Consolas"/>
+                <w:color w:val="2E75B6"/>
+                <w:sz w:val="19"/>
+                <w:szCs w:val="19"/>
+                <w:highlight w:val="white"/>
+                <w:lang w:val="vi-VN"/>
+              </w:rPr>
+              <w:t>"Error"</w:t>
+            </w:r>
+            <w:r>
+              <w:rPr>
+                <w:rFonts w:ascii="Consolas" w:hAnsi="Consolas" w:cs="Consolas"/>
+                <w:color w:val="000000"/>
+                <w:sz w:val="19"/>
+                <w:szCs w:val="19"/>
+                <w:highlight w:val="white"/>
+                <w:lang w:val="vi-VN"/>
+              </w:rPr>
+              <w:t xml:space="preserve">: </w:t>
+            </w:r>
+            <w:r>
+              <w:rPr>
+                <w:rFonts w:ascii="Consolas" w:hAnsi="Consolas" w:cs="Consolas"/>
+                <w:color w:val="A31515"/>
+                <w:sz w:val="19"/>
+                <w:szCs w:val="19"/>
+                <w:highlight w:val="white"/>
+                <w:lang w:val="vi-VN"/>
+              </w:rPr>
+              <w:t>"</w:t>
+            </w:r>
+            <w:r>
+              <w:rPr>
+                <w:rFonts w:ascii="Consolas" w:hAnsi="Consolas" w:cs="Consolas"/>
+                <w:color w:val="A31515"/>
+                <w:sz w:val="19"/>
+                <w:szCs w:val="19"/>
+                <w:highlight w:val="white"/>
+              </w:rPr>
+              <w:t>W013</w:t>
+            </w:r>
+            <w:r>
+              <w:rPr>
+                <w:rFonts w:ascii="Consolas" w:hAnsi="Consolas" w:cs="Consolas"/>
+                <w:color w:val="A31515"/>
+                <w:sz w:val="19"/>
+                <w:szCs w:val="19"/>
+                <w:highlight w:val="white"/>
+                <w:lang w:val="vi-VN"/>
+              </w:rPr>
+              <w:t>"</w:t>
+            </w:r>
+          </w:p>
+          <w:p>
+            <w:pPr>
+              <w:rPr>
+                <w:rStyle w:val="sbrace"/>
+                <w:rFonts w:ascii="Times New Roman" w:hAnsi="Times New Roman" w:cs="Times New Roman"/>
+                <w:color w:val="000000" w:themeColor="text1"/>
+                <w:sz w:val="20"/>
+                <w:szCs w:val="20"/>
+              </w:rPr>
+            </w:pPr>
+            <w:r>
+              <w:rPr>
+                <w:rFonts w:ascii="Consolas" w:hAnsi="Consolas" w:cs="Consolas"/>
+                <w:color w:val="000000"/>
+                <w:sz w:val="19"/>
+                <w:szCs w:val="19"/>
+                <w:highlight w:val="white"/>
+                <w:lang w:val="vi-VN"/>
+              </w:rPr>
+              <w:t>}</w:t>
+            </w:r>
+          </w:p>
+        </w:tc>
+      </w:tr>
+      <w:tr>
+        <w:tc>
+          <w:tcPr>
+            <w:tcW w:w="1701" w:type="dxa"/>
+            <w:shd w:val="clear" w:color="auto" w:fill="auto"/>
+            <w:vAlign w:val="center"/>
+          </w:tcPr>
+          <w:p>
+            <w:pPr>
+              <w:pStyle w:val="ListParagraph"/>
+              <w:ind w:left="0"/>
+              <w:jc w:val="center"/>
+              <w:rPr>
+                <w:rFonts w:ascii="Times New Roman" w:hAnsi="Times New Roman" w:cs="Times New Roman"/>
+                <w:b/>
+                <w:color w:val="FF0000"/>
+                <w:sz w:val="20"/>
+                <w:szCs w:val="20"/>
+              </w:rPr>
+            </w:pPr>
+            <w:r>
+              <w:rPr>
+                <w:rFonts w:ascii="Times New Roman" w:hAnsi="Times New Roman" w:cs="Times New Roman"/>
+                <w:b/>
+                <w:color w:val="FF0000"/>
+                <w:sz w:val="20"/>
+                <w:szCs w:val="20"/>
+              </w:rPr>
+              <w:t>404</w:t>
+            </w:r>
+          </w:p>
+          <w:p>
+            <w:pPr>
+              <w:pStyle w:val="ListParagraph"/>
+              <w:ind w:left="0"/>
+              <w:rPr>
+                <w:rFonts w:ascii="Times New Roman" w:hAnsi="Times New Roman" w:cs="Times New Roman"/>
+                <w:color w:val="000000" w:themeColor="text1"/>
+                <w:sz w:val="20"/>
+                <w:szCs w:val="20"/>
+              </w:rPr>
+            </w:pPr>
+            <w:r>
+              <w:rPr>
+                <w:rFonts w:ascii="Times New Roman" w:hAnsi="Times New Roman" w:cs="Times New Roman"/>
+                <w:color w:val="000000" w:themeColor="text1"/>
+                <w:sz w:val="20"/>
+                <w:szCs w:val="20"/>
+              </w:rPr>
+              <w:t>Doctor is not found</w:t>
+            </w:r>
+            <w:r>
+              <w:rPr>
+                <w:rFonts w:ascii="Times New Roman" w:hAnsi="Times New Roman" w:cs="Times New Roman"/>
+                <w:color w:val="000000" w:themeColor="text1"/>
+                <w:sz w:val="20"/>
+                <w:szCs w:val="20"/>
+              </w:rPr>
+              <w:t>.</w:t>
+            </w:r>
+          </w:p>
+        </w:tc>
+        <w:tc>
+          <w:tcPr>
+            <w:tcW w:w="9214" w:type="dxa"/>
+            <w:shd w:val="clear" w:color="auto" w:fill="auto"/>
+            <w:vAlign w:val="center"/>
+          </w:tcPr>
+          <w:p>
+            <w:pPr>
+              <w:autoSpaceDE w:val="0"/>
+              <w:autoSpaceDN w:val="0"/>
+              <w:adjustRightInd w:val="0"/>
+              <w:rPr>
+                <w:rFonts w:ascii="Consolas" w:hAnsi="Consolas" w:cs="Consolas"/>
+                <w:color w:val="000000"/>
+                <w:sz w:val="19"/>
+                <w:szCs w:val="19"/>
+                <w:highlight w:val="white"/>
+                <w:lang w:val="vi-VN"/>
+              </w:rPr>
+            </w:pPr>
+            <w:r>
+              <w:rPr>
+                <w:rFonts w:ascii="Consolas" w:hAnsi="Consolas" w:cs="Consolas"/>
+                <w:color w:val="000000"/>
+                <w:sz w:val="19"/>
+                <w:szCs w:val="19"/>
+                <w:highlight w:val="white"/>
+                <w:lang w:val="vi-VN"/>
+              </w:rPr>
+              <w:t>{</w:t>
+            </w:r>
+          </w:p>
+          <w:p>
+            <w:pPr>
+              <w:autoSpaceDE w:val="0"/>
+              <w:autoSpaceDN w:val="0"/>
+              <w:adjustRightInd w:val="0"/>
+              <w:rPr>
+                <w:rFonts w:ascii="Consolas" w:hAnsi="Consolas" w:cs="Consolas"/>
+                <w:color w:val="000000"/>
+                <w:sz w:val="19"/>
+                <w:szCs w:val="19"/>
+                <w:highlight w:val="white"/>
+                <w:lang w:val="vi-VN"/>
+              </w:rPr>
+            </w:pPr>
+            <w:r>
+              <w:rPr>
+                <w:rFonts w:ascii="Consolas" w:hAnsi="Consolas" w:cs="Consolas"/>
+                <w:color w:val="000000"/>
+                <w:sz w:val="19"/>
+                <w:szCs w:val="19"/>
+                <w:highlight w:val="white"/>
+                <w:lang w:val="vi-VN"/>
+              </w:rPr>
+              <w:t xml:space="preserve">  </w:t>
+            </w:r>
+            <w:r>
+              <w:rPr>
+                <w:rFonts w:ascii="Consolas" w:hAnsi="Consolas" w:cs="Consolas"/>
+                <w:color w:val="2E75B6"/>
+                <w:sz w:val="19"/>
+                <w:szCs w:val="19"/>
+                <w:highlight w:val="white"/>
+                <w:lang w:val="vi-VN"/>
+              </w:rPr>
+              <w:t>"Error"</w:t>
+            </w:r>
+            <w:r>
+              <w:rPr>
+                <w:rFonts w:ascii="Consolas" w:hAnsi="Consolas" w:cs="Consolas"/>
+                <w:color w:val="000000"/>
+                <w:sz w:val="19"/>
+                <w:szCs w:val="19"/>
+                <w:highlight w:val="white"/>
+                <w:lang w:val="vi-VN"/>
+              </w:rPr>
+              <w:t xml:space="preserve">: </w:t>
+            </w:r>
+            <w:r>
+              <w:rPr>
+                <w:rFonts w:ascii="Consolas" w:hAnsi="Consolas" w:cs="Consolas"/>
+                <w:color w:val="A31515"/>
+                <w:sz w:val="19"/>
+                <w:szCs w:val="19"/>
+                <w:highlight w:val="white"/>
+                <w:lang w:val="vi-VN"/>
+              </w:rPr>
+              <w:t>"</w:t>
+            </w:r>
+            <w:r>
+              <w:rPr>
+                <w:rFonts w:ascii="Consolas" w:hAnsi="Consolas" w:cs="Consolas"/>
+                <w:color w:val="A31515"/>
+                <w:sz w:val="19"/>
+                <w:szCs w:val="19"/>
+                <w:highlight w:val="white"/>
+              </w:rPr>
+              <w:t>W006</w:t>
+            </w:r>
+            <w:r>
+              <w:rPr>
+                <w:rFonts w:ascii="Consolas" w:hAnsi="Consolas" w:cs="Consolas"/>
+                <w:color w:val="A31515"/>
+                <w:sz w:val="19"/>
+                <w:szCs w:val="19"/>
+                <w:highlight w:val="white"/>
+                <w:lang w:val="vi-VN"/>
+              </w:rPr>
+              <w:t>"</w:t>
+            </w:r>
+          </w:p>
+          <w:p>
+            <w:pPr>
+              <w:rPr>
+                <w:rStyle w:val="sbrace"/>
+                <w:rFonts w:ascii="Times New Roman" w:hAnsi="Times New Roman" w:cs="Times New Roman"/>
+                <w:color w:val="000000" w:themeColor="text1"/>
+                <w:sz w:val="20"/>
+                <w:szCs w:val="20"/>
+              </w:rPr>
+            </w:pPr>
+            <w:r>
+              <w:rPr>
+                <w:rFonts w:ascii="Consolas" w:hAnsi="Consolas" w:cs="Consolas"/>
+                <w:color w:val="000000"/>
+                <w:sz w:val="19"/>
+                <w:szCs w:val="19"/>
+                <w:highlight w:val="white"/>
+                <w:lang w:val="vi-VN"/>
+              </w:rPr>
+              <w:t>}</w:t>
+            </w:r>
+          </w:p>
+        </w:tc>
+      </w:tr>
+    </w:tbl>
+    <w:p>
+      <w:pPr>
+        <w:rPr>
+          <w:rFonts w:ascii="Times New Roman" w:hAnsi="Times New Roman" w:cs="Times New Roman"/>
+          <w:color w:val="000000" w:themeColor="text1"/>
+          <w:sz w:val="20"/>
+          <w:szCs w:val="20"/>
+        </w:rPr>
+      </w:pPr>
     </w:p>
     <w:sectPr>
       <w:pgSz w:w="12240" w:h="15840"/>
@@ -5385,7 +8988,7 @@
   <w:abstractNum w:abstractNumId="4">
     <w:nsid w:val="090E1674"/>
     <w:multiLevelType w:val="hybridMultilevel"/>
-    <w:tmpl w:val="BB9CE976"/>
+    <w:tmpl w:val="C5C4A524"/>
     <w:lvl w:ilvl="0" w:tplc="042A0015">
       <w:start w:val="1"/>
       <w:numFmt w:val="upperLetter"/>
@@ -9265,6 +12868,122 @@
     </w:lvl>
   </w:abstractNum>
   <w:abstractNum w:abstractNumId="45">
+    <w:nsid w:val="6E394E52"/>
+    <w:multiLevelType w:val="hybridMultilevel"/>
+    <w:tmpl w:val="BB9CE976"/>
+    <w:lvl w:ilvl="0" w:tplc="042A0015">
+      <w:start w:val="1"/>
+      <w:numFmt w:val="upperLetter"/>
+      <w:lvlText w:val="%1."/>
+      <w:lvlJc w:val="left"/>
+      <w:pPr>
+        <w:ind w:left="1080" w:hanging="360"/>
+      </w:pPr>
+      <w:rPr>
+        <w:rFonts w:hint="default"/>
+        <w:sz w:val="22"/>
+      </w:rPr>
+    </w:lvl>
+    <w:lvl w:ilvl="1" w:tplc="6218CC20">
+      <w:start w:val="1"/>
+      <w:numFmt w:val="bullet"/>
+      <w:lvlText w:val="o"/>
+      <w:lvlJc w:val="left"/>
+      <w:pPr>
+        <w:ind w:left="1800" w:hanging="360"/>
+      </w:pPr>
+      <w:rPr>
+        <w:rFonts w:ascii="Courier New" w:hAnsi="Courier New" w:cs="Courier New" w:hint="default"/>
+        <w:sz w:val="20"/>
+        <w:szCs w:val="20"/>
+      </w:rPr>
+    </w:lvl>
+    <w:lvl w:ilvl="2" w:tplc="042A0005" w:tentative="1">
+      <w:start w:val="1"/>
+      <w:numFmt w:val="bullet"/>
+      <w:lvlText w:val=""/>
+      <w:lvlJc w:val="left"/>
+      <w:pPr>
+        <w:ind w:left="2520" w:hanging="360"/>
+      </w:pPr>
+      <w:rPr>
+        <w:rFonts w:ascii="Wingdings" w:hAnsi="Wingdings" w:hint="default"/>
+      </w:rPr>
+    </w:lvl>
+    <w:lvl w:ilvl="3" w:tplc="042A0001" w:tentative="1">
+      <w:start w:val="1"/>
+      <w:numFmt w:val="bullet"/>
+      <w:lvlText w:val=""/>
+      <w:lvlJc w:val="left"/>
+      <w:pPr>
+        <w:ind w:left="3240" w:hanging="360"/>
+      </w:pPr>
+      <w:rPr>
+        <w:rFonts w:ascii="Symbol" w:hAnsi="Symbol" w:hint="default"/>
+      </w:rPr>
+    </w:lvl>
+    <w:lvl w:ilvl="4" w:tplc="042A0003" w:tentative="1">
+      <w:start w:val="1"/>
+      <w:numFmt w:val="bullet"/>
+      <w:lvlText w:val="o"/>
+      <w:lvlJc w:val="left"/>
+      <w:pPr>
+        <w:ind w:left="3960" w:hanging="360"/>
+      </w:pPr>
+      <w:rPr>
+        <w:rFonts w:ascii="Courier New" w:hAnsi="Courier New" w:cs="Courier New" w:hint="default"/>
+      </w:rPr>
+    </w:lvl>
+    <w:lvl w:ilvl="5" w:tplc="042A0005" w:tentative="1">
+      <w:start w:val="1"/>
+      <w:numFmt w:val="bullet"/>
+      <w:lvlText w:val=""/>
+      <w:lvlJc w:val="left"/>
+      <w:pPr>
+        <w:ind w:left="4680" w:hanging="360"/>
+      </w:pPr>
+      <w:rPr>
+        <w:rFonts w:ascii="Wingdings" w:hAnsi="Wingdings" w:hint="default"/>
+      </w:rPr>
+    </w:lvl>
+    <w:lvl w:ilvl="6" w:tplc="042A0001" w:tentative="1">
+      <w:start w:val="1"/>
+      <w:numFmt w:val="bullet"/>
+      <w:lvlText w:val=""/>
+      <w:lvlJc w:val="left"/>
+      <w:pPr>
+        <w:ind w:left="5400" w:hanging="360"/>
+      </w:pPr>
+      <w:rPr>
+        <w:rFonts w:ascii="Symbol" w:hAnsi="Symbol" w:hint="default"/>
+      </w:rPr>
+    </w:lvl>
+    <w:lvl w:ilvl="7" w:tplc="042A0003" w:tentative="1">
+      <w:start w:val="1"/>
+      <w:numFmt w:val="bullet"/>
+      <w:lvlText w:val="o"/>
+      <w:lvlJc w:val="left"/>
+      <w:pPr>
+        <w:ind w:left="6120" w:hanging="360"/>
+      </w:pPr>
+      <w:rPr>
+        <w:rFonts w:ascii="Courier New" w:hAnsi="Courier New" w:cs="Courier New" w:hint="default"/>
+      </w:rPr>
+    </w:lvl>
+    <w:lvl w:ilvl="8" w:tplc="042A0005" w:tentative="1">
+      <w:start w:val="1"/>
+      <w:numFmt w:val="bullet"/>
+      <w:lvlText w:val=""/>
+      <w:lvlJc w:val="left"/>
+      <w:pPr>
+        <w:ind w:left="6840" w:hanging="360"/>
+      </w:pPr>
+      <w:rPr>
+        <w:rFonts w:ascii="Wingdings" w:hAnsi="Wingdings" w:hint="default"/>
+      </w:rPr>
+    </w:lvl>
+  </w:abstractNum>
+  <w:abstractNum w:abstractNumId="46">
     <w:nsid w:val="705E0F45"/>
     <w:multiLevelType w:val="hybridMultilevel"/>
     <w:tmpl w:val="57B06D8A"/>
@@ -9353,7 +13072,7 @@
       </w:pPr>
     </w:lvl>
   </w:abstractNum>
-  <w:abstractNum w:abstractNumId="46">
+  <w:abstractNum w:abstractNumId="47">
     <w:nsid w:val="76183DAA"/>
     <w:multiLevelType w:val="hybridMultilevel"/>
     <w:tmpl w:val="851E3730"/>
@@ -9442,7 +13161,7 @@
       </w:pPr>
     </w:lvl>
   </w:abstractNum>
-  <w:abstractNum w:abstractNumId="47">
+  <w:abstractNum w:abstractNumId="48">
     <w:nsid w:val="76770E30"/>
     <w:multiLevelType w:val="hybridMultilevel"/>
     <w:tmpl w:val="249CC67A"/>
@@ -9553,10 +13272,10 @@
     <w:abstractNumId w:val="1"/>
   </w:num>
   <w:num w:numId="8">
-    <w:abstractNumId w:val="46"/>
+    <w:abstractNumId w:val="47"/>
   </w:num>
   <w:num w:numId="9">
-    <w:abstractNumId w:val="47"/>
+    <w:abstractNumId w:val="48"/>
   </w:num>
   <w:num w:numId="10">
     <w:abstractNumId w:val="44"/>
@@ -9646,7 +13365,7 @@
     <w:abstractNumId w:val="24"/>
   </w:num>
   <w:num w:numId="39">
-    <w:abstractNumId w:val="45"/>
+    <w:abstractNumId w:val="46"/>
   </w:num>
   <w:num w:numId="40">
     <w:abstractNumId w:val="12"/>
@@ -9674,6 +13393,9 @@
   </w:num>
   <w:num w:numId="48">
     <w:abstractNumId w:val="8"/>
+  </w:num>
+  <w:num w:numId="49">
+    <w:abstractNumId w:val="45"/>
   </w:num>
   <w:numIdMacAtCleanup w:val="38"/>
 </w:numbering>

</xml_diff>

<commit_message>
- Initialize api for patient edit.
</commit_message>
<xml_diff>
--- a/002 - DOCUMENT/API Documentation/Olives/api_endpoints_account.docx
+++ b/002 - DOCUMENT/API Documentation/Olives/api_endpoints_account.docx
@@ -5899,8 +5899,6 @@
           <w:szCs w:val="28"/>
         </w:rPr>
       </w:pPr>
-      <w:bookmarkStart w:id="0" w:name="_GoBack"/>
-      <w:bookmarkEnd w:id="0"/>
     </w:p>
     <w:p>
       <w:pPr>
@@ -8371,16 +8369,7 @@
                 <w:sz w:val="20"/>
                 <w:szCs w:val="20"/>
               </w:rPr>
-              <w:t>Doctor is not found</w:t>
-            </w:r>
-            <w:r>
-              <w:rPr>
-                <w:rFonts w:ascii="Times New Roman" w:hAnsi="Times New Roman" w:cs="Times New Roman"/>
-                <w:color w:val="000000" w:themeColor="text1"/>
-                <w:sz w:val="20"/>
-                <w:szCs w:val="20"/>
-              </w:rPr>
-              <w:t>.</w:t>
+              <w:t>Doctor is not found.</w:t>
             </w:r>
           </w:p>
         </w:tc>
@@ -8484,6 +8473,4532 @@
               </w:rPr>
               <w:t>W006</w:t>
             </w:r>
+            <w:r>
+              <w:rPr>
+                <w:rFonts w:ascii="Consolas" w:hAnsi="Consolas" w:cs="Consolas"/>
+                <w:color w:val="A31515"/>
+                <w:sz w:val="19"/>
+                <w:szCs w:val="19"/>
+                <w:highlight w:val="white"/>
+                <w:lang w:val="vi-VN"/>
+              </w:rPr>
+              <w:t>"</w:t>
+            </w:r>
+          </w:p>
+          <w:p>
+            <w:pPr>
+              <w:rPr>
+                <w:rStyle w:val="sbrace"/>
+                <w:rFonts w:ascii="Times New Roman" w:hAnsi="Times New Roman" w:cs="Times New Roman"/>
+                <w:color w:val="000000" w:themeColor="text1"/>
+                <w:sz w:val="20"/>
+                <w:szCs w:val="20"/>
+              </w:rPr>
+            </w:pPr>
+            <w:r>
+              <w:rPr>
+                <w:rFonts w:ascii="Consolas" w:hAnsi="Consolas" w:cs="Consolas"/>
+                <w:color w:val="000000"/>
+                <w:sz w:val="19"/>
+                <w:szCs w:val="19"/>
+                <w:highlight w:val="white"/>
+                <w:lang w:val="vi-VN"/>
+              </w:rPr>
+              <w:t>}</w:t>
+            </w:r>
+          </w:p>
+        </w:tc>
+      </w:tr>
+    </w:tbl>
+    <w:p>
+      <w:pPr>
+        <w:rPr>
+          <w:rFonts w:ascii="Times New Roman" w:hAnsi="Times New Roman" w:cs="Times New Roman"/>
+          <w:color w:val="000000" w:themeColor="text1"/>
+          <w:sz w:val="20"/>
+          <w:szCs w:val="20"/>
+        </w:rPr>
+      </w:pPr>
+    </w:p>
+    <w:p>
+      <w:pPr>
+        <w:rPr>
+          <w:rFonts w:ascii="Times New Roman" w:hAnsi="Times New Roman" w:cs="Times New Roman"/>
+          <w:color w:val="000000" w:themeColor="text1"/>
+          <w:sz w:val="20"/>
+          <w:szCs w:val="20"/>
+        </w:rPr>
+      </w:pPr>
+    </w:p>
+    <w:p>
+      <w:pPr>
+        <w:rPr>
+          <w:rFonts w:ascii="Times New Roman" w:hAnsi="Times New Roman" w:cs="Times New Roman"/>
+          <w:color w:val="000000" w:themeColor="text1"/>
+          <w:sz w:val="20"/>
+          <w:szCs w:val="20"/>
+        </w:rPr>
+      </w:pPr>
+    </w:p>
+    <w:p>
+      <w:pPr>
+        <w:rPr>
+          <w:rFonts w:ascii="Times New Roman" w:hAnsi="Times New Roman" w:cs="Times New Roman"/>
+          <w:color w:val="000000" w:themeColor="text1"/>
+          <w:sz w:val="20"/>
+          <w:szCs w:val="20"/>
+        </w:rPr>
+      </w:pPr>
+    </w:p>
+    <w:p>
+      <w:pPr>
+        <w:rPr>
+          <w:rFonts w:ascii="Times New Roman" w:hAnsi="Times New Roman" w:cs="Times New Roman"/>
+          <w:color w:val="000000" w:themeColor="text1"/>
+          <w:sz w:val="20"/>
+          <w:szCs w:val="20"/>
+        </w:rPr>
+      </w:pPr>
+    </w:p>
+    <w:p>
+      <w:pPr>
+        <w:rPr>
+          <w:rFonts w:ascii="Times New Roman" w:hAnsi="Times New Roman" w:cs="Times New Roman"/>
+          <w:color w:val="000000" w:themeColor="text1"/>
+          <w:sz w:val="20"/>
+          <w:szCs w:val="20"/>
+        </w:rPr>
+      </w:pPr>
+    </w:p>
+    <w:p>
+      <w:pPr>
+        <w:rPr>
+          <w:rFonts w:ascii="Times New Roman" w:hAnsi="Times New Roman" w:cs="Times New Roman"/>
+          <w:color w:val="000000" w:themeColor="text1"/>
+          <w:sz w:val="20"/>
+          <w:szCs w:val="20"/>
+        </w:rPr>
+      </w:pPr>
+    </w:p>
+    <w:p>
+      <w:pPr>
+        <w:rPr>
+          <w:rFonts w:ascii="Times New Roman" w:hAnsi="Times New Roman" w:cs="Times New Roman"/>
+          <w:color w:val="000000" w:themeColor="text1"/>
+          <w:sz w:val="20"/>
+          <w:szCs w:val="20"/>
+        </w:rPr>
+      </w:pPr>
+    </w:p>
+    <w:p>
+      <w:pPr>
+        <w:rPr>
+          <w:rFonts w:ascii="Times New Roman" w:hAnsi="Times New Roman" w:cs="Times New Roman"/>
+          <w:color w:val="000000" w:themeColor="text1"/>
+          <w:sz w:val="20"/>
+          <w:szCs w:val="20"/>
+        </w:rPr>
+      </w:pPr>
+    </w:p>
+    <w:p>
+      <w:pPr>
+        <w:rPr>
+          <w:rFonts w:ascii="Times New Roman" w:hAnsi="Times New Roman" w:cs="Times New Roman"/>
+          <w:color w:val="000000" w:themeColor="text1"/>
+          <w:sz w:val="20"/>
+          <w:szCs w:val="20"/>
+        </w:rPr>
+      </w:pPr>
+    </w:p>
+    <w:p>
+      <w:pPr>
+        <w:rPr>
+          <w:rFonts w:ascii="Times New Roman" w:hAnsi="Times New Roman" w:cs="Times New Roman"/>
+          <w:color w:val="000000" w:themeColor="text1"/>
+          <w:sz w:val="20"/>
+          <w:szCs w:val="20"/>
+        </w:rPr>
+      </w:pPr>
+    </w:p>
+    <w:p>
+      <w:pPr>
+        <w:rPr>
+          <w:rFonts w:ascii="Times New Roman" w:hAnsi="Times New Roman" w:cs="Times New Roman"/>
+          <w:color w:val="000000" w:themeColor="text1"/>
+          <w:sz w:val="20"/>
+          <w:szCs w:val="20"/>
+        </w:rPr>
+      </w:pPr>
+    </w:p>
+    <w:p>
+      <w:pPr>
+        <w:rPr>
+          <w:rFonts w:ascii="Times New Roman" w:hAnsi="Times New Roman" w:cs="Times New Roman"/>
+          <w:color w:val="000000" w:themeColor="text1"/>
+          <w:sz w:val="20"/>
+          <w:szCs w:val="20"/>
+        </w:rPr>
+      </w:pPr>
+    </w:p>
+    <w:p>
+      <w:pPr>
+        <w:rPr>
+          <w:rFonts w:ascii="Times New Roman" w:hAnsi="Times New Roman" w:cs="Times New Roman"/>
+          <w:color w:val="000000" w:themeColor="text1"/>
+          <w:sz w:val="20"/>
+          <w:szCs w:val="20"/>
+        </w:rPr>
+      </w:pPr>
+    </w:p>
+    <w:p>
+      <w:pPr>
+        <w:rPr>
+          <w:rFonts w:ascii="Times New Roman" w:hAnsi="Times New Roman" w:cs="Times New Roman"/>
+          <w:color w:val="000000" w:themeColor="text1"/>
+          <w:sz w:val="20"/>
+          <w:szCs w:val="20"/>
+        </w:rPr>
+      </w:pPr>
+    </w:p>
+    <w:p>
+      <w:pPr>
+        <w:rPr>
+          <w:rFonts w:ascii="Times New Roman" w:hAnsi="Times New Roman" w:cs="Times New Roman"/>
+          <w:color w:val="000000" w:themeColor="text1"/>
+          <w:sz w:val="20"/>
+          <w:szCs w:val="20"/>
+        </w:rPr>
+      </w:pPr>
+    </w:p>
+    <w:p>
+      <w:pPr>
+        <w:rPr>
+          <w:rFonts w:ascii="Times New Roman" w:hAnsi="Times New Roman" w:cs="Times New Roman"/>
+          <w:color w:val="000000" w:themeColor="text1"/>
+          <w:sz w:val="20"/>
+          <w:szCs w:val="20"/>
+        </w:rPr>
+      </w:pPr>
+    </w:p>
+    <w:p>
+      <w:pPr>
+        <w:rPr>
+          <w:rFonts w:ascii="Times New Roman" w:hAnsi="Times New Roman" w:cs="Times New Roman"/>
+          <w:color w:val="000000" w:themeColor="text1"/>
+          <w:sz w:val="20"/>
+          <w:szCs w:val="20"/>
+        </w:rPr>
+      </w:pPr>
+    </w:p>
+    <w:p>
+      <w:pPr>
+        <w:rPr>
+          <w:rFonts w:ascii="Times New Roman" w:hAnsi="Times New Roman" w:cs="Times New Roman"/>
+          <w:color w:val="000000" w:themeColor="text1"/>
+          <w:sz w:val="20"/>
+          <w:szCs w:val="20"/>
+        </w:rPr>
+      </w:pPr>
+    </w:p>
+    <w:p>
+      <w:pPr>
+        <w:rPr>
+          <w:rFonts w:ascii="Times New Roman" w:hAnsi="Times New Roman" w:cs="Times New Roman"/>
+          <w:color w:val="000000" w:themeColor="text1"/>
+          <w:sz w:val="20"/>
+          <w:szCs w:val="20"/>
+        </w:rPr>
+      </w:pPr>
+    </w:p>
+    <w:p>
+      <w:pPr>
+        <w:rPr>
+          <w:rFonts w:ascii="Times New Roman" w:hAnsi="Times New Roman" w:cs="Times New Roman"/>
+          <w:color w:val="000000" w:themeColor="text1"/>
+          <w:sz w:val="20"/>
+          <w:szCs w:val="20"/>
+        </w:rPr>
+      </w:pPr>
+    </w:p>
+    <w:p>
+      <w:pPr>
+        <w:rPr>
+          <w:rFonts w:ascii="Times New Roman" w:hAnsi="Times New Roman" w:cs="Times New Roman"/>
+          <w:color w:val="000000" w:themeColor="text1"/>
+          <w:sz w:val="20"/>
+          <w:szCs w:val="20"/>
+        </w:rPr>
+      </w:pPr>
+    </w:p>
+    <w:p>
+      <w:pPr>
+        <w:rPr>
+          <w:rFonts w:ascii="Times New Roman" w:hAnsi="Times New Roman" w:cs="Times New Roman"/>
+          <w:color w:val="000000" w:themeColor="text1"/>
+          <w:sz w:val="20"/>
+          <w:szCs w:val="20"/>
+        </w:rPr>
+      </w:pPr>
+    </w:p>
+    <w:p>
+      <w:pPr>
+        <w:rPr>
+          <w:rFonts w:ascii="Times New Roman" w:hAnsi="Times New Roman" w:cs="Times New Roman"/>
+          <w:color w:val="000000" w:themeColor="text1"/>
+          <w:sz w:val="20"/>
+          <w:szCs w:val="20"/>
+        </w:rPr>
+      </w:pPr>
+    </w:p>
+    <w:p>
+      <w:pPr>
+        <w:rPr>
+          <w:rFonts w:ascii="Times New Roman" w:hAnsi="Times New Roman" w:cs="Times New Roman"/>
+          <w:color w:val="000000" w:themeColor="text1"/>
+          <w:sz w:val="20"/>
+          <w:szCs w:val="20"/>
+        </w:rPr>
+      </w:pPr>
+    </w:p>
+    <w:p>
+      <w:pPr>
+        <w:rPr>
+          <w:rFonts w:ascii="Times New Roman" w:hAnsi="Times New Roman" w:cs="Times New Roman"/>
+          <w:color w:val="000000" w:themeColor="text1"/>
+          <w:sz w:val="20"/>
+          <w:szCs w:val="20"/>
+        </w:rPr>
+      </w:pPr>
+    </w:p>
+    <w:p>
+      <w:pPr>
+        <w:rPr>
+          <w:rFonts w:ascii="Times New Roman" w:hAnsi="Times New Roman" w:cs="Times New Roman"/>
+          <w:color w:val="000000" w:themeColor="text1"/>
+          <w:sz w:val="20"/>
+          <w:szCs w:val="20"/>
+        </w:rPr>
+      </w:pPr>
+    </w:p>
+    <w:p>
+      <w:pPr>
+        <w:rPr>
+          <w:rFonts w:ascii="Times New Roman" w:hAnsi="Times New Roman" w:cs="Times New Roman"/>
+          <w:color w:val="000000" w:themeColor="text1"/>
+          <w:sz w:val="20"/>
+          <w:szCs w:val="20"/>
+        </w:rPr>
+      </w:pPr>
+    </w:p>
+    <w:p>
+      <w:pPr>
+        <w:rPr>
+          <w:rFonts w:ascii="Times New Roman" w:hAnsi="Times New Roman" w:cs="Times New Roman"/>
+          <w:color w:val="000000" w:themeColor="text1"/>
+          <w:sz w:val="20"/>
+          <w:szCs w:val="20"/>
+        </w:rPr>
+      </w:pPr>
+    </w:p>
+    <w:p>
+      <w:pPr>
+        <w:rPr>
+          <w:rFonts w:ascii="Times New Roman" w:hAnsi="Times New Roman" w:cs="Times New Roman"/>
+          <w:color w:val="000000" w:themeColor="text1"/>
+          <w:sz w:val="20"/>
+          <w:szCs w:val="20"/>
+        </w:rPr>
+      </w:pPr>
+    </w:p>
+    <w:p>
+      <w:pPr>
+        <w:rPr>
+          <w:rFonts w:ascii="Times New Roman" w:hAnsi="Times New Roman" w:cs="Times New Roman"/>
+          <w:color w:val="000000" w:themeColor="text1"/>
+          <w:sz w:val="20"/>
+          <w:szCs w:val="20"/>
+        </w:rPr>
+      </w:pPr>
+    </w:p>
+    <w:p>
+      <w:pPr>
+        <w:rPr>
+          <w:rFonts w:ascii="Times New Roman" w:hAnsi="Times New Roman" w:cs="Times New Roman"/>
+          <w:color w:val="000000" w:themeColor="text1"/>
+          <w:sz w:val="20"/>
+          <w:szCs w:val="20"/>
+        </w:rPr>
+      </w:pPr>
+    </w:p>
+    <w:p>
+      <w:pPr>
+        <w:rPr>
+          <w:rFonts w:ascii="Times New Roman" w:hAnsi="Times New Roman" w:cs="Times New Roman"/>
+          <w:color w:val="000000" w:themeColor="text1"/>
+          <w:sz w:val="20"/>
+          <w:szCs w:val="20"/>
+        </w:rPr>
+      </w:pPr>
+    </w:p>
+    <w:p>
+      <w:pPr>
+        <w:rPr>
+          <w:rFonts w:ascii="Times New Roman" w:hAnsi="Times New Roman" w:cs="Times New Roman"/>
+          <w:color w:val="000000" w:themeColor="text1"/>
+          <w:sz w:val="20"/>
+          <w:szCs w:val="20"/>
+        </w:rPr>
+      </w:pPr>
+    </w:p>
+    <w:p>
+      <w:pPr>
+        <w:rPr>
+          <w:rFonts w:ascii="Times New Roman" w:hAnsi="Times New Roman" w:cs="Times New Roman"/>
+          <w:color w:val="000000" w:themeColor="text1"/>
+          <w:sz w:val="20"/>
+          <w:szCs w:val="20"/>
+        </w:rPr>
+      </w:pPr>
+    </w:p>
+    <w:p>
+      <w:pPr>
+        <w:rPr>
+          <w:rFonts w:ascii="Times New Roman" w:hAnsi="Times New Roman" w:cs="Times New Roman"/>
+          <w:color w:val="000000" w:themeColor="text1"/>
+          <w:sz w:val="20"/>
+          <w:szCs w:val="20"/>
+        </w:rPr>
+      </w:pPr>
+    </w:p>
+    <w:p>
+      <w:pPr>
+        <w:rPr>
+          <w:rFonts w:ascii="Times New Roman" w:hAnsi="Times New Roman" w:cs="Times New Roman"/>
+          <w:color w:val="000000" w:themeColor="text1"/>
+          <w:sz w:val="20"/>
+          <w:szCs w:val="20"/>
+        </w:rPr>
+      </w:pPr>
+    </w:p>
+    <w:p>
+      <w:pPr>
+        <w:rPr>
+          <w:rFonts w:ascii="Times New Roman" w:hAnsi="Times New Roman" w:cs="Times New Roman"/>
+          <w:color w:val="000000" w:themeColor="text1"/>
+          <w:sz w:val="20"/>
+          <w:szCs w:val="20"/>
+        </w:rPr>
+      </w:pPr>
+    </w:p>
+    <w:p>
+      <w:pPr>
+        <w:rPr>
+          <w:rFonts w:ascii="Times New Roman" w:hAnsi="Times New Roman" w:cs="Times New Roman"/>
+          <w:color w:val="000000" w:themeColor="text1"/>
+          <w:sz w:val="20"/>
+          <w:szCs w:val="20"/>
+        </w:rPr>
+      </w:pPr>
+    </w:p>
+    <w:p>
+      <w:pPr>
+        <w:rPr>
+          <w:rFonts w:ascii="Times New Roman" w:hAnsi="Times New Roman" w:cs="Times New Roman"/>
+          <w:color w:val="000000" w:themeColor="text1"/>
+          <w:sz w:val="20"/>
+          <w:szCs w:val="20"/>
+        </w:rPr>
+      </w:pPr>
+    </w:p>
+    <w:p>
+      <w:pPr>
+        <w:rPr>
+          <w:rFonts w:ascii="Times New Roman" w:hAnsi="Times New Roman" w:cs="Times New Roman"/>
+          <w:color w:val="000000" w:themeColor="text1"/>
+          <w:sz w:val="20"/>
+          <w:szCs w:val="20"/>
+        </w:rPr>
+      </w:pPr>
+    </w:p>
+    <w:p>
+      <w:pPr>
+        <w:rPr>
+          <w:rFonts w:ascii="Times New Roman" w:hAnsi="Times New Roman" w:cs="Times New Roman"/>
+          <w:color w:val="000000" w:themeColor="text1"/>
+          <w:sz w:val="20"/>
+          <w:szCs w:val="20"/>
+        </w:rPr>
+      </w:pPr>
+    </w:p>
+    <w:p>
+      <w:pPr>
+        <w:rPr>
+          <w:rFonts w:ascii="Times New Roman" w:hAnsi="Times New Roman" w:cs="Times New Roman"/>
+          <w:color w:val="000000" w:themeColor="text1"/>
+          <w:sz w:val="20"/>
+          <w:szCs w:val="20"/>
+        </w:rPr>
+      </w:pPr>
+    </w:p>
+    <w:p>
+      <w:pPr>
+        <w:rPr>
+          <w:rFonts w:ascii="Times New Roman" w:hAnsi="Times New Roman" w:cs="Times New Roman"/>
+          <w:color w:val="000000" w:themeColor="text1"/>
+          <w:sz w:val="20"/>
+          <w:szCs w:val="20"/>
+        </w:rPr>
+      </w:pPr>
+    </w:p>
+    <w:p>
+      <w:pPr>
+        <w:pStyle w:val="ListParagraph"/>
+        <w:numPr>
+          <w:ilvl w:val="0"/>
+          <w:numId w:val="44"/>
+        </w:numPr>
+        <w:rPr>
+          <w:rFonts w:ascii="Times New Roman" w:hAnsi="Times New Roman" w:cs="Times New Roman"/>
+          <w:b/>
+          <w:color w:val="000000" w:themeColor="text1"/>
+          <w:sz w:val="28"/>
+          <w:szCs w:val="28"/>
+        </w:rPr>
+      </w:pPr>
+      <w:r>
+        <w:rPr>
+          <w:rFonts w:ascii="Times New Roman" w:hAnsi="Times New Roman" w:cs="Times New Roman"/>
+          <w:b/>
+          <w:color w:val="000000" w:themeColor="text1"/>
+          <w:sz w:val="28"/>
+          <w:szCs w:val="28"/>
+        </w:rPr>
+        <w:lastRenderedPageBreak/>
+        <w:t>Patient edit profile</w:t>
+      </w:r>
+    </w:p>
+    <w:p>
+      <w:pPr>
+        <w:pStyle w:val="ListParagraph"/>
+        <w:ind w:left="1080"/>
+        <w:rPr>
+          <w:rFonts w:ascii="Times New Roman" w:hAnsi="Times New Roman" w:cs="Times New Roman"/>
+          <w:b/>
+          <w:color w:val="000000" w:themeColor="text1"/>
+          <w:sz w:val="28"/>
+          <w:szCs w:val="28"/>
+        </w:rPr>
+      </w:pPr>
+    </w:p>
+    <w:p>
+      <w:pPr>
+        <w:pStyle w:val="ListParagraph"/>
+        <w:numPr>
+          <w:ilvl w:val="1"/>
+          <w:numId w:val="44"/>
+        </w:numPr>
+        <w:rPr>
+          <w:rFonts w:ascii="Times New Roman" w:hAnsi="Times New Roman" w:cs="Times New Roman"/>
+          <w:color w:val="000000" w:themeColor="text1"/>
+          <w:sz w:val="28"/>
+          <w:szCs w:val="28"/>
+        </w:rPr>
+      </w:pPr>
+      <w:r>
+        <w:rPr>
+          <w:rFonts w:ascii="Times New Roman" w:hAnsi="Times New Roman" w:cs="Times New Roman"/>
+          <w:color w:val="000000" w:themeColor="text1"/>
+          <w:sz w:val="20"/>
+          <w:szCs w:val="20"/>
+        </w:rPr>
+        <w:t>Request</w:t>
+      </w:r>
+    </w:p>
+    <w:tbl>
+      <w:tblPr>
+        <w:tblW w:w="10915" w:type="dxa"/>
+        <w:tblInd w:w="-572" w:type="dxa"/>
+        <w:tblBorders>
+          <w:top w:val="single" w:sz="4" w:space="0" w:color="auto"/>
+          <w:left w:val="single" w:sz="4" w:space="0" w:color="auto"/>
+          <w:bottom w:val="single" w:sz="4" w:space="0" w:color="auto"/>
+          <w:right w:val="single" w:sz="4" w:space="0" w:color="auto"/>
+          <w:insideH w:val="single" w:sz="4" w:space="0" w:color="auto"/>
+          <w:insideV w:val="single" w:sz="4" w:space="0" w:color="auto"/>
+        </w:tblBorders>
+        <w:tblLook w:val="04A0" w:firstRow="1" w:lastRow="0" w:firstColumn="1" w:lastColumn="0" w:noHBand="0" w:noVBand="1"/>
+      </w:tblPr>
+      <w:tblGrid>
+        <w:gridCol w:w="1701"/>
+        <w:gridCol w:w="1256"/>
+        <w:gridCol w:w="1116"/>
+        <w:gridCol w:w="6842"/>
+      </w:tblGrid>
+      <w:tr>
+        <w:tc>
+          <w:tcPr>
+            <w:tcW w:w="1701" w:type="dxa"/>
+            <w:shd w:val="clear" w:color="auto" w:fill="9CC2E5"/>
+          </w:tcPr>
+          <w:p>
+            <w:pPr>
+              <w:jc w:val="center"/>
+              <w:rPr>
+                <w:rFonts w:ascii="Times New Roman" w:hAnsi="Times New Roman" w:cs="Times New Roman"/>
+                <w:b/>
+                <w:color w:val="000000" w:themeColor="text1"/>
+                <w:sz w:val="20"/>
+                <w:szCs w:val="20"/>
+              </w:rPr>
+            </w:pPr>
+            <w:r>
+              <w:rPr>
+                <w:rFonts w:ascii="Times New Roman" w:hAnsi="Times New Roman" w:cs="Times New Roman"/>
+                <w:b/>
+                <w:color w:val="000000" w:themeColor="text1"/>
+                <w:sz w:val="20"/>
+                <w:szCs w:val="20"/>
+              </w:rPr>
+              <w:t>Method</w:t>
+            </w:r>
+          </w:p>
+        </w:tc>
+        <w:tc>
+          <w:tcPr>
+            <w:tcW w:w="9214" w:type="dxa"/>
+            <w:gridSpan w:val="3"/>
+            <w:shd w:val="clear" w:color="auto" w:fill="9CC2E5"/>
+          </w:tcPr>
+          <w:p>
+            <w:pPr>
+              <w:pStyle w:val="ListParagraph"/>
+              <w:ind w:left="0"/>
+              <w:jc w:val="center"/>
+              <w:rPr>
+                <w:rFonts w:ascii="Times New Roman" w:hAnsi="Times New Roman" w:cs="Times New Roman"/>
+                <w:b/>
+                <w:color w:val="000000" w:themeColor="text1"/>
+                <w:sz w:val="20"/>
+                <w:szCs w:val="20"/>
+              </w:rPr>
+            </w:pPr>
+            <w:r>
+              <w:rPr>
+                <w:rFonts w:ascii="Times New Roman" w:hAnsi="Times New Roman" w:cs="Times New Roman"/>
+                <w:b/>
+                <w:color w:val="000000" w:themeColor="text1"/>
+                <w:sz w:val="20"/>
+                <w:szCs w:val="20"/>
+              </w:rPr>
+              <w:t>Url</w:t>
+            </w:r>
+          </w:p>
+        </w:tc>
+      </w:tr>
+      <w:tr>
+        <w:tc>
+          <w:tcPr>
+            <w:tcW w:w="1701" w:type="dxa"/>
+            <w:shd w:val="clear" w:color="auto" w:fill="auto"/>
+          </w:tcPr>
+          <w:p>
+            <w:pPr>
+              <w:pStyle w:val="ListParagraph"/>
+              <w:ind w:left="0"/>
+              <w:jc w:val="center"/>
+              <w:rPr>
+                <w:rFonts w:ascii="Times New Roman" w:hAnsi="Times New Roman" w:cs="Times New Roman"/>
+                <w:b/>
+                <w:color w:val="000000" w:themeColor="text1"/>
+                <w:sz w:val="20"/>
+                <w:szCs w:val="20"/>
+              </w:rPr>
+            </w:pPr>
+            <w:r>
+              <w:rPr>
+                <w:rFonts w:ascii="Times New Roman" w:hAnsi="Times New Roman" w:cs="Times New Roman"/>
+                <w:b/>
+                <w:color w:val="000000" w:themeColor="text1"/>
+                <w:sz w:val="20"/>
+                <w:szCs w:val="20"/>
+              </w:rPr>
+              <w:t>PUT</w:t>
+            </w:r>
+          </w:p>
+        </w:tc>
+        <w:tc>
+          <w:tcPr>
+            <w:tcW w:w="9214" w:type="dxa"/>
+            <w:gridSpan w:val="3"/>
+            <w:shd w:val="clear" w:color="auto" w:fill="auto"/>
+          </w:tcPr>
+          <w:p>
+            <w:pPr>
+              <w:pStyle w:val="ListParagraph"/>
+              <w:ind w:left="0"/>
+              <w:rPr>
+                <w:rFonts w:ascii="Times New Roman" w:hAnsi="Times New Roman" w:cs="Times New Roman"/>
+                <w:color w:val="000000" w:themeColor="text1"/>
+                <w:sz w:val="20"/>
+                <w:szCs w:val="20"/>
+              </w:rPr>
+            </w:pPr>
+            <w:r>
+              <w:rPr>
+                <w:rFonts w:ascii="Consolas" w:hAnsi="Consolas" w:cs="Consolas"/>
+                <w:color w:val="A31515"/>
+                <w:sz w:val="19"/>
+                <w:szCs w:val="19"/>
+                <w:highlight w:val="white"/>
+              </w:rPr>
+              <w:t>api/doctor/filter</w:t>
+            </w:r>
+          </w:p>
+        </w:tc>
+      </w:tr>
+      <w:tr>
+        <w:tc>
+          <w:tcPr>
+            <w:tcW w:w="1701" w:type="dxa"/>
+            <w:shd w:val="clear" w:color="auto" w:fill="9CC2E5"/>
+          </w:tcPr>
+          <w:p>
+            <w:pPr>
+              <w:pStyle w:val="ListParagraph"/>
+              <w:ind w:left="0"/>
+              <w:jc w:val="center"/>
+              <w:rPr>
+                <w:rFonts w:ascii="Times New Roman" w:hAnsi="Times New Roman" w:cs="Times New Roman"/>
+                <w:color w:val="000000" w:themeColor="text1"/>
+                <w:sz w:val="20"/>
+                <w:szCs w:val="20"/>
+              </w:rPr>
+            </w:pPr>
+            <w:r>
+              <w:rPr>
+                <w:rFonts w:ascii="Times New Roman" w:hAnsi="Times New Roman" w:cs="Times New Roman"/>
+                <w:color w:val="000000" w:themeColor="text1"/>
+                <w:sz w:val="20"/>
+                <w:szCs w:val="20"/>
+              </w:rPr>
+              <w:t>Type</w:t>
+            </w:r>
+          </w:p>
+        </w:tc>
+        <w:tc>
+          <w:tcPr>
+            <w:tcW w:w="1256" w:type="dxa"/>
+            <w:shd w:val="clear" w:color="auto" w:fill="9CC2E5"/>
+          </w:tcPr>
+          <w:p>
+            <w:pPr>
+              <w:pStyle w:val="ListParagraph"/>
+              <w:ind w:left="0"/>
+              <w:jc w:val="center"/>
+              <w:rPr>
+                <w:rFonts w:ascii="Times New Roman" w:hAnsi="Times New Roman" w:cs="Times New Roman"/>
+                <w:color w:val="000000" w:themeColor="text1"/>
+                <w:sz w:val="20"/>
+                <w:szCs w:val="20"/>
+              </w:rPr>
+            </w:pPr>
+            <w:r>
+              <w:rPr>
+                <w:rFonts w:ascii="Times New Roman" w:hAnsi="Times New Roman" w:cs="Times New Roman"/>
+                <w:color w:val="000000" w:themeColor="text1"/>
+                <w:sz w:val="20"/>
+                <w:szCs w:val="20"/>
+              </w:rPr>
+              <w:t>Params</w:t>
+            </w:r>
+          </w:p>
+        </w:tc>
+        <w:tc>
+          <w:tcPr>
+            <w:tcW w:w="1116" w:type="dxa"/>
+            <w:shd w:val="clear" w:color="auto" w:fill="9CC2E5"/>
+          </w:tcPr>
+          <w:p>
+            <w:pPr>
+              <w:pStyle w:val="ListParagraph"/>
+              <w:ind w:left="0"/>
+              <w:jc w:val="center"/>
+              <w:rPr>
+                <w:rFonts w:ascii="Times New Roman" w:hAnsi="Times New Roman" w:cs="Times New Roman"/>
+                <w:color w:val="000000" w:themeColor="text1"/>
+                <w:sz w:val="20"/>
+                <w:szCs w:val="20"/>
+              </w:rPr>
+            </w:pPr>
+            <w:r>
+              <w:rPr>
+                <w:rFonts w:ascii="Times New Roman" w:hAnsi="Times New Roman" w:cs="Times New Roman"/>
+                <w:color w:val="000000" w:themeColor="text1"/>
+                <w:sz w:val="20"/>
+                <w:szCs w:val="20"/>
+              </w:rPr>
+              <w:t>Values</w:t>
+            </w:r>
+          </w:p>
+        </w:tc>
+        <w:tc>
+          <w:tcPr>
+            <w:tcW w:w="6842" w:type="dxa"/>
+            <w:shd w:val="clear" w:color="auto" w:fill="9CC2E5"/>
+          </w:tcPr>
+          <w:p>
+            <w:pPr>
+              <w:pStyle w:val="ListParagraph"/>
+              <w:ind w:left="0"/>
+              <w:jc w:val="center"/>
+              <w:rPr>
+                <w:rFonts w:ascii="Times New Roman" w:hAnsi="Times New Roman" w:cs="Times New Roman"/>
+                <w:color w:val="000000" w:themeColor="text1"/>
+                <w:sz w:val="20"/>
+                <w:szCs w:val="20"/>
+              </w:rPr>
+            </w:pPr>
+            <w:r>
+              <w:rPr>
+                <w:rFonts w:ascii="Times New Roman" w:hAnsi="Times New Roman" w:cs="Times New Roman"/>
+                <w:color w:val="000000" w:themeColor="text1"/>
+                <w:sz w:val="20"/>
+                <w:szCs w:val="20"/>
+              </w:rPr>
+              <w:t>Description</w:t>
+            </w:r>
+          </w:p>
+        </w:tc>
+      </w:tr>
+      <w:tr>
+        <w:tc>
+          <w:tcPr>
+            <w:tcW w:w="1701" w:type="dxa"/>
+            <w:shd w:val="clear" w:color="auto" w:fill="auto"/>
+          </w:tcPr>
+          <w:p>
+            <w:pPr>
+              <w:pStyle w:val="ListParagraph"/>
+              <w:ind w:left="0"/>
+              <w:jc w:val="center"/>
+              <w:rPr>
+                <w:rFonts w:ascii="Times New Roman" w:hAnsi="Times New Roman" w:cs="Times New Roman"/>
+                <w:color w:val="000000" w:themeColor="text1"/>
+                <w:sz w:val="20"/>
+                <w:szCs w:val="20"/>
+              </w:rPr>
+            </w:pPr>
+            <w:r>
+              <w:rPr>
+                <w:rFonts w:ascii="Times New Roman" w:hAnsi="Times New Roman" w:cs="Times New Roman"/>
+                <w:color w:val="000000" w:themeColor="text1"/>
+                <w:sz w:val="20"/>
+                <w:szCs w:val="20"/>
+              </w:rPr>
+              <w:t>HEADER</w:t>
+            </w:r>
+          </w:p>
+        </w:tc>
+        <w:tc>
+          <w:tcPr>
+            <w:tcW w:w="1256" w:type="dxa"/>
+            <w:shd w:val="clear" w:color="auto" w:fill="auto"/>
+          </w:tcPr>
+          <w:p>
+            <w:pPr>
+              <w:pStyle w:val="ListParagraph"/>
+              <w:ind w:left="0"/>
+              <w:rPr>
+                <w:rFonts w:ascii="Times New Roman" w:hAnsi="Times New Roman" w:cs="Times New Roman"/>
+                <w:b/>
+                <w:color w:val="000000" w:themeColor="text1"/>
+                <w:sz w:val="20"/>
+                <w:szCs w:val="20"/>
+              </w:rPr>
+            </w:pPr>
+            <w:r>
+              <w:rPr>
+                <w:rFonts w:ascii="Times New Roman" w:hAnsi="Times New Roman" w:cs="Times New Roman"/>
+                <w:b/>
+                <w:color w:val="000000" w:themeColor="text1"/>
+                <w:sz w:val="20"/>
+                <w:szCs w:val="20"/>
+              </w:rPr>
+              <w:t>Accept-Language</w:t>
+            </w:r>
+          </w:p>
+        </w:tc>
+        <w:tc>
+          <w:tcPr>
+            <w:tcW w:w="1116" w:type="dxa"/>
+            <w:shd w:val="clear" w:color="auto" w:fill="auto"/>
+          </w:tcPr>
+          <w:p>
+            <w:pPr>
+              <w:pStyle w:val="ListParagraph"/>
+              <w:ind w:left="0"/>
+              <w:jc w:val="center"/>
+              <w:rPr>
+                <w:rFonts w:ascii="Times New Roman" w:hAnsi="Times New Roman" w:cs="Times New Roman"/>
+                <w:color w:val="000000" w:themeColor="text1"/>
+                <w:sz w:val="20"/>
+                <w:szCs w:val="20"/>
+              </w:rPr>
+            </w:pPr>
+            <w:r>
+              <w:rPr>
+                <w:rFonts w:ascii="Times New Roman" w:hAnsi="Times New Roman" w:cs="Times New Roman"/>
+                <w:color w:val="000000" w:themeColor="text1"/>
+                <w:sz w:val="20"/>
+                <w:szCs w:val="20"/>
+              </w:rPr>
+              <w:t>string</w:t>
+            </w:r>
+          </w:p>
+        </w:tc>
+        <w:tc>
+          <w:tcPr>
+            <w:tcW w:w="6842" w:type="dxa"/>
+            <w:shd w:val="clear" w:color="auto" w:fill="auto"/>
+          </w:tcPr>
+          <w:p>
+            <w:pPr>
+              <w:pStyle w:val="ListParagraph"/>
+              <w:ind w:left="0"/>
+              <w:rPr>
+                <w:rFonts w:ascii="Times New Roman" w:hAnsi="Times New Roman" w:cs="Times New Roman"/>
+                <w:color w:val="000000" w:themeColor="text1"/>
+                <w:sz w:val="20"/>
+                <w:szCs w:val="20"/>
+              </w:rPr>
+            </w:pPr>
+            <w:r>
+              <w:rPr>
+                <w:rFonts w:ascii="Times New Roman" w:hAnsi="Times New Roman" w:cs="Times New Roman"/>
+                <w:color w:val="000000" w:themeColor="text1"/>
+                <w:sz w:val="20"/>
+                <w:szCs w:val="20"/>
+              </w:rPr>
+              <w:t>Language which messages responded from server will be formatted.</w:t>
+            </w:r>
+          </w:p>
+          <w:p>
+            <w:pPr>
+              <w:pStyle w:val="ListParagraph"/>
+              <w:numPr>
+                <w:ilvl w:val="0"/>
+                <w:numId w:val="45"/>
+              </w:numPr>
+              <w:rPr>
+                <w:rFonts w:ascii="Times New Roman" w:hAnsi="Times New Roman" w:cs="Times New Roman"/>
+                <w:color w:val="000000" w:themeColor="text1"/>
+                <w:sz w:val="20"/>
+                <w:szCs w:val="20"/>
+              </w:rPr>
+            </w:pPr>
+            <w:r>
+              <w:rPr>
+                <w:rFonts w:ascii="Times New Roman" w:hAnsi="Times New Roman" w:cs="Times New Roman"/>
+                <w:color w:val="000000" w:themeColor="text1"/>
+                <w:sz w:val="20"/>
+                <w:szCs w:val="20"/>
+              </w:rPr>
+              <w:t>Default : en-US</w:t>
+            </w:r>
+          </w:p>
+        </w:tc>
+      </w:tr>
+      <w:tr>
+        <w:tc>
+          <w:tcPr>
+            <w:tcW w:w="1701" w:type="dxa"/>
+            <w:shd w:val="clear" w:color="auto" w:fill="auto"/>
+            <w:vAlign w:val="center"/>
+          </w:tcPr>
+          <w:p>
+            <w:pPr>
+              <w:pStyle w:val="ListParagraph"/>
+              <w:ind w:left="0"/>
+              <w:jc w:val="center"/>
+              <w:rPr>
+                <w:rFonts w:ascii="Times New Roman" w:hAnsi="Times New Roman" w:cs="Times New Roman"/>
+                <w:color w:val="000000" w:themeColor="text1"/>
+                <w:sz w:val="20"/>
+                <w:szCs w:val="20"/>
+              </w:rPr>
+            </w:pPr>
+            <w:r>
+              <w:rPr>
+                <w:rFonts w:ascii="Times New Roman" w:hAnsi="Times New Roman" w:cs="Times New Roman"/>
+                <w:color w:val="000000" w:themeColor="text1"/>
+                <w:sz w:val="20"/>
+                <w:szCs w:val="20"/>
+              </w:rPr>
+              <w:t>HEADER</w:t>
+            </w:r>
+          </w:p>
+        </w:tc>
+        <w:tc>
+          <w:tcPr>
+            <w:tcW w:w="1256" w:type="dxa"/>
+            <w:shd w:val="clear" w:color="auto" w:fill="auto"/>
+            <w:vAlign w:val="center"/>
+          </w:tcPr>
+          <w:p>
+            <w:pPr>
+              <w:pStyle w:val="ListParagraph"/>
+              <w:ind w:left="0"/>
+              <w:rPr>
+                <w:rFonts w:ascii="Times New Roman" w:hAnsi="Times New Roman" w:cs="Times New Roman"/>
+                <w:b/>
+                <w:color w:val="000000" w:themeColor="text1"/>
+                <w:sz w:val="20"/>
+                <w:szCs w:val="20"/>
+              </w:rPr>
+            </w:pPr>
+            <w:r>
+              <w:rPr>
+                <w:rFonts w:ascii="Times New Roman" w:hAnsi="Times New Roman" w:cs="Times New Roman"/>
+                <w:b/>
+                <w:color w:val="000000" w:themeColor="text1"/>
+                <w:sz w:val="20"/>
+                <w:szCs w:val="20"/>
+              </w:rPr>
+              <w:t>Email</w:t>
+            </w:r>
+          </w:p>
+        </w:tc>
+        <w:tc>
+          <w:tcPr>
+            <w:tcW w:w="1116" w:type="dxa"/>
+            <w:shd w:val="clear" w:color="auto" w:fill="auto"/>
+            <w:vAlign w:val="center"/>
+          </w:tcPr>
+          <w:p>
+            <w:pPr>
+              <w:pStyle w:val="ListParagraph"/>
+              <w:ind w:left="0"/>
+              <w:jc w:val="center"/>
+              <w:rPr>
+                <w:rFonts w:ascii="Times New Roman" w:hAnsi="Times New Roman" w:cs="Times New Roman"/>
+                <w:color w:val="000000" w:themeColor="text1"/>
+                <w:sz w:val="20"/>
+                <w:szCs w:val="20"/>
+              </w:rPr>
+            </w:pPr>
+            <w:r>
+              <w:rPr>
+                <w:rFonts w:ascii="Times New Roman" w:hAnsi="Times New Roman" w:cs="Times New Roman"/>
+                <w:color w:val="000000" w:themeColor="text1"/>
+                <w:sz w:val="20"/>
+                <w:szCs w:val="20"/>
+              </w:rPr>
+              <w:t>string</w:t>
+            </w:r>
+          </w:p>
+        </w:tc>
+        <w:tc>
+          <w:tcPr>
+            <w:tcW w:w="6842" w:type="dxa"/>
+            <w:shd w:val="clear" w:color="auto" w:fill="auto"/>
+          </w:tcPr>
+          <w:p>
+            <w:pPr>
+              <w:rPr>
+                <w:rFonts w:ascii="Times New Roman" w:hAnsi="Times New Roman" w:cs="Times New Roman"/>
+                <w:color w:val="000000" w:themeColor="text1"/>
+                <w:sz w:val="20"/>
+                <w:szCs w:val="20"/>
+              </w:rPr>
+            </w:pPr>
+            <w:r>
+              <w:rPr>
+                <w:rFonts w:ascii="Times New Roman" w:hAnsi="Times New Roman" w:cs="Times New Roman"/>
+                <w:color w:val="000000" w:themeColor="text1"/>
+                <w:sz w:val="20"/>
+                <w:szCs w:val="20"/>
+              </w:rPr>
+              <w:t>Email which is used for accessing server api.</w:t>
+            </w:r>
+          </w:p>
+        </w:tc>
+      </w:tr>
+      <w:tr>
+        <w:tc>
+          <w:tcPr>
+            <w:tcW w:w="1701" w:type="dxa"/>
+            <w:shd w:val="clear" w:color="auto" w:fill="auto"/>
+            <w:vAlign w:val="center"/>
+          </w:tcPr>
+          <w:p>
+            <w:pPr>
+              <w:pStyle w:val="ListParagraph"/>
+              <w:ind w:left="0"/>
+              <w:jc w:val="center"/>
+              <w:rPr>
+                <w:rFonts w:ascii="Times New Roman" w:hAnsi="Times New Roman" w:cs="Times New Roman"/>
+                <w:color w:val="000000" w:themeColor="text1"/>
+                <w:sz w:val="20"/>
+                <w:szCs w:val="20"/>
+              </w:rPr>
+            </w:pPr>
+            <w:r>
+              <w:rPr>
+                <w:rFonts w:ascii="Times New Roman" w:hAnsi="Times New Roman" w:cs="Times New Roman"/>
+                <w:color w:val="000000" w:themeColor="text1"/>
+                <w:sz w:val="20"/>
+                <w:szCs w:val="20"/>
+              </w:rPr>
+              <w:t>HEADER</w:t>
+            </w:r>
+          </w:p>
+        </w:tc>
+        <w:tc>
+          <w:tcPr>
+            <w:tcW w:w="1256" w:type="dxa"/>
+            <w:shd w:val="clear" w:color="auto" w:fill="auto"/>
+            <w:vAlign w:val="center"/>
+          </w:tcPr>
+          <w:p>
+            <w:pPr>
+              <w:pStyle w:val="ListParagraph"/>
+              <w:ind w:left="0"/>
+              <w:rPr>
+                <w:rFonts w:ascii="Times New Roman" w:hAnsi="Times New Roman" w:cs="Times New Roman"/>
+                <w:b/>
+                <w:color w:val="000000" w:themeColor="text1"/>
+                <w:sz w:val="20"/>
+                <w:szCs w:val="20"/>
+              </w:rPr>
+            </w:pPr>
+            <w:r>
+              <w:rPr>
+                <w:rFonts w:ascii="Times New Roman" w:hAnsi="Times New Roman" w:cs="Times New Roman"/>
+                <w:b/>
+                <w:color w:val="000000" w:themeColor="text1"/>
+                <w:sz w:val="20"/>
+                <w:szCs w:val="20"/>
+              </w:rPr>
+              <w:t>Password</w:t>
+            </w:r>
+          </w:p>
+        </w:tc>
+        <w:tc>
+          <w:tcPr>
+            <w:tcW w:w="1116" w:type="dxa"/>
+            <w:shd w:val="clear" w:color="auto" w:fill="auto"/>
+            <w:vAlign w:val="center"/>
+          </w:tcPr>
+          <w:p>
+            <w:pPr>
+              <w:pStyle w:val="ListParagraph"/>
+              <w:ind w:left="0"/>
+              <w:jc w:val="center"/>
+              <w:rPr>
+                <w:rFonts w:ascii="Times New Roman" w:hAnsi="Times New Roman" w:cs="Times New Roman"/>
+                <w:color w:val="000000" w:themeColor="text1"/>
+                <w:sz w:val="20"/>
+                <w:szCs w:val="20"/>
+              </w:rPr>
+            </w:pPr>
+            <w:r>
+              <w:rPr>
+                <w:rFonts w:ascii="Times New Roman" w:hAnsi="Times New Roman" w:cs="Times New Roman"/>
+                <w:color w:val="000000" w:themeColor="text1"/>
+                <w:sz w:val="20"/>
+                <w:szCs w:val="20"/>
+              </w:rPr>
+              <w:t>string</w:t>
+            </w:r>
+          </w:p>
+        </w:tc>
+        <w:tc>
+          <w:tcPr>
+            <w:tcW w:w="6842" w:type="dxa"/>
+            <w:shd w:val="clear" w:color="auto" w:fill="auto"/>
+          </w:tcPr>
+          <w:p>
+            <w:pPr>
+              <w:rPr>
+                <w:rFonts w:ascii="Times New Roman" w:hAnsi="Times New Roman" w:cs="Times New Roman"/>
+                <w:color w:val="000000" w:themeColor="text1"/>
+                <w:sz w:val="20"/>
+                <w:szCs w:val="20"/>
+              </w:rPr>
+            </w:pPr>
+            <w:r>
+              <w:rPr>
+                <w:rFonts w:ascii="Times New Roman" w:hAnsi="Times New Roman" w:cs="Times New Roman"/>
+                <w:color w:val="000000" w:themeColor="text1"/>
+                <w:sz w:val="20"/>
+                <w:szCs w:val="20"/>
+              </w:rPr>
+              <w:t>Password of email</w:t>
+            </w:r>
+            <w:r>
+              <w:rPr>
+                <w:rFonts w:ascii="Times New Roman" w:hAnsi="Times New Roman" w:cs="Times New Roman"/>
+                <w:color w:val="000000" w:themeColor="text1"/>
+                <w:sz w:val="20"/>
+                <w:szCs w:val="20"/>
+              </w:rPr>
+              <w:t>.</w:t>
+            </w:r>
+          </w:p>
+        </w:tc>
+      </w:tr>
+      <w:tr>
+        <w:tc>
+          <w:tcPr>
+            <w:tcW w:w="1701" w:type="dxa"/>
+            <w:shd w:val="clear" w:color="auto" w:fill="auto"/>
+            <w:vAlign w:val="center"/>
+          </w:tcPr>
+          <w:p>
+            <w:pPr>
+              <w:pStyle w:val="ListParagraph"/>
+              <w:ind w:left="0"/>
+              <w:jc w:val="center"/>
+              <w:rPr>
+                <w:rFonts w:ascii="Times New Roman" w:hAnsi="Times New Roman" w:cs="Times New Roman"/>
+                <w:color w:val="000000" w:themeColor="text1"/>
+                <w:sz w:val="20"/>
+                <w:szCs w:val="20"/>
+              </w:rPr>
+            </w:pPr>
+            <w:r>
+              <w:rPr>
+                <w:rFonts w:ascii="Times New Roman" w:hAnsi="Times New Roman" w:cs="Times New Roman"/>
+                <w:color w:val="000000" w:themeColor="text1"/>
+                <w:sz w:val="20"/>
+                <w:szCs w:val="20"/>
+              </w:rPr>
+              <w:t>BODY</w:t>
+            </w:r>
+          </w:p>
+        </w:tc>
+        <w:tc>
+          <w:tcPr>
+            <w:tcW w:w="1256" w:type="dxa"/>
+            <w:shd w:val="clear" w:color="auto" w:fill="auto"/>
+            <w:vAlign w:val="center"/>
+          </w:tcPr>
+          <w:p>
+            <w:pPr>
+              <w:pStyle w:val="ListParagraph"/>
+              <w:ind w:left="0"/>
+              <w:rPr>
+                <w:rFonts w:ascii="Times New Roman" w:hAnsi="Times New Roman" w:cs="Times New Roman"/>
+                <w:b/>
+                <w:color w:val="000000" w:themeColor="text1"/>
+                <w:sz w:val="20"/>
+                <w:szCs w:val="20"/>
+              </w:rPr>
+            </w:pPr>
+            <w:r>
+              <w:rPr>
+                <w:rFonts w:ascii="Times New Roman" w:hAnsi="Times New Roman" w:cs="Times New Roman"/>
+                <w:b/>
+                <w:color w:val="000000" w:themeColor="text1"/>
+                <w:sz w:val="20"/>
+                <w:szCs w:val="20"/>
+              </w:rPr>
+              <w:t>FirstName</w:t>
+            </w:r>
+          </w:p>
+        </w:tc>
+        <w:tc>
+          <w:tcPr>
+            <w:tcW w:w="1116" w:type="dxa"/>
+            <w:shd w:val="clear" w:color="auto" w:fill="auto"/>
+            <w:vAlign w:val="center"/>
+          </w:tcPr>
+          <w:p>
+            <w:pPr>
+              <w:pStyle w:val="ListParagraph"/>
+              <w:ind w:left="0"/>
+              <w:jc w:val="center"/>
+              <w:rPr>
+                <w:rFonts w:ascii="Times New Roman" w:hAnsi="Times New Roman" w:cs="Times New Roman"/>
+                <w:color w:val="000000" w:themeColor="text1"/>
+                <w:sz w:val="20"/>
+                <w:szCs w:val="20"/>
+              </w:rPr>
+            </w:pPr>
+            <w:r>
+              <w:rPr>
+                <w:rFonts w:ascii="Times New Roman" w:hAnsi="Times New Roman" w:cs="Times New Roman"/>
+                <w:color w:val="000000" w:themeColor="text1"/>
+                <w:sz w:val="20"/>
+                <w:szCs w:val="20"/>
+              </w:rPr>
+              <w:t>string</w:t>
+            </w:r>
+          </w:p>
+        </w:tc>
+        <w:tc>
+          <w:tcPr>
+            <w:tcW w:w="6842" w:type="dxa"/>
+            <w:shd w:val="clear" w:color="auto" w:fill="auto"/>
+          </w:tcPr>
+          <w:p>
+            <w:pPr>
+              <w:rPr>
+                <w:rFonts w:ascii="Times New Roman" w:hAnsi="Times New Roman" w:cs="Times New Roman"/>
+                <w:color w:val="000000" w:themeColor="text1"/>
+                <w:sz w:val="20"/>
+                <w:szCs w:val="20"/>
+              </w:rPr>
+            </w:pPr>
+            <w:r>
+              <w:rPr>
+                <w:rFonts w:ascii="Times New Roman" w:hAnsi="Times New Roman" w:cs="Times New Roman"/>
+                <w:color w:val="000000" w:themeColor="text1"/>
+                <w:sz w:val="20"/>
+                <w:szCs w:val="20"/>
+              </w:rPr>
+              <w:t>First name of patient</w:t>
+            </w:r>
+          </w:p>
+          <w:p>
+            <w:pPr>
+              <w:pStyle w:val="ListParagraph"/>
+              <w:numPr>
+                <w:ilvl w:val="0"/>
+                <w:numId w:val="45"/>
+              </w:numPr>
+              <w:rPr>
+                <w:rFonts w:ascii="Times New Roman" w:hAnsi="Times New Roman" w:cs="Times New Roman"/>
+                <w:color w:val="000000" w:themeColor="text1"/>
+                <w:sz w:val="20"/>
+                <w:szCs w:val="20"/>
+              </w:rPr>
+            </w:pPr>
+            <w:r>
+              <w:rPr>
+                <w:rFonts w:ascii="Times New Roman" w:hAnsi="Times New Roman" w:cs="Times New Roman"/>
+                <w:b/>
+                <w:color w:val="000000" w:themeColor="text1"/>
+                <w:sz w:val="20"/>
+                <w:szCs w:val="20"/>
+              </w:rPr>
+              <w:t>Max length: 32</w:t>
+            </w:r>
+          </w:p>
+          <w:p>
+            <w:pPr>
+              <w:pStyle w:val="ListParagraph"/>
+              <w:numPr>
+                <w:ilvl w:val="0"/>
+                <w:numId w:val="45"/>
+              </w:numPr>
+              <w:rPr>
+                <w:rFonts w:ascii="Times New Roman" w:hAnsi="Times New Roman" w:cs="Times New Roman"/>
+                <w:color w:val="000000" w:themeColor="text1"/>
+                <w:sz w:val="20"/>
+                <w:szCs w:val="20"/>
+              </w:rPr>
+            </w:pPr>
+            <w:r>
+              <w:rPr>
+                <w:rFonts w:ascii="Times New Roman" w:hAnsi="Times New Roman" w:cs="Times New Roman"/>
+                <w:b/>
+                <w:color w:val="000000" w:themeColor="text1"/>
+                <w:sz w:val="20"/>
+                <w:szCs w:val="20"/>
+              </w:rPr>
+              <w:t>Optional</w:t>
+            </w:r>
+          </w:p>
+        </w:tc>
+      </w:tr>
+      <w:tr>
+        <w:tc>
+          <w:tcPr>
+            <w:tcW w:w="1701" w:type="dxa"/>
+            <w:shd w:val="clear" w:color="auto" w:fill="auto"/>
+            <w:vAlign w:val="center"/>
+          </w:tcPr>
+          <w:p>
+            <w:pPr>
+              <w:pStyle w:val="ListParagraph"/>
+              <w:ind w:left="0"/>
+              <w:jc w:val="center"/>
+              <w:rPr>
+                <w:rFonts w:ascii="Times New Roman" w:hAnsi="Times New Roman" w:cs="Times New Roman"/>
+                <w:color w:val="000000" w:themeColor="text1"/>
+                <w:sz w:val="20"/>
+                <w:szCs w:val="20"/>
+              </w:rPr>
+            </w:pPr>
+            <w:r>
+              <w:rPr>
+                <w:rFonts w:ascii="Times New Roman" w:hAnsi="Times New Roman" w:cs="Times New Roman"/>
+                <w:color w:val="000000" w:themeColor="text1"/>
+                <w:sz w:val="20"/>
+                <w:szCs w:val="20"/>
+              </w:rPr>
+              <w:t>BODY</w:t>
+            </w:r>
+          </w:p>
+        </w:tc>
+        <w:tc>
+          <w:tcPr>
+            <w:tcW w:w="1256" w:type="dxa"/>
+            <w:shd w:val="clear" w:color="auto" w:fill="auto"/>
+            <w:vAlign w:val="center"/>
+          </w:tcPr>
+          <w:p>
+            <w:pPr>
+              <w:pStyle w:val="ListParagraph"/>
+              <w:ind w:left="0"/>
+              <w:rPr>
+                <w:rFonts w:ascii="Times New Roman" w:hAnsi="Times New Roman" w:cs="Times New Roman"/>
+                <w:b/>
+                <w:color w:val="000000" w:themeColor="text1"/>
+                <w:sz w:val="20"/>
+                <w:szCs w:val="20"/>
+              </w:rPr>
+            </w:pPr>
+            <w:r>
+              <w:rPr>
+                <w:rFonts w:ascii="Times New Roman" w:hAnsi="Times New Roman" w:cs="Times New Roman"/>
+                <w:b/>
+                <w:color w:val="000000" w:themeColor="text1"/>
+                <w:sz w:val="20"/>
+                <w:szCs w:val="20"/>
+              </w:rPr>
+              <w:t>LastName</w:t>
+            </w:r>
+          </w:p>
+        </w:tc>
+        <w:tc>
+          <w:tcPr>
+            <w:tcW w:w="1116" w:type="dxa"/>
+            <w:shd w:val="clear" w:color="auto" w:fill="auto"/>
+            <w:vAlign w:val="center"/>
+          </w:tcPr>
+          <w:p>
+            <w:pPr>
+              <w:pStyle w:val="ListParagraph"/>
+              <w:ind w:left="0"/>
+              <w:jc w:val="center"/>
+              <w:rPr>
+                <w:rFonts w:ascii="Times New Roman" w:hAnsi="Times New Roman" w:cs="Times New Roman"/>
+                <w:color w:val="000000" w:themeColor="text1"/>
+                <w:sz w:val="20"/>
+                <w:szCs w:val="20"/>
+              </w:rPr>
+            </w:pPr>
+            <w:r>
+              <w:rPr>
+                <w:rFonts w:ascii="Times New Roman" w:hAnsi="Times New Roman" w:cs="Times New Roman"/>
+                <w:color w:val="000000" w:themeColor="text1"/>
+                <w:sz w:val="20"/>
+                <w:szCs w:val="20"/>
+              </w:rPr>
+              <w:t>string</w:t>
+            </w:r>
+          </w:p>
+        </w:tc>
+        <w:tc>
+          <w:tcPr>
+            <w:tcW w:w="6842" w:type="dxa"/>
+            <w:shd w:val="clear" w:color="auto" w:fill="auto"/>
+          </w:tcPr>
+          <w:p>
+            <w:pPr>
+              <w:rPr>
+                <w:rFonts w:ascii="Times New Roman" w:hAnsi="Times New Roman" w:cs="Times New Roman"/>
+                <w:color w:val="000000" w:themeColor="text1"/>
+                <w:sz w:val="20"/>
+                <w:szCs w:val="20"/>
+              </w:rPr>
+            </w:pPr>
+            <w:r>
+              <w:rPr>
+                <w:rFonts w:ascii="Times New Roman" w:hAnsi="Times New Roman" w:cs="Times New Roman"/>
+                <w:color w:val="000000" w:themeColor="text1"/>
+                <w:sz w:val="20"/>
+                <w:szCs w:val="20"/>
+              </w:rPr>
+              <w:t>Last name of patient</w:t>
+            </w:r>
+          </w:p>
+          <w:p>
+            <w:pPr>
+              <w:pStyle w:val="ListParagraph"/>
+              <w:numPr>
+                <w:ilvl w:val="0"/>
+                <w:numId w:val="45"/>
+              </w:numPr>
+              <w:rPr>
+                <w:rFonts w:ascii="Times New Roman" w:hAnsi="Times New Roman" w:cs="Times New Roman"/>
+                <w:color w:val="000000" w:themeColor="text1"/>
+                <w:sz w:val="20"/>
+                <w:szCs w:val="20"/>
+              </w:rPr>
+            </w:pPr>
+            <w:r>
+              <w:rPr>
+                <w:rFonts w:ascii="Times New Roman" w:hAnsi="Times New Roman" w:cs="Times New Roman"/>
+                <w:b/>
+                <w:color w:val="000000" w:themeColor="text1"/>
+                <w:sz w:val="20"/>
+                <w:szCs w:val="20"/>
+              </w:rPr>
+              <w:t>Max length: 32</w:t>
+            </w:r>
+          </w:p>
+          <w:p>
+            <w:pPr>
+              <w:pStyle w:val="ListParagraph"/>
+              <w:numPr>
+                <w:ilvl w:val="0"/>
+                <w:numId w:val="45"/>
+              </w:numPr>
+              <w:rPr>
+                <w:rFonts w:ascii="Times New Roman" w:hAnsi="Times New Roman" w:cs="Times New Roman"/>
+                <w:color w:val="000000" w:themeColor="text1"/>
+                <w:sz w:val="20"/>
+                <w:szCs w:val="20"/>
+              </w:rPr>
+            </w:pPr>
+            <w:r>
+              <w:rPr>
+                <w:rFonts w:ascii="Times New Roman" w:hAnsi="Times New Roman" w:cs="Times New Roman"/>
+                <w:b/>
+                <w:color w:val="000000" w:themeColor="text1"/>
+                <w:sz w:val="20"/>
+                <w:szCs w:val="20"/>
+              </w:rPr>
+              <w:t>Optional</w:t>
+            </w:r>
+          </w:p>
+        </w:tc>
+      </w:tr>
+      <w:tr>
+        <w:tc>
+          <w:tcPr>
+            <w:tcW w:w="1701" w:type="dxa"/>
+            <w:shd w:val="clear" w:color="auto" w:fill="auto"/>
+            <w:vAlign w:val="center"/>
+          </w:tcPr>
+          <w:p>
+            <w:pPr>
+              <w:pStyle w:val="ListParagraph"/>
+              <w:ind w:left="0"/>
+              <w:jc w:val="center"/>
+              <w:rPr>
+                <w:rFonts w:ascii="Times New Roman" w:hAnsi="Times New Roman" w:cs="Times New Roman"/>
+                <w:color w:val="000000" w:themeColor="text1"/>
+                <w:sz w:val="20"/>
+                <w:szCs w:val="20"/>
+              </w:rPr>
+            </w:pPr>
+            <w:r>
+              <w:rPr>
+                <w:rFonts w:ascii="Times New Roman" w:hAnsi="Times New Roman" w:cs="Times New Roman"/>
+                <w:color w:val="000000" w:themeColor="text1"/>
+                <w:sz w:val="20"/>
+                <w:szCs w:val="20"/>
+              </w:rPr>
+              <w:t>BODY</w:t>
+            </w:r>
+          </w:p>
+        </w:tc>
+        <w:tc>
+          <w:tcPr>
+            <w:tcW w:w="1256" w:type="dxa"/>
+            <w:shd w:val="clear" w:color="auto" w:fill="auto"/>
+            <w:vAlign w:val="center"/>
+          </w:tcPr>
+          <w:p>
+            <w:pPr>
+              <w:pStyle w:val="ListParagraph"/>
+              <w:ind w:left="0"/>
+              <w:rPr>
+                <w:rFonts w:ascii="Times New Roman" w:hAnsi="Times New Roman" w:cs="Times New Roman"/>
+                <w:b/>
+                <w:color w:val="000000" w:themeColor="text1"/>
+                <w:sz w:val="20"/>
+                <w:szCs w:val="20"/>
+              </w:rPr>
+            </w:pPr>
+            <w:r>
+              <w:rPr>
+                <w:rFonts w:ascii="Times New Roman" w:hAnsi="Times New Roman" w:cs="Times New Roman"/>
+                <w:b/>
+                <w:color w:val="000000" w:themeColor="text1"/>
+                <w:sz w:val="20"/>
+                <w:szCs w:val="20"/>
+              </w:rPr>
+              <w:t>Birthday</w:t>
+            </w:r>
+          </w:p>
+        </w:tc>
+        <w:tc>
+          <w:tcPr>
+            <w:tcW w:w="1116" w:type="dxa"/>
+            <w:shd w:val="clear" w:color="auto" w:fill="auto"/>
+            <w:vAlign w:val="center"/>
+          </w:tcPr>
+          <w:p>
+            <w:pPr>
+              <w:pStyle w:val="ListParagraph"/>
+              <w:ind w:left="0"/>
+              <w:jc w:val="center"/>
+              <w:rPr>
+                <w:rFonts w:ascii="Times New Roman" w:hAnsi="Times New Roman" w:cs="Times New Roman"/>
+                <w:color w:val="000000" w:themeColor="text1"/>
+                <w:sz w:val="20"/>
+                <w:szCs w:val="20"/>
+              </w:rPr>
+            </w:pPr>
+            <w:r>
+              <w:rPr>
+                <w:rFonts w:ascii="Times New Roman" w:hAnsi="Times New Roman" w:cs="Times New Roman"/>
+                <w:color w:val="000000" w:themeColor="text1"/>
+                <w:sz w:val="20"/>
+                <w:szCs w:val="20"/>
+              </w:rPr>
+              <w:t>double</w:t>
+            </w:r>
+          </w:p>
+        </w:tc>
+        <w:tc>
+          <w:tcPr>
+            <w:tcW w:w="6842" w:type="dxa"/>
+            <w:shd w:val="clear" w:color="auto" w:fill="auto"/>
+          </w:tcPr>
+          <w:p>
+            <w:pPr>
+              <w:rPr>
+                <w:rFonts w:ascii="Times New Roman" w:hAnsi="Times New Roman" w:cs="Times New Roman"/>
+                <w:color w:val="000000" w:themeColor="text1"/>
+                <w:sz w:val="20"/>
+                <w:szCs w:val="20"/>
+              </w:rPr>
+            </w:pPr>
+            <w:r>
+              <w:rPr>
+                <w:rFonts w:ascii="Times New Roman" w:hAnsi="Times New Roman" w:cs="Times New Roman"/>
+                <w:color w:val="000000" w:themeColor="text1"/>
+                <w:sz w:val="20"/>
+                <w:szCs w:val="20"/>
+              </w:rPr>
+              <w:t>Birthday of patient</w:t>
+            </w:r>
+          </w:p>
+          <w:p>
+            <w:pPr>
+              <w:pStyle w:val="ListParagraph"/>
+              <w:numPr>
+                <w:ilvl w:val="0"/>
+                <w:numId w:val="45"/>
+              </w:numPr>
+              <w:rPr>
+                <w:rFonts w:ascii="Times New Roman" w:hAnsi="Times New Roman" w:cs="Times New Roman"/>
+                <w:color w:val="000000" w:themeColor="text1"/>
+                <w:sz w:val="20"/>
+                <w:szCs w:val="20"/>
+              </w:rPr>
+            </w:pPr>
+            <w:r>
+              <w:rPr>
+                <w:rFonts w:ascii="Times New Roman" w:hAnsi="Times New Roman" w:cs="Times New Roman"/>
+                <w:b/>
+                <w:color w:val="000000" w:themeColor="text1"/>
+                <w:sz w:val="20"/>
+                <w:szCs w:val="20"/>
+              </w:rPr>
+              <w:t>Optional</w:t>
+            </w:r>
+          </w:p>
+          <w:p>
+            <w:pPr>
+              <w:pStyle w:val="ListParagraph"/>
+              <w:numPr>
+                <w:ilvl w:val="0"/>
+                <w:numId w:val="45"/>
+              </w:numPr>
+              <w:rPr>
+                <w:rFonts w:ascii="Times New Roman" w:hAnsi="Times New Roman" w:cs="Times New Roman"/>
+                <w:color w:val="000000" w:themeColor="text1"/>
+                <w:sz w:val="20"/>
+                <w:szCs w:val="20"/>
+              </w:rPr>
+            </w:pPr>
+            <w:r>
+              <w:rPr>
+                <w:rFonts w:ascii="Times New Roman" w:hAnsi="Times New Roman" w:cs="Times New Roman"/>
+                <w:b/>
+                <w:color w:val="000000" w:themeColor="text1"/>
+                <w:sz w:val="20"/>
+                <w:szCs w:val="20"/>
+              </w:rPr>
+              <w:t>Year &gt; 1916</w:t>
+            </w:r>
+          </w:p>
+        </w:tc>
+      </w:tr>
+      <w:tr>
+        <w:tc>
+          <w:tcPr>
+            <w:tcW w:w="1701" w:type="dxa"/>
+            <w:shd w:val="clear" w:color="auto" w:fill="auto"/>
+            <w:vAlign w:val="center"/>
+          </w:tcPr>
+          <w:p>
+            <w:pPr>
+              <w:pStyle w:val="ListParagraph"/>
+              <w:ind w:left="0"/>
+              <w:jc w:val="center"/>
+              <w:rPr>
+                <w:rFonts w:ascii="Times New Roman" w:hAnsi="Times New Roman" w:cs="Times New Roman"/>
+                <w:color w:val="000000" w:themeColor="text1"/>
+                <w:sz w:val="20"/>
+                <w:szCs w:val="20"/>
+              </w:rPr>
+            </w:pPr>
+            <w:r>
+              <w:rPr>
+                <w:rFonts w:ascii="Times New Roman" w:hAnsi="Times New Roman" w:cs="Times New Roman"/>
+                <w:color w:val="000000" w:themeColor="text1"/>
+                <w:sz w:val="20"/>
+                <w:szCs w:val="20"/>
+              </w:rPr>
+              <w:t>BODY</w:t>
+            </w:r>
+          </w:p>
+        </w:tc>
+        <w:tc>
+          <w:tcPr>
+            <w:tcW w:w="1256" w:type="dxa"/>
+            <w:shd w:val="clear" w:color="auto" w:fill="auto"/>
+            <w:vAlign w:val="center"/>
+          </w:tcPr>
+          <w:p>
+            <w:pPr>
+              <w:pStyle w:val="ListParagraph"/>
+              <w:ind w:left="0"/>
+              <w:rPr>
+                <w:rFonts w:ascii="Times New Roman" w:hAnsi="Times New Roman" w:cs="Times New Roman"/>
+                <w:b/>
+                <w:color w:val="000000" w:themeColor="text1"/>
+                <w:sz w:val="20"/>
+                <w:szCs w:val="20"/>
+              </w:rPr>
+            </w:pPr>
+            <w:r>
+              <w:rPr>
+                <w:rFonts w:ascii="Times New Roman" w:hAnsi="Times New Roman" w:cs="Times New Roman"/>
+                <w:b/>
+                <w:color w:val="000000" w:themeColor="text1"/>
+                <w:sz w:val="20"/>
+                <w:szCs w:val="20"/>
+              </w:rPr>
+              <w:t>Gender</w:t>
+            </w:r>
+          </w:p>
+        </w:tc>
+        <w:tc>
+          <w:tcPr>
+            <w:tcW w:w="1116" w:type="dxa"/>
+            <w:shd w:val="clear" w:color="auto" w:fill="auto"/>
+            <w:vAlign w:val="center"/>
+          </w:tcPr>
+          <w:p>
+            <w:pPr>
+              <w:pStyle w:val="ListParagraph"/>
+              <w:ind w:left="0"/>
+              <w:jc w:val="center"/>
+              <w:rPr>
+                <w:rFonts w:ascii="Times New Roman" w:hAnsi="Times New Roman" w:cs="Times New Roman"/>
+                <w:color w:val="000000" w:themeColor="text1"/>
+                <w:sz w:val="20"/>
+                <w:szCs w:val="20"/>
+              </w:rPr>
+            </w:pPr>
+            <w:r>
+              <w:rPr>
+                <w:rFonts w:ascii="Times New Roman" w:hAnsi="Times New Roman" w:cs="Times New Roman"/>
+                <w:color w:val="000000" w:themeColor="text1"/>
+                <w:sz w:val="20"/>
+                <w:szCs w:val="20"/>
+              </w:rPr>
+              <w:t>byte</w:t>
+            </w:r>
+          </w:p>
+        </w:tc>
+        <w:tc>
+          <w:tcPr>
+            <w:tcW w:w="6842" w:type="dxa"/>
+            <w:shd w:val="clear" w:color="auto" w:fill="auto"/>
+          </w:tcPr>
+          <w:p>
+            <w:pPr>
+              <w:rPr>
+                <w:rFonts w:ascii="Times New Roman" w:hAnsi="Times New Roman" w:cs="Times New Roman"/>
+                <w:color w:val="000000" w:themeColor="text1"/>
+                <w:sz w:val="20"/>
+                <w:szCs w:val="20"/>
+              </w:rPr>
+            </w:pPr>
+            <w:r>
+              <w:rPr>
+                <w:rFonts w:ascii="Times New Roman" w:hAnsi="Times New Roman" w:cs="Times New Roman"/>
+                <w:color w:val="000000" w:themeColor="text1"/>
+                <w:sz w:val="20"/>
+                <w:szCs w:val="20"/>
+              </w:rPr>
+              <w:t>Gender of patient</w:t>
+            </w:r>
+          </w:p>
+          <w:p>
+            <w:pPr>
+              <w:pStyle w:val="ListParagraph"/>
+              <w:numPr>
+                <w:ilvl w:val="0"/>
+                <w:numId w:val="45"/>
+              </w:numPr>
+              <w:rPr>
+                <w:rFonts w:ascii="Times New Roman" w:hAnsi="Times New Roman" w:cs="Times New Roman"/>
+                <w:color w:val="000000" w:themeColor="text1"/>
+                <w:sz w:val="20"/>
+                <w:szCs w:val="20"/>
+              </w:rPr>
+            </w:pPr>
+            <w:r>
+              <w:rPr>
+                <w:rFonts w:ascii="Times New Roman" w:hAnsi="Times New Roman" w:cs="Times New Roman"/>
+                <w:b/>
+                <w:color w:val="000000" w:themeColor="text1"/>
+                <w:sz w:val="20"/>
+                <w:szCs w:val="20"/>
+              </w:rPr>
+              <w:t>Optional</w:t>
+            </w:r>
+          </w:p>
+          <w:p>
+            <w:pPr>
+              <w:pStyle w:val="ListParagraph"/>
+              <w:numPr>
+                <w:ilvl w:val="0"/>
+                <w:numId w:val="45"/>
+              </w:numPr>
+              <w:rPr>
+                <w:rFonts w:ascii="Times New Roman" w:hAnsi="Times New Roman" w:cs="Times New Roman"/>
+                <w:color w:val="000000" w:themeColor="text1"/>
+                <w:sz w:val="20"/>
+                <w:szCs w:val="20"/>
+              </w:rPr>
+            </w:pPr>
+            <w:r>
+              <w:rPr>
+                <w:rFonts w:ascii="Times New Roman" w:hAnsi="Times New Roman" w:cs="Times New Roman"/>
+                <w:b/>
+                <w:color w:val="000000" w:themeColor="text1"/>
+                <w:sz w:val="20"/>
+                <w:szCs w:val="20"/>
+              </w:rPr>
+              <w:t>0 : Male</w:t>
+            </w:r>
+          </w:p>
+          <w:p>
+            <w:pPr>
+              <w:pStyle w:val="ListParagraph"/>
+              <w:numPr>
+                <w:ilvl w:val="0"/>
+                <w:numId w:val="45"/>
+              </w:numPr>
+              <w:rPr>
+                <w:rFonts w:ascii="Times New Roman" w:hAnsi="Times New Roman" w:cs="Times New Roman"/>
+                <w:color w:val="000000" w:themeColor="text1"/>
+                <w:sz w:val="20"/>
+                <w:szCs w:val="20"/>
+              </w:rPr>
+            </w:pPr>
+            <w:r>
+              <w:rPr>
+                <w:rFonts w:ascii="Times New Roman" w:hAnsi="Times New Roman" w:cs="Times New Roman"/>
+                <w:b/>
+                <w:color w:val="000000" w:themeColor="text1"/>
+                <w:sz w:val="20"/>
+                <w:szCs w:val="20"/>
+              </w:rPr>
+              <w:t>1 : Female</w:t>
+            </w:r>
+          </w:p>
+        </w:tc>
+      </w:tr>
+      <w:tr>
+        <w:tc>
+          <w:tcPr>
+            <w:tcW w:w="1701" w:type="dxa"/>
+            <w:shd w:val="clear" w:color="auto" w:fill="auto"/>
+            <w:vAlign w:val="center"/>
+          </w:tcPr>
+          <w:p>
+            <w:pPr>
+              <w:pStyle w:val="ListParagraph"/>
+              <w:ind w:left="0"/>
+              <w:jc w:val="center"/>
+              <w:rPr>
+                <w:rFonts w:ascii="Times New Roman" w:hAnsi="Times New Roman" w:cs="Times New Roman"/>
+                <w:color w:val="000000" w:themeColor="text1"/>
+                <w:sz w:val="20"/>
+                <w:szCs w:val="20"/>
+              </w:rPr>
+            </w:pPr>
+            <w:r>
+              <w:rPr>
+                <w:rFonts w:ascii="Times New Roman" w:hAnsi="Times New Roman" w:cs="Times New Roman"/>
+                <w:color w:val="000000" w:themeColor="text1"/>
+                <w:sz w:val="20"/>
+                <w:szCs w:val="20"/>
+              </w:rPr>
+              <w:t>BODY</w:t>
+            </w:r>
+          </w:p>
+        </w:tc>
+        <w:tc>
+          <w:tcPr>
+            <w:tcW w:w="1256" w:type="dxa"/>
+            <w:shd w:val="clear" w:color="auto" w:fill="auto"/>
+            <w:vAlign w:val="center"/>
+          </w:tcPr>
+          <w:p>
+            <w:pPr>
+              <w:pStyle w:val="ListParagraph"/>
+              <w:ind w:left="0"/>
+              <w:rPr>
+                <w:rFonts w:ascii="Times New Roman" w:hAnsi="Times New Roman" w:cs="Times New Roman"/>
+                <w:b/>
+                <w:color w:val="000000" w:themeColor="text1"/>
+                <w:sz w:val="20"/>
+                <w:szCs w:val="20"/>
+              </w:rPr>
+            </w:pPr>
+            <w:r>
+              <w:rPr>
+                <w:rFonts w:ascii="Times New Roman" w:hAnsi="Times New Roman" w:cs="Times New Roman"/>
+                <w:b/>
+                <w:color w:val="000000" w:themeColor="text1"/>
+                <w:sz w:val="20"/>
+                <w:szCs w:val="20"/>
+              </w:rPr>
+              <w:t>Phone</w:t>
+            </w:r>
+          </w:p>
+        </w:tc>
+        <w:tc>
+          <w:tcPr>
+            <w:tcW w:w="1116" w:type="dxa"/>
+            <w:shd w:val="clear" w:color="auto" w:fill="auto"/>
+            <w:vAlign w:val="center"/>
+          </w:tcPr>
+          <w:p>
+            <w:pPr>
+              <w:pStyle w:val="ListParagraph"/>
+              <w:ind w:left="0"/>
+              <w:jc w:val="center"/>
+              <w:rPr>
+                <w:rFonts w:ascii="Times New Roman" w:hAnsi="Times New Roman" w:cs="Times New Roman"/>
+                <w:color w:val="000000" w:themeColor="text1"/>
+                <w:sz w:val="20"/>
+                <w:szCs w:val="20"/>
+              </w:rPr>
+            </w:pPr>
+            <w:r>
+              <w:rPr>
+                <w:rFonts w:ascii="Times New Roman" w:hAnsi="Times New Roman" w:cs="Times New Roman"/>
+                <w:color w:val="000000" w:themeColor="text1"/>
+                <w:sz w:val="20"/>
+                <w:szCs w:val="20"/>
+              </w:rPr>
+              <w:t>string</w:t>
+            </w:r>
+          </w:p>
+        </w:tc>
+        <w:tc>
+          <w:tcPr>
+            <w:tcW w:w="6842" w:type="dxa"/>
+            <w:shd w:val="clear" w:color="auto" w:fill="auto"/>
+          </w:tcPr>
+          <w:p>
+            <w:pPr>
+              <w:rPr>
+                <w:rFonts w:ascii="Times New Roman" w:hAnsi="Times New Roman" w:cs="Times New Roman"/>
+                <w:color w:val="000000" w:themeColor="text1"/>
+                <w:sz w:val="20"/>
+                <w:szCs w:val="20"/>
+              </w:rPr>
+            </w:pPr>
+            <w:r>
+              <w:rPr>
+                <w:rFonts w:ascii="Times New Roman" w:hAnsi="Times New Roman" w:cs="Times New Roman"/>
+                <w:color w:val="000000" w:themeColor="text1"/>
+                <w:sz w:val="20"/>
+                <w:szCs w:val="20"/>
+              </w:rPr>
+              <w:t>Phone of gender</w:t>
+            </w:r>
+          </w:p>
+          <w:p>
+            <w:pPr>
+              <w:pStyle w:val="ListParagraph"/>
+              <w:numPr>
+                <w:ilvl w:val="0"/>
+                <w:numId w:val="45"/>
+              </w:numPr>
+              <w:rPr>
+                <w:rFonts w:ascii="Times New Roman" w:hAnsi="Times New Roman" w:cs="Times New Roman"/>
+                <w:color w:val="000000" w:themeColor="text1"/>
+                <w:sz w:val="20"/>
+                <w:szCs w:val="20"/>
+              </w:rPr>
+            </w:pPr>
+            <w:r>
+              <w:rPr>
+                <w:rFonts w:ascii="Times New Roman" w:hAnsi="Times New Roman" w:cs="Times New Roman"/>
+                <w:b/>
+                <w:color w:val="000000" w:themeColor="text1"/>
+                <w:sz w:val="20"/>
+                <w:szCs w:val="20"/>
+              </w:rPr>
+              <w:t>Optional</w:t>
+            </w:r>
+          </w:p>
+          <w:p>
+            <w:pPr>
+              <w:pStyle w:val="ListParagraph"/>
+              <w:numPr>
+                <w:ilvl w:val="0"/>
+                <w:numId w:val="45"/>
+              </w:numPr>
+              <w:rPr>
+                <w:rFonts w:ascii="Times New Roman" w:hAnsi="Times New Roman" w:cs="Times New Roman"/>
+                <w:color w:val="000000" w:themeColor="text1"/>
+                <w:sz w:val="20"/>
+                <w:szCs w:val="20"/>
+              </w:rPr>
+            </w:pPr>
+            <w:r>
+              <w:rPr>
+                <w:rFonts w:ascii="Times New Roman" w:hAnsi="Times New Roman" w:cs="Times New Roman"/>
+                <w:b/>
+                <w:color w:val="000000" w:themeColor="text1"/>
+                <w:sz w:val="20"/>
+                <w:szCs w:val="20"/>
+              </w:rPr>
+              <w:t>Max length: 15</w:t>
+            </w:r>
+          </w:p>
+        </w:tc>
+      </w:tr>
+      <w:tr>
+        <w:tc>
+          <w:tcPr>
+            <w:tcW w:w="1701" w:type="dxa"/>
+            <w:shd w:val="clear" w:color="auto" w:fill="auto"/>
+            <w:vAlign w:val="center"/>
+          </w:tcPr>
+          <w:p>
+            <w:pPr>
+              <w:pStyle w:val="ListParagraph"/>
+              <w:ind w:left="0"/>
+              <w:jc w:val="center"/>
+              <w:rPr>
+                <w:rFonts w:ascii="Times New Roman" w:hAnsi="Times New Roman" w:cs="Times New Roman"/>
+                <w:color w:val="000000" w:themeColor="text1"/>
+                <w:sz w:val="20"/>
+                <w:szCs w:val="20"/>
+              </w:rPr>
+            </w:pPr>
+            <w:r>
+              <w:rPr>
+                <w:rFonts w:ascii="Times New Roman" w:hAnsi="Times New Roman" w:cs="Times New Roman"/>
+                <w:color w:val="000000" w:themeColor="text1"/>
+                <w:sz w:val="20"/>
+                <w:szCs w:val="20"/>
+              </w:rPr>
+              <w:t>BODY</w:t>
+            </w:r>
+          </w:p>
+        </w:tc>
+        <w:tc>
+          <w:tcPr>
+            <w:tcW w:w="1256" w:type="dxa"/>
+            <w:shd w:val="clear" w:color="auto" w:fill="auto"/>
+            <w:vAlign w:val="center"/>
+          </w:tcPr>
+          <w:p>
+            <w:pPr>
+              <w:pStyle w:val="ListParagraph"/>
+              <w:ind w:left="0"/>
+              <w:rPr>
+                <w:rFonts w:ascii="Times New Roman" w:hAnsi="Times New Roman" w:cs="Times New Roman"/>
+                <w:b/>
+                <w:color w:val="000000" w:themeColor="text1"/>
+                <w:sz w:val="20"/>
+                <w:szCs w:val="20"/>
+              </w:rPr>
+            </w:pPr>
+            <w:r>
+              <w:rPr>
+                <w:rFonts w:ascii="Times New Roman" w:hAnsi="Times New Roman" w:cs="Times New Roman"/>
+                <w:b/>
+                <w:color w:val="000000" w:themeColor="text1"/>
+                <w:sz w:val="20"/>
+                <w:szCs w:val="20"/>
+              </w:rPr>
+              <w:t>Address</w:t>
+            </w:r>
+          </w:p>
+        </w:tc>
+        <w:tc>
+          <w:tcPr>
+            <w:tcW w:w="1116" w:type="dxa"/>
+            <w:shd w:val="clear" w:color="auto" w:fill="auto"/>
+            <w:vAlign w:val="center"/>
+          </w:tcPr>
+          <w:p>
+            <w:pPr>
+              <w:pStyle w:val="ListParagraph"/>
+              <w:ind w:left="0"/>
+              <w:jc w:val="center"/>
+              <w:rPr>
+                <w:rFonts w:ascii="Times New Roman" w:hAnsi="Times New Roman" w:cs="Times New Roman"/>
+                <w:color w:val="000000" w:themeColor="text1"/>
+                <w:sz w:val="20"/>
+                <w:szCs w:val="20"/>
+              </w:rPr>
+            </w:pPr>
+            <w:r>
+              <w:rPr>
+                <w:rFonts w:ascii="Times New Roman" w:hAnsi="Times New Roman" w:cs="Times New Roman"/>
+                <w:color w:val="000000" w:themeColor="text1"/>
+                <w:sz w:val="20"/>
+                <w:szCs w:val="20"/>
+              </w:rPr>
+              <w:t>string</w:t>
+            </w:r>
+          </w:p>
+        </w:tc>
+        <w:tc>
+          <w:tcPr>
+            <w:tcW w:w="6842" w:type="dxa"/>
+            <w:shd w:val="clear" w:color="auto" w:fill="auto"/>
+          </w:tcPr>
+          <w:p>
+            <w:pPr>
+              <w:rPr>
+                <w:rFonts w:ascii="Times New Roman" w:hAnsi="Times New Roman" w:cs="Times New Roman"/>
+                <w:color w:val="000000" w:themeColor="text1"/>
+                <w:sz w:val="20"/>
+                <w:szCs w:val="20"/>
+              </w:rPr>
+            </w:pPr>
+            <w:r>
+              <w:rPr>
+                <w:rFonts w:ascii="Times New Roman" w:hAnsi="Times New Roman" w:cs="Times New Roman"/>
+                <w:color w:val="000000" w:themeColor="text1"/>
+                <w:sz w:val="20"/>
+                <w:szCs w:val="20"/>
+              </w:rPr>
+              <w:t>Address of patient.</w:t>
+            </w:r>
+          </w:p>
+          <w:p>
+            <w:pPr>
+              <w:pStyle w:val="ListParagraph"/>
+              <w:numPr>
+                <w:ilvl w:val="0"/>
+                <w:numId w:val="45"/>
+              </w:numPr>
+              <w:rPr>
+                <w:rFonts w:ascii="Times New Roman" w:hAnsi="Times New Roman" w:cs="Times New Roman"/>
+                <w:color w:val="000000" w:themeColor="text1"/>
+                <w:sz w:val="20"/>
+                <w:szCs w:val="20"/>
+              </w:rPr>
+            </w:pPr>
+            <w:r>
+              <w:rPr>
+                <w:rFonts w:ascii="Times New Roman" w:hAnsi="Times New Roman" w:cs="Times New Roman"/>
+                <w:b/>
+                <w:color w:val="000000" w:themeColor="text1"/>
+                <w:sz w:val="20"/>
+                <w:szCs w:val="20"/>
+              </w:rPr>
+              <w:t>Optional</w:t>
+            </w:r>
+          </w:p>
+          <w:p>
+            <w:pPr>
+              <w:pStyle w:val="ListParagraph"/>
+              <w:numPr>
+                <w:ilvl w:val="0"/>
+                <w:numId w:val="45"/>
+              </w:numPr>
+              <w:rPr>
+                <w:rFonts w:ascii="Times New Roman" w:hAnsi="Times New Roman" w:cs="Times New Roman"/>
+                <w:color w:val="000000" w:themeColor="text1"/>
+                <w:sz w:val="20"/>
+                <w:szCs w:val="20"/>
+              </w:rPr>
+            </w:pPr>
+            <w:r>
+              <w:rPr>
+                <w:rFonts w:ascii="Times New Roman" w:hAnsi="Times New Roman" w:cs="Times New Roman"/>
+                <w:b/>
+                <w:color w:val="000000" w:themeColor="text1"/>
+                <w:sz w:val="20"/>
+                <w:szCs w:val="20"/>
+              </w:rPr>
+              <w:t>Max length: 128</w:t>
+            </w:r>
+          </w:p>
+        </w:tc>
+      </w:tr>
+      <w:tr>
+        <w:tc>
+          <w:tcPr>
+            <w:tcW w:w="1701" w:type="dxa"/>
+            <w:shd w:val="clear" w:color="auto" w:fill="auto"/>
+            <w:vAlign w:val="center"/>
+          </w:tcPr>
+          <w:p>
+            <w:pPr>
+              <w:pStyle w:val="ListParagraph"/>
+              <w:ind w:left="0"/>
+              <w:jc w:val="center"/>
+              <w:rPr>
+                <w:rFonts w:ascii="Times New Roman" w:hAnsi="Times New Roman" w:cs="Times New Roman"/>
+                <w:color w:val="000000" w:themeColor="text1"/>
+                <w:sz w:val="20"/>
+                <w:szCs w:val="20"/>
+              </w:rPr>
+            </w:pPr>
+            <w:r>
+              <w:rPr>
+                <w:rFonts w:ascii="Times New Roman" w:hAnsi="Times New Roman" w:cs="Times New Roman"/>
+                <w:color w:val="000000" w:themeColor="text1"/>
+                <w:sz w:val="20"/>
+                <w:szCs w:val="20"/>
+              </w:rPr>
+              <w:t>BODY</w:t>
+            </w:r>
+          </w:p>
+        </w:tc>
+        <w:tc>
+          <w:tcPr>
+            <w:tcW w:w="1256" w:type="dxa"/>
+            <w:shd w:val="clear" w:color="auto" w:fill="auto"/>
+            <w:vAlign w:val="center"/>
+          </w:tcPr>
+          <w:p>
+            <w:pPr>
+              <w:pStyle w:val="ListParagraph"/>
+              <w:ind w:left="0"/>
+              <w:rPr>
+                <w:rFonts w:ascii="Times New Roman" w:hAnsi="Times New Roman" w:cs="Times New Roman"/>
+                <w:b/>
+                <w:color w:val="000000" w:themeColor="text1"/>
+                <w:sz w:val="20"/>
+                <w:szCs w:val="20"/>
+              </w:rPr>
+            </w:pPr>
+            <w:r>
+              <w:rPr>
+                <w:rFonts w:ascii="Times New Roman" w:hAnsi="Times New Roman" w:cs="Times New Roman"/>
+                <w:b/>
+                <w:color w:val="000000" w:themeColor="text1"/>
+                <w:sz w:val="20"/>
+                <w:szCs w:val="20"/>
+              </w:rPr>
+              <w:t>Weight</w:t>
+            </w:r>
+          </w:p>
+        </w:tc>
+        <w:tc>
+          <w:tcPr>
+            <w:tcW w:w="1116" w:type="dxa"/>
+            <w:shd w:val="clear" w:color="auto" w:fill="auto"/>
+            <w:vAlign w:val="center"/>
+          </w:tcPr>
+          <w:p>
+            <w:pPr>
+              <w:pStyle w:val="ListParagraph"/>
+              <w:ind w:left="0"/>
+              <w:jc w:val="center"/>
+              <w:rPr>
+                <w:rFonts w:ascii="Times New Roman" w:hAnsi="Times New Roman" w:cs="Times New Roman"/>
+                <w:color w:val="000000" w:themeColor="text1"/>
+                <w:sz w:val="20"/>
+                <w:szCs w:val="20"/>
+              </w:rPr>
+            </w:pPr>
+            <w:r>
+              <w:rPr>
+                <w:rFonts w:ascii="Times New Roman" w:hAnsi="Times New Roman" w:cs="Times New Roman"/>
+                <w:color w:val="000000" w:themeColor="text1"/>
+                <w:sz w:val="20"/>
+                <w:szCs w:val="20"/>
+              </w:rPr>
+              <w:t>double</w:t>
+            </w:r>
+          </w:p>
+        </w:tc>
+        <w:tc>
+          <w:tcPr>
+            <w:tcW w:w="6842" w:type="dxa"/>
+            <w:shd w:val="clear" w:color="auto" w:fill="auto"/>
+          </w:tcPr>
+          <w:p>
+            <w:pPr>
+              <w:rPr>
+                <w:rFonts w:ascii="Times New Roman" w:hAnsi="Times New Roman" w:cs="Times New Roman"/>
+                <w:color w:val="000000" w:themeColor="text1"/>
+                <w:sz w:val="20"/>
+                <w:szCs w:val="20"/>
+              </w:rPr>
+            </w:pPr>
+            <w:r>
+              <w:rPr>
+                <w:rFonts w:ascii="Times New Roman" w:hAnsi="Times New Roman" w:cs="Times New Roman"/>
+                <w:color w:val="000000" w:themeColor="text1"/>
+                <w:sz w:val="20"/>
+                <w:szCs w:val="20"/>
+              </w:rPr>
+              <w:t>Weight of patient.</w:t>
+            </w:r>
+          </w:p>
+          <w:p>
+            <w:pPr>
+              <w:pStyle w:val="ListParagraph"/>
+              <w:numPr>
+                <w:ilvl w:val="0"/>
+                <w:numId w:val="45"/>
+              </w:numPr>
+              <w:rPr>
+                <w:rFonts w:ascii="Times New Roman" w:hAnsi="Times New Roman" w:cs="Times New Roman"/>
+                <w:color w:val="000000" w:themeColor="text1"/>
+                <w:sz w:val="20"/>
+                <w:szCs w:val="20"/>
+              </w:rPr>
+            </w:pPr>
+            <w:r>
+              <w:rPr>
+                <w:rFonts w:ascii="Times New Roman" w:hAnsi="Times New Roman" w:cs="Times New Roman"/>
+                <w:b/>
+                <w:color w:val="000000" w:themeColor="text1"/>
+                <w:sz w:val="20"/>
+                <w:szCs w:val="20"/>
+              </w:rPr>
+              <w:t>Optional</w:t>
+            </w:r>
+          </w:p>
+          <w:p>
+            <w:pPr>
+              <w:pStyle w:val="ListParagraph"/>
+              <w:numPr>
+                <w:ilvl w:val="0"/>
+                <w:numId w:val="45"/>
+              </w:numPr>
+              <w:rPr>
+                <w:rFonts w:ascii="Times New Roman" w:hAnsi="Times New Roman" w:cs="Times New Roman"/>
+                <w:color w:val="000000" w:themeColor="text1"/>
+                <w:sz w:val="20"/>
+                <w:szCs w:val="20"/>
+              </w:rPr>
+            </w:pPr>
+            <w:r>
+              <w:rPr>
+                <w:rFonts w:ascii="Times New Roman" w:hAnsi="Times New Roman" w:cs="Times New Roman"/>
+                <w:b/>
+                <w:color w:val="000000" w:themeColor="text1"/>
+                <w:sz w:val="20"/>
+                <w:szCs w:val="20"/>
+              </w:rPr>
+              <w:t>Min : 1</w:t>
+            </w:r>
+          </w:p>
+          <w:p>
+            <w:pPr>
+              <w:pStyle w:val="ListParagraph"/>
+              <w:numPr>
+                <w:ilvl w:val="0"/>
+                <w:numId w:val="45"/>
+              </w:numPr>
+              <w:rPr>
+                <w:rFonts w:ascii="Times New Roman" w:hAnsi="Times New Roman" w:cs="Times New Roman"/>
+                <w:color w:val="000000" w:themeColor="text1"/>
+                <w:sz w:val="20"/>
+                <w:szCs w:val="20"/>
+              </w:rPr>
+            </w:pPr>
+            <w:r>
+              <w:rPr>
+                <w:rFonts w:ascii="Times New Roman" w:hAnsi="Times New Roman" w:cs="Times New Roman"/>
+                <w:b/>
+                <w:color w:val="000000" w:themeColor="text1"/>
+                <w:sz w:val="20"/>
+                <w:szCs w:val="20"/>
+              </w:rPr>
+              <w:t>Max : 500</w:t>
+            </w:r>
+          </w:p>
+        </w:tc>
+      </w:tr>
+      <w:tr>
+        <w:tc>
+          <w:tcPr>
+            <w:tcW w:w="1701" w:type="dxa"/>
+            <w:shd w:val="clear" w:color="auto" w:fill="auto"/>
+            <w:vAlign w:val="center"/>
+          </w:tcPr>
+          <w:p>
+            <w:pPr>
+              <w:pStyle w:val="ListParagraph"/>
+              <w:ind w:left="0"/>
+              <w:jc w:val="center"/>
+              <w:rPr>
+                <w:rFonts w:ascii="Times New Roman" w:hAnsi="Times New Roman" w:cs="Times New Roman"/>
+                <w:color w:val="000000" w:themeColor="text1"/>
+                <w:sz w:val="20"/>
+                <w:szCs w:val="20"/>
+              </w:rPr>
+            </w:pPr>
+            <w:r>
+              <w:rPr>
+                <w:rFonts w:ascii="Times New Roman" w:hAnsi="Times New Roman" w:cs="Times New Roman"/>
+                <w:color w:val="000000" w:themeColor="text1"/>
+                <w:sz w:val="20"/>
+                <w:szCs w:val="20"/>
+              </w:rPr>
+              <w:t>BODY</w:t>
+            </w:r>
+          </w:p>
+        </w:tc>
+        <w:tc>
+          <w:tcPr>
+            <w:tcW w:w="1256" w:type="dxa"/>
+            <w:shd w:val="clear" w:color="auto" w:fill="auto"/>
+            <w:vAlign w:val="center"/>
+          </w:tcPr>
+          <w:p>
+            <w:pPr>
+              <w:pStyle w:val="ListParagraph"/>
+              <w:ind w:left="0"/>
+              <w:rPr>
+                <w:rFonts w:ascii="Times New Roman" w:hAnsi="Times New Roman" w:cs="Times New Roman"/>
+                <w:b/>
+                <w:color w:val="000000" w:themeColor="text1"/>
+                <w:sz w:val="20"/>
+                <w:szCs w:val="20"/>
+              </w:rPr>
+            </w:pPr>
+            <w:r>
+              <w:rPr>
+                <w:rFonts w:ascii="Times New Roman" w:hAnsi="Times New Roman" w:cs="Times New Roman"/>
+                <w:b/>
+                <w:color w:val="000000" w:themeColor="text1"/>
+                <w:sz w:val="20"/>
+                <w:szCs w:val="20"/>
+              </w:rPr>
+              <w:t>Height</w:t>
+            </w:r>
+          </w:p>
+        </w:tc>
+        <w:tc>
+          <w:tcPr>
+            <w:tcW w:w="1116" w:type="dxa"/>
+            <w:shd w:val="clear" w:color="auto" w:fill="auto"/>
+            <w:vAlign w:val="center"/>
+          </w:tcPr>
+          <w:p>
+            <w:pPr>
+              <w:pStyle w:val="ListParagraph"/>
+              <w:ind w:left="0"/>
+              <w:jc w:val="center"/>
+              <w:rPr>
+                <w:rFonts w:ascii="Times New Roman" w:hAnsi="Times New Roman" w:cs="Times New Roman"/>
+                <w:color w:val="000000" w:themeColor="text1"/>
+                <w:sz w:val="20"/>
+                <w:szCs w:val="20"/>
+              </w:rPr>
+            </w:pPr>
+            <w:r>
+              <w:rPr>
+                <w:rFonts w:ascii="Times New Roman" w:hAnsi="Times New Roman" w:cs="Times New Roman"/>
+                <w:color w:val="000000" w:themeColor="text1"/>
+                <w:sz w:val="20"/>
+                <w:szCs w:val="20"/>
+              </w:rPr>
+              <w:t>double</w:t>
+            </w:r>
+          </w:p>
+        </w:tc>
+        <w:tc>
+          <w:tcPr>
+            <w:tcW w:w="6842" w:type="dxa"/>
+            <w:shd w:val="clear" w:color="auto" w:fill="auto"/>
+          </w:tcPr>
+          <w:p>
+            <w:pPr>
+              <w:rPr>
+                <w:rFonts w:ascii="Times New Roman" w:hAnsi="Times New Roman" w:cs="Times New Roman"/>
+                <w:color w:val="000000" w:themeColor="text1"/>
+                <w:sz w:val="20"/>
+                <w:szCs w:val="20"/>
+              </w:rPr>
+            </w:pPr>
+            <w:r>
+              <w:rPr>
+                <w:rFonts w:ascii="Times New Roman" w:hAnsi="Times New Roman" w:cs="Times New Roman"/>
+                <w:color w:val="000000" w:themeColor="text1"/>
+                <w:sz w:val="20"/>
+                <w:szCs w:val="20"/>
+              </w:rPr>
+              <w:t>Height of patient</w:t>
+            </w:r>
+          </w:p>
+          <w:p>
+            <w:pPr>
+              <w:pStyle w:val="ListParagraph"/>
+              <w:numPr>
+                <w:ilvl w:val="0"/>
+                <w:numId w:val="45"/>
+              </w:numPr>
+              <w:rPr>
+                <w:rFonts w:ascii="Times New Roman" w:hAnsi="Times New Roman" w:cs="Times New Roman"/>
+                <w:color w:val="000000" w:themeColor="text1"/>
+                <w:sz w:val="20"/>
+                <w:szCs w:val="20"/>
+              </w:rPr>
+            </w:pPr>
+            <w:r>
+              <w:rPr>
+                <w:rFonts w:ascii="Times New Roman" w:hAnsi="Times New Roman" w:cs="Times New Roman"/>
+                <w:b/>
+                <w:color w:val="000000" w:themeColor="text1"/>
+                <w:sz w:val="20"/>
+                <w:szCs w:val="20"/>
+              </w:rPr>
+              <w:t>Optional</w:t>
+            </w:r>
+          </w:p>
+          <w:p>
+            <w:pPr>
+              <w:pStyle w:val="ListParagraph"/>
+              <w:numPr>
+                <w:ilvl w:val="0"/>
+                <w:numId w:val="45"/>
+              </w:numPr>
+              <w:rPr>
+                <w:rFonts w:ascii="Times New Roman" w:hAnsi="Times New Roman" w:cs="Times New Roman"/>
+                <w:color w:val="000000" w:themeColor="text1"/>
+                <w:sz w:val="20"/>
+                <w:szCs w:val="20"/>
+              </w:rPr>
+            </w:pPr>
+            <w:r>
+              <w:rPr>
+                <w:rFonts w:ascii="Times New Roman" w:hAnsi="Times New Roman" w:cs="Times New Roman"/>
+                <w:b/>
+                <w:color w:val="000000" w:themeColor="text1"/>
+                <w:sz w:val="20"/>
+                <w:szCs w:val="20"/>
+              </w:rPr>
+              <w:t>Min: 30</w:t>
+            </w:r>
+          </w:p>
+          <w:p>
+            <w:pPr>
+              <w:pStyle w:val="ListParagraph"/>
+              <w:numPr>
+                <w:ilvl w:val="0"/>
+                <w:numId w:val="45"/>
+              </w:numPr>
+              <w:rPr>
+                <w:rFonts w:ascii="Times New Roman" w:hAnsi="Times New Roman" w:cs="Times New Roman"/>
+                <w:color w:val="000000" w:themeColor="text1"/>
+                <w:sz w:val="20"/>
+                <w:szCs w:val="20"/>
+              </w:rPr>
+            </w:pPr>
+            <w:r>
+              <w:rPr>
+                <w:rFonts w:ascii="Times New Roman" w:hAnsi="Times New Roman" w:cs="Times New Roman"/>
+                <w:b/>
+                <w:color w:val="000000" w:themeColor="text1"/>
+                <w:sz w:val="20"/>
+                <w:szCs w:val="20"/>
+              </w:rPr>
+              <w:t>Max : 400</w:t>
+            </w:r>
+          </w:p>
+        </w:tc>
+      </w:tr>
+    </w:tbl>
+    <w:p>
+      <w:pPr>
+        <w:rPr>
+          <w:rFonts w:ascii="Times New Roman" w:hAnsi="Times New Roman" w:cs="Times New Roman"/>
+          <w:color w:val="000000" w:themeColor="text1"/>
+          <w:sz w:val="28"/>
+          <w:szCs w:val="28"/>
+        </w:rPr>
+      </w:pPr>
+    </w:p>
+    <w:p>
+      <w:pPr>
+        <w:pStyle w:val="ListParagraph"/>
+        <w:numPr>
+          <w:ilvl w:val="1"/>
+          <w:numId w:val="49"/>
+        </w:numPr>
+        <w:rPr>
+          <w:rFonts w:ascii="Times New Roman" w:hAnsi="Times New Roman" w:cs="Times New Roman"/>
+          <w:color w:val="000000" w:themeColor="text1"/>
+          <w:sz w:val="28"/>
+          <w:szCs w:val="28"/>
+        </w:rPr>
+      </w:pPr>
+      <w:r>
+        <w:rPr>
+          <w:rFonts w:ascii="Times New Roman" w:hAnsi="Times New Roman" w:cs="Times New Roman"/>
+          <w:color w:val="000000" w:themeColor="text1"/>
+          <w:sz w:val="20"/>
+          <w:szCs w:val="20"/>
+        </w:rPr>
+        <w:t>Response</w:t>
+      </w:r>
+    </w:p>
+    <w:tbl>
+      <w:tblPr>
+        <w:tblW w:w="10915" w:type="dxa"/>
+        <w:tblInd w:w="-572" w:type="dxa"/>
+        <w:tblBorders>
+          <w:top w:val="single" w:sz="4" w:space="0" w:color="auto"/>
+          <w:left w:val="single" w:sz="4" w:space="0" w:color="auto"/>
+          <w:bottom w:val="single" w:sz="4" w:space="0" w:color="auto"/>
+          <w:right w:val="single" w:sz="4" w:space="0" w:color="auto"/>
+          <w:insideH w:val="single" w:sz="4" w:space="0" w:color="auto"/>
+          <w:insideV w:val="single" w:sz="4" w:space="0" w:color="auto"/>
+        </w:tblBorders>
+        <w:tblLook w:val="04A0" w:firstRow="1" w:lastRow="0" w:firstColumn="1" w:lastColumn="0" w:noHBand="0" w:noVBand="1"/>
+      </w:tblPr>
+      <w:tblGrid>
+        <w:gridCol w:w="1701"/>
+        <w:gridCol w:w="9214"/>
+      </w:tblGrid>
+      <w:tr>
+        <w:tc>
+          <w:tcPr>
+            <w:tcW w:w="1701" w:type="dxa"/>
+            <w:shd w:val="clear" w:color="auto" w:fill="9CC2E5"/>
+          </w:tcPr>
+          <w:p>
+            <w:pPr>
+              <w:pStyle w:val="ListParagraph"/>
+              <w:ind w:left="0"/>
+              <w:rPr>
+                <w:rFonts w:ascii="Times New Roman" w:hAnsi="Times New Roman" w:cs="Times New Roman"/>
+                <w:color w:val="000000" w:themeColor="text1"/>
+                <w:sz w:val="20"/>
+                <w:szCs w:val="20"/>
+              </w:rPr>
+            </w:pPr>
+            <w:r>
+              <w:rPr>
+                <w:rFonts w:ascii="Times New Roman" w:hAnsi="Times New Roman" w:cs="Times New Roman"/>
+                <w:color w:val="000000" w:themeColor="text1"/>
+                <w:sz w:val="20"/>
+                <w:szCs w:val="20"/>
+              </w:rPr>
+              <w:t>Status</w:t>
+            </w:r>
+          </w:p>
+        </w:tc>
+        <w:tc>
+          <w:tcPr>
+            <w:tcW w:w="9214" w:type="dxa"/>
+            <w:shd w:val="clear" w:color="auto" w:fill="9CC2E5"/>
+          </w:tcPr>
+          <w:p>
+            <w:pPr>
+              <w:pStyle w:val="ListParagraph"/>
+              <w:ind w:left="0"/>
+              <w:rPr>
+                <w:rFonts w:ascii="Times New Roman" w:hAnsi="Times New Roman" w:cs="Times New Roman"/>
+                <w:color w:val="000000" w:themeColor="text1"/>
+                <w:sz w:val="20"/>
+                <w:szCs w:val="20"/>
+              </w:rPr>
+            </w:pPr>
+            <w:r>
+              <w:rPr>
+                <w:rFonts w:ascii="Times New Roman" w:hAnsi="Times New Roman" w:cs="Times New Roman"/>
+                <w:color w:val="000000" w:themeColor="text1"/>
+                <w:sz w:val="20"/>
+                <w:szCs w:val="20"/>
+              </w:rPr>
+              <w:t>Content</w:t>
+            </w:r>
+          </w:p>
+        </w:tc>
+      </w:tr>
+      <w:tr>
+        <w:tc>
+          <w:tcPr>
+            <w:tcW w:w="1701" w:type="dxa"/>
+            <w:shd w:val="clear" w:color="auto" w:fill="auto"/>
+            <w:vAlign w:val="center"/>
+          </w:tcPr>
+          <w:p>
+            <w:pPr>
+              <w:pStyle w:val="ListParagraph"/>
+              <w:ind w:left="0"/>
+              <w:jc w:val="center"/>
+              <w:rPr>
+                <w:rFonts w:ascii="Times New Roman" w:hAnsi="Times New Roman" w:cs="Times New Roman"/>
+                <w:b/>
+                <w:color w:val="000000" w:themeColor="text1"/>
+                <w:sz w:val="20"/>
+                <w:szCs w:val="20"/>
+              </w:rPr>
+            </w:pPr>
+            <w:r>
+              <w:rPr>
+                <w:rFonts w:ascii="Times New Roman" w:hAnsi="Times New Roman" w:cs="Times New Roman"/>
+                <w:b/>
+                <w:color w:val="00B050"/>
+                <w:sz w:val="20"/>
+                <w:szCs w:val="20"/>
+              </w:rPr>
+              <w:t>200</w:t>
+            </w:r>
+          </w:p>
+        </w:tc>
+        <w:tc>
+          <w:tcPr>
+            <w:tcW w:w="9214" w:type="dxa"/>
+            <w:shd w:val="clear" w:color="auto" w:fill="auto"/>
+            <w:vAlign w:val="center"/>
+          </w:tcPr>
+          <w:p>
+            <w:pPr>
+              <w:autoSpaceDE w:val="0"/>
+              <w:autoSpaceDN w:val="0"/>
+              <w:adjustRightInd w:val="0"/>
+              <w:rPr>
+                <w:rFonts w:ascii="Consolas" w:hAnsi="Consolas" w:cs="Consolas"/>
+                <w:color w:val="000000"/>
+                <w:sz w:val="19"/>
+                <w:szCs w:val="19"/>
+                <w:highlight w:val="white"/>
+              </w:rPr>
+            </w:pPr>
+            <w:r>
+              <w:rPr>
+                <w:rFonts w:ascii="Consolas" w:hAnsi="Consolas" w:cs="Consolas"/>
+                <w:color w:val="000000"/>
+                <w:sz w:val="19"/>
+                <w:szCs w:val="19"/>
+                <w:highlight w:val="white"/>
+              </w:rPr>
+              <w:t>{</w:t>
+            </w:r>
+          </w:p>
+          <w:p>
+            <w:pPr>
+              <w:autoSpaceDE w:val="0"/>
+              <w:autoSpaceDN w:val="0"/>
+              <w:adjustRightInd w:val="0"/>
+              <w:rPr>
+                <w:rFonts w:ascii="Consolas" w:hAnsi="Consolas" w:cs="Consolas"/>
+                <w:color w:val="000000"/>
+                <w:sz w:val="19"/>
+                <w:szCs w:val="19"/>
+                <w:highlight w:val="white"/>
+              </w:rPr>
+            </w:pPr>
+            <w:r>
+              <w:rPr>
+                <w:rFonts w:ascii="Consolas" w:hAnsi="Consolas" w:cs="Consolas"/>
+                <w:color w:val="000000"/>
+                <w:sz w:val="19"/>
+                <w:szCs w:val="19"/>
+                <w:highlight w:val="white"/>
+              </w:rPr>
+              <w:t xml:space="preserve">  </w:t>
+            </w:r>
+            <w:r>
+              <w:rPr>
+                <w:rFonts w:ascii="Consolas" w:hAnsi="Consolas" w:cs="Consolas"/>
+                <w:color w:val="2E75B6"/>
+                <w:sz w:val="19"/>
+                <w:szCs w:val="19"/>
+                <w:highlight w:val="white"/>
+              </w:rPr>
+              <w:t>"Patient"</w:t>
+            </w:r>
+            <w:r>
+              <w:rPr>
+                <w:rFonts w:ascii="Consolas" w:hAnsi="Consolas" w:cs="Consolas"/>
+                <w:color w:val="000000"/>
+                <w:sz w:val="19"/>
+                <w:szCs w:val="19"/>
+                <w:highlight w:val="white"/>
+              </w:rPr>
+              <w:t>: {</w:t>
+            </w:r>
+          </w:p>
+          <w:p>
+            <w:pPr>
+              <w:autoSpaceDE w:val="0"/>
+              <w:autoSpaceDN w:val="0"/>
+              <w:adjustRightInd w:val="0"/>
+              <w:rPr>
+                <w:rFonts w:ascii="Consolas" w:hAnsi="Consolas" w:cs="Consolas"/>
+                <w:color w:val="000000"/>
+                <w:sz w:val="19"/>
+                <w:szCs w:val="19"/>
+                <w:highlight w:val="white"/>
+              </w:rPr>
+            </w:pPr>
+            <w:r>
+              <w:rPr>
+                <w:rFonts w:ascii="Consolas" w:hAnsi="Consolas" w:cs="Consolas"/>
+                <w:color w:val="000000"/>
+                <w:sz w:val="19"/>
+                <w:szCs w:val="19"/>
+                <w:highlight w:val="white"/>
+              </w:rPr>
+              <w:t xml:space="preserve">    </w:t>
+            </w:r>
+            <w:r>
+              <w:rPr>
+                <w:rFonts w:ascii="Consolas" w:hAnsi="Consolas" w:cs="Consolas"/>
+                <w:color w:val="2E75B6"/>
+                <w:sz w:val="19"/>
+                <w:szCs w:val="19"/>
+                <w:highlight w:val="white"/>
+              </w:rPr>
+              <w:t>"Id"</w:t>
+            </w:r>
+            <w:r>
+              <w:rPr>
+                <w:rFonts w:ascii="Consolas" w:hAnsi="Consolas" w:cs="Consolas"/>
+                <w:color w:val="000000"/>
+                <w:sz w:val="19"/>
+                <w:szCs w:val="19"/>
+                <w:highlight w:val="white"/>
+              </w:rPr>
+              <w:t>: 0,</w:t>
+            </w:r>
+          </w:p>
+          <w:p>
+            <w:pPr>
+              <w:autoSpaceDE w:val="0"/>
+              <w:autoSpaceDN w:val="0"/>
+              <w:adjustRightInd w:val="0"/>
+              <w:rPr>
+                <w:rFonts w:ascii="Consolas" w:hAnsi="Consolas" w:cs="Consolas"/>
+                <w:color w:val="000000"/>
+                <w:sz w:val="19"/>
+                <w:szCs w:val="19"/>
+                <w:highlight w:val="white"/>
+              </w:rPr>
+            </w:pPr>
+            <w:r>
+              <w:rPr>
+                <w:rFonts w:ascii="Consolas" w:hAnsi="Consolas" w:cs="Consolas"/>
+                <w:color w:val="000000"/>
+                <w:sz w:val="19"/>
+                <w:szCs w:val="19"/>
+                <w:highlight w:val="white"/>
+              </w:rPr>
+              <w:t xml:space="preserve">    </w:t>
+            </w:r>
+            <w:r>
+              <w:rPr>
+                <w:rFonts w:ascii="Consolas" w:hAnsi="Consolas" w:cs="Consolas"/>
+                <w:color w:val="2E75B6"/>
+                <w:sz w:val="19"/>
+                <w:szCs w:val="19"/>
+                <w:highlight w:val="white"/>
+              </w:rPr>
+              <w:t>"FirstName"</w:t>
+            </w:r>
+            <w:r>
+              <w:rPr>
+                <w:rFonts w:ascii="Consolas" w:hAnsi="Consolas" w:cs="Consolas"/>
+                <w:color w:val="000000"/>
+                <w:sz w:val="19"/>
+                <w:szCs w:val="19"/>
+                <w:highlight w:val="white"/>
+              </w:rPr>
+              <w:t xml:space="preserve">: </w:t>
+            </w:r>
+            <w:r>
+              <w:rPr>
+                <w:rFonts w:ascii="Consolas" w:hAnsi="Consolas" w:cs="Consolas"/>
+                <w:color w:val="A31515"/>
+                <w:sz w:val="19"/>
+                <w:szCs w:val="19"/>
+                <w:highlight w:val="white"/>
+              </w:rPr>
+              <w:t>""</w:t>
+            </w:r>
+            <w:r>
+              <w:rPr>
+                <w:rFonts w:ascii="Consolas" w:hAnsi="Consolas" w:cs="Consolas"/>
+                <w:color w:val="000000"/>
+                <w:sz w:val="19"/>
+                <w:szCs w:val="19"/>
+                <w:highlight w:val="white"/>
+              </w:rPr>
+              <w:t>,</w:t>
+            </w:r>
+          </w:p>
+          <w:p>
+            <w:pPr>
+              <w:autoSpaceDE w:val="0"/>
+              <w:autoSpaceDN w:val="0"/>
+              <w:adjustRightInd w:val="0"/>
+              <w:rPr>
+                <w:rFonts w:ascii="Consolas" w:hAnsi="Consolas" w:cs="Consolas"/>
+                <w:color w:val="000000"/>
+                <w:sz w:val="19"/>
+                <w:szCs w:val="19"/>
+                <w:highlight w:val="white"/>
+              </w:rPr>
+            </w:pPr>
+            <w:r>
+              <w:rPr>
+                <w:rFonts w:ascii="Consolas" w:hAnsi="Consolas" w:cs="Consolas"/>
+                <w:color w:val="000000"/>
+                <w:sz w:val="19"/>
+                <w:szCs w:val="19"/>
+                <w:highlight w:val="white"/>
+              </w:rPr>
+              <w:t xml:space="preserve">    </w:t>
+            </w:r>
+            <w:r>
+              <w:rPr>
+                <w:rFonts w:ascii="Consolas" w:hAnsi="Consolas" w:cs="Consolas"/>
+                <w:color w:val="2E75B6"/>
+                <w:sz w:val="19"/>
+                <w:szCs w:val="19"/>
+                <w:highlight w:val="white"/>
+              </w:rPr>
+              <w:t>"LastName"</w:t>
+            </w:r>
+            <w:r>
+              <w:rPr>
+                <w:rFonts w:ascii="Consolas" w:hAnsi="Consolas" w:cs="Consolas"/>
+                <w:color w:val="000000"/>
+                <w:sz w:val="19"/>
+                <w:szCs w:val="19"/>
+                <w:highlight w:val="white"/>
+              </w:rPr>
+              <w:t xml:space="preserve">: </w:t>
+            </w:r>
+            <w:r>
+              <w:rPr>
+                <w:rFonts w:ascii="Consolas" w:hAnsi="Consolas" w:cs="Consolas"/>
+                <w:color w:val="A31515"/>
+                <w:sz w:val="19"/>
+                <w:szCs w:val="19"/>
+                <w:highlight w:val="white"/>
+              </w:rPr>
+              <w:t>""</w:t>
+            </w:r>
+            <w:r>
+              <w:rPr>
+                <w:rFonts w:ascii="Consolas" w:hAnsi="Consolas" w:cs="Consolas"/>
+                <w:color w:val="000000"/>
+                <w:sz w:val="19"/>
+                <w:szCs w:val="19"/>
+                <w:highlight w:val="white"/>
+              </w:rPr>
+              <w:t>,</w:t>
+            </w:r>
+          </w:p>
+          <w:p>
+            <w:pPr>
+              <w:autoSpaceDE w:val="0"/>
+              <w:autoSpaceDN w:val="0"/>
+              <w:adjustRightInd w:val="0"/>
+              <w:rPr>
+                <w:rFonts w:ascii="Consolas" w:hAnsi="Consolas" w:cs="Consolas"/>
+                <w:color w:val="000000"/>
+                <w:sz w:val="19"/>
+                <w:szCs w:val="19"/>
+                <w:highlight w:val="white"/>
+              </w:rPr>
+            </w:pPr>
+            <w:r>
+              <w:rPr>
+                <w:rFonts w:ascii="Consolas" w:hAnsi="Consolas" w:cs="Consolas"/>
+                <w:color w:val="000000"/>
+                <w:sz w:val="19"/>
+                <w:szCs w:val="19"/>
+                <w:highlight w:val="white"/>
+              </w:rPr>
+              <w:t xml:space="preserve">    </w:t>
+            </w:r>
+            <w:r>
+              <w:rPr>
+                <w:rFonts w:ascii="Consolas" w:hAnsi="Consolas" w:cs="Consolas"/>
+                <w:color w:val="2E75B6"/>
+                <w:sz w:val="19"/>
+                <w:szCs w:val="19"/>
+                <w:highlight w:val="white"/>
+              </w:rPr>
+              <w:t>"Birthday"</w:t>
+            </w:r>
+            <w:r>
+              <w:rPr>
+                <w:rFonts w:ascii="Consolas" w:hAnsi="Consolas" w:cs="Consolas"/>
+                <w:color w:val="000000"/>
+                <w:sz w:val="19"/>
+                <w:szCs w:val="19"/>
+                <w:highlight w:val="white"/>
+              </w:rPr>
+              <w:t>: 0,</w:t>
+            </w:r>
+          </w:p>
+          <w:p>
+            <w:pPr>
+              <w:autoSpaceDE w:val="0"/>
+              <w:autoSpaceDN w:val="0"/>
+              <w:adjustRightInd w:val="0"/>
+              <w:rPr>
+                <w:rFonts w:ascii="Consolas" w:hAnsi="Consolas" w:cs="Consolas"/>
+                <w:color w:val="000000"/>
+                <w:sz w:val="19"/>
+                <w:szCs w:val="19"/>
+                <w:highlight w:val="white"/>
+              </w:rPr>
+            </w:pPr>
+            <w:r>
+              <w:rPr>
+                <w:rFonts w:ascii="Consolas" w:hAnsi="Consolas" w:cs="Consolas"/>
+                <w:color w:val="000000"/>
+                <w:sz w:val="19"/>
+                <w:szCs w:val="19"/>
+                <w:highlight w:val="white"/>
+              </w:rPr>
+              <w:t xml:space="preserve">    </w:t>
+            </w:r>
+            <w:r>
+              <w:rPr>
+                <w:rFonts w:ascii="Consolas" w:hAnsi="Consolas" w:cs="Consolas"/>
+                <w:color w:val="2E75B6"/>
+                <w:sz w:val="19"/>
+                <w:szCs w:val="19"/>
+                <w:highlight w:val="white"/>
+              </w:rPr>
+              <w:t>"Phone"</w:t>
+            </w:r>
+            <w:r>
+              <w:rPr>
+                <w:rFonts w:ascii="Consolas" w:hAnsi="Consolas" w:cs="Consolas"/>
+                <w:color w:val="000000"/>
+                <w:sz w:val="19"/>
+                <w:szCs w:val="19"/>
+                <w:highlight w:val="white"/>
+              </w:rPr>
+              <w:t xml:space="preserve">: </w:t>
+            </w:r>
+            <w:r>
+              <w:rPr>
+                <w:rFonts w:ascii="Consolas" w:hAnsi="Consolas" w:cs="Consolas"/>
+                <w:color w:val="A31515"/>
+                <w:sz w:val="19"/>
+                <w:szCs w:val="19"/>
+                <w:highlight w:val="white"/>
+              </w:rPr>
+              <w:t>""</w:t>
+            </w:r>
+            <w:r>
+              <w:rPr>
+                <w:rFonts w:ascii="Consolas" w:hAnsi="Consolas" w:cs="Consolas"/>
+                <w:color w:val="000000"/>
+                <w:sz w:val="19"/>
+                <w:szCs w:val="19"/>
+                <w:highlight w:val="white"/>
+              </w:rPr>
+              <w:t>,</w:t>
+            </w:r>
+          </w:p>
+          <w:p>
+            <w:pPr>
+              <w:autoSpaceDE w:val="0"/>
+              <w:autoSpaceDN w:val="0"/>
+              <w:adjustRightInd w:val="0"/>
+              <w:rPr>
+                <w:rFonts w:ascii="Consolas" w:hAnsi="Consolas" w:cs="Consolas"/>
+                <w:color w:val="000000"/>
+                <w:sz w:val="19"/>
+                <w:szCs w:val="19"/>
+                <w:highlight w:val="white"/>
+              </w:rPr>
+            </w:pPr>
+            <w:r>
+              <w:rPr>
+                <w:rFonts w:ascii="Consolas" w:hAnsi="Consolas" w:cs="Consolas"/>
+                <w:color w:val="000000"/>
+                <w:sz w:val="19"/>
+                <w:szCs w:val="19"/>
+                <w:highlight w:val="white"/>
+              </w:rPr>
+              <w:t xml:space="preserve">    </w:t>
+            </w:r>
+            <w:r>
+              <w:rPr>
+                <w:rFonts w:ascii="Consolas" w:hAnsi="Consolas" w:cs="Consolas"/>
+                <w:color w:val="2E75B6"/>
+                <w:sz w:val="19"/>
+                <w:szCs w:val="19"/>
+                <w:highlight w:val="white"/>
+              </w:rPr>
+              <w:t>"Role"</w:t>
+            </w:r>
+            <w:r>
+              <w:rPr>
+                <w:rFonts w:ascii="Consolas" w:hAnsi="Consolas" w:cs="Consolas"/>
+                <w:color w:val="000000"/>
+                <w:sz w:val="19"/>
+                <w:szCs w:val="19"/>
+                <w:highlight w:val="white"/>
+              </w:rPr>
+              <w:t>: 0,</w:t>
+            </w:r>
+          </w:p>
+          <w:p>
+            <w:pPr>
+              <w:autoSpaceDE w:val="0"/>
+              <w:autoSpaceDN w:val="0"/>
+              <w:adjustRightInd w:val="0"/>
+              <w:rPr>
+                <w:rFonts w:ascii="Consolas" w:hAnsi="Consolas" w:cs="Consolas"/>
+                <w:color w:val="000000"/>
+                <w:sz w:val="19"/>
+                <w:szCs w:val="19"/>
+                <w:highlight w:val="white"/>
+              </w:rPr>
+            </w:pPr>
+            <w:r>
+              <w:rPr>
+                <w:rFonts w:ascii="Consolas" w:hAnsi="Consolas" w:cs="Consolas"/>
+                <w:color w:val="000000"/>
+                <w:sz w:val="19"/>
+                <w:szCs w:val="19"/>
+                <w:highlight w:val="white"/>
+              </w:rPr>
+              <w:t xml:space="preserve">    </w:t>
+            </w:r>
+            <w:r>
+              <w:rPr>
+                <w:rFonts w:ascii="Consolas" w:hAnsi="Consolas" w:cs="Consolas"/>
+                <w:color w:val="2E75B6"/>
+                <w:sz w:val="19"/>
+                <w:szCs w:val="19"/>
+                <w:highlight w:val="white"/>
+              </w:rPr>
+              <w:t>"Created"</w:t>
+            </w:r>
+            <w:r>
+              <w:rPr>
+                <w:rFonts w:ascii="Consolas" w:hAnsi="Consolas" w:cs="Consolas"/>
+                <w:color w:val="000000"/>
+                <w:sz w:val="19"/>
+                <w:szCs w:val="19"/>
+                <w:highlight w:val="white"/>
+              </w:rPr>
+              <w:t>: 0,</w:t>
+            </w:r>
+          </w:p>
+          <w:p>
+            <w:pPr>
+              <w:autoSpaceDE w:val="0"/>
+              <w:autoSpaceDN w:val="0"/>
+              <w:adjustRightInd w:val="0"/>
+              <w:rPr>
+                <w:rFonts w:ascii="Consolas" w:hAnsi="Consolas" w:cs="Consolas"/>
+                <w:color w:val="000000"/>
+                <w:sz w:val="19"/>
+                <w:szCs w:val="19"/>
+                <w:highlight w:val="white"/>
+              </w:rPr>
+            </w:pPr>
+            <w:r>
+              <w:rPr>
+                <w:rFonts w:ascii="Consolas" w:hAnsi="Consolas" w:cs="Consolas"/>
+                <w:color w:val="000000"/>
+                <w:sz w:val="19"/>
+                <w:szCs w:val="19"/>
+                <w:highlight w:val="white"/>
+              </w:rPr>
+              <w:t xml:space="preserve">    </w:t>
+            </w:r>
+            <w:r>
+              <w:rPr>
+                <w:rFonts w:ascii="Consolas" w:hAnsi="Consolas" w:cs="Consolas"/>
+                <w:color w:val="2E75B6"/>
+                <w:sz w:val="19"/>
+                <w:szCs w:val="19"/>
+                <w:highlight w:val="white"/>
+              </w:rPr>
+              <w:t>"LastModified"</w:t>
+            </w:r>
+            <w:r>
+              <w:rPr>
+                <w:rFonts w:ascii="Consolas" w:hAnsi="Consolas" w:cs="Consolas"/>
+                <w:color w:val="000000"/>
+                <w:sz w:val="19"/>
+                <w:szCs w:val="19"/>
+                <w:highlight w:val="white"/>
+              </w:rPr>
+              <w:t>: 0,</w:t>
+            </w:r>
+          </w:p>
+          <w:p>
+            <w:pPr>
+              <w:autoSpaceDE w:val="0"/>
+              <w:autoSpaceDN w:val="0"/>
+              <w:adjustRightInd w:val="0"/>
+              <w:rPr>
+                <w:rFonts w:ascii="Consolas" w:hAnsi="Consolas" w:cs="Consolas"/>
+                <w:color w:val="000000"/>
+                <w:sz w:val="19"/>
+                <w:szCs w:val="19"/>
+                <w:highlight w:val="white"/>
+              </w:rPr>
+            </w:pPr>
+            <w:r>
+              <w:rPr>
+                <w:rFonts w:ascii="Consolas" w:hAnsi="Consolas" w:cs="Consolas"/>
+                <w:color w:val="000000"/>
+                <w:sz w:val="19"/>
+                <w:szCs w:val="19"/>
+                <w:highlight w:val="white"/>
+              </w:rPr>
+              <w:t xml:space="preserve">    </w:t>
+            </w:r>
+            <w:r>
+              <w:rPr>
+                <w:rFonts w:ascii="Consolas" w:hAnsi="Consolas" w:cs="Consolas"/>
+                <w:color w:val="2E75B6"/>
+                <w:sz w:val="19"/>
+                <w:szCs w:val="19"/>
+                <w:highlight w:val="white"/>
+              </w:rPr>
+              <w:t>"Gender"</w:t>
+            </w:r>
+            <w:r>
+              <w:rPr>
+                <w:rFonts w:ascii="Consolas" w:hAnsi="Consolas" w:cs="Consolas"/>
+                <w:color w:val="000000"/>
+                <w:sz w:val="19"/>
+                <w:szCs w:val="19"/>
+                <w:highlight w:val="white"/>
+              </w:rPr>
+              <w:t>: 0,</w:t>
+            </w:r>
+          </w:p>
+          <w:p>
+            <w:pPr>
+              <w:autoSpaceDE w:val="0"/>
+              <w:autoSpaceDN w:val="0"/>
+              <w:adjustRightInd w:val="0"/>
+              <w:rPr>
+                <w:rFonts w:ascii="Consolas" w:hAnsi="Consolas" w:cs="Consolas"/>
+                <w:color w:val="000000"/>
+                <w:sz w:val="19"/>
+                <w:szCs w:val="19"/>
+                <w:highlight w:val="white"/>
+              </w:rPr>
+            </w:pPr>
+            <w:r>
+              <w:rPr>
+                <w:rFonts w:ascii="Consolas" w:hAnsi="Consolas" w:cs="Consolas"/>
+                <w:color w:val="000000"/>
+                <w:sz w:val="19"/>
+                <w:szCs w:val="19"/>
+                <w:highlight w:val="white"/>
+              </w:rPr>
+              <w:t xml:space="preserve">    </w:t>
+            </w:r>
+            <w:r>
+              <w:rPr>
+                <w:rFonts w:ascii="Consolas" w:hAnsi="Consolas" w:cs="Consolas"/>
+                <w:color w:val="2E75B6"/>
+                <w:sz w:val="19"/>
+                <w:szCs w:val="19"/>
+                <w:highlight w:val="white"/>
+              </w:rPr>
+              <w:t>"Status"</w:t>
+            </w:r>
+            <w:r>
+              <w:rPr>
+                <w:rFonts w:ascii="Consolas" w:hAnsi="Consolas" w:cs="Consolas"/>
+                <w:color w:val="000000"/>
+                <w:sz w:val="19"/>
+                <w:szCs w:val="19"/>
+                <w:highlight w:val="white"/>
+              </w:rPr>
+              <w:t>: 0,</w:t>
+            </w:r>
+          </w:p>
+          <w:p>
+            <w:pPr>
+              <w:autoSpaceDE w:val="0"/>
+              <w:autoSpaceDN w:val="0"/>
+              <w:adjustRightInd w:val="0"/>
+              <w:rPr>
+                <w:rFonts w:ascii="Consolas" w:hAnsi="Consolas" w:cs="Consolas"/>
+                <w:color w:val="000000"/>
+                <w:sz w:val="19"/>
+                <w:szCs w:val="19"/>
+                <w:highlight w:val="white"/>
+              </w:rPr>
+            </w:pPr>
+            <w:r>
+              <w:rPr>
+                <w:rFonts w:ascii="Consolas" w:hAnsi="Consolas" w:cs="Consolas"/>
+                <w:color w:val="000000"/>
+                <w:sz w:val="19"/>
+                <w:szCs w:val="19"/>
+                <w:highlight w:val="white"/>
+              </w:rPr>
+              <w:t xml:space="preserve">    </w:t>
+            </w:r>
+            <w:r>
+              <w:rPr>
+                <w:rFonts w:ascii="Consolas" w:hAnsi="Consolas" w:cs="Consolas"/>
+                <w:color w:val="2E75B6"/>
+                <w:sz w:val="19"/>
+                <w:szCs w:val="19"/>
+                <w:highlight w:val="white"/>
+              </w:rPr>
+              <w:t>"Address"</w:t>
+            </w:r>
+            <w:r>
+              <w:rPr>
+                <w:rFonts w:ascii="Consolas" w:hAnsi="Consolas" w:cs="Consolas"/>
+                <w:color w:val="000000"/>
+                <w:sz w:val="19"/>
+                <w:szCs w:val="19"/>
+                <w:highlight w:val="white"/>
+              </w:rPr>
+              <w:t xml:space="preserve">: </w:t>
+            </w:r>
+            <w:r>
+              <w:rPr>
+                <w:rFonts w:ascii="Consolas" w:hAnsi="Consolas" w:cs="Consolas"/>
+                <w:color w:val="A31515"/>
+                <w:sz w:val="19"/>
+                <w:szCs w:val="19"/>
+                <w:highlight w:val="white"/>
+              </w:rPr>
+              <w:t>""</w:t>
+            </w:r>
+          </w:p>
+          <w:p>
+            <w:pPr>
+              <w:autoSpaceDE w:val="0"/>
+              <w:autoSpaceDN w:val="0"/>
+              <w:adjustRightInd w:val="0"/>
+              <w:rPr>
+                <w:rFonts w:ascii="Consolas" w:hAnsi="Consolas" w:cs="Consolas"/>
+                <w:color w:val="000000"/>
+                <w:sz w:val="19"/>
+                <w:szCs w:val="19"/>
+                <w:highlight w:val="white"/>
+              </w:rPr>
+            </w:pPr>
+            <w:r>
+              <w:rPr>
+                <w:rFonts w:ascii="Consolas" w:hAnsi="Consolas" w:cs="Consolas"/>
+                <w:color w:val="000000"/>
+                <w:sz w:val="19"/>
+                <w:szCs w:val="19"/>
+                <w:highlight w:val="white"/>
+              </w:rPr>
+              <w:t xml:space="preserve">  }</w:t>
+            </w:r>
+          </w:p>
+          <w:p>
+            <w:pPr>
+              <w:autoSpaceDE w:val="0"/>
+              <w:autoSpaceDN w:val="0"/>
+              <w:adjustRightInd w:val="0"/>
+              <w:rPr>
+                <w:rFonts w:ascii="Times New Roman" w:hAnsi="Times New Roman" w:cs="Times New Roman"/>
+                <w:color w:val="000000" w:themeColor="text1"/>
+                <w:sz w:val="20"/>
+                <w:szCs w:val="20"/>
+              </w:rPr>
+            </w:pPr>
+            <w:r>
+              <w:rPr>
+                <w:rFonts w:ascii="Consolas" w:hAnsi="Consolas" w:cs="Consolas"/>
+                <w:color w:val="000000"/>
+                <w:sz w:val="19"/>
+                <w:szCs w:val="19"/>
+                <w:highlight w:val="white"/>
+              </w:rPr>
+              <w:lastRenderedPageBreak/>
+              <w:t>}</w:t>
+            </w:r>
+          </w:p>
+        </w:tc>
+      </w:tr>
+      <w:tr>
+        <w:tc>
+          <w:tcPr>
+            <w:tcW w:w="1701" w:type="dxa"/>
+            <w:shd w:val="clear" w:color="auto" w:fill="auto"/>
+            <w:vAlign w:val="center"/>
+          </w:tcPr>
+          <w:p>
+            <w:pPr>
+              <w:pStyle w:val="ListParagraph"/>
+              <w:ind w:left="0"/>
+              <w:jc w:val="center"/>
+              <w:rPr>
+                <w:rFonts w:ascii="Times New Roman" w:hAnsi="Times New Roman" w:cs="Times New Roman"/>
+                <w:b/>
+                <w:color w:val="FF0000"/>
+                <w:sz w:val="20"/>
+                <w:szCs w:val="20"/>
+              </w:rPr>
+            </w:pPr>
+            <w:r>
+              <w:rPr>
+                <w:rFonts w:ascii="Times New Roman" w:hAnsi="Times New Roman" w:cs="Times New Roman"/>
+                <w:b/>
+                <w:color w:val="FF0000"/>
+                <w:sz w:val="20"/>
+                <w:szCs w:val="20"/>
+              </w:rPr>
+              <w:lastRenderedPageBreak/>
+              <w:t>400</w:t>
+            </w:r>
+          </w:p>
+          <w:p>
+            <w:pPr>
+              <w:pStyle w:val="ListParagraph"/>
+              <w:ind w:left="0"/>
+              <w:rPr>
+                <w:rFonts w:ascii="Times New Roman" w:hAnsi="Times New Roman" w:cs="Times New Roman"/>
+                <w:b/>
+                <w:color w:val="00B050"/>
+                <w:sz w:val="20"/>
+                <w:szCs w:val="20"/>
+              </w:rPr>
+            </w:pPr>
+            <w:r>
+              <w:rPr>
+                <w:rFonts w:ascii="Times New Roman" w:hAnsi="Times New Roman" w:cs="Times New Roman"/>
+                <w:color w:val="000000" w:themeColor="text1"/>
+                <w:sz w:val="20"/>
+                <w:szCs w:val="20"/>
+              </w:rPr>
+              <w:t>Request parameters sent to server are invalid.</w:t>
+            </w:r>
+          </w:p>
+        </w:tc>
+        <w:tc>
+          <w:tcPr>
+            <w:tcW w:w="9214" w:type="dxa"/>
+            <w:shd w:val="clear" w:color="auto" w:fill="auto"/>
+            <w:vAlign w:val="center"/>
+          </w:tcPr>
+          <w:p>
+            <w:pPr>
+              <w:autoSpaceDE w:val="0"/>
+              <w:autoSpaceDN w:val="0"/>
+              <w:adjustRightInd w:val="0"/>
+              <w:rPr>
+                <w:rFonts w:ascii="Consolas" w:hAnsi="Consolas" w:cs="Consolas"/>
+                <w:color w:val="000000"/>
+                <w:sz w:val="19"/>
+                <w:szCs w:val="19"/>
+                <w:highlight w:val="white"/>
+                <w:lang w:val="vi-VN"/>
+              </w:rPr>
+            </w:pPr>
+            <w:r>
+              <w:rPr>
+                <w:rFonts w:ascii="Consolas" w:hAnsi="Consolas" w:cs="Consolas"/>
+                <w:color w:val="000000"/>
+                <w:sz w:val="19"/>
+                <w:szCs w:val="19"/>
+                <w:highlight w:val="white"/>
+                <w:lang w:val="vi-VN"/>
+              </w:rPr>
+              <w:t>{</w:t>
+            </w:r>
+          </w:p>
+          <w:p>
+            <w:pPr>
+              <w:autoSpaceDE w:val="0"/>
+              <w:autoSpaceDN w:val="0"/>
+              <w:adjustRightInd w:val="0"/>
+              <w:rPr>
+                <w:rFonts w:ascii="Consolas" w:hAnsi="Consolas" w:cs="Consolas"/>
+                <w:color w:val="000000"/>
+                <w:sz w:val="19"/>
+                <w:szCs w:val="19"/>
+                <w:highlight w:val="white"/>
+                <w:lang w:val="vi-VN"/>
+              </w:rPr>
+            </w:pPr>
+            <w:r>
+              <w:rPr>
+                <w:rFonts w:ascii="Consolas" w:hAnsi="Consolas" w:cs="Consolas"/>
+                <w:color w:val="000000"/>
+                <w:sz w:val="19"/>
+                <w:szCs w:val="19"/>
+                <w:highlight w:val="white"/>
+                <w:lang w:val="vi-VN"/>
+              </w:rPr>
+              <w:t xml:space="preserve">  </w:t>
+            </w:r>
+            <w:r>
+              <w:rPr>
+                <w:rFonts w:ascii="Consolas" w:hAnsi="Consolas" w:cs="Consolas"/>
+                <w:color w:val="2E75B6"/>
+                <w:sz w:val="19"/>
+                <w:szCs w:val="19"/>
+                <w:highlight w:val="white"/>
+                <w:lang w:val="vi-VN"/>
+              </w:rPr>
+              <w:t>"Errors"</w:t>
+            </w:r>
+            <w:r>
+              <w:rPr>
+                <w:rFonts w:ascii="Consolas" w:hAnsi="Consolas" w:cs="Consolas"/>
+                <w:color w:val="000000"/>
+                <w:sz w:val="19"/>
+                <w:szCs w:val="19"/>
+                <w:highlight w:val="white"/>
+                <w:lang w:val="vi-VN"/>
+              </w:rPr>
+              <w:t xml:space="preserve">: [ </w:t>
+            </w:r>
+            <w:r>
+              <w:rPr>
+                <w:rFonts w:ascii="Consolas" w:hAnsi="Consolas" w:cs="Consolas"/>
+                <w:color w:val="A31515"/>
+                <w:sz w:val="19"/>
+                <w:szCs w:val="19"/>
+                <w:highlight w:val="white"/>
+                <w:lang w:val="vi-VN"/>
+              </w:rPr>
+              <w:t>""</w:t>
+            </w:r>
+            <w:r>
+              <w:rPr>
+                <w:rFonts w:ascii="Consolas" w:hAnsi="Consolas" w:cs="Consolas"/>
+                <w:color w:val="000000"/>
+                <w:sz w:val="19"/>
+                <w:szCs w:val="19"/>
+                <w:highlight w:val="white"/>
+                <w:lang w:val="vi-VN"/>
+              </w:rPr>
+              <w:t xml:space="preserve">, </w:t>
+            </w:r>
+            <w:r>
+              <w:rPr>
+                <w:rFonts w:ascii="Consolas" w:hAnsi="Consolas" w:cs="Consolas"/>
+                <w:color w:val="A31515"/>
+                <w:sz w:val="19"/>
+                <w:szCs w:val="19"/>
+                <w:highlight w:val="white"/>
+                <w:lang w:val="vi-VN"/>
+              </w:rPr>
+              <w:t>""</w:t>
+            </w:r>
+            <w:r>
+              <w:rPr>
+                <w:rFonts w:ascii="Consolas" w:hAnsi="Consolas" w:cs="Consolas"/>
+                <w:color w:val="000000"/>
+                <w:sz w:val="19"/>
+                <w:szCs w:val="19"/>
+                <w:highlight w:val="white"/>
+                <w:lang w:val="vi-VN"/>
+              </w:rPr>
+              <w:t xml:space="preserve"> ]</w:t>
+            </w:r>
+          </w:p>
+          <w:p>
+            <w:pPr>
+              <w:autoSpaceDE w:val="0"/>
+              <w:autoSpaceDN w:val="0"/>
+              <w:adjustRightInd w:val="0"/>
+              <w:rPr>
+                <w:rFonts w:ascii="Consolas" w:hAnsi="Consolas" w:cs="Consolas"/>
+                <w:color w:val="000000"/>
+                <w:sz w:val="19"/>
+                <w:szCs w:val="19"/>
+                <w:highlight w:val="white"/>
+                <w:lang w:val="vi-VN"/>
+              </w:rPr>
+            </w:pPr>
+            <w:r>
+              <w:rPr>
+                <w:rFonts w:ascii="Consolas" w:hAnsi="Consolas" w:cs="Consolas"/>
+                <w:color w:val="000000"/>
+                <w:sz w:val="19"/>
+                <w:szCs w:val="19"/>
+                <w:highlight w:val="white"/>
+                <w:lang w:val="vi-VN"/>
+              </w:rPr>
+              <w:t>}</w:t>
+            </w:r>
+          </w:p>
+          <w:p>
+            <w:pPr>
+              <w:autoSpaceDE w:val="0"/>
+              <w:autoSpaceDN w:val="0"/>
+              <w:adjustRightInd w:val="0"/>
+              <w:rPr>
+                <w:rFonts w:ascii="Consolas" w:hAnsi="Consolas" w:cs="Consolas"/>
+                <w:color w:val="000000"/>
+                <w:sz w:val="19"/>
+                <w:szCs w:val="19"/>
+                <w:highlight w:val="white"/>
+                <w:lang w:val="vi-VN"/>
+              </w:rPr>
+            </w:pPr>
+          </w:p>
+        </w:tc>
+      </w:tr>
+      <w:tr>
+        <w:tc>
+          <w:tcPr>
+            <w:tcW w:w="1701" w:type="dxa"/>
+            <w:shd w:val="clear" w:color="auto" w:fill="auto"/>
+            <w:vAlign w:val="center"/>
+          </w:tcPr>
+          <w:p>
+            <w:pPr>
+              <w:pStyle w:val="ListParagraph"/>
+              <w:ind w:left="0"/>
+              <w:jc w:val="center"/>
+              <w:rPr>
+                <w:rFonts w:ascii="Times New Roman" w:hAnsi="Times New Roman" w:cs="Times New Roman"/>
+                <w:b/>
+                <w:color w:val="FF0000"/>
+                <w:sz w:val="20"/>
+                <w:szCs w:val="20"/>
+              </w:rPr>
+            </w:pPr>
+            <w:r>
+              <w:rPr>
+                <w:rFonts w:ascii="Times New Roman" w:hAnsi="Times New Roman" w:cs="Times New Roman"/>
+                <w:b/>
+                <w:color w:val="FF0000"/>
+                <w:sz w:val="20"/>
+                <w:szCs w:val="20"/>
+              </w:rPr>
+              <w:t>401</w:t>
+            </w:r>
+          </w:p>
+          <w:p>
+            <w:pPr>
+              <w:pStyle w:val="ListParagraph"/>
+              <w:ind w:left="0"/>
+              <w:rPr>
+                <w:rFonts w:ascii="Times New Roman" w:hAnsi="Times New Roman" w:cs="Times New Roman"/>
+                <w:color w:val="000000" w:themeColor="text1"/>
+                <w:sz w:val="20"/>
+                <w:szCs w:val="20"/>
+              </w:rPr>
+            </w:pPr>
+            <w:r>
+              <w:rPr>
+                <w:rFonts w:ascii="Times New Roman" w:hAnsi="Times New Roman" w:cs="Times New Roman"/>
+                <w:color w:val="000000" w:themeColor="text1"/>
+                <w:sz w:val="20"/>
+                <w:szCs w:val="20"/>
+              </w:rPr>
+              <w:t>No email or password contained in request header. Front-end should redirect user to login page.</w:t>
+            </w:r>
+          </w:p>
+        </w:tc>
+        <w:tc>
+          <w:tcPr>
+            <w:tcW w:w="9214" w:type="dxa"/>
+            <w:shd w:val="clear" w:color="auto" w:fill="auto"/>
+            <w:vAlign w:val="center"/>
+          </w:tcPr>
+          <w:p>
+            <w:pPr>
+              <w:autoSpaceDE w:val="0"/>
+              <w:autoSpaceDN w:val="0"/>
+              <w:adjustRightInd w:val="0"/>
+              <w:rPr>
+                <w:rFonts w:ascii="Consolas" w:hAnsi="Consolas" w:cs="Consolas"/>
+                <w:color w:val="000000"/>
+                <w:sz w:val="19"/>
+                <w:szCs w:val="19"/>
+                <w:highlight w:val="white"/>
+                <w:lang w:val="vi-VN"/>
+              </w:rPr>
+            </w:pPr>
+            <w:r>
+              <w:rPr>
+                <w:rFonts w:ascii="Consolas" w:hAnsi="Consolas" w:cs="Consolas"/>
+                <w:color w:val="000000"/>
+                <w:sz w:val="19"/>
+                <w:szCs w:val="19"/>
+                <w:highlight w:val="white"/>
+                <w:lang w:val="vi-VN"/>
+              </w:rPr>
+              <w:t>{</w:t>
+            </w:r>
+          </w:p>
+          <w:p>
+            <w:pPr>
+              <w:autoSpaceDE w:val="0"/>
+              <w:autoSpaceDN w:val="0"/>
+              <w:adjustRightInd w:val="0"/>
+              <w:rPr>
+                <w:rFonts w:ascii="Consolas" w:hAnsi="Consolas" w:cs="Consolas"/>
+                <w:color w:val="000000"/>
+                <w:sz w:val="19"/>
+                <w:szCs w:val="19"/>
+                <w:highlight w:val="white"/>
+                <w:lang w:val="vi-VN"/>
+              </w:rPr>
+            </w:pPr>
+            <w:r>
+              <w:rPr>
+                <w:rFonts w:ascii="Consolas" w:hAnsi="Consolas" w:cs="Consolas"/>
+                <w:color w:val="000000"/>
+                <w:sz w:val="19"/>
+                <w:szCs w:val="19"/>
+                <w:highlight w:val="white"/>
+                <w:lang w:val="vi-VN"/>
+              </w:rPr>
+              <w:t xml:space="preserve">  </w:t>
+            </w:r>
+            <w:r>
+              <w:rPr>
+                <w:rFonts w:ascii="Consolas" w:hAnsi="Consolas" w:cs="Consolas"/>
+                <w:color w:val="2E75B6"/>
+                <w:sz w:val="19"/>
+                <w:szCs w:val="19"/>
+                <w:highlight w:val="white"/>
+                <w:lang w:val="vi-VN"/>
+              </w:rPr>
+              <w:t>"Error"</w:t>
+            </w:r>
+            <w:r>
+              <w:rPr>
+                <w:rFonts w:ascii="Consolas" w:hAnsi="Consolas" w:cs="Consolas"/>
+                <w:color w:val="000000"/>
+                <w:sz w:val="19"/>
+                <w:szCs w:val="19"/>
+                <w:highlight w:val="white"/>
+                <w:lang w:val="vi-VN"/>
+              </w:rPr>
+              <w:t xml:space="preserve">: </w:t>
+            </w:r>
+            <w:r>
+              <w:rPr>
+                <w:rFonts w:ascii="Consolas" w:hAnsi="Consolas" w:cs="Consolas"/>
+                <w:color w:val="A31515"/>
+                <w:sz w:val="19"/>
+                <w:szCs w:val="19"/>
+                <w:highlight w:val="white"/>
+                <w:lang w:val="vi-VN"/>
+              </w:rPr>
+              <w:t>"W012"</w:t>
+            </w:r>
+          </w:p>
+          <w:p>
+            <w:pPr>
+              <w:rPr>
+                <w:rStyle w:val="sbrace"/>
+                <w:rFonts w:ascii="Times New Roman" w:hAnsi="Times New Roman" w:cs="Times New Roman"/>
+                <w:color w:val="000000" w:themeColor="text1"/>
+                <w:sz w:val="20"/>
+                <w:szCs w:val="20"/>
+              </w:rPr>
+            </w:pPr>
+            <w:r>
+              <w:rPr>
+                <w:rFonts w:ascii="Consolas" w:hAnsi="Consolas" w:cs="Consolas"/>
+                <w:color w:val="000000"/>
+                <w:sz w:val="19"/>
+                <w:szCs w:val="19"/>
+                <w:highlight w:val="white"/>
+                <w:lang w:val="vi-VN"/>
+              </w:rPr>
+              <w:t>}</w:t>
+            </w:r>
+          </w:p>
+        </w:tc>
+      </w:tr>
+      <w:tr>
+        <w:tc>
+          <w:tcPr>
+            <w:tcW w:w="1701" w:type="dxa"/>
+            <w:shd w:val="clear" w:color="auto" w:fill="auto"/>
+            <w:vAlign w:val="center"/>
+          </w:tcPr>
+          <w:p>
+            <w:pPr>
+              <w:pStyle w:val="ListParagraph"/>
+              <w:ind w:left="0"/>
+              <w:jc w:val="center"/>
+              <w:rPr>
+                <w:rFonts w:ascii="Times New Roman" w:hAnsi="Times New Roman" w:cs="Times New Roman"/>
+                <w:b/>
+                <w:color w:val="FF0000"/>
+                <w:sz w:val="20"/>
+                <w:szCs w:val="20"/>
+              </w:rPr>
+            </w:pPr>
+            <w:r>
+              <w:rPr>
+                <w:rFonts w:ascii="Times New Roman" w:hAnsi="Times New Roman" w:cs="Times New Roman"/>
+                <w:b/>
+                <w:color w:val="FF0000"/>
+                <w:sz w:val="20"/>
+                <w:szCs w:val="20"/>
+              </w:rPr>
+              <w:t>401</w:t>
+            </w:r>
+          </w:p>
+          <w:p>
+            <w:pPr>
+              <w:pStyle w:val="ListParagraph"/>
+              <w:ind w:left="0"/>
+              <w:rPr>
+                <w:rFonts w:ascii="Times New Roman" w:hAnsi="Times New Roman" w:cs="Times New Roman"/>
+                <w:color w:val="000000" w:themeColor="text1"/>
+                <w:sz w:val="20"/>
+                <w:szCs w:val="20"/>
+              </w:rPr>
+            </w:pPr>
+            <w:r>
+              <w:rPr>
+                <w:rFonts w:ascii="Times New Roman" w:hAnsi="Times New Roman" w:cs="Times New Roman"/>
+                <w:color w:val="000000" w:themeColor="text1"/>
+                <w:sz w:val="20"/>
+                <w:szCs w:val="20"/>
+              </w:rPr>
+              <w:t>Account has been disabled.</w:t>
+            </w:r>
+          </w:p>
+        </w:tc>
+        <w:tc>
+          <w:tcPr>
+            <w:tcW w:w="9214" w:type="dxa"/>
+            <w:shd w:val="clear" w:color="auto" w:fill="auto"/>
+            <w:vAlign w:val="center"/>
+          </w:tcPr>
+          <w:p>
+            <w:pPr>
+              <w:autoSpaceDE w:val="0"/>
+              <w:autoSpaceDN w:val="0"/>
+              <w:adjustRightInd w:val="0"/>
+              <w:rPr>
+                <w:rFonts w:ascii="Consolas" w:hAnsi="Consolas" w:cs="Consolas"/>
+                <w:color w:val="000000"/>
+                <w:sz w:val="19"/>
+                <w:szCs w:val="19"/>
+                <w:highlight w:val="white"/>
+                <w:lang w:val="vi-VN"/>
+              </w:rPr>
+            </w:pPr>
+            <w:r>
+              <w:rPr>
+                <w:rFonts w:ascii="Consolas" w:hAnsi="Consolas" w:cs="Consolas"/>
+                <w:color w:val="000000"/>
+                <w:sz w:val="19"/>
+                <w:szCs w:val="19"/>
+                <w:highlight w:val="white"/>
+                <w:lang w:val="vi-VN"/>
+              </w:rPr>
+              <w:t>{</w:t>
+            </w:r>
+          </w:p>
+          <w:p>
+            <w:pPr>
+              <w:autoSpaceDE w:val="0"/>
+              <w:autoSpaceDN w:val="0"/>
+              <w:adjustRightInd w:val="0"/>
+              <w:rPr>
+                <w:rFonts w:ascii="Consolas" w:hAnsi="Consolas" w:cs="Consolas"/>
+                <w:color w:val="000000"/>
+                <w:sz w:val="19"/>
+                <w:szCs w:val="19"/>
+                <w:highlight w:val="white"/>
+                <w:lang w:val="vi-VN"/>
+              </w:rPr>
+            </w:pPr>
+            <w:r>
+              <w:rPr>
+                <w:rFonts w:ascii="Consolas" w:hAnsi="Consolas" w:cs="Consolas"/>
+                <w:color w:val="000000"/>
+                <w:sz w:val="19"/>
+                <w:szCs w:val="19"/>
+                <w:highlight w:val="white"/>
+                <w:lang w:val="vi-VN"/>
+              </w:rPr>
+              <w:t xml:space="preserve">  </w:t>
+            </w:r>
+            <w:r>
+              <w:rPr>
+                <w:rFonts w:ascii="Consolas" w:hAnsi="Consolas" w:cs="Consolas"/>
+                <w:color w:val="2E75B6"/>
+                <w:sz w:val="19"/>
+                <w:szCs w:val="19"/>
+                <w:highlight w:val="white"/>
+                <w:lang w:val="vi-VN"/>
+              </w:rPr>
+              <w:t>"Error"</w:t>
+            </w:r>
+            <w:r>
+              <w:rPr>
+                <w:rFonts w:ascii="Consolas" w:hAnsi="Consolas" w:cs="Consolas"/>
+                <w:color w:val="000000"/>
+                <w:sz w:val="19"/>
+                <w:szCs w:val="19"/>
+                <w:highlight w:val="white"/>
+                <w:lang w:val="vi-VN"/>
+              </w:rPr>
+              <w:t xml:space="preserve">: </w:t>
+            </w:r>
+            <w:r>
+              <w:rPr>
+                <w:rFonts w:ascii="Consolas" w:hAnsi="Consolas" w:cs="Consolas"/>
+                <w:color w:val="A31515"/>
+                <w:sz w:val="19"/>
+                <w:szCs w:val="19"/>
+                <w:highlight w:val="white"/>
+                <w:lang w:val="vi-VN"/>
+              </w:rPr>
+              <w:t>"</w:t>
+            </w:r>
+            <w:r>
+              <w:rPr>
+                <w:rFonts w:ascii="Consolas" w:hAnsi="Consolas" w:cs="Consolas"/>
+                <w:color w:val="A31515"/>
+                <w:sz w:val="19"/>
+                <w:szCs w:val="19"/>
+                <w:highlight w:val="white"/>
+              </w:rPr>
+              <w:t>W002</w:t>
+            </w:r>
+            <w:r>
+              <w:rPr>
+                <w:rFonts w:ascii="Consolas" w:hAnsi="Consolas" w:cs="Consolas"/>
+                <w:color w:val="A31515"/>
+                <w:sz w:val="19"/>
+                <w:szCs w:val="19"/>
+                <w:highlight w:val="white"/>
+                <w:lang w:val="vi-VN"/>
+              </w:rPr>
+              <w:t>"</w:t>
+            </w:r>
+          </w:p>
+          <w:p>
+            <w:pPr>
+              <w:autoSpaceDE w:val="0"/>
+              <w:autoSpaceDN w:val="0"/>
+              <w:adjustRightInd w:val="0"/>
+              <w:rPr>
+                <w:rFonts w:ascii="Consolas" w:hAnsi="Consolas" w:cs="Consolas"/>
+                <w:color w:val="000000"/>
+                <w:sz w:val="19"/>
+                <w:szCs w:val="19"/>
+                <w:highlight w:val="white"/>
+                <w:lang w:val="vi-VN"/>
+              </w:rPr>
+            </w:pPr>
+            <w:r>
+              <w:rPr>
+                <w:rFonts w:ascii="Consolas" w:hAnsi="Consolas" w:cs="Consolas"/>
+                <w:color w:val="000000"/>
+                <w:sz w:val="19"/>
+                <w:szCs w:val="19"/>
+                <w:highlight w:val="white"/>
+                <w:lang w:val="vi-VN"/>
+              </w:rPr>
+              <w:t>}</w:t>
+            </w:r>
+          </w:p>
+        </w:tc>
+      </w:tr>
+      <w:tr>
+        <w:tc>
+          <w:tcPr>
+            <w:tcW w:w="1701" w:type="dxa"/>
+            <w:shd w:val="clear" w:color="auto" w:fill="auto"/>
+            <w:vAlign w:val="center"/>
+          </w:tcPr>
+          <w:p>
+            <w:pPr>
+              <w:pStyle w:val="ListParagraph"/>
+              <w:ind w:left="0"/>
+              <w:jc w:val="center"/>
+              <w:rPr>
+                <w:rFonts w:ascii="Times New Roman" w:hAnsi="Times New Roman" w:cs="Times New Roman"/>
+                <w:b/>
+                <w:color w:val="FF0000"/>
+                <w:sz w:val="20"/>
+                <w:szCs w:val="20"/>
+              </w:rPr>
+            </w:pPr>
+            <w:r>
+              <w:rPr>
+                <w:rFonts w:ascii="Times New Roman" w:hAnsi="Times New Roman" w:cs="Times New Roman"/>
+                <w:b/>
+                <w:color w:val="FF0000"/>
+                <w:sz w:val="20"/>
+                <w:szCs w:val="20"/>
+              </w:rPr>
+              <w:t>401</w:t>
+            </w:r>
+          </w:p>
+          <w:p>
+            <w:pPr>
+              <w:pStyle w:val="ListParagraph"/>
+              <w:ind w:left="0"/>
+              <w:rPr>
+                <w:rFonts w:ascii="Times New Roman" w:hAnsi="Times New Roman" w:cs="Times New Roman"/>
+                <w:color w:val="000000" w:themeColor="text1"/>
+                <w:sz w:val="20"/>
+                <w:szCs w:val="20"/>
+              </w:rPr>
+            </w:pPr>
+            <w:r>
+              <w:rPr>
+                <w:rFonts w:ascii="Times New Roman" w:hAnsi="Times New Roman" w:cs="Times New Roman"/>
+                <w:color w:val="000000" w:themeColor="text1"/>
+                <w:sz w:val="20"/>
+                <w:szCs w:val="20"/>
+              </w:rPr>
+              <w:t>Account is pending</w:t>
+            </w:r>
+            <w:r>
+              <w:rPr>
+                <w:rFonts w:ascii="Times New Roman" w:hAnsi="Times New Roman" w:cs="Times New Roman"/>
+                <w:color w:val="000000" w:themeColor="text1"/>
+                <w:sz w:val="20"/>
+                <w:szCs w:val="20"/>
+              </w:rPr>
+              <w:t>.</w:t>
+            </w:r>
+          </w:p>
+        </w:tc>
+        <w:tc>
+          <w:tcPr>
+            <w:tcW w:w="9214" w:type="dxa"/>
+            <w:shd w:val="clear" w:color="auto" w:fill="auto"/>
+            <w:vAlign w:val="center"/>
+          </w:tcPr>
+          <w:p>
+            <w:pPr>
+              <w:autoSpaceDE w:val="0"/>
+              <w:autoSpaceDN w:val="0"/>
+              <w:adjustRightInd w:val="0"/>
+              <w:rPr>
+                <w:rFonts w:ascii="Consolas" w:hAnsi="Consolas" w:cs="Consolas"/>
+                <w:color w:val="000000"/>
+                <w:sz w:val="19"/>
+                <w:szCs w:val="19"/>
+                <w:highlight w:val="white"/>
+                <w:lang w:val="vi-VN"/>
+              </w:rPr>
+            </w:pPr>
+            <w:r>
+              <w:rPr>
+                <w:rFonts w:ascii="Consolas" w:hAnsi="Consolas" w:cs="Consolas"/>
+                <w:color w:val="000000"/>
+                <w:sz w:val="19"/>
+                <w:szCs w:val="19"/>
+                <w:highlight w:val="white"/>
+                <w:lang w:val="vi-VN"/>
+              </w:rPr>
+              <w:t>{</w:t>
+            </w:r>
+          </w:p>
+          <w:p>
+            <w:pPr>
+              <w:autoSpaceDE w:val="0"/>
+              <w:autoSpaceDN w:val="0"/>
+              <w:adjustRightInd w:val="0"/>
+              <w:rPr>
+                <w:rFonts w:ascii="Consolas" w:hAnsi="Consolas" w:cs="Consolas"/>
+                <w:color w:val="000000"/>
+                <w:sz w:val="19"/>
+                <w:szCs w:val="19"/>
+                <w:highlight w:val="white"/>
+                <w:lang w:val="vi-VN"/>
+              </w:rPr>
+            </w:pPr>
+            <w:r>
+              <w:rPr>
+                <w:rFonts w:ascii="Consolas" w:hAnsi="Consolas" w:cs="Consolas"/>
+                <w:color w:val="000000"/>
+                <w:sz w:val="19"/>
+                <w:szCs w:val="19"/>
+                <w:highlight w:val="white"/>
+                <w:lang w:val="vi-VN"/>
+              </w:rPr>
+              <w:t xml:space="preserve">  </w:t>
+            </w:r>
+            <w:r>
+              <w:rPr>
+                <w:rFonts w:ascii="Consolas" w:hAnsi="Consolas" w:cs="Consolas"/>
+                <w:color w:val="2E75B6"/>
+                <w:sz w:val="19"/>
+                <w:szCs w:val="19"/>
+                <w:highlight w:val="white"/>
+                <w:lang w:val="vi-VN"/>
+              </w:rPr>
+              <w:t>"Error"</w:t>
+            </w:r>
+            <w:r>
+              <w:rPr>
+                <w:rFonts w:ascii="Consolas" w:hAnsi="Consolas" w:cs="Consolas"/>
+                <w:color w:val="000000"/>
+                <w:sz w:val="19"/>
+                <w:szCs w:val="19"/>
+                <w:highlight w:val="white"/>
+                <w:lang w:val="vi-VN"/>
+              </w:rPr>
+              <w:t xml:space="preserve">: </w:t>
+            </w:r>
+            <w:r>
+              <w:rPr>
+                <w:rFonts w:ascii="Consolas" w:hAnsi="Consolas" w:cs="Consolas"/>
+                <w:color w:val="A31515"/>
+                <w:sz w:val="19"/>
+                <w:szCs w:val="19"/>
+                <w:highlight w:val="white"/>
+                <w:lang w:val="vi-VN"/>
+              </w:rPr>
+              <w:t>"</w:t>
+            </w:r>
+            <w:r>
+              <w:rPr>
+                <w:rFonts w:ascii="Consolas" w:hAnsi="Consolas" w:cs="Consolas"/>
+                <w:color w:val="A31515"/>
+                <w:sz w:val="19"/>
+                <w:szCs w:val="19"/>
+                <w:highlight w:val="white"/>
+              </w:rPr>
+              <w:t>W001</w:t>
+            </w:r>
+            <w:r>
+              <w:rPr>
+                <w:rFonts w:ascii="Consolas" w:hAnsi="Consolas" w:cs="Consolas"/>
+                <w:color w:val="A31515"/>
+                <w:sz w:val="19"/>
+                <w:szCs w:val="19"/>
+                <w:highlight w:val="white"/>
+                <w:lang w:val="vi-VN"/>
+              </w:rPr>
+              <w:t>"</w:t>
+            </w:r>
+          </w:p>
+          <w:p>
+            <w:pPr>
+              <w:autoSpaceDE w:val="0"/>
+              <w:autoSpaceDN w:val="0"/>
+              <w:adjustRightInd w:val="0"/>
+              <w:rPr>
+                <w:rFonts w:ascii="Consolas" w:hAnsi="Consolas" w:cs="Consolas"/>
+                <w:color w:val="000000"/>
+                <w:sz w:val="19"/>
+                <w:szCs w:val="19"/>
+                <w:highlight w:val="white"/>
+                <w:lang w:val="vi-VN"/>
+              </w:rPr>
+            </w:pPr>
+            <w:r>
+              <w:rPr>
+                <w:rFonts w:ascii="Consolas" w:hAnsi="Consolas" w:cs="Consolas"/>
+                <w:color w:val="000000"/>
+                <w:sz w:val="19"/>
+                <w:szCs w:val="19"/>
+                <w:highlight w:val="white"/>
+                <w:lang w:val="vi-VN"/>
+              </w:rPr>
+              <w:t>}</w:t>
+            </w:r>
+          </w:p>
+        </w:tc>
+      </w:tr>
+      <w:tr>
+        <w:tc>
+          <w:tcPr>
+            <w:tcW w:w="1701" w:type="dxa"/>
+            <w:shd w:val="clear" w:color="auto" w:fill="auto"/>
+            <w:vAlign w:val="center"/>
+          </w:tcPr>
+          <w:p>
+            <w:pPr>
+              <w:pStyle w:val="ListParagraph"/>
+              <w:ind w:left="0"/>
+              <w:jc w:val="center"/>
+              <w:rPr>
+                <w:rFonts w:ascii="Times New Roman" w:hAnsi="Times New Roman" w:cs="Times New Roman"/>
+                <w:b/>
+                <w:color w:val="FF0000"/>
+                <w:sz w:val="20"/>
+                <w:szCs w:val="20"/>
+              </w:rPr>
+            </w:pPr>
+            <w:r>
+              <w:rPr>
+                <w:rFonts w:ascii="Times New Roman" w:hAnsi="Times New Roman" w:cs="Times New Roman"/>
+                <w:b/>
+                <w:color w:val="FF0000"/>
+                <w:sz w:val="20"/>
+                <w:szCs w:val="20"/>
+              </w:rPr>
+              <w:t>403</w:t>
+            </w:r>
+          </w:p>
+          <w:p>
+            <w:pPr>
+              <w:pStyle w:val="ListParagraph"/>
+              <w:ind w:left="0"/>
+              <w:rPr>
+                <w:rFonts w:ascii="Times New Roman" w:hAnsi="Times New Roman" w:cs="Times New Roman"/>
+                <w:color w:val="000000" w:themeColor="text1"/>
+                <w:sz w:val="20"/>
+                <w:szCs w:val="20"/>
+              </w:rPr>
+            </w:pPr>
+            <w:r>
+              <w:rPr>
+                <w:rFonts w:ascii="Times New Roman" w:hAnsi="Times New Roman" w:cs="Times New Roman"/>
+                <w:color w:val="000000" w:themeColor="text1"/>
+                <w:sz w:val="20"/>
+                <w:szCs w:val="20"/>
+              </w:rPr>
+              <w:t>Account is not allowed to access the function.</w:t>
+            </w:r>
+          </w:p>
+        </w:tc>
+        <w:tc>
+          <w:tcPr>
+            <w:tcW w:w="9214" w:type="dxa"/>
+            <w:shd w:val="clear" w:color="auto" w:fill="auto"/>
+            <w:vAlign w:val="center"/>
+          </w:tcPr>
+          <w:p>
+            <w:pPr>
+              <w:autoSpaceDE w:val="0"/>
+              <w:autoSpaceDN w:val="0"/>
+              <w:adjustRightInd w:val="0"/>
+              <w:rPr>
+                <w:rFonts w:ascii="Consolas" w:hAnsi="Consolas" w:cs="Consolas"/>
+                <w:color w:val="000000"/>
+                <w:sz w:val="19"/>
+                <w:szCs w:val="19"/>
+                <w:highlight w:val="white"/>
+                <w:lang w:val="vi-VN"/>
+              </w:rPr>
+            </w:pPr>
+            <w:r>
+              <w:rPr>
+                <w:rFonts w:ascii="Consolas" w:hAnsi="Consolas" w:cs="Consolas"/>
+                <w:color w:val="000000"/>
+                <w:sz w:val="19"/>
+                <w:szCs w:val="19"/>
+                <w:highlight w:val="white"/>
+                <w:lang w:val="vi-VN"/>
+              </w:rPr>
+              <w:t>{</w:t>
+            </w:r>
+          </w:p>
+          <w:p>
+            <w:pPr>
+              <w:autoSpaceDE w:val="0"/>
+              <w:autoSpaceDN w:val="0"/>
+              <w:adjustRightInd w:val="0"/>
+              <w:rPr>
+                <w:rFonts w:ascii="Consolas" w:hAnsi="Consolas" w:cs="Consolas"/>
+                <w:color w:val="000000"/>
+                <w:sz w:val="19"/>
+                <w:szCs w:val="19"/>
+                <w:highlight w:val="white"/>
+                <w:lang w:val="vi-VN"/>
+              </w:rPr>
+            </w:pPr>
+            <w:r>
+              <w:rPr>
+                <w:rFonts w:ascii="Consolas" w:hAnsi="Consolas" w:cs="Consolas"/>
+                <w:color w:val="000000"/>
+                <w:sz w:val="19"/>
+                <w:szCs w:val="19"/>
+                <w:highlight w:val="white"/>
+                <w:lang w:val="vi-VN"/>
+              </w:rPr>
+              <w:t xml:space="preserve">  </w:t>
+            </w:r>
+            <w:r>
+              <w:rPr>
+                <w:rFonts w:ascii="Consolas" w:hAnsi="Consolas" w:cs="Consolas"/>
+                <w:color w:val="2E75B6"/>
+                <w:sz w:val="19"/>
+                <w:szCs w:val="19"/>
+                <w:highlight w:val="white"/>
+                <w:lang w:val="vi-VN"/>
+              </w:rPr>
+              <w:t>"Error"</w:t>
+            </w:r>
+            <w:r>
+              <w:rPr>
+                <w:rFonts w:ascii="Consolas" w:hAnsi="Consolas" w:cs="Consolas"/>
+                <w:color w:val="000000"/>
+                <w:sz w:val="19"/>
+                <w:szCs w:val="19"/>
+                <w:highlight w:val="white"/>
+                <w:lang w:val="vi-VN"/>
+              </w:rPr>
+              <w:t xml:space="preserve">: </w:t>
+            </w:r>
+            <w:r>
+              <w:rPr>
+                <w:rFonts w:ascii="Consolas" w:hAnsi="Consolas" w:cs="Consolas"/>
+                <w:color w:val="A31515"/>
+                <w:sz w:val="19"/>
+                <w:szCs w:val="19"/>
+                <w:highlight w:val="white"/>
+                <w:lang w:val="vi-VN"/>
+              </w:rPr>
+              <w:t>"</w:t>
+            </w:r>
+            <w:r>
+              <w:rPr>
+                <w:rFonts w:ascii="Consolas" w:hAnsi="Consolas" w:cs="Consolas"/>
+                <w:color w:val="A31515"/>
+                <w:sz w:val="19"/>
+                <w:szCs w:val="19"/>
+                <w:highlight w:val="white"/>
+              </w:rPr>
+              <w:t>W013</w:t>
+            </w:r>
+            <w:r>
+              <w:rPr>
+                <w:rFonts w:ascii="Consolas" w:hAnsi="Consolas" w:cs="Consolas"/>
+                <w:color w:val="A31515"/>
+                <w:sz w:val="19"/>
+                <w:szCs w:val="19"/>
+                <w:highlight w:val="white"/>
+                <w:lang w:val="vi-VN"/>
+              </w:rPr>
+              <w:t>"</w:t>
+            </w:r>
+          </w:p>
+          <w:p>
+            <w:pPr>
+              <w:rPr>
+                <w:rStyle w:val="sbrace"/>
+                <w:rFonts w:ascii="Times New Roman" w:hAnsi="Times New Roman" w:cs="Times New Roman"/>
+                <w:color w:val="000000" w:themeColor="text1"/>
+                <w:sz w:val="20"/>
+                <w:szCs w:val="20"/>
+              </w:rPr>
+            </w:pPr>
+            <w:r>
+              <w:rPr>
+                <w:rFonts w:ascii="Consolas" w:hAnsi="Consolas" w:cs="Consolas"/>
+                <w:color w:val="000000"/>
+                <w:sz w:val="19"/>
+                <w:szCs w:val="19"/>
+                <w:highlight w:val="white"/>
+                <w:lang w:val="vi-VN"/>
+              </w:rPr>
+              <w:t>}</w:t>
+            </w:r>
+          </w:p>
+        </w:tc>
+      </w:tr>
+      <w:tr>
+        <w:tc>
+          <w:tcPr>
+            <w:tcW w:w="1701" w:type="dxa"/>
+            <w:shd w:val="clear" w:color="auto" w:fill="auto"/>
+            <w:vAlign w:val="center"/>
+          </w:tcPr>
+          <w:p>
+            <w:pPr>
+              <w:pStyle w:val="ListParagraph"/>
+              <w:ind w:left="0"/>
+              <w:jc w:val="center"/>
+              <w:rPr>
+                <w:rFonts w:ascii="Times New Roman" w:hAnsi="Times New Roman" w:cs="Times New Roman"/>
+                <w:b/>
+                <w:color w:val="FF0000"/>
+                <w:sz w:val="20"/>
+                <w:szCs w:val="20"/>
+              </w:rPr>
+            </w:pPr>
+            <w:r>
+              <w:rPr>
+                <w:rFonts w:ascii="Times New Roman" w:hAnsi="Times New Roman" w:cs="Times New Roman"/>
+                <w:b/>
+                <w:color w:val="FF0000"/>
+                <w:sz w:val="20"/>
+                <w:szCs w:val="20"/>
+              </w:rPr>
+              <w:t>500</w:t>
+            </w:r>
+          </w:p>
+          <w:p>
+            <w:pPr>
+              <w:pStyle w:val="ListParagraph"/>
+              <w:ind w:left="0"/>
+              <w:rPr>
+                <w:rFonts w:ascii="Times New Roman" w:hAnsi="Times New Roman" w:cs="Times New Roman"/>
+                <w:color w:val="000000" w:themeColor="text1"/>
+                <w:sz w:val="20"/>
+                <w:szCs w:val="20"/>
+              </w:rPr>
+            </w:pPr>
+            <w:r>
+              <w:rPr>
+                <w:rFonts w:ascii="Times New Roman" w:hAnsi="Times New Roman" w:cs="Times New Roman"/>
+                <w:color w:val="000000" w:themeColor="text1"/>
+                <w:sz w:val="20"/>
+                <w:szCs w:val="20"/>
+              </w:rPr>
+              <w:t>Something is wrong with server. Tell client to try again</w:t>
+            </w:r>
+            <w:r>
+              <w:rPr>
+                <w:rFonts w:ascii="Times New Roman" w:hAnsi="Times New Roman" w:cs="Times New Roman"/>
+                <w:color w:val="000000" w:themeColor="text1"/>
+                <w:sz w:val="20"/>
+                <w:szCs w:val="20"/>
+              </w:rPr>
+              <w:t>.</w:t>
+            </w:r>
+          </w:p>
+        </w:tc>
+        <w:tc>
+          <w:tcPr>
+            <w:tcW w:w="9214" w:type="dxa"/>
+            <w:shd w:val="clear" w:color="auto" w:fill="auto"/>
+            <w:vAlign w:val="center"/>
+          </w:tcPr>
+          <w:p>
+            <w:pPr>
+              <w:autoSpaceDE w:val="0"/>
+              <w:autoSpaceDN w:val="0"/>
+              <w:adjustRightInd w:val="0"/>
+              <w:rPr>
+                <w:rFonts w:ascii="Consolas" w:hAnsi="Consolas" w:cs="Consolas"/>
+                <w:color w:val="000000"/>
+                <w:sz w:val="19"/>
+                <w:szCs w:val="19"/>
+                <w:highlight w:val="white"/>
+                <w:lang w:val="vi-VN"/>
+              </w:rPr>
+            </w:pPr>
+            <w:r>
+              <w:rPr>
+                <w:rFonts w:ascii="Consolas" w:hAnsi="Consolas" w:cs="Consolas"/>
+                <w:color w:val="000000"/>
+                <w:sz w:val="19"/>
+                <w:szCs w:val="19"/>
+                <w:highlight w:val="white"/>
+                <w:lang w:val="vi-VN"/>
+              </w:rPr>
+              <w:t>{</w:t>
+            </w:r>
+          </w:p>
+          <w:p>
+            <w:pPr>
+              <w:autoSpaceDE w:val="0"/>
+              <w:autoSpaceDN w:val="0"/>
+              <w:adjustRightInd w:val="0"/>
+              <w:rPr>
+                <w:rFonts w:ascii="Consolas" w:hAnsi="Consolas" w:cs="Consolas"/>
+                <w:color w:val="000000"/>
+                <w:sz w:val="19"/>
+                <w:szCs w:val="19"/>
+                <w:highlight w:val="white"/>
+                <w:lang w:val="vi-VN"/>
+              </w:rPr>
+            </w:pPr>
+            <w:r>
+              <w:rPr>
+                <w:rFonts w:ascii="Consolas" w:hAnsi="Consolas" w:cs="Consolas"/>
+                <w:color w:val="000000"/>
+                <w:sz w:val="19"/>
+                <w:szCs w:val="19"/>
+                <w:highlight w:val="white"/>
+                <w:lang w:val="vi-VN"/>
+              </w:rPr>
+              <w:t xml:space="preserve">  </w:t>
+            </w:r>
+            <w:r>
+              <w:rPr>
+                <w:rFonts w:ascii="Consolas" w:hAnsi="Consolas" w:cs="Consolas"/>
+                <w:color w:val="2E75B6"/>
+                <w:sz w:val="19"/>
+                <w:szCs w:val="19"/>
+                <w:highlight w:val="white"/>
+                <w:lang w:val="vi-VN"/>
+              </w:rPr>
+              <w:t>"Error"</w:t>
+            </w:r>
+            <w:r>
+              <w:rPr>
+                <w:rFonts w:ascii="Consolas" w:hAnsi="Consolas" w:cs="Consolas"/>
+                <w:color w:val="000000"/>
+                <w:sz w:val="19"/>
+                <w:szCs w:val="19"/>
+                <w:highlight w:val="white"/>
+                <w:lang w:val="vi-VN"/>
+              </w:rPr>
+              <w:t xml:space="preserve">: </w:t>
+            </w:r>
+            <w:r>
+              <w:rPr>
+                <w:rFonts w:ascii="Consolas" w:hAnsi="Consolas" w:cs="Consolas"/>
+                <w:color w:val="A31515"/>
+                <w:sz w:val="19"/>
+                <w:szCs w:val="19"/>
+                <w:highlight w:val="white"/>
+                <w:lang w:val="vi-VN"/>
+              </w:rPr>
+              <w:t>"</w:t>
+            </w:r>
+            <w:r>
+              <w:rPr>
+                <w:rFonts w:ascii="Consolas" w:hAnsi="Consolas" w:cs="Consolas"/>
+                <w:color w:val="A31515"/>
+                <w:sz w:val="19"/>
+                <w:szCs w:val="19"/>
+                <w:highlight w:val="white"/>
+              </w:rPr>
+              <w:t>W021</w:t>
+            </w:r>
+            <w:bookmarkStart w:id="0" w:name="_GoBack"/>
+            <w:bookmarkEnd w:id="0"/>
             <w:r>
               <w:rPr>
                 <w:rFonts w:ascii="Consolas" w:hAnsi="Consolas" w:cs="Consolas"/>

</xml_diff>

<commit_message>
- Modified return result of api/patient/profile (Status 200) - Added api for doctor profile change.
</commit_message>
<xml_diff>
--- a/002 - DOCUMENT/API Documentation/Olives/api_endpoints_account.docx
+++ b/002 - DOCUMENT/API Documentation/Olives/api_endpoints_account.docx
@@ -9151,7 +9151,36 @@
                 <w:szCs w:val="19"/>
                 <w:highlight w:val="white"/>
               </w:rPr>
-              <w:t>api/doctor/filter</w:t>
+              <w:t>api/</w:t>
+            </w:r>
+            <w:r>
+              <w:rPr>
+                <w:rFonts w:ascii="Consolas" w:hAnsi="Consolas" w:cs="Consolas"/>
+                <w:color w:val="A31515"/>
+                <w:sz w:val="19"/>
+                <w:szCs w:val="19"/>
+                <w:highlight w:val="white"/>
+              </w:rPr>
+              <w:t>patient</w:t>
+            </w:r>
+            <w:r>
+              <w:rPr>
+                <w:rFonts w:ascii="Consolas" w:hAnsi="Consolas" w:cs="Consolas"/>
+                <w:color w:val="A31515"/>
+                <w:sz w:val="19"/>
+                <w:szCs w:val="19"/>
+                <w:highlight w:val="white"/>
+              </w:rPr>
+              <w:t>/</w:t>
+            </w:r>
+            <w:r>
+              <w:rPr>
+                <w:rFonts w:ascii="Consolas" w:hAnsi="Consolas" w:cs="Consolas"/>
+                <w:color w:val="A31515"/>
+                <w:sz w:val="19"/>
+                <w:szCs w:val="19"/>
+              </w:rPr>
+              <w:t>profile</w:t>
             </w:r>
           </w:p>
         </w:tc>
@@ -11244,7 +11273,7 @@
                 <w:szCs w:val="19"/>
                 <w:highlight w:val="white"/>
               </w:rPr>
-              <w:t>"Patient"</w:t>
+              <w:t>"User"</w:t>
             </w:r>
             <w:r>
               <w:rPr>
@@ -11332,7 +11361,7 @@
                 <w:szCs w:val="19"/>
                 <w:highlight w:val="white"/>
               </w:rPr>
-              <w:t>"FirstName"</w:t>
+              <w:t>"Email"</w:t>
             </w:r>
             <w:r>
               <w:rPr>
@@ -11396,7 +11425,7 @@
                 <w:szCs w:val="19"/>
                 <w:highlight w:val="white"/>
               </w:rPr>
-              <w:t>"LastName"</w:t>
+              <w:t>"Password"</w:t>
             </w:r>
             <w:r>
               <w:rPr>
@@ -11460,17 +11489,37 @@
                 <w:szCs w:val="19"/>
                 <w:highlight w:val="white"/>
               </w:rPr>
-              <w:t>"Birthday"</w:t>
-            </w:r>
-            <w:r>
-              <w:rPr>
-                <w:rFonts w:ascii="Consolas" w:hAnsi="Consolas" w:cs="Consolas"/>
-                <w:color w:val="000000"/>
-                <w:sz w:val="19"/>
-                <w:szCs w:val="19"/>
-                <w:highlight w:val="white"/>
-              </w:rPr>
-              <w:t>: 0,</w:t>
+              <w:t>"FirstName"</w:t>
+            </w:r>
+            <w:r>
+              <w:rPr>
+                <w:rFonts w:ascii="Consolas" w:hAnsi="Consolas" w:cs="Consolas"/>
+                <w:color w:val="000000"/>
+                <w:sz w:val="19"/>
+                <w:szCs w:val="19"/>
+                <w:highlight w:val="white"/>
+              </w:rPr>
+              <w:t xml:space="preserve">: </w:t>
+            </w:r>
+            <w:r>
+              <w:rPr>
+                <w:rFonts w:ascii="Consolas" w:hAnsi="Consolas" w:cs="Consolas"/>
+                <w:color w:val="A31515"/>
+                <w:sz w:val="19"/>
+                <w:szCs w:val="19"/>
+                <w:highlight w:val="white"/>
+              </w:rPr>
+              <w:t>""</w:t>
+            </w:r>
+            <w:r>
+              <w:rPr>
+                <w:rFonts w:ascii="Consolas" w:hAnsi="Consolas" w:cs="Consolas"/>
+                <w:color w:val="000000"/>
+                <w:sz w:val="19"/>
+                <w:szCs w:val="19"/>
+                <w:highlight w:val="white"/>
+              </w:rPr>
+              <w:t>,</w:t>
             </w:r>
           </w:p>
           <w:p>
@@ -11504,7 +11553,7 @@
                 <w:szCs w:val="19"/>
                 <w:highlight w:val="white"/>
               </w:rPr>
-              <w:t>"Phone"</w:t>
+              <w:t>"LastName"</w:t>
             </w:r>
             <w:r>
               <w:rPr>
@@ -11568,7 +11617,7 @@
                 <w:szCs w:val="19"/>
                 <w:highlight w:val="white"/>
               </w:rPr>
-              <w:t>"Role"</w:t>
+              <w:t>"Birthday"</w:t>
             </w:r>
             <w:r>
               <w:rPr>
@@ -11612,17 +11661,37 @@
                 <w:szCs w:val="19"/>
                 <w:highlight w:val="white"/>
               </w:rPr>
-              <w:t>"Created"</w:t>
-            </w:r>
-            <w:r>
-              <w:rPr>
-                <w:rFonts w:ascii="Consolas" w:hAnsi="Consolas" w:cs="Consolas"/>
-                <w:color w:val="000000"/>
-                <w:sz w:val="19"/>
-                <w:szCs w:val="19"/>
-                <w:highlight w:val="white"/>
-              </w:rPr>
-              <w:t>: 0,</w:t>
+              <w:t>"Phone"</w:t>
+            </w:r>
+            <w:r>
+              <w:rPr>
+                <w:rFonts w:ascii="Consolas" w:hAnsi="Consolas" w:cs="Consolas"/>
+                <w:color w:val="000000"/>
+                <w:sz w:val="19"/>
+                <w:szCs w:val="19"/>
+                <w:highlight w:val="white"/>
+              </w:rPr>
+              <w:t xml:space="preserve">: </w:t>
+            </w:r>
+            <w:r>
+              <w:rPr>
+                <w:rFonts w:ascii="Consolas" w:hAnsi="Consolas" w:cs="Consolas"/>
+                <w:color w:val="A31515"/>
+                <w:sz w:val="19"/>
+                <w:szCs w:val="19"/>
+                <w:highlight w:val="white"/>
+              </w:rPr>
+              <w:t>""</w:t>
+            </w:r>
+            <w:r>
+              <w:rPr>
+                <w:rFonts w:ascii="Consolas" w:hAnsi="Consolas" w:cs="Consolas"/>
+                <w:color w:val="000000"/>
+                <w:sz w:val="19"/>
+                <w:szCs w:val="19"/>
+                <w:highlight w:val="white"/>
+              </w:rPr>
+              <w:t>,</w:t>
             </w:r>
           </w:p>
           <w:p>
@@ -11656,7 +11725,7 @@
                 <w:szCs w:val="19"/>
                 <w:highlight w:val="white"/>
               </w:rPr>
-              <w:t>"LastModified"</w:t>
+              <w:t>"Gender"</w:t>
             </w:r>
             <w:r>
               <w:rPr>
@@ -11700,7 +11769,7 @@
                 <w:szCs w:val="19"/>
                 <w:highlight w:val="white"/>
               </w:rPr>
-              <w:t>"Gender"</w:t>
+              <w:t>"Role"</w:t>
             </w:r>
             <w:r>
               <w:rPr>
@@ -11744,7 +11813,7 @@
                 <w:szCs w:val="19"/>
                 <w:highlight w:val="white"/>
               </w:rPr>
-              <w:t>"Status"</w:t>
+              <w:t>"Created"</w:t>
             </w:r>
             <w:r>
               <w:rPr>
@@ -11788,27 +11857,17 @@
                 <w:szCs w:val="19"/>
                 <w:highlight w:val="white"/>
               </w:rPr>
-              <w:t>"Address"</w:t>
-            </w:r>
-            <w:r>
-              <w:rPr>
-                <w:rFonts w:ascii="Consolas" w:hAnsi="Consolas" w:cs="Consolas"/>
-                <w:color w:val="000000"/>
-                <w:sz w:val="19"/>
-                <w:szCs w:val="19"/>
-                <w:highlight w:val="white"/>
-              </w:rPr>
-              <w:t xml:space="preserve">: </w:t>
-            </w:r>
-            <w:r>
-              <w:rPr>
-                <w:rFonts w:ascii="Consolas" w:hAnsi="Consolas" w:cs="Consolas"/>
-                <w:color w:val="A31515"/>
-                <w:sz w:val="19"/>
-                <w:szCs w:val="19"/>
-                <w:highlight w:val="white"/>
-              </w:rPr>
-              <w:t>""</w:t>
+              <w:t>"LastModified"</w:t>
+            </w:r>
+            <w:r>
+              <w:rPr>
+                <w:rFonts w:ascii="Consolas" w:hAnsi="Consolas" w:cs="Consolas"/>
+                <w:color w:val="000000"/>
+                <w:sz w:val="19"/>
+                <w:szCs w:val="19"/>
+                <w:highlight w:val="white"/>
+              </w:rPr>
+              <w:t>: 0,</w:t>
             </w:r>
           </w:p>
           <w:p>
@@ -11832,7 +11891,27 @@
                 <w:szCs w:val="19"/>
                 <w:highlight w:val="white"/>
               </w:rPr>
-              <w:t xml:space="preserve">  }</w:t>
+              <w:t xml:space="preserve">    </w:t>
+            </w:r>
+            <w:r>
+              <w:rPr>
+                <w:rFonts w:ascii="Consolas" w:hAnsi="Consolas" w:cs="Consolas"/>
+                <w:color w:val="2E75B6"/>
+                <w:sz w:val="19"/>
+                <w:szCs w:val="19"/>
+                <w:highlight w:val="white"/>
+              </w:rPr>
+              <w:t>"Status"</w:t>
+            </w:r>
+            <w:r>
+              <w:rPr>
+                <w:rFonts w:ascii="Consolas" w:hAnsi="Consolas" w:cs="Consolas"/>
+                <w:color w:val="000000"/>
+                <w:sz w:val="19"/>
+                <w:szCs w:val="19"/>
+                <w:highlight w:val="white"/>
+              </w:rPr>
+              <w:t>: 0,</w:t>
             </w:r>
           </w:p>
           <w:p>
@@ -11841,10 +11920,11 @@
               <w:autoSpaceDN w:val="0"/>
               <w:adjustRightInd w:val="0"/>
               <w:rPr>
-                <w:rFonts w:ascii="Times New Roman" w:hAnsi="Times New Roman" w:cs="Times New Roman"/>
-                <w:color w:val="000000" w:themeColor="text1"/>
-                <w:sz w:val="20"/>
-                <w:szCs w:val="20"/>
+                <w:rFonts w:ascii="Consolas" w:hAnsi="Consolas" w:cs="Consolas"/>
+                <w:color w:val="000000"/>
+                <w:sz w:val="19"/>
+                <w:szCs w:val="19"/>
+                <w:highlight w:val="white"/>
               </w:rPr>
             </w:pPr>
             <w:r>
@@ -11856,6 +11936,147 @@
                 <w:highlight w:val="white"/>
               </w:rPr>
               <w:lastRenderedPageBreak/>
+              <w:t xml:space="preserve">    </w:t>
+            </w:r>
+            <w:r>
+              <w:rPr>
+                <w:rFonts w:ascii="Consolas" w:hAnsi="Consolas" w:cs="Consolas"/>
+                <w:color w:val="2E75B6"/>
+                <w:sz w:val="19"/>
+                <w:szCs w:val="19"/>
+                <w:highlight w:val="white"/>
+              </w:rPr>
+              <w:t>"Address"</w:t>
+            </w:r>
+            <w:r>
+              <w:rPr>
+                <w:rFonts w:ascii="Consolas" w:hAnsi="Consolas" w:cs="Consolas"/>
+                <w:color w:val="000000"/>
+                <w:sz w:val="19"/>
+                <w:szCs w:val="19"/>
+                <w:highlight w:val="white"/>
+              </w:rPr>
+              <w:t xml:space="preserve">: </w:t>
+            </w:r>
+            <w:r>
+              <w:rPr>
+                <w:rFonts w:ascii="Consolas" w:hAnsi="Consolas" w:cs="Consolas"/>
+                <w:color w:val="A31515"/>
+                <w:sz w:val="19"/>
+                <w:szCs w:val="19"/>
+                <w:highlight w:val="white"/>
+              </w:rPr>
+              <w:t>""</w:t>
+            </w:r>
+            <w:r>
+              <w:rPr>
+                <w:rFonts w:ascii="Consolas" w:hAnsi="Consolas" w:cs="Consolas"/>
+                <w:color w:val="000000"/>
+                <w:sz w:val="19"/>
+                <w:szCs w:val="19"/>
+                <w:highlight w:val="white"/>
+              </w:rPr>
+              <w:t>,</w:t>
+            </w:r>
+          </w:p>
+          <w:p>
+            <w:pPr>
+              <w:autoSpaceDE w:val="0"/>
+              <w:autoSpaceDN w:val="0"/>
+              <w:adjustRightInd w:val="0"/>
+              <w:rPr>
+                <w:rFonts w:ascii="Consolas" w:hAnsi="Consolas" w:cs="Consolas"/>
+                <w:color w:val="000000"/>
+                <w:sz w:val="19"/>
+                <w:szCs w:val="19"/>
+                <w:highlight w:val="white"/>
+              </w:rPr>
+            </w:pPr>
+            <w:r>
+              <w:rPr>
+                <w:rFonts w:ascii="Consolas" w:hAnsi="Consolas" w:cs="Consolas"/>
+                <w:color w:val="000000"/>
+                <w:sz w:val="19"/>
+                <w:szCs w:val="19"/>
+                <w:highlight w:val="white"/>
+              </w:rPr>
+              <w:t xml:space="preserve">    </w:t>
+            </w:r>
+            <w:r>
+              <w:rPr>
+                <w:rFonts w:ascii="Consolas" w:hAnsi="Consolas" w:cs="Consolas"/>
+                <w:color w:val="2E75B6"/>
+                <w:sz w:val="19"/>
+                <w:szCs w:val="19"/>
+                <w:highlight w:val="white"/>
+              </w:rPr>
+              <w:t>"Photo"</w:t>
+            </w:r>
+            <w:r>
+              <w:rPr>
+                <w:rFonts w:ascii="Consolas" w:hAnsi="Consolas" w:cs="Consolas"/>
+                <w:color w:val="000000"/>
+                <w:sz w:val="19"/>
+                <w:szCs w:val="19"/>
+                <w:highlight w:val="white"/>
+              </w:rPr>
+              <w:t xml:space="preserve">: </w:t>
+            </w:r>
+            <w:r>
+              <w:rPr>
+                <w:rFonts w:ascii="Consolas" w:hAnsi="Consolas" w:cs="Consolas"/>
+                <w:color w:val="A31515"/>
+                <w:sz w:val="19"/>
+                <w:szCs w:val="19"/>
+                <w:highlight w:val="white"/>
+              </w:rPr>
+              <w:t>""</w:t>
+            </w:r>
+          </w:p>
+          <w:p>
+            <w:pPr>
+              <w:autoSpaceDE w:val="0"/>
+              <w:autoSpaceDN w:val="0"/>
+              <w:adjustRightInd w:val="0"/>
+              <w:rPr>
+                <w:rFonts w:ascii="Consolas" w:hAnsi="Consolas" w:cs="Consolas"/>
+                <w:color w:val="000000"/>
+                <w:sz w:val="19"/>
+                <w:szCs w:val="19"/>
+                <w:highlight w:val="white"/>
+              </w:rPr>
+            </w:pPr>
+            <w:r>
+              <w:rPr>
+                <w:rFonts w:ascii="Consolas" w:hAnsi="Consolas" w:cs="Consolas"/>
+                <w:color w:val="000000"/>
+                <w:sz w:val="19"/>
+                <w:szCs w:val="19"/>
+                <w:highlight w:val="white"/>
+              </w:rPr>
+              <w:t xml:space="preserve">  }</w:t>
+            </w:r>
+          </w:p>
+          <w:p>
+            <w:pPr>
+              <w:autoSpaceDE w:val="0"/>
+              <w:autoSpaceDN w:val="0"/>
+              <w:adjustRightInd w:val="0"/>
+              <w:rPr>
+                <w:rFonts w:ascii="Times New Roman" w:hAnsi="Times New Roman" w:cs="Times New Roman"/>
+                <w:color w:val="000000" w:themeColor="text1"/>
+                <w:sz w:val="20"/>
+                <w:szCs w:val="20"/>
+              </w:rPr>
+            </w:pPr>
+            <w:r>
+              <w:rPr>
+                <w:rFonts w:ascii="Consolas" w:hAnsi="Consolas" w:cs="Consolas"/>
+                <w:color w:val="000000"/>
+                <w:sz w:val="19"/>
+                <w:szCs w:val="19"/>
+                <w:highlight w:val="white"/>
+              </w:rPr>
               <w:t>}</w:t>
             </w:r>
           </w:p>
@@ -12997,8 +13218,3478 @@
               </w:rPr>
               <w:t>W021</w:t>
             </w:r>
+            <w:r>
+              <w:rPr>
+                <w:rFonts w:ascii="Consolas" w:hAnsi="Consolas" w:cs="Consolas"/>
+                <w:color w:val="A31515"/>
+                <w:sz w:val="19"/>
+                <w:szCs w:val="19"/>
+                <w:highlight w:val="white"/>
+                <w:lang w:val="vi-VN"/>
+              </w:rPr>
+              <w:t>"</w:t>
+            </w:r>
+          </w:p>
+          <w:p>
+            <w:pPr>
+              <w:rPr>
+                <w:rStyle w:val="sbrace"/>
+                <w:rFonts w:ascii="Times New Roman" w:hAnsi="Times New Roman" w:cs="Times New Roman"/>
+                <w:color w:val="000000" w:themeColor="text1"/>
+                <w:sz w:val="20"/>
+                <w:szCs w:val="20"/>
+              </w:rPr>
+            </w:pPr>
+            <w:r>
+              <w:rPr>
+                <w:rFonts w:ascii="Consolas" w:hAnsi="Consolas" w:cs="Consolas"/>
+                <w:color w:val="000000"/>
+                <w:sz w:val="19"/>
+                <w:szCs w:val="19"/>
+                <w:highlight w:val="white"/>
+                <w:lang w:val="vi-VN"/>
+              </w:rPr>
+              <w:t>}</w:t>
+            </w:r>
+          </w:p>
+        </w:tc>
+      </w:tr>
+    </w:tbl>
+    <w:p>
+      <w:pPr>
+        <w:rPr>
+          <w:rFonts w:ascii="Times New Roman" w:hAnsi="Times New Roman" w:cs="Times New Roman"/>
+          <w:color w:val="000000" w:themeColor="text1"/>
+          <w:sz w:val="20"/>
+          <w:szCs w:val="20"/>
+        </w:rPr>
+      </w:pPr>
+    </w:p>
+    <w:p>
+      <w:pPr>
+        <w:rPr>
+          <w:rFonts w:ascii="Times New Roman" w:hAnsi="Times New Roman" w:cs="Times New Roman"/>
+          <w:color w:val="000000" w:themeColor="text1"/>
+          <w:sz w:val="20"/>
+          <w:szCs w:val="20"/>
+        </w:rPr>
+      </w:pPr>
+    </w:p>
+    <w:p>
+      <w:pPr>
+        <w:rPr>
+          <w:rFonts w:ascii="Times New Roman" w:hAnsi="Times New Roman" w:cs="Times New Roman"/>
+          <w:color w:val="000000" w:themeColor="text1"/>
+          <w:sz w:val="20"/>
+          <w:szCs w:val="20"/>
+        </w:rPr>
+      </w:pPr>
+    </w:p>
+    <w:p>
+      <w:pPr>
+        <w:rPr>
+          <w:rFonts w:ascii="Times New Roman" w:hAnsi="Times New Roman" w:cs="Times New Roman"/>
+          <w:color w:val="000000" w:themeColor="text1"/>
+          <w:sz w:val="20"/>
+          <w:szCs w:val="20"/>
+        </w:rPr>
+      </w:pPr>
+    </w:p>
+    <w:p>
+      <w:pPr>
+        <w:rPr>
+          <w:rFonts w:ascii="Times New Roman" w:hAnsi="Times New Roman" w:cs="Times New Roman"/>
+          <w:color w:val="000000" w:themeColor="text1"/>
+          <w:sz w:val="20"/>
+          <w:szCs w:val="20"/>
+        </w:rPr>
+      </w:pPr>
+    </w:p>
+    <w:p>
+      <w:pPr>
+        <w:rPr>
+          <w:rFonts w:ascii="Times New Roman" w:hAnsi="Times New Roman" w:cs="Times New Roman"/>
+          <w:color w:val="000000" w:themeColor="text1"/>
+          <w:sz w:val="20"/>
+          <w:szCs w:val="20"/>
+        </w:rPr>
+      </w:pPr>
+    </w:p>
+    <w:p>
+      <w:pPr>
+        <w:rPr>
+          <w:rFonts w:ascii="Times New Roman" w:hAnsi="Times New Roman" w:cs="Times New Roman"/>
+          <w:color w:val="000000" w:themeColor="text1"/>
+          <w:sz w:val="20"/>
+          <w:szCs w:val="20"/>
+        </w:rPr>
+      </w:pPr>
+    </w:p>
+    <w:p>
+      <w:pPr>
+        <w:rPr>
+          <w:rFonts w:ascii="Times New Roman" w:hAnsi="Times New Roman" w:cs="Times New Roman"/>
+          <w:color w:val="000000" w:themeColor="text1"/>
+          <w:sz w:val="20"/>
+          <w:szCs w:val="20"/>
+        </w:rPr>
+      </w:pPr>
+    </w:p>
+    <w:p>
+      <w:pPr>
+        <w:rPr>
+          <w:rFonts w:ascii="Times New Roman" w:hAnsi="Times New Roman" w:cs="Times New Roman"/>
+          <w:color w:val="000000" w:themeColor="text1"/>
+          <w:sz w:val="20"/>
+          <w:szCs w:val="20"/>
+        </w:rPr>
+      </w:pPr>
+    </w:p>
+    <w:p>
+      <w:pPr>
+        <w:rPr>
+          <w:rFonts w:ascii="Times New Roman" w:hAnsi="Times New Roman" w:cs="Times New Roman"/>
+          <w:color w:val="000000" w:themeColor="text1"/>
+          <w:sz w:val="20"/>
+          <w:szCs w:val="20"/>
+        </w:rPr>
+      </w:pPr>
+    </w:p>
+    <w:p>
+      <w:pPr>
+        <w:rPr>
+          <w:rFonts w:ascii="Times New Roman" w:hAnsi="Times New Roman" w:cs="Times New Roman"/>
+          <w:color w:val="000000" w:themeColor="text1"/>
+          <w:sz w:val="20"/>
+          <w:szCs w:val="20"/>
+        </w:rPr>
+      </w:pPr>
+    </w:p>
+    <w:p>
+      <w:pPr>
+        <w:rPr>
+          <w:rFonts w:ascii="Times New Roman" w:hAnsi="Times New Roman" w:cs="Times New Roman"/>
+          <w:color w:val="000000" w:themeColor="text1"/>
+          <w:sz w:val="20"/>
+          <w:szCs w:val="20"/>
+        </w:rPr>
+      </w:pPr>
+    </w:p>
+    <w:p>
+      <w:pPr>
+        <w:rPr>
+          <w:rFonts w:ascii="Times New Roman" w:hAnsi="Times New Roman" w:cs="Times New Roman"/>
+          <w:color w:val="000000" w:themeColor="text1"/>
+          <w:sz w:val="20"/>
+          <w:szCs w:val="20"/>
+        </w:rPr>
+      </w:pPr>
+    </w:p>
+    <w:p>
+      <w:pPr>
+        <w:rPr>
+          <w:rFonts w:ascii="Times New Roman" w:hAnsi="Times New Roman" w:cs="Times New Roman"/>
+          <w:color w:val="000000" w:themeColor="text1"/>
+          <w:sz w:val="20"/>
+          <w:szCs w:val="20"/>
+        </w:rPr>
+      </w:pPr>
+    </w:p>
+    <w:p>
+      <w:pPr>
+        <w:rPr>
+          <w:rFonts w:ascii="Times New Roman" w:hAnsi="Times New Roman" w:cs="Times New Roman"/>
+          <w:color w:val="000000" w:themeColor="text1"/>
+          <w:sz w:val="20"/>
+          <w:szCs w:val="20"/>
+        </w:rPr>
+      </w:pPr>
+    </w:p>
+    <w:p>
+      <w:pPr>
+        <w:rPr>
+          <w:rFonts w:ascii="Times New Roman" w:hAnsi="Times New Roman" w:cs="Times New Roman"/>
+          <w:color w:val="000000" w:themeColor="text1"/>
+          <w:sz w:val="20"/>
+          <w:szCs w:val="20"/>
+        </w:rPr>
+      </w:pPr>
+    </w:p>
+    <w:p>
+      <w:pPr>
+        <w:rPr>
+          <w:rFonts w:ascii="Times New Roman" w:hAnsi="Times New Roman" w:cs="Times New Roman"/>
+          <w:color w:val="000000" w:themeColor="text1"/>
+          <w:sz w:val="20"/>
+          <w:szCs w:val="20"/>
+        </w:rPr>
+      </w:pPr>
+    </w:p>
+    <w:p>
+      <w:pPr>
+        <w:rPr>
+          <w:rFonts w:ascii="Times New Roman" w:hAnsi="Times New Roman" w:cs="Times New Roman"/>
+          <w:color w:val="000000" w:themeColor="text1"/>
+          <w:sz w:val="20"/>
+          <w:szCs w:val="20"/>
+        </w:rPr>
+      </w:pPr>
+    </w:p>
+    <w:p>
+      <w:pPr>
+        <w:rPr>
+          <w:rFonts w:ascii="Times New Roman" w:hAnsi="Times New Roman" w:cs="Times New Roman"/>
+          <w:color w:val="000000" w:themeColor="text1"/>
+          <w:sz w:val="20"/>
+          <w:szCs w:val="20"/>
+        </w:rPr>
+      </w:pPr>
+    </w:p>
+    <w:p>
+      <w:pPr>
+        <w:rPr>
+          <w:rFonts w:ascii="Times New Roman" w:hAnsi="Times New Roman" w:cs="Times New Roman"/>
+          <w:color w:val="000000" w:themeColor="text1"/>
+          <w:sz w:val="20"/>
+          <w:szCs w:val="20"/>
+        </w:rPr>
+      </w:pPr>
+    </w:p>
+    <w:p>
+      <w:pPr>
+        <w:rPr>
+          <w:rFonts w:ascii="Times New Roman" w:hAnsi="Times New Roman" w:cs="Times New Roman"/>
+          <w:color w:val="000000" w:themeColor="text1"/>
+          <w:sz w:val="20"/>
+          <w:szCs w:val="20"/>
+        </w:rPr>
+      </w:pPr>
+    </w:p>
+    <w:p>
+      <w:pPr>
+        <w:rPr>
+          <w:rFonts w:ascii="Times New Roman" w:hAnsi="Times New Roman" w:cs="Times New Roman"/>
+          <w:color w:val="000000" w:themeColor="text1"/>
+          <w:sz w:val="20"/>
+          <w:szCs w:val="20"/>
+        </w:rPr>
+      </w:pPr>
+    </w:p>
+    <w:p>
+      <w:pPr>
+        <w:rPr>
+          <w:rFonts w:ascii="Times New Roman" w:hAnsi="Times New Roman" w:cs="Times New Roman"/>
+          <w:color w:val="000000" w:themeColor="text1"/>
+          <w:sz w:val="20"/>
+          <w:szCs w:val="20"/>
+        </w:rPr>
+      </w:pPr>
+    </w:p>
+    <w:p>
+      <w:pPr>
+        <w:rPr>
+          <w:rFonts w:ascii="Times New Roman" w:hAnsi="Times New Roman" w:cs="Times New Roman"/>
+          <w:color w:val="000000" w:themeColor="text1"/>
+          <w:sz w:val="20"/>
+          <w:szCs w:val="20"/>
+        </w:rPr>
+      </w:pPr>
+    </w:p>
+    <w:p>
+      <w:pPr>
+        <w:rPr>
+          <w:rFonts w:ascii="Times New Roman" w:hAnsi="Times New Roman" w:cs="Times New Roman"/>
+          <w:color w:val="000000" w:themeColor="text1"/>
+          <w:sz w:val="20"/>
+          <w:szCs w:val="20"/>
+        </w:rPr>
+      </w:pPr>
+    </w:p>
+    <w:p>
+      <w:pPr>
+        <w:pStyle w:val="ListParagraph"/>
+        <w:numPr>
+          <w:ilvl w:val="0"/>
+          <w:numId w:val="44"/>
+        </w:numPr>
+        <w:rPr>
+          <w:rFonts w:ascii="Times New Roman" w:hAnsi="Times New Roman" w:cs="Times New Roman"/>
+          <w:b/>
+          <w:color w:val="000000" w:themeColor="text1"/>
+          <w:sz w:val="28"/>
+          <w:szCs w:val="28"/>
+        </w:rPr>
+      </w:pPr>
+      <w:r>
+        <w:rPr>
+          <w:rFonts w:ascii="Times New Roman" w:hAnsi="Times New Roman" w:cs="Times New Roman"/>
+          <w:b/>
+          <w:color w:val="000000" w:themeColor="text1"/>
+          <w:sz w:val="28"/>
+          <w:szCs w:val="28"/>
+        </w:rPr>
+        <w:lastRenderedPageBreak/>
+        <w:t>Doctor</w:t>
+      </w:r>
+      <w:r>
+        <w:rPr>
+          <w:rFonts w:ascii="Times New Roman" w:hAnsi="Times New Roman" w:cs="Times New Roman"/>
+          <w:b/>
+          <w:color w:val="000000" w:themeColor="text1"/>
+          <w:sz w:val="28"/>
+          <w:szCs w:val="28"/>
+        </w:rPr>
+        <w:t xml:space="preserve"> edit profile</w:t>
+      </w:r>
+    </w:p>
+    <w:p>
+      <w:pPr>
+        <w:pStyle w:val="ListParagraph"/>
+        <w:ind w:left="1080"/>
+        <w:rPr>
+          <w:rFonts w:ascii="Times New Roman" w:hAnsi="Times New Roman" w:cs="Times New Roman"/>
+          <w:b/>
+          <w:color w:val="000000" w:themeColor="text1"/>
+          <w:sz w:val="28"/>
+          <w:szCs w:val="28"/>
+        </w:rPr>
+      </w:pPr>
+    </w:p>
+    <w:p>
+      <w:pPr>
+        <w:pStyle w:val="ListParagraph"/>
+        <w:numPr>
+          <w:ilvl w:val="1"/>
+          <w:numId w:val="44"/>
+        </w:numPr>
+        <w:rPr>
+          <w:rFonts w:ascii="Times New Roman" w:hAnsi="Times New Roman" w:cs="Times New Roman"/>
+          <w:color w:val="000000" w:themeColor="text1"/>
+          <w:sz w:val="28"/>
+          <w:szCs w:val="28"/>
+        </w:rPr>
+      </w:pPr>
+      <w:r>
+        <w:rPr>
+          <w:rFonts w:ascii="Times New Roman" w:hAnsi="Times New Roman" w:cs="Times New Roman"/>
+          <w:color w:val="000000" w:themeColor="text1"/>
+          <w:sz w:val="20"/>
+          <w:szCs w:val="20"/>
+        </w:rPr>
+        <w:t>Request</w:t>
+      </w:r>
+    </w:p>
+    <w:tbl>
+      <w:tblPr>
+        <w:tblW w:w="10915" w:type="dxa"/>
+        <w:tblInd w:w="-572" w:type="dxa"/>
+        <w:tblBorders>
+          <w:top w:val="single" w:sz="4" w:space="0" w:color="auto"/>
+          <w:left w:val="single" w:sz="4" w:space="0" w:color="auto"/>
+          <w:bottom w:val="single" w:sz="4" w:space="0" w:color="auto"/>
+          <w:right w:val="single" w:sz="4" w:space="0" w:color="auto"/>
+          <w:insideH w:val="single" w:sz="4" w:space="0" w:color="auto"/>
+          <w:insideV w:val="single" w:sz="4" w:space="0" w:color="auto"/>
+        </w:tblBorders>
+        <w:tblLook w:val="04A0" w:firstRow="1" w:lastRow="0" w:firstColumn="1" w:lastColumn="0" w:noHBand="0" w:noVBand="1"/>
+      </w:tblPr>
+      <w:tblGrid>
+        <w:gridCol w:w="1701"/>
+        <w:gridCol w:w="1256"/>
+        <w:gridCol w:w="1116"/>
+        <w:gridCol w:w="6842"/>
+      </w:tblGrid>
+      <w:tr>
+        <w:tc>
+          <w:tcPr>
+            <w:tcW w:w="1701" w:type="dxa"/>
+            <w:shd w:val="clear" w:color="auto" w:fill="9CC2E5"/>
+          </w:tcPr>
+          <w:p>
+            <w:pPr>
+              <w:jc w:val="center"/>
+              <w:rPr>
+                <w:rFonts w:ascii="Times New Roman" w:hAnsi="Times New Roman" w:cs="Times New Roman"/>
+                <w:b/>
+                <w:color w:val="000000" w:themeColor="text1"/>
+                <w:sz w:val="20"/>
+                <w:szCs w:val="20"/>
+              </w:rPr>
+            </w:pPr>
+            <w:r>
+              <w:rPr>
+                <w:rFonts w:ascii="Times New Roman" w:hAnsi="Times New Roman" w:cs="Times New Roman"/>
+                <w:b/>
+                <w:color w:val="000000" w:themeColor="text1"/>
+                <w:sz w:val="20"/>
+                <w:szCs w:val="20"/>
+              </w:rPr>
+              <w:t>Method</w:t>
+            </w:r>
+          </w:p>
+        </w:tc>
+        <w:tc>
+          <w:tcPr>
+            <w:tcW w:w="9214" w:type="dxa"/>
+            <w:gridSpan w:val="3"/>
+            <w:shd w:val="clear" w:color="auto" w:fill="9CC2E5"/>
+          </w:tcPr>
+          <w:p>
+            <w:pPr>
+              <w:pStyle w:val="ListParagraph"/>
+              <w:ind w:left="0"/>
+              <w:jc w:val="center"/>
+              <w:rPr>
+                <w:rFonts w:ascii="Times New Roman" w:hAnsi="Times New Roman" w:cs="Times New Roman"/>
+                <w:b/>
+                <w:color w:val="000000" w:themeColor="text1"/>
+                <w:sz w:val="20"/>
+                <w:szCs w:val="20"/>
+              </w:rPr>
+            </w:pPr>
+            <w:r>
+              <w:rPr>
+                <w:rFonts w:ascii="Times New Roman" w:hAnsi="Times New Roman" w:cs="Times New Roman"/>
+                <w:b/>
+                <w:color w:val="000000" w:themeColor="text1"/>
+                <w:sz w:val="20"/>
+                <w:szCs w:val="20"/>
+              </w:rPr>
+              <w:t>Url</w:t>
+            </w:r>
+          </w:p>
+        </w:tc>
+      </w:tr>
+      <w:tr>
+        <w:tc>
+          <w:tcPr>
+            <w:tcW w:w="1701" w:type="dxa"/>
+            <w:shd w:val="clear" w:color="auto" w:fill="auto"/>
+          </w:tcPr>
+          <w:p>
+            <w:pPr>
+              <w:pStyle w:val="ListParagraph"/>
+              <w:ind w:left="0"/>
+              <w:jc w:val="center"/>
+              <w:rPr>
+                <w:rFonts w:ascii="Times New Roman" w:hAnsi="Times New Roman" w:cs="Times New Roman"/>
+                <w:b/>
+                <w:color w:val="000000" w:themeColor="text1"/>
+                <w:sz w:val="20"/>
+                <w:szCs w:val="20"/>
+              </w:rPr>
+            </w:pPr>
+            <w:r>
+              <w:rPr>
+                <w:rFonts w:ascii="Times New Roman" w:hAnsi="Times New Roman" w:cs="Times New Roman"/>
+                <w:b/>
+                <w:color w:val="000000" w:themeColor="text1"/>
+                <w:sz w:val="20"/>
+                <w:szCs w:val="20"/>
+              </w:rPr>
+              <w:t>PUT</w:t>
+            </w:r>
+          </w:p>
+        </w:tc>
+        <w:tc>
+          <w:tcPr>
+            <w:tcW w:w="9214" w:type="dxa"/>
+            <w:gridSpan w:val="3"/>
+            <w:shd w:val="clear" w:color="auto" w:fill="auto"/>
+          </w:tcPr>
+          <w:p>
+            <w:pPr>
+              <w:pStyle w:val="ListParagraph"/>
+              <w:ind w:left="0"/>
+              <w:rPr>
+                <w:rFonts w:ascii="Times New Roman" w:hAnsi="Times New Roman" w:cs="Times New Roman"/>
+                <w:color w:val="000000" w:themeColor="text1"/>
+                <w:sz w:val="20"/>
+                <w:szCs w:val="20"/>
+              </w:rPr>
+            </w:pPr>
+            <w:r>
+              <w:rPr>
+                <w:rFonts w:ascii="Consolas" w:hAnsi="Consolas" w:cs="Consolas"/>
+                <w:color w:val="A31515"/>
+                <w:sz w:val="19"/>
+                <w:szCs w:val="19"/>
+                <w:highlight w:val="white"/>
+              </w:rPr>
+              <w:t>api/doctor/</w:t>
+            </w:r>
+            <w:r>
+              <w:rPr>
+                <w:rFonts w:ascii="Consolas" w:hAnsi="Consolas" w:cs="Consolas"/>
+                <w:color w:val="A31515"/>
+                <w:sz w:val="19"/>
+                <w:szCs w:val="19"/>
+              </w:rPr>
+              <w:t>profile</w:t>
+            </w:r>
+          </w:p>
+        </w:tc>
+      </w:tr>
+      <w:tr>
+        <w:tc>
+          <w:tcPr>
+            <w:tcW w:w="1701" w:type="dxa"/>
+            <w:shd w:val="clear" w:color="auto" w:fill="9CC2E5"/>
+          </w:tcPr>
+          <w:p>
+            <w:pPr>
+              <w:pStyle w:val="ListParagraph"/>
+              <w:ind w:left="0"/>
+              <w:jc w:val="center"/>
+              <w:rPr>
+                <w:rFonts w:ascii="Times New Roman" w:hAnsi="Times New Roman" w:cs="Times New Roman"/>
+                <w:color w:val="000000" w:themeColor="text1"/>
+                <w:sz w:val="20"/>
+                <w:szCs w:val="20"/>
+              </w:rPr>
+            </w:pPr>
+            <w:r>
+              <w:rPr>
+                <w:rFonts w:ascii="Times New Roman" w:hAnsi="Times New Roman" w:cs="Times New Roman"/>
+                <w:color w:val="000000" w:themeColor="text1"/>
+                <w:sz w:val="20"/>
+                <w:szCs w:val="20"/>
+              </w:rPr>
+              <w:t>Type</w:t>
+            </w:r>
+          </w:p>
+        </w:tc>
+        <w:tc>
+          <w:tcPr>
+            <w:tcW w:w="1256" w:type="dxa"/>
+            <w:shd w:val="clear" w:color="auto" w:fill="9CC2E5"/>
+          </w:tcPr>
+          <w:p>
+            <w:pPr>
+              <w:pStyle w:val="ListParagraph"/>
+              <w:ind w:left="0"/>
+              <w:jc w:val="center"/>
+              <w:rPr>
+                <w:rFonts w:ascii="Times New Roman" w:hAnsi="Times New Roman" w:cs="Times New Roman"/>
+                <w:color w:val="000000" w:themeColor="text1"/>
+                <w:sz w:val="20"/>
+                <w:szCs w:val="20"/>
+              </w:rPr>
+            </w:pPr>
+            <w:r>
+              <w:rPr>
+                <w:rFonts w:ascii="Times New Roman" w:hAnsi="Times New Roman" w:cs="Times New Roman"/>
+                <w:color w:val="000000" w:themeColor="text1"/>
+                <w:sz w:val="20"/>
+                <w:szCs w:val="20"/>
+              </w:rPr>
+              <w:t>Params</w:t>
+            </w:r>
+          </w:p>
+        </w:tc>
+        <w:tc>
+          <w:tcPr>
+            <w:tcW w:w="1116" w:type="dxa"/>
+            <w:shd w:val="clear" w:color="auto" w:fill="9CC2E5"/>
+          </w:tcPr>
+          <w:p>
+            <w:pPr>
+              <w:pStyle w:val="ListParagraph"/>
+              <w:ind w:left="0"/>
+              <w:jc w:val="center"/>
+              <w:rPr>
+                <w:rFonts w:ascii="Times New Roman" w:hAnsi="Times New Roman" w:cs="Times New Roman"/>
+                <w:color w:val="000000" w:themeColor="text1"/>
+                <w:sz w:val="20"/>
+                <w:szCs w:val="20"/>
+              </w:rPr>
+            </w:pPr>
+            <w:r>
+              <w:rPr>
+                <w:rFonts w:ascii="Times New Roman" w:hAnsi="Times New Roman" w:cs="Times New Roman"/>
+                <w:color w:val="000000" w:themeColor="text1"/>
+                <w:sz w:val="20"/>
+                <w:szCs w:val="20"/>
+              </w:rPr>
+              <w:t>Values</w:t>
+            </w:r>
+          </w:p>
+        </w:tc>
+        <w:tc>
+          <w:tcPr>
+            <w:tcW w:w="6842" w:type="dxa"/>
+            <w:shd w:val="clear" w:color="auto" w:fill="9CC2E5"/>
+          </w:tcPr>
+          <w:p>
+            <w:pPr>
+              <w:pStyle w:val="ListParagraph"/>
+              <w:ind w:left="0"/>
+              <w:jc w:val="center"/>
+              <w:rPr>
+                <w:rFonts w:ascii="Times New Roman" w:hAnsi="Times New Roman" w:cs="Times New Roman"/>
+                <w:color w:val="000000" w:themeColor="text1"/>
+                <w:sz w:val="20"/>
+                <w:szCs w:val="20"/>
+              </w:rPr>
+            </w:pPr>
+            <w:r>
+              <w:rPr>
+                <w:rFonts w:ascii="Times New Roman" w:hAnsi="Times New Roman" w:cs="Times New Roman"/>
+                <w:color w:val="000000" w:themeColor="text1"/>
+                <w:sz w:val="20"/>
+                <w:szCs w:val="20"/>
+              </w:rPr>
+              <w:t>Description</w:t>
+            </w:r>
+          </w:p>
+        </w:tc>
+      </w:tr>
+      <w:tr>
+        <w:tc>
+          <w:tcPr>
+            <w:tcW w:w="1701" w:type="dxa"/>
+            <w:shd w:val="clear" w:color="auto" w:fill="auto"/>
+          </w:tcPr>
+          <w:p>
+            <w:pPr>
+              <w:pStyle w:val="ListParagraph"/>
+              <w:ind w:left="0"/>
+              <w:jc w:val="center"/>
+              <w:rPr>
+                <w:rFonts w:ascii="Times New Roman" w:hAnsi="Times New Roman" w:cs="Times New Roman"/>
+                <w:color w:val="000000" w:themeColor="text1"/>
+                <w:sz w:val="20"/>
+                <w:szCs w:val="20"/>
+              </w:rPr>
+            </w:pPr>
+            <w:r>
+              <w:rPr>
+                <w:rFonts w:ascii="Times New Roman" w:hAnsi="Times New Roman" w:cs="Times New Roman"/>
+                <w:color w:val="000000" w:themeColor="text1"/>
+                <w:sz w:val="20"/>
+                <w:szCs w:val="20"/>
+              </w:rPr>
+              <w:t>HEADER</w:t>
+            </w:r>
+          </w:p>
+        </w:tc>
+        <w:tc>
+          <w:tcPr>
+            <w:tcW w:w="1256" w:type="dxa"/>
+            <w:shd w:val="clear" w:color="auto" w:fill="auto"/>
+          </w:tcPr>
+          <w:p>
+            <w:pPr>
+              <w:pStyle w:val="ListParagraph"/>
+              <w:ind w:left="0"/>
+              <w:rPr>
+                <w:rFonts w:ascii="Times New Roman" w:hAnsi="Times New Roman" w:cs="Times New Roman"/>
+                <w:b/>
+                <w:color w:val="000000" w:themeColor="text1"/>
+                <w:sz w:val="20"/>
+                <w:szCs w:val="20"/>
+              </w:rPr>
+            </w:pPr>
+            <w:r>
+              <w:rPr>
+                <w:rFonts w:ascii="Times New Roman" w:hAnsi="Times New Roman" w:cs="Times New Roman"/>
+                <w:b/>
+                <w:color w:val="000000" w:themeColor="text1"/>
+                <w:sz w:val="20"/>
+                <w:szCs w:val="20"/>
+              </w:rPr>
+              <w:t>Accept-Language</w:t>
+            </w:r>
+          </w:p>
+        </w:tc>
+        <w:tc>
+          <w:tcPr>
+            <w:tcW w:w="1116" w:type="dxa"/>
+            <w:shd w:val="clear" w:color="auto" w:fill="auto"/>
+          </w:tcPr>
+          <w:p>
+            <w:pPr>
+              <w:pStyle w:val="ListParagraph"/>
+              <w:ind w:left="0"/>
+              <w:jc w:val="center"/>
+              <w:rPr>
+                <w:rFonts w:ascii="Times New Roman" w:hAnsi="Times New Roman" w:cs="Times New Roman"/>
+                <w:color w:val="000000" w:themeColor="text1"/>
+                <w:sz w:val="20"/>
+                <w:szCs w:val="20"/>
+              </w:rPr>
+            </w:pPr>
+            <w:r>
+              <w:rPr>
+                <w:rFonts w:ascii="Times New Roman" w:hAnsi="Times New Roman" w:cs="Times New Roman"/>
+                <w:color w:val="000000" w:themeColor="text1"/>
+                <w:sz w:val="20"/>
+                <w:szCs w:val="20"/>
+              </w:rPr>
+              <w:t>string</w:t>
+            </w:r>
+          </w:p>
+        </w:tc>
+        <w:tc>
+          <w:tcPr>
+            <w:tcW w:w="6842" w:type="dxa"/>
+            <w:shd w:val="clear" w:color="auto" w:fill="auto"/>
+          </w:tcPr>
+          <w:p>
+            <w:pPr>
+              <w:pStyle w:val="ListParagraph"/>
+              <w:ind w:left="0"/>
+              <w:rPr>
+                <w:rFonts w:ascii="Times New Roman" w:hAnsi="Times New Roman" w:cs="Times New Roman"/>
+                <w:color w:val="000000" w:themeColor="text1"/>
+                <w:sz w:val="20"/>
+                <w:szCs w:val="20"/>
+              </w:rPr>
+            </w:pPr>
+            <w:r>
+              <w:rPr>
+                <w:rFonts w:ascii="Times New Roman" w:hAnsi="Times New Roman" w:cs="Times New Roman"/>
+                <w:color w:val="000000" w:themeColor="text1"/>
+                <w:sz w:val="20"/>
+                <w:szCs w:val="20"/>
+              </w:rPr>
+              <w:t>Language which messages responded from server will be formatted.</w:t>
+            </w:r>
+          </w:p>
+          <w:p>
+            <w:pPr>
+              <w:pStyle w:val="ListParagraph"/>
+              <w:numPr>
+                <w:ilvl w:val="0"/>
+                <w:numId w:val="45"/>
+              </w:numPr>
+              <w:rPr>
+                <w:rFonts w:ascii="Times New Roman" w:hAnsi="Times New Roman" w:cs="Times New Roman"/>
+                <w:color w:val="000000" w:themeColor="text1"/>
+                <w:sz w:val="20"/>
+                <w:szCs w:val="20"/>
+              </w:rPr>
+            </w:pPr>
+            <w:r>
+              <w:rPr>
+                <w:rFonts w:ascii="Times New Roman" w:hAnsi="Times New Roman" w:cs="Times New Roman"/>
+                <w:color w:val="000000" w:themeColor="text1"/>
+                <w:sz w:val="20"/>
+                <w:szCs w:val="20"/>
+              </w:rPr>
+              <w:t>Default : en-US</w:t>
+            </w:r>
+          </w:p>
+        </w:tc>
+      </w:tr>
+      <w:tr>
+        <w:tc>
+          <w:tcPr>
+            <w:tcW w:w="1701" w:type="dxa"/>
+            <w:shd w:val="clear" w:color="auto" w:fill="auto"/>
+            <w:vAlign w:val="center"/>
+          </w:tcPr>
+          <w:p>
+            <w:pPr>
+              <w:pStyle w:val="ListParagraph"/>
+              <w:ind w:left="0"/>
+              <w:jc w:val="center"/>
+              <w:rPr>
+                <w:rFonts w:ascii="Times New Roman" w:hAnsi="Times New Roman" w:cs="Times New Roman"/>
+                <w:color w:val="000000" w:themeColor="text1"/>
+                <w:sz w:val="20"/>
+                <w:szCs w:val="20"/>
+              </w:rPr>
+            </w:pPr>
+            <w:r>
+              <w:rPr>
+                <w:rFonts w:ascii="Times New Roman" w:hAnsi="Times New Roman" w:cs="Times New Roman"/>
+                <w:color w:val="000000" w:themeColor="text1"/>
+                <w:sz w:val="20"/>
+                <w:szCs w:val="20"/>
+              </w:rPr>
+              <w:t>HEADER</w:t>
+            </w:r>
+          </w:p>
+        </w:tc>
+        <w:tc>
+          <w:tcPr>
+            <w:tcW w:w="1256" w:type="dxa"/>
+            <w:shd w:val="clear" w:color="auto" w:fill="auto"/>
+            <w:vAlign w:val="center"/>
+          </w:tcPr>
+          <w:p>
+            <w:pPr>
+              <w:pStyle w:val="ListParagraph"/>
+              <w:ind w:left="0"/>
+              <w:rPr>
+                <w:rFonts w:ascii="Times New Roman" w:hAnsi="Times New Roman" w:cs="Times New Roman"/>
+                <w:b/>
+                <w:color w:val="000000" w:themeColor="text1"/>
+                <w:sz w:val="20"/>
+                <w:szCs w:val="20"/>
+              </w:rPr>
+            </w:pPr>
+            <w:r>
+              <w:rPr>
+                <w:rFonts w:ascii="Times New Roman" w:hAnsi="Times New Roman" w:cs="Times New Roman"/>
+                <w:b/>
+                <w:color w:val="000000" w:themeColor="text1"/>
+                <w:sz w:val="20"/>
+                <w:szCs w:val="20"/>
+              </w:rPr>
+              <w:t>Email</w:t>
+            </w:r>
+          </w:p>
+        </w:tc>
+        <w:tc>
+          <w:tcPr>
+            <w:tcW w:w="1116" w:type="dxa"/>
+            <w:shd w:val="clear" w:color="auto" w:fill="auto"/>
+            <w:vAlign w:val="center"/>
+          </w:tcPr>
+          <w:p>
+            <w:pPr>
+              <w:pStyle w:val="ListParagraph"/>
+              <w:ind w:left="0"/>
+              <w:jc w:val="center"/>
+              <w:rPr>
+                <w:rFonts w:ascii="Times New Roman" w:hAnsi="Times New Roman" w:cs="Times New Roman"/>
+                <w:color w:val="000000" w:themeColor="text1"/>
+                <w:sz w:val="20"/>
+                <w:szCs w:val="20"/>
+              </w:rPr>
+            </w:pPr>
+            <w:r>
+              <w:rPr>
+                <w:rFonts w:ascii="Times New Roman" w:hAnsi="Times New Roman" w:cs="Times New Roman"/>
+                <w:color w:val="000000" w:themeColor="text1"/>
+                <w:sz w:val="20"/>
+                <w:szCs w:val="20"/>
+              </w:rPr>
+              <w:t>string</w:t>
+            </w:r>
+          </w:p>
+        </w:tc>
+        <w:tc>
+          <w:tcPr>
+            <w:tcW w:w="6842" w:type="dxa"/>
+            <w:shd w:val="clear" w:color="auto" w:fill="auto"/>
+          </w:tcPr>
+          <w:p>
+            <w:pPr>
+              <w:rPr>
+                <w:rFonts w:ascii="Times New Roman" w:hAnsi="Times New Roman" w:cs="Times New Roman"/>
+                <w:color w:val="000000" w:themeColor="text1"/>
+                <w:sz w:val="20"/>
+                <w:szCs w:val="20"/>
+              </w:rPr>
+            </w:pPr>
+            <w:r>
+              <w:rPr>
+                <w:rFonts w:ascii="Times New Roman" w:hAnsi="Times New Roman" w:cs="Times New Roman"/>
+                <w:color w:val="000000" w:themeColor="text1"/>
+                <w:sz w:val="20"/>
+                <w:szCs w:val="20"/>
+              </w:rPr>
+              <w:t>Email which is used for accessing server api.</w:t>
+            </w:r>
+          </w:p>
+        </w:tc>
+      </w:tr>
+      <w:tr>
+        <w:tc>
+          <w:tcPr>
+            <w:tcW w:w="1701" w:type="dxa"/>
+            <w:shd w:val="clear" w:color="auto" w:fill="auto"/>
+            <w:vAlign w:val="center"/>
+          </w:tcPr>
+          <w:p>
+            <w:pPr>
+              <w:pStyle w:val="ListParagraph"/>
+              <w:ind w:left="0"/>
+              <w:jc w:val="center"/>
+              <w:rPr>
+                <w:rFonts w:ascii="Times New Roman" w:hAnsi="Times New Roman" w:cs="Times New Roman"/>
+                <w:color w:val="000000" w:themeColor="text1"/>
+                <w:sz w:val="20"/>
+                <w:szCs w:val="20"/>
+              </w:rPr>
+            </w:pPr>
+            <w:r>
+              <w:rPr>
+                <w:rFonts w:ascii="Times New Roman" w:hAnsi="Times New Roman" w:cs="Times New Roman"/>
+                <w:color w:val="000000" w:themeColor="text1"/>
+                <w:sz w:val="20"/>
+                <w:szCs w:val="20"/>
+              </w:rPr>
+              <w:t>HEADER</w:t>
+            </w:r>
+          </w:p>
+        </w:tc>
+        <w:tc>
+          <w:tcPr>
+            <w:tcW w:w="1256" w:type="dxa"/>
+            <w:shd w:val="clear" w:color="auto" w:fill="auto"/>
+            <w:vAlign w:val="center"/>
+          </w:tcPr>
+          <w:p>
+            <w:pPr>
+              <w:pStyle w:val="ListParagraph"/>
+              <w:ind w:left="0"/>
+              <w:rPr>
+                <w:rFonts w:ascii="Times New Roman" w:hAnsi="Times New Roman" w:cs="Times New Roman"/>
+                <w:b/>
+                <w:color w:val="000000" w:themeColor="text1"/>
+                <w:sz w:val="20"/>
+                <w:szCs w:val="20"/>
+              </w:rPr>
+            </w:pPr>
+            <w:r>
+              <w:rPr>
+                <w:rFonts w:ascii="Times New Roman" w:hAnsi="Times New Roman" w:cs="Times New Roman"/>
+                <w:b/>
+                <w:color w:val="000000" w:themeColor="text1"/>
+                <w:sz w:val="20"/>
+                <w:szCs w:val="20"/>
+              </w:rPr>
+              <w:t>Password</w:t>
+            </w:r>
+          </w:p>
+        </w:tc>
+        <w:tc>
+          <w:tcPr>
+            <w:tcW w:w="1116" w:type="dxa"/>
+            <w:shd w:val="clear" w:color="auto" w:fill="auto"/>
+            <w:vAlign w:val="center"/>
+          </w:tcPr>
+          <w:p>
+            <w:pPr>
+              <w:pStyle w:val="ListParagraph"/>
+              <w:ind w:left="0"/>
+              <w:jc w:val="center"/>
+              <w:rPr>
+                <w:rFonts w:ascii="Times New Roman" w:hAnsi="Times New Roman" w:cs="Times New Roman"/>
+                <w:color w:val="000000" w:themeColor="text1"/>
+                <w:sz w:val="20"/>
+                <w:szCs w:val="20"/>
+              </w:rPr>
+            </w:pPr>
+            <w:r>
+              <w:rPr>
+                <w:rFonts w:ascii="Times New Roman" w:hAnsi="Times New Roman" w:cs="Times New Roman"/>
+                <w:color w:val="000000" w:themeColor="text1"/>
+                <w:sz w:val="20"/>
+                <w:szCs w:val="20"/>
+              </w:rPr>
+              <w:t>string</w:t>
+            </w:r>
+          </w:p>
+        </w:tc>
+        <w:tc>
+          <w:tcPr>
+            <w:tcW w:w="6842" w:type="dxa"/>
+            <w:shd w:val="clear" w:color="auto" w:fill="auto"/>
+          </w:tcPr>
+          <w:p>
+            <w:pPr>
+              <w:rPr>
+                <w:rFonts w:ascii="Times New Roman" w:hAnsi="Times New Roman" w:cs="Times New Roman"/>
+                <w:color w:val="000000" w:themeColor="text1"/>
+                <w:sz w:val="20"/>
+                <w:szCs w:val="20"/>
+              </w:rPr>
+            </w:pPr>
+            <w:r>
+              <w:rPr>
+                <w:rFonts w:ascii="Times New Roman" w:hAnsi="Times New Roman" w:cs="Times New Roman"/>
+                <w:color w:val="000000" w:themeColor="text1"/>
+                <w:sz w:val="20"/>
+                <w:szCs w:val="20"/>
+              </w:rPr>
+              <w:t>Password of email</w:t>
+            </w:r>
+            <w:r>
+              <w:rPr>
+                <w:rFonts w:ascii="Times New Roman" w:hAnsi="Times New Roman" w:cs="Times New Roman"/>
+                <w:color w:val="000000" w:themeColor="text1"/>
+                <w:sz w:val="20"/>
+                <w:szCs w:val="20"/>
+              </w:rPr>
+              <w:t>.</w:t>
+            </w:r>
+          </w:p>
+        </w:tc>
+      </w:tr>
+      <w:tr>
+        <w:tc>
+          <w:tcPr>
+            <w:tcW w:w="1701" w:type="dxa"/>
+            <w:shd w:val="clear" w:color="auto" w:fill="auto"/>
+            <w:vAlign w:val="center"/>
+          </w:tcPr>
+          <w:p>
+            <w:pPr>
+              <w:pStyle w:val="ListParagraph"/>
+              <w:ind w:left="0"/>
+              <w:jc w:val="center"/>
+              <w:rPr>
+                <w:rFonts w:ascii="Times New Roman" w:hAnsi="Times New Roman" w:cs="Times New Roman"/>
+                <w:color w:val="000000" w:themeColor="text1"/>
+                <w:sz w:val="20"/>
+                <w:szCs w:val="20"/>
+              </w:rPr>
+            </w:pPr>
+            <w:r>
+              <w:rPr>
+                <w:rFonts w:ascii="Times New Roman" w:hAnsi="Times New Roman" w:cs="Times New Roman"/>
+                <w:color w:val="000000" w:themeColor="text1"/>
+                <w:sz w:val="20"/>
+                <w:szCs w:val="20"/>
+              </w:rPr>
+              <w:t>BODY</w:t>
+            </w:r>
+          </w:p>
+        </w:tc>
+        <w:tc>
+          <w:tcPr>
+            <w:tcW w:w="1256" w:type="dxa"/>
+            <w:shd w:val="clear" w:color="auto" w:fill="auto"/>
+            <w:vAlign w:val="center"/>
+          </w:tcPr>
+          <w:p>
+            <w:pPr>
+              <w:pStyle w:val="ListParagraph"/>
+              <w:ind w:left="0"/>
+              <w:rPr>
+                <w:rFonts w:ascii="Times New Roman" w:hAnsi="Times New Roman" w:cs="Times New Roman"/>
+                <w:b/>
+                <w:color w:val="000000" w:themeColor="text1"/>
+                <w:sz w:val="20"/>
+                <w:szCs w:val="20"/>
+              </w:rPr>
+            </w:pPr>
+            <w:r>
+              <w:rPr>
+                <w:rFonts w:ascii="Times New Roman" w:hAnsi="Times New Roman" w:cs="Times New Roman"/>
+                <w:b/>
+                <w:color w:val="000000" w:themeColor="text1"/>
+                <w:sz w:val="20"/>
+                <w:szCs w:val="20"/>
+              </w:rPr>
+              <w:t>Phone</w:t>
+            </w:r>
+          </w:p>
+        </w:tc>
+        <w:tc>
+          <w:tcPr>
+            <w:tcW w:w="1116" w:type="dxa"/>
+            <w:shd w:val="clear" w:color="auto" w:fill="auto"/>
+            <w:vAlign w:val="center"/>
+          </w:tcPr>
+          <w:p>
+            <w:pPr>
+              <w:pStyle w:val="ListParagraph"/>
+              <w:ind w:left="0"/>
+              <w:jc w:val="center"/>
+              <w:rPr>
+                <w:rFonts w:ascii="Times New Roman" w:hAnsi="Times New Roman" w:cs="Times New Roman"/>
+                <w:color w:val="000000" w:themeColor="text1"/>
+                <w:sz w:val="20"/>
+                <w:szCs w:val="20"/>
+              </w:rPr>
+            </w:pPr>
+            <w:r>
+              <w:rPr>
+                <w:rFonts w:ascii="Times New Roman" w:hAnsi="Times New Roman" w:cs="Times New Roman"/>
+                <w:color w:val="000000" w:themeColor="text1"/>
+                <w:sz w:val="20"/>
+                <w:szCs w:val="20"/>
+              </w:rPr>
+              <w:t>string</w:t>
+            </w:r>
+          </w:p>
+        </w:tc>
+        <w:tc>
+          <w:tcPr>
+            <w:tcW w:w="6842" w:type="dxa"/>
+            <w:shd w:val="clear" w:color="auto" w:fill="auto"/>
+          </w:tcPr>
+          <w:p>
+            <w:pPr>
+              <w:rPr>
+                <w:rFonts w:ascii="Times New Roman" w:hAnsi="Times New Roman" w:cs="Times New Roman"/>
+                <w:color w:val="000000" w:themeColor="text1"/>
+                <w:sz w:val="20"/>
+                <w:szCs w:val="20"/>
+              </w:rPr>
+            </w:pPr>
+            <w:r>
+              <w:rPr>
+                <w:rFonts w:ascii="Times New Roman" w:hAnsi="Times New Roman" w:cs="Times New Roman"/>
+                <w:color w:val="000000" w:themeColor="text1"/>
+                <w:sz w:val="20"/>
+                <w:szCs w:val="20"/>
+              </w:rPr>
+              <w:t>Phone of gender</w:t>
+            </w:r>
+          </w:p>
+          <w:p>
+            <w:pPr>
+              <w:pStyle w:val="ListParagraph"/>
+              <w:numPr>
+                <w:ilvl w:val="0"/>
+                <w:numId w:val="45"/>
+              </w:numPr>
+              <w:rPr>
+                <w:rFonts w:ascii="Times New Roman" w:hAnsi="Times New Roman" w:cs="Times New Roman"/>
+                <w:color w:val="000000" w:themeColor="text1"/>
+                <w:sz w:val="20"/>
+                <w:szCs w:val="20"/>
+              </w:rPr>
+            </w:pPr>
+            <w:r>
+              <w:rPr>
+                <w:rFonts w:ascii="Times New Roman" w:hAnsi="Times New Roman" w:cs="Times New Roman"/>
+                <w:b/>
+                <w:color w:val="000000" w:themeColor="text1"/>
+                <w:sz w:val="20"/>
+                <w:szCs w:val="20"/>
+              </w:rPr>
+              <w:t>Optional</w:t>
+            </w:r>
+          </w:p>
+          <w:p>
+            <w:pPr>
+              <w:pStyle w:val="ListParagraph"/>
+              <w:numPr>
+                <w:ilvl w:val="0"/>
+                <w:numId w:val="45"/>
+              </w:numPr>
+              <w:rPr>
+                <w:rFonts w:ascii="Times New Roman" w:hAnsi="Times New Roman" w:cs="Times New Roman"/>
+                <w:color w:val="000000" w:themeColor="text1"/>
+                <w:sz w:val="20"/>
+                <w:szCs w:val="20"/>
+              </w:rPr>
+            </w:pPr>
+            <w:r>
+              <w:rPr>
+                <w:rFonts w:ascii="Times New Roman" w:hAnsi="Times New Roman" w:cs="Times New Roman"/>
+                <w:b/>
+                <w:color w:val="000000" w:themeColor="text1"/>
+                <w:sz w:val="20"/>
+                <w:szCs w:val="20"/>
+              </w:rPr>
+              <w:t>Max length: 15</w:t>
+            </w:r>
+          </w:p>
+        </w:tc>
+      </w:tr>
+      <w:tr>
+        <w:tc>
+          <w:tcPr>
+            <w:tcW w:w="1701" w:type="dxa"/>
+            <w:shd w:val="clear" w:color="auto" w:fill="auto"/>
+            <w:vAlign w:val="center"/>
+          </w:tcPr>
+          <w:p>
+            <w:pPr>
+              <w:pStyle w:val="ListParagraph"/>
+              <w:ind w:left="0"/>
+              <w:jc w:val="center"/>
+              <w:rPr>
+                <w:rFonts w:ascii="Times New Roman" w:hAnsi="Times New Roman" w:cs="Times New Roman"/>
+                <w:color w:val="000000" w:themeColor="text1"/>
+                <w:sz w:val="20"/>
+                <w:szCs w:val="20"/>
+              </w:rPr>
+            </w:pPr>
+            <w:r>
+              <w:rPr>
+                <w:rFonts w:ascii="Times New Roman" w:hAnsi="Times New Roman" w:cs="Times New Roman"/>
+                <w:color w:val="000000" w:themeColor="text1"/>
+                <w:sz w:val="20"/>
+                <w:szCs w:val="20"/>
+              </w:rPr>
+              <w:t>BODY</w:t>
+            </w:r>
+          </w:p>
+        </w:tc>
+        <w:tc>
+          <w:tcPr>
+            <w:tcW w:w="1256" w:type="dxa"/>
+            <w:shd w:val="clear" w:color="auto" w:fill="auto"/>
+            <w:vAlign w:val="center"/>
+          </w:tcPr>
+          <w:p>
+            <w:pPr>
+              <w:pStyle w:val="ListParagraph"/>
+              <w:ind w:left="0"/>
+              <w:rPr>
+                <w:rFonts w:ascii="Times New Roman" w:hAnsi="Times New Roman" w:cs="Times New Roman"/>
+                <w:b/>
+                <w:color w:val="000000" w:themeColor="text1"/>
+                <w:sz w:val="20"/>
+                <w:szCs w:val="20"/>
+              </w:rPr>
+            </w:pPr>
+            <w:r>
+              <w:rPr>
+                <w:rFonts w:ascii="Times New Roman" w:hAnsi="Times New Roman" w:cs="Times New Roman"/>
+                <w:b/>
+                <w:color w:val="000000" w:themeColor="text1"/>
+                <w:sz w:val="20"/>
+                <w:szCs w:val="20"/>
+              </w:rPr>
+              <w:t>Address</w:t>
+            </w:r>
+          </w:p>
+        </w:tc>
+        <w:tc>
+          <w:tcPr>
+            <w:tcW w:w="1116" w:type="dxa"/>
+            <w:shd w:val="clear" w:color="auto" w:fill="auto"/>
+            <w:vAlign w:val="center"/>
+          </w:tcPr>
+          <w:p>
+            <w:pPr>
+              <w:pStyle w:val="ListParagraph"/>
+              <w:ind w:left="0"/>
+              <w:jc w:val="center"/>
+              <w:rPr>
+                <w:rFonts w:ascii="Times New Roman" w:hAnsi="Times New Roman" w:cs="Times New Roman"/>
+                <w:color w:val="000000" w:themeColor="text1"/>
+                <w:sz w:val="20"/>
+                <w:szCs w:val="20"/>
+              </w:rPr>
+            </w:pPr>
+            <w:r>
+              <w:rPr>
+                <w:rFonts w:ascii="Times New Roman" w:hAnsi="Times New Roman" w:cs="Times New Roman"/>
+                <w:color w:val="000000" w:themeColor="text1"/>
+                <w:sz w:val="20"/>
+                <w:szCs w:val="20"/>
+              </w:rPr>
+              <w:t>string</w:t>
+            </w:r>
+          </w:p>
+        </w:tc>
+        <w:tc>
+          <w:tcPr>
+            <w:tcW w:w="6842" w:type="dxa"/>
+            <w:shd w:val="clear" w:color="auto" w:fill="auto"/>
+          </w:tcPr>
+          <w:p>
+            <w:pPr>
+              <w:rPr>
+                <w:rFonts w:ascii="Times New Roman" w:hAnsi="Times New Roman" w:cs="Times New Roman"/>
+                <w:color w:val="000000" w:themeColor="text1"/>
+                <w:sz w:val="20"/>
+                <w:szCs w:val="20"/>
+              </w:rPr>
+            </w:pPr>
+            <w:r>
+              <w:rPr>
+                <w:rFonts w:ascii="Times New Roman" w:hAnsi="Times New Roman" w:cs="Times New Roman"/>
+                <w:color w:val="000000" w:themeColor="text1"/>
+                <w:sz w:val="20"/>
+                <w:szCs w:val="20"/>
+              </w:rPr>
+              <w:t>Address of patient.</w:t>
+            </w:r>
+          </w:p>
+          <w:p>
+            <w:pPr>
+              <w:pStyle w:val="ListParagraph"/>
+              <w:numPr>
+                <w:ilvl w:val="0"/>
+                <w:numId w:val="45"/>
+              </w:numPr>
+              <w:rPr>
+                <w:rFonts w:ascii="Times New Roman" w:hAnsi="Times New Roman" w:cs="Times New Roman"/>
+                <w:color w:val="000000" w:themeColor="text1"/>
+                <w:sz w:val="20"/>
+                <w:szCs w:val="20"/>
+              </w:rPr>
+            </w:pPr>
+            <w:r>
+              <w:rPr>
+                <w:rFonts w:ascii="Times New Roman" w:hAnsi="Times New Roman" w:cs="Times New Roman"/>
+                <w:b/>
+                <w:color w:val="000000" w:themeColor="text1"/>
+                <w:sz w:val="20"/>
+                <w:szCs w:val="20"/>
+              </w:rPr>
+              <w:t>Optional</w:t>
+            </w:r>
+          </w:p>
+          <w:p>
+            <w:pPr>
+              <w:pStyle w:val="ListParagraph"/>
+              <w:numPr>
+                <w:ilvl w:val="0"/>
+                <w:numId w:val="45"/>
+              </w:numPr>
+              <w:rPr>
+                <w:rFonts w:ascii="Times New Roman" w:hAnsi="Times New Roman" w:cs="Times New Roman"/>
+                <w:color w:val="000000" w:themeColor="text1"/>
+                <w:sz w:val="20"/>
+                <w:szCs w:val="20"/>
+              </w:rPr>
+            </w:pPr>
+            <w:r>
+              <w:rPr>
+                <w:rFonts w:ascii="Times New Roman" w:hAnsi="Times New Roman" w:cs="Times New Roman"/>
+                <w:b/>
+                <w:color w:val="000000" w:themeColor="text1"/>
+                <w:sz w:val="20"/>
+                <w:szCs w:val="20"/>
+              </w:rPr>
+              <w:t>Max length: 128</w:t>
+            </w:r>
+          </w:p>
+        </w:tc>
+      </w:tr>
+    </w:tbl>
+    <w:p>
+      <w:pPr>
+        <w:rPr>
+          <w:rFonts w:ascii="Times New Roman" w:hAnsi="Times New Roman" w:cs="Times New Roman"/>
+          <w:color w:val="000000" w:themeColor="text1"/>
+          <w:sz w:val="28"/>
+          <w:szCs w:val="28"/>
+        </w:rPr>
+      </w:pPr>
+    </w:p>
+    <w:p>
+      <w:pPr>
+        <w:pStyle w:val="ListParagraph"/>
+        <w:numPr>
+          <w:ilvl w:val="1"/>
+          <w:numId w:val="49"/>
+        </w:numPr>
+        <w:rPr>
+          <w:rFonts w:ascii="Times New Roman" w:hAnsi="Times New Roman" w:cs="Times New Roman"/>
+          <w:color w:val="000000" w:themeColor="text1"/>
+          <w:sz w:val="28"/>
+          <w:szCs w:val="28"/>
+        </w:rPr>
+      </w:pPr>
+      <w:r>
+        <w:rPr>
+          <w:rFonts w:ascii="Times New Roman" w:hAnsi="Times New Roman" w:cs="Times New Roman"/>
+          <w:color w:val="000000" w:themeColor="text1"/>
+          <w:sz w:val="20"/>
+          <w:szCs w:val="20"/>
+        </w:rPr>
+        <w:t>Response</w:t>
+      </w:r>
+    </w:p>
+    <w:tbl>
+      <w:tblPr>
+        <w:tblW w:w="10915" w:type="dxa"/>
+        <w:tblInd w:w="-572" w:type="dxa"/>
+        <w:tblBorders>
+          <w:top w:val="single" w:sz="4" w:space="0" w:color="auto"/>
+          <w:left w:val="single" w:sz="4" w:space="0" w:color="auto"/>
+          <w:bottom w:val="single" w:sz="4" w:space="0" w:color="auto"/>
+          <w:right w:val="single" w:sz="4" w:space="0" w:color="auto"/>
+          <w:insideH w:val="single" w:sz="4" w:space="0" w:color="auto"/>
+          <w:insideV w:val="single" w:sz="4" w:space="0" w:color="auto"/>
+        </w:tblBorders>
+        <w:tblLook w:val="04A0" w:firstRow="1" w:lastRow="0" w:firstColumn="1" w:lastColumn="0" w:noHBand="0" w:noVBand="1"/>
+      </w:tblPr>
+      <w:tblGrid>
+        <w:gridCol w:w="1701"/>
+        <w:gridCol w:w="9214"/>
+      </w:tblGrid>
+      <w:tr>
+        <w:tc>
+          <w:tcPr>
+            <w:tcW w:w="1701" w:type="dxa"/>
+            <w:shd w:val="clear" w:color="auto" w:fill="9CC2E5"/>
+          </w:tcPr>
+          <w:p>
+            <w:pPr>
+              <w:pStyle w:val="ListParagraph"/>
+              <w:ind w:left="0"/>
+              <w:rPr>
+                <w:rFonts w:ascii="Times New Roman" w:hAnsi="Times New Roman" w:cs="Times New Roman"/>
+                <w:color w:val="000000" w:themeColor="text1"/>
+                <w:sz w:val="20"/>
+                <w:szCs w:val="20"/>
+              </w:rPr>
+            </w:pPr>
+            <w:r>
+              <w:rPr>
+                <w:rFonts w:ascii="Times New Roman" w:hAnsi="Times New Roman" w:cs="Times New Roman"/>
+                <w:color w:val="000000" w:themeColor="text1"/>
+                <w:sz w:val="20"/>
+                <w:szCs w:val="20"/>
+              </w:rPr>
+              <w:t>Status</w:t>
+            </w:r>
+          </w:p>
+        </w:tc>
+        <w:tc>
+          <w:tcPr>
+            <w:tcW w:w="9214" w:type="dxa"/>
+            <w:shd w:val="clear" w:color="auto" w:fill="9CC2E5"/>
+          </w:tcPr>
+          <w:p>
+            <w:pPr>
+              <w:pStyle w:val="ListParagraph"/>
+              <w:ind w:left="0"/>
+              <w:rPr>
+                <w:rFonts w:ascii="Times New Roman" w:hAnsi="Times New Roman" w:cs="Times New Roman"/>
+                <w:color w:val="000000" w:themeColor="text1"/>
+                <w:sz w:val="20"/>
+                <w:szCs w:val="20"/>
+              </w:rPr>
+            </w:pPr>
+            <w:r>
+              <w:rPr>
+                <w:rFonts w:ascii="Times New Roman" w:hAnsi="Times New Roman" w:cs="Times New Roman"/>
+                <w:color w:val="000000" w:themeColor="text1"/>
+                <w:sz w:val="20"/>
+                <w:szCs w:val="20"/>
+              </w:rPr>
+              <w:t>Content</w:t>
+            </w:r>
+          </w:p>
+        </w:tc>
+      </w:tr>
+      <w:tr>
+        <w:tc>
+          <w:tcPr>
+            <w:tcW w:w="1701" w:type="dxa"/>
+            <w:shd w:val="clear" w:color="auto" w:fill="auto"/>
+            <w:vAlign w:val="center"/>
+          </w:tcPr>
+          <w:p>
+            <w:pPr>
+              <w:pStyle w:val="ListParagraph"/>
+              <w:ind w:left="0"/>
+              <w:jc w:val="center"/>
+              <w:rPr>
+                <w:rFonts w:ascii="Times New Roman" w:hAnsi="Times New Roman" w:cs="Times New Roman"/>
+                <w:b/>
+                <w:color w:val="000000" w:themeColor="text1"/>
+                <w:sz w:val="20"/>
+                <w:szCs w:val="20"/>
+              </w:rPr>
+            </w:pPr>
+            <w:r>
+              <w:rPr>
+                <w:rFonts w:ascii="Times New Roman" w:hAnsi="Times New Roman" w:cs="Times New Roman"/>
+                <w:b/>
+                <w:color w:val="00B050"/>
+                <w:sz w:val="20"/>
+                <w:szCs w:val="20"/>
+              </w:rPr>
+              <w:t>200</w:t>
+            </w:r>
+          </w:p>
+        </w:tc>
+        <w:tc>
+          <w:tcPr>
+            <w:tcW w:w="9214" w:type="dxa"/>
+            <w:shd w:val="clear" w:color="auto" w:fill="auto"/>
+            <w:vAlign w:val="center"/>
+          </w:tcPr>
+          <w:p>
+            <w:pPr>
+              <w:autoSpaceDE w:val="0"/>
+              <w:autoSpaceDN w:val="0"/>
+              <w:adjustRightInd w:val="0"/>
+              <w:rPr>
+                <w:rFonts w:ascii="Consolas" w:hAnsi="Consolas" w:cs="Consolas"/>
+                <w:color w:val="000000"/>
+                <w:sz w:val="19"/>
+                <w:szCs w:val="19"/>
+                <w:highlight w:val="white"/>
+              </w:rPr>
+            </w:pPr>
+            <w:r>
+              <w:rPr>
+                <w:rFonts w:ascii="Consolas" w:hAnsi="Consolas" w:cs="Consolas"/>
+                <w:color w:val="000000"/>
+                <w:sz w:val="19"/>
+                <w:szCs w:val="19"/>
+                <w:highlight w:val="white"/>
+              </w:rPr>
+              <w:t>{</w:t>
+            </w:r>
+          </w:p>
+          <w:p>
+            <w:pPr>
+              <w:autoSpaceDE w:val="0"/>
+              <w:autoSpaceDN w:val="0"/>
+              <w:adjustRightInd w:val="0"/>
+              <w:rPr>
+                <w:rFonts w:ascii="Consolas" w:hAnsi="Consolas" w:cs="Consolas"/>
+                <w:color w:val="000000"/>
+                <w:sz w:val="19"/>
+                <w:szCs w:val="19"/>
+                <w:highlight w:val="white"/>
+              </w:rPr>
+            </w:pPr>
+            <w:r>
+              <w:rPr>
+                <w:rFonts w:ascii="Consolas" w:hAnsi="Consolas" w:cs="Consolas"/>
+                <w:color w:val="000000"/>
+                <w:sz w:val="19"/>
+                <w:szCs w:val="19"/>
+                <w:highlight w:val="white"/>
+              </w:rPr>
+              <w:t xml:space="preserve">  </w:t>
+            </w:r>
+            <w:r>
+              <w:rPr>
+                <w:rFonts w:ascii="Consolas" w:hAnsi="Consolas" w:cs="Consolas"/>
+                <w:color w:val="2E75B6"/>
+                <w:sz w:val="19"/>
+                <w:szCs w:val="19"/>
+                <w:highlight w:val="white"/>
+              </w:rPr>
+              <w:t>"User"</w:t>
+            </w:r>
+            <w:r>
+              <w:rPr>
+                <w:rFonts w:ascii="Consolas" w:hAnsi="Consolas" w:cs="Consolas"/>
+                <w:color w:val="000000"/>
+                <w:sz w:val="19"/>
+                <w:szCs w:val="19"/>
+                <w:highlight w:val="white"/>
+              </w:rPr>
+              <w:t>: {</w:t>
+            </w:r>
+          </w:p>
+          <w:p>
+            <w:pPr>
+              <w:autoSpaceDE w:val="0"/>
+              <w:autoSpaceDN w:val="0"/>
+              <w:adjustRightInd w:val="0"/>
+              <w:rPr>
+                <w:rFonts w:ascii="Consolas" w:hAnsi="Consolas" w:cs="Consolas"/>
+                <w:color w:val="000000"/>
+                <w:sz w:val="19"/>
+                <w:szCs w:val="19"/>
+                <w:highlight w:val="white"/>
+              </w:rPr>
+            </w:pPr>
+            <w:r>
+              <w:rPr>
+                <w:rFonts w:ascii="Consolas" w:hAnsi="Consolas" w:cs="Consolas"/>
+                <w:color w:val="000000"/>
+                <w:sz w:val="19"/>
+                <w:szCs w:val="19"/>
+                <w:highlight w:val="white"/>
+              </w:rPr>
+              <w:t xml:space="preserve">    </w:t>
+            </w:r>
+            <w:r>
+              <w:rPr>
+                <w:rFonts w:ascii="Consolas" w:hAnsi="Consolas" w:cs="Consolas"/>
+                <w:color w:val="2E75B6"/>
+                <w:sz w:val="19"/>
+                <w:szCs w:val="19"/>
+                <w:highlight w:val="white"/>
+              </w:rPr>
+              <w:t>"Id"</w:t>
+            </w:r>
+            <w:r>
+              <w:rPr>
+                <w:rFonts w:ascii="Consolas" w:hAnsi="Consolas" w:cs="Consolas"/>
+                <w:color w:val="000000"/>
+                <w:sz w:val="19"/>
+                <w:szCs w:val="19"/>
+                <w:highlight w:val="white"/>
+              </w:rPr>
+              <w:t>: 0,</w:t>
+            </w:r>
+          </w:p>
+          <w:p>
+            <w:pPr>
+              <w:autoSpaceDE w:val="0"/>
+              <w:autoSpaceDN w:val="0"/>
+              <w:adjustRightInd w:val="0"/>
+              <w:rPr>
+                <w:rFonts w:ascii="Consolas" w:hAnsi="Consolas" w:cs="Consolas"/>
+                <w:color w:val="000000"/>
+                <w:sz w:val="19"/>
+                <w:szCs w:val="19"/>
+                <w:highlight w:val="white"/>
+              </w:rPr>
+            </w:pPr>
+            <w:r>
+              <w:rPr>
+                <w:rFonts w:ascii="Consolas" w:hAnsi="Consolas" w:cs="Consolas"/>
+                <w:color w:val="000000"/>
+                <w:sz w:val="19"/>
+                <w:szCs w:val="19"/>
+                <w:highlight w:val="white"/>
+              </w:rPr>
+              <w:t xml:space="preserve">    </w:t>
+            </w:r>
+            <w:r>
+              <w:rPr>
+                <w:rFonts w:ascii="Consolas" w:hAnsi="Consolas" w:cs="Consolas"/>
+                <w:color w:val="2E75B6"/>
+                <w:sz w:val="19"/>
+                <w:szCs w:val="19"/>
+                <w:highlight w:val="white"/>
+              </w:rPr>
+              <w:t>"Email"</w:t>
+            </w:r>
+            <w:r>
+              <w:rPr>
+                <w:rFonts w:ascii="Consolas" w:hAnsi="Consolas" w:cs="Consolas"/>
+                <w:color w:val="000000"/>
+                <w:sz w:val="19"/>
+                <w:szCs w:val="19"/>
+                <w:highlight w:val="white"/>
+              </w:rPr>
+              <w:t xml:space="preserve">: </w:t>
+            </w:r>
+            <w:r>
+              <w:rPr>
+                <w:rFonts w:ascii="Consolas" w:hAnsi="Consolas" w:cs="Consolas"/>
+                <w:color w:val="A31515"/>
+                <w:sz w:val="19"/>
+                <w:szCs w:val="19"/>
+                <w:highlight w:val="white"/>
+              </w:rPr>
+              <w:t>""</w:t>
+            </w:r>
+            <w:r>
+              <w:rPr>
+                <w:rFonts w:ascii="Consolas" w:hAnsi="Consolas" w:cs="Consolas"/>
+                <w:color w:val="000000"/>
+                <w:sz w:val="19"/>
+                <w:szCs w:val="19"/>
+                <w:highlight w:val="white"/>
+              </w:rPr>
+              <w:t>,</w:t>
+            </w:r>
+          </w:p>
+          <w:p>
+            <w:pPr>
+              <w:autoSpaceDE w:val="0"/>
+              <w:autoSpaceDN w:val="0"/>
+              <w:adjustRightInd w:val="0"/>
+              <w:rPr>
+                <w:rFonts w:ascii="Consolas" w:hAnsi="Consolas" w:cs="Consolas"/>
+                <w:color w:val="000000"/>
+                <w:sz w:val="19"/>
+                <w:szCs w:val="19"/>
+                <w:highlight w:val="white"/>
+              </w:rPr>
+            </w:pPr>
+            <w:r>
+              <w:rPr>
+                <w:rFonts w:ascii="Consolas" w:hAnsi="Consolas" w:cs="Consolas"/>
+                <w:color w:val="000000"/>
+                <w:sz w:val="19"/>
+                <w:szCs w:val="19"/>
+                <w:highlight w:val="white"/>
+              </w:rPr>
+              <w:t xml:space="preserve">    </w:t>
+            </w:r>
+            <w:r>
+              <w:rPr>
+                <w:rFonts w:ascii="Consolas" w:hAnsi="Consolas" w:cs="Consolas"/>
+                <w:color w:val="2E75B6"/>
+                <w:sz w:val="19"/>
+                <w:szCs w:val="19"/>
+                <w:highlight w:val="white"/>
+              </w:rPr>
+              <w:t>"Password"</w:t>
+            </w:r>
+            <w:r>
+              <w:rPr>
+                <w:rFonts w:ascii="Consolas" w:hAnsi="Consolas" w:cs="Consolas"/>
+                <w:color w:val="000000"/>
+                <w:sz w:val="19"/>
+                <w:szCs w:val="19"/>
+                <w:highlight w:val="white"/>
+              </w:rPr>
+              <w:t xml:space="preserve">: </w:t>
+            </w:r>
+            <w:r>
+              <w:rPr>
+                <w:rFonts w:ascii="Consolas" w:hAnsi="Consolas" w:cs="Consolas"/>
+                <w:color w:val="A31515"/>
+                <w:sz w:val="19"/>
+                <w:szCs w:val="19"/>
+                <w:highlight w:val="white"/>
+              </w:rPr>
+              <w:t>""</w:t>
+            </w:r>
+            <w:r>
+              <w:rPr>
+                <w:rFonts w:ascii="Consolas" w:hAnsi="Consolas" w:cs="Consolas"/>
+                <w:color w:val="000000"/>
+                <w:sz w:val="19"/>
+                <w:szCs w:val="19"/>
+                <w:highlight w:val="white"/>
+              </w:rPr>
+              <w:t>,</w:t>
+            </w:r>
+          </w:p>
+          <w:p>
+            <w:pPr>
+              <w:autoSpaceDE w:val="0"/>
+              <w:autoSpaceDN w:val="0"/>
+              <w:adjustRightInd w:val="0"/>
+              <w:rPr>
+                <w:rFonts w:ascii="Consolas" w:hAnsi="Consolas" w:cs="Consolas"/>
+                <w:color w:val="000000"/>
+                <w:sz w:val="19"/>
+                <w:szCs w:val="19"/>
+                <w:highlight w:val="white"/>
+              </w:rPr>
+            </w:pPr>
+            <w:r>
+              <w:rPr>
+                <w:rFonts w:ascii="Consolas" w:hAnsi="Consolas" w:cs="Consolas"/>
+                <w:color w:val="000000"/>
+                <w:sz w:val="19"/>
+                <w:szCs w:val="19"/>
+                <w:highlight w:val="white"/>
+              </w:rPr>
+              <w:t xml:space="preserve">    </w:t>
+            </w:r>
+            <w:r>
+              <w:rPr>
+                <w:rFonts w:ascii="Consolas" w:hAnsi="Consolas" w:cs="Consolas"/>
+                <w:color w:val="2E75B6"/>
+                <w:sz w:val="19"/>
+                <w:szCs w:val="19"/>
+                <w:highlight w:val="white"/>
+              </w:rPr>
+              <w:t>"FirstName"</w:t>
+            </w:r>
+            <w:r>
+              <w:rPr>
+                <w:rFonts w:ascii="Consolas" w:hAnsi="Consolas" w:cs="Consolas"/>
+                <w:color w:val="000000"/>
+                <w:sz w:val="19"/>
+                <w:szCs w:val="19"/>
+                <w:highlight w:val="white"/>
+              </w:rPr>
+              <w:t xml:space="preserve">: </w:t>
+            </w:r>
+            <w:r>
+              <w:rPr>
+                <w:rFonts w:ascii="Consolas" w:hAnsi="Consolas" w:cs="Consolas"/>
+                <w:color w:val="A31515"/>
+                <w:sz w:val="19"/>
+                <w:szCs w:val="19"/>
+                <w:highlight w:val="white"/>
+              </w:rPr>
+              <w:t>""</w:t>
+            </w:r>
+            <w:r>
+              <w:rPr>
+                <w:rFonts w:ascii="Consolas" w:hAnsi="Consolas" w:cs="Consolas"/>
+                <w:color w:val="000000"/>
+                <w:sz w:val="19"/>
+                <w:szCs w:val="19"/>
+                <w:highlight w:val="white"/>
+              </w:rPr>
+              <w:t>,</w:t>
+            </w:r>
+          </w:p>
+          <w:p>
+            <w:pPr>
+              <w:autoSpaceDE w:val="0"/>
+              <w:autoSpaceDN w:val="0"/>
+              <w:adjustRightInd w:val="0"/>
+              <w:rPr>
+                <w:rFonts w:ascii="Consolas" w:hAnsi="Consolas" w:cs="Consolas"/>
+                <w:color w:val="000000"/>
+                <w:sz w:val="19"/>
+                <w:szCs w:val="19"/>
+                <w:highlight w:val="white"/>
+              </w:rPr>
+            </w:pPr>
+            <w:r>
+              <w:rPr>
+                <w:rFonts w:ascii="Consolas" w:hAnsi="Consolas" w:cs="Consolas"/>
+                <w:color w:val="000000"/>
+                <w:sz w:val="19"/>
+                <w:szCs w:val="19"/>
+                <w:highlight w:val="white"/>
+              </w:rPr>
+              <w:t xml:space="preserve">    </w:t>
+            </w:r>
+            <w:r>
+              <w:rPr>
+                <w:rFonts w:ascii="Consolas" w:hAnsi="Consolas" w:cs="Consolas"/>
+                <w:color w:val="2E75B6"/>
+                <w:sz w:val="19"/>
+                <w:szCs w:val="19"/>
+                <w:highlight w:val="white"/>
+              </w:rPr>
+              <w:t>"LastName"</w:t>
+            </w:r>
+            <w:r>
+              <w:rPr>
+                <w:rFonts w:ascii="Consolas" w:hAnsi="Consolas" w:cs="Consolas"/>
+                <w:color w:val="000000"/>
+                <w:sz w:val="19"/>
+                <w:szCs w:val="19"/>
+                <w:highlight w:val="white"/>
+              </w:rPr>
+              <w:t xml:space="preserve">: </w:t>
+            </w:r>
+            <w:r>
+              <w:rPr>
+                <w:rFonts w:ascii="Consolas" w:hAnsi="Consolas" w:cs="Consolas"/>
+                <w:color w:val="A31515"/>
+                <w:sz w:val="19"/>
+                <w:szCs w:val="19"/>
+                <w:highlight w:val="white"/>
+              </w:rPr>
+              <w:t>""</w:t>
+            </w:r>
+            <w:r>
+              <w:rPr>
+                <w:rFonts w:ascii="Consolas" w:hAnsi="Consolas" w:cs="Consolas"/>
+                <w:color w:val="000000"/>
+                <w:sz w:val="19"/>
+                <w:szCs w:val="19"/>
+                <w:highlight w:val="white"/>
+              </w:rPr>
+              <w:t>,</w:t>
+            </w:r>
+          </w:p>
+          <w:p>
+            <w:pPr>
+              <w:autoSpaceDE w:val="0"/>
+              <w:autoSpaceDN w:val="0"/>
+              <w:adjustRightInd w:val="0"/>
+              <w:rPr>
+                <w:rFonts w:ascii="Consolas" w:hAnsi="Consolas" w:cs="Consolas"/>
+                <w:color w:val="000000"/>
+                <w:sz w:val="19"/>
+                <w:szCs w:val="19"/>
+                <w:highlight w:val="white"/>
+              </w:rPr>
+            </w:pPr>
+            <w:r>
+              <w:rPr>
+                <w:rFonts w:ascii="Consolas" w:hAnsi="Consolas" w:cs="Consolas"/>
+                <w:color w:val="000000"/>
+                <w:sz w:val="19"/>
+                <w:szCs w:val="19"/>
+                <w:highlight w:val="white"/>
+              </w:rPr>
+              <w:t xml:space="preserve">    </w:t>
+            </w:r>
+            <w:r>
+              <w:rPr>
+                <w:rFonts w:ascii="Consolas" w:hAnsi="Consolas" w:cs="Consolas"/>
+                <w:color w:val="2E75B6"/>
+                <w:sz w:val="19"/>
+                <w:szCs w:val="19"/>
+                <w:highlight w:val="white"/>
+              </w:rPr>
+              <w:t>"Birthday"</w:t>
+            </w:r>
+            <w:r>
+              <w:rPr>
+                <w:rFonts w:ascii="Consolas" w:hAnsi="Consolas" w:cs="Consolas"/>
+                <w:color w:val="000000"/>
+                <w:sz w:val="19"/>
+                <w:szCs w:val="19"/>
+                <w:highlight w:val="white"/>
+              </w:rPr>
+              <w:t>: 0,</w:t>
+            </w:r>
+          </w:p>
+          <w:p>
+            <w:pPr>
+              <w:autoSpaceDE w:val="0"/>
+              <w:autoSpaceDN w:val="0"/>
+              <w:adjustRightInd w:val="0"/>
+              <w:rPr>
+                <w:rFonts w:ascii="Consolas" w:hAnsi="Consolas" w:cs="Consolas"/>
+                <w:color w:val="000000"/>
+                <w:sz w:val="19"/>
+                <w:szCs w:val="19"/>
+                <w:highlight w:val="white"/>
+              </w:rPr>
+            </w:pPr>
+            <w:r>
+              <w:rPr>
+                <w:rFonts w:ascii="Consolas" w:hAnsi="Consolas" w:cs="Consolas"/>
+                <w:color w:val="000000"/>
+                <w:sz w:val="19"/>
+                <w:szCs w:val="19"/>
+                <w:highlight w:val="white"/>
+              </w:rPr>
+              <w:t xml:space="preserve">    </w:t>
+            </w:r>
+            <w:r>
+              <w:rPr>
+                <w:rFonts w:ascii="Consolas" w:hAnsi="Consolas" w:cs="Consolas"/>
+                <w:color w:val="2E75B6"/>
+                <w:sz w:val="19"/>
+                <w:szCs w:val="19"/>
+                <w:highlight w:val="white"/>
+              </w:rPr>
+              <w:t>"Phone"</w:t>
+            </w:r>
+            <w:r>
+              <w:rPr>
+                <w:rFonts w:ascii="Consolas" w:hAnsi="Consolas" w:cs="Consolas"/>
+                <w:color w:val="000000"/>
+                <w:sz w:val="19"/>
+                <w:szCs w:val="19"/>
+                <w:highlight w:val="white"/>
+              </w:rPr>
+              <w:t xml:space="preserve">: </w:t>
+            </w:r>
+            <w:r>
+              <w:rPr>
+                <w:rFonts w:ascii="Consolas" w:hAnsi="Consolas" w:cs="Consolas"/>
+                <w:color w:val="A31515"/>
+                <w:sz w:val="19"/>
+                <w:szCs w:val="19"/>
+                <w:highlight w:val="white"/>
+              </w:rPr>
+              <w:t>""</w:t>
+            </w:r>
+            <w:r>
+              <w:rPr>
+                <w:rFonts w:ascii="Consolas" w:hAnsi="Consolas" w:cs="Consolas"/>
+                <w:color w:val="000000"/>
+                <w:sz w:val="19"/>
+                <w:szCs w:val="19"/>
+                <w:highlight w:val="white"/>
+              </w:rPr>
+              <w:t>,</w:t>
+            </w:r>
+          </w:p>
+          <w:p>
+            <w:pPr>
+              <w:autoSpaceDE w:val="0"/>
+              <w:autoSpaceDN w:val="0"/>
+              <w:adjustRightInd w:val="0"/>
+              <w:rPr>
+                <w:rFonts w:ascii="Consolas" w:hAnsi="Consolas" w:cs="Consolas"/>
+                <w:color w:val="000000"/>
+                <w:sz w:val="19"/>
+                <w:szCs w:val="19"/>
+                <w:highlight w:val="white"/>
+              </w:rPr>
+            </w:pPr>
+            <w:r>
+              <w:rPr>
+                <w:rFonts w:ascii="Consolas" w:hAnsi="Consolas" w:cs="Consolas"/>
+                <w:color w:val="000000"/>
+                <w:sz w:val="19"/>
+                <w:szCs w:val="19"/>
+                <w:highlight w:val="white"/>
+              </w:rPr>
+              <w:t xml:space="preserve">    </w:t>
+            </w:r>
+            <w:r>
+              <w:rPr>
+                <w:rFonts w:ascii="Consolas" w:hAnsi="Consolas" w:cs="Consolas"/>
+                <w:color w:val="2E75B6"/>
+                <w:sz w:val="19"/>
+                <w:szCs w:val="19"/>
+                <w:highlight w:val="white"/>
+              </w:rPr>
+              <w:t>"Gender"</w:t>
+            </w:r>
+            <w:r>
+              <w:rPr>
+                <w:rFonts w:ascii="Consolas" w:hAnsi="Consolas" w:cs="Consolas"/>
+                <w:color w:val="000000"/>
+                <w:sz w:val="19"/>
+                <w:szCs w:val="19"/>
+                <w:highlight w:val="white"/>
+              </w:rPr>
+              <w:t>: 0,</w:t>
+            </w:r>
+          </w:p>
+          <w:p>
+            <w:pPr>
+              <w:autoSpaceDE w:val="0"/>
+              <w:autoSpaceDN w:val="0"/>
+              <w:adjustRightInd w:val="0"/>
+              <w:rPr>
+                <w:rFonts w:ascii="Consolas" w:hAnsi="Consolas" w:cs="Consolas"/>
+                <w:color w:val="000000"/>
+                <w:sz w:val="19"/>
+                <w:szCs w:val="19"/>
+                <w:highlight w:val="white"/>
+              </w:rPr>
+            </w:pPr>
+            <w:r>
+              <w:rPr>
+                <w:rFonts w:ascii="Consolas" w:hAnsi="Consolas" w:cs="Consolas"/>
+                <w:color w:val="000000"/>
+                <w:sz w:val="19"/>
+                <w:szCs w:val="19"/>
+                <w:highlight w:val="white"/>
+              </w:rPr>
+              <w:t xml:space="preserve">    </w:t>
+            </w:r>
+            <w:r>
+              <w:rPr>
+                <w:rFonts w:ascii="Consolas" w:hAnsi="Consolas" w:cs="Consolas"/>
+                <w:color w:val="2E75B6"/>
+                <w:sz w:val="19"/>
+                <w:szCs w:val="19"/>
+                <w:highlight w:val="white"/>
+              </w:rPr>
+              <w:t>"Role"</w:t>
+            </w:r>
+            <w:r>
+              <w:rPr>
+                <w:rFonts w:ascii="Consolas" w:hAnsi="Consolas" w:cs="Consolas"/>
+                <w:color w:val="000000"/>
+                <w:sz w:val="19"/>
+                <w:szCs w:val="19"/>
+                <w:highlight w:val="white"/>
+              </w:rPr>
+              <w:t>: 0,</w:t>
+            </w:r>
+          </w:p>
+          <w:p>
+            <w:pPr>
+              <w:autoSpaceDE w:val="0"/>
+              <w:autoSpaceDN w:val="0"/>
+              <w:adjustRightInd w:val="0"/>
+              <w:rPr>
+                <w:rFonts w:ascii="Consolas" w:hAnsi="Consolas" w:cs="Consolas"/>
+                <w:color w:val="000000"/>
+                <w:sz w:val="19"/>
+                <w:szCs w:val="19"/>
+                <w:highlight w:val="white"/>
+              </w:rPr>
+            </w:pPr>
+            <w:r>
+              <w:rPr>
+                <w:rFonts w:ascii="Consolas" w:hAnsi="Consolas" w:cs="Consolas"/>
+                <w:color w:val="000000"/>
+                <w:sz w:val="19"/>
+                <w:szCs w:val="19"/>
+                <w:highlight w:val="white"/>
+              </w:rPr>
+              <w:t xml:space="preserve">    </w:t>
+            </w:r>
+            <w:r>
+              <w:rPr>
+                <w:rFonts w:ascii="Consolas" w:hAnsi="Consolas" w:cs="Consolas"/>
+                <w:color w:val="2E75B6"/>
+                <w:sz w:val="19"/>
+                <w:szCs w:val="19"/>
+                <w:highlight w:val="white"/>
+              </w:rPr>
+              <w:t>"Created"</w:t>
+            </w:r>
+            <w:r>
+              <w:rPr>
+                <w:rFonts w:ascii="Consolas" w:hAnsi="Consolas" w:cs="Consolas"/>
+                <w:color w:val="000000"/>
+                <w:sz w:val="19"/>
+                <w:szCs w:val="19"/>
+                <w:highlight w:val="white"/>
+              </w:rPr>
+              <w:t>: 0,</w:t>
+            </w:r>
+          </w:p>
+          <w:p>
+            <w:pPr>
+              <w:autoSpaceDE w:val="0"/>
+              <w:autoSpaceDN w:val="0"/>
+              <w:adjustRightInd w:val="0"/>
+              <w:rPr>
+                <w:rFonts w:ascii="Consolas" w:hAnsi="Consolas" w:cs="Consolas"/>
+                <w:color w:val="000000"/>
+                <w:sz w:val="19"/>
+                <w:szCs w:val="19"/>
+                <w:highlight w:val="white"/>
+              </w:rPr>
+            </w:pPr>
+            <w:r>
+              <w:rPr>
+                <w:rFonts w:ascii="Consolas" w:hAnsi="Consolas" w:cs="Consolas"/>
+                <w:color w:val="000000"/>
+                <w:sz w:val="19"/>
+                <w:szCs w:val="19"/>
+                <w:highlight w:val="white"/>
+              </w:rPr>
+              <w:t xml:space="preserve">    </w:t>
+            </w:r>
+            <w:r>
+              <w:rPr>
+                <w:rFonts w:ascii="Consolas" w:hAnsi="Consolas" w:cs="Consolas"/>
+                <w:color w:val="2E75B6"/>
+                <w:sz w:val="19"/>
+                <w:szCs w:val="19"/>
+                <w:highlight w:val="white"/>
+              </w:rPr>
+              <w:t>"LastModified"</w:t>
+            </w:r>
+            <w:r>
+              <w:rPr>
+                <w:rFonts w:ascii="Consolas" w:hAnsi="Consolas" w:cs="Consolas"/>
+                <w:color w:val="000000"/>
+                <w:sz w:val="19"/>
+                <w:szCs w:val="19"/>
+                <w:highlight w:val="white"/>
+              </w:rPr>
+              <w:t>: 0,</w:t>
+            </w:r>
+          </w:p>
+          <w:p>
+            <w:pPr>
+              <w:autoSpaceDE w:val="0"/>
+              <w:autoSpaceDN w:val="0"/>
+              <w:adjustRightInd w:val="0"/>
+              <w:rPr>
+                <w:rFonts w:ascii="Consolas" w:hAnsi="Consolas" w:cs="Consolas"/>
+                <w:color w:val="000000"/>
+                <w:sz w:val="19"/>
+                <w:szCs w:val="19"/>
+                <w:highlight w:val="white"/>
+              </w:rPr>
+            </w:pPr>
+            <w:r>
+              <w:rPr>
+                <w:rFonts w:ascii="Consolas" w:hAnsi="Consolas" w:cs="Consolas"/>
+                <w:color w:val="000000"/>
+                <w:sz w:val="19"/>
+                <w:szCs w:val="19"/>
+                <w:highlight w:val="white"/>
+              </w:rPr>
+              <w:t xml:space="preserve">    </w:t>
+            </w:r>
+            <w:r>
+              <w:rPr>
+                <w:rFonts w:ascii="Consolas" w:hAnsi="Consolas" w:cs="Consolas"/>
+                <w:color w:val="2E75B6"/>
+                <w:sz w:val="19"/>
+                <w:szCs w:val="19"/>
+                <w:highlight w:val="white"/>
+              </w:rPr>
+              <w:t>"Status"</w:t>
+            </w:r>
+            <w:r>
+              <w:rPr>
+                <w:rFonts w:ascii="Consolas" w:hAnsi="Consolas" w:cs="Consolas"/>
+                <w:color w:val="000000"/>
+                <w:sz w:val="19"/>
+                <w:szCs w:val="19"/>
+                <w:highlight w:val="white"/>
+              </w:rPr>
+              <w:t>: 0,</w:t>
+            </w:r>
+          </w:p>
+          <w:p>
+            <w:pPr>
+              <w:autoSpaceDE w:val="0"/>
+              <w:autoSpaceDN w:val="0"/>
+              <w:adjustRightInd w:val="0"/>
+              <w:rPr>
+                <w:rFonts w:ascii="Consolas" w:hAnsi="Consolas" w:cs="Consolas"/>
+                <w:color w:val="000000"/>
+                <w:sz w:val="19"/>
+                <w:szCs w:val="19"/>
+                <w:highlight w:val="white"/>
+              </w:rPr>
+            </w:pPr>
+            <w:r>
+              <w:rPr>
+                <w:rFonts w:ascii="Consolas" w:hAnsi="Consolas" w:cs="Consolas"/>
+                <w:color w:val="000000"/>
+                <w:sz w:val="19"/>
+                <w:szCs w:val="19"/>
+                <w:highlight w:val="white"/>
+              </w:rPr>
+              <w:t xml:space="preserve">    </w:t>
+            </w:r>
+            <w:r>
+              <w:rPr>
+                <w:rFonts w:ascii="Consolas" w:hAnsi="Consolas" w:cs="Consolas"/>
+                <w:color w:val="2E75B6"/>
+                <w:sz w:val="19"/>
+                <w:szCs w:val="19"/>
+                <w:highlight w:val="white"/>
+              </w:rPr>
+              <w:t>"Address"</w:t>
+            </w:r>
+            <w:r>
+              <w:rPr>
+                <w:rFonts w:ascii="Consolas" w:hAnsi="Consolas" w:cs="Consolas"/>
+                <w:color w:val="000000"/>
+                <w:sz w:val="19"/>
+                <w:szCs w:val="19"/>
+                <w:highlight w:val="white"/>
+              </w:rPr>
+              <w:t xml:space="preserve">: </w:t>
+            </w:r>
+            <w:r>
+              <w:rPr>
+                <w:rFonts w:ascii="Consolas" w:hAnsi="Consolas" w:cs="Consolas"/>
+                <w:color w:val="A31515"/>
+                <w:sz w:val="19"/>
+                <w:szCs w:val="19"/>
+                <w:highlight w:val="white"/>
+              </w:rPr>
+              <w:t>""</w:t>
+            </w:r>
+            <w:r>
+              <w:rPr>
+                <w:rFonts w:ascii="Consolas" w:hAnsi="Consolas" w:cs="Consolas"/>
+                <w:color w:val="000000"/>
+                <w:sz w:val="19"/>
+                <w:szCs w:val="19"/>
+                <w:highlight w:val="white"/>
+              </w:rPr>
+              <w:t>,</w:t>
+            </w:r>
+          </w:p>
+          <w:p>
+            <w:pPr>
+              <w:autoSpaceDE w:val="0"/>
+              <w:autoSpaceDN w:val="0"/>
+              <w:adjustRightInd w:val="0"/>
+              <w:rPr>
+                <w:rFonts w:ascii="Consolas" w:hAnsi="Consolas" w:cs="Consolas"/>
+                <w:color w:val="000000"/>
+                <w:sz w:val="19"/>
+                <w:szCs w:val="19"/>
+                <w:highlight w:val="white"/>
+              </w:rPr>
+            </w:pPr>
+            <w:r>
+              <w:rPr>
+                <w:rFonts w:ascii="Consolas" w:hAnsi="Consolas" w:cs="Consolas"/>
+                <w:color w:val="000000"/>
+                <w:sz w:val="19"/>
+                <w:szCs w:val="19"/>
+                <w:highlight w:val="white"/>
+              </w:rPr>
+              <w:t xml:space="preserve">    </w:t>
+            </w:r>
+            <w:r>
+              <w:rPr>
+                <w:rFonts w:ascii="Consolas" w:hAnsi="Consolas" w:cs="Consolas"/>
+                <w:color w:val="2E75B6"/>
+                <w:sz w:val="19"/>
+                <w:szCs w:val="19"/>
+                <w:highlight w:val="white"/>
+              </w:rPr>
+              <w:t>"Photo"</w:t>
+            </w:r>
+            <w:r>
+              <w:rPr>
+                <w:rFonts w:ascii="Consolas" w:hAnsi="Consolas" w:cs="Consolas"/>
+                <w:color w:val="000000"/>
+                <w:sz w:val="19"/>
+                <w:szCs w:val="19"/>
+                <w:highlight w:val="white"/>
+              </w:rPr>
+              <w:t xml:space="preserve">: </w:t>
+            </w:r>
+            <w:r>
+              <w:rPr>
+                <w:rFonts w:ascii="Consolas" w:hAnsi="Consolas" w:cs="Consolas"/>
+                <w:color w:val="A31515"/>
+                <w:sz w:val="19"/>
+                <w:szCs w:val="19"/>
+                <w:highlight w:val="white"/>
+              </w:rPr>
+              <w:t>""</w:t>
+            </w:r>
+          </w:p>
+          <w:p>
+            <w:pPr>
+              <w:autoSpaceDE w:val="0"/>
+              <w:autoSpaceDN w:val="0"/>
+              <w:adjustRightInd w:val="0"/>
+              <w:rPr>
+                <w:rFonts w:ascii="Consolas" w:hAnsi="Consolas" w:cs="Consolas"/>
+                <w:color w:val="000000"/>
+                <w:sz w:val="19"/>
+                <w:szCs w:val="19"/>
+                <w:highlight w:val="white"/>
+              </w:rPr>
+            </w:pPr>
+            <w:r>
+              <w:rPr>
+                <w:rFonts w:ascii="Consolas" w:hAnsi="Consolas" w:cs="Consolas"/>
+                <w:color w:val="000000"/>
+                <w:sz w:val="19"/>
+                <w:szCs w:val="19"/>
+                <w:highlight w:val="white"/>
+              </w:rPr>
+              <w:t xml:space="preserve">  }</w:t>
+            </w:r>
+          </w:p>
+          <w:p>
+            <w:pPr>
+              <w:autoSpaceDE w:val="0"/>
+              <w:autoSpaceDN w:val="0"/>
+              <w:adjustRightInd w:val="0"/>
+              <w:rPr>
+                <w:rFonts w:ascii="Times New Roman" w:hAnsi="Times New Roman" w:cs="Times New Roman"/>
+                <w:color w:val="000000" w:themeColor="text1"/>
+                <w:sz w:val="20"/>
+                <w:szCs w:val="20"/>
+              </w:rPr>
+            </w:pPr>
+            <w:r>
+              <w:rPr>
+                <w:rFonts w:ascii="Consolas" w:hAnsi="Consolas" w:cs="Consolas"/>
+                <w:color w:val="000000"/>
+                <w:sz w:val="19"/>
+                <w:szCs w:val="19"/>
+                <w:highlight w:val="white"/>
+              </w:rPr>
+              <w:t>}</w:t>
+            </w:r>
+          </w:p>
+        </w:tc>
+      </w:tr>
+      <w:tr>
+        <w:tc>
+          <w:tcPr>
+            <w:tcW w:w="1701" w:type="dxa"/>
+            <w:shd w:val="clear" w:color="auto" w:fill="auto"/>
+            <w:vAlign w:val="center"/>
+          </w:tcPr>
+          <w:p>
+            <w:pPr>
+              <w:pStyle w:val="ListParagraph"/>
+              <w:ind w:left="0"/>
+              <w:jc w:val="center"/>
+              <w:rPr>
+                <w:rFonts w:ascii="Times New Roman" w:hAnsi="Times New Roman" w:cs="Times New Roman"/>
+                <w:b/>
+                <w:color w:val="FF0000"/>
+                <w:sz w:val="20"/>
+                <w:szCs w:val="20"/>
+              </w:rPr>
+            </w:pPr>
+            <w:r>
+              <w:rPr>
+                <w:rFonts w:ascii="Times New Roman" w:hAnsi="Times New Roman" w:cs="Times New Roman"/>
+                <w:b/>
+                <w:color w:val="FF0000"/>
+                <w:sz w:val="20"/>
+                <w:szCs w:val="20"/>
+              </w:rPr>
+              <w:t>400</w:t>
+            </w:r>
+          </w:p>
+          <w:p>
+            <w:pPr>
+              <w:pStyle w:val="ListParagraph"/>
+              <w:ind w:left="0"/>
+              <w:rPr>
+                <w:rFonts w:ascii="Times New Roman" w:hAnsi="Times New Roman" w:cs="Times New Roman"/>
+                <w:b/>
+                <w:color w:val="00B050"/>
+                <w:sz w:val="20"/>
+                <w:szCs w:val="20"/>
+              </w:rPr>
+            </w:pPr>
+            <w:r>
+              <w:rPr>
+                <w:rFonts w:ascii="Times New Roman" w:hAnsi="Times New Roman" w:cs="Times New Roman"/>
+                <w:color w:val="000000" w:themeColor="text1"/>
+                <w:sz w:val="20"/>
+                <w:szCs w:val="20"/>
+              </w:rPr>
+              <w:t>Request parameters sent to server are invalid.</w:t>
+            </w:r>
+          </w:p>
+        </w:tc>
+        <w:tc>
+          <w:tcPr>
+            <w:tcW w:w="9214" w:type="dxa"/>
+            <w:shd w:val="clear" w:color="auto" w:fill="auto"/>
+            <w:vAlign w:val="center"/>
+          </w:tcPr>
+          <w:p>
+            <w:pPr>
+              <w:autoSpaceDE w:val="0"/>
+              <w:autoSpaceDN w:val="0"/>
+              <w:adjustRightInd w:val="0"/>
+              <w:rPr>
+                <w:rFonts w:ascii="Consolas" w:hAnsi="Consolas" w:cs="Consolas"/>
+                <w:color w:val="000000"/>
+                <w:sz w:val="19"/>
+                <w:szCs w:val="19"/>
+                <w:highlight w:val="white"/>
+                <w:lang w:val="vi-VN"/>
+              </w:rPr>
+            </w:pPr>
+            <w:r>
+              <w:rPr>
+                <w:rFonts w:ascii="Consolas" w:hAnsi="Consolas" w:cs="Consolas"/>
+                <w:color w:val="000000"/>
+                <w:sz w:val="19"/>
+                <w:szCs w:val="19"/>
+                <w:highlight w:val="white"/>
+                <w:lang w:val="vi-VN"/>
+              </w:rPr>
+              <w:t>{</w:t>
+            </w:r>
+          </w:p>
+          <w:p>
+            <w:pPr>
+              <w:autoSpaceDE w:val="0"/>
+              <w:autoSpaceDN w:val="0"/>
+              <w:adjustRightInd w:val="0"/>
+              <w:rPr>
+                <w:rFonts w:ascii="Consolas" w:hAnsi="Consolas" w:cs="Consolas"/>
+                <w:color w:val="000000"/>
+                <w:sz w:val="19"/>
+                <w:szCs w:val="19"/>
+                <w:highlight w:val="white"/>
+                <w:lang w:val="vi-VN"/>
+              </w:rPr>
+            </w:pPr>
+            <w:r>
+              <w:rPr>
+                <w:rFonts w:ascii="Consolas" w:hAnsi="Consolas" w:cs="Consolas"/>
+                <w:color w:val="000000"/>
+                <w:sz w:val="19"/>
+                <w:szCs w:val="19"/>
+                <w:highlight w:val="white"/>
+                <w:lang w:val="vi-VN"/>
+              </w:rPr>
+              <w:t xml:space="preserve">  </w:t>
+            </w:r>
+            <w:r>
+              <w:rPr>
+                <w:rFonts w:ascii="Consolas" w:hAnsi="Consolas" w:cs="Consolas"/>
+                <w:color w:val="2E75B6"/>
+                <w:sz w:val="19"/>
+                <w:szCs w:val="19"/>
+                <w:highlight w:val="white"/>
+                <w:lang w:val="vi-VN"/>
+              </w:rPr>
+              <w:t>"Errors"</w:t>
+            </w:r>
+            <w:r>
+              <w:rPr>
+                <w:rFonts w:ascii="Consolas" w:hAnsi="Consolas" w:cs="Consolas"/>
+                <w:color w:val="000000"/>
+                <w:sz w:val="19"/>
+                <w:szCs w:val="19"/>
+                <w:highlight w:val="white"/>
+                <w:lang w:val="vi-VN"/>
+              </w:rPr>
+              <w:t xml:space="preserve">: [ </w:t>
+            </w:r>
+            <w:r>
+              <w:rPr>
+                <w:rFonts w:ascii="Consolas" w:hAnsi="Consolas" w:cs="Consolas"/>
+                <w:color w:val="A31515"/>
+                <w:sz w:val="19"/>
+                <w:szCs w:val="19"/>
+                <w:highlight w:val="white"/>
+                <w:lang w:val="vi-VN"/>
+              </w:rPr>
+              <w:t>""</w:t>
+            </w:r>
+            <w:r>
+              <w:rPr>
+                <w:rFonts w:ascii="Consolas" w:hAnsi="Consolas" w:cs="Consolas"/>
+                <w:color w:val="000000"/>
+                <w:sz w:val="19"/>
+                <w:szCs w:val="19"/>
+                <w:highlight w:val="white"/>
+                <w:lang w:val="vi-VN"/>
+              </w:rPr>
+              <w:t xml:space="preserve">, </w:t>
+            </w:r>
+            <w:r>
+              <w:rPr>
+                <w:rFonts w:ascii="Consolas" w:hAnsi="Consolas" w:cs="Consolas"/>
+                <w:color w:val="A31515"/>
+                <w:sz w:val="19"/>
+                <w:szCs w:val="19"/>
+                <w:highlight w:val="white"/>
+                <w:lang w:val="vi-VN"/>
+              </w:rPr>
+              <w:t>""</w:t>
+            </w:r>
+            <w:r>
+              <w:rPr>
+                <w:rFonts w:ascii="Consolas" w:hAnsi="Consolas" w:cs="Consolas"/>
+                <w:color w:val="000000"/>
+                <w:sz w:val="19"/>
+                <w:szCs w:val="19"/>
+                <w:highlight w:val="white"/>
+                <w:lang w:val="vi-VN"/>
+              </w:rPr>
+              <w:t xml:space="preserve"> ]</w:t>
+            </w:r>
+          </w:p>
+          <w:p>
+            <w:pPr>
+              <w:autoSpaceDE w:val="0"/>
+              <w:autoSpaceDN w:val="0"/>
+              <w:adjustRightInd w:val="0"/>
+              <w:rPr>
+                <w:rFonts w:ascii="Consolas" w:hAnsi="Consolas" w:cs="Consolas"/>
+                <w:color w:val="000000"/>
+                <w:sz w:val="19"/>
+                <w:szCs w:val="19"/>
+                <w:highlight w:val="white"/>
+                <w:lang w:val="vi-VN"/>
+              </w:rPr>
+            </w:pPr>
+            <w:r>
+              <w:rPr>
+                <w:rFonts w:ascii="Consolas" w:hAnsi="Consolas" w:cs="Consolas"/>
+                <w:color w:val="000000"/>
+                <w:sz w:val="19"/>
+                <w:szCs w:val="19"/>
+                <w:highlight w:val="white"/>
+                <w:lang w:val="vi-VN"/>
+              </w:rPr>
+              <w:t>}</w:t>
+            </w:r>
+          </w:p>
+          <w:p>
+            <w:pPr>
+              <w:autoSpaceDE w:val="0"/>
+              <w:autoSpaceDN w:val="0"/>
+              <w:adjustRightInd w:val="0"/>
+              <w:rPr>
+                <w:rFonts w:ascii="Consolas" w:hAnsi="Consolas" w:cs="Consolas"/>
+                <w:color w:val="000000"/>
+                <w:sz w:val="19"/>
+                <w:szCs w:val="19"/>
+                <w:highlight w:val="white"/>
+                <w:lang w:val="vi-VN"/>
+              </w:rPr>
+            </w:pPr>
             <w:bookmarkStart w:id="0" w:name="_GoBack"/>
             <w:bookmarkEnd w:id="0"/>
+          </w:p>
+        </w:tc>
+      </w:tr>
+      <w:tr>
+        <w:tc>
+          <w:tcPr>
+            <w:tcW w:w="1701" w:type="dxa"/>
+            <w:shd w:val="clear" w:color="auto" w:fill="auto"/>
+            <w:vAlign w:val="center"/>
+          </w:tcPr>
+          <w:p>
+            <w:pPr>
+              <w:pStyle w:val="ListParagraph"/>
+              <w:ind w:left="0"/>
+              <w:jc w:val="center"/>
+              <w:rPr>
+                <w:rFonts w:ascii="Times New Roman" w:hAnsi="Times New Roman" w:cs="Times New Roman"/>
+                <w:b/>
+                <w:color w:val="FF0000"/>
+                <w:sz w:val="20"/>
+                <w:szCs w:val="20"/>
+              </w:rPr>
+            </w:pPr>
+            <w:r>
+              <w:rPr>
+                <w:rFonts w:ascii="Times New Roman" w:hAnsi="Times New Roman" w:cs="Times New Roman"/>
+                <w:b/>
+                <w:color w:val="FF0000"/>
+                <w:sz w:val="20"/>
+                <w:szCs w:val="20"/>
+              </w:rPr>
+              <w:t>401</w:t>
+            </w:r>
+          </w:p>
+          <w:p>
+            <w:pPr>
+              <w:pStyle w:val="ListParagraph"/>
+              <w:ind w:left="0"/>
+              <w:rPr>
+                <w:rFonts w:ascii="Times New Roman" w:hAnsi="Times New Roman" w:cs="Times New Roman"/>
+                <w:color w:val="000000" w:themeColor="text1"/>
+                <w:sz w:val="20"/>
+                <w:szCs w:val="20"/>
+              </w:rPr>
+            </w:pPr>
+            <w:r>
+              <w:rPr>
+                <w:rFonts w:ascii="Times New Roman" w:hAnsi="Times New Roman" w:cs="Times New Roman"/>
+                <w:color w:val="000000" w:themeColor="text1"/>
+                <w:sz w:val="20"/>
+                <w:szCs w:val="20"/>
+              </w:rPr>
+              <w:t>No email or password contained in request header. Front-end should redirect user to login page.</w:t>
+            </w:r>
+          </w:p>
+        </w:tc>
+        <w:tc>
+          <w:tcPr>
+            <w:tcW w:w="9214" w:type="dxa"/>
+            <w:shd w:val="clear" w:color="auto" w:fill="auto"/>
+            <w:vAlign w:val="center"/>
+          </w:tcPr>
+          <w:p>
+            <w:pPr>
+              <w:autoSpaceDE w:val="0"/>
+              <w:autoSpaceDN w:val="0"/>
+              <w:adjustRightInd w:val="0"/>
+              <w:rPr>
+                <w:rFonts w:ascii="Consolas" w:hAnsi="Consolas" w:cs="Consolas"/>
+                <w:color w:val="000000"/>
+                <w:sz w:val="19"/>
+                <w:szCs w:val="19"/>
+                <w:highlight w:val="white"/>
+                <w:lang w:val="vi-VN"/>
+              </w:rPr>
+            </w:pPr>
+            <w:r>
+              <w:rPr>
+                <w:rFonts w:ascii="Consolas" w:hAnsi="Consolas" w:cs="Consolas"/>
+                <w:color w:val="000000"/>
+                <w:sz w:val="19"/>
+                <w:szCs w:val="19"/>
+                <w:highlight w:val="white"/>
+                <w:lang w:val="vi-VN"/>
+              </w:rPr>
+              <w:t>{</w:t>
+            </w:r>
+          </w:p>
+          <w:p>
+            <w:pPr>
+              <w:autoSpaceDE w:val="0"/>
+              <w:autoSpaceDN w:val="0"/>
+              <w:adjustRightInd w:val="0"/>
+              <w:rPr>
+                <w:rFonts w:ascii="Consolas" w:hAnsi="Consolas" w:cs="Consolas"/>
+                <w:color w:val="000000"/>
+                <w:sz w:val="19"/>
+                <w:szCs w:val="19"/>
+                <w:highlight w:val="white"/>
+                <w:lang w:val="vi-VN"/>
+              </w:rPr>
+            </w:pPr>
+            <w:r>
+              <w:rPr>
+                <w:rFonts w:ascii="Consolas" w:hAnsi="Consolas" w:cs="Consolas"/>
+                <w:color w:val="000000"/>
+                <w:sz w:val="19"/>
+                <w:szCs w:val="19"/>
+                <w:highlight w:val="white"/>
+                <w:lang w:val="vi-VN"/>
+              </w:rPr>
+              <w:t xml:space="preserve">  </w:t>
+            </w:r>
+            <w:r>
+              <w:rPr>
+                <w:rFonts w:ascii="Consolas" w:hAnsi="Consolas" w:cs="Consolas"/>
+                <w:color w:val="2E75B6"/>
+                <w:sz w:val="19"/>
+                <w:szCs w:val="19"/>
+                <w:highlight w:val="white"/>
+                <w:lang w:val="vi-VN"/>
+              </w:rPr>
+              <w:t>"Error"</w:t>
+            </w:r>
+            <w:r>
+              <w:rPr>
+                <w:rFonts w:ascii="Consolas" w:hAnsi="Consolas" w:cs="Consolas"/>
+                <w:color w:val="000000"/>
+                <w:sz w:val="19"/>
+                <w:szCs w:val="19"/>
+                <w:highlight w:val="white"/>
+                <w:lang w:val="vi-VN"/>
+              </w:rPr>
+              <w:t xml:space="preserve">: </w:t>
+            </w:r>
+            <w:r>
+              <w:rPr>
+                <w:rFonts w:ascii="Consolas" w:hAnsi="Consolas" w:cs="Consolas"/>
+                <w:color w:val="A31515"/>
+                <w:sz w:val="19"/>
+                <w:szCs w:val="19"/>
+                <w:highlight w:val="white"/>
+                <w:lang w:val="vi-VN"/>
+              </w:rPr>
+              <w:t>"W012"</w:t>
+            </w:r>
+          </w:p>
+          <w:p>
+            <w:pPr>
+              <w:rPr>
+                <w:rStyle w:val="sbrace"/>
+                <w:rFonts w:ascii="Times New Roman" w:hAnsi="Times New Roman" w:cs="Times New Roman"/>
+                <w:color w:val="000000" w:themeColor="text1"/>
+                <w:sz w:val="20"/>
+                <w:szCs w:val="20"/>
+              </w:rPr>
+            </w:pPr>
+            <w:r>
+              <w:rPr>
+                <w:rFonts w:ascii="Consolas" w:hAnsi="Consolas" w:cs="Consolas"/>
+                <w:color w:val="000000"/>
+                <w:sz w:val="19"/>
+                <w:szCs w:val="19"/>
+                <w:highlight w:val="white"/>
+                <w:lang w:val="vi-VN"/>
+              </w:rPr>
+              <w:t>}</w:t>
+            </w:r>
+          </w:p>
+        </w:tc>
+      </w:tr>
+      <w:tr>
+        <w:tc>
+          <w:tcPr>
+            <w:tcW w:w="1701" w:type="dxa"/>
+            <w:shd w:val="clear" w:color="auto" w:fill="auto"/>
+            <w:vAlign w:val="center"/>
+          </w:tcPr>
+          <w:p>
+            <w:pPr>
+              <w:pStyle w:val="ListParagraph"/>
+              <w:ind w:left="0"/>
+              <w:jc w:val="center"/>
+              <w:rPr>
+                <w:rFonts w:ascii="Times New Roman" w:hAnsi="Times New Roman" w:cs="Times New Roman"/>
+                <w:b/>
+                <w:color w:val="FF0000"/>
+                <w:sz w:val="20"/>
+                <w:szCs w:val="20"/>
+              </w:rPr>
+            </w:pPr>
+            <w:r>
+              <w:rPr>
+                <w:rFonts w:ascii="Times New Roman" w:hAnsi="Times New Roman" w:cs="Times New Roman"/>
+                <w:b/>
+                <w:color w:val="FF0000"/>
+                <w:sz w:val="20"/>
+                <w:szCs w:val="20"/>
+              </w:rPr>
+              <w:t>401</w:t>
+            </w:r>
+          </w:p>
+          <w:p>
+            <w:pPr>
+              <w:pStyle w:val="ListParagraph"/>
+              <w:ind w:left="0"/>
+              <w:rPr>
+                <w:rFonts w:ascii="Times New Roman" w:hAnsi="Times New Roman" w:cs="Times New Roman"/>
+                <w:color w:val="000000" w:themeColor="text1"/>
+                <w:sz w:val="20"/>
+                <w:szCs w:val="20"/>
+              </w:rPr>
+            </w:pPr>
+            <w:r>
+              <w:rPr>
+                <w:rFonts w:ascii="Times New Roman" w:hAnsi="Times New Roman" w:cs="Times New Roman"/>
+                <w:color w:val="000000" w:themeColor="text1"/>
+                <w:sz w:val="20"/>
+                <w:szCs w:val="20"/>
+              </w:rPr>
+              <w:t>Account has been disabled.</w:t>
+            </w:r>
+          </w:p>
+        </w:tc>
+        <w:tc>
+          <w:tcPr>
+            <w:tcW w:w="9214" w:type="dxa"/>
+            <w:shd w:val="clear" w:color="auto" w:fill="auto"/>
+            <w:vAlign w:val="center"/>
+          </w:tcPr>
+          <w:p>
+            <w:pPr>
+              <w:autoSpaceDE w:val="0"/>
+              <w:autoSpaceDN w:val="0"/>
+              <w:adjustRightInd w:val="0"/>
+              <w:rPr>
+                <w:rFonts w:ascii="Consolas" w:hAnsi="Consolas" w:cs="Consolas"/>
+                <w:color w:val="000000"/>
+                <w:sz w:val="19"/>
+                <w:szCs w:val="19"/>
+                <w:highlight w:val="white"/>
+                <w:lang w:val="vi-VN"/>
+              </w:rPr>
+            </w:pPr>
+            <w:r>
+              <w:rPr>
+                <w:rFonts w:ascii="Consolas" w:hAnsi="Consolas" w:cs="Consolas"/>
+                <w:color w:val="000000"/>
+                <w:sz w:val="19"/>
+                <w:szCs w:val="19"/>
+                <w:highlight w:val="white"/>
+                <w:lang w:val="vi-VN"/>
+              </w:rPr>
+              <w:t>{</w:t>
+            </w:r>
+          </w:p>
+          <w:p>
+            <w:pPr>
+              <w:autoSpaceDE w:val="0"/>
+              <w:autoSpaceDN w:val="0"/>
+              <w:adjustRightInd w:val="0"/>
+              <w:rPr>
+                <w:rFonts w:ascii="Consolas" w:hAnsi="Consolas" w:cs="Consolas"/>
+                <w:color w:val="000000"/>
+                <w:sz w:val="19"/>
+                <w:szCs w:val="19"/>
+                <w:highlight w:val="white"/>
+                <w:lang w:val="vi-VN"/>
+              </w:rPr>
+            </w:pPr>
+            <w:r>
+              <w:rPr>
+                <w:rFonts w:ascii="Consolas" w:hAnsi="Consolas" w:cs="Consolas"/>
+                <w:color w:val="000000"/>
+                <w:sz w:val="19"/>
+                <w:szCs w:val="19"/>
+                <w:highlight w:val="white"/>
+                <w:lang w:val="vi-VN"/>
+              </w:rPr>
+              <w:t xml:space="preserve">  </w:t>
+            </w:r>
+            <w:r>
+              <w:rPr>
+                <w:rFonts w:ascii="Consolas" w:hAnsi="Consolas" w:cs="Consolas"/>
+                <w:color w:val="2E75B6"/>
+                <w:sz w:val="19"/>
+                <w:szCs w:val="19"/>
+                <w:highlight w:val="white"/>
+                <w:lang w:val="vi-VN"/>
+              </w:rPr>
+              <w:t>"Error"</w:t>
+            </w:r>
+            <w:r>
+              <w:rPr>
+                <w:rFonts w:ascii="Consolas" w:hAnsi="Consolas" w:cs="Consolas"/>
+                <w:color w:val="000000"/>
+                <w:sz w:val="19"/>
+                <w:szCs w:val="19"/>
+                <w:highlight w:val="white"/>
+                <w:lang w:val="vi-VN"/>
+              </w:rPr>
+              <w:t xml:space="preserve">: </w:t>
+            </w:r>
+            <w:r>
+              <w:rPr>
+                <w:rFonts w:ascii="Consolas" w:hAnsi="Consolas" w:cs="Consolas"/>
+                <w:color w:val="A31515"/>
+                <w:sz w:val="19"/>
+                <w:szCs w:val="19"/>
+                <w:highlight w:val="white"/>
+                <w:lang w:val="vi-VN"/>
+              </w:rPr>
+              <w:t>"</w:t>
+            </w:r>
+            <w:r>
+              <w:rPr>
+                <w:rFonts w:ascii="Consolas" w:hAnsi="Consolas" w:cs="Consolas"/>
+                <w:color w:val="A31515"/>
+                <w:sz w:val="19"/>
+                <w:szCs w:val="19"/>
+                <w:highlight w:val="white"/>
+              </w:rPr>
+              <w:t>W002</w:t>
+            </w:r>
+            <w:r>
+              <w:rPr>
+                <w:rFonts w:ascii="Consolas" w:hAnsi="Consolas" w:cs="Consolas"/>
+                <w:color w:val="A31515"/>
+                <w:sz w:val="19"/>
+                <w:szCs w:val="19"/>
+                <w:highlight w:val="white"/>
+                <w:lang w:val="vi-VN"/>
+              </w:rPr>
+              <w:t>"</w:t>
+            </w:r>
+          </w:p>
+          <w:p>
+            <w:pPr>
+              <w:autoSpaceDE w:val="0"/>
+              <w:autoSpaceDN w:val="0"/>
+              <w:adjustRightInd w:val="0"/>
+              <w:rPr>
+                <w:rFonts w:ascii="Consolas" w:hAnsi="Consolas" w:cs="Consolas"/>
+                <w:color w:val="000000"/>
+                <w:sz w:val="19"/>
+                <w:szCs w:val="19"/>
+                <w:highlight w:val="white"/>
+                <w:lang w:val="vi-VN"/>
+              </w:rPr>
+            </w:pPr>
+            <w:r>
+              <w:rPr>
+                <w:rFonts w:ascii="Consolas" w:hAnsi="Consolas" w:cs="Consolas"/>
+                <w:color w:val="000000"/>
+                <w:sz w:val="19"/>
+                <w:szCs w:val="19"/>
+                <w:highlight w:val="white"/>
+                <w:lang w:val="vi-VN"/>
+              </w:rPr>
+              <w:t>}</w:t>
+            </w:r>
+          </w:p>
+        </w:tc>
+      </w:tr>
+      <w:tr>
+        <w:tc>
+          <w:tcPr>
+            <w:tcW w:w="1701" w:type="dxa"/>
+            <w:shd w:val="clear" w:color="auto" w:fill="auto"/>
+            <w:vAlign w:val="center"/>
+          </w:tcPr>
+          <w:p>
+            <w:pPr>
+              <w:pStyle w:val="ListParagraph"/>
+              <w:ind w:left="0"/>
+              <w:jc w:val="center"/>
+              <w:rPr>
+                <w:rFonts w:ascii="Times New Roman" w:hAnsi="Times New Roman" w:cs="Times New Roman"/>
+                <w:b/>
+                <w:color w:val="FF0000"/>
+                <w:sz w:val="20"/>
+                <w:szCs w:val="20"/>
+              </w:rPr>
+            </w:pPr>
+            <w:r>
+              <w:rPr>
+                <w:rFonts w:ascii="Times New Roman" w:hAnsi="Times New Roman" w:cs="Times New Roman"/>
+                <w:b/>
+                <w:color w:val="FF0000"/>
+                <w:sz w:val="20"/>
+                <w:szCs w:val="20"/>
+              </w:rPr>
+              <w:t>401</w:t>
+            </w:r>
+          </w:p>
+          <w:p>
+            <w:pPr>
+              <w:pStyle w:val="ListParagraph"/>
+              <w:ind w:left="0"/>
+              <w:rPr>
+                <w:rFonts w:ascii="Times New Roman" w:hAnsi="Times New Roman" w:cs="Times New Roman"/>
+                <w:color w:val="000000" w:themeColor="text1"/>
+                <w:sz w:val="20"/>
+                <w:szCs w:val="20"/>
+              </w:rPr>
+            </w:pPr>
+            <w:r>
+              <w:rPr>
+                <w:rFonts w:ascii="Times New Roman" w:hAnsi="Times New Roman" w:cs="Times New Roman"/>
+                <w:color w:val="000000" w:themeColor="text1"/>
+                <w:sz w:val="20"/>
+                <w:szCs w:val="20"/>
+              </w:rPr>
+              <w:t>Account is pending</w:t>
+            </w:r>
+            <w:r>
+              <w:rPr>
+                <w:rFonts w:ascii="Times New Roman" w:hAnsi="Times New Roman" w:cs="Times New Roman"/>
+                <w:color w:val="000000" w:themeColor="text1"/>
+                <w:sz w:val="20"/>
+                <w:szCs w:val="20"/>
+              </w:rPr>
+              <w:t>.</w:t>
+            </w:r>
+          </w:p>
+        </w:tc>
+        <w:tc>
+          <w:tcPr>
+            <w:tcW w:w="9214" w:type="dxa"/>
+            <w:shd w:val="clear" w:color="auto" w:fill="auto"/>
+            <w:vAlign w:val="center"/>
+          </w:tcPr>
+          <w:p>
+            <w:pPr>
+              <w:autoSpaceDE w:val="0"/>
+              <w:autoSpaceDN w:val="0"/>
+              <w:adjustRightInd w:val="0"/>
+              <w:rPr>
+                <w:rFonts w:ascii="Consolas" w:hAnsi="Consolas" w:cs="Consolas"/>
+                <w:color w:val="000000"/>
+                <w:sz w:val="19"/>
+                <w:szCs w:val="19"/>
+                <w:highlight w:val="white"/>
+                <w:lang w:val="vi-VN"/>
+              </w:rPr>
+            </w:pPr>
+            <w:r>
+              <w:rPr>
+                <w:rFonts w:ascii="Consolas" w:hAnsi="Consolas" w:cs="Consolas"/>
+                <w:color w:val="000000"/>
+                <w:sz w:val="19"/>
+                <w:szCs w:val="19"/>
+                <w:highlight w:val="white"/>
+                <w:lang w:val="vi-VN"/>
+              </w:rPr>
+              <w:t>{</w:t>
+            </w:r>
+          </w:p>
+          <w:p>
+            <w:pPr>
+              <w:autoSpaceDE w:val="0"/>
+              <w:autoSpaceDN w:val="0"/>
+              <w:adjustRightInd w:val="0"/>
+              <w:rPr>
+                <w:rFonts w:ascii="Consolas" w:hAnsi="Consolas" w:cs="Consolas"/>
+                <w:color w:val="000000"/>
+                <w:sz w:val="19"/>
+                <w:szCs w:val="19"/>
+                <w:highlight w:val="white"/>
+                <w:lang w:val="vi-VN"/>
+              </w:rPr>
+            </w:pPr>
+            <w:r>
+              <w:rPr>
+                <w:rFonts w:ascii="Consolas" w:hAnsi="Consolas" w:cs="Consolas"/>
+                <w:color w:val="000000"/>
+                <w:sz w:val="19"/>
+                <w:szCs w:val="19"/>
+                <w:highlight w:val="white"/>
+                <w:lang w:val="vi-VN"/>
+              </w:rPr>
+              <w:t xml:space="preserve">  </w:t>
+            </w:r>
+            <w:r>
+              <w:rPr>
+                <w:rFonts w:ascii="Consolas" w:hAnsi="Consolas" w:cs="Consolas"/>
+                <w:color w:val="2E75B6"/>
+                <w:sz w:val="19"/>
+                <w:szCs w:val="19"/>
+                <w:highlight w:val="white"/>
+                <w:lang w:val="vi-VN"/>
+              </w:rPr>
+              <w:t>"Error"</w:t>
+            </w:r>
+            <w:r>
+              <w:rPr>
+                <w:rFonts w:ascii="Consolas" w:hAnsi="Consolas" w:cs="Consolas"/>
+                <w:color w:val="000000"/>
+                <w:sz w:val="19"/>
+                <w:szCs w:val="19"/>
+                <w:highlight w:val="white"/>
+                <w:lang w:val="vi-VN"/>
+              </w:rPr>
+              <w:t xml:space="preserve">: </w:t>
+            </w:r>
+            <w:r>
+              <w:rPr>
+                <w:rFonts w:ascii="Consolas" w:hAnsi="Consolas" w:cs="Consolas"/>
+                <w:color w:val="A31515"/>
+                <w:sz w:val="19"/>
+                <w:szCs w:val="19"/>
+                <w:highlight w:val="white"/>
+                <w:lang w:val="vi-VN"/>
+              </w:rPr>
+              <w:t>"</w:t>
+            </w:r>
+            <w:r>
+              <w:rPr>
+                <w:rFonts w:ascii="Consolas" w:hAnsi="Consolas" w:cs="Consolas"/>
+                <w:color w:val="A31515"/>
+                <w:sz w:val="19"/>
+                <w:szCs w:val="19"/>
+                <w:highlight w:val="white"/>
+              </w:rPr>
+              <w:t>W001</w:t>
+            </w:r>
+            <w:r>
+              <w:rPr>
+                <w:rFonts w:ascii="Consolas" w:hAnsi="Consolas" w:cs="Consolas"/>
+                <w:color w:val="A31515"/>
+                <w:sz w:val="19"/>
+                <w:szCs w:val="19"/>
+                <w:highlight w:val="white"/>
+                <w:lang w:val="vi-VN"/>
+              </w:rPr>
+              <w:t>"</w:t>
+            </w:r>
+          </w:p>
+          <w:p>
+            <w:pPr>
+              <w:autoSpaceDE w:val="0"/>
+              <w:autoSpaceDN w:val="0"/>
+              <w:adjustRightInd w:val="0"/>
+              <w:rPr>
+                <w:rFonts w:ascii="Consolas" w:hAnsi="Consolas" w:cs="Consolas"/>
+                <w:color w:val="000000"/>
+                <w:sz w:val="19"/>
+                <w:szCs w:val="19"/>
+                <w:highlight w:val="white"/>
+                <w:lang w:val="vi-VN"/>
+              </w:rPr>
+            </w:pPr>
+            <w:r>
+              <w:rPr>
+                <w:rFonts w:ascii="Consolas" w:hAnsi="Consolas" w:cs="Consolas"/>
+                <w:color w:val="000000"/>
+                <w:sz w:val="19"/>
+                <w:szCs w:val="19"/>
+                <w:highlight w:val="white"/>
+                <w:lang w:val="vi-VN"/>
+              </w:rPr>
+              <w:t>}</w:t>
+            </w:r>
+          </w:p>
+        </w:tc>
+      </w:tr>
+      <w:tr>
+        <w:tc>
+          <w:tcPr>
+            <w:tcW w:w="1701" w:type="dxa"/>
+            <w:shd w:val="clear" w:color="auto" w:fill="auto"/>
+            <w:vAlign w:val="center"/>
+          </w:tcPr>
+          <w:p>
+            <w:pPr>
+              <w:pStyle w:val="ListParagraph"/>
+              <w:ind w:left="0"/>
+              <w:jc w:val="center"/>
+              <w:rPr>
+                <w:rFonts w:ascii="Times New Roman" w:hAnsi="Times New Roman" w:cs="Times New Roman"/>
+                <w:b/>
+                <w:color w:val="FF0000"/>
+                <w:sz w:val="20"/>
+                <w:szCs w:val="20"/>
+              </w:rPr>
+            </w:pPr>
+            <w:r>
+              <w:rPr>
+                <w:rFonts w:ascii="Times New Roman" w:hAnsi="Times New Roman" w:cs="Times New Roman"/>
+                <w:b/>
+                <w:color w:val="FF0000"/>
+                <w:sz w:val="20"/>
+                <w:szCs w:val="20"/>
+              </w:rPr>
+              <w:lastRenderedPageBreak/>
+              <w:t>403</w:t>
+            </w:r>
+          </w:p>
+          <w:p>
+            <w:pPr>
+              <w:pStyle w:val="ListParagraph"/>
+              <w:ind w:left="0"/>
+              <w:rPr>
+                <w:rFonts w:ascii="Times New Roman" w:hAnsi="Times New Roman" w:cs="Times New Roman"/>
+                <w:color w:val="000000" w:themeColor="text1"/>
+                <w:sz w:val="20"/>
+                <w:szCs w:val="20"/>
+              </w:rPr>
+            </w:pPr>
+            <w:r>
+              <w:rPr>
+                <w:rFonts w:ascii="Times New Roman" w:hAnsi="Times New Roman" w:cs="Times New Roman"/>
+                <w:color w:val="000000" w:themeColor="text1"/>
+                <w:sz w:val="20"/>
+                <w:szCs w:val="20"/>
+              </w:rPr>
+              <w:t>Account is not allowed to access the function.</w:t>
+            </w:r>
+          </w:p>
+        </w:tc>
+        <w:tc>
+          <w:tcPr>
+            <w:tcW w:w="9214" w:type="dxa"/>
+            <w:shd w:val="clear" w:color="auto" w:fill="auto"/>
+            <w:vAlign w:val="center"/>
+          </w:tcPr>
+          <w:p>
+            <w:pPr>
+              <w:autoSpaceDE w:val="0"/>
+              <w:autoSpaceDN w:val="0"/>
+              <w:adjustRightInd w:val="0"/>
+              <w:rPr>
+                <w:rFonts w:ascii="Consolas" w:hAnsi="Consolas" w:cs="Consolas"/>
+                <w:color w:val="000000"/>
+                <w:sz w:val="19"/>
+                <w:szCs w:val="19"/>
+                <w:highlight w:val="white"/>
+                <w:lang w:val="vi-VN"/>
+              </w:rPr>
+            </w:pPr>
+            <w:r>
+              <w:rPr>
+                <w:rFonts w:ascii="Consolas" w:hAnsi="Consolas" w:cs="Consolas"/>
+                <w:color w:val="000000"/>
+                <w:sz w:val="19"/>
+                <w:szCs w:val="19"/>
+                <w:highlight w:val="white"/>
+                <w:lang w:val="vi-VN"/>
+              </w:rPr>
+              <w:t>{</w:t>
+            </w:r>
+          </w:p>
+          <w:p>
+            <w:pPr>
+              <w:autoSpaceDE w:val="0"/>
+              <w:autoSpaceDN w:val="0"/>
+              <w:adjustRightInd w:val="0"/>
+              <w:rPr>
+                <w:rFonts w:ascii="Consolas" w:hAnsi="Consolas" w:cs="Consolas"/>
+                <w:color w:val="000000"/>
+                <w:sz w:val="19"/>
+                <w:szCs w:val="19"/>
+                <w:highlight w:val="white"/>
+                <w:lang w:val="vi-VN"/>
+              </w:rPr>
+            </w:pPr>
+            <w:r>
+              <w:rPr>
+                <w:rFonts w:ascii="Consolas" w:hAnsi="Consolas" w:cs="Consolas"/>
+                <w:color w:val="000000"/>
+                <w:sz w:val="19"/>
+                <w:szCs w:val="19"/>
+                <w:highlight w:val="white"/>
+                <w:lang w:val="vi-VN"/>
+              </w:rPr>
+              <w:t xml:space="preserve">  </w:t>
+            </w:r>
+            <w:r>
+              <w:rPr>
+                <w:rFonts w:ascii="Consolas" w:hAnsi="Consolas" w:cs="Consolas"/>
+                <w:color w:val="2E75B6"/>
+                <w:sz w:val="19"/>
+                <w:szCs w:val="19"/>
+                <w:highlight w:val="white"/>
+                <w:lang w:val="vi-VN"/>
+              </w:rPr>
+              <w:t>"Error"</w:t>
+            </w:r>
+            <w:r>
+              <w:rPr>
+                <w:rFonts w:ascii="Consolas" w:hAnsi="Consolas" w:cs="Consolas"/>
+                <w:color w:val="000000"/>
+                <w:sz w:val="19"/>
+                <w:szCs w:val="19"/>
+                <w:highlight w:val="white"/>
+                <w:lang w:val="vi-VN"/>
+              </w:rPr>
+              <w:t xml:space="preserve">: </w:t>
+            </w:r>
+            <w:r>
+              <w:rPr>
+                <w:rFonts w:ascii="Consolas" w:hAnsi="Consolas" w:cs="Consolas"/>
+                <w:color w:val="A31515"/>
+                <w:sz w:val="19"/>
+                <w:szCs w:val="19"/>
+                <w:highlight w:val="white"/>
+                <w:lang w:val="vi-VN"/>
+              </w:rPr>
+              <w:t>"</w:t>
+            </w:r>
+            <w:r>
+              <w:rPr>
+                <w:rFonts w:ascii="Consolas" w:hAnsi="Consolas" w:cs="Consolas"/>
+                <w:color w:val="A31515"/>
+                <w:sz w:val="19"/>
+                <w:szCs w:val="19"/>
+                <w:highlight w:val="white"/>
+              </w:rPr>
+              <w:t>W013</w:t>
+            </w:r>
+            <w:r>
+              <w:rPr>
+                <w:rFonts w:ascii="Consolas" w:hAnsi="Consolas" w:cs="Consolas"/>
+                <w:color w:val="A31515"/>
+                <w:sz w:val="19"/>
+                <w:szCs w:val="19"/>
+                <w:highlight w:val="white"/>
+                <w:lang w:val="vi-VN"/>
+              </w:rPr>
+              <w:t>"</w:t>
+            </w:r>
+          </w:p>
+          <w:p>
+            <w:pPr>
+              <w:rPr>
+                <w:rStyle w:val="sbrace"/>
+                <w:rFonts w:ascii="Times New Roman" w:hAnsi="Times New Roman" w:cs="Times New Roman"/>
+                <w:color w:val="000000" w:themeColor="text1"/>
+                <w:sz w:val="20"/>
+                <w:szCs w:val="20"/>
+              </w:rPr>
+            </w:pPr>
+            <w:r>
+              <w:rPr>
+                <w:rFonts w:ascii="Consolas" w:hAnsi="Consolas" w:cs="Consolas"/>
+                <w:color w:val="000000"/>
+                <w:sz w:val="19"/>
+                <w:szCs w:val="19"/>
+                <w:highlight w:val="white"/>
+                <w:lang w:val="vi-VN"/>
+              </w:rPr>
+              <w:t>}</w:t>
+            </w:r>
+          </w:p>
+        </w:tc>
+      </w:tr>
+      <w:tr>
+        <w:tc>
+          <w:tcPr>
+            <w:tcW w:w="1701" w:type="dxa"/>
+            <w:shd w:val="clear" w:color="auto" w:fill="auto"/>
+            <w:vAlign w:val="center"/>
+          </w:tcPr>
+          <w:p>
+            <w:pPr>
+              <w:pStyle w:val="ListParagraph"/>
+              <w:ind w:left="0"/>
+              <w:jc w:val="center"/>
+              <w:rPr>
+                <w:rFonts w:ascii="Times New Roman" w:hAnsi="Times New Roman" w:cs="Times New Roman"/>
+                <w:b/>
+                <w:color w:val="FF0000"/>
+                <w:sz w:val="20"/>
+                <w:szCs w:val="20"/>
+              </w:rPr>
+            </w:pPr>
+            <w:r>
+              <w:rPr>
+                <w:rFonts w:ascii="Times New Roman" w:hAnsi="Times New Roman" w:cs="Times New Roman"/>
+                <w:b/>
+                <w:color w:val="FF0000"/>
+                <w:sz w:val="20"/>
+                <w:szCs w:val="20"/>
+              </w:rPr>
+              <w:t>500</w:t>
+            </w:r>
+          </w:p>
+          <w:p>
+            <w:pPr>
+              <w:pStyle w:val="ListParagraph"/>
+              <w:ind w:left="0"/>
+              <w:rPr>
+                <w:rFonts w:ascii="Times New Roman" w:hAnsi="Times New Roman" w:cs="Times New Roman"/>
+                <w:color w:val="000000" w:themeColor="text1"/>
+                <w:sz w:val="20"/>
+                <w:szCs w:val="20"/>
+              </w:rPr>
+            </w:pPr>
+            <w:r>
+              <w:rPr>
+                <w:rFonts w:ascii="Times New Roman" w:hAnsi="Times New Roman" w:cs="Times New Roman"/>
+                <w:color w:val="000000" w:themeColor="text1"/>
+                <w:sz w:val="20"/>
+                <w:szCs w:val="20"/>
+              </w:rPr>
+              <w:t>Something is wrong with server. Tell client to try again.</w:t>
+            </w:r>
+          </w:p>
+        </w:tc>
+        <w:tc>
+          <w:tcPr>
+            <w:tcW w:w="9214" w:type="dxa"/>
+            <w:shd w:val="clear" w:color="auto" w:fill="auto"/>
+            <w:vAlign w:val="center"/>
+          </w:tcPr>
+          <w:p>
+            <w:pPr>
+              <w:autoSpaceDE w:val="0"/>
+              <w:autoSpaceDN w:val="0"/>
+              <w:adjustRightInd w:val="0"/>
+              <w:rPr>
+                <w:rFonts w:ascii="Consolas" w:hAnsi="Consolas" w:cs="Consolas"/>
+                <w:color w:val="000000"/>
+                <w:sz w:val="19"/>
+                <w:szCs w:val="19"/>
+                <w:highlight w:val="white"/>
+                <w:lang w:val="vi-VN"/>
+              </w:rPr>
+            </w:pPr>
+            <w:r>
+              <w:rPr>
+                <w:rFonts w:ascii="Consolas" w:hAnsi="Consolas" w:cs="Consolas"/>
+                <w:color w:val="000000"/>
+                <w:sz w:val="19"/>
+                <w:szCs w:val="19"/>
+                <w:highlight w:val="white"/>
+                <w:lang w:val="vi-VN"/>
+              </w:rPr>
+              <w:t>{</w:t>
+            </w:r>
+          </w:p>
+          <w:p>
+            <w:pPr>
+              <w:autoSpaceDE w:val="0"/>
+              <w:autoSpaceDN w:val="0"/>
+              <w:adjustRightInd w:val="0"/>
+              <w:rPr>
+                <w:rFonts w:ascii="Consolas" w:hAnsi="Consolas" w:cs="Consolas"/>
+                <w:color w:val="000000"/>
+                <w:sz w:val="19"/>
+                <w:szCs w:val="19"/>
+                <w:highlight w:val="white"/>
+                <w:lang w:val="vi-VN"/>
+              </w:rPr>
+            </w:pPr>
+            <w:r>
+              <w:rPr>
+                <w:rFonts w:ascii="Consolas" w:hAnsi="Consolas" w:cs="Consolas"/>
+                <w:color w:val="000000"/>
+                <w:sz w:val="19"/>
+                <w:szCs w:val="19"/>
+                <w:highlight w:val="white"/>
+                <w:lang w:val="vi-VN"/>
+              </w:rPr>
+              <w:t xml:space="preserve">  </w:t>
+            </w:r>
+            <w:r>
+              <w:rPr>
+                <w:rFonts w:ascii="Consolas" w:hAnsi="Consolas" w:cs="Consolas"/>
+                <w:color w:val="2E75B6"/>
+                <w:sz w:val="19"/>
+                <w:szCs w:val="19"/>
+                <w:highlight w:val="white"/>
+                <w:lang w:val="vi-VN"/>
+              </w:rPr>
+              <w:t>"Error"</w:t>
+            </w:r>
+            <w:r>
+              <w:rPr>
+                <w:rFonts w:ascii="Consolas" w:hAnsi="Consolas" w:cs="Consolas"/>
+                <w:color w:val="000000"/>
+                <w:sz w:val="19"/>
+                <w:szCs w:val="19"/>
+                <w:highlight w:val="white"/>
+                <w:lang w:val="vi-VN"/>
+              </w:rPr>
+              <w:t xml:space="preserve">: </w:t>
+            </w:r>
+            <w:r>
+              <w:rPr>
+                <w:rFonts w:ascii="Consolas" w:hAnsi="Consolas" w:cs="Consolas"/>
+                <w:color w:val="A31515"/>
+                <w:sz w:val="19"/>
+                <w:szCs w:val="19"/>
+                <w:highlight w:val="white"/>
+                <w:lang w:val="vi-VN"/>
+              </w:rPr>
+              <w:t>"</w:t>
+            </w:r>
+            <w:r>
+              <w:rPr>
+                <w:rFonts w:ascii="Consolas" w:hAnsi="Consolas" w:cs="Consolas"/>
+                <w:color w:val="A31515"/>
+                <w:sz w:val="19"/>
+                <w:szCs w:val="19"/>
+                <w:highlight w:val="white"/>
+              </w:rPr>
+              <w:t>W021</w:t>
+            </w:r>
             <w:r>
               <w:rPr>
                 <w:rFonts w:ascii="Consolas" w:hAnsi="Consolas" w:cs="Consolas"/>

</xml_diff>

<commit_message>
- Added password in edit functions.
</commit_message>
<xml_diff>
--- a/002 - DOCUMENT/API Documentation/Olives/api_endpoints_account.docx
+++ b/002 - DOCUMENT/API Documentation/Olives/api_endpoints_account.docx
@@ -10417,6 +10417,221 @@
                 <w:sz w:val="20"/>
                 <w:szCs w:val="20"/>
               </w:rPr>
+              <w:t>Password</w:t>
+            </w:r>
+          </w:p>
+        </w:tc>
+        <w:tc>
+          <w:tcPr>
+            <w:tcW w:w="1116" w:type="dxa"/>
+            <w:shd w:val="clear" w:color="auto" w:fill="auto"/>
+            <w:vAlign w:val="center"/>
+          </w:tcPr>
+          <w:p>
+            <w:pPr>
+              <w:pStyle w:val="ListParagraph"/>
+              <w:ind w:left="0"/>
+              <w:jc w:val="center"/>
+              <w:rPr>
+                <w:rFonts w:ascii="Times New Roman" w:hAnsi="Times New Roman" w:cs="Times New Roman"/>
+                <w:color w:val="000000" w:themeColor="text1"/>
+                <w:sz w:val="20"/>
+                <w:szCs w:val="20"/>
+              </w:rPr>
+            </w:pPr>
+            <w:r>
+              <w:rPr>
+                <w:rFonts w:ascii="Times New Roman" w:hAnsi="Times New Roman" w:cs="Times New Roman"/>
+                <w:color w:val="000000" w:themeColor="text1"/>
+                <w:sz w:val="20"/>
+                <w:szCs w:val="20"/>
+              </w:rPr>
+              <w:t>string</w:t>
+            </w:r>
+          </w:p>
+        </w:tc>
+        <w:tc>
+          <w:tcPr>
+            <w:tcW w:w="6842" w:type="dxa"/>
+            <w:shd w:val="clear" w:color="auto" w:fill="auto"/>
+          </w:tcPr>
+          <w:p>
+            <w:pPr>
+              <w:rPr>
+                <w:rFonts w:ascii="Times New Roman" w:hAnsi="Times New Roman" w:cs="Times New Roman"/>
+                <w:color w:val="000000" w:themeColor="text1"/>
+                <w:sz w:val="20"/>
+                <w:szCs w:val="20"/>
+              </w:rPr>
+            </w:pPr>
+            <w:r>
+              <w:rPr>
+                <w:rFonts w:ascii="Times New Roman" w:hAnsi="Times New Roman" w:cs="Times New Roman"/>
+                <w:color w:val="000000" w:themeColor="text1"/>
+                <w:sz w:val="20"/>
+                <w:szCs w:val="20"/>
+              </w:rPr>
+              <w:t>Password of patient account.</w:t>
+            </w:r>
+          </w:p>
+          <w:p>
+            <w:pPr>
+              <w:pStyle w:val="ListParagraph"/>
+              <w:numPr>
+                <w:ilvl w:val="0"/>
+                <w:numId w:val="45"/>
+              </w:numPr>
+              <w:rPr>
+                <w:rFonts w:ascii="Times New Roman" w:hAnsi="Times New Roman" w:cs="Times New Roman"/>
+                <w:color w:val="000000" w:themeColor="text1"/>
+                <w:sz w:val="20"/>
+                <w:szCs w:val="20"/>
+              </w:rPr>
+            </w:pPr>
+            <w:r>
+              <w:rPr>
+                <w:rFonts w:ascii="Times New Roman" w:hAnsi="Times New Roman" w:cs="Times New Roman"/>
+                <w:b/>
+                <w:color w:val="000000" w:themeColor="text1"/>
+                <w:sz w:val="20"/>
+                <w:szCs w:val="20"/>
+              </w:rPr>
+              <w:t>Optional</w:t>
+            </w:r>
+          </w:p>
+          <w:p>
+            <w:pPr>
+              <w:pStyle w:val="ListParagraph"/>
+              <w:numPr>
+                <w:ilvl w:val="0"/>
+                <w:numId w:val="45"/>
+              </w:numPr>
+              <w:rPr>
+                <w:rFonts w:ascii="Times New Roman" w:hAnsi="Times New Roman" w:cs="Times New Roman"/>
+                <w:color w:val="000000" w:themeColor="text1"/>
+                <w:sz w:val="20"/>
+                <w:szCs w:val="20"/>
+              </w:rPr>
+            </w:pPr>
+            <w:r>
+              <w:rPr>
+                <w:rFonts w:ascii="Times New Roman" w:hAnsi="Times New Roman" w:cs="Times New Roman"/>
+                <w:b/>
+                <w:color w:val="000000" w:themeColor="text1"/>
+                <w:sz w:val="20"/>
+                <w:szCs w:val="20"/>
+              </w:rPr>
+              <w:t>Min length: 8</w:t>
+            </w:r>
+          </w:p>
+          <w:p>
+            <w:pPr>
+              <w:pStyle w:val="ListParagraph"/>
+              <w:numPr>
+                <w:ilvl w:val="0"/>
+                <w:numId w:val="45"/>
+              </w:numPr>
+              <w:rPr>
+                <w:rFonts w:ascii="Times New Roman" w:hAnsi="Times New Roman" w:cs="Times New Roman"/>
+                <w:color w:val="000000" w:themeColor="text1"/>
+                <w:sz w:val="20"/>
+                <w:szCs w:val="20"/>
+              </w:rPr>
+            </w:pPr>
+            <w:r>
+              <w:rPr>
+                <w:rFonts w:ascii="Times New Roman" w:hAnsi="Times New Roman" w:cs="Times New Roman"/>
+                <w:b/>
+                <w:color w:val="000000" w:themeColor="text1"/>
+                <w:sz w:val="20"/>
+                <w:szCs w:val="20"/>
+              </w:rPr>
+              <w:t>Max length: 16</w:t>
+            </w:r>
+          </w:p>
+          <w:p>
+            <w:pPr>
+              <w:pStyle w:val="ListParagraph"/>
+              <w:numPr>
+                <w:ilvl w:val="0"/>
+                <w:numId w:val="45"/>
+              </w:numPr>
+              <w:rPr>
+                <w:rFonts w:ascii="Times New Roman" w:hAnsi="Times New Roman" w:cs="Times New Roman"/>
+                <w:color w:val="000000" w:themeColor="text1"/>
+                <w:sz w:val="20"/>
+                <w:szCs w:val="20"/>
+              </w:rPr>
+            </w:pPr>
+            <w:r>
+              <w:rPr>
+                <w:rFonts w:ascii="Times New Roman" w:hAnsi="Times New Roman" w:cs="Times New Roman"/>
+                <w:b/>
+                <w:color w:val="000000" w:themeColor="text1"/>
+                <w:sz w:val="20"/>
+                <w:szCs w:val="20"/>
+              </w:rPr>
+              <w:t>Only alphanumeric.</w:t>
+            </w:r>
+          </w:p>
+        </w:tc>
+      </w:tr>
+      <w:tr>
+        <w:tc>
+          <w:tcPr>
+            <w:tcW w:w="1701" w:type="dxa"/>
+            <w:shd w:val="clear" w:color="auto" w:fill="auto"/>
+            <w:vAlign w:val="center"/>
+          </w:tcPr>
+          <w:p>
+            <w:pPr>
+              <w:pStyle w:val="ListParagraph"/>
+              <w:ind w:left="0"/>
+              <w:jc w:val="center"/>
+              <w:rPr>
+                <w:rFonts w:ascii="Times New Roman" w:hAnsi="Times New Roman" w:cs="Times New Roman"/>
+                <w:color w:val="000000" w:themeColor="text1"/>
+                <w:sz w:val="20"/>
+                <w:szCs w:val="20"/>
+              </w:rPr>
+            </w:pPr>
+            <w:r>
+              <w:rPr>
+                <w:rFonts w:ascii="Times New Roman" w:hAnsi="Times New Roman" w:cs="Times New Roman"/>
+                <w:color w:val="000000" w:themeColor="text1"/>
+                <w:sz w:val="20"/>
+                <w:szCs w:val="20"/>
+              </w:rPr>
+              <w:t>BODY</w:t>
+            </w:r>
+          </w:p>
+        </w:tc>
+        <w:tc>
+          <w:tcPr>
+            <w:tcW w:w="1256" w:type="dxa"/>
+            <w:shd w:val="clear" w:color="auto" w:fill="auto"/>
+            <w:vAlign w:val="center"/>
+          </w:tcPr>
+          <w:p>
+            <w:pPr>
+              <w:pStyle w:val="ListParagraph"/>
+              <w:ind w:left="0"/>
+              <w:rPr>
+                <w:rFonts w:ascii="Times New Roman" w:hAnsi="Times New Roman" w:cs="Times New Roman"/>
+                <w:b/>
+                <w:color w:val="000000" w:themeColor="text1"/>
+                <w:sz w:val="20"/>
+                <w:szCs w:val="20"/>
+              </w:rPr>
+            </w:pPr>
+            <w:r>
+              <w:rPr>
+                <w:rFonts w:ascii="Times New Roman" w:hAnsi="Times New Roman" w:cs="Times New Roman"/>
+                <w:b/>
+                <w:color w:val="000000" w:themeColor="text1"/>
+                <w:sz w:val="20"/>
+                <w:szCs w:val="20"/>
+              </w:rPr>
               <w:t>Phone</w:t>
             </w:r>
           </w:p>
@@ -11715,6 +11930,7 @@
                 <w:szCs w:val="19"/>
                 <w:highlight w:val="white"/>
               </w:rPr>
+              <w:lastRenderedPageBreak/>
               <w:t xml:space="preserve">    </w:t>
             </w:r>
             <w:r>
@@ -11935,7 +12151,6 @@
                 <w:szCs w:val="19"/>
                 <w:highlight w:val="white"/>
               </w:rPr>
-              <w:lastRenderedPageBreak/>
               <w:t xml:space="preserve">    </w:t>
             </w:r>
             <w:r>
@@ -13528,18 +13743,7 @@
           <w:sz w:val="28"/>
           <w:szCs w:val="28"/>
         </w:rPr>
-        <w:lastRenderedPageBreak/>
-        <w:t>Doctor</w:t>
-      </w:r>
-      <w:r>
-        <w:rPr>
-          <w:rFonts w:ascii="Times New Roman" w:hAnsi="Times New Roman" w:cs="Times New Roman"/>
-          <w:b/>
-          <w:color w:val="000000" w:themeColor="text1"/>
-          <w:sz w:val="28"/>
-          <w:szCs w:val="28"/>
-        </w:rPr>
-        <w:t xml:space="preserve"> edit profile</w:t>
+        <w:t>Doctor edit profile</w:t>
       </w:r>
     </w:p>
     <w:p>
@@ -14551,17 +14755,242 @@
           </w:p>
         </w:tc>
       </w:tr>
+      <w:tr>
+        <w:tc>
+          <w:tcPr>
+            <w:tcW w:w="1701" w:type="dxa"/>
+            <w:tcBorders>
+              <w:top w:val="single" w:sz="4" w:space="0" w:color="auto"/>
+              <w:left w:val="single" w:sz="4" w:space="0" w:color="auto"/>
+              <w:bottom w:val="single" w:sz="4" w:space="0" w:color="auto"/>
+              <w:right w:val="single" w:sz="4" w:space="0" w:color="auto"/>
+            </w:tcBorders>
+            <w:shd w:val="clear" w:color="auto" w:fill="auto"/>
+            <w:vAlign w:val="center"/>
+          </w:tcPr>
+          <w:p>
+            <w:pPr>
+              <w:pStyle w:val="ListParagraph"/>
+              <w:ind w:left="0"/>
+              <w:jc w:val="center"/>
+              <w:rPr>
+                <w:rFonts w:ascii="Times New Roman" w:hAnsi="Times New Roman" w:cs="Times New Roman"/>
+                <w:color w:val="000000" w:themeColor="text1"/>
+                <w:sz w:val="20"/>
+                <w:szCs w:val="20"/>
+              </w:rPr>
+            </w:pPr>
+            <w:r>
+              <w:rPr>
+                <w:rFonts w:ascii="Times New Roman" w:hAnsi="Times New Roman" w:cs="Times New Roman"/>
+                <w:color w:val="000000" w:themeColor="text1"/>
+                <w:sz w:val="20"/>
+                <w:szCs w:val="20"/>
+              </w:rPr>
+              <w:t>BODY</w:t>
+            </w:r>
+          </w:p>
+        </w:tc>
+        <w:tc>
+          <w:tcPr>
+            <w:tcW w:w="1256" w:type="dxa"/>
+            <w:tcBorders>
+              <w:top w:val="single" w:sz="4" w:space="0" w:color="auto"/>
+              <w:left w:val="single" w:sz="4" w:space="0" w:color="auto"/>
+              <w:bottom w:val="single" w:sz="4" w:space="0" w:color="auto"/>
+              <w:right w:val="single" w:sz="4" w:space="0" w:color="auto"/>
+            </w:tcBorders>
+            <w:shd w:val="clear" w:color="auto" w:fill="auto"/>
+            <w:vAlign w:val="center"/>
+          </w:tcPr>
+          <w:p>
+            <w:pPr>
+              <w:pStyle w:val="ListParagraph"/>
+              <w:ind w:left="0"/>
+              <w:rPr>
+                <w:rFonts w:ascii="Times New Roman" w:hAnsi="Times New Roman" w:cs="Times New Roman"/>
+                <w:b/>
+                <w:color w:val="000000" w:themeColor="text1"/>
+                <w:sz w:val="20"/>
+                <w:szCs w:val="20"/>
+              </w:rPr>
+            </w:pPr>
+            <w:r>
+              <w:rPr>
+                <w:rFonts w:ascii="Times New Roman" w:hAnsi="Times New Roman" w:cs="Times New Roman"/>
+                <w:b/>
+                <w:color w:val="000000" w:themeColor="text1"/>
+                <w:sz w:val="20"/>
+                <w:szCs w:val="20"/>
+              </w:rPr>
+              <w:t>Password</w:t>
+            </w:r>
+          </w:p>
+        </w:tc>
+        <w:tc>
+          <w:tcPr>
+            <w:tcW w:w="1116" w:type="dxa"/>
+            <w:tcBorders>
+              <w:top w:val="single" w:sz="4" w:space="0" w:color="auto"/>
+              <w:left w:val="single" w:sz="4" w:space="0" w:color="auto"/>
+              <w:bottom w:val="single" w:sz="4" w:space="0" w:color="auto"/>
+              <w:right w:val="single" w:sz="4" w:space="0" w:color="auto"/>
+            </w:tcBorders>
+            <w:shd w:val="clear" w:color="auto" w:fill="auto"/>
+            <w:vAlign w:val="center"/>
+          </w:tcPr>
+          <w:p>
+            <w:pPr>
+              <w:pStyle w:val="ListParagraph"/>
+              <w:ind w:left="0"/>
+              <w:jc w:val="center"/>
+              <w:rPr>
+                <w:rFonts w:ascii="Times New Roman" w:hAnsi="Times New Roman" w:cs="Times New Roman"/>
+                <w:color w:val="000000" w:themeColor="text1"/>
+                <w:sz w:val="20"/>
+                <w:szCs w:val="20"/>
+              </w:rPr>
+            </w:pPr>
+            <w:r>
+              <w:rPr>
+                <w:rFonts w:ascii="Times New Roman" w:hAnsi="Times New Roman" w:cs="Times New Roman"/>
+                <w:color w:val="000000" w:themeColor="text1"/>
+                <w:sz w:val="20"/>
+                <w:szCs w:val="20"/>
+              </w:rPr>
+              <w:t>string</w:t>
+            </w:r>
+          </w:p>
+        </w:tc>
+        <w:tc>
+          <w:tcPr>
+            <w:tcW w:w="6842" w:type="dxa"/>
+            <w:tcBorders>
+              <w:top w:val="single" w:sz="4" w:space="0" w:color="auto"/>
+              <w:left w:val="single" w:sz="4" w:space="0" w:color="auto"/>
+              <w:bottom w:val="single" w:sz="4" w:space="0" w:color="auto"/>
+              <w:right w:val="single" w:sz="4" w:space="0" w:color="auto"/>
+            </w:tcBorders>
+            <w:shd w:val="clear" w:color="auto" w:fill="auto"/>
+          </w:tcPr>
+          <w:p>
+            <w:pPr>
+              <w:rPr>
+                <w:rFonts w:ascii="Times New Roman" w:hAnsi="Times New Roman" w:cs="Times New Roman"/>
+                <w:color w:val="000000" w:themeColor="text1"/>
+                <w:sz w:val="20"/>
+                <w:szCs w:val="20"/>
+              </w:rPr>
+            </w:pPr>
+            <w:r>
+              <w:rPr>
+                <w:rFonts w:ascii="Times New Roman" w:hAnsi="Times New Roman" w:cs="Times New Roman"/>
+                <w:color w:val="000000" w:themeColor="text1"/>
+                <w:sz w:val="20"/>
+                <w:szCs w:val="20"/>
+              </w:rPr>
+              <w:t>Password of patient account.</w:t>
+            </w:r>
+          </w:p>
+          <w:p>
+            <w:pPr>
+              <w:pStyle w:val="ListParagraph"/>
+              <w:numPr>
+                <w:ilvl w:val="0"/>
+                <w:numId w:val="45"/>
+              </w:numPr>
+              <w:rPr>
+                <w:rFonts w:ascii="Times New Roman" w:hAnsi="Times New Roman" w:cs="Times New Roman"/>
+                <w:color w:val="000000" w:themeColor="text1"/>
+                <w:sz w:val="20"/>
+                <w:szCs w:val="20"/>
+              </w:rPr>
+            </w:pPr>
+            <w:r>
+              <w:rPr>
+                <w:rFonts w:ascii="Times New Roman" w:hAnsi="Times New Roman" w:cs="Times New Roman"/>
+                <w:color w:val="000000" w:themeColor="text1"/>
+                <w:sz w:val="20"/>
+                <w:szCs w:val="20"/>
+              </w:rPr>
+              <w:t>Optional</w:t>
+            </w:r>
+          </w:p>
+          <w:p>
+            <w:pPr>
+              <w:pStyle w:val="ListParagraph"/>
+              <w:numPr>
+                <w:ilvl w:val="0"/>
+                <w:numId w:val="45"/>
+              </w:numPr>
+              <w:rPr>
+                <w:rFonts w:ascii="Times New Roman" w:hAnsi="Times New Roman" w:cs="Times New Roman"/>
+                <w:color w:val="000000" w:themeColor="text1"/>
+                <w:sz w:val="20"/>
+                <w:szCs w:val="20"/>
+              </w:rPr>
+            </w:pPr>
+            <w:r>
+              <w:rPr>
+                <w:rFonts w:ascii="Times New Roman" w:hAnsi="Times New Roman" w:cs="Times New Roman"/>
+                <w:color w:val="000000" w:themeColor="text1"/>
+                <w:sz w:val="20"/>
+                <w:szCs w:val="20"/>
+              </w:rPr>
+              <w:t>Min length: 8</w:t>
+            </w:r>
+          </w:p>
+          <w:p>
+            <w:pPr>
+              <w:pStyle w:val="ListParagraph"/>
+              <w:numPr>
+                <w:ilvl w:val="0"/>
+                <w:numId w:val="45"/>
+              </w:numPr>
+              <w:rPr>
+                <w:rFonts w:ascii="Times New Roman" w:hAnsi="Times New Roman" w:cs="Times New Roman"/>
+                <w:color w:val="000000" w:themeColor="text1"/>
+                <w:sz w:val="20"/>
+                <w:szCs w:val="20"/>
+              </w:rPr>
+            </w:pPr>
+            <w:r>
+              <w:rPr>
+                <w:rFonts w:ascii="Times New Roman" w:hAnsi="Times New Roman" w:cs="Times New Roman"/>
+                <w:color w:val="000000" w:themeColor="text1"/>
+                <w:sz w:val="20"/>
+                <w:szCs w:val="20"/>
+              </w:rPr>
+              <w:t>Max length: 16</w:t>
+            </w:r>
+          </w:p>
+          <w:p>
+            <w:pPr>
+              <w:pStyle w:val="ListParagraph"/>
+              <w:numPr>
+                <w:ilvl w:val="0"/>
+                <w:numId w:val="45"/>
+              </w:numPr>
+              <w:rPr>
+                <w:rFonts w:ascii="Times New Roman" w:hAnsi="Times New Roman" w:cs="Times New Roman"/>
+                <w:color w:val="000000" w:themeColor="text1"/>
+                <w:sz w:val="20"/>
+                <w:szCs w:val="20"/>
+              </w:rPr>
+            </w:pPr>
+            <w:r>
+              <w:rPr>
+                <w:rFonts w:ascii="Times New Roman" w:hAnsi="Times New Roman" w:cs="Times New Roman"/>
+                <w:color w:val="000000" w:themeColor="text1"/>
+                <w:sz w:val="20"/>
+                <w:szCs w:val="20"/>
+              </w:rPr>
+              <w:t>Only alphanumeric.</w:t>
+            </w:r>
+          </w:p>
+        </w:tc>
+      </w:tr>
     </w:tbl>
-    <w:p>
-      <w:pPr>
-        <w:rPr>
-          <w:rFonts w:ascii="Times New Roman" w:hAnsi="Times New Roman" w:cs="Times New Roman"/>
-          <w:color w:val="000000" w:themeColor="text1"/>
-          <w:sz w:val="28"/>
-          <w:szCs w:val="28"/>
-        </w:rPr>
-      </w:pPr>
-    </w:p>
     <w:p>
       <w:pPr>
         <w:pStyle w:val="ListParagraph"/>
@@ -14576,6 +15005,8 @@
           <w:szCs w:val="28"/>
         </w:rPr>
       </w:pPr>
+      <w:bookmarkStart w:id="0" w:name="_GoBack"/>
+      <w:bookmarkEnd w:id="0"/>
       <w:r>
         <w:rPr>
           <w:rFonts w:ascii="Times New Roman" w:hAnsi="Times New Roman" w:cs="Times New Roman"/>
@@ -15779,8 +16210,6 @@
                 <w:lang w:val="vi-VN"/>
               </w:rPr>
             </w:pPr>
-            <w:bookmarkStart w:id="0" w:name="_GoBack"/>
-            <w:bookmarkEnd w:id="0"/>
           </w:p>
         </w:tc>
       </w:tr>
@@ -15833,7 +16262,17 @@
                 <w:sz w:val="20"/>
                 <w:szCs w:val="20"/>
               </w:rPr>
-              <w:t>No email or password contained in request header. Front-end should redirect user to login page.</w:t>
+              <w:t xml:space="preserve">No email or password contained in request header. </w:t>
+            </w:r>
+            <w:r>
+              <w:rPr>
+                <w:rFonts w:ascii="Times New Roman" w:hAnsi="Times New Roman" w:cs="Times New Roman"/>
+                <w:color w:val="000000" w:themeColor="text1"/>
+                <w:sz w:val="20"/>
+                <w:szCs w:val="20"/>
+              </w:rPr>
+              <w:lastRenderedPageBreak/>
+              <w:t>Front-end should redirect user to login page.</w:t>
             </w:r>
           </w:p>
         </w:tc>
@@ -15866,6 +16305,7 @@
                 <w:highlight w:val="white"/>
                 <w:lang w:val="vi-VN"/>
               </w:rPr>
+              <w:lastRenderedPageBreak/>
               <w:t>{</w:t>
             </w:r>
           </w:p>
@@ -15980,6 +16420,7 @@
                 <w:sz w:val="20"/>
                 <w:szCs w:val="20"/>
               </w:rPr>
+              <w:lastRenderedPageBreak/>
               <w:t>401</w:t>
             </w:r>
           </w:p>
@@ -16375,7 +16816,6 @@
                 <w:sz w:val="20"/>
                 <w:szCs w:val="20"/>
               </w:rPr>
-              <w:lastRenderedPageBreak/>
               <w:t>403</w:t>
             </w:r>
           </w:p>

</xml_diff>

<commit_message>
- Added people filter api.
</commit_message>
<xml_diff>
--- a/002 - DOCUMENT/API Documentation/Olives/api_endpoints_account.docx
+++ b/002 - DOCUMENT/API Documentation/Olives/api_endpoints_account.docx
@@ -27,7 +27,7 @@
           <w:szCs w:val="40"/>
           <w:highlight w:val="yellow"/>
         </w:rPr>
-        <w:t>Doctor</w:t>
+        <w:t>Account</w:t>
       </w:r>
       <w:r>
         <w:rPr>
@@ -76,7 +76,17 @@
           <w:sz w:val="28"/>
           <w:szCs w:val="28"/>
         </w:rPr>
-        <w:t>Filter</w:t>
+        <w:t>Doctor f</w:t>
+      </w:r>
+      <w:r>
+        <w:rPr>
+          <w:rFonts w:ascii="Times New Roman" w:hAnsi="Times New Roman" w:cs="Times New Roman"/>
+          <w:b/>
+          <w:color w:val="000000" w:themeColor="text1"/>
+          <w:sz w:val="28"/>
+          <w:szCs w:val="28"/>
+        </w:rPr>
+        <w:t>ilter</w:t>
       </w:r>
     </w:p>
     <w:p>
@@ -5100,7 +5110,7 @@
           <w:szCs w:val="28"/>
         </w:rPr>
         <w:lastRenderedPageBreak/>
-        <w:t>Filter</w:t>
+        <w:t>Get a doctor</w:t>
       </w:r>
     </w:p>
     <w:p>
@@ -13672,56 +13682,6 @@
     </w:p>
     <w:p>
       <w:pPr>
-        <w:rPr>
-          <w:rFonts w:ascii="Times New Roman" w:hAnsi="Times New Roman" w:cs="Times New Roman"/>
-          <w:color w:val="000000" w:themeColor="text1"/>
-          <w:sz w:val="20"/>
-          <w:szCs w:val="20"/>
-        </w:rPr>
-      </w:pPr>
-    </w:p>
-    <w:p>
-      <w:pPr>
-        <w:rPr>
-          <w:rFonts w:ascii="Times New Roman" w:hAnsi="Times New Roman" w:cs="Times New Roman"/>
-          <w:color w:val="000000" w:themeColor="text1"/>
-          <w:sz w:val="20"/>
-          <w:szCs w:val="20"/>
-        </w:rPr>
-      </w:pPr>
-    </w:p>
-    <w:p>
-      <w:pPr>
-        <w:rPr>
-          <w:rFonts w:ascii="Times New Roman" w:hAnsi="Times New Roman" w:cs="Times New Roman"/>
-          <w:color w:val="000000" w:themeColor="text1"/>
-          <w:sz w:val="20"/>
-          <w:szCs w:val="20"/>
-        </w:rPr>
-      </w:pPr>
-    </w:p>
-    <w:p>
-      <w:pPr>
-        <w:rPr>
-          <w:rFonts w:ascii="Times New Roman" w:hAnsi="Times New Roman" w:cs="Times New Roman"/>
-          <w:color w:val="000000" w:themeColor="text1"/>
-          <w:sz w:val="20"/>
-          <w:szCs w:val="20"/>
-        </w:rPr>
-      </w:pPr>
-    </w:p>
-    <w:p>
-      <w:pPr>
-        <w:rPr>
-          <w:rFonts w:ascii="Times New Roman" w:hAnsi="Times New Roman" w:cs="Times New Roman"/>
-          <w:color w:val="000000" w:themeColor="text1"/>
-          <w:sz w:val="20"/>
-          <w:szCs w:val="20"/>
-        </w:rPr>
-      </w:pPr>
-    </w:p>
-    <w:p>
-      <w:pPr>
         <w:pStyle w:val="ListParagraph"/>
         <w:numPr>
           <w:ilvl w:val="0"/>
@@ -13743,6 +13703,7 @@
           <w:sz w:val="28"/>
           <w:szCs w:val="28"/>
         </w:rPr>
+        <w:lastRenderedPageBreak/>
         <w:t>Doctor edit profile</w:t>
       </w:r>
     </w:p>
@@ -15005,8 +14966,6 @@
           <w:szCs w:val="28"/>
         </w:rPr>
       </w:pPr>
-      <w:bookmarkStart w:id="0" w:name="_GoBack"/>
-      <w:bookmarkEnd w:id="0"/>
       <w:r>
         <w:rPr>
           <w:rFonts w:ascii="Times New Roman" w:hAnsi="Times New Roman" w:cs="Times New Roman"/>
@@ -16262,17 +16221,7 @@
                 <w:sz w:val="20"/>
                 <w:szCs w:val="20"/>
               </w:rPr>
-              <w:t xml:space="preserve">No email or password contained in request header. </w:t>
-            </w:r>
-            <w:r>
-              <w:rPr>
-                <w:rFonts w:ascii="Times New Roman" w:hAnsi="Times New Roman" w:cs="Times New Roman"/>
-                <w:color w:val="000000" w:themeColor="text1"/>
-                <w:sz w:val="20"/>
-                <w:szCs w:val="20"/>
-              </w:rPr>
-              <w:lastRenderedPageBreak/>
-              <w:t>Front-end should redirect user to login page.</w:t>
+              <w:t>No email or password contained in request header. Front-end should redirect user to login page.</w:t>
             </w:r>
           </w:p>
         </w:tc>
@@ -16305,7 +16254,6 @@
                 <w:highlight w:val="white"/>
                 <w:lang w:val="vi-VN"/>
               </w:rPr>
-              <w:lastRenderedPageBreak/>
               <w:t>{</w:t>
             </w:r>
           </w:p>
@@ -16420,28 +16368,28 @@
                 <w:sz w:val="20"/>
                 <w:szCs w:val="20"/>
               </w:rPr>
+              <w:t>401</w:t>
+            </w:r>
+          </w:p>
+          <w:p>
+            <w:pPr>
+              <w:pStyle w:val="ListParagraph"/>
+              <w:ind w:left="0"/>
+              <w:rPr>
+                <w:rFonts w:ascii="Times New Roman" w:hAnsi="Times New Roman" w:cs="Times New Roman"/>
+                <w:color w:val="000000" w:themeColor="text1"/>
+                <w:sz w:val="20"/>
+                <w:szCs w:val="20"/>
+              </w:rPr>
+            </w:pPr>
+            <w:r>
+              <w:rPr>
+                <w:rFonts w:ascii="Times New Roman" w:hAnsi="Times New Roman" w:cs="Times New Roman"/>
+                <w:color w:val="000000" w:themeColor="text1"/>
+                <w:sz w:val="20"/>
+                <w:szCs w:val="20"/>
+              </w:rPr>
               <w:lastRenderedPageBreak/>
-              <w:t>401</w:t>
-            </w:r>
-          </w:p>
-          <w:p>
-            <w:pPr>
-              <w:pStyle w:val="ListParagraph"/>
-              <w:ind w:left="0"/>
-              <w:rPr>
-                <w:rFonts w:ascii="Times New Roman" w:hAnsi="Times New Roman" w:cs="Times New Roman"/>
-                <w:color w:val="000000" w:themeColor="text1"/>
-                <w:sz w:val="20"/>
-                <w:szCs w:val="20"/>
-              </w:rPr>
-            </w:pPr>
-            <w:r>
-              <w:rPr>
-                <w:rFonts w:ascii="Times New Roman" w:hAnsi="Times New Roman" w:cs="Times New Roman"/>
-                <w:color w:val="000000" w:themeColor="text1"/>
-                <w:sz w:val="20"/>
-                <w:szCs w:val="20"/>
-              </w:rPr>
               <w:t>Account has been disabled.</w:t>
             </w:r>
           </w:p>
@@ -16475,6 +16423,7 @@
                 <w:highlight w:val="white"/>
                 <w:lang w:val="vi-VN"/>
               </w:rPr>
+              <w:lastRenderedPageBreak/>
               <w:t>{</w:t>
             </w:r>
           </w:p>
@@ -16581,6 +16530,7 @@
                 <w:highlight w:val="white"/>
                 <w:lang w:val="vi-VN"/>
               </w:rPr>
+              <w:lastRenderedPageBreak/>
               <w:t>}</w:t>
             </w:r>
           </w:p>
@@ -16614,6 +16564,7 @@
                 <w:sz w:val="20"/>
                 <w:szCs w:val="20"/>
               </w:rPr>
+              <w:lastRenderedPageBreak/>
               <w:t>401</w:t>
             </w:r>
           </w:p>
@@ -17167,6 +17118,4552 @@
         </w:tc>
       </w:tr>
     </w:tbl>
+    <w:p>
+      <w:pPr>
+        <w:rPr>
+          <w:rFonts w:ascii="Times New Roman" w:hAnsi="Times New Roman" w:cs="Times New Roman"/>
+          <w:color w:val="000000" w:themeColor="text1"/>
+          <w:sz w:val="20"/>
+          <w:szCs w:val="20"/>
+        </w:rPr>
+      </w:pPr>
+    </w:p>
+    <w:p>
+      <w:pPr>
+        <w:rPr>
+          <w:rFonts w:ascii="Times New Roman" w:hAnsi="Times New Roman" w:cs="Times New Roman"/>
+          <w:color w:val="000000" w:themeColor="text1"/>
+          <w:sz w:val="20"/>
+          <w:szCs w:val="20"/>
+        </w:rPr>
+      </w:pPr>
+    </w:p>
+    <w:p>
+      <w:pPr>
+        <w:rPr>
+          <w:rFonts w:ascii="Times New Roman" w:hAnsi="Times New Roman" w:cs="Times New Roman"/>
+          <w:color w:val="000000" w:themeColor="text1"/>
+          <w:sz w:val="20"/>
+          <w:szCs w:val="20"/>
+        </w:rPr>
+      </w:pPr>
+    </w:p>
+    <w:p>
+      <w:pPr>
+        <w:rPr>
+          <w:rFonts w:ascii="Times New Roman" w:hAnsi="Times New Roman" w:cs="Times New Roman"/>
+          <w:color w:val="000000" w:themeColor="text1"/>
+          <w:sz w:val="20"/>
+          <w:szCs w:val="20"/>
+        </w:rPr>
+      </w:pPr>
+    </w:p>
+    <w:p>
+      <w:pPr>
+        <w:rPr>
+          <w:rFonts w:ascii="Times New Roman" w:hAnsi="Times New Roman" w:cs="Times New Roman"/>
+          <w:color w:val="000000" w:themeColor="text1"/>
+          <w:sz w:val="20"/>
+          <w:szCs w:val="20"/>
+        </w:rPr>
+      </w:pPr>
+    </w:p>
+    <w:p>
+      <w:pPr>
+        <w:rPr>
+          <w:rFonts w:ascii="Times New Roman" w:hAnsi="Times New Roman" w:cs="Times New Roman"/>
+          <w:color w:val="000000" w:themeColor="text1"/>
+          <w:sz w:val="20"/>
+          <w:szCs w:val="20"/>
+        </w:rPr>
+      </w:pPr>
+    </w:p>
+    <w:p>
+      <w:pPr>
+        <w:rPr>
+          <w:rFonts w:ascii="Times New Roman" w:hAnsi="Times New Roman" w:cs="Times New Roman"/>
+          <w:color w:val="000000" w:themeColor="text1"/>
+          <w:sz w:val="20"/>
+          <w:szCs w:val="20"/>
+        </w:rPr>
+      </w:pPr>
+    </w:p>
+    <w:p>
+      <w:pPr>
+        <w:rPr>
+          <w:rFonts w:ascii="Times New Roman" w:hAnsi="Times New Roman" w:cs="Times New Roman"/>
+          <w:color w:val="000000" w:themeColor="text1"/>
+          <w:sz w:val="20"/>
+          <w:szCs w:val="20"/>
+        </w:rPr>
+      </w:pPr>
+    </w:p>
+    <w:p>
+      <w:pPr>
+        <w:rPr>
+          <w:rFonts w:ascii="Times New Roman" w:hAnsi="Times New Roman" w:cs="Times New Roman"/>
+          <w:color w:val="000000" w:themeColor="text1"/>
+          <w:sz w:val="20"/>
+          <w:szCs w:val="20"/>
+        </w:rPr>
+      </w:pPr>
+    </w:p>
+    <w:p>
+      <w:pPr>
+        <w:rPr>
+          <w:rFonts w:ascii="Times New Roman" w:hAnsi="Times New Roman" w:cs="Times New Roman"/>
+          <w:color w:val="000000" w:themeColor="text1"/>
+          <w:sz w:val="20"/>
+          <w:szCs w:val="20"/>
+        </w:rPr>
+      </w:pPr>
+    </w:p>
+    <w:p>
+      <w:pPr>
+        <w:rPr>
+          <w:rFonts w:ascii="Times New Roman" w:hAnsi="Times New Roman" w:cs="Times New Roman"/>
+          <w:color w:val="000000" w:themeColor="text1"/>
+          <w:sz w:val="20"/>
+          <w:szCs w:val="20"/>
+        </w:rPr>
+      </w:pPr>
+    </w:p>
+    <w:p>
+      <w:pPr>
+        <w:rPr>
+          <w:rFonts w:ascii="Times New Roman" w:hAnsi="Times New Roman" w:cs="Times New Roman"/>
+          <w:color w:val="000000" w:themeColor="text1"/>
+          <w:sz w:val="20"/>
+          <w:szCs w:val="20"/>
+        </w:rPr>
+      </w:pPr>
+    </w:p>
+    <w:p>
+      <w:pPr>
+        <w:rPr>
+          <w:rFonts w:ascii="Times New Roman" w:hAnsi="Times New Roman" w:cs="Times New Roman"/>
+          <w:color w:val="000000" w:themeColor="text1"/>
+          <w:sz w:val="20"/>
+          <w:szCs w:val="20"/>
+        </w:rPr>
+      </w:pPr>
+    </w:p>
+    <w:p>
+      <w:pPr>
+        <w:rPr>
+          <w:rFonts w:ascii="Times New Roman" w:hAnsi="Times New Roman" w:cs="Times New Roman"/>
+          <w:color w:val="000000" w:themeColor="text1"/>
+          <w:sz w:val="20"/>
+          <w:szCs w:val="20"/>
+        </w:rPr>
+      </w:pPr>
+    </w:p>
+    <w:p>
+      <w:pPr>
+        <w:rPr>
+          <w:rFonts w:ascii="Times New Roman" w:hAnsi="Times New Roman" w:cs="Times New Roman"/>
+          <w:color w:val="000000" w:themeColor="text1"/>
+          <w:sz w:val="20"/>
+          <w:szCs w:val="20"/>
+        </w:rPr>
+      </w:pPr>
+    </w:p>
+    <w:p>
+      <w:pPr>
+        <w:rPr>
+          <w:rFonts w:ascii="Times New Roman" w:hAnsi="Times New Roman" w:cs="Times New Roman"/>
+          <w:color w:val="000000" w:themeColor="text1"/>
+          <w:sz w:val="20"/>
+          <w:szCs w:val="20"/>
+        </w:rPr>
+      </w:pPr>
+    </w:p>
+    <w:p>
+      <w:pPr>
+        <w:rPr>
+          <w:rFonts w:ascii="Times New Roman" w:hAnsi="Times New Roman" w:cs="Times New Roman"/>
+          <w:color w:val="000000" w:themeColor="text1"/>
+          <w:sz w:val="20"/>
+          <w:szCs w:val="20"/>
+        </w:rPr>
+      </w:pPr>
+    </w:p>
+    <w:p>
+      <w:pPr>
+        <w:rPr>
+          <w:rFonts w:ascii="Times New Roman" w:hAnsi="Times New Roman" w:cs="Times New Roman"/>
+          <w:color w:val="000000" w:themeColor="text1"/>
+          <w:sz w:val="20"/>
+          <w:szCs w:val="20"/>
+        </w:rPr>
+      </w:pPr>
+    </w:p>
+    <w:p>
+      <w:pPr>
+        <w:rPr>
+          <w:rFonts w:ascii="Times New Roman" w:hAnsi="Times New Roman" w:cs="Times New Roman"/>
+          <w:color w:val="000000" w:themeColor="text1"/>
+          <w:sz w:val="20"/>
+          <w:szCs w:val="20"/>
+        </w:rPr>
+      </w:pPr>
+    </w:p>
+    <w:p>
+      <w:pPr>
+        <w:rPr>
+          <w:rFonts w:ascii="Times New Roman" w:hAnsi="Times New Roman" w:cs="Times New Roman"/>
+          <w:color w:val="000000" w:themeColor="text1"/>
+          <w:sz w:val="20"/>
+          <w:szCs w:val="20"/>
+        </w:rPr>
+      </w:pPr>
+    </w:p>
+    <w:p>
+      <w:pPr>
+        <w:rPr>
+          <w:rFonts w:ascii="Times New Roman" w:hAnsi="Times New Roman" w:cs="Times New Roman"/>
+          <w:color w:val="000000" w:themeColor="text1"/>
+          <w:sz w:val="20"/>
+          <w:szCs w:val="20"/>
+        </w:rPr>
+      </w:pPr>
+    </w:p>
+    <w:p>
+      <w:pPr>
+        <w:rPr>
+          <w:rFonts w:ascii="Times New Roman" w:hAnsi="Times New Roman" w:cs="Times New Roman"/>
+          <w:color w:val="000000" w:themeColor="text1"/>
+          <w:sz w:val="20"/>
+          <w:szCs w:val="20"/>
+        </w:rPr>
+      </w:pPr>
+    </w:p>
+    <w:p>
+      <w:pPr>
+        <w:rPr>
+          <w:rFonts w:ascii="Times New Roman" w:hAnsi="Times New Roman" w:cs="Times New Roman"/>
+          <w:color w:val="000000" w:themeColor="text1"/>
+          <w:sz w:val="20"/>
+          <w:szCs w:val="20"/>
+        </w:rPr>
+      </w:pPr>
+    </w:p>
+    <w:p>
+      <w:pPr>
+        <w:rPr>
+          <w:rFonts w:ascii="Times New Roman" w:hAnsi="Times New Roman" w:cs="Times New Roman"/>
+          <w:color w:val="000000" w:themeColor="text1"/>
+          <w:sz w:val="20"/>
+          <w:szCs w:val="20"/>
+        </w:rPr>
+      </w:pPr>
+    </w:p>
+    <w:p>
+      <w:pPr>
+        <w:rPr>
+          <w:rFonts w:ascii="Times New Roman" w:hAnsi="Times New Roman" w:cs="Times New Roman"/>
+          <w:color w:val="000000" w:themeColor="text1"/>
+          <w:sz w:val="20"/>
+          <w:szCs w:val="20"/>
+        </w:rPr>
+      </w:pPr>
+    </w:p>
+    <w:p>
+      <w:pPr>
+        <w:rPr>
+          <w:rFonts w:ascii="Times New Roman" w:hAnsi="Times New Roman" w:cs="Times New Roman"/>
+          <w:color w:val="000000" w:themeColor="text1"/>
+          <w:sz w:val="20"/>
+          <w:szCs w:val="20"/>
+        </w:rPr>
+      </w:pPr>
+    </w:p>
+    <w:p>
+      <w:pPr>
+        <w:rPr>
+          <w:rFonts w:ascii="Times New Roman" w:hAnsi="Times New Roman" w:cs="Times New Roman"/>
+          <w:color w:val="000000" w:themeColor="text1"/>
+          <w:sz w:val="20"/>
+          <w:szCs w:val="20"/>
+        </w:rPr>
+      </w:pPr>
+    </w:p>
+    <w:p>
+      <w:pPr>
+        <w:rPr>
+          <w:rFonts w:ascii="Times New Roman" w:hAnsi="Times New Roman" w:cs="Times New Roman"/>
+          <w:color w:val="000000" w:themeColor="text1"/>
+          <w:sz w:val="20"/>
+          <w:szCs w:val="20"/>
+        </w:rPr>
+      </w:pPr>
+    </w:p>
+    <w:p>
+      <w:pPr>
+        <w:rPr>
+          <w:rFonts w:ascii="Times New Roman" w:hAnsi="Times New Roman" w:cs="Times New Roman"/>
+          <w:color w:val="000000" w:themeColor="text1"/>
+          <w:sz w:val="20"/>
+          <w:szCs w:val="20"/>
+        </w:rPr>
+      </w:pPr>
+    </w:p>
+    <w:p>
+      <w:pPr>
+        <w:rPr>
+          <w:rFonts w:ascii="Times New Roman" w:hAnsi="Times New Roman" w:cs="Times New Roman"/>
+          <w:color w:val="000000" w:themeColor="text1"/>
+          <w:sz w:val="20"/>
+          <w:szCs w:val="20"/>
+        </w:rPr>
+      </w:pPr>
+    </w:p>
+    <w:p>
+      <w:pPr>
+        <w:rPr>
+          <w:rFonts w:ascii="Times New Roman" w:hAnsi="Times New Roman" w:cs="Times New Roman"/>
+          <w:color w:val="000000" w:themeColor="text1"/>
+          <w:sz w:val="20"/>
+          <w:szCs w:val="20"/>
+        </w:rPr>
+      </w:pPr>
+    </w:p>
+    <w:p>
+      <w:pPr>
+        <w:rPr>
+          <w:rFonts w:ascii="Times New Roman" w:hAnsi="Times New Roman" w:cs="Times New Roman"/>
+          <w:color w:val="000000" w:themeColor="text1"/>
+          <w:sz w:val="20"/>
+          <w:szCs w:val="20"/>
+        </w:rPr>
+      </w:pPr>
+    </w:p>
+    <w:p>
+      <w:pPr>
+        <w:rPr>
+          <w:rFonts w:ascii="Times New Roman" w:hAnsi="Times New Roman" w:cs="Times New Roman"/>
+          <w:color w:val="000000" w:themeColor="text1"/>
+          <w:sz w:val="20"/>
+          <w:szCs w:val="20"/>
+        </w:rPr>
+      </w:pPr>
+    </w:p>
+    <w:p>
+      <w:pPr>
+        <w:rPr>
+          <w:rFonts w:ascii="Times New Roman" w:hAnsi="Times New Roman" w:cs="Times New Roman"/>
+          <w:color w:val="000000" w:themeColor="text1"/>
+          <w:sz w:val="20"/>
+          <w:szCs w:val="20"/>
+        </w:rPr>
+      </w:pPr>
+    </w:p>
+    <w:p>
+      <w:pPr>
+        <w:rPr>
+          <w:rFonts w:ascii="Times New Roman" w:hAnsi="Times New Roman" w:cs="Times New Roman"/>
+          <w:color w:val="000000" w:themeColor="text1"/>
+          <w:sz w:val="20"/>
+          <w:szCs w:val="20"/>
+        </w:rPr>
+      </w:pPr>
+    </w:p>
+    <w:p>
+      <w:pPr>
+        <w:rPr>
+          <w:rFonts w:ascii="Times New Roman" w:hAnsi="Times New Roman" w:cs="Times New Roman"/>
+          <w:color w:val="000000" w:themeColor="text1"/>
+          <w:sz w:val="20"/>
+          <w:szCs w:val="20"/>
+        </w:rPr>
+      </w:pPr>
+    </w:p>
+    <w:p>
+      <w:pPr>
+        <w:rPr>
+          <w:rFonts w:ascii="Times New Roman" w:hAnsi="Times New Roman" w:cs="Times New Roman"/>
+          <w:color w:val="000000" w:themeColor="text1"/>
+          <w:sz w:val="20"/>
+          <w:szCs w:val="20"/>
+        </w:rPr>
+      </w:pPr>
+    </w:p>
+    <w:p>
+      <w:pPr>
+        <w:rPr>
+          <w:rFonts w:ascii="Times New Roman" w:hAnsi="Times New Roman" w:cs="Times New Roman"/>
+          <w:color w:val="000000" w:themeColor="text1"/>
+          <w:sz w:val="20"/>
+          <w:szCs w:val="20"/>
+        </w:rPr>
+      </w:pPr>
+    </w:p>
+    <w:p>
+      <w:pPr>
+        <w:rPr>
+          <w:rFonts w:ascii="Times New Roman" w:hAnsi="Times New Roman" w:cs="Times New Roman"/>
+          <w:color w:val="000000" w:themeColor="text1"/>
+          <w:sz w:val="20"/>
+          <w:szCs w:val="20"/>
+        </w:rPr>
+      </w:pPr>
+    </w:p>
+    <w:p>
+      <w:pPr>
+        <w:rPr>
+          <w:rFonts w:ascii="Times New Roman" w:hAnsi="Times New Roman" w:cs="Times New Roman"/>
+          <w:color w:val="000000" w:themeColor="text1"/>
+          <w:sz w:val="20"/>
+          <w:szCs w:val="20"/>
+        </w:rPr>
+      </w:pPr>
+    </w:p>
+    <w:p>
+      <w:pPr>
+        <w:rPr>
+          <w:rFonts w:ascii="Times New Roman" w:hAnsi="Times New Roman" w:cs="Times New Roman"/>
+          <w:color w:val="000000" w:themeColor="text1"/>
+          <w:sz w:val="20"/>
+          <w:szCs w:val="20"/>
+        </w:rPr>
+      </w:pPr>
+    </w:p>
+    <w:p>
+      <w:pPr>
+        <w:rPr>
+          <w:rFonts w:ascii="Times New Roman" w:hAnsi="Times New Roman" w:cs="Times New Roman"/>
+          <w:color w:val="000000" w:themeColor="text1"/>
+          <w:sz w:val="20"/>
+          <w:szCs w:val="20"/>
+        </w:rPr>
+      </w:pPr>
+    </w:p>
+    <w:p>
+      <w:pPr>
+        <w:pStyle w:val="ListParagraph"/>
+        <w:numPr>
+          <w:ilvl w:val="0"/>
+          <w:numId w:val="44"/>
+        </w:numPr>
+        <w:rPr>
+          <w:rFonts w:ascii="Times New Roman" w:hAnsi="Times New Roman" w:cs="Times New Roman"/>
+          <w:b/>
+          <w:color w:val="000000" w:themeColor="text1"/>
+          <w:sz w:val="28"/>
+          <w:szCs w:val="28"/>
+        </w:rPr>
+      </w:pPr>
+      <w:r>
+        <w:rPr>
+          <w:rFonts w:ascii="Times New Roman" w:hAnsi="Times New Roman" w:cs="Times New Roman"/>
+          <w:b/>
+          <w:color w:val="000000" w:themeColor="text1"/>
+          <w:sz w:val="28"/>
+          <w:szCs w:val="28"/>
+        </w:rPr>
+        <w:lastRenderedPageBreak/>
+        <w:t>Filter another patient.</w:t>
+      </w:r>
+    </w:p>
+    <w:p>
+      <w:pPr>
+        <w:pStyle w:val="ListParagraph"/>
+        <w:ind w:left="1080"/>
+        <w:rPr>
+          <w:rFonts w:ascii="Times New Roman" w:hAnsi="Times New Roman" w:cs="Times New Roman"/>
+          <w:b/>
+          <w:color w:val="000000" w:themeColor="text1"/>
+          <w:sz w:val="28"/>
+          <w:szCs w:val="28"/>
+        </w:rPr>
+      </w:pPr>
+    </w:p>
+    <w:p>
+      <w:pPr>
+        <w:pStyle w:val="ListParagraph"/>
+        <w:numPr>
+          <w:ilvl w:val="1"/>
+          <w:numId w:val="44"/>
+        </w:numPr>
+        <w:rPr>
+          <w:rFonts w:ascii="Times New Roman" w:hAnsi="Times New Roman" w:cs="Times New Roman"/>
+          <w:color w:val="000000" w:themeColor="text1"/>
+          <w:sz w:val="28"/>
+          <w:szCs w:val="28"/>
+        </w:rPr>
+      </w:pPr>
+      <w:r>
+        <w:rPr>
+          <w:rFonts w:ascii="Times New Roman" w:hAnsi="Times New Roman" w:cs="Times New Roman"/>
+          <w:color w:val="000000" w:themeColor="text1"/>
+          <w:sz w:val="20"/>
+          <w:szCs w:val="20"/>
+        </w:rPr>
+        <w:t>Request</w:t>
+      </w:r>
+    </w:p>
+    <w:tbl>
+      <w:tblPr>
+        <w:tblW w:w="10915" w:type="dxa"/>
+        <w:tblInd w:w="-572" w:type="dxa"/>
+        <w:tblBorders>
+          <w:top w:val="single" w:sz="4" w:space="0" w:color="auto"/>
+          <w:left w:val="single" w:sz="4" w:space="0" w:color="auto"/>
+          <w:bottom w:val="single" w:sz="4" w:space="0" w:color="auto"/>
+          <w:right w:val="single" w:sz="4" w:space="0" w:color="auto"/>
+          <w:insideH w:val="single" w:sz="4" w:space="0" w:color="auto"/>
+          <w:insideV w:val="single" w:sz="4" w:space="0" w:color="auto"/>
+        </w:tblBorders>
+        <w:tblLook w:val="04A0" w:firstRow="1" w:lastRow="0" w:firstColumn="1" w:lastColumn="0" w:noHBand="0" w:noVBand="1"/>
+      </w:tblPr>
+      <w:tblGrid>
+        <w:gridCol w:w="1688"/>
+        <w:gridCol w:w="1372"/>
+        <w:gridCol w:w="1109"/>
+        <w:gridCol w:w="6746"/>
+      </w:tblGrid>
+      <w:tr>
+        <w:tc>
+          <w:tcPr>
+            <w:tcW w:w="1701" w:type="dxa"/>
+            <w:shd w:val="clear" w:color="auto" w:fill="9CC2E5"/>
+          </w:tcPr>
+          <w:p>
+            <w:pPr>
+              <w:jc w:val="center"/>
+              <w:rPr>
+                <w:rFonts w:ascii="Times New Roman" w:hAnsi="Times New Roman" w:cs="Times New Roman"/>
+                <w:b/>
+                <w:color w:val="000000" w:themeColor="text1"/>
+                <w:sz w:val="20"/>
+                <w:szCs w:val="20"/>
+              </w:rPr>
+            </w:pPr>
+            <w:r>
+              <w:rPr>
+                <w:rFonts w:ascii="Times New Roman" w:hAnsi="Times New Roman" w:cs="Times New Roman"/>
+                <w:b/>
+                <w:color w:val="000000" w:themeColor="text1"/>
+                <w:sz w:val="20"/>
+                <w:szCs w:val="20"/>
+              </w:rPr>
+              <w:t>Method</w:t>
+            </w:r>
+          </w:p>
+        </w:tc>
+        <w:tc>
+          <w:tcPr>
+            <w:tcW w:w="9214" w:type="dxa"/>
+            <w:gridSpan w:val="3"/>
+            <w:shd w:val="clear" w:color="auto" w:fill="9CC2E5"/>
+          </w:tcPr>
+          <w:p>
+            <w:pPr>
+              <w:pStyle w:val="ListParagraph"/>
+              <w:ind w:left="0"/>
+              <w:jc w:val="center"/>
+              <w:rPr>
+                <w:rFonts w:ascii="Times New Roman" w:hAnsi="Times New Roman" w:cs="Times New Roman"/>
+                <w:b/>
+                <w:color w:val="000000" w:themeColor="text1"/>
+                <w:sz w:val="20"/>
+                <w:szCs w:val="20"/>
+              </w:rPr>
+            </w:pPr>
+            <w:r>
+              <w:rPr>
+                <w:rFonts w:ascii="Times New Roman" w:hAnsi="Times New Roman" w:cs="Times New Roman"/>
+                <w:b/>
+                <w:color w:val="000000" w:themeColor="text1"/>
+                <w:sz w:val="20"/>
+                <w:szCs w:val="20"/>
+              </w:rPr>
+              <w:t>Url</w:t>
+            </w:r>
+          </w:p>
+        </w:tc>
+      </w:tr>
+      <w:tr>
+        <w:tc>
+          <w:tcPr>
+            <w:tcW w:w="1701" w:type="dxa"/>
+            <w:shd w:val="clear" w:color="auto" w:fill="auto"/>
+          </w:tcPr>
+          <w:p>
+            <w:pPr>
+              <w:pStyle w:val="ListParagraph"/>
+              <w:ind w:left="0"/>
+              <w:jc w:val="center"/>
+              <w:rPr>
+                <w:rFonts w:ascii="Times New Roman" w:hAnsi="Times New Roman" w:cs="Times New Roman"/>
+                <w:b/>
+                <w:color w:val="000000" w:themeColor="text1"/>
+                <w:sz w:val="20"/>
+                <w:szCs w:val="20"/>
+              </w:rPr>
+            </w:pPr>
+            <w:r>
+              <w:rPr>
+                <w:rFonts w:ascii="Times New Roman" w:hAnsi="Times New Roman" w:cs="Times New Roman"/>
+                <w:b/>
+                <w:color w:val="000000" w:themeColor="text1"/>
+                <w:sz w:val="20"/>
+                <w:szCs w:val="20"/>
+              </w:rPr>
+              <w:t>POST</w:t>
+            </w:r>
+            <w:bookmarkStart w:id="0" w:name="_GoBack"/>
+            <w:bookmarkEnd w:id="0"/>
+          </w:p>
+        </w:tc>
+        <w:tc>
+          <w:tcPr>
+            <w:tcW w:w="9214" w:type="dxa"/>
+            <w:gridSpan w:val="3"/>
+            <w:shd w:val="clear" w:color="auto" w:fill="auto"/>
+          </w:tcPr>
+          <w:p>
+            <w:pPr>
+              <w:pStyle w:val="ListParagraph"/>
+              <w:ind w:left="0"/>
+              <w:rPr>
+                <w:rFonts w:ascii="Times New Roman" w:hAnsi="Times New Roman" w:cs="Times New Roman"/>
+                <w:color w:val="000000" w:themeColor="text1"/>
+                <w:sz w:val="20"/>
+                <w:szCs w:val="20"/>
+              </w:rPr>
+            </w:pPr>
+            <w:r>
+              <w:rPr>
+                <w:rFonts w:ascii="Consolas" w:hAnsi="Consolas" w:cs="Consolas"/>
+                <w:color w:val="A31515"/>
+                <w:sz w:val="19"/>
+                <w:szCs w:val="19"/>
+                <w:highlight w:val="white"/>
+              </w:rPr>
+              <w:t>api/people/filter</w:t>
+            </w:r>
+          </w:p>
+        </w:tc>
+      </w:tr>
+      <w:tr>
+        <w:tc>
+          <w:tcPr>
+            <w:tcW w:w="1701" w:type="dxa"/>
+            <w:shd w:val="clear" w:color="auto" w:fill="9CC2E5"/>
+          </w:tcPr>
+          <w:p>
+            <w:pPr>
+              <w:pStyle w:val="ListParagraph"/>
+              <w:ind w:left="0"/>
+              <w:jc w:val="center"/>
+              <w:rPr>
+                <w:rFonts w:ascii="Times New Roman" w:hAnsi="Times New Roman" w:cs="Times New Roman"/>
+                <w:color w:val="000000" w:themeColor="text1"/>
+                <w:sz w:val="20"/>
+                <w:szCs w:val="20"/>
+              </w:rPr>
+            </w:pPr>
+            <w:r>
+              <w:rPr>
+                <w:rFonts w:ascii="Times New Roman" w:hAnsi="Times New Roman" w:cs="Times New Roman"/>
+                <w:color w:val="000000" w:themeColor="text1"/>
+                <w:sz w:val="20"/>
+                <w:szCs w:val="20"/>
+              </w:rPr>
+              <w:t>Type</w:t>
+            </w:r>
+          </w:p>
+        </w:tc>
+        <w:tc>
+          <w:tcPr>
+            <w:tcW w:w="1256" w:type="dxa"/>
+            <w:shd w:val="clear" w:color="auto" w:fill="9CC2E5"/>
+          </w:tcPr>
+          <w:p>
+            <w:pPr>
+              <w:pStyle w:val="ListParagraph"/>
+              <w:ind w:left="0"/>
+              <w:jc w:val="center"/>
+              <w:rPr>
+                <w:rFonts w:ascii="Times New Roman" w:hAnsi="Times New Roman" w:cs="Times New Roman"/>
+                <w:color w:val="000000" w:themeColor="text1"/>
+                <w:sz w:val="20"/>
+                <w:szCs w:val="20"/>
+              </w:rPr>
+            </w:pPr>
+            <w:r>
+              <w:rPr>
+                <w:rFonts w:ascii="Times New Roman" w:hAnsi="Times New Roman" w:cs="Times New Roman"/>
+                <w:color w:val="000000" w:themeColor="text1"/>
+                <w:sz w:val="20"/>
+                <w:szCs w:val="20"/>
+              </w:rPr>
+              <w:t>Params</w:t>
+            </w:r>
+          </w:p>
+        </w:tc>
+        <w:tc>
+          <w:tcPr>
+            <w:tcW w:w="1116" w:type="dxa"/>
+            <w:shd w:val="clear" w:color="auto" w:fill="9CC2E5"/>
+          </w:tcPr>
+          <w:p>
+            <w:pPr>
+              <w:pStyle w:val="ListParagraph"/>
+              <w:ind w:left="0"/>
+              <w:jc w:val="center"/>
+              <w:rPr>
+                <w:rFonts w:ascii="Times New Roman" w:hAnsi="Times New Roman" w:cs="Times New Roman"/>
+                <w:color w:val="000000" w:themeColor="text1"/>
+                <w:sz w:val="20"/>
+                <w:szCs w:val="20"/>
+              </w:rPr>
+            </w:pPr>
+            <w:r>
+              <w:rPr>
+                <w:rFonts w:ascii="Times New Roman" w:hAnsi="Times New Roman" w:cs="Times New Roman"/>
+                <w:color w:val="000000" w:themeColor="text1"/>
+                <w:sz w:val="20"/>
+                <w:szCs w:val="20"/>
+              </w:rPr>
+              <w:t>Values</w:t>
+            </w:r>
+          </w:p>
+        </w:tc>
+        <w:tc>
+          <w:tcPr>
+            <w:tcW w:w="6842" w:type="dxa"/>
+            <w:shd w:val="clear" w:color="auto" w:fill="9CC2E5"/>
+          </w:tcPr>
+          <w:p>
+            <w:pPr>
+              <w:pStyle w:val="ListParagraph"/>
+              <w:ind w:left="0"/>
+              <w:jc w:val="center"/>
+              <w:rPr>
+                <w:rFonts w:ascii="Times New Roman" w:hAnsi="Times New Roman" w:cs="Times New Roman"/>
+                <w:color w:val="000000" w:themeColor="text1"/>
+                <w:sz w:val="20"/>
+                <w:szCs w:val="20"/>
+              </w:rPr>
+            </w:pPr>
+            <w:r>
+              <w:rPr>
+                <w:rFonts w:ascii="Times New Roman" w:hAnsi="Times New Roman" w:cs="Times New Roman"/>
+                <w:color w:val="000000" w:themeColor="text1"/>
+                <w:sz w:val="20"/>
+                <w:szCs w:val="20"/>
+              </w:rPr>
+              <w:t>Description</w:t>
+            </w:r>
+          </w:p>
+        </w:tc>
+      </w:tr>
+      <w:tr>
+        <w:tc>
+          <w:tcPr>
+            <w:tcW w:w="1701" w:type="dxa"/>
+            <w:shd w:val="clear" w:color="auto" w:fill="auto"/>
+          </w:tcPr>
+          <w:p>
+            <w:pPr>
+              <w:pStyle w:val="ListParagraph"/>
+              <w:ind w:left="0"/>
+              <w:jc w:val="center"/>
+              <w:rPr>
+                <w:rFonts w:ascii="Times New Roman" w:hAnsi="Times New Roman" w:cs="Times New Roman"/>
+                <w:color w:val="000000" w:themeColor="text1"/>
+                <w:sz w:val="20"/>
+                <w:szCs w:val="20"/>
+              </w:rPr>
+            </w:pPr>
+            <w:r>
+              <w:rPr>
+                <w:rFonts w:ascii="Times New Roman" w:hAnsi="Times New Roman" w:cs="Times New Roman"/>
+                <w:color w:val="000000" w:themeColor="text1"/>
+                <w:sz w:val="20"/>
+                <w:szCs w:val="20"/>
+              </w:rPr>
+              <w:t>HEADER</w:t>
+            </w:r>
+          </w:p>
+        </w:tc>
+        <w:tc>
+          <w:tcPr>
+            <w:tcW w:w="1256" w:type="dxa"/>
+            <w:shd w:val="clear" w:color="auto" w:fill="auto"/>
+          </w:tcPr>
+          <w:p>
+            <w:pPr>
+              <w:pStyle w:val="ListParagraph"/>
+              <w:ind w:left="0"/>
+              <w:rPr>
+                <w:rFonts w:ascii="Times New Roman" w:hAnsi="Times New Roman" w:cs="Times New Roman"/>
+                <w:b/>
+                <w:color w:val="000000" w:themeColor="text1"/>
+                <w:sz w:val="20"/>
+                <w:szCs w:val="20"/>
+              </w:rPr>
+            </w:pPr>
+            <w:r>
+              <w:rPr>
+                <w:rFonts w:ascii="Times New Roman" w:hAnsi="Times New Roman" w:cs="Times New Roman"/>
+                <w:b/>
+                <w:color w:val="000000" w:themeColor="text1"/>
+                <w:sz w:val="20"/>
+                <w:szCs w:val="20"/>
+              </w:rPr>
+              <w:t>Accept-Language</w:t>
+            </w:r>
+          </w:p>
+        </w:tc>
+        <w:tc>
+          <w:tcPr>
+            <w:tcW w:w="1116" w:type="dxa"/>
+            <w:shd w:val="clear" w:color="auto" w:fill="auto"/>
+          </w:tcPr>
+          <w:p>
+            <w:pPr>
+              <w:pStyle w:val="ListParagraph"/>
+              <w:ind w:left="0"/>
+              <w:jc w:val="center"/>
+              <w:rPr>
+                <w:rFonts w:ascii="Times New Roman" w:hAnsi="Times New Roman" w:cs="Times New Roman"/>
+                <w:color w:val="000000" w:themeColor="text1"/>
+                <w:sz w:val="20"/>
+                <w:szCs w:val="20"/>
+              </w:rPr>
+            </w:pPr>
+            <w:r>
+              <w:rPr>
+                <w:rFonts w:ascii="Times New Roman" w:hAnsi="Times New Roman" w:cs="Times New Roman"/>
+                <w:color w:val="000000" w:themeColor="text1"/>
+                <w:sz w:val="20"/>
+                <w:szCs w:val="20"/>
+              </w:rPr>
+              <w:t>string</w:t>
+            </w:r>
+          </w:p>
+        </w:tc>
+        <w:tc>
+          <w:tcPr>
+            <w:tcW w:w="6842" w:type="dxa"/>
+            <w:shd w:val="clear" w:color="auto" w:fill="auto"/>
+          </w:tcPr>
+          <w:p>
+            <w:pPr>
+              <w:pStyle w:val="ListParagraph"/>
+              <w:ind w:left="0"/>
+              <w:rPr>
+                <w:rFonts w:ascii="Times New Roman" w:hAnsi="Times New Roman" w:cs="Times New Roman"/>
+                <w:color w:val="000000" w:themeColor="text1"/>
+                <w:sz w:val="20"/>
+                <w:szCs w:val="20"/>
+              </w:rPr>
+            </w:pPr>
+            <w:r>
+              <w:rPr>
+                <w:rFonts w:ascii="Times New Roman" w:hAnsi="Times New Roman" w:cs="Times New Roman"/>
+                <w:color w:val="000000" w:themeColor="text1"/>
+                <w:sz w:val="20"/>
+                <w:szCs w:val="20"/>
+              </w:rPr>
+              <w:t>Language which messages responded from server will be formatted.</w:t>
+            </w:r>
+          </w:p>
+          <w:p>
+            <w:pPr>
+              <w:pStyle w:val="ListParagraph"/>
+              <w:numPr>
+                <w:ilvl w:val="0"/>
+                <w:numId w:val="45"/>
+              </w:numPr>
+              <w:rPr>
+                <w:rFonts w:ascii="Times New Roman" w:hAnsi="Times New Roman" w:cs="Times New Roman"/>
+                <w:color w:val="000000" w:themeColor="text1"/>
+                <w:sz w:val="20"/>
+                <w:szCs w:val="20"/>
+              </w:rPr>
+            </w:pPr>
+            <w:r>
+              <w:rPr>
+                <w:rFonts w:ascii="Times New Roman" w:hAnsi="Times New Roman" w:cs="Times New Roman"/>
+                <w:color w:val="000000" w:themeColor="text1"/>
+                <w:sz w:val="20"/>
+                <w:szCs w:val="20"/>
+              </w:rPr>
+              <w:t>Default : en-US</w:t>
+            </w:r>
+          </w:p>
+        </w:tc>
+      </w:tr>
+      <w:tr>
+        <w:tc>
+          <w:tcPr>
+            <w:tcW w:w="1701" w:type="dxa"/>
+            <w:shd w:val="clear" w:color="auto" w:fill="auto"/>
+            <w:vAlign w:val="center"/>
+          </w:tcPr>
+          <w:p>
+            <w:pPr>
+              <w:pStyle w:val="ListParagraph"/>
+              <w:ind w:left="0"/>
+              <w:jc w:val="center"/>
+              <w:rPr>
+                <w:rFonts w:ascii="Times New Roman" w:hAnsi="Times New Roman" w:cs="Times New Roman"/>
+                <w:color w:val="000000" w:themeColor="text1"/>
+                <w:sz w:val="20"/>
+                <w:szCs w:val="20"/>
+              </w:rPr>
+            </w:pPr>
+            <w:r>
+              <w:rPr>
+                <w:rFonts w:ascii="Times New Roman" w:hAnsi="Times New Roman" w:cs="Times New Roman"/>
+                <w:color w:val="000000" w:themeColor="text1"/>
+                <w:sz w:val="20"/>
+                <w:szCs w:val="20"/>
+              </w:rPr>
+              <w:t>HEADER</w:t>
+            </w:r>
+          </w:p>
+        </w:tc>
+        <w:tc>
+          <w:tcPr>
+            <w:tcW w:w="1256" w:type="dxa"/>
+            <w:shd w:val="clear" w:color="auto" w:fill="auto"/>
+            <w:vAlign w:val="center"/>
+          </w:tcPr>
+          <w:p>
+            <w:pPr>
+              <w:pStyle w:val="ListParagraph"/>
+              <w:ind w:left="0"/>
+              <w:rPr>
+                <w:rFonts w:ascii="Times New Roman" w:hAnsi="Times New Roman" w:cs="Times New Roman"/>
+                <w:b/>
+                <w:color w:val="000000" w:themeColor="text1"/>
+                <w:sz w:val="20"/>
+                <w:szCs w:val="20"/>
+              </w:rPr>
+            </w:pPr>
+            <w:r>
+              <w:rPr>
+                <w:rFonts w:ascii="Times New Roman" w:hAnsi="Times New Roman" w:cs="Times New Roman"/>
+                <w:b/>
+                <w:color w:val="000000" w:themeColor="text1"/>
+                <w:sz w:val="20"/>
+                <w:szCs w:val="20"/>
+              </w:rPr>
+              <w:t>Email</w:t>
+            </w:r>
+          </w:p>
+        </w:tc>
+        <w:tc>
+          <w:tcPr>
+            <w:tcW w:w="1116" w:type="dxa"/>
+            <w:shd w:val="clear" w:color="auto" w:fill="auto"/>
+            <w:vAlign w:val="center"/>
+          </w:tcPr>
+          <w:p>
+            <w:pPr>
+              <w:pStyle w:val="ListParagraph"/>
+              <w:ind w:left="0"/>
+              <w:jc w:val="center"/>
+              <w:rPr>
+                <w:rFonts w:ascii="Times New Roman" w:hAnsi="Times New Roman" w:cs="Times New Roman"/>
+                <w:color w:val="000000" w:themeColor="text1"/>
+                <w:sz w:val="20"/>
+                <w:szCs w:val="20"/>
+              </w:rPr>
+            </w:pPr>
+            <w:r>
+              <w:rPr>
+                <w:rFonts w:ascii="Times New Roman" w:hAnsi="Times New Roman" w:cs="Times New Roman"/>
+                <w:color w:val="000000" w:themeColor="text1"/>
+                <w:sz w:val="20"/>
+                <w:szCs w:val="20"/>
+              </w:rPr>
+              <w:t>string</w:t>
+            </w:r>
+          </w:p>
+        </w:tc>
+        <w:tc>
+          <w:tcPr>
+            <w:tcW w:w="6842" w:type="dxa"/>
+            <w:shd w:val="clear" w:color="auto" w:fill="auto"/>
+          </w:tcPr>
+          <w:p>
+            <w:pPr>
+              <w:rPr>
+                <w:rFonts w:ascii="Times New Roman" w:hAnsi="Times New Roman" w:cs="Times New Roman"/>
+                <w:color w:val="000000" w:themeColor="text1"/>
+                <w:sz w:val="20"/>
+                <w:szCs w:val="20"/>
+              </w:rPr>
+            </w:pPr>
+            <w:r>
+              <w:rPr>
+                <w:rFonts w:ascii="Times New Roman" w:hAnsi="Times New Roman" w:cs="Times New Roman"/>
+                <w:color w:val="000000" w:themeColor="text1"/>
+                <w:sz w:val="20"/>
+                <w:szCs w:val="20"/>
+              </w:rPr>
+              <w:t>Email which is used for accessing server api.</w:t>
+            </w:r>
+          </w:p>
+        </w:tc>
+      </w:tr>
+      <w:tr>
+        <w:tc>
+          <w:tcPr>
+            <w:tcW w:w="1701" w:type="dxa"/>
+            <w:shd w:val="clear" w:color="auto" w:fill="auto"/>
+            <w:vAlign w:val="center"/>
+          </w:tcPr>
+          <w:p>
+            <w:pPr>
+              <w:pStyle w:val="ListParagraph"/>
+              <w:ind w:left="0"/>
+              <w:jc w:val="center"/>
+              <w:rPr>
+                <w:rFonts w:ascii="Times New Roman" w:hAnsi="Times New Roman" w:cs="Times New Roman"/>
+                <w:color w:val="000000" w:themeColor="text1"/>
+                <w:sz w:val="20"/>
+                <w:szCs w:val="20"/>
+              </w:rPr>
+            </w:pPr>
+            <w:r>
+              <w:rPr>
+                <w:rFonts w:ascii="Times New Roman" w:hAnsi="Times New Roman" w:cs="Times New Roman"/>
+                <w:color w:val="000000" w:themeColor="text1"/>
+                <w:sz w:val="20"/>
+                <w:szCs w:val="20"/>
+              </w:rPr>
+              <w:t>HEADER</w:t>
+            </w:r>
+          </w:p>
+        </w:tc>
+        <w:tc>
+          <w:tcPr>
+            <w:tcW w:w="1256" w:type="dxa"/>
+            <w:shd w:val="clear" w:color="auto" w:fill="auto"/>
+            <w:vAlign w:val="center"/>
+          </w:tcPr>
+          <w:p>
+            <w:pPr>
+              <w:pStyle w:val="ListParagraph"/>
+              <w:ind w:left="0"/>
+              <w:rPr>
+                <w:rFonts w:ascii="Times New Roman" w:hAnsi="Times New Roman" w:cs="Times New Roman"/>
+                <w:b/>
+                <w:color w:val="000000" w:themeColor="text1"/>
+                <w:sz w:val="20"/>
+                <w:szCs w:val="20"/>
+              </w:rPr>
+            </w:pPr>
+            <w:r>
+              <w:rPr>
+                <w:rFonts w:ascii="Times New Roman" w:hAnsi="Times New Roman" w:cs="Times New Roman"/>
+                <w:b/>
+                <w:color w:val="000000" w:themeColor="text1"/>
+                <w:sz w:val="20"/>
+                <w:szCs w:val="20"/>
+              </w:rPr>
+              <w:t>Password</w:t>
+            </w:r>
+          </w:p>
+        </w:tc>
+        <w:tc>
+          <w:tcPr>
+            <w:tcW w:w="1116" w:type="dxa"/>
+            <w:shd w:val="clear" w:color="auto" w:fill="auto"/>
+            <w:vAlign w:val="center"/>
+          </w:tcPr>
+          <w:p>
+            <w:pPr>
+              <w:pStyle w:val="ListParagraph"/>
+              <w:ind w:left="0"/>
+              <w:jc w:val="center"/>
+              <w:rPr>
+                <w:rFonts w:ascii="Times New Roman" w:hAnsi="Times New Roman" w:cs="Times New Roman"/>
+                <w:color w:val="000000" w:themeColor="text1"/>
+                <w:sz w:val="20"/>
+                <w:szCs w:val="20"/>
+              </w:rPr>
+            </w:pPr>
+            <w:r>
+              <w:rPr>
+                <w:rFonts w:ascii="Times New Roman" w:hAnsi="Times New Roman" w:cs="Times New Roman"/>
+                <w:color w:val="000000" w:themeColor="text1"/>
+                <w:sz w:val="20"/>
+                <w:szCs w:val="20"/>
+              </w:rPr>
+              <w:t>string</w:t>
+            </w:r>
+          </w:p>
+        </w:tc>
+        <w:tc>
+          <w:tcPr>
+            <w:tcW w:w="6842" w:type="dxa"/>
+            <w:shd w:val="clear" w:color="auto" w:fill="auto"/>
+          </w:tcPr>
+          <w:p>
+            <w:pPr>
+              <w:rPr>
+                <w:rFonts w:ascii="Times New Roman" w:hAnsi="Times New Roman" w:cs="Times New Roman"/>
+                <w:color w:val="000000" w:themeColor="text1"/>
+                <w:sz w:val="20"/>
+                <w:szCs w:val="20"/>
+              </w:rPr>
+            </w:pPr>
+            <w:r>
+              <w:rPr>
+                <w:rFonts w:ascii="Times New Roman" w:hAnsi="Times New Roman" w:cs="Times New Roman"/>
+                <w:color w:val="000000" w:themeColor="text1"/>
+                <w:sz w:val="20"/>
+                <w:szCs w:val="20"/>
+              </w:rPr>
+              <w:t>Password of email</w:t>
+            </w:r>
+            <w:r>
+              <w:rPr>
+                <w:rFonts w:ascii="Times New Roman" w:hAnsi="Times New Roman" w:cs="Times New Roman"/>
+                <w:color w:val="000000" w:themeColor="text1"/>
+                <w:sz w:val="20"/>
+                <w:szCs w:val="20"/>
+              </w:rPr>
+              <w:t>.</w:t>
+            </w:r>
+          </w:p>
+        </w:tc>
+      </w:tr>
+      <w:tr>
+        <w:tc>
+          <w:tcPr>
+            <w:tcW w:w="1701" w:type="dxa"/>
+            <w:shd w:val="clear" w:color="auto" w:fill="auto"/>
+            <w:vAlign w:val="center"/>
+          </w:tcPr>
+          <w:p>
+            <w:pPr>
+              <w:pStyle w:val="ListParagraph"/>
+              <w:ind w:left="0"/>
+              <w:jc w:val="center"/>
+              <w:rPr>
+                <w:rFonts w:ascii="Times New Roman" w:hAnsi="Times New Roman" w:cs="Times New Roman"/>
+                <w:color w:val="000000" w:themeColor="text1"/>
+                <w:sz w:val="20"/>
+                <w:szCs w:val="20"/>
+              </w:rPr>
+            </w:pPr>
+            <w:r>
+              <w:rPr>
+                <w:rFonts w:ascii="Times New Roman" w:hAnsi="Times New Roman" w:cs="Times New Roman"/>
+                <w:color w:val="000000" w:themeColor="text1"/>
+                <w:sz w:val="20"/>
+                <w:szCs w:val="20"/>
+              </w:rPr>
+              <w:t>BODY</w:t>
+            </w:r>
+          </w:p>
+        </w:tc>
+        <w:tc>
+          <w:tcPr>
+            <w:tcW w:w="1256" w:type="dxa"/>
+            <w:shd w:val="clear" w:color="auto" w:fill="auto"/>
+            <w:vAlign w:val="center"/>
+          </w:tcPr>
+          <w:p>
+            <w:pPr>
+              <w:pStyle w:val="ListParagraph"/>
+              <w:ind w:left="0"/>
+              <w:rPr>
+                <w:rFonts w:ascii="Times New Roman" w:hAnsi="Times New Roman" w:cs="Times New Roman"/>
+                <w:b/>
+                <w:color w:val="000000" w:themeColor="text1"/>
+                <w:sz w:val="20"/>
+                <w:szCs w:val="20"/>
+              </w:rPr>
+            </w:pPr>
+            <w:r>
+              <w:rPr>
+                <w:rFonts w:ascii="Times New Roman" w:hAnsi="Times New Roman" w:cs="Times New Roman"/>
+                <w:b/>
+                <w:color w:val="000000" w:themeColor="text1"/>
+                <w:sz w:val="20"/>
+                <w:szCs w:val="20"/>
+              </w:rPr>
+              <w:t>Email</w:t>
+            </w:r>
+          </w:p>
+        </w:tc>
+        <w:tc>
+          <w:tcPr>
+            <w:tcW w:w="1116" w:type="dxa"/>
+            <w:shd w:val="clear" w:color="auto" w:fill="auto"/>
+            <w:vAlign w:val="center"/>
+          </w:tcPr>
+          <w:p>
+            <w:pPr>
+              <w:pStyle w:val="ListParagraph"/>
+              <w:ind w:left="0"/>
+              <w:jc w:val="center"/>
+              <w:rPr>
+                <w:rFonts w:ascii="Times New Roman" w:hAnsi="Times New Roman" w:cs="Times New Roman"/>
+                <w:color w:val="000000" w:themeColor="text1"/>
+                <w:sz w:val="20"/>
+                <w:szCs w:val="20"/>
+              </w:rPr>
+            </w:pPr>
+            <w:r>
+              <w:rPr>
+                <w:rFonts w:ascii="Times New Roman" w:hAnsi="Times New Roman" w:cs="Times New Roman"/>
+                <w:color w:val="000000" w:themeColor="text1"/>
+                <w:sz w:val="20"/>
+                <w:szCs w:val="20"/>
+              </w:rPr>
+              <w:t>string</w:t>
+            </w:r>
+          </w:p>
+        </w:tc>
+        <w:tc>
+          <w:tcPr>
+            <w:tcW w:w="6842" w:type="dxa"/>
+            <w:shd w:val="clear" w:color="auto" w:fill="auto"/>
+          </w:tcPr>
+          <w:p>
+            <w:pPr>
+              <w:rPr>
+                <w:rFonts w:ascii="Times New Roman" w:hAnsi="Times New Roman" w:cs="Times New Roman"/>
+                <w:color w:val="000000" w:themeColor="text1"/>
+                <w:sz w:val="20"/>
+                <w:szCs w:val="20"/>
+              </w:rPr>
+            </w:pPr>
+            <w:r>
+              <w:rPr>
+                <w:rFonts w:ascii="Times New Roman" w:hAnsi="Times New Roman" w:cs="Times New Roman"/>
+                <w:color w:val="000000" w:themeColor="text1"/>
+                <w:sz w:val="20"/>
+                <w:szCs w:val="20"/>
+              </w:rPr>
+              <w:t>Email of patient</w:t>
+            </w:r>
+          </w:p>
+          <w:p>
+            <w:pPr>
+              <w:pStyle w:val="ListParagraph"/>
+              <w:numPr>
+                <w:ilvl w:val="0"/>
+                <w:numId w:val="45"/>
+              </w:numPr>
+              <w:rPr>
+                <w:rFonts w:ascii="Times New Roman" w:hAnsi="Times New Roman" w:cs="Times New Roman"/>
+                <w:color w:val="000000" w:themeColor="text1"/>
+                <w:sz w:val="20"/>
+                <w:szCs w:val="20"/>
+              </w:rPr>
+            </w:pPr>
+            <w:r>
+              <w:rPr>
+                <w:rFonts w:ascii="Times New Roman" w:hAnsi="Times New Roman" w:cs="Times New Roman"/>
+                <w:b/>
+                <w:color w:val="000000" w:themeColor="text1"/>
+                <w:sz w:val="20"/>
+                <w:szCs w:val="20"/>
+              </w:rPr>
+              <w:t>Optional.</w:t>
+            </w:r>
+          </w:p>
+          <w:p>
+            <w:pPr>
+              <w:pStyle w:val="ListParagraph"/>
+              <w:numPr>
+                <w:ilvl w:val="0"/>
+                <w:numId w:val="45"/>
+              </w:numPr>
+              <w:rPr>
+                <w:rFonts w:ascii="Times New Roman" w:hAnsi="Times New Roman" w:cs="Times New Roman"/>
+                <w:color w:val="000000" w:themeColor="text1"/>
+                <w:sz w:val="20"/>
+                <w:szCs w:val="20"/>
+              </w:rPr>
+            </w:pPr>
+            <w:r>
+              <w:rPr>
+                <w:rFonts w:ascii="Times New Roman" w:hAnsi="Times New Roman" w:cs="Times New Roman"/>
+                <w:b/>
+                <w:color w:val="000000" w:themeColor="text1"/>
+                <w:sz w:val="20"/>
+                <w:szCs w:val="20"/>
+              </w:rPr>
+              <w:t>Max length : 64</w:t>
+            </w:r>
+          </w:p>
+          <w:p>
+            <w:pPr>
+              <w:pStyle w:val="ListParagraph"/>
+              <w:numPr>
+                <w:ilvl w:val="0"/>
+                <w:numId w:val="45"/>
+              </w:numPr>
+              <w:rPr>
+                <w:rFonts w:ascii="Times New Roman" w:hAnsi="Times New Roman" w:cs="Times New Roman"/>
+                <w:color w:val="000000" w:themeColor="text1"/>
+                <w:sz w:val="20"/>
+                <w:szCs w:val="20"/>
+              </w:rPr>
+            </w:pPr>
+            <w:r>
+              <w:rPr>
+                <w:rFonts w:ascii="Times New Roman" w:hAnsi="Times New Roman" w:cs="Times New Roman"/>
+                <w:b/>
+                <w:color w:val="000000" w:themeColor="text1"/>
+                <w:sz w:val="20"/>
+                <w:szCs w:val="20"/>
+              </w:rPr>
+              <w:t xml:space="preserve">Regex : </w:t>
+            </w:r>
+            <w:r>
+              <w:rPr>
+                <w:rFonts w:ascii="Consolas" w:hAnsi="Consolas" w:cs="Consolas"/>
+                <w:color w:val="A31515"/>
+                <w:sz w:val="19"/>
+                <w:szCs w:val="19"/>
+                <w:highlight w:val="white"/>
+              </w:rPr>
+              <w:t>^[a-zA-Z-_.@]*</w:t>
+            </w:r>
+          </w:p>
+        </w:tc>
+      </w:tr>
+      <w:tr>
+        <w:tc>
+          <w:tcPr>
+            <w:tcW w:w="1701" w:type="dxa"/>
+            <w:shd w:val="clear" w:color="auto" w:fill="auto"/>
+            <w:vAlign w:val="center"/>
+          </w:tcPr>
+          <w:p>
+            <w:pPr>
+              <w:pStyle w:val="ListParagraph"/>
+              <w:ind w:left="0"/>
+              <w:jc w:val="center"/>
+              <w:rPr>
+                <w:rFonts w:ascii="Times New Roman" w:hAnsi="Times New Roman" w:cs="Times New Roman"/>
+                <w:color w:val="000000" w:themeColor="text1"/>
+                <w:sz w:val="20"/>
+                <w:szCs w:val="20"/>
+              </w:rPr>
+            </w:pPr>
+            <w:r>
+              <w:rPr>
+                <w:rFonts w:ascii="Times New Roman" w:hAnsi="Times New Roman" w:cs="Times New Roman"/>
+                <w:color w:val="000000" w:themeColor="text1"/>
+                <w:sz w:val="20"/>
+                <w:szCs w:val="20"/>
+              </w:rPr>
+              <w:t>BODY</w:t>
+            </w:r>
+          </w:p>
+        </w:tc>
+        <w:tc>
+          <w:tcPr>
+            <w:tcW w:w="1256" w:type="dxa"/>
+            <w:shd w:val="clear" w:color="auto" w:fill="auto"/>
+            <w:vAlign w:val="center"/>
+          </w:tcPr>
+          <w:p>
+            <w:pPr>
+              <w:pStyle w:val="ListParagraph"/>
+              <w:ind w:left="0"/>
+              <w:rPr>
+                <w:rFonts w:ascii="Times New Roman" w:hAnsi="Times New Roman" w:cs="Times New Roman"/>
+                <w:b/>
+                <w:color w:val="000000" w:themeColor="text1"/>
+                <w:sz w:val="20"/>
+                <w:szCs w:val="20"/>
+              </w:rPr>
+            </w:pPr>
+            <w:r>
+              <w:rPr>
+                <w:rFonts w:ascii="Times New Roman" w:hAnsi="Times New Roman" w:cs="Times New Roman"/>
+                <w:b/>
+                <w:color w:val="000000" w:themeColor="text1"/>
+                <w:sz w:val="20"/>
+                <w:szCs w:val="20"/>
+              </w:rPr>
+              <w:t>Phone</w:t>
+            </w:r>
+          </w:p>
+        </w:tc>
+        <w:tc>
+          <w:tcPr>
+            <w:tcW w:w="1116" w:type="dxa"/>
+            <w:shd w:val="clear" w:color="auto" w:fill="auto"/>
+            <w:vAlign w:val="center"/>
+          </w:tcPr>
+          <w:p>
+            <w:pPr>
+              <w:pStyle w:val="ListParagraph"/>
+              <w:ind w:left="0"/>
+              <w:jc w:val="center"/>
+              <w:rPr>
+                <w:rFonts w:ascii="Times New Roman" w:hAnsi="Times New Roman" w:cs="Times New Roman"/>
+                <w:color w:val="000000" w:themeColor="text1"/>
+                <w:sz w:val="20"/>
+                <w:szCs w:val="20"/>
+              </w:rPr>
+            </w:pPr>
+            <w:r>
+              <w:rPr>
+                <w:rFonts w:ascii="Times New Roman" w:hAnsi="Times New Roman" w:cs="Times New Roman"/>
+                <w:color w:val="000000" w:themeColor="text1"/>
+                <w:sz w:val="20"/>
+                <w:szCs w:val="20"/>
+              </w:rPr>
+              <w:t>string</w:t>
+            </w:r>
+          </w:p>
+        </w:tc>
+        <w:tc>
+          <w:tcPr>
+            <w:tcW w:w="6842" w:type="dxa"/>
+            <w:shd w:val="clear" w:color="auto" w:fill="auto"/>
+          </w:tcPr>
+          <w:p>
+            <w:pPr>
+              <w:rPr>
+                <w:rFonts w:ascii="Times New Roman" w:hAnsi="Times New Roman" w:cs="Times New Roman"/>
+                <w:color w:val="000000" w:themeColor="text1"/>
+                <w:sz w:val="20"/>
+                <w:szCs w:val="20"/>
+              </w:rPr>
+            </w:pPr>
+            <w:r>
+              <w:rPr>
+                <w:rFonts w:ascii="Times New Roman" w:hAnsi="Times New Roman" w:cs="Times New Roman"/>
+                <w:color w:val="000000" w:themeColor="text1"/>
+                <w:sz w:val="20"/>
+                <w:szCs w:val="20"/>
+              </w:rPr>
+              <w:t xml:space="preserve">Phone of </w:t>
+            </w:r>
+            <w:r>
+              <w:rPr>
+                <w:rFonts w:ascii="Times New Roman" w:hAnsi="Times New Roman" w:cs="Times New Roman"/>
+                <w:color w:val="000000" w:themeColor="text1"/>
+                <w:sz w:val="20"/>
+                <w:szCs w:val="20"/>
+              </w:rPr>
+              <w:t>patient</w:t>
+            </w:r>
+          </w:p>
+          <w:p>
+            <w:pPr>
+              <w:pStyle w:val="ListParagraph"/>
+              <w:numPr>
+                <w:ilvl w:val="0"/>
+                <w:numId w:val="45"/>
+              </w:numPr>
+              <w:rPr>
+                <w:rFonts w:ascii="Times New Roman" w:hAnsi="Times New Roman" w:cs="Times New Roman"/>
+                <w:color w:val="000000" w:themeColor="text1"/>
+                <w:sz w:val="20"/>
+                <w:szCs w:val="20"/>
+              </w:rPr>
+            </w:pPr>
+            <w:r>
+              <w:rPr>
+                <w:rFonts w:ascii="Times New Roman" w:hAnsi="Times New Roman" w:cs="Times New Roman"/>
+                <w:b/>
+                <w:color w:val="000000" w:themeColor="text1"/>
+                <w:sz w:val="20"/>
+                <w:szCs w:val="20"/>
+              </w:rPr>
+              <w:t>Optional</w:t>
+            </w:r>
+          </w:p>
+          <w:p>
+            <w:pPr>
+              <w:pStyle w:val="ListParagraph"/>
+              <w:numPr>
+                <w:ilvl w:val="0"/>
+                <w:numId w:val="45"/>
+              </w:numPr>
+              <w:rPr>
+                <w:rFonts w:ascii="Times New Roman" w:hAnsi="Times New Roman" w:cs="Times New Roman"/>
+                <w:color w:val="000000" w:themeColor="text1"/>
+                <w:sz w:val="20"/>
+                <w:szCs w:val="20"/>
+              </w:rPr>
+            </w:pPr>
+            <w:r>
+              <w:rPr>
+                <w:rFonts w:ascii="Times New Roman" w:hAnsi="Times New Roman" w:cs="Times New Roman"/>
+                <w:b/>
+                <w:color w:val="000000" w:themeColor="text1"/>
+                <w:sz w:val="20"/>
+                <w:szCs w:val="20"/>
+              </w:rPr>
+              <w:t>Max length: 15</w:t>
+            </w:r>
+          </w:p>
+        </w:tc>
+      </w:tr>
+      <w:tr>
+        <w:tc>
+          <w:tcPr>
+            <w:tcW w:w="1701" w:type="dxa"/>
+            <w:shd w:val="clear" w:color="auto" w:fill="auto"/>
+            <w:vAlign w:val="center"/>
+          </w:tcPr>
+          <w:p>
+            <w:pPr>
+              <w:pStyle w:val="ListParagraph"/>
+              <w:ind w:left="0"/>
+              <w:jc w:val="center"/>
+              <w:rPr>
+                <w:rFonts w:ascii="Times New Roman" w:hAnsi="Times New Roman" w:cs="Times New Roman"/>
+                <w:color w:val="000000" w:themeColor="text1"/>
+                <w:sz w:val="20"/>
+                <w:szCs w:val="20"/>
+              </w:rPr>
+            </w:pPr>
+            <w:r>
+              <w:rPr>
+                <w:rFonts w:ascii="Times New Roman" w:hAnsi="Times New Roman" w:cs="Times New Roman"/>
+                <w:color w:val="000000" w:themeColor="text1"/>
+                <w:sz w:val="20"/>
+                <w:szCs w:val="20"/>
+              </w:rPr>
+              <w:t>BODY</w:t>
+            </w:r>
+          </w:p>
+        </w:tc>
+        <w:tc>
+          <w:tcPr>
+            <w:tcW w:w="1256" w:type="dxa"/>
+            <w:shd w:val="clear" w:color="auto" w:fill="auto"/>
+            <w:vAlign w:val="center"/>
+          </w:tcPr>
+          <w:p>
+            <w:pPr>
+              <w:pStyle w:val="ListParagraph"/>
+              <w:ind w:left="0"/>
+              <w:rPr>
+                <w:rFonts w:ascii="Times New Roman" w:hAnsi="Times New Roman" w:cs="Times New Roman"/>
+                <w:b/>
+                <w:color w:val="000000" w:themeColor="text1"/>
+                <w:sz w:val="20"/>
+                <w:szCs w:val="20"/>
+              </w:rPr>
+            </w:pPr>
+            <w:r>
+              <w:rPr>
+                <w:rFonts w:ascii="Times New Roman" w:hAnsi="Times New Roman" w:cs="Times New Roman"/>
+                <w:b/>
+                <w:color w:val="000000" w:themeColor="text1"/>
+                <w:sz w:val="20"/>
+                <w:szCs w:val="20"/>
+              </w:rPr>
+              <w:t>Name</w:t>
+            </w:r>
+          </w:p>
+        </w:tc>
+        <w:tc>
+          <w:tcPr>
+            <w:tcW w:w="1116" w:type="dxa"/>
+            <w:shd w:val="clear" w:color="auto" w:fill="auto"/>
+            <w:vAlign w:val="center"/>
+          </w:tcPr>
+          <w:p>
+            <w:pPr>
+              <w:pStyle w:val="ListParagraph"/>
+              <w:ind w:left="0"/>
+              <w:jc w:val="center"/>
+              <w:rPr>
+                <w:rFonts w:ascii="Times New Roman" w:hAnsi="Times New Roman" w:cs="Times New Roman"/>
+                <w:color w:val="000000" w:themeColor="text1"/>
+                <w:sz w:val="20"/>
+                <w:szCs w:val="20"/>
+              </w:rPr>
+            </w:pPr>
+            <w:r>
+              <w:rPr>
+                <w:rFonts w:ascii="Times New Roman" w:hAnsi="Times New Roman" w:cs="Times New Roman"/>
+                <w:color w:val="000000" w:themeColor="text1"/>
+                <w:sz w:val="20"/>
+                <w:szCs w:val="20"/>
+              </w:rPr>
+              <w:t>string</w:t>
+            </w:r>
+          </w:p>
+        </w:tc>
+        <w:tc>
+          <w:tcPr>
+            <w:tcW w:w="6842" w:type="dxa"/>
+            <w:shd w:val="clear" w:color="auto" w:fill="auto"/>
+          </w:tcPr>
+          <w:p>
+            <w:pPr>
+              <w:rPr>
+                <w:rFonts w:ascii="Times New Roman" w:hAnsi="Times New Roman" w:cs="Times New Roman"/>
+                <w:color w:val="000000" w:themeColor="text1"/>
+                <w:sz w:val="20"/>
+                <w:szCs w:val="20"/>
+              </w:rPr>
+            </w:pPr>
+            <w:r>
+              <w:rPr>
+                <w:rFonts w:ascii="Times New Roman" w:hAnsi="Times New Roman" w:cs="Times New Roman"/>
+                <w:color w:val="000000" w:themeColor="text1"/>
+                <w:sz w:val="20"/>
+                <w:szCs w:val="20"/>
+              </w:rPr>
+              <w:t>Name of patient.</w:t>
+            </w:r>
+          </w:p>
+          <w:p>
+            <w:pPr>
+              <w:pStyle w:val="ListParagraph"/>
+              <w:numPr>
+                <w:ilvl w:val="0"/>
+                <w:numId w:val="45"/>
+              </w:numPr>
+              <w:rPr>
+                <w:rFonts w:ascii="Times New Roman" w:hAnsi="Times New Roman" w:cs="Times New Roman"/>
+                <w:color w:val="000000" w:themeColor="text1"/>
+                <w:sz w:val="20"/>
+                <w:szCs w:val="20"/>
+              </w:rPr>
+            </w:pPr>
+            <w:r>
+              <w:rPr>
+                <w:rFonts w:ascii="Times New Roman" w:hAnsi="Times New Roman" w:cs="Times New Roman"/>
+                <w:b/>
+                <w:color w:val="000000" w:themeColor="text1"/>
+                <w:sz w:val="20"/>
+                <w:szCs w:val="20"/>
+              </w:rPr>
+              <w:t>Optional.</w:t>
+            </w:r>
+          </w:p>
+          <w:p>
+            <w:pPr>
+              <w:pStyle w:val="ListParagraph"/>
+              <w:numPr>
+                <w:ilvl w:val="0"/>
+                <w:numId w:val="45"/>
+              </w:numPr>
+              <w:rPr>
+                <w:rFonts w:ascii="Times New Roman" w:hAnsi="Times New Roman" w:cs="Times New Roman"/>
+                <w:color w:val="000000" w:themeColor="text1"/>
+                <w:sz w:val="20"/>
+                <w:szCs w:val="20"/>
+              </w:rPr>
+            </w:pPr>
+            <w:r>
+              <w:rPr>
+                <w:rFonts w:ascii="Times New Roman" w:hAnsi="Times New Roman" w:cs="Times New Roman"/>
+                <w:b/>
+                <w:color w:val="000000" w:themeColor="text1"/>
+                <w:sz w:val="20"/>
+                <w:szCs w:val="20"/>
+              </w:rPr>
+              <w:t>Max length : 64</w:t>
+            </w:r>
+          </w:p>
+        </w:tc>
+      </w:tr>
+      <w:tr>
+        <w:tc>
+          <w:tcPr>
+            <w:tcW w:w="1701" w:type="dxa"/>
+            <w:shd w:val="clear" w:color="auto" w:fill="auto"/>
+            <w:vAlign w:val="center"/>
+          </w:tcPr>
+          <w:p>
+            <w:pPr>
+              <w:pStyle w:val="ListParagraph"/>
+              <w:ind w:left="0"/>
+              <w:jc w:val="center"/>
+              <w:rPr>
+                <w:rFonts w:ascii="Times New Roman" w:hAnsi="Times New Roman" w:cs="Times New Roman"/>
+                <w:color w:val="000000" w:themeColor="text1"/>
+                <w:sz w:val="20"/>
+                <w:szCs w:val="20"/>
+              </w:rPr>
+            </w:pPr>
+            <w:r>
+              <w:rPr>
+                <w:rFonts w:ascii="Times New Roman" w:hAnsi="Times New Roman" w:cs="Times New Roman"/>
+                <w:color w:val="000000" w:themeColor="text1"/>
+                <w:sz w:val="20"/>
+                <w:szCs w:val="20"/>
+              </w:rPr>
+              <w:t>BODY</w:t>
+            </w:r>
+          </w:p>
+        </w:tc>
+        <w:tc>
+          <w:tcPr>
+            <w:tcW w:w="1256" w:type="dxa"/>
+            <w:shd w:val="clear" w:color="auto" w:fill="auto"/>
+            <w:vAlign w:val="center"/>
+          </w:tcPr>
+          <w:p>
+            <w:pPr>
+              <w:pStyle w:val="ListParagraph"/>
+              <w:ind w:left="0"/>
+              <w:rPr>
+                <w:rFonts w:ascii="Times New Roman" w:hAnsi="Times New Roman" w:cs="Times New Roman"/>
+                <w:b/>
+                <w:color w:val="000000" w:themeColor="text1"/>
+                <w:sz w:val="20"/>
+                <w:szCs w:val="20"/>
+              </w:rPr>
+            </w:pPr>
+            <w:r>
+              <w:rPr>
+                <w:rFonts w:ascii="Times New Roman" w:hAnsi="Times New Roman" w:cs="Times New Roman"/>
+                <w:b/>
+                <w:color w:val="000000" w:themeColor="text1"/>
+                <w:sz w:val="20"/>
+                <w:szCs w:val="20"/>
+              </w:rPr>
+              <w:t>MinBirthday</w:t>
+            </w:r>
+          </w:p>
+        </w:tc>
+        <w:tc>
+          <w:tcPr>
+            <w:tcW w:w="1116" w:type="dxa"/>
+            <w:shd w:val="clear" w:color="auto" w:fill="auto"/>
+            <w:vAlign w:val="center"/>
+          </w:tcPr>
+          <w:p>
+            <w:pPr>
+              <w:pStyle w:val="ListParagraph"/>
+              <w:ind w:left="0"/>
+              <w:jc w:val="center"/>
+              <w:rPr>
+                <w:rFonts w:ascii="Times New Roman" w:hAnsi="Times New Roman" w:cs="Times New Roman"/>
+                <w:color w:val="000000" w:themeColor="text1"/>
+                <w:sz w:val="20"/>
+                <w:szCs w:val="20"/>
+              </w:rPr>
+            </w:pPr>
+            <w:r>
+              <w:rPr>
+                <w:rFonts w:ascii="Times New Roman" w:hAnsi="Times New Roman" w:cs="Times New Roman"/>
+                <w:color w:val="000000" w:themeColor="text1"/>
+                <w:sz w:val="20"/>
+                <w:szCs w:val="20"/>
+              </w:rPr>
+              <w:t>double</w:t>
+            </w:r>
+          </w:p>
+        </w:tc>
+        <w:tc>
+          <w:tcPr>
+            <w:tcW w:w="6842" w:type="dxa"/>
+            <w:shd w:val="clear" w:color="auto" w:fill="auto"/>
+          </w:tcPr>
+          <w:p>
+            <w:pPr>
+              <w:rPr>
+                <w:rFonts w:ascii="Times New Roman" w:hAnsi="Times New Roman" w:cs="Times New Roman"/>
+                <w:color w:val="000000" w:themeColor="text1"/>
+                <w:sz w:val="20"/>
+                <w:szCs w:val="20"/>
+              </w:rPr>
+            </w:pPr>
+            <w:r>
+              <w:rPr>
+                <w:rFonts w:ascii="Times New Roman" w:hAnsi="Times New Roman" w:cs="Times New Roman"/>
+                <w:color w:val="000000" w:themeColor="text1"/>
+                <w:sz w:val="20"/>
+                <w:szCs w:val="20"/>
+              </w:rPr>
+              <w:t>Time after which patient was born</w:t>
+            </w:r>
+            <w:r>
+              <w:rPr>
+                <w:rFonts w:ascii="Times New Roman" w:hAnsi="Times New Roman" w:cs="Times New Roman"/>
+                <w:color w:val="000000" w:themeColor="text1"/>
+                <w:sz w:val="20"/>
+                <w:szCs w:val="20"/>
+              </w:rPr>
+              <w:t>.</w:t>
+            </w:r>
+          </w:p>
+          <w:p>
+            <w:pPr>
+              <w:pStyle w:val="ListParagraph"/>
+              <w:numPr>
+                <w:ilvl w:val="0"/>
+                <w:numId w:val="45"/>
+              </w:numPr>
+              <w:rPr>
+                <w:rFonts w:ascii="Times New Roman" w:hAnsi="Times New Roman" w:cs="Times New Roman"/>
+                <w:color w:val="000000" w:themeColor="text1"/>
+                <w:sz w:val="20"/>
+                <w:szCs w:val="20"/>
+              </w:rPr>
+            </w:pPr>
+            <w:r>
+              <w:rPr>
+                <w:rFonts w:ascii="Times New Roman" w:hAnsi="Times New Roman" w:cs="Times New Roman"/>
+                <w:b/>
+                <w:color w:val="000000" w:themeColor="text1"/>
+                <w:sz w:val="20"/>
+                <w:szCs w:val="20"/>
+              </w:rPr>
+              <w:t>Optional</w:t>
+            </w:r>
+          </w:p>
+          <w:p>
+            <w:pPr>
+              <w:pStyle w:val="ListParagraph"/>
+              <w:numPr>
+                <w:ilvl w:val="0"/>
+                <w:numId w:val="45"/>
+              </w:numPr>
+              <w:rPr>
+                <w:rFonts w:ascii="Times New Roman" w:hAnsi="Times New Roman" w:cs="Times New Roman"/>
+                <w:color w:val="000000" w:themeColor="text1"/>
+                <w:sz w:val="20"/>
+                <w:szCs w:val="20"/>
+              </w:rPr>
+            </w:pPr>
+            <w:r>
+              <w:rPr>
+                <w:rFonts w:ascii="Times New Roman" w:hAnsi="Times New Roman" w:cs="Times New Roman"/>
+                <w:b/>
+                <w:color w:val="000000" w:themeColor="text1"/>
+                <w:sz w:val="20"/>
+                <w:szCs w:val="20"/>
+              </w:rPr>
+              <w:t>Year &gt; 1916</w:t>
+            </w:r>
+          </w:p>
+          <w:p>
+            <w:pPr>
+              <w:pStyle w:val="ListParagraph"/>
+              <w:numPr>
+                <w:ilvl w:val="0"/>
+                <w:numId w:val="45"/>
+              </w:numPr>
+              <w:rPr>
+                <w:rFonts w:ascii="Times New Roman" w:hAnsi="Times New Roman" w:cs="Times New Roman"/>
+                <w:color w:val="000000" w:themeColor="text1"/>
+                <w:sz w:val="20"/>
+                <w:szCs w:val="20"/>
+              </w:rPr>
+            </w:pPr>
+            <w:r>
+              <w:rPr>
+                <w:rFonts w:ascii="Times New Roman" w:hAnsi="Times New Roman" w:cs="Times New Roman"/>
+                <w:b/>
+                <w:color w:val="000000" w:themeColor="text1"/>
+                <w:sz w:val="20"/>
+                <w:szCs w:val="20"/>
+              </w:rPr>
+              <w:t>&lt;= MaxBirthday</w:t>
+            </w:r>
+          </w:p>
+        </w:tc>
+      </w:tr>
+      <w:tr>
+        <w:tc>
+          <w:tcPr>
+            <w:tcW w:w="1701" w:type="dxa"/>
+            <w:shd w:val="clear" w:color="auto" w:fill="auto"/>
+            <w:vAlign w:val="center"/>
+          </w:tcPr>
+          <w:p>
+            <w:pPr>
+              <w:pStyle w:val="ListParagraph"/>
+              <w:ind w:left="0"/>
+              <w:jc w:val="center"/>
+              <w:rPr>
+                <w:rFonts w:ascii="Times New Roman" w:hAnsi="Times New Roman" w:cs="Times New Roman"/>
+                <w:color w:val="000000" w:themeColor="text1"/>
+                <w:sz w:val="20"/>
+                <w:szCs w:val="20"/>
+              </w:rPr>
+            </w:pPr>
+            <w:r>
+              <w:rPr>
+                <w:rFonts w:ascii="Times New Roman" w:hAnsi="Times New Roman" w:cs="Times New Roman"/>
+                <w:color w:val="000000" w:themeColor="text1"/>
+                <w:sz w:val="20"/>
+                <w:szCs w:val="20"/>
+              </w:rPr>
+              <w:t>BODY</w:t>
+            </w:r>
+          </w:p>
+        </w:tc>
+        <w:tc>
+          <w:tcPr>
+            <w:tcW w:w="1256" w:type="dxa"/>
+            <w:shd w:val="clear" w:color="auto" w:fill="auto"/>
+            <w:vAlign w:val="center"/>
+          </w:tcPr>
+          <w:p>
+            <w:pPr>
+              <w:pStyle w:val="ListParagraph"/>
+              <w:ind w:left="0"/>
+              <w:rPr>
+                <w:rFonts w:ascii="Times New Roman" w:hAnsi="Times New Roman" w:cs="Times New Roman"/>
+                <w:b/>
+                <w:color w:val="000000" w:themeColor="text1"/>
+                <w:sz w:val="20"/>
+                <w:szCs w:val="20"/>
+              </w:rPr>
+            </w:pPr>
+            <w:r>
+              <w:rPr>
+                <w:rFonts w:ascii="Times New Roman" w:hAnsi="Times New Roman" w:cs="Times New Roman"/>
+                <w:b/>
+                <w:color w:val="000000" w:themeColor="text1"/>
+                <w:sz w:val="20"/>
+                <w:szCs w:val="20"/>
+              </w:rPr>
+              <w:t>MaxBirthday</w:t>
+            </w:r>
+          </w:p>
+        </w:tc>
+        <w:tc>
+          <w:tcPr>
+            <w:tcW w:w="1116" w:type="dxa"/>
+            <w:shd w:val="clear" w:color="auto" w:fill="auto"/>
+            <w:vAlign w:val="center"/>
+          </w:tcPr>
+          <w:p>
+            <w:pPr>
+              <w:pStyle w:val="ListParagraph"/>
+              <w:ind w:left="0"/>
+              <w:jc w:val="center"/>
+              <w:rPr>
+                <w:rFonts w:ascii="Times New Roman" w:hAnsi="Times New Roman" w:cs="Times New Roman"/>
+                <w:color w:val="000000" w:themeColor="text1"/>
+                <w:sz w:val="20"/>
+                <w:szCs w:val="20"/>
+              </w:rPr>
+            </w:pPr>
+            <w:r>
+              <w:rPr>
+                <w:rFonts w:ascii="Times New Roman" w:hAnsi="Times New Roman" w:cs="Times New Roman"/>
+                <w:color w:val="000000" w:themeColor="text1"/>
+                <w:sz w:val="20"/>
+                <w:szCs w:val="20"/>
+              </w:rPr>
+              <w:t>double</w:t>
+            </w:r>
+          </w:p>
+        </w:tc>
+        <w:tc>
+          <w:tcPr>
+            <w:tcW w:w="6842" w:type="dxa"/>
+            <w:shd w:val="clear" w:color="auto" w:fill="auto"/>
+          </w:tcPr>
+          <w:p>
+            <w:pPr>
+              <w:rPr>
+                <w:rFonts w:ascii="Times New Roman" w:hAnsi="Times New Roman" w:cs="Times New Roman"/>
+                <w:color w:val="000000" w:themeColor="text1"/>
+                <w:sz w:val="20"/>
+                <w:szCs w:val="20"/>
+              </w:rPr>
+            </w:pPr>
+            <w:r>
+              <w:rPr>
+                <w:rFonts w:ascii="Times New Roman" w:hAnsi="Times New Roman" w:cs="Times New Roman"/>
+                <w:color w:val="000000" w:themeColor="text1"/>
+                <w:sz w:val="20"/>
+                <w:szCs w:val="20"/>
+              </w:rPr>
+              <w:t>Time before which patient had been born.</w:t>
+            </w:r>
+          </w:p>
+          <w:p>
+            <w:pPr>
+              <w:pStyle w:val="ListParagraph"/>
+              <w:numPr>
+                <w:ilvl w:val="0"/>
+                <w:numId w:val="45"/>
+              </w:numPr>
+              <w:rPr>
+                <w:rFonts w:ascii="Times New Roman" w:hAnsi="Times New Roman" w:cs="Times New Roman"/>
+                <w:color w:val="000000" w:themeColor="text1"/>
+                <w:sz w:val="20"/>
+                <w:szCs w:val="20"/>
+              </w:rPr>
+            </w:pPr>
+            <w:r>
+              <w:rPr>
+                <w:rFonts w:ascii="Times New Roman" w:hAnsi="Times New Roman" w:cs="Times New Roman"/>
+                <w:b/>
+                <w:color w:val="000000" w:themeColor="text1"/>
+                <w:sz w:val="20"/>
+                <w:szCs w:val="20"/>
+              </w:rPr>
+              <w:t>Optional</w:t>
+            </w:r>
+          </w:p>
+          <w:p>
+            <w:pPr>
+              <w:pStyle w:val="ListParagraph"/>
+              <w:numPr>
+                <w:ilvl w:val="0"/>
+                <w:numId w:val="45"/>
+              </w:numPr>
+              <w:rPr>
+                <w:rFonts w:ascii="Times New Roman" w:hAnsi="Times New Roman" w:cs="Times New Roman"/>
+                <w:color w:val="000000" w:themeColor="text1"/>
+                <w:sz w:val="20"/>
+                <w:szCs w:val="20"/>
+              </w:rPr>
+            </w:pPr>
+            <w:r>
+              <w:rPr>
+                <w:rFonts w:ascii="Times New Roman" w:hAnsi="Times New Roman" w:cs="Times New Roman"/>
+                <w:b/>
+                <w:color w:val="000000" w:themeColor="text1"/>
+                <w:sz w:val="20"/>
+                <w:szCs w:val="20"/>
+              </w:rPr>
+              <w:t>Year &gt; 1916</w:t>
+            </w:r>
+          </w:p>
+          <w:p>
+            <w:pPr>
+              <w:pStyle w:val="ListParagraph"/>
+              <w:numPr>
+                <w:ilvl w:val="0"/>
+                <w:numId w:val="45"/>
+              </w:numPr>
+              <w:rPr>
+                <w:rFonts w:ascii="Times New Roman" w:hAnsi="Times New Roman" w:cs="Times New Roman"/>
+                <w:color w:val="000000" w:themeColor="text1"/>
+                <w:sz w:val="20"/>
+                <w:szCs w:val="20"/>
+              </w:rPr>
+            </w:pPr>
+            <w:r>
+              <w:rPr>
+                <w:rFonts w:ascii="Times New Roman" w:hAnsi="Times New Roman" w:cs="Times New Roman"/>
+                <w:b/>
+                <w:color w:val="000000" w:themeColor="text1"/>
+                <w:sz w:val="20"/>
+                <w:szCs w:val="20"/>
+              </w:rPr>
+              <w:t>&gt;= MinBirthday</w:t>
+            </w:r>
+          </w:p>
+        </w:tc>
+      </w:tr>
+      <w:tr>
+        <w:tc>
+          <w:tcPr>
+            <w:tcW w:w="1701" w:type="dxa"/>
+            <w:tcBorders>
+              <w:top w:val="single" w:sz="4" w:space="0" w:color="auto"/>
+              <w:left w:val="single" w:sz="4" w:space="0" w:color="auto"/>
+              <w:bottom w:val="single" w:sz="4" w:space="0" w:color="auto"/>
+              <w:right w:val="single" w:sz="4" w:space="0" w:color="auto"/>
+            </w:tcBorders>
+            <w:shd w:val="clear" w:color="auto" w:fill="auto"/>
+            <w:vAlign w:val="center"/>
+          </w:tcPr>
+          <w:p>
+            <w:pPr>
+              <w:pStyle w:val="ListParagraph"/>
+              <w:ind w:left="0"/>
+              <w:jc w:val="center"/>
+              <w:rPr>
+                <w:rFonts w:ascii="Times New Roman" w:hAnsi="Times New Roman" w:cs="Times New Roman"/>
+                <w:color w:val="000000" w:themeColor="text1"/>
+                <w:sz w:val="20"/>
+                <w:szCs w:val="20"/>
+              </w:rPr>
+            </w:pPr>
+            <w:r>
+              <w:rPr>
+                <w:rFonts w:ascii="Times New Roman" w:hAnsi="Times New Roman" w:cs="Times New Roman"/>
+                <w:color w:val="000000" w:themeColor="text1"/>
+                <w:sz w:val="20"/>
+                <w:szCs w:val="20"/>
+              </w:rPr>
+              <w:t>BODY</w:t>
+            </w:r>
+          </w:p>
+        </w:tc>
+        <w:tc>
+          <w:tcPr>
+            <w:tcW w:w="1256" w:type="dxa"/>
+            <w:tcBorders>
+              <w:top w:val="single" w:sz="4" w:space="0" w:color="auto"/>
+              <w:left w:val="single" w:sz="4" w:space="0" w:color="auto"/>
+              <w:bottom w:val="single" w:sz="4" w:space="0" w:color="auto"/>
+              <w:right w:val="single" w:sz="4" w:space="0" w:color="auto"/>
+            </w:tcBorders>
+            <w:shd w:val="clear" w:color="auto" w:fill="auto"/>
+            <w:vAlign w:val="center"/>
+          </w:tcPr>
+          <w:p>
+            <w:pPr>
+              <w:pStyle w:val="ListParagraph"/>
+              <w:ind w:left="0"/>
+              <w:rPr>
+                <w:rFonts w:ascii="Times New Roman" w:hAnsi="Times New Roman" w:cs="Times New Roman"/>
+                <w:b/>
+                <w:color w:val="000000" w:themeColor="text1"/>
+                <w:sz w:val="20"/>
+                <w:szCs w:val="20"/>
+              </w:rPr>
+            </w:pPr>
+            <w:r>
+              <w:rPr>
+                <w:rFonts w:ascii="Times New Roman" w:hAnsi="Times New Roman" w:cs="Times New Roman"/>
+                <w:b/>
+                <w:color w:val="000000" w:themeColor="text1"/>
+                <w:sz w:val="20"/>
+                <w:szCs w:val="20"/>
+              </w:rPr>
+              <w:t>Gender</w:t>
+            </w:r>
+          </w:p>
+        </w:tc>
+        <w:tc>
+          <w:tcPr>
+            <w:tcW w:w="1116" w:type="dxa"/>
+            <w:tcBorders>
+              <w:top w:val="single" w:sz="4" w:space="0" w:color="auto"/>
+              <w:left w:val="single" w:sz="4" w:space="0" w:color="auto"/>
+              <w:bottom w:val="single" w:sz="4" w:space="0" w:color="auto"/>
+              <w:right w:val="single" w:sz="4" w:space="0" w:color="auto"/>
+            </w:tcBorders>
+            <w:shd w:val="clear" w:color="auto" w:fill="auto"/>
+            <w:vAlign w:val="center"/>
+          </w:tcPr>
+          <w:p>
+            <w:pPr>
+              <w:pStyle w:val="ListParagraph"/>
+              <w:ind w:left="0"/>
+              <w:jc w:val="center"/>
+              <w:rPr>
+                <w:rFonts w:ascii="Times New Roman" w:hAnsi="Times New Roman" w:cs="Times New Roman"/>
+                <w:color w:val="000000" w:themeColor="text1"/>
+                <w:sz w:val="20"/>
+                <w:szCs w:val="20"/>
+              </w:rPr>
+            </w:pPr>
+            <w:r>
+              <w:rPr>
+                <w:rFonts w:ascii="Times New Roman" w:hAnsi="Times New Roman" w:cs="Times New Roman"/>
+                <w:color w:val="000000" w:themeColor="text1"/>
+                <w:sz w:val="20"/>
+                <w:szCs w:val="20"/>
+              </w:rPr>
+              <w:t>int</w:t>
+            </w:r>
+          </w:p>
+        </w:tc>
+        <w:tc>
+          <w:tcPr>
+            <w:tcW w:w="6842" w:type="dxa"/>
+            <w:tcBorders>
+              <w:top w:val="single" w:sz="4" w:space="0" w:color="auto"/>
+              <w:left w:val="single" w:sz="4" w:space="0" w:color="auto"/>
+              <w:bottom w:val="single" w:sz="4" w:space="0" w:color="auto"/>
+              <w:right w:val="single" w:sz="4" w:space="0" w:color="auto"/>
+            </w:tcBorders>
+            <w:shd w:val="clear" w:color="auto" w:fill="auto"/>
+          </w:tcPr>
+          <w:p>
+            <w:pPr>
+              <w:rPr>
+                <w:rFonts w:ascii="Times New Roman" w:hAnsi="Times New Roman" w:cs="Times New Roman"/>
+                <w:color w:val="000000" w:themeColor="text1"/>
+                <w:sz w:val="20"/>
+                <w:szCs w:val="20"/>
+              </w:rPr>
+            </w:pPr>
+            <w:r>
+              <w:rPr>
+                <w:rFonts w:ascii="Times New Roman" w:hAnsi="Times New Roman" w:cs="Times New Roman"/>
+                <w:color w:val="000000" w:themeColor="text1"/>
+                <w:sz w:val="20"/>
+                <w:szCs w:val="20"/>
+              </w:rPr>
+              <w:t>Gender of patient</w:t>
+            </w:r>
+            <w:r>
+              <w:rPr>
+                <w:rFonts w:ascii="Times New Roman" w:hAnsi="Times New Roman" w:cs="Times New Roman"/>
+                <w:color w:val="000000" w:themeColor="text1"/>
+                <w:sz w:val="20"/>
+                <w:szCs w:val="20"/>
+              </w:rPr>
+              <w:t>.</w:t>
+            </w:r>
+          </w:p>
+          <w:p>
+            <w:pPr>
+              <w:pStyle w:val="ListParagraph"/>
+              <w:numPr>
+                <w:ilvl w:val="0"/>
+                <w:numId w:val="45"/>
+              </w:numPr>
+              <w:rPr>
+                <w:rFonts w:ascii="Times New Roman" w:hAnsi="Times New Roman" w:cs="Times New Roman"/>
+                <w:color w:val="000000" w:themeColor="text1"/>
+                <w:sz w:val="20"/>
+                <w:szCs w:val="20"/>
+              </w:rPr>
+            </w:pPr>
+            <w:r>
+              <w:rPr>
+                <w:rFonts w:ascii="Times New Roman" w:hAnsi="Times New Roman" w:cs="Times New Roman"/>
+                <w:b/>
+                <w:color w:val="000000" w:themeColor="text1"/>
+                <w:sz w:val="20"/>
+                <w:szCs w:val="20"/>
+              </w:rPr>
+              <w:t>Optional</w:t>
+            </w:r>
+          </w:p>
+          <w:p>
+            <w:pPr>
+              <w:pStyle w:val="ListParagraph"/>
+              <w:numPr>
+                <w:ilvl w:val="0"/>
+                <w:numId w:val="45"/>
+              </w:numPr>
+              <w:rPr>
+                <w:rFonts w:ascii="Times New Roman" w:hAnsi="Times New Roman" w:cs="Times New Roman"/>
+                <w:color w:val="000000" w:themeColor="text1"/>
+                <w:sz w:val="20"/>
+                <w:szCs w:val="20"/>
+              </w:rPr>
+            </w:pPr>
+            <w:r>
+              <w:rPr>
+                <w:rFonts w:ascii="Times New Roman" w:hAnsi="Times New Roman" w:cs="Times New Roman"/>
+                <w:b/>
+                <w:color w:val="000000" w:themeColor="text1"/>
+                <w:sz w:val="20"/>
+                <w:szCs w:val="20"/>
+              </w:rPr>
+              <w:t>0 : Male</w:t>
+            </w:r>
+          </w:p>
+          <w:p>
+            <w:pPr>
+              <w:pStyle w:val="ListParagraph"/>
+              <w:numPr>
+                <w:ilvl w:val="0"/>
+                <w:numId w:val="45"/>
+              </w:numPr>
+              <w:rPr>
+                <w:rFonts w:ascii="Times New Roman" w:hAnsi="Times New Roman" w:cs="Times New Roman"/>
+                <w:color w:val="000000" w:themeColor="text1"/>
+                <w:sz w:val="20"/>
+                <w:szCs w:val="20"/>
+              </w:rPr>
+            </w:pPr>
+            <w:r>
+              <w:rPr>
+                <w:rFonts w:ascii="Times New Roman" w:hAnsi="Times New Roman" w:cs="Times New Roman"/>
+                <w:b/>
+                <w:color w:val="000000" w:themeColor="text1"/>
+                <w:sz w:val="20"/>
+                <w:szCs w:val="20"/>
+              </w:rPr>
+              <w:t>1: Female</w:t>
+            </w:r>
+          </w:p>
+        </w:tc>
+      </w:tr>
+      <w:tr>
+        <w:tc>
+          <w:tcPr>
+            <w:tcW w:w="1701" w:type="dxa"/>
+            <w:tcBorders>
+              <w:top w:val="single" w:sz="4" w:space="0" w:color="auto"/>
+              <w:left w:val="single" w:sz="4" w:space="0" w:color="auto"/>
+              <w:bottom w:val="single" w:sz="4" w:space="0" w:color="auto"/>
+              <w:right w:val="single" w:sz="4" w:space="0" w:color="auto"/>
+            </w:tcBorders>
+            <w:shd w:val="clear" w:color="auto" w:fill="auto"/>
+            <w:vAlign w:val="center"/>
+          </w:tcPr>
+          <w:p>
+            <w:pPr>
+              <w:pStyle w:val="ListParagraph"/>
+              <w:ind w:left="0"/>
+              <w:jc w:val="center"/>
+              <w:rPr>
+                <w:rFonts w:ascii="Times New Roman" w:hAnsi="Times New Roman" w:cs="Times New Roman"/>
+                <w:color w:val="000000" w:themeColor="text1"/>
+                <w:sz w:val="20"/>
+                <w:szCs w:val="20"/>
+              </w:rPr>
+            </w:pPr>
+            <w:r>
+              <w:rPr>
+                <w:rFonts w:ascii="Times New Roman" w:hAnsi="Times New Roman" w:cs="Times New Roman"/>
+                <w:color w:val="000000" w:themeColor="text1"/>
+                <w:sz w:val="20"/>
+                <w:szCs w:val="20"/>
+              </w:rPr>
+              <w:t>BODY</w:t>
+            </w:r>
+          </w:p>
+        </w:tc>
+        <w:tc>
+          <w:tcPr>
+            <w:tcW w:w="1256" w:type="dxa"/>
+            <w:tcBorders>
+              <w:top w:val="single" w:sz="4" w:space="0" w:color="auto"/>
+              <w:left w:val="single" w:sz="4" w:space="0" w:color="auto"/>
+              <w:bottom w:val="single" w:sz="4" w:space="0" w:color="auto"/>
+              <w:right w:val="single" w:sz="4" w:space="0" w:color="auto"/>
+            </w:tcBorders>
+            <w:shd w:val="clear" w:color="auto" w:fill="auto"/>
+            <w:vAlign w:val="center"/>
+          </w:tcPr>
+          <w:p>
+            <w:pPr>
+              <w:pStyle w:val="ListParagraph"/>
+              <w:ind w:left="0"/>
+              <w:rPr>
+                <w:rFonts w:ascii="Times New Roman" w:hAnsi="Times New Roman" w:cs="Times New Roman"/>
+                <w:b/>
+                <w:color w:val="000000" w:themeColor="text1"/>
+                <w:sz w:val="20"/>
+                <w:szCs w:val="20"/>
+              </w:rPr>
+            </w:pPr>
+            <w:r>
+              <w:rPr>
+                <w:rFonts w:ascii="Times New Roman" w:hAnsi="Times New Roman" w:cs="Times New Roman"/>
+                <w:b/>
+                <w:color w:val="000000" w:themeColor="text1"/>
+                <w:sz w:val="20"/>
+                <w:szCs w:val="20"/>
+              </w:rPr>
+              <w:t>Page</w:t>
+            </w:r>
+          </w:p>
+        </w:tc>
+        <w:tc>
+          <w:tcPr>
+            <w:tcW w:w="1116" w:type="dxa"/>
+            <w:tcBorders>
+              <w:top w:val="single" w:sz="4" w:space="0" w:color="auto"/>
+              <w:left w:val="single" w:sz="4" w:space="0" w:color="auto"/>
+              <w:bottom w:val="single" w:sz="4" w:space="0" w:color="auto"/>
+              <w:right w:val="single" w:sz="4" w:space="0" w:color="auto"/>
+            </w:tcBorders>
+            <w:shd w:val="clear" w:color="auto" w:fill="auto"/>
+            <w:vAlign w:val="center"/>
+          </w:tcPr>
+          <w:p>
+            <w:pPr>
+              <w:pStyle w:val="ListParagraph"/>
+              <w:ind w:left="0"/>
+              <w:jc w:val="center"/>
+              <w:rPr>
+                <w:rFonts w:ascii="Times New Roman" w:hAnsi="Times New Roman" w:cs="Times New Roman"/>
+                <w:color w:val="000000" w:themeColor="text1"/>
+                <w:sz w:val="20"/>
+                <w:szCs w:val="20"/>
+              </w:rPr>
+            </w:pPr>
+            <w:r>
+              <w:rPr>
+                <w:rFonts w:ascii="Times New Roman" w:hAnsi="Times New Roman" w:cs="Times New Roman"/>
+                <w:color w:val="000000" w:themeColor="text1"/>
+                <w:sz w:val="20"/>
+                <w:szCs w:val="20"/>
+              </w:rPr>
+              <w:t>int</w:t>
+            </w:r>
+          </w:p>
+        </w:tc>
+        <w:tc>
+          <w:tcPr>
+            <w:tcW w:w="6842" w:type="dxa"/>
+            <w:tcBorders>
+              <w:top w:val="single" w:sz="4" w:space="0" w:color="auto"/>
+              <w:left w:val="single" w:sz="4" w:space="0" w:color="auto"/>
+              <w:bottom w:val="single" w:sz="4" w:space="0" w:color="auto"/>
+              <w:right w:val="single" w:sz="4" w:space="0" w:color="auto"/>
+            </w:tcBorders>
+            <w:shd w:val="clear" w:color="auto" w:fill="auto"/>
+          </w:tcPr>
+          <w:p>
+            <w:pPr>
+              <w:rPr>
+                <w:rFonts w:ascii="Times New Roman" w:hAnsi="Times New Roman" w:cs="Times New Roman"/>
+                <w:color w:val="000000" w:themeColor="text1"/>
+                <w:sz w:val="20"/>
+                <w:szCs w:val="20"/>
+              </w:rPr>
+            </w:pPr>
+            <w:r>
+              <w:rPr>
+                <w:rFonts w:ascii="Times New Roman" w:hAnsi="Times New Roman" w:cs="Times New Roman"/>
+                <w:color w:val="000000" w:themeColor="text1"/>
+                <w:sz w:val="20"/>
+                <w:szCs w:val="20"/>
+              </w:rPr>
+              <w:t>Index of result page.</w:t>
+            </w:r>
+          </w:p>
+          <w:p>
+            <w:pPr>
+              <w:pStyle w:val="ListParagraph"/>
+              <w:numPr>
+                <w:ilvl w:val="0"/>
+                <w:numId w:val="45"/>
+              </w:numPr>
+              <w:rPr>
+                <w:rFonts w:ascii="Times New Roman" w:hAnsi="Times New Roman" w:cs="Times New Roman"/>
+                <w:color w:val="000000" w:themeColor="text1"/>
+                <w:sz w:val="20"/>
+                <w:szCs w:val="20"/>
+              </w:rPr>
+            </w:pPr>
+            <w:r>
+              <w:rPr>
+                <w:rFonts w:ascii="Times New Roman" w:hAnsi="Times New Roman" w:cs="Times New Roman"/>
+                <w:b/>
+                <w:color w:val="000000" w:themeColor="text1"/>
+                <w:sz w:val="20"/>
+                <w:szCs w:val="20"/>
+              </w:rPr>
+              <w:t>Min : 0 (default)</w:t>
+            </w:r>
+          </w:p>
+        </w:tc>
+      </w:tr>
+      <w:tr>
+        <w:tc>
+          <w:tcPr>
+            <w:tcW w:w="1701" w:type="dxa"/>
+            <w:tcBorders>
+              <w:top w:val="single" w:sz="4" w:space="0" w:color="auto"/>
+              <w:left w:val="single" w:sz="4" w:space="0" w:color="auto"/>
+              <w:bottom w:val="single" w:sz="4" w:space="0" w:color="auto"/>
+              <w:right w:val="single" w:sz="4" w:space="0" w:color="auto"/>
+            </w:tcBorders>
+            <w:shd w:val="clear" w:color="auto" w:fill="auto"/>
+            <w:vAlign w:val="center"/>
+          </w:tcPr>
+          <w:p>
+            <w:pPr>
+              <w:pStyle w:val="ListParagraph"/>
+              <w:ind w:left="0"/>
+              <w:jc w:val="center"/>
+              <w:rPr>
+                <w:rFonts w:ascii="Times New Roman" w:hAnsi="Times New Roman" w:cs="Times New Roman"/>
+                <w:color w:val="000000" w:themeColor="text1"/>
+                <w:sz w:val="20"/>
+                <w:szCs w:val="20"/>
+              </w:rPr>
+            </w:pPr>
+            <w:r>
+              <w:rPr>
+                <w:rFonts w:ascii="Times New Roman" w:hAnsi="Times New Roman" w:cs="Times New Roman"/>
+                <w:color w:val="000000" w:themeColor="text1"/>
+                <w:sz w:val="20"/>
+                <w:szCs w:val="20"/>
+              </w:rPr>
+              <w:t>BODY</w:t>
+            </w:r>
+          </w:p>
+        </w:tc>
+        <w:tc>
+          <w:tcPr>
+            <w:tcW w:w="1256" w:type="dxa"/>
+            <w:tcBorders>
+              <w:top w:val="single" w:sz="4" w:space="0" w:color="auto"/>
+              <w:left w:val="single" w:sz="4" w:space="0" w:color="auto"/>
+              <w:bottom w:val="single" w:sz="4" w:space="0" w:color="auto"/>
+              <w:right w:val="single" w:sz="4" w:space="0" w:color="auto"/>
+            </w:tcBorders>
+            <w:shd w:val="clear" w:color="auto" w:fill="auto"/>
+            <w:vAlign w:val="center"/>
+          </w:tcPr>
+          <w:p>
+            <w:pPr>
+              <w:pStyle w:val="ListParagraph"/>
+              <w:ind w:left="0"/>
+              <w:rPr>
+                <w:rFonts w:ascii="Times New Roman" w:hAnsi="Times New Roman" w:cs="Times New Roman"/>
+                <w:b/>
+                <w:color w:val="000000" w:themeColor="text1"/>
+                <w:sz w:val="20"/>
+                <w:szCs w:val="20"/>
+              </w:rPr>
+            </w:pPr>
+            <w:r>
+              <w:rPr>
+                <w:rFonts w:ascii="Times New Roman" w:hAnsi="Times New Roman" w:cs="Times New Roman"/>
+                <w:b/>
+                <w:color w:val="000000" w:themeColor="text1"/>
+                <w:sz w:val="20"/>
+                <w:szCs w:val="20"/>
+              </w:rPr>
+              <w:t>Records</w:t>
+            </w:r>
+          </w:p>
+        </w:tc>
+        <w:tc>
+          <w:tcPr>
+            <w:tcW w:w="1116" w:type="dxa"/>
+            <w:tcBorders>
+              <w:top w:val="single" w:sz="4" w:space="0" w:color="auto"/>
+              <w:left w:val="single" w:sz="4" w:space="0" w:color="auto"/>
+              <w:bottom w:val="single" w:sz="4" w:space="0" w:color="auto"/>
+              <w:right w:val="single" w:sz="4" w:space="0" w:color="auto"/>
+            </w:tcBorders>
+            <w:shd w:val="clear" w:color="auto" w:fill="auto"/>
+            <w:vAlign w:val="center"/>
+          </w:tcPr>
+          <w:p>
+            <w:pPr>
+              <w:pStyle w:val="ListParagraph"/>
+              <w:ind w:left="0"/>
+              <w:jc w:val="center"/>
+              <w:rPr>
+                <w:rFonts w:ascii="Times New Roman" w:hAnsi="Times New Roman" w:cs="Times New Roman"/>
+                <w:color w:val="000000" w:themeColor="text1"/>
+                <w:sz w:val="20"/>
+                <w:szCs w:val="20"/>
+              </w:rPr>
+            </w:pPr>
+            <w:r>
+              <w:rPr>
+                <w:rFonts w:ascii="Times New Roman" w:hAnsi="Times New Roman" w:cs="Times New Roman"/>
+                <w:color w:val="000000" w:themeColor="text1"/>
+                <w:sz w:val="20"/>
+                <w:szCs w:val="20"/>
+              </w:rPr>
+              <w:t>int</w:t>
+            </w:r>
+          </w:p>
+        </w:tc>
+        <w:tc>
+          <w:tcPr>
+            <w:tcW w:w="6842" w:type="dxa"/>
+            <w:tcBorders>
+              <w:top w:val="single" w:sz="4" w:space="0" w:color="auto"/>
+              <w:left w:val="single" w:sz="4" w:space="0" w:color="auto"/>
+              <w:bottom w:val="single" w:sz="4" w:space="0" w:color="auto"/>
+              <w:right w:val="single" w:sz="4" w:space="0" w:color="auto"/>
+            </w:tcBorders>
+            <w:shd w:val="clear" w:color="auto" w:fill="auto"/>
+          </w:tcPr>
+          <w:p>
+            <w:pPr>
+              <w:rPr>
+                <w:rFonts w:ascii="Times New Roman" w:hAnsi="Times New Roman" w:cs="Times New Roman"/>
+                <w:color w:val="000000" w:themeColor="text1"/>
+                <w:sz w:val="20"/>
+                <w:szCs w:val="20"/>
+              </w:rPr>
+            </w:pPr>
+            <w:r>
+              <w:rPr>
+                <w:rFonts w:ascii="Times New Roman" w:hAnsi="Times New Roman" w:cs="Times New Roman"/>
+                <w:color w:val="000000" w:themeColor="text1"/>
+                <w:sz w:val="20"/>
+                <w:szCs w:val="20"/>
+              </w:rPr>
+              <w:t>Number of records per page.</w:t>
+            </w:r>
+          </w:p>
+          <w:p>
+            <w:pPr>
+              <w:pStyle w:val="ListParagraph"/>
+              <w:numPr>
+                <w:ilvl w:val="0"/>
+                <w:numId w:val="45"/>
+              </w:numPr>
+              <w:rPr>
+                <w:rFonts w:ascii="Times New Roman" w:hAnsi="Times New Roman" w:cs="Times New Roman"/>
+                <w:b/>
+                <w:color w:val="000000" w:themeColor="text1"/>
+                <w:sz w:val="20"/>
+                <w:szCs w:val="20"/>
+              </w:rPr>
+            </w:pPr>
+            <w:r>
+              <w:rPr>
+                <w:rFonts w:ascii="Times New Roman" w:hAnsi="Times New Roman" w:cs="Times New Roman"/>
+                <w:b/>
+                <w:color w:val="000000" w:themeColor="text1"/>
+                <w:sz w:val="20"/>
+                <w:szCs w:val="20"/>
+              </w:rPr>
+              <w:t>Min : 1</w:t>
+            </w:r>
+          </w:p>
+          <w:p>
+            <w:pPr>
+              <w:pStyle w:val="ListParagraph"/>
+              <w:numPr>
+                <w:ilvl w:val="0"/>
+                <w:numId w:val="45"/>
+              </w:numPr>
+              <w:rPr>
+                <w:rFonts w:ascii="Times New Roman" w:hAnsi="Times New Roman" w:cs="Times New Roman"/>
+                <w:b/>
+                <w:color w:val="000000" w:themeColor="text1"/>
+                <w:sz w:val="20"/>
+                <w:szCs w:val="20"/>
+              </w:rPr>
+            </w:pPr>
+            <w:r>
+              <w:rPr>
+                <w:rFonts w:ascii="Times New Roman" w:hAnsi="Times New Roman" w:cs="Times New Roman"/>
+                <w:b/>
+                <w:color w:val="000000" w:themeColor="text1"/>
+                <w:sz w:val="20"/>
+                <w:szCs w:val="20"/>
+              </w:rPr>
+              <w:t>Max 20 (default)</w:t>
+            </w:r>
+          </w:p>
+        </w:tc>
+      </w:tr>
+    </w:tbl>
+    <w:p>
+      <w:pPr>
+        <w:pStyle w:val="ListParagraph"/>
+        <w:numPr>
+          <w:ilvl w:val="1"/>
+          <w:numId w:val="49"/>
+        </w:numPr>
+        <w:rPr>
+          <w:rFonts w:ascii="Times New Roman" w:hAnsi="Times New Roman" w:cs="Times New Roman"/>
+          <w:color w:val="000000" w:themeColor="text1"/>
+          <w:sz w:val="28"/>
+          <w:szCs w:val="28"/>
+        </w:rPr>
+      </w:pPr>
+      <w:r>
+        <w:rPr>
+          <w:rFonts w:ascii="Times New Roman" w:hAnsi="Times New Roman" w:cs="Times New Roman"/>
+          <w:color w:val="000000" w:themeColor="text1"/>
+          <w:sz w:val="20"/>
+          <w:szCs w:val="20"/>
+        </w:rPr>
+        <w:t>Response</w:t>
+      </w:r>
+    </w:p>
+    <w:tbl>
+      <w:tblPr>
+        <w:tblW w:w="10915" w:type="dxa"/>
+        <w:tblInd w:w="-572" w:type="dxa"/>
+        <w:tblBorders>
+          <w:top w:val="single" w:sz="4" w:space="0" w:color="auto"/>
+          <w:left w:val="single" w:sz="4" w:space="0" w:color="auto"/>
+          <w:bottom w:val="single" w:sz="4" w:space="0" w:color="auto"/>
+          <w:right w:val="single" w:sz="4" w:space="0" w:color="auto"/>
+          <w:insideH w:val="single" w:sz="4" w:space="0" w:color="auto"/>
+          <w:insideV w:val="single" w:sz="4" w:space="0" w:color="auto"/>
+        </w:tblBorders>
+        <w:tblLook w:val="04A0" w:firstRow="1" w:lastRow="0" w:firstColumn="1" w:lastColumn="0" w:noHBand="0" w:noVBand="1"/>
+      </w:tblPr>
+      <w:tblGrid>
+        <w:gridCol w:w="1701"/>
+        <w:gridCol w:w="9214"/>
+      </w:tblGrid>
+      <w:tr>
+        <w:tc>
+          <w:tcPr>
+            <w:tcW w:w="1701" w:type="dxa"/>
+            <w:shd w:val="clear" w:color="auto" w:fill="9CC2E5"/>
+          </w:tcPr>
+          <w:p>
+            <w:pPr>
+              <w:pStyle w:val="ListParagraph"/>
+              <w:ind w:left="0"/>
+              <w:rPr>
+                <w:rFonts w:ascii="Times New Roman" w:hAnsi="Times New Roman" w:cs="Times New Roman"/>
+                <w:color w:val="000000" w:themeColor="text1"/>
+                <w:sz w:val="20"/>
+                <w:szCs w:val="20"/>
+              </w:rPr>
+            </w:pPr>
+            <w:r>
+              <w:rPr>
+                <w:rFonts w:ascii="Times New Roman" w:hAnsi="Times New Roman" w:cs="Times New Roman"/>
+                <w:color w:val="000000" w:themeColor="text1"/>
+                <w:sz w:val="20"/>
+                <w:szCs w:val="20"/>
+              </w:rPr>
+              <w:t>Status</w:t>
+            </w:r>
+          </w:p>
+        </w:tc>
+        <w:tc>
+          <w:tcPr>
+            <w:tcW w:w="9214" w:type="dxa"/>
+            <w:shd w:val="clear" w:color="auto" w:fill="9CC2E5"/>
+          </w:tcPr>
+          <w:p>
+            <w:pPr>
+              <w:pStyle w:val="ListParagraph"/>
+              <w:ind w:left="0"/>
+              <w:rPr>
+                <w:rFonts w:ascii="Times New Roman" w:hAnsi="Times New Roman" w:cs="Times New Roman"/>
+                <w:color w:val="000000" w:themeColor="text1"/>
+                <w:sz w:val="20"/>
+                <w:szCs w:val="20"/>
+              </w:rPr>
+            </w:pPr>
+            <w:r>
+              <w:rPr>
+                <w:rFonts w:ascii="Times New Roman" w:hAnsi="Times New Roman" w:cs="Times New Roman"/>
+                <w:color w:val="000000" w:themeColor="text1"/>
+                <w:sz w:val="20"/>
+                <w:szCs w:val="20"/>
+              </w:rPr>
+              <w:t>Content</w:t>
+            </w:r>
+          </w:p>
+        </w:tc>
+      </w:tr>
+      <w:tr>
+        <w:tc>
+          <w:tcPr>
+            <w:tcW w:w="1701" w:type="dxa"/>
+            <w:shd w:val="clear" w:color="auto" w:fill="auto"/>
+            <w:vAlign w:val="center"/>
+          </w:tcPr>
+          <w:p>
+            <w:pPr>
+              <w:pStyle w:val="ListParagraph"/>
+              <w:ind w:left="0"/>
+              <w:jc w:val="center"/>
+              <w:rPr>
+                <w:rFonts w:ascii="Times New Roman" w:hAnsi="Times New Roman" w:cs="Times New Roman"/>
+                <w:b/>
+                <w:color w:val="000000" w:themeColor="text1"/>
+                <w:sz w:val="20"/>
+                <w:szCs w:val="20"/>
+              </w:rPr>
+            </w:pPr>
+            <w:r>
+              <w:rPr>
+                <w:rFonts w:ascii="Times New Roman" w:hAnsi="Times New Roman" w:cs="Times New Roman"/>
+                <w:b/>
+                <w:color w:val="00B050"/>
+                <w:sz w:val="20"/>
+                <w:szCs w:val="20"/>
+              </w:rPr>
+              <w:t>200</w:t>
+            </w:r>
+          </w:p>
+        </w:tc>
+        <w:tc>
+          <w:tcPr>
+            <w:tcW w:w="9214" w:type="dxa"/>
+            <w:shd w:val="clear" w:color="auto" w:fill="auto"/>
+            <w:vAlign w:val="center"/>
+          </w:tcPr>
+          <w:p>
+            <w:pPr>
+              <w:autoSpaceDE w:val="0"/>
+              <w:autoSpaceDN w:val="0"/>
+              <w:adjustRightInd w:val="0"/>
+              <w:rPr>
+                <w:rFonts w:ascii="Consolas" w:hAnsi="Consolas" w:cs="Consolas"/>
+                <w:color w:val="000000"/>
+                <w:sz w:val="19"/>
+                <w:szCs w:val="19"/>
+                <w:highlight w:val="white"/>
+              </w:rPr>
+            </w:pPr>
+            <w:r>
+              <w:rPr>
+                <w:rFonts w:ascii="Consolas" w:hAnsi="Consolas" w:cs="Consolas"/>
+                <w:color w:val="000000"/>
+                <w:sz w:val="19"/>
+                <w:szCs w:val="19"/>
+                <w:highlight w:val="white"/>
+              </w:rPr>
+              <w:t>{</w:t>
+            </w:r>
+          </w:p>
+          <w:p>
+            <w:pPr>
+              <w:autoSpaceDE w:val="0"/>
+              <w:autoSpaceDN w:val="0"/>
+              <w:adjustRightInd w:val="0"/>
+              <w:rPr>
+                <w:rFonts w:ascii="Consolas" w:hAnsi="Consolas" w:cs="Consolas"/>
+                <w:color w:val="000000"/>
+                <w:sz w:val="19"/>
+                <w:szCs w:val="19"/>
+                <w:highlight w:val="white"/>
+              </w:rPr>
+            </w:pPr>
+            <w:r>
+              <w:rPr>
+                <w:rFonts w:ascii="Consolas" w:hAnsi="Consolas" w:cs="Consolas"/>
+                <w:color w:val="000000"/>
+                <w:sz w:val="19"/>
+                <w:szCs w:val="19"/>
+                <w:highlight w:val="white"/>
+              </w:rPr>
+              <w:t xml:space="preserve">  </w:t>
+            </w:r>
+            <w:r>
+              <w:rPr>
+                <w:rFonts w:ascii="Consolas" w:hAnsi="Consolas" w:cs="Consolas"/>
+                <w:color w:val="2E75B6"/>
+                <w:sz w:val="19"/>
+                <w:szCs w:val="19"/>
+                <w:highlight w:val="white"/>
+              </w:rPr>
+              <w:t>"Users"</w:t>
+            </w:r>
+            <w:r>
+              <w:rPr>
+                <w:rFonts w:ascii="Consolas" w:hAnsi="Consolas" w:cs="Consolas"/>
+                <w:color w:val="000000"/>
+                <w:sz w:val="19"/>
+                <w:szCs w:val="19"/>
+                <w:highlight w:val="white"/>
+              </w:rPr>
+              <w:t>: [</w:t>
+            </w:r>
+          </w:p>
+          <w:p>
+            <w:pPr>
+              <w:autoSpaceDE w:val="0"/>
+              <w:autoSpaceDN w:val="0"/>
+              <w:adjustRightInd w:val="0"/>
+              <w:rPr>
+                <w:rFonts w:ascii="Consolas" w:hAnsi="Consolas" w:cs="Consolas"/>
+                <w:color w:val="000000"/>
+                <w:sz w:val="19"/>
+                <w:szCs w:val="19"/>
+                <w:highlight w:val="white"/>
+              </w:rPr>
+            </w:pPr>
+            <w:r>
+              <w:rPr>
+                <w:rFonts w:ascii="Consolas" w:hAnsi="Consolas" w:cs="Consolas"/>
+                <w:color w:val="000000"/>
+                <w:sz w:val="19"/>
+                <w:szCs w:val="19"/>
+                <w:highlight w:val="white"/>
+              </w:rPr>
+              <w:t xml:space="preserve">    {</w:t>
+            </w:r>
+          </w:p>
+          <w:p>
+            <w:pPr>
+              <w:autoSpaceDE w:val="0"/>
+              <w:autoSpaceDN w:val="0"/>
+              <w:adjustRightInd w:val="0"/>
+              <w:rPr>
+                <w:rFonts w:ascii="Consolas" w:hAnsi="Consolas" w:cs="Consolas"/>
+                <w:color w:val="000000"/>
+                <w:sz w:val="19"/>
+                <w:szCs w:val="19"/>
+                <w:highlight w:val="white"/>
+              </w:rPr>
+            </w:pPr>
+            <w:r>
+              <w:rPr>
+                <w:rFonts w:ascii="Consolas" w:hAnsi="Consolas" w:cs="Consolas"/>
+                <w:color w:val="000000"/>
+                <w:sz w:val="19"/>
+                <w:szCs w:val="19"/>
+                <w:highlight w:val="white"/>
+              </w:rPr>
+              <w:t xml:space="preserve">      </w:t>
+            </w:r>
+            <w:r>
+              <w:rPr>
+                <w:rFonts w:ascii="Consolas" w:hAnsi="Consolas" w:cs="Consolas"/>
+                <w:color w:val="2E75B6"/>
+                <w:sz w:val="19"/>
+                <w:szCs w:val="19"/>
+                <w:highlight w:val="white"/>
+              </w:rPr>
+              <w:t>"Id"</w:t>
+            </w:r>
+            <w:r>
+              <w:rPr>
+                <w:rFonts w:ascii="Consolas" w:hAnsi="Consolas" w:cs="Consolas"/>
+                <w:color w:val="000000"/>
+                <w:sz w:val="19"/>
+                <w:szCs w:val="19"/>
+                <w:highlight w:val="white"/>
+              </w:rPr>
+              <w:t>: 0,</w:t>
+            </w:r>
+          </w:p>
+          <w:p>
+            <w:pPr>
+              <w:autoSpaceDE w:val="0"/>
+              <w:autoSpaceDN w:val="0"/>
+              <w:adjustRightInd w:val="0"/>
+              <w:rPr>
+                <w:rFonts w:ascii="Consolas" w:hAnsi="Consolas" w:cs="Consolas"/>
+                <w:color w:val="000000"/>
+                <w:sz w:val="19"/>
+                <w:szCs w:val="19"/>
+                <w:highlight w:val="white"/>
+              </w:rPr>
+            </w:pPr>
+            <w:r>
+              <w:rPr>
+                <w:rFonts w:ascii="Consolas" w:hAnsi="Consolas" w:cs="Consolas"/>
+                <w:color w:val="000000"/>
+                <w:sz w:val="19"/>
+                <w:szCs w:val="19"/>
+                <w:highlight w:val="white"/>
+              </w:rPr>
+              <w:t xml:space="preserve">      </w:t>
+            </w:r>
+            <w:r>
+              <w:rPr>
+                <w:rFonts w:ascii="Consolas" w:hAnsi="Consolas" w:cs="Consolas"/>
+                <w:color w:val="2E75B6"/>
+                <w:sz w:val="19"/>
+                <w:szCs w:val="19"/>
+                <w:highlight w:val="white"/>
+              </w:rPr>
+              <w:t>"FirstName"</w:t>
+            </w:r>
+            <w:r>
+              <w:rPr>
+                <w:rFonts w:ascii="Consolas" w:hAnsi="Consolas" w:cs="Consolas"/>
+                <w:color w:val="000000"/>
+                <w:sz w:val="19"/>
+                <w:szCs w:val="19"/>
+                <w:highlight w:val="white"/>
+              </w:rPr>
+              <w:t xml:space="preserve">: </w:t>
+            </w:r>
+            <w:r>
+              <w:rPr>
+                <w:rFonts w:ascii="Consolas" w:hAnsi="Consolas" w:cs="Consolas"/>
+                <w:color w:val="A31515"/>
+                <w:sz w:val="19"/>
+                <w:szCs w:val="19"/>
+                <w:highlight w:val="white"/>
+              </w:rPr>
+              <w:t>""</w:t>
+            </w:r>
+            <w:r>
+              <w:rPr>
+                <w:rFonts w:ascii="Consolas" w:hAnsi="Consolas" w:cs="Consolas"/>
+                <w:color w:val="000000"/>
+                <w:sz w:val="19"/>
+                <w:szCs w:val="19"/>
+                <w:highlight w:val="white"/>
+              </w:rPr>
+              <w:t>,</w:t>
+            </w:r>
+          </w:p>
+          <w:p>
+            <w:pPr>
+              <w:autoSpaceDE w:val="0"/>
+              <w:autoSpaceDN w:val="0"/>
+              <w:adjustRightInd w:val="0"/>
+              <w:rPr>
+                <w:rFonts w:ascii="Consolas" w:hAnsi="Consolas" w:cs="Consolas"/>
+                <w:color w:val="000000"/>
+                <w:sz w:val="19"/>
+                <w:szCs w:val="19"/>
+                <w:highlight w:val="white"/>
+              </w:rPr>
+            </w:pPr>
+            <w:r>
+              <w:rPr>
+                <w:rFonts w:ascii="Consolas" w:hAnsi="Consolas" w:cs="Consolas"/>
+                <w:color w:val="000000"/>
+                <w:sz w:val="19"/>
+                <w:szCs w:val="19"/>
+                <w:highlight w:val="white"/>
+              </w:rPr>
+              <w:t xml:space="preserve">      </w:t>
+            </w:r>
+            <w:r>
+              <w:rPr>
+                <w:rFonts w:ascii="Consolas" w:hAnsi="Consolas" w:cs="Consolas"/>
+                <w:color w:val="2E75B6"/>
+                <w:sz w:val="19"/>
+                <w:szCs w:val="19"/>
+                <w:highlight w:val="white"/>
+              </w:rPr>
+              <w:t>"LastName"</w:t>
+            </w:r>
+            <w:r>
+              <w:rPr>
+                <w:rFonts w:ascii="Consolas" w:hAnsi="Consolas" w:cs="Consolas"/>
+                <w:color w:val="000000"/>
+                <w:sz w:val="19"/>
+                <w:szCs w:val="19"/>
+                <w:highlight w:val="white"/>
+              </w:rPr>
+              <w:t xml:space="preserve">: </w:t>
+            </w:r>
+            <w:r>
+              <w:rPr>
+                <w:rFonts w:ascii="Consolas" w:hAnsi="Consolas" w:cs="Consolas"/>
+                <w:color w:val="A31515"/>
+                <w:sz w:val="19"/>
+                <w:szCs w:val="19"/>
+                <w:highlight w:val="white"/>
+              </w:rPr>
+              <w:t>""</w:t>
+            </w:r>
+            <w:r>
+              <w:rPr>
+                <w:rFonts w:ascii="Consolas" w:hAnsi="Consolas" w:cs="Consolas"/>
+                <w:color w:val="000000"/>
+                <w:sz w:val="19"/>
+                <w:szCs w:val="19"/>
+                <w:highlight w:val="white"/>
+              </w:rPr>
+              <w:t>,</w:t>
+            </w:r>
+          </w:p>
+          <w:p>
+            <w:pPr>
+              <w:autoSpaceDE w:val="0"/>
+              <w:autoSpaceDN w:val="0"/>
+              <w:adjustRightInd w:val="0"/>
+              <w:rPr>
+                <w:rFonts w:ascii="Consolas" w:hAnsi="Consolas" w:cs="Consolas"/>
+                <w:color w:val="000000"/>
+                <w:sz w:val="19"/>
+                <w:szCs w:val="19"/>
+                <w:highlight w:val="white"/>
+              </w:rPr>
+            </w:pPr>
+            <w:r>
+              <w:rPr>
+                <w:rFonts w:ascii="Consolas" w:hAnsi="Consolas" w:cs="Consolas"/>
+                <w:color w:val="000000"/>
+                <w:sz w:val="19"/>
+                <w:szCs w:val="19"/>
+                <w:highlight w:val="white"/>
+              </w:rPr>
+              <w:t xml:space="preserve">      </w:t>
+            </w:r>
+            <w:r>
+              <w:rPr>
+                <w:rFonts w:ascii="Consolas" w:hAnsi="Consolas" w:cs="Consolas"/>
+                <w:color w:val="2E75B6"/>
+                <w:sz w:val="19"/>
+                <w:szCs w:val="19"/>
+                <w:highlight w:val="white"/>
+              </w:rPr>
+              <w:t>"Birthday"</w:t>
+            </w:r>
+            <w:r>
+              <w:rPr>
+                <w:rFonts w:ascii="Consolas" w:hAnsi="Consolas" w:cs="Consolas"/>
+                <w:color w:val="000000"/>
+                <w:sz w:val="19"/>
+                <w:szCs w:val="19"/>
+                <w:highlight w:val="white"/>
+              </w:rPr>
+              <w:t>: 0,</w:t>
+            </w:r>
+          </w:p>
+          <w:p>
+            <w:pPr>
+              <w:autoSpaceDE w:val="0"/>
+              <w:autoSpaceDN w:val="0"/>
+              <w:adjustRightInd w:val="0"/>
+              <w:rPr>
+                <w:rFonts w:ascii="Consolas" w:hAnsi="Consolas" w:cs="Consolas"/>
+                <w:color w:val="000000"/>
+                <w:sz w:val="19"/>
+                <w:szCs w:val="19"/>
+                <w:highlight w:val="white"/>
+              </w:rPr>
+            </w:pPr>
+            <w:r>
+              <w:rPr>
+                <w:rFonts w:ascii="Consolas" w:hAnsi="Consolas" w:cs="Consolas"/>
+                <w:color w:val="000000"/>
+                <w:sz w:val="19"/>
+                <w:szCs w:val="19"/>
+                <w:highlight w:val="white"/>
+              </w:rPr>
+              <w:t xml:space="preserve">      </w:t>
+            </w:r>
+            <w:r>
+              <w:rPr>
+                <w:rFonts w:ascii="Consolas" w:hAnsi="Consolas" w:cs="Consolas"/>
+                <w:color w:val="2E75B6"/>
+                <w:sz w:val="19"/>
+                <w:szCs w:val="19"/>
+                <w:highlight w:val="white"/>
+              </w:rPr>
+              <w:t>"Phone"</w:t>
+            </w:r>
+            <w:r>
+              <w:rPr>
+                <w:rFonts w:ascii="Consolas" w:hAnsi="Consolas" w:cs="Consolas"/>
+                <w:color w:val="000000"/>
+                <w:sz w:val="19"/>
+                <w:szCs w:val="19"/>
+                <w:highlight w:val="white"/>
+              </w:rPr>
+              <w:t xml:space="preserve">: </w:t>
+            </w:r>
+            <w:r>
+              <w:rPr>
+                <w:rFonts w:ascii="Consolas" w:hAnsi="Consolas" w:cs="Consolas"/>
+                <w:color w:val="A31515"/>
+                <w:sz w:val="19"/>
+                <w:szCs w:val="19"/>
+                <w:highlight w:val="white"/>
+              </w:rPr>
+              <w:t>""</w:t>
+            </w:r>
+            <w:r>
+              <w:rPr>
+                <w:rFonts w:ascii="Consolas" w:hAnsi="Consolas" w:cs="Consolas"/>
+                <w:color w:val="000000"/>
+                <w:sz w:val="19"/>
+                <w:szCs w:val="19"/>
+                <w:highlight w:val="white"/>
+              </w:rPr>
+              <w:t>,</w:t>
+            </w:r>
+          </w:p>
+          <w:p>
+            <w:pPr>
+              <w:autoSpaceDE w:val="0"/>
+              <w:autoSpaceDN w:val="0"/>
+              <w:adjustRightInd w:val="0"/>
+              <w:rPr>
+                <w:rFonts w:ascii="Consolas" w:hAnsi="Consolas" w:cs="Consolas"/>
+                <w:color w:val="000000"/>
+                <w:sz w:val="19"/>
+                <w:szCs w:val="19"/>
+                <w:highlight w:val="white"/>
+              </w:rPr>
+            </w:pPr>
+            <w:r>
+              <w:rPr>
+                <w:rFonts w:ascii="Consolas" w:hAnsi="Consolas" w:cs="Consolas"/>
+                <w:color w:val="000000"/>
+                <w:sz w:val="19"/>
+                <w:szCs w:val="19"/>
+                <w:highlight w:val="white"/>
+              </w:rPr>
+              <w:t xml:space="preserve">      </w:t>
+            </w:r>
+            <w:r>
+              <w:rPr>
+                <w:rFonts w:ascii="Consolas" w:hAnsi="Consolas" w:cs="Consolas"/>
+                <w:color w:val="2E75B6"/>
+                <w:sz w:val="19"/>
+                <w:szCs w:val="19"/>
+                <w:highlight w:val="white"/>
+              </w:rPr>
+              <w:t>"Photo"</w:t>
+            </w:r>
+            <w:r>
+              <w:rPr>
+                <w:rFonts w:ascii="Consolas" w:hAnsi="Consolas" w:cs="Consolas"/>
+                <w:color w:val="000000"/>
+                <w:sz w:val="19"/>
+                <w:szCs w:val="19"/>
+                <w:highlight w:val="white"/>
+              </w:rPr>
+              <w:t xml:space="preserve">: </w:t>
+            </w:r>
+            <w:r>
+              <w:rPr>
+                <w:rFonts w:ascii="Consolas" w:hAnsi="Consolas" w:cs="Consolas"/>
+                <w:color w:val="A31515"/>
+                <w:sz w:val="19"/>
+                <w:szCs w:val="19"/>
+                <w:highlight w:val="white"/>
+              </w:rPr>
+              <w:t>""</w:t>
+            </w:r>
+            <w:r>
+              <w:rPr>
+                <w:rFonts w:ascii="Consolas" w:hAnsi="Consolas" w:cs="Consolas"/>
+                <w:color w:val="000000"/>
+                <w:sz w:val="19"/>
+                <w:szCs w:val="19"/>
+                <w:highlight w:val="white"/>
+              </w:rPr>
+              <w:t>,</w:t>
+            </w:r>
+          </w:p>
+          <w:p>
+            <w:pPr>
+              <w:autoSpaceDE w:val="0"/>
+              <w:autoSpaceDN w:val="0"/>
+              <w:adjustRightInd w:val="0"/>
+              <w:rPr>
+                <w:rFonts w:ascii="Consolas" w:hAnsi="Consolas" w:cs="Consolas"/>
+                <w:color w:val="000000"/>
+                <w:sz w:val="19"/>
+                <w:szCs w:val="19"/>
+                <w:highlight w:val="white"/>
+              </w:rPr>
+            </w:pPr>
+            <w:r>
+              <w:rPr>
+                <w:rFonts w:ascii="Consolas" w:hAnsi="Consolas" w:cs="Consolas"/>
+                <w:color w:val="000000"/>
+                <w:sz w:val="19"/>
+                <w:szCs w:val="19"/>
+                <w:highlight w:val="white"/>
+              </w:rPr>
+              <w:t xml:space="preserve">      </w:t>
+            </w:r>
+            <w:r>
+              <w:rPr>
+                <w:rFonts w:ascii="Consolas" w:hAnsi="Consolas" w:cs="Consolas"/>
+                <w:color w:val="2E75B6"/>
+                <w:sz w:val="19"/>
+                <w:szCs w:val="19"/>
+                <w:highlight w:val="white"/>
+              </w:rPr>
+              <w:t>"Address"</w:t>
+            </w:r>
+            <w:r>
+              <w:rPr>
+                <w:rFonts w:ascii="Consolas" w:hAnsi="Consolas" w:cs="Consolas"/>
+                <w:color w:val="000000"/>
+                <w:sz w:val="19"/>
+                <w:szCs w:val="19"/>
+                <w:highlight w:val="white"/>
+              </w:rPr>
+              <w:t xml:space="preserve">: </w:t>
+            </w:r>
+            <w:r>
+              <w:rPr>
+                <w:rFonts w:ascii="Consolas" w:hAnsi="Consolas" w:cs="Consolas"/>
+                <w:color w:val="A31515"/>
+                <w:sz w:val="19"/>
+                <w:szCs w:val="19"/>
+                <w:highlight w:val="white"/>
+              </w:rPr>
+              <w:t>""</w:t>
+            </w:r>
+          </w:p>
+          <w:p>
+            <w:pPr>
+              <w:autoSpaceDE w:val="0"/>
+              <w:autoSpaceDN w:val="0"/>
+              <w:adjustRightInd w:val="0"/>
+              <w:rPr>
+                <w:rFonts w:ascii="Consolas" w:hAnsi="Consolas" w:cs="Consolas"/>
+                <w:color w:val="000000"/>
+                <w:sz w:val="19"/>
+                <w:szCs w:val="19"/>
+                <w:highlight w:val="white"/>
+              </w:rPr>
+            </w:pPr>
+            <w:r>
+              <w:rPr>
+                <w:rFonts w:ascii="Consolas" w:hAnsi="Consolas" w:cs="Consolas"/>
+                <w:color w:val="000000"/>
+                <w:sz w:val="19"/>
+                <w:szCs w:val="19"/>
+                <w:highlight w:val="white"/>
+              </w:rPr>
+              <w:t xml:space="preserve">    }</w:t>
+            </w:r>
+          </w:p>
+          <w:p>
+            <w:pPr>
+              <w:autoSpaceDE w:val="0"/>
+              <w:autoSpaceDN w:val="0"/>
+              <w:adjustRightInd w:val="0"/>
+              <w:rPr>
+                <w:rFonts w:ascii="Consolas" w:hAnsi="Consolas" w:cs="Consolas"/>
+                <w:color w:val="000000"/>
+                <w:sz w:val="19"/>
+                <w:szCs w:val="19"/>
+                <w:highlight w:val="white"/>
+              </w:rPr>
+            </w:pPr>
+            <w:r>
+              <w:rPr>
+                <w:rFonts w:ascii="Consolas" w:hAnsi="Consolas" w:cs="Consolas"/>
+                <w:color w:val="000000"/>
+                <w:sz w:val="19"/>
+                <w:szCs w:val="19"/>
+                <w:highlight w:val="white"/>
+              </w:rPr>
+              <w:t xml:space="preserve">  ],</w:t>
+            </w:r>
+          </w:p>
+          <w:p>
+            <w:pPr>
+              <w:autoSpaceDE w:val="0"/>
+              <w:autoSpaceDN w:val="0"/>
+              <w:adjustRightInd w:val="0"/>
+              <w:rPr>
+                <w:rFonts w:ascii="Consolas" w:hAnsi="Consolas" w:cs="Consolas"/>
+                <w:color w:val="000000"/>
+                <w:sz w:val="19"/>
+                <w:szCs w:val="19"/>
+                <w:highlight w:val="white"/>
+              </w:rPr>
+            </w:pPr>
+            <w:r>
+              <w:rPr>
+                <w:rFonts w:ascii="Consolas" w:hAnsi="Consolas" w:cs="Consolas"/>
+                <w:color w:val="000000"/>
+                <w:sz w:val="19"/>
+                <w:szCs w:val="19"/>
+                <w:highlight w:val="white"/>
+              </w:rPr>
+              <w:t xml:space="preserve">  </w:t>
+            </w:r>
+            <w:r>
+              <w:rPr>
+                <w:rFonts w:ascii="Consolas" w:hAnsi="Consolas" w:cs="Consolas"/>
+                <w:color w:val="2E75B6"/>
+                <w:sz w:val="19"/>
+                <w:szCs w:val="19"/>
+                <w:highlight w:val="white"/>
+              </w:rPr>
+              <w:t>"Total"</w:t>
+            </w:r>
+            <w:r>
+              <w:rPr>
+                <w:rFonts w:ascii="Consolas" w:hAnsi="Consolas" w:cs="Consolas"/>
+                <w:color w:val="000000"/>
+                <w:sz w:val="19"/>
+                <w:szCs w:val="19"/>
+                <w:highlight w:val="white"/>
+              </w:rPr>
+              <w:t>: 0</w:t>
+            </w:r>
+          </w:p>
+          <w:p>
+            <w:pPr>
+              <w:autoSpaceDE w:val="0"/>
+              <w:autoSpaceDN w:val="0"/>
+              <w:adjustRightInd w:val="0"/>
+              <w:rPr>
+                <w:rFonts w:ascii="Times New Roman" w:hAnsi="Times New Roman" w:cs="Times New Roman"/>
+                <w:color w:val="000000" w:themeColor="text1"/>
+                <w:sz w:val="20"/>
+                <w:szCs w:val="20"/>
+              </w:rPr>
+            </w:pPr>
+            <w:r>
+              <w:rPr>
+                <w:rFonts w:ascii="Consolas" w:hAnsi="Consolas" w:cs="Consolas"/>
+                <w:color w:val="000000"/>
+                <w:sz w:val="19"/>
+                <w:szCs w:val="19"/>
+                <w:highlight w:val="white"/>
+              </w:rPr>
+              <w:t>}</w:t>
+            </w:r>
+          </w:p>
+        </w:tc>
+      </w:tr>
+      <w:tr>
+        <w:tc>
+          <w:tcPr>
+            <w:tcW w:w="1701" w:type="dxa"/>
+            <w:shd w:val="clear" w:color="auto" w:fill="auto"/>
+            <w:vAlign w:val="center"/>
+          </w:tcPr>
+          <w:p>
+            <w:pPr>
+              <w:pStyle w:val="ListParagraph"/>
+              <w:ind w:left="0"/>
+              <w:jc w:val="center"/>
+              <w:rPr>
+                <w:rFonts w:ascii="Times New Roman" w:hAnsi="Times New Roman" w:cs="Times New Roman"/>
+                <w:b/>
+                <w:color w:val="FF0000"/>
+                <w:sz w:val="20"/>
+                <w:szCs w:val="20"/>
+              </w:rPr>
+            </w:pPr>
+            <w:r>
+              <w:rPr>
+                <w:rFonts w:ascii="Times New Roman" w:hAnsi="Times New Roman" w:cs="Times New Roman"/>
+                <w:b/>
+                <w:color w:val="FF0000"/>
+                <w:sz w:val="20"/>
+                <w:szCs w:val="20"/>
+              </w:rPr>
+              <w:t>400</w:t>
+            </w:r>
+          </w:p>
+          <w:p>
+            <w:pPr>
+              <w:pStyle w:val="ListParagraph"/>
+              <w:ind w:left="0"/>
+              <w:rPr>
+                <w:rFonts w:ascii="Times New Roman" w:hAnsi="Times New Roman" w:cs="Times New Roman"/>
+                <w:b/>
+                <w:color w:val="00B050"/>
+                <w:sz w:val="20"/>
+                <w:szCs w:val="20"/>
+              </w:rPr>
+            </w:pPr>
+            <w:r>
+              <w:rPr>
+                <w:rFonts w:ascii="Times New Roman" w:hAnsi="Times New Roman" w:cs="Times New Roman"/>
+                <w:color w:val="000000" w:themeColor="text1"/>
+                <w:sz w:val="20"/>
+                <w:szCs w:val="20"/>
+              </w:rPr>
+              <w:lastRenderedPageBreak/>
+              <w:t>Request parameters sent to server are invalid.</w:t>
+            </w:r>
+          </w:p>
+        </w:tc>
+        <w:tc>
+          <w:tcPr>
+            <w:tcW w:w="9214" w:type="dxa"/>
+            <w:shd w:val="clear" w:color="auto" w:fill="auto"/>
+            <w:vAlign w:val="center"/>
+          </w:tcPr>
+          <w:p>
+            <w:pPr>
+              <w:autoSpaceDE w:val="0"/>
+              <w:autoSpaceDN w:val="0"/>
+              <w:adjustRightInd w:val="0"/>
+              <w:rPr>
+                <w:rFonts w:ascii="Consolas" w:hAnsi="Consolas" w:cs="Consolas"/>
+                <w:color w:val="000000"/>
+                <w:sz w:val="19"/>
+                <w:szCs w:val="19"/>
+                <w:highlight w:val="white"/>
+                <w:lang w:val="vi-VN"/>
+              </w:rPr>
+            </w:pPr>
+            <w:r>
+              <w:rPr>
+                <w:rFonts w:ascii="Consolas" w:hAnsi="Consolas" w:cs="Consolas"/>
+                <w:color w:val="000000"/>
+                <w:sz w:val="19"/>
+                <w:szCs w:val="19"/>
+                <w:highlight w:val="white"/>
+                <w:lang w:val="vi-VN"/>
+              </w:rPr>
+              <w:lastRenderedPageBreak/>
+              <w:t>{</w:t>
+            </w:r>
+          </w:p>
+          <w:p>
+            <w:pPr>
+              <w:autoSpaceDE w:val="0"/>
+              <w:autoSpaceDN w:val="0"/>
+              <w:adjustRightInd w:val="0"/>
+              <w:rPr>
+                <w:rFonts w:ascii="Consolas" w:hAnsi="Consolas" w:cs="Consolas"/>
+                <w:color w:val="000000"/>
+                <w:sz w:val="19"/>
+                <w:szCs w:val="19"/>
+                <w:highlight w:val="white"/>
+                <w:lang w:val="vi-VN"/>
+              </w:rPr>
+            </w:pPr>
+            <w:r>
+              <w:rPr>
+                <w:rFonts w:ascii="Consolas" w:hAnsi="Consolas" w:cs="Consolas"/>
+                <w:color w:val="000000"/>
+                <w:sz w:val="19"/>
+                <w:szCs w:val="19"/>
+                <w:highlight w:val="white"/>
+                <w:lang w:val="vi-VN"/>
+              </w:rPr>
+              <w:t xml:space="preserve">  </w:t>
+            </w:r>
+            <w:r>
+              <w:rPr>
+                <w:rFonts w:ascii="Consolas" w:hAnsi="Consolas" w:cs="Consolas"/>
+                <w:color w:val="2E75B6"/>
+                <w:sz w:val="19"/>
+                <w:szCs w:val="19"/>
+                <w:highlight w:val="white"/>
+                <w:lang w:val="vi-VN"/>
+              </w:rPr>
+              <w:t>"Errors"</w:t>
+            </w:r>
+            <w:r>
+              <w:rPr>
+                <w:rFonts w:ascii="Consolas" w:hAnsi="Consolas" w:cs="Consolas"/>
+                <w:color w:val="000000"/>
+                <w:sz w:val="19"/>
+                <w:szCs w:val="19"/>
+                <w:highlight w:val="white"/>
+                <w:lang w:val="vi-VN"/>
+              </w:rPr>
+              <w:t xml:space="preserve">: [ </w:t>
+            </w:r>
+            <w:r>
+              <w:rPr>
+                <w:rFonts w:ascii="Consolas" w:hAnsi="Consolas" w:cs="Consolas"/>
+                <w:color w:val="A31515"/>
+                <w:sz w:val="19"/>
+                <w:szCs w:val="19"/>
+                <w:highlight w:val="white"/>
+                <w:lang w:val="vi-VN"/>
+              </w:rPr>
+              <w:t>""</w:t>
+            </w:r>
+            <w:r>
+              <w:rPr>
+                <w:rFonts w:ascii="Consolas" w:hAnsi="Consolas" w:cs="Consolas"/>
+                <w:color w:val="000000"/>
+                <w:sz w:val="19"/>
+                <w:szCs w:val="19"/>
+                <w:highlight w:val="white"/>
+                <w:lang w:val="vi-VN"/>
+              </w:rPr>
+              <w:t xml:space="preserve">, </w:t>
+            </w:r>
+            <w:r>
+              <w:rPr>
+                <w:rFonts w:ascii="Consolas" w:hAnsi="Consolas" w:cs="Consolas"/>
+                <w:color w:val="A31515"/>
+                <w:sz w:val="19"/>
+                <w:szCs w:val="19"/>
+                <w:highlight w:val="white"/>
+                <w:lang w:val="vi-VN"/>
+              </w:rPr>
+              <w:t>""</w:t>
+            </w:r>
+            <w:r>
+              <w:rPr>
+                <w:rFonts w:ascii="Consolas" w:hAnsi="Consolas" w:cs="Consolas"/>
+                <w:color w:val="000000"/>
+                <w:sz w:val="19"/>
+                <w:szCs w:val="19"/>
+                <w:highlight w:val="white"/>
+                <w:lang w:val="vi-VN"/>
+              </w:rPr>
+              <w:t xml:space="preserve"> ]</w:t>
+            </w:r>
+          </w:p>
+          <w:p>
+            <w:pPr>
+              <w:autoSpaceDE w:val="0"/>
+              <w:autoSpaceDN w:val="0"/>
+              <w:adjustRightInd w:val="0"/>
+              <w:rPr>
+                <w:rFonts w:ascii="Consolas" w:hAnsi="Consolas" w:cs="Consolas"/>
+                <w:color w:val="000000"/>
+                <w:sz w:val="19"/>
+                <w:szCs w:val="19"/>
+                <w:highlight w:val="white"/>
+                <w:lang w:val="vi-VN"/>
+              </w:rPr>
+            </w:pPr>
+            <w:r>
+              <w:rPr>
+                <w:rFonts w:ascii="Consolas" w:hAnsi="Consolas" w:cs="Consolas"/>
+                <w:color w:val="000000"/>
+                <w:sz w:val="19"/>
+                <w:szCs w:val="19"/>
+                <w:highlight w:val="white"/>
+                <w:lang w:val="vi-VN"/>
+              </w:rPr>
+              <w:lastRenderedPageBreak/>
+              <w:t>}</w:t>
+            </w:r>
+          </w:p>
+          <w:p>
+            <w:pPr>
+              <w:autoSpaceDE w:val="0"/>
+              <w:autoSpaceDN w:val="0"/>
+              <w:adjustRightInd w:val="0"/>
+              <w:rPr>
+                <w:rFonts w:ascii="Consolas" w:hAnsi="Consolas" w:cs="Consolas"/>
+                <w:color w:val="000000"/>
+                <w:sz w:val="19"/>
+                <w:szCs w:val="19"/>
+                <w:highlight w:val="white"/>
+                <w:lang w:val="vi-VN"/>
+              </w:rPr>
+            </w:pPr>
+          </w:p>
+        </w:tc>
+      </w:tr>
+      <w:tr>
+        <w:tc>
+          <w:tcPr>
+            <w:tcW w:w="1701" w:type="dxa"/>
+            <w:shd w:val="clear" w:color="auto" w:fill="auto"/>
+            <w:vAlign w:val="center"/>
+          </w:tcPr>
+          <w:p>
+            <w:pPr>
+              <w:pStyle w:val="ListParagraph"/>
+              <w:ind w:left="0"/>
+              <w:jc w:val="center"/>
+              <w:rPr>
+                <w:rFonts w:ascii="Times New Roman" w:hAnsi="Times New Roman" w:cs="Times New Roman"/>
+                <w:b/>
+                <w:color w:val="FF0000"/>
+                <w:sz w:val="20"/>
+                <w:szCs w:val="20"/>
+              </w:rPr>
+            </w:pPr>
+            <w:r>
+              <w:rPr>
+                <w:rFonts w:ascii="Times New Roman" w:hAnsi="Times New Roman" w:cs="Times New Roman"/>
+                <w:b/>
+                <w:color w:val="FF0000"/>
+                <w:sz w:val="20"/>
+                <w:szCs w:val="20"/>
+              </w:rPr>
+              <w:lastRenderedPageBreak/>
+              <w:t>401</w:t>
+            </w:r>
+          </w:p>
+          <w:p>
+            <w:pPr>
+              <w:pStyle w:val="ListParagraph"/>
+              <w:ind w:left="0"/>
+              <w:rPr>
+                <w:rFonts w:ascii="Times New Roman" w:hAnsi="Times New Roman" w:cs="Times New Roman"/>
+                <w:color w:val="000000" w:themeColor="text1"/>
+                <w:sz w:val="20"/>
+                <w:szCs w:val="20"/>
+              </w:rPr>
+            </w:pPr>
+            <w:r>
+              <w:rPr>
+                <w:rFonts w:ascii="Times New Roman" w:hAnsi="Times New Roman" w:cs="Times New Roman"/>
+                <w:color w:val="000000" w:themeColor="text1"/>
+                <w:sz w:val="20"/>
+                <w:szCs w:val="20"/>
+              </w:rPr>
+              <w:t>No email or password contained in request header. Front-end should redirect user to login page.</w:t>
+            </w:r>
+          </w:p>
+        </w:tc>
+        <w:tc>
+          <w:tcPr>
+            <w:tcW w:w="9214" w:type="dxa"/>
+            <w:shd w:val="clear" w:color="auto" w:fill="auto"/>
+            <w:vAlign w:val="center"/>
+          </w:tcPr>
+          <w:p>
+            <w:pPr>
+              <w:autoSpaceDE w:val="0"/>
+              <w:autoSpaceDN w:val="0"/>
+              <w:adjustRightInd w:val="0"/>
+              <w:rPr>
+                <w:rFonts w:ascii="Consolas" w:hAnsi="Consolas" w:cs="Consolas"/>
+                <w:color w:val="000000"/>
+                <w:sz w:val="19"/>
+                <w:szCs w:val="19"/>
+                <w:highlight w:val="white"/>
+                <w:lang w:val="vi-VN"/>
+              </w:rPr>
+            </w:pPr>
+            <w:r>
+              <w:rPr>
+                <w:rFonts w:ascii="Consolas" w:hAnsi="Consolas" w:cs="Consolas"/>
+                <w:color w:val="000000"/>
+                <w:sz w:val="19"/>
+                <w:szCs w:val="19"/>
+                <w:highlight w:val="white"/>
+                <w:lang w:val="vi-VN"/>
+              </w:rPr>
+              <w:t>{</w:t>
+            </w:r>
+          </w:p>
+          <w:p>
+            <w:pPr>
+              <w:autoSpaceDE w:val="0"/>
+              <w:autoSpaceDN w:val="0"/>
+              <w:adjustRightInd w:val="0"/>
+              <w:rPr>
+                <w:rFonts w:ascii="Consolas" w:hAnsi="Consolas" w:cs="Consolas"/>
+                <w:color w:val="000000"/>
+                <w:sz w:val="19"/>
+                <w:szCs w:val="19"/>
+                <w:highlight w:val="white"/>
+                <w:lang w:val="vi-VN"/>
+              </w:rPr>
+            </w:pPr>
+            <w:r>
+              <w:rPr>
+                <w:rFonts w:ascii="Consolas" w:hAnsi="Consolas" w:cs="Consolas"/>
+                <w:color w:val="000000"/>
+                <w:sz w:val="19"/>
+                <w:szCs w:val="19"/>
+                <w:highlight w:val="white"/>
+                <w:lang w:val="vi-VN"/>
+              </w:rPr>
+              <w:t xml:space="preserve">  </w:t>
+            </w:r>
+            <w:r>
+              <w:rPr>
+                <w:rFonts w:ascii="Consolas" w:hAnsi="Consolas" w:cs="Consolas"/>
+                <w:color w:val="2E75B6"/>
+                <w:sz w:val="19"/>
+                <w:szCs w:val="19"/>
+                <w:highlight w:val="white"/>
+                <w:lang w:val="vi-VN"/>
+              </w:rPr>
+              <w:t>"Error"</w:t>
+            </w:r>
+            <w:r>
+              <w:rPr>
+                <w:rFonts w:ascii="Consolas" w:hAnsi="Consolas" w:cs="Consolas"/>
+                <w:color w:val="000000"/>
+                <w:sz w:val="19"/>
+                <w:szCs w:val="19"/>
+                <w:highlight w:val="white"/>
+                <w:lang w:val="vi-VN"/>
+              </w:rPr>
+              <w:t xml:space="preserve">: </w:t>
+            </w:r>
+            <w:r>
+              <w:rPr>
+                <w:rFonts w:ascii="Consolas" w:hAnsi="Consolas" w:cs="Consolas"/>
+                <w:color w:val="A31515"/>
+                <w:sz w:val="19"/>
+                <w:szCs w:val="19"/>
+                <w:highlight w:val="white"/>
+                <w:lang w:val="vi-VN"/>
+              </w:rPr>
+              <w:t>"W012"</w:t>
+            </w:r>
+          </w:p>
+          <w:p>
+            <w:pPr>
+              <w:rPr>
+                <w:rStyle w:val="sbrace"/>
+                <w:rFonts w:ascii="Times New Roman" w:hAnsi="Times New Roman" w:cs="Times New Roman"/>
+                <w:color w:val="000000" w:themeColor="text1"/>
+                <w:sz w:val="20"/>
+                <w:szCs w:val="20"/>
+              </w:rPr>
+            </w:pPr>
+            <w:r>
+              <w:rPr>
+                <w:rFonts w:ascii="Consolas" w:hAnsi="Consolas" w:cs="Consolas"/>
+                <w:color w:val="000000"/>
+                <w:sz w:val="19"/>
+                <w:szCs w:val="19"/>
+                <w:highlight w:val="white"/>
+                <w:lang w:val="vi-VN"/>
+              </w:rPr>
+              <w:t>}</w:t>
+            </w:r>
+          </w:p>
+        </w:tc>
+      </w:tr>
+      <w:tr>
+        <w:tc>
+          <w:tcPr>
+            <w:tcW w:w="1701" w:type="dxa"/>
+            <w:shd w:val="clear" w:color="auto" w:fill="auto"/>
+            <w:vAlign w:val="center"/>
+          </w:tcPr>
+          <w:p>
+            <w:pPr>
+              <w:pStyle w:val="ListParagraph"/>
+              <w:ind w:left="0"/>
+              <w:jc w:val="center"/>
+              <w:rPr>
+                <w:rFonts w:ascii="Times New Roman" w:hAnsi="Times New Roman" w:cs="Times New Roman"/>
+                <w:b/>
+                <w:color w:val="FF0000"/>
+                <w:sz w:val="20"/>
+                <w:szCs w:val="20"/>
+              </w:rPr>
+            </w:pPr>
+            <w:r>
+              <w:rPr>
+                <w:rFonts w:ascii="Times New Roman" w:hAnsi="Times New Roman" w:cs="Times New Roman"/>
+                <w:b/>
+                <w:color w:val="FF0000"/>
+                <w:sz w:val="20"/>
+                <w:szCs w:val="20"/>
+              </w:rPr>
+              <w:t>401</w:t>
+            </w:r>
+          </w:p>
+          <w:p>
+            <w:pPr>
+              <w:pStyle w:val="ListParagraph"/>
+              <w:ind w:left="0"/>
+              <w:rPr>
+                <w:rFonts w:ascii="Times New Roman" w:hAnsi="Times New Roman" w:cs="Times New Roman"/>
+                <w:color w:val="000000" w:themeColor="text1"/>
+                <w:sz w:val="20"/>
+                <w:szCs w:val="20"/>
+              </w:rPr>
+            </w:pPr>
+            <w:r>
+              <w:rPr>
+                <w:rFonts w:ascii="Times New Roman" w:hAnsi="Times New Roman" w:cs="Times New Roman"/>
+                <w:color w:val="000000" w:themeColor="text1"/>
+                <w:sz w:val="20"/>
+                <w:szCs w:val="20"/>
+              </w:rPr>
+              <w:t>Account has been disabled.</w:t>
+            </w:r>
+          </w:p>
+        </w:tc>
+        <w:tc>
+          <w:tcPr>
+            <w:tcW w:w="9214" w:type="dxa"/>
+            <w:shd w:val="clear" w:color="auto" w:fill="auto"/>
+            <w:vAlign w:val="center"/>
+          </w:tcPr>
+          <w:p>
+            <w:pPr>
+              <w:autoSpaceDE w:val="0"/>
+              <w:autoSpaceDN w:val="0"/>
+              <w:adjustRightInd w:val="0"/>
+              <w:rPr>
+                <w:rFonts w:ascii="Consolas" w:hAnsi="Consolas" w:cs="Consolas"/>
+                <w:color w:val="000000"/>
+                <w:sz w:val="19"/>
+                <w:szCs w:val="19"/>
+                <w:highlight w:val="white"/>
+                <w:lang w:val="vi-VN"/>
+              </w:rPr>
+            </w:pPr>
+            <w:r>
+              <w:rPr>
+                <w:rFonts w:ascii="Consolas" w:hAnsi="Consolas" w:cs="Consolas"/>
+                <w:color w:val="000000"/>
+                <w:sz w:val="19"/>
+                <w:szCs w:val="19"/>
+                <w:highlight w:val="white"/>
+                <w:lang w:val="vi-VN"/>
+              </w:rPr>
+              <w:t>{</w:t>
+            </w:r>
+          </w:p>
+          <w:p>
+            <w:pPr>
+              <w:autoSpaceDE w:val="0"/>
+              <w:autoSpaceDN w:val="0"/>
+              <w:adjustRightInd w:val="0"/>
+              <w:rPr>
+                <w:rFonts w:ascii="Consolas" w:hAnsi="Consolas" w:cs="Consolas"/>
+                <w:color w:val="000000"/>
+                <w:sz w:val="19"/>
+                <w:szCs w:val="19"/>
+                <w:highlight w:val="white"/>
+                <w:lang w:val="vi-VN"/>
+              </w:rPr>
+            </w:pPr>
+            <w:r>
+              <w:rPr>
+                <w:rFonts w:ascii="Consolas" w:hAnsi="Consolas" w:cs="Consolas"/>
+                <w:color w:val="000000"/>
+                <w:sz w:val="19"/>
+                <w:szCs w:val="19"/>
+                <w:highlight w:val="white"/>
+                <w:lang w:val="vi-VN"/>
+              </w:rPr>
+              <w:t xml:space="preserve">  </w:t>
+            </w:r>
+            <w:r>
+              <w:rPr>
+                <w:rFonts w:ascii="Consolas" w:hAnsi="Consolas" w:cs="Consolas"/>
+                <w:color w:val="2E75B6"/>
+                <w:sz w:val="19"/>
+                <w:szCs w:val="19"/>
+                <w:highlight w:val="white"/>
+                <w:lang w:val="vi-VN"/>
+              </w:rPr>
+              <w:t>"Error"</w:t>
+            </w:r>
+            <w:r>
+              <w:rPr>
+                <w:rFonts w:ascii="Consolas" w:hAnsi="Consolas" w:cs="Consolas"/>
+                <w:color w:val="000000"/>
+                <w:sz w:val="19"/>
+                <w:szCs w:val="19"/>
+                <w:highlight w:val="white"/>
+                <w:lang w:val="vi-VN"/>
+              </w:rPr>
+              <w:t xml:space="preserve">: </w:t>
+            </w:r>
+            <w:r>
+              <w:rPr>
+                <w:rFonts w:ascii="Consolas" w:hAnsi="Consolas" w:cs="Consolas"/>
+                <w:color w:val="A31515"/>
+                <w:sz w:val="19"/>
+                <w:szCs w:val="19"/>
+                <w:highlight w:val="white"/>
+                <w:lang w:val="vi-VN"/>
+              </w:rPr>
+              <w:t>"</w:t>
+            </w:r>
+            <w:r>
+              <w:rPr>
+                <w:rFonts w:ascii="Consolas" w:hAnsi="Consolas" w:cs="Consolas"/>
+                <w:color w:val="A31515"/>
+                <w:sz w:val="19"/>
+                <w:szCs w:val="19"/>
+                <w:highlight w:val="white"/>
+              </w:rPr>
+              <w:t>W002</w:t>
+            </w:r>
+            <w:r>
+              <w:rPr>
+                <w:rFonts w:ascii="Consolas" w:hAnsi="Consolas" w:cs="Consolas"/>
+                <w:color w:val="A31515"/>
+                <w:sz w:val="19"/>
+                <w:szCs w:val="19"/>
+                <w:highlight w:val="white"/>
+                <w:lang w:val="vi-VN"/>
+              </w:rPr>
+              <w:t>"</w:t>
+            </w:r>
+          </w:p>
+          <w:p>
+            <w:pPr>
+              <w:autoSpaceDE w:val="0"/>
+              <w:autoSpaceDN w:val="0"/>
+              <w:adjustRightInd w:val="0"/>
+              <w:rPr>
+                <w:rFonts w:ascii="Consolas" w:hAnsi="Consolas" w:cs="Consolas"/>
+                <w:color w:val="000000"/>
+                <w:sz w:val="19"/>
+                <w:szCs w:val="19"/>
+                <w:highlight w:val="white"/>
+                <w:lang w:val="vi-VN"/>
+              </w:rPr>
+            </w:pPr>
+            <w:r>
+              <w:rPr>
+                <w:rFonts w:ascii="Consolas" w:hAnsi="Consolas" w:cs="Consolas"/>
+                <w:color w:val="000000"/>
+                <w:sz w:val="19"/>
+                <w:szCs w:val="19"/>
+                <w:highlight w:val="white"/>
+                <w:lang w:val="vi-VN"/>
+              </w:rPr>
+              <w:t>}</w:t>
+            </w:r>
+          </w:p>
+        </w:tc>
+      </w:tr>
+      <w:tr>
+        <w:tc>
+          <w:tcPr>
+            <w:tcW w:w="1701" w:type="dxa"/>
+            <w:shd w:val="clear" w:color="auto" w:fill="auto"/>
+            <w:vAlign w:val="center"/>
+          </w:tcPr>
+          <w:p>
+            <w:pPr>
+              <w:pStyle w:val="ListParagraph"/>
+              <w:ind w:left="0"/>
+              <w:jc w:val="center"/>
+              <w:rPr>
+                <w:rFonts w:ascii="Times New Roman" w:hAnsi="Times New Roman" w:cs="Times New Roman"/>
+                <w:b/>
+                <w:color w:val="FF0000"/>
+                <w:sz w:val="20"/>
+                <w:szCs w:val="20"/>
+              </w:rPr>
+            </w:pPr>
+            <w:r>
+              <w:rPr>
+                <w:rFonts w:ascii="Times New Roman" w:hAnsi="Times New Roman" w:cs="Times New Roman"/>
+                <w:b/>
+                <w:color w:val="FF0000"/>
+                <w:sz w:val="20"/>
+                <w:szCs w:val="20"/>
+              </w:rPr>
+              <w:t>401</w:t>
+            </w:r>
+          </w:p>
+          <w:p>
+            <w:pPr>
+              <w:pStyle w:val="ListParagraph"/>
+              <w:ind w:left="0"/>
+              <w:rPr>
+                <w:rFonts w:ascii="Times New Roman" w:hAnsi="Times New Roman" w:cs="Times New Roman"/>
+                <w:color w:val="000000" w:themeColor="text1"/>
+                <w:sz w:val="20"/>
+                <w:szCs w:val="20"/>
+              </w:rPr>
+            </w:pPr>
+            <w:r>
+              <w:rPr>
+                <w:rFonts w:ascii="Times New Roman" w:hAnsi="Times New Roman" w:cs="Times New Roman"/>
+                <w:color w:val="000000" w:themeColor="text1"/>
+                <w:sz w:val="20"/>
+                <w:szCs w:val="20"/>
+              </w:rPr>
+              <w:t>Account is pending</w:t>
+            </w:r>
+            <w:r>
+              <w:rPr>
+                <w:rFonts w:ascii="Times New Roman" w:hAnsi="Times New Roman" w:cs="Times New Roman"/>
+                <w:color w:val="000000" w:themeColor="text1"/>
+                <w:sz w:val="20"/>
+                <w:szCs w:val="20"/>
+              </w:rPr>
+              <w:t>.</w:t>
+            </w:r>
+          </w:p>
+        </w:tc>
+        <w:tc>
+          <w:tcPr>
+            <w:tcW w:w="9214" w:type="dxa"/>
+            <w:shd w:val="clear" w:color="auto" w:fill="auto"/>
+            <w:vAlign w:val="center"/>
+          </w:tcPr>
+          <w:p>
+            <w:pPr>
+              <w:autoSpaceDE w:val="0"/>
+              <w:autoSpaceDN w:val="0"/>
+              <w:adjustRightInd w:val="0"/>
+              <w:rPr>
+                <w:rFonts w:ascii="Consolas" w:hAnsi="Consolas" w:cs="Consolas"/>
+                <w:color w:val="000000"/>
+                <w:sz w:val="19"/>
+                <w:szCs w:val="19"/>
+                <w:highlight w:val="white"/>
+                <w:lang w:val="vi-VN"/>
+              </w:rPr>
+            </w:pPr>
+            <w:r>
+              <w:rPr>
+                <w:rFonts w:ascii="Consolas" w:hAnsi="Consolas" w:cs="Consolas"/>
+                <w:color w:val="000000"/>
+                <w:sz w:val="19"/>
+                <w:szCs w:val="19"/>
+                <w:highlight w:val="white"/>
+                <w:lang w:val="vi-VN"/>
+              </w:rPr>
+              <w:t>{</w:t>
+            </w:r>
+          </w:p>
+          <w:p>
+            <w:pPr>
+              <w:autoSpaceDE w:val="0"/>
+              <w:autoSpaceDN w:val="0"/>
+              <w:adjustRightInd w:val="0"/>
+              <w:rPr>
+                <w:rFonts w:ascii="Consolas" w:hAnsi="Consolas" w:cs="Consolas"/>
+                <w:color w:val="000000"/>
+                <w:sz w:val="19"/>
+                <w:szCs w:val="19"/>
+                <w:highlight w:val="white"/>
+                <w:lang w:val="vi-VN"/>
+              </w:rPr>
+            </w:pPr>
+            <w:r>
+              <w:rPr>
+                <w:rFonts w:ascii="Consolas" w:hAnsi="Consolas" w:cs="Consolas"/>
+                <w:color w:val="000000"/>
+                <w:sz w:val="19"/>
+                <w:szCs w:val="19"/>
+                <w:highlight w:val="white"/>
+                <w:lang w:val="vi-VN"/>
+              </w:rPr>
+              <w:t xml:space="preserve">  </w:t>
+            </w:r>
+            <w:r>
+              <w:rPr>
+                <w:rFonts w:ascii="Consolas" w:hAnsi="Consolas" w:cs="Consolas"/>
+                <w:color w:val="2E75B6"/>
+                <w:sz w:val="19"/>
+                <w:szCs w:val="19"/>
+                <w:highlight w:val="white"/>
+                <w:lang w:val="vi-VN"/>
+              </w:rPr>
+              <w:t>"Error"</w:t>
+            </w:r>
+            <w:r>
+              <w:rPr>
+                <w:rFonts w:ascii="Consolas" w:hAnsi="Consolas" w:cs="Consolas"/>
+                <w:color w:val="000000"/>
+                <w:sz w:val="19"/>
+                <w:szCs w:val="19"/>
+                <w:highlight w:val="white"/>
+                <w:lang w:val="vi-VN"/>
+              </w:rPr>
+              <w:t xml:space="preserve">: </w:t>
+            </w:r>
+            <w:r>
+              <w:rPr>
+                <w:rFonts w:ascii="Consolas" w:hAnsi="Consolas" w:cs="Consolas"/>
+                <w:color w:val="A31515"/>
+                <w:sz w:val="19"/>
+                <w:szCs w:val="19"/>
+                <w:highlight w:val="white"/>
+                <w:lang w:val="vi-VN"/>
+              </w:rPr>
+              <w:t>"</w:t>
+            </w:r>
+            <w:r>
+              <w:rPr>
+                <w:rFonts w:ascii="Consolas" w:hAnsi="Consolas" w:cs="Consolas"/>
+                <w:color w:val="A31515"/>
+                <w:sz w:val="19"/>
+                <w:szCs w:val="19"/>
+                <w:highlight w:val="white"/>
+              </w:rPr>
+              <w:t>W001</w:t>
+            </w:r>
+            <w:r>
+              <w:rPr>
+                <w:rFonts w:ascii="Consolas" w:hAnsi="Consolas" w:cs="Consolas"/>
+                <w:color w:val="A31515"/>
+                <w:sz w:val="19"/>
+                <w:szCs w:val="19"/>
+                <w:highlight w:val="white"/>
+                <w:lang w:val="vi-VN"/>
+              </w:rPr>
+              <w:t>"</w:t>
+            </w:r>
+          </w:p>
+          <w:p>
+            <w:pPr>
+              <w:autoSpaceDE w:val="0"/>
+              <w:autoSpaceDN w:val="0"/>
+              <w:adjustRightInd w:val="0"/>
+              <w:rPr>
+                <w:rFonts w:ascii="Consolas" w:hAnsi="Consolas" w:cs="Consolas"/>
+                <w:color w:val="000000"/>
+                <w:sz w:val="19"/>
+                <w:szCs w:val="19"/>
+                <w:highlight w:val="white"/>
+                <w:lang w:val="vi-VN"/>
+              </w:rPr>
+            </w:pPr>
+            <w:r>
+              <w:rPr>
+                <w:rFonts w:ascii="Consolas" w:hAnsi="Consolas" w:cs="Consolas"/>
+                <w:color w:val="000000"/>
+                <w:sz w:val="19"/>
+                <w:szCs w:val="19"/>
+                <w:highlight w:val="white"/>
+                <w:lang w:val="vi-VN"/>
+              </w:rPr>
+              <w:t>}</w:t>
+            </w:r>
+          </w:p>
+        </w:tc>
+      </w:tr>
+      <w:tr>
+        <w:tc>
+          <w:tcPr>
+            <w:tcW w:w="1701" w:type="dxa"/>
+            <w:shd w:val="clear" w:color="auto" w:fill="auto"/>
+            <w:vAlign w:val="center"/>
+          </w:tcPr>
+          <w:p>
+            <w:pPr>
+              <w:pStyle w:val="ListParagraph"/>
+              <w:ind w:left="0"/>
+              <w:jc w:val="center"/>
+              <w:rPr>
+                <w:rFonts w:ascii="Times New Roman" w:hAnsi="Times New Roman" w:cs="Times New Roman"/>
+                <w:b/>
+                <w:color w:val="FF0000"/>
+                <w:sz w:val="20"/>
+                <w:szCs w:val="20"/>
+              </w:rPr>
+            </w:pPr>
+            <w:r>
+              <w:rPr>
+                <w:rFonts w:ascii="Times New Roman" w:hAnsi="Times New Roman" w:cs="Times New Roman"/>
+                <w:b/>
+                <w:color w:val="FF0000"/>
+                <w:sz w:val="20"/>
+                <w:szCs w:val="20"/>
+              </w:rPr>
+              <w:t>403</w:t>
+            </w:r>
+          </w:p>
+          <w:p>
+            <w:pPr>
+              <w:pStyle w:val="ListParagraph"/>
+              <w:ind w:left="0"/>
+              <w:rPr>
+                <w:rFonts w:ascii="Times New Roman" w:hAnsi="Times New Roman" w:cs="Times New Roman"/>
+                <w:color w:val="000000" w:themeColor="text1"/>
+                <w:sz w:val="20"/>
+                <w:szCs w:val="20"/>
+              </w:rPr>
+            </w:pPr>
+            <w:r>
+              <w:rPr>
+                <w:rFonts w:ascii="Times New Roman" w:hAnsi="Times New Roman" w:cs="Times New Roman"/>
+                <w:color w:val="000000" w:themeColor="text1"/>
+                <w:sz w:val="20"/>
+                <w:szCs w:val="20"/>
+              </w:rPr>
+              <w:t>Account is not allowed to access the function.</w:t>
+            </w:r>
+          </w:p>
+        </w:tc>
+        <w:tc>
+          <w:tcPr>
+            <w:tcW w:w="9214" w:type="dxa"/>
+            <w:shd w:val="clear" w:color="auto" w:fill="auto"/>
+            <w:vAlign w:val="center"/>
+          </w:tcPr>
+          <w:p>
+            <w:pPr>
+              <w:autoSpaceDE w:val="0"/>
+              <w:autoSpaceDN w:val="0"/>
+              <w:adjustRightInd w:val="0"/>
+              <w:rPr>
+                <w:rFonts w:ascii="Consolas" w:hAnsi="Consolas" w:cs="Consolas"/>
+                <w:color w:val="000000"/>
+                <w:sz w:val="19"/>
+                <w:szCs w:val="19"/>
+                <w:highlight w:val="white"/>
+                <w:lang w:val="vi-VN"/>
+              </w:rPr>
+            </w:pPr>
+            <w:r>
+              <w:rPr>
+                <w:rFonts w:ascii="Consolas" w:hAnsi="Consolas" w:cs="Consolas"/>
+                <w:color w:val="000000"/>
+                <w:sz w:val="19"/>
+                <w:szCs w:val="19"/>
+                <w:highlight w:val="white"/>
+                <w:lang w:val="vi-VN"/>
+              </w:rPr>
+              <w:t>{</w:t>
+            </w:r>
+          </w:p>
+          <w:p>
+            <w:pPr>
+              <w:autoSpaceDE w:val="0"/>
+              <w:autoSpaceDN w:val="0"/>
+              <w:adjustRightInd w:val="0"/>
+              <w:rPr>
+                <w:rFonts w:ascii="Consolas" w:hAnsi="Consolas" w:cs="Consolas"/>
+                <w:color w:val="000000"/>
+                <w:sz w:val="19"/>
+                <w:szCs w:val="19"/>
+                <w:highlight w:val="white"/>
+                <w:lang w:val="vi-VN"/>
+              </w:rPr>
+            </w:pPr>
+            <w:r>
+              <w:rPr>
+                <w:rFonts w:ascii="Consolas" w:hAnsi="Consolas" w:cs="Consolas"/>
+                <w:color w:val="000000"/>
+                <w:sz w:val="19"/>
+                <w:szCs w:val="19"/>
+                <w:highlight w:val="white"/>
+                <w:lang w:val="vi-VN"/>
+              </w:rPr>
+              <w:t xml:space="preserve">  </w:t>
+            </w:r>
+            <w:r>
+              <w:rPr>
+                <w:rFonts w:ascii="Consolas" w:hAnsi="Consolas" w:cs="Consolas"/>
+                <w:color w:val="2E75B6"/>
+                <w:sz w:val="19"/>
+                <w:szCs w:val="19"/>
+                <w:highlight w:val="white"/>
+                <w:lang w:val="vi-VN"/>
+              </w:rPr>
+              <w:t>"Error"</w:t>
+            </w:r>
+            <w:r>
+              <w:rPr>
+                <w:rFonts w:ascii="Consolas" w:hAnsi="Consolas" w:cs="Consolas"/>
+                <w:color w:val="000000"/>
+                <w:sz w:val="19"/>
+                <w:szCs w:val="19"/>
+                <w:highlight w:val="white"/>
+                <w:lang w:val="vi-VN"/>
+              </w:rPr>
+              <w:t xml:space="preserve">: </w:t>
+            </w:r>
+            <w:r>
+              <w:rPr>
+                <w:rFonts w:ascii="Consolas" w:hAnsi="Consolas" w:cs="Consolas"/>
+                <w:color w:val="A31515"/>
+                <w:sz w:val="19"/>
+                <w:szCs w:val="19"/>
+                <w:highlight w:val="white"/>
+                <w:lang w:val="vi-VN"/>
+              </w:rPr>
+              <w:t>"</w:t>
+            </w:r>
+            <w:r>
+              <w:rPr>
+                <w:rFonts w:ascii="Consolas" w:hAnsi="Consolas" w:cs="Consolas"/>
+                <w:color w:val="A31515"/>
+                <w:sz w:val="19"/>
+                <w:szCs w:val="19"/>
+                <w:highlight w:val="white"/>
+              </w:rPr>
+              <w:t>W013</w:t>
+            </w:r>
+            <w:r>
+              <w:rPr>
+                <w:rFonts w:ascii="Consolas" w:hAnsi="Consolas" w:cs="Consolas"/>
+                <w:color w:val="A31515"/>
+                <w:sz w:val="19"/>
+                <w:szCs w:val="19"/>
+                <w:highlight w:val="white"/>
+                <w:lang w:val="vi-VN"/>
+              </w:rPr>
+              <w:t>"</w:t>
+            </w:r>
+          </w:p>
+          <w:p>
+            <w:pPr>
+              <w:rPr>
+                <w:rStyle w:val="sbrace"/>
+                <w:rFonts w:ascii="Times New Roman" w:hAnsi="Times New Roman" w:cs="Times New Roman"/>
+                <w:color w:val="000000" w:themeColor="text1"/>
+                <w:sz w:val="20"/>
+                <w:szCs w:val="20"/>
+              </w:rPr>
+            </w:pPr>
+            <w:r>
+              <w:rPr>
+                <w:rFonts w:ascii="Consolas" w:hAnsi="Consolas" w:cs="Consolas"/>
+                <w:color w:val="000000"/>
+                <w:sz w:val="19"/>
+                <w:szCs w:val="19"/>
+                <w:highlight w:val="white"/>
+                <w:lang w:val="vi-VN"/>
+              </w:rPr>
+              <w:t>}</w:t>
+            </w:r>
+          </w:p>
+        </w:tc>
+      </w:tr>
+      <w:tr>
+        <w:tc>
+          <w:tcPr>
+            <w:tcW w:w="1701" w:type="dxa"/>
+            <w:shd w:val="clear" w:color="auto" w:fill="auto"/>
+            <w:vAlign w:val="center"/>
+          </w:tcPr>
+          <w:p>
+            <w:pPr>
+              <w:pStyle w:val="ListParagraph"/>
+              <w:ind w:left="0"/>
+              <w:jc w:val="center"/>
+              <w:rPr>
+                <w:rFonts w:ascii="Times New Roman" w:hAnsi="Times New Roman" w:cs="Times New Roman"/>
+                <w:b/>
+                <w:color w:val="FF0000"/>
+                <w:sz w:val="20"/>
+                <w:szCs w:val="20"/>
+              </w:rPr>
+            </w:pPr>
+            <w:r>
+              <w:rPr>
+                <w:rFonts w:ascii="Times New Roman" w:hAnsi="Times New Roman" w:cs="Times New Roman"/>
+                <w:b/>
+                <w:color w:val="FF0000"/>
+                <w:sz w:val="20"/>
+                <w:szCs w:val="20"/>
+              </w:rPr>
+              <w:t>500</w:t>
+            </w:r>
+          </w:p>
+          <w:p>
+            <w:pPr>
+              <w:pStyle w:val="ListParagraph"/>
+              <w:ind w:left="0"/>
+              <w:rPr>
+                <w:rFonts w:ascii="Times New Roman" w:hAnsi="Times New Roman" w:cs="Times New Roman"/>
+                <w:color w:val="000000" w:themeColor="text1"/>
+                <w:sz w:val="20"/>
+                <w:szCs w:val="20"/>
+              </w:rPr>
+            </w:pPr>
+            <w:r>
+              <w:rPr>
+                <w:rFonts w:ascii="Times New Roman" w:hAnsi="Times New Roman" w:cs="Times New Roman"/>
+                <w:color w:val="000000" w:themeColor="text1"/>
+                <w:sz w:val="20"/>
+                <w:szCs w:val="20"/>
+              </w:rPr>
+              <w:t>Something is wrong with server. Tell client to try again.</w:t>
+            </w:r>
+          </w:p>
+        </w:tc>
+        <w:tc>
+          <w:tcPr>
+            <w:tcW w:w="9214" w:type="dxa"/>
+            <w:shd w:val="clear" w:color="auto" w:fill="auto"/>
+            <w:vAlign w:val="center"/>
+          </w:tcPr>
+          <w:p>
+            <w:pPr>
+              <w:autoSpaceDE w:val="0"/>
+              <w:autoSpaceDN w:val="0"/>
+              <w:adjustRightInd w:val="0"/>
+              <w:rPr>
+                <w:rFonts w:ascii="Consolas" w:hAnsi="Consolas" w:cs="Consolas"/>
+                <w:color w:val="000000"/>
+                <w:sz w:val="19"/>
+                <w:szCs w:val="19"/>
+                <w:highlight w:val="white"/>
+                <w:lang w:val="vi-VN"/>
+              </w:rPr>
+            </w:pPr>
+            <w:r>
+              <w:rPr>
+                <w:rFonts w:ascii="Consolas" w:hAnsi="Consolas" w:cs="Consolas"/>
+                <w:color w:val="000000"/>
+                <w:sz w:val="19"/>
+                <w:szCs w:val="19"/>
+                <w:highlight w:val="white"/>
+                <w:lang w:val="vi-VN"/>
+              </w:rPr>
+              <w:t>{</w:t>
+            </w:r>
+          </w:p>
+          <w:p>
+            <w:pPr>
+              <w:autoSpaceDE w:val="0"/>
+              <w:autoSpaceDN w:val="0"/>
+              <w:adjustRightInd w:val="0"/>
+              <w:rPr>
+                <w:rFonts w:ascii="Consolas" w:hAnsi="Consolas" w:cs="Consolas"/>
+                <w:color w:val="000000"/>
+                <w:sz w:val="19"/>
+                <w:szCs w:val="19"/>
+                <w:highlight w:val="white"/>
+                <w:lang w:val="vi-VN"/>
+              </w:rPr>
+            </w:pPr>
+            <w:r>
+              <w:rPr>
+                <w:rFonts w:ascii="Consolas" w:hAnsi="Consolas" w:cs="Consolas"/>
+                <w:color w:val="000000"/>
+                <w:sz w:val="19"/>
+                <w:szCs w:val="19"/>
+                <w:highlight w:val="white"/>
+                <w:lang w:val="vi-VN"/>
+              </w:rPr>
+              <w:t xml:space="preserve">  </w:t>
+            </w:r>
+            <w:r>
+              <w:rPr>
+                <w:rFonts w:ascii="Consolas" w:hAnsi="Consolas" w:cs="Consolas"/>
+                <w:color w:val="2E75B6"/>
+                <w:sz w:val="19"/>
+                <w:szCs w:val="19"/>
+                <w:highlight w:val="white"/>
+                <w:lang w:val="vi-VN"/>
+              </w:rPr>
+              <w:t>"Error"</w:t>
+            </w:r>
+            <w:r>
+              <w:rPr>
+                <w:rFonts w:ascii="Consolas" w:hAnsi="Consolas" w:cs="Consolas"/>
+                <w:color w:val="000000"/>
+                <w:sz w:val="19"/>
+                <w:szCs w:val="19"/>
+                <w:highlight w:val="white"/>
+                <w:lang w:val="vi-VN"/>
+              </w:rPr>
+              <w:t xml:space="preserve">: </w:t>
+            </w:r>
+            <w:r>
+              <w:rPr>
+                <w:rFonts w:ascii="Consolas" w:hAnsi="Consolas" w:cs="Consolas"/>
+                <w:color w:val="A31515"/>
+                <w:sz w:val="19"/>
+                <w:szCs w:val="19"/>
+                <w:highlight w:val="white"/>
+                <w:lang w:val="vi-VN"/>
+              </w:rPr>
+              <w:t>"</w:t>
+            </w:r>
+            <w:r>
+              <w:rPr>
+                <w:rFonts w:ascii="Consolas" w:hAnsi="Consolas" w:cs="Consolas"/>
+                <w:color w:val="A31515"/>
+                <w:sz w:val="19"/>
+                <w:szCs w:val="19"/>
+                <w:highlight w:val="white"/>
+              </w:rPr>
+              <w:t>W021</w:t>
+            </w:r>
+            <w:r>
+              <w:rPr>
+                <w:rFonts w:ascii="Consolas" w:hAnsi="Consolas" w:cs="Consolas"/>
+                <w:color w:val="A31515"/>
+                <w:sz w:val="19"/>
+                <w:szCs w:val="19"/>
+                <w:highlight w:val="white"/>
+                <w:lang w:val="vi-VN"/>
+              </w:rPr>
+              <w:t>"</w:t>
+            </w:r>
+          </w:p>
+          <w:p>
+            <w:pPr>
+              <w:rPr>
+                <w:rStyle w:val="sbrace"/>
+                <w:rFonts w:ascii="Times New Roman" w:hAnsi="Times New Roman" w:cs="Times New Roman"/>
+                <w:color w:val="000000" w:themeColor="text1"/>
+                <w:sz w:val="20"/>
+                <w:szCs w:val="20"/>
+              </w:rPr>
+            </w:pPr>
+            <w:r>
+              <w:rPr>
+                <w:rFonts w:ascii="Consolas" w:hAnsi="Consolas" w:cs="Consolas"/>
+                <w:color w:val="000000"/>
+                <w:sz w:val="19"/>
+                <w:szCs w:val="19"/>
+                <w:highlight w:val="white"/>
+                <w:lang w:val="vi-VN"/>
+              </w:rPr>
+              <w:t>}</w:t>
+            </w:r>
+          </w:p>
+        </w:tc>
+      </w:tr>
+    </w:tbl>
+    <w:p>
+      <w:pPr>
+        <w:rPr>
+          <w:rFonts w:ascii="Times New Roman" w:hAnsi="Times New Roman" w:cs="Times New Roman"/>
+          <w:color w:val="000000" w:themeColor="text1"/>
+          <w:sz w:val="20"/>
+          <w:szCs w:val="20"/>
+        </w:rPr>
+      </w:pPr>
+    </w:p>
     <w:p>
       <w:pPr>
         <w:rPr>

</xml_diff>

<commit_message>
- Update place api document.
</commit_message>
<xml_diff>
--- a/002 - DOCUMENT/API Documentation/Olives/api_endpoints_account.docx
+++ b/002 - DOCUMENT/API Documentation/Olives/api_endpoints_account.docx
@@ -2513,17 +2513,15 @@
                 <w:sz w:val="19"/>
                 <w:szCs w:val="19"/>
                 <w:highlight w:val="white"/>
-                <w:lang w:val="vi-VN"/>
-              </w:rPr>
-            </w:pPr>
-            <w:r>
-              <w:rPr>
-                <w:rFonts w:ascii="Consolas" w:hAnsi="Consolas" w:cs="Consolas"/>
-                <w:color w:val="000000"/>
-                <w:sz w:val="19"/>
-                <w:szCs w:val="19"/>
-                <w:highlight w:val="white"/>
-                <w:lang w:val="vi-VN"/>
+              </w:rPr>
+            </w:pPr>
+            <w:r>
+              <w:rPr>
+                <w:rFonts w:ascii="Consolas" w:hAnsi="Consolas" w:cs="Consolas"/>
+                <w:color w:val="000000"/>
+                <w:sz w:val="19"/>
+                <w:szCs w:val="19"/>
+                <w:highlight w:val="white"/>
               </w:rPr>
               <w:t>{</w:t>
             </w:r>
@@ -2539,17 +2537,15 @@
                 <w:sz w:val="19"/>
                 <w:szCs w:val="19"/>
                 <w:highlight w:val="white"/>
-                <w:lang w:val="vi-VN"/>
-              </w:rPr>
-            </w:pPr>
-            <w:r>
-              <w:rPr>
-                <w:rFonts w:ascii="Consolas" w:hAnsi="Consolas" w:cs="Consolas"/>
-                <w:color w:val="000000"/>
-                <w:sz w:val="19"/>
-                <w:szCs w:val="19"/>
-                <w:highlight w:val="white"/>
-                <w:lang w:val="vi-VN"/>
+              </w:rPr>
+            </w:pPr>
+            <w:r>
+              <w:rPr>
+                <w:rFonts w:ascii="Consolas" w:hAnsi="Consolas" w:cs="Consolas"/>
+                <w:color w:val="000000"/>
+                <w:sz w:val="19"/>
+                <w:szCs w:val="19"/>
+                <w:highlight w:val="white"/>
               </w:rPr>
               <w:t xml:space="preserve">  </w:t>
             </w:r>
@@ -2560,7 +2556,6 @@
                 <w:sz w:val="19"/>
                 <w:szCs w:val="19"/>
                 <w:highlight w:val="white"/>
-                <w:lang w:val="vi-VN"/>
               </w:rPr>
               <w:t>"Doctors"</w:t>
             </w:r>
@@ -2571,7 +2566,6 @@
                 <w:sz w:val="19"/>
                 <w:szCs w:val="19"/>
                 <w:highlight w:val="white"/>
-                <w:lang w:val="vi-VN"/>
               </w:rPr>
               <w:t>: [</w:t>
             </w:r>
@@ -2587,17 +2581,15 @@
                 <w:sz w:val="19"/>
                 <w:szCs w:val="19"/>
                 <w:highlight w:val="white"/>
-                <w:lang w:val="vi-VN"/>
-              </w:rPr>
-            </w:pPr>
-            <w:r>
-              <w:rPr>
-                <w:rFonts w:ascii="Consolas" w:hAnsi="Consolas" w:cs="Consolas"/>
-                <w:color w:val="000000"/>
-                <w:sz w:val="19"/>
-                <w:szCs w:val="19"/>
-                <w:highlight w:val="white"/>
-                <w:lang w:val="vi-VN"/>
+              </w:rPr>
+            </w:pPr>
+            <w:r>
+              <w:rPr>
+                <w:rFonts w:ascii="Consolas" w:hAnsi="Consolas" w:cs="Consolas"/>
+                <w:color w:val="000000"/>
+                <w:sz w:val="19"/>
+                <w:szCs w:val="19"/>
+                <w:highlight w:val="white"/>
               </w:rPr>
               <w:t xml:space="preserve">    {</w:t>
             </w:r>
@@ -2613,17 +2605,15 @@
                 <w:sz w:val="19"/>
                 <w:szCs w:val="19"/>
                 <w:highlight w:val="white"/>
-                <w:lang w:val="vi-VN"/>
-              </w:rPr>
-            </w:pPr>
-            <w:r>
-              <w:rPr>
-                <w:rFonts w:ascii="Consolas" w:hAnsi="Consolas" w:cs="Consolas"/>
-                <w:color w:val="000000"/>
-                <w:sz w:val="19"/>
-                <w:szCs w:val="19"/>
-                <w:highlight w:val="white"/>
-                <w:lang w:val="vi-VN"/>
+              </w:rPr>
+            </w:pPr>
+            <w:r>
+              <w:rPr>
+                <w:rFonts w:ascii="Consolas" w:hAnsi="Consolas" w:cs="Consolas"/>
+                <w:color w:val="000000"/>
+                <w:sz w:val="19"/>
+                <w:szCs w:val="19"/>
+                <w:highlight w:val="white"/>
               </w:rPr>
               <w:t xml:space="preserve">      </w:t>
             </w:r>
@@ -2634,7 +2624,6 @@
                 <w:sz w:val="19"/>
                 <w:szCs w:val="19"/>
                 <w:highlight w:val="white"/>
-                <w:lang w:val="vi-VN"/>
               </w:rPr>
               <w:t>"Id"</w:t>
             </w:r>
@@ -2645,9 +2634,8 @@
                 <w:sz w:val="19"/>
                 <w:szCs w:val="19"/>
                 <w:highlight w:val="white"/>
-                <w:lang w:val="vi-VN"/>
-              </w:rPr>
-              <w:t>: 27,</w:t>
+              </w:rPr>
+              <w:t>: 0,</w:t>
             </w:r>
           </w:p>
           <w:p>
@@ -2661,17 +2649,15 @@
                 <w:sz w:val="19"/>
                 <w:szCs w:val="19"/>
                 <w:highlight w:val="white"/>
-                <w:lang w:val="vi-VN"/>
-              </w:rPr>
-            </w:pPr>
-            <w:r>
-              <w:rPr>
-                <w:rFonts w:ascii="Consolas" w:hAnsi="Consolas" w:cs="Consolas"/>
-                <w:color w:val="000000"/>
-                <w:sz w:val="19"/>
-                <w:szCs w:val="19"/>
-                <w:highlight w:val="white"/>
-                <w:lang w:val="vi-VN"/>
+              </w:rPr>
+            </w:pPr>
+            <w:r>
+              <w:rPr>
+                <w:rFonts w:ascii="Consolas" w:hAnsi="Consolas" w:cs="Consolas"/>
+                <w:color w:val="000000"/>
+                <w:sz w:val="19"/>
+                <w:szCs w:val="19"/>
+                <w:highlight w:val="white"/>
               </w:rPr>
               <w:t xml:space="preserve">      </w:t>
             </w:r>
@@ -2682,7 +2668,6 @@
                 <w:sz w:val="19"/>
                 <w:szCs w:val="19"/>
                 <w:highlight w:val="white"/>
-                <w:lang w:val="vi-VN"/>
               </w:rPr>
               <w:t>"FirstName"</w:t>
             </w:r>
@@ -2693,7 +2678,6 @@
                 <w:sz w:val="19"/>
                 <w:szCs w:val="19"/>
                 <w:highlight w:val="white"/>
-                <w:lang w:val="vi-VN"/>
               </w:rPr>
               <w:t xml:space="preserve">: </w:t>
             </w:r>
@@ -2704,18 +2688,16 @@
                 <w:sz w:val="19"/>
                 <w:szCs w:val="19"/>
                 <w:highlight w:val="white"/>
-                <w:lang w:val="vi-VN"/>
-              </w:rPr>
-              <w:t>"FirstName[26]"</w:t>
-            </w:r>
-            <w:r>
-              <w:rPr>
-                <w:rFonts w:ascii="Consolas" w:hAnsi="Consolas" w:cs="Consolas"/>
-                <w:color w:val="000000"/>
-                <w:sz w:val="19"/>
-                <w:szCs w:val="19"/>
-                <w:highlight w:val="white"/>
-                <w:lang w:val="vi-VN"/>
+              </w:rPr>
+              <w:t>""</w:t>
+            </w:r>
+            <w:r>
+              <w:rPr>
+                <w:rFonts w:ascii="Consolas" w:hAnsi="Consolas" w:cs="Consolas"/>
+                <w:color w:val="000000"/>
+                <w:sz w:val="19"/>
+                <w:szCs w:val="19"/>
+                <w:highlight w:val="white"/>
               </w:rPr>
               <w:t>,</w:t>
             </w:r>
@@ -2731,17 +2713,15 @@
                 <w:sz w:val="19"/>
                 <w:szCs w:val="19"/>
                 <w:highlight w:val="white"/>
-                <w:lang w:val="vi-VN"/>
-              </w:rPr>
-            </w:pPr>
-            <w:r>
-              <w:rPr>
-                <w:rFonts w:ascii="Consolas" w:hAnsi="Consolas" w:cs="Consolas"/>
-                <w:color w:val="000000"/>
-                <w:sz w:val="19"/>
-                <w:szCs w:val="19"/>
-                <w:highlight w:val="white"/>
-                <w:lang w:val="vi-VN"/>
+              </w:rPr>
+            </w:pPr>
+            <w:r>
+              <w:rPr>
+                <w:rFonts w:ascii="Consolas" w:hAnsi="Consolas" w:cs="Consolas"/>
+                <w:color w:val="000000"/>
+                <w:sz w:val="19"/>
+                <w:szCs w:val="19"/>
+                <w:highlight w:val="white"/>
               </w:rPr>
               <w:t xml:space="preserve">      </w:t>
             </w:r>
@@ -2752,7 +2732,6 @@
                 <w:sz w:val="19"/>
                 <w:szCs w:val="19"/>
                 <w:highlight w:val="white"/>
-                <w:lang w:val="vi-VN"/>
               </w:rPr>
               <w:t>"LastName"</w:t>
             </w:r>
@@ -2763,7 +2742,6 @@
                 <w:sz w:val="19"/>
                 <w:szCs w:val="19"/>
                 <w:highlight w:val="white"/>
-                <w:lang w:val="vi-VN"/>
               </w:rPr>
               <w:t xml:space="preserve">: </w:t>
             </w:r>
@@ -2774,18 +2752,16 @@
                 <w:sz w:val="19"/>
                 <w:szCs w:val="19"/>
                 <w:highlight w:val="white"/>
-                <w:lang w:val="vi-VN"/>
-              </w:rPr>
-              <w:t>"LastName[26]"</w:t>
-            </w:r>
-            <w:r>
-              <w:rPr>
-                <w:rFonts w:ascii="Consolas" w:hAnsi="Consolas" w:cs="Consolas"/>
-                <w:color w:val="000000"/>
-                <w:sz w:val="19"/>
-                <w:szCs w:val="19"/>
-                <w:highlight w:val="white"/>
-                <w:lang w:val="vi-VN"/>
+              </w:rPr>
+              <w:t>""</w:t>
+            </w:r>
+            <w:r>
+              <w:rPr>
+                <w:rFonts w:ascii="Consolas" w:hAnsi="Consolas" w:cs="Consolas"/>
+                <w:color w:val="000000"/>
+                <w:sz w:val="19"/>
+                <w:szCs w:val="19"/>
+                <w:highlight w:val="white"/>
               </w:rPr>
               <w:t>,</w:t>
             </w:r>
@@ -2801,9 +2777,18 @@
                 <w:sz w:val="19"/>
                 <w:szCs w:val="19"/>
                 <w:highlight w:val="white"/>
-                <w:lang w:val="vi-VN"/>
-              </w:rPr>
-            </w:pPr>
+              </w:rPr>
+            </w:pPr>
+            <w:r>
+              <w:rPr>
+                <w:rFonts w:ascii="Consolas" w:hAnsi="Consolas" w:cs="Consolas"/>
+                <w:color w:val="000000"/>
+                <w:sz w:val="19"/>
+                <w:szCs w:val="19"/>
+                <w:highlight w:val="white"/>
+              </w:rPr>
+              <w:t xml:space="preserve">      </w:t>
+            </w:r>
             <w:r>
               <w:rPr>
                 <w:rFonts w:ascii="Consolas" w:hAnsi="Consolas" w:cs="Consolas"/>
@@ -2812,48 +2797,15 @@
                 <w:szCs w:val="19"/>
                 <w:highlight w:val="white"/>
               </w:rPr>
-              <w:t xml:space="preserve">      </w:t>
-            </w:r>
-            <w:r>
-              <w:rPr>
-                <w:rFonts w:ascii="Consolas" w:hAnsi="Consolas" w:cs="Consolas"/>
-                <w:color w:val="2E75B6"/>
-                <w:sz w:val="19"/>
-                <w:szCs w:val="19"/>
-                <w:highlight w:val="white"/>
-                <w:lang w:val="vi-VN"/>
-              </w:rPr>
-              <w:t>"</w:t>
-            </w:r>
-            <w:r>
-              <w:rPr>
-                <w:rFonts w:ascii="Consolas" w:hAnsi="Consolas" w:cs="Consolas"/>
-                <w:color w:val="2E75B6"/>
-                <w:sz w:val="19"/>
-                <w:szCs w:val="19"/>
-                <w:highlight w:val="white"/>
-              </w:rPr>
-              <w:t>Birthday</w:t>
-            </w:r>
-            <w:r>
-              <w:rPr>
-                <w:rFonts w:ascii="Consolas" w:hAnsi="Consolas" w:cs="Consolas"/>
-                <w:color w:val="2E75B6"/>
-                <w:sz w:val="19"/>
-                <w:szCs w:val="19"/>
-                <w:highlight w:val="white"/>
-                <w:lang w:val="vi-VN"/>
-              </w:rPr>
-              <w:t>"</w:t>
-            </w:r>
-            <w:r>
-              <w:rPr>
-                <w:rFonts w:ascii="Consolas" w:hAnsi="Consolas" w:cs="Consolas"/>
-                <w:color w:val="000000"/>
-                <w:sz w:val="19"/>
-                <w:szCs w:val="19"/>
-                <w:highlight w:val="white"/>
-                <w:lang w:val="vi-VN"/>
+              <w:t>"Email"</w:t>
+            </w:r>
+            <w:r>
+              <w:rPr>
+                <w:rFonts w:ascii="Consolas" w:hAnsi="Consolas" w:cs="Consolas"/>
+                <w:color w:val="000000"/>
+                <w:sz w:val="19"/>
+                <w:szCs w:val="19"/>
+                <w:highlight w:val="white"/>
               </w:rPr>
               <w:t xml:space="preserve">: </w:t>
             </w:r>
@@ -2865,16 +2817,15 @@
                 <w:szCs w:val="19"/>
                 <w:highlight w:val="white"/>
               </w:rPr>
-              <w:t>0</w:t>
-            </w:r>
-            <w:r>
-              <w:rPr>
-                <w:rFonts w:ascii="Consolas" w:hAnsi="Consolas" w:cs="Consolas"/>
-                <w:color w:val="000000"/>
-                <w:sz w:val="19"/>
-                <w:szCs w:val="19"/>
-                <w:highlight w:val="white"/>
-                <w:lang w:val="vi-VN"/>
+              <w:t>""</w:t>
+            </w:r>
+            <w:r>
+              <w:rPr>
+                <w:rFonts w:ascii="Consolas" w:hAnsi="Consolas" w:cs="Consolas"/>
+                <w:color w:val="000000"/>
+                <w:sz w:val="19"/>
+                <w:szCs w:val="19"/>
+                <w:highlight w:val="white"/>
               </w:rPr>
               <w:t>,</w:t>
             </w:r>
@@ -2890,17 +2841,15 @@
                 <w:sz w:val="19"/>
                 <w:szCs w:val="19"/>
                 <w:highlight w:val="white"/>
-                <w:lang w:val="vi-VN"/>
-              </w:rPr>
-            </w:pPr>
-            <w:r>
-              <w:rPr>
-                <w:rFonts w:ascii="Consolas" w:hAnsi="Consolas" w:cs="Consolas"/>
-                <w:color w:val="000000"/>
-                <w:sz w:val="19"/>
-                <w:szCs w:val="19"/>
-                <w:highlight w:val="white"/>
-                <w:lang w:val="vi-VN"/>
+              </w:rPr>
+            </w:pPr>
+            <w:r>
+              <w:rPr>
+                <w:rFonts w:ascii="Consolas" w:hAnsi="Consolas" w:cs="Consolas"/>
+                <w:color w:val="000000"/>
+                <w:sz w:val="19"/>
+                <w:szCs w:val="19"/>
+                <w:highlight w:val="white"/>
               </w:rPr>
               <w:t xml:space="preserve">      </w:t>
             </w:r>
@@ -2911,18 +2860,16 @@
                 <w:sz w:val="19"/>
                 <w:szCs w:val="19"/>
                 <w:highlight w:val="white"/>
-                <w:lang w:val="vi-VN"/>
-              </w:rPr>
-              <w:t>"Email"</w:t>
-            </w:r>
-            <w:r>
-              <w:rPr>
-                <w:rFonts w:ascii="Consolas" w:hAnsi="Consolas" w:cs="Consolas"/>
-                <w:color w:val="000000"/>
-                <w:sz w:val="19"/>
-                <w:szCs w:val="19"/>
-                <w:highlight w:val="white"/>
-                <w:lang w:val="vi-VN"/>
+              </w:rPr>
+              <w:t>"Password"</w:t>
+            </w:r>
+            <w:r>
+              <w:rPr>
+                <w:rFonts w:ascii="Consolas" w:hAnsi="Consolas" w:cs="Consolas"/>
+                <w:color w:val="000000"/>
+                <w:sz w:val="19"/>
+                <w:szCs w:val="19"/>
+                <w:highlight w:val="white"/>
               </w:rPr>
               <w:t xml:space="preserve">: </w:t>
             </w:r>
@@ -2933,18 +2880,16 @@
                 <w:sz w:val="19"/>
                 <w:szCs w:val="19"/>
                 <w:highlight w:val="white"/>
-                <w:lang w:val="vi-VN"/>
-              </w:rPr>
-              <w:t>"doctor26@gmail.com"</w:t>
-            </w:r>
-            <w:r>
-              <w:rPr>
-                <w:rFonts w:ascii="Consolas" w:hAnsi="Consolas" w:cs="Consolas"/>
-                <w:color w:val="000000"/>
-                <w:sz w:val="19"/>
-                <w:szCs w:val="19"/>
-                <w:highlight w:val="white"/>
-                <w:lang w:val="vi-VN"/>
+              </w:rPr>
+              <w:t>""</w:t>
+            </w:r>
+            <w:r>
+              <w:rPr>
+                <w:rFonts w:ascii="Consolas" w:hAnsi="Consolas" w:cs="Consolas"/>
+                <w:color w:val="000000"/>
+                <w:sz w:val="19"/>
+                <w:szCs w:val="19"/>
+                <w:highlight w:val="white"/>
               </w:rPr>
               <w:t>,</w:t>
             </w:r>
@@ -2960,17 +2905,15 @@
                 <w:sz w:val="19"/>
                 <w:szCs w:val="19"/>
                 <w:highlight w:val="white"/>
-                <w:lang w:val="vi-VN"/>
-              </w:rPr>
-            </w:pPr>
-            <w:r>
-              <w:rPr>
-                <w:rFonts w:ascii="Consolas" w:hAnsi="Consolas" w:cs="Consolas"/>
-                <w:color w:val="000000"/>
-                <w:sz w:val="19"/>
-                <w:szCs w:val="19"/>
-                <w:highlight w:val="white"/>
-                <w:lang w:val="vi-VN"/>
+              </w:rPr>
+            </w:pPr>
+            <w:r>
+              <w:rPr>
+                <w:rFonts w:ascii="Consolas" w:hAnsi="Consolas" w:cs="Consolas"/>
+                <w:color w:val="000000"/>
+                <w:sz w:val="19"/>
+                <w:szCs w:val="19"/>
+                <w:highlight w:val="white"/>
               </w:rPr>
               <w:t xml:space="preserve">      </w:t>
             </w:r>
@@ -2981,18 +2924,16 @@
                 <w:sz w:val="19"/>
                 <w:szCs w:val="19"/>
                 <w:highlight w:val="white"/>
-                <w:lang w:val="vi-VN"/>
-              </w:rPr>
-              <w:t>"Gender"</w:t>
-            </w:r>
-            <w:r>
-              <w:rPr>
-                <w:rFonts w:ascii="Consolas" w:hAnsi="Consolas" w:cs="Consolas"/>
-                <w:color w:val="000000"/>
-                <w:sz w:val="19"/>
-                <w:szCs w:val="19"/>
-                <w:highlight w:val="white"/>
-                <w:lang w:val="vi-VN"/>
+              </w:rPr>
+              <w:t>"Birthday"</w:t>
+            </w:r>
+            <w:r>
+              <w:rPr>
+                <w:rFonts w:ascii="Consolas" w:hAnsi="Consolas" w:cs="Consolas"/>
+                <w:color w:val="000000"/>
+                <w:sz w:val="19"/>
+                <w:szCs w:val="19"/>
+                <w:highlight w:val="white"/>
               </w:rPr>
               <w:t>: 0,</w:t>
             </w:r>
@@ -3008,17 +2949,15 @@
                 <w:sz w:val="19"/>
                 <w:szCs w:val="19"/>
                 <w:highlight w:val="white"/>
-                <w:lang w:val="vi-VN"/>
-              </w:rPr>
-            </w:pPr>
-            <w:r>
-              <w:rPr>
-                <w:rFonts w:ascii="Consolas" w:hAnsi="Consolas" w:cs="Consolas"/>
-                <w:color w:val="000000"/>
-                <w:sz w:val="19"/>
-                <w:szCs w:val="19"/>
-                <w:highlight w:val="white"/>
-                <w:lang w:val="vi-VN"/>
+              </w:rPr>
+            </w:pPr>
+            <w:r>
+              <w:rPr>
+                <w:rFonts w:ascii="Consolas" w:hAnsi="Consolas" w:cs="Consolas"/>
+                <w:color w:val="000000"/>
+                <w:sz w:val="19"/>
+                <w:szCs w:val="19"/>
+                <w:highlight w:val="white"/>
               </w:rPr>
               <w:t xml:space="preserve">      </w:t>
             </w:r>
@@ -3029,42 +2968,18 @@
                 <w:sz w:val="19"/>
                 <w:szCs w:val="19"/>
                 <w:highlight w:val="white"/>
-                <w:lang w:val="vi-VN"/>
-              </w:rPr>
-              <w:t>"Address"</w:t>
-            </w:r>
-            <w:r>
-              <w:rPr>
-                <w:rFonts w:ascii="Consolas" w:hAnsi="Consolas" w:cs="Consolas"/>
-                <w:color w:val="000000"/>
-                <w:sz w:val="19"/>
-                <w:szCs w:val="19"/>
-                <w:highlight w:val="white"/>
-                <w:lang w:val="vi-VN"/>
-              </w:rPr>
-              <w:t xml:space="preserve">: </w:t>
-            </w:r>
-            <w:r>
-              <w:rPr>
-                <w:rFonts w:ascii="Consolas" w:hAnsi="Consolas" w:cs="Consolas"/>
-                <w:color w:val="A31515"/>
-                <w:sz w:val="19"/>
-                <w:szCs w:val="19"/>
-                <w:highlight w:val="white"/>
-                <w:lang w:val="vi-VN"/>
-              </w:rPr>
-              <w:t>"New York, NY, USA"</w:t>
-            </w:r>
-            <w:r>
-              <w:rPr>
-                <w:rFonts w:ascii="Consolas" w:hAnsi="Consolas" w:cs="Consolas"/>
-                <w:color w:val="000000"/>
-                <w:sz w:val="19"/>
-                <w:szCs w:val="19"/>
-                <w:highlight w:val="white"/>
-                <w:lang w:val="vi-VN"/>
-              </w:rPr>
-              <w:t>,</w:t>
+              </w:rPr>
+              <w:t>"Gender"</w:t>
+            </w:r>
+            <w:r>
+              <w:rPr>
+                <w:rFonts w:ascii="Consolas" w:hAnsi="Consolas" w:cs="Consolas"/>
+                <w:color w:val="000000"/>
+                <w:sz w:val="19"/>
+                <w:szCs w:val="19"/>
+                <w:highlight w:val="white"/>
+              </w:rPr>
+              <w:t>: 0,</w:t>
             </w:r>
           </w:p>
           <w:p>
@@ -3078,17 +2993,15 @@
                 <w:sz w:val="19"/>
                 <w:szCs w:val="19"/>
                 <w:highlight w:val="white"/>
-                <w:lang w:val="vi-VN"/>
-              </w:rPr>
-            </w:pPr>
-            <w:r>
-              <w:rPr>
-                <w:rFonts w:ascii="Consolas" w:hAnsi="Consolas" w:cs="Consolas"/>
-                <w:color w:val="000000"/>
-                <w:sz w:val="19"/>
-                <w:szCs w:val="19"/>
-                <w:highlight w:val="white"/>
-                <w:lang w:val="vi-VN"/>
+              </w:rPr>
+            </w:pPr>
+            <w:r>
+              <w:rPr>
+                <w:rFonts w:ascii="Consolas" w:hAnsi="Consolas" w:cs="Consolas"/>
+                <w:color w:val="000000"/>
+                <w:sz w:val="19"/>
+                <w:szCs w:val="19"/>
+                <w:highlight w:val="white"/>
               </w:rPr>
               <w:t xml:space="preserve">      </w:t>
             </w:r>
@@ -3099,18 +3012,16 @@
                 <w:sz w:val="19"/>
                 <w:szCs w:val="19"/>
                 <w:highlight w:val="white"/>
-                <w:lang w:val="vi-VN"/>
-              </w:rPr>
-              <w:t>"Photo"</w:t>
-            </w:r>
-            <w:r>
-              <w:rPr>
-                <w:rFonts w:ascii="Consolas" w:hAnsi="Consolas" w:cs="Consolas"/>
-                <w:color w:val="000000"/>
-                <w:sz w:val="19"/>
-                <w:szCs w:val="19"/>
-                <w:highlight w:val="white"/>
-                <w:lang w:val="vi-VN"/>
+              </w:rPr>
+              <w:t>"Address"</w:t>
+            </w:r>
+            <w:r>
+              <w:rPr>
+                <w:rFonts w:ascii="Consolas" w:hAnsi="Consolas" w:cs="Consolas"/>
+                <w:color w:val="000000"/>
+                <w:sz w:val="19"/>
+                <w:szCs w:val="19"/>
+                <w:highlight w:val="white"/>
               </w:rPr>
               <w:t xml:space="preserve">: </w:t>
             </w:r>
@@ -3121,7 +3032,6 @@
                 <w:sz w:val="19"/>
                 <w:szCs w:val="19"/>
                 <w:highlight w:val="white"/>
-                <w:lang w:val="vi-VN"/>
               </w:rPr>
               <w:t>""</w:t>
             </w:r>
@@ -3132,7 +3042,6 @@
                 <w:sz w:val="19"/>
                 <w:szCs w:val="19"/>
                 <w:highlight w:val="white"/>
-                <w:lang w:val="vi-VN"/>
               </w:rPr>
               <w:t>,</w:t>
             </w:r>
@@ -3148,17 +3057,15 @@
                 <w:sz w:val="19"/>
                 <w:szCs w:val="19"/>
                 <w:highlight w:val="white"/>
-                <w:lang w:val="vi-VN"/>
-              </w:rPr>
-            </w:pPr>
-            <w:r>
-              <w:rPr>
-                <w:rFonts w:ascii="Consolas" w:hAnsi="Consolas" w:cs="Consolas"/>
-                <w:color w:val="000000"/>
-                <w:sz w:val="19"/>
-                <w:szCs w:val="19"/>
-                <w:highlight w:val="white"/>
-                <w:lang w:val="vi-VN"/>
+              </w:rPr>
+            </w:pPr>
+            <w:r>
+              <w:rPr>
+                <w:rFonts w:ascii="Consolas" w:hAnsi="Consolas" w:cs="Consolas"/>
+                <w:color w:val="000000"/>
+                <w:sz w:val="19"/>
+                <w:szCs w:val="19"/>
+                <w:highlight w:val="white"/>
               </w:rPr>
               <w:t xml:space="preserve">      </w:t>
             </w:r>
@@ -3169,7 +3076,6 @@
                 <w:sz w:val="19"/>
                 <w:szCs w:val="19"/>
                 <w:highlight w:val="white"/>
-                <w:lang w:val="vi-VN"/>
               </w:rPr>
               <w:t>"Phone"</w:t>
             </w:r>
@@ -3180,7 +3086,6 @@
                 <w:sz w:val="19"/>
                 <w:szCs w:val="19"/>
                 <w:highlight w:val="white"/>
-                <w:lang w:val="vi-VN"/>
               </w:rPr>
               <w:t xml:space="preserve">: </w:t>
             </w:r>
@@ -3191,7 +3096,6 @@
                 <w:sz w:val="19"/>
                 <w:szCs w:val="19"/>
                 <w:highlight w:val="white"/>
-                <w:lang w:val="vi-VN"/>
               </w:rPr>
               <w:t>""</w:t>
             </w:r>
@@ -3202,7 +3106,6 @@
                 <w:sz w:val="19"/>
                 <w:szCs w:val="19"/>
                 <w:highlight w:val="white"/>
-                <w:lang w:val="vi-VN"/>
               </w:rPr>
               <w:t>,</w:t>
             </w:r>
@@ -3218,17 +3121,15 @@
                 <w:sz w:val="19"/>
                 <w:szCs w:val="19"/>
                 <w:highlight w:val="white"/>
-                <w:lang w:val="vi-VN"/>
-              </w:rPr>
-            </w:pPr>
-            <w:r>
-              <w:rPr>
-                <w:rFonts w:ascii="Consolas" w:hAnsi="Consolas" w:cs="Consolas"/>
-                <w:color w:val="000000"/>
-                <w:sz w:val="19"/>
-                <w:szCs w:val="19"/>
-                <w:highlight w:val="white"/>
-                <w:lang w:val="vi-VN"/>
+              </w:rPr>
+            </w:pPr>
+            <w:r>
+              <w:rPr>
+                <w:rFonts w:ascii="Consolas" w:hAnsi="Consolas" w:cs="Consolas"/>
+                <w:color w:val="000000"/>
+                <w:sz w:val="19"/>
+                <w:szCs w:val="19"/>
+                <w:highlight w:val="white"/>
               </w:rPr>
               <w:lastRenderedPageBreak/>
               <w:t xml:space="preserve">      </w:t>
@@ -3240,18 +3141,16 @@
                 <w:sz w:val="19"/>
                 <w:szCs w:val="19"/>
                 <w:highlight w:val="white"/>
-                <w:lang w:val="vi-VN"/>
-              </w:rPr>
-              <w:t>"Rank"</w:t>
-            </w:r>
-            <w:r>
-              <w:rPr>
-                <w:rFonts w:ascii="Consolas" w:hAnsi="Consolas" w:cs="Consolas"/>
-                <w:color w:val="000000"/>
-                <w:sz w:val="19"/>
-                <w:szCs w:val="19"/>
-                <w:highlight w:val="white"/>
-                <w:lang w:val="vi-VN"/>
+              </w:rPr>
+              <w:t>"Role"</w:t>
+            </w:r>
+            <w:r>
+              <w:rPr>
+                <w:rFonts w:ascii="Consolas" w:hAnsi="Consolas" w:cs="Consolas"/>
+                <w:color w:val="000000"/>
+                <w:sz w:val="19"/>
+                <w:szCs w:val="19"/>
+                <w:highlight w:val="white"/>
               </w:rPr>
               <w:t>: 0,</w:t>
             </w:r>
@@ -3267,17 +3166,15 @@
                 <w:sz w:val="19"/>
                 <w:szCs w:val="19"/>
                 <w:highlight w:val="white"/>
-                <w:lang w:val="vi-VN"/>
-              </w:rPr>
-            </w:pPr>
-            <w:r>
-              <w:rPr>
-                <w:rFonts w:ascii="Consolas" w:hAnsi="Consolas" w:cs="Consolas"/>
-                <w:color w:val="000000"/>
-                <w:sz w:val="19"/>
-                <w:szCs w:val="19"/>
-                <w:highlight w:val="white"/>
-                <w:lang w:val="vi-VN"/>
+              </w:rPr>
+            </w:pPr>
+            <w:r>
+              <w:rPr>
+                <w:rFonts w:ascii="Consolas" w:hAnsi="Consolas" w:cs="Consolas"/>
+                <w:color w:val="000000"/>
+                <w:sz w:val="19"/>
+                <w:szCs w:val="19"/>
+                <w:highlight w:val="white"/>
               </w:rPr>
               <w:t xml:space="preserve">      </w:t>
             </w:r>
@@ -3288,20 +3185,38 @@
                 <w:sz w:val="19"/>
                 <w:szCs w:val="19"/>
                 <w:highlight w:val="white"/>
-                <w:lang w:val="vi-VN"/>
-              </w:rPr>
-              <w:t>"Specialty"</w:t>
-            </w:r>
-            <w:r>
-              <w:rPr>
-                <w:rFonts w:ascii="Consolas" w:hAnsi="Consolas" w:cs="Consolas"/>
-                <w:color w:val="000000"/>
-                <w:sz w:val="19"/>
-                <w:szCs w:val="19"/>
-                <w:highlight w:val="white"/>
-                <w:lang w:val="vi-VN"/>
-              </w:rPr>
-              <w:t>: {</w:t>
+              </w:rPr>
+              <w:t>"Photo"</w:t>
+            </w:r>
+            <w:r>
+              <w:rPr>
+                <w:rFonts w:ascii="Consolas" w:hAnsi="Consolas" w:cs="Consolas"/>
+                <w:color w:val="000000"/>
+                <w:sz w:val="19"/>
+                <w:szCs w:val="19"/>
+                <w:highlight w:val="white"/>
+              </w:rPr>
+              <w:t xml:space="preserve">: </w:t>
+            </w:r>
+            <w:r>
+              <w:rPr>
+                <w:rFonts w:ascii="Consolas" w:hAnsi="Consolas" w:cs="Consolas"/>
+                <w:color w:val="A31515"/>
+                <w:sz w:val="19"/>
+                <w:szCs w:val="19"/>
+                <w:highlight w:val="white"/>
+              </w:rPr>
+              <w:t>""</w:t>
+            </w:r>
+            <w:r>
+              <w:rPr>
+                <w:rFonts w:ascii="Consolas" w:hAnsi="Consolas" w:cs="Consolas"/>
+                <w:color w:val="000000"/>
+                <w:sz w:val="19"/>
+                <w:szCs w:val="19"/>
+                <w:highlight w:val="white"/>
+              </w:rPr>
+              <w:t>,</w:t>
             </w:r>
           </w:p>
           <w:p>
@@ -3315,19 +3230,17 @@
                 <w:sz w:val="19"/>
                 <w:szCs w:val="19"/>
                 <w:highlight w:val="white"/>
-                <w:lang w:val="vi-VN"/>
-              </w:rPr>
-            </w:pPr>
-            <w:r>
-              <w:rPr>
-                <w:rFonts w:ascii="Consolas" w:hAnsi="Consolas" w:cs="Consolas"/>
-                <w:color w:val="000000"/>
-                <w:sz w:val="19"/>
-                <w:szCs w:val="19"/>
-                <w:highlight w:val="white"/>
-                <w:lang w:val="vi-VN"/>
-              </w:rPr>
-              <w:t xml:space="preserve">        </w:t>
+              </w:rPr>
+            </w:pPr>
+            <w:r>
+              <w:rPr>
+                <w:rFonts w:ascii="Consolas" w:hAnsi="Consolas" w:cs="Consolas"/>
+                <w:color w:val="000000"/>
+                <w:sz w:val="19"/>
+                <w:szCs w:val="19"/>
+                <w:highlight w:val="white"/>
+              </w:rPr>
+              <w:t xml:space="preserve">      </w:t>
             </w:r>
             <w:r>
               <w:rPr>
@@ -3336,20 +3249,18 @@
                 <w:sz w:val="19"/>
                 <w:szCs w:val="19"/>
                 <w:highlight w:val="white"/>
-                <w:lang w:val="vi-VN"/>
-              </w:rPr>
-              <w:t>"Id"</w:t>
-            </w:r>
-            <w:r>
-              <w:rPr>
-                <w:rFonts w:ascii="Consolas" w:hAnsi="Consolas" w:cs="Consolas"/>
-                <w:color w:val="000000"/>
-                <w:sz w:val="19"/>
-                <w:szCs w:val="19"/>
-                <w:highlight w:val="white"/>
-                <w:lang w:val="vi-VN"/>
-              </w:rPr>
-              <w:t>: 1,</w:t>
+              </w:rPr>
+              <w:t>"Rank"</w:t>
+            </w:r>
+            <w:r>
+              <w:rPr>
+                <w:rFonts w:ascii="Consolas" w:hAnsi="Consolas" w:cs="Consolas"/>
+                <w:color w:val="000000"/>
+                <w:sz w:val="19"/>
+                <w:szCs w:val="19"/>
+                <w:highlight w:val="white"/>
+              </w:rPr>
+              <w:t>: 0,</w:t>
             </w:r>
           </w:p>
           <w:p>
@@ -3363,19 +3274,17 @@
                 <w:sz w:val="19"/>
                 <w:szCs w:val="19"/>
                 <w:highlight w:val="white"/>
-                <w:lang w:val="vi-VN"/>
-              </w:rPr>
-            </w:pPr>
-            <w:r>
-              <w:rPr>
-                <w:rFonts w:ascii="Consolas" w:hAnsi="Consolas" w:cs="Consolas"/>
-                <w:color w:val="000000"/>
-                <w:sz w:val="19"/>
-                <w:szCs w:val="19"/>
-                <w:highlight w:val="white"/>
-                <w:lang w:val="vi-VN"/>
-              </w:rPr>
-              <w:t xml:space="preserve">        </w:t>
+              </w:rPr>
+            </w:pPr>
+            <w:r>
+              <w:rPr>
+                <w:rFonts w:ascii="Consolas" w:hAnsi="Consolas" w:cs="Consolas"/>
+                <w:color w:val="000000"/>
+                <w:sz w:val="19"/>
+                <w:szCs w:val="19"/>
+                <w:highlight w:val="white"/>
+              </w:rPr>
+              <w:t xml:space="preserve">      </w:t>
             </w:r>
             <w:r>
               <w:rPr>
@@ -3384,31 +3293,18 @@
                 <w:sz w:val="19"/>
                 <w:szCs w:val="19"/>
                 <w:highlight w:val="white"/>
-                <w:lang w:val="vi-VN"/>
-              </w:rPr>
-              <w:t>"Name"</w:t>
-            </w:r>
-            <w:r>
-              <w:rPr>
-                <w:rFonts w:ascii="Consolas" w:hAnsi="Consolas" w:cs="Consolas"/>
-                <w:color w:val="000000"/>
-                <w:sz w:val="19"/>
-                <w:szCs w:val="19"/>
-                <w:highlight w:val="white"/>
-                <w:lang w:val="vi-VN"/>
-              </w:rPr>
-              <w:t xml:space="preserve">: </w:t>
-            </w:r>
-            <w:r>
-              <w:rPr>
-                <w:rFonts w:ascii="Consolas" w:hAnsi="Consolas" w:cs="Consolas"/>
-                <w:color w:val="A31515"/>
-                <w:sz w:val="19"/>
-                <w:szCs w:val="19"/>
-                <w:highlight w:val="white"/>
-                <w:lang w:val="vi-VN"/>
-              </w:rPr>
-              <w:t>"specialty[0]"</w:t>
+              </w:rPr>
+              <w:t>"Specialty"</w:t>
+            </w:r>
+            <w:r>
+              <w:rPr>
+                <w:rFonts w:ascii="Consolas" w:hAnsi="Consolas" w:cs="Consolas"/>
+                <w:color w:val="000000"/>
+                <w:sz w:val="19"/>
+                <w:szCs w:val="19"/>
+                <w:highlight w:val="white"/>
+              </w:rPr>
+              <w:t>: {</w:t>
             </w:r>
           </w:p>
           <w:p>
@@ -3422,19 +3318,37 @@
                 <w:sz w:val="19"/>
                 <w:szCs w:val="19"/>
                 <w:highlight w:val="white"/>
-                <w:lang w:val="vi-VN"/>
-              </w:rPr>
-            </w:pPr>
-            <w:r>
-              <w:rPr>
-                <w:rFonts w:ascii="Consolas" w:hAnsi="Consolas" w:cs="Consolas"/>
-                <w:color w:val="000000"/>
-                <w:sz w:val="19"/>
-                <w:szCs w:val="19"/>
-                <w:highlight w:val="white"/>
-                <w:lang w:val="vi-VN"/>
-              </w:rPr>
-              <w:t xml:space="preserve">      },</w:t>
+              </w:rPr>
+            </w:pPr>
+            <w:r>
+              <w:rPr>
+                <w:rFonts w:ascii="Consolas" w:hAnsi="Consolas" w:cs="Consolas"/>
+                <w:color w:val="000000"/>
+                <w:sz w:val="19"/>
+                <w:szCs w:val="19"/>
+                <w:highlight w:val="white"/>
+              </w:rPr>
+              <w:t xml:space="preserve">        </w:t>
+            </w:r>
+            <w:r>
+              <w:rPr>
+                <w:rFonts w:ascii="Consolas" w:hAnsi="Consolas" w:cs="Consolas"/>
+                <w:color w:val="2E75B6"/>
+                <w:sz w:val="19"/>
+                <w:szCs w:val="19"/>
+                <w:highlight w:val="white"/>
+              </w:rPr>
+              <w:t>"Id"</w:t>
+            </w:r>
+            <w:r>
+              <w:rPr>
+                <w:rFonts w:ascii="Consolas" w:hAnsi="Consolas" w:cs="Consolas"/>
+                <w:color w:val="000000"/>
+                <w:sz w:val="19"/>
+                <w:szCs w:val="19"/>
+                <w:highlight w:val="white"/>
+              </w:rPr>
+              <w:t>: 0,</w:t>
             </w:r>
           </w:p>
           <w:p>
@@ -3448,19 +3362,17 @@
                 <w:sz w:val="19"/>
                 <w:szCs w:val="19"/>
                 <w:highlight w:val="white"/>
-                <w:lang w:val="vi-VN"/>
-              </w:rPr>
-            </w:pPr>
-            <w:r>
-              <w:rPr>
-                <w:rFonts w:ascii="Consolas" w:hAnsi="Consolas" w:cs="Consolas"/>
-                <w:color w:val="000000"/>
-                <w:sz w:val="19"/>
-                <w:szCs w:val="19"/>
-                <w:highlight w:val="white"/>
-                <w:lang w:val="vi-VN"/>
-              </w:rPr>
-              <w:t xml:space="preserve">      </w:t>
+              </w:rPr>
+            </w:pPr>
+            <w:r>
+              <w:rPr>
+                <w:rFonts w:ascii="Consolas" w:hAnsi="Consolas" w:cs="Consolas"/>
+                <w:color w:val="000000"/>
+                <w:sz w:val="19"/>
+                <w:szCs w:val="19"/>
+                <w:highlight w:val="white"/>
+              </w:rPr>
+              <w:t xml:space="preserve">        </w:t>
             </w:r>
             <w:r>
               <w:rPr>
@@ -3469,20 +3381,28 @@
                 <w:sz w:val="19"/>
                 <w:szCs w:val="19"/>
                 <w:highlight w:val="white"/>
-                <w:lang w:val="vi-VN"/>
-              </w:rPr>
-              <w:t>"City"</w:t>
-            </w:r>
-            <w:r>
-              <w:rPr>
-                <w:rFonts w:ascii="Consolas" w:hAnsi="Consolas" w:cs="Consolas"/>
-                <w:color w:val="000000"/>
-                <w:sz w:val="19"/>
-                <w:szCs w:val="19"/>
-                <w:highlight w:val="white"/>
-                <w:lang w:val="vi-VN"/>
-              </w:rPr>
-              <w:t>: {</w:t>
+              </w:rPr>
+              <w:t>"Name"</w:t>
+            </w:r>
+            <w:r>
+              <w:rPr>
+                <w:rFonts w:ascii="Consolas" w:hAnsi="Consolas" w:cs="Consolas"/>
+                <w:color w:val="000000"/>
+                <w:sz w:val="19"/>
+                <w:szCs w:val="19"/>
+                <w:highlight w:val="white"/>
+              </w:rPr>
+              <w:t xml:space="preserve">: </w:t>
+            </w:r>
+            <w:r>
+              <w:rPr>
+                <w:rFonts w:ascii="Consolas" w:hAnsi="Consolas" w:cs="Consolas"/>
+                <w:color w:val="A31515"/>
+                <w:sz w:val="19"/>
+                <w:szCs w:val="19"/>
+                <w:highlight w:val="white"/>
+              </w:rPr>
+              <w:t>""</w:t>
             </w:r>
           </w:p>
           <w:p>
@@ -3496,41 +3416,17 @@
                 <w:sz w:val="19"/>
                 <w:szCs w:val="19"/>
                 <w:highlight w:val="white"/>
-                <w:lang w:val="vi-VN"/>
-              </w:rPr>
-            </w:pPr>
-            <w:r>
-              <w:rPr>
-                <w:rFonts w:ascii="Consolas" w:hAnsi="Consolas" w:cs="Consolas"/>
-                <w:color w:val="000000"/>
-                <w:sz w:val="19"/>
-                <w:szCs w:val="19"/>
-                <w:highlight w:val="white"/>
-                <w:lang w:val="vi-VN"/>
-              </w:rPr>
-              <w:t xml:space="preserve">        </w:t>
-            </w:r>
-            <w:r>
-              <w:rPr>
-                <w:rFonts w:ascii="Consolas" w:hAnsi="Consolas" w:cs="Consolas"/>
-                <w:color w:val="2E75B6"/>
-                <w:sz w:val="19"/>
-                <w:szCs w:val="19"/>
-                <w:highlight w:val="white"/>
-                <w:lang w:val="vi-VN"/>
-              </w:rPr>
-              <w:t>"Id"</w:t>
-            </w:r>
-            <w:r>
-              <w:rPr>
-                <w:rFonts w:ascii="Consolas" w:hAnsi="Consolas" w:cs="Consolas"/>
-                <w:color w:val="000000"/>
-                <w:sz w:val="19"/>
-                <w:szCs w:val="19"/>
-                <w:highlight w:val="white"/>
-                <w:lang w:val="vi-VN"/>
-              </w:rPr>
-              <w:t>: 1,</w:t>
+              </w:rPr>
+            </w:pPr>
+            <w:r>
+              <w:rPr>
+                <w:rFonts w:ascii="Consolas" w:hAnsi="Consolas" w:cs="Consolas"/>
+                <w:color w:val="000000"/>
+                <w:sz w:val="19"/>
+                <w:szCs w:val="19"/>
+                <w:highlight w:val="white"/>
+              </w:rPr>
+              <w:t xml:space="preserve">      },</w:t>
             </w:r>
           </w:p>
           <w:p>
@@ -3544,19 +3440,17 @@
                 <w:sz w:val="19"/>
                 <w:szCs w:val="19"/>
                 <w:highlight w:val="white"/>
-                <w:lang w:val="vi-VN"/>
-              </w:rPr>
-            </w:pPr>
-            <w:r>
-              <w:rPr>
-                <w:rFonts w:ascii="Consolas" w:hAnsi="Consolas" w:cs="Consolas"/>
-                <w:color w:val="000000"/>
-                <w:sz w:val="19"/>
-                <w:szCs w:val="19"/>
-                <w:highlight w:val="white"/>
-                <w:lang w:val="vi-VN"/>
-              </w:rPr>
-              <w:t xml:space="preserve">        </w:t>
+              </w:rPr>
+            </w:pPr>
+            <w:r>
+              <w:rPr>
+                <w:rFonts w:ascii="Consolas" w:hAnsi="Consolas" w:cs="Consolas"/>
+                <w:color w:val="000000"/>
+                <w:sz w:val="19"/>
+                <w:szCs w:val="19"/>
+                <w:highlight w:val="white"/>
+              </w:rPr>
+              <w:t xml:space="preserve">      </w:t>
             </w:r>
             <w:r>
               <w:rPr>
@@ -3565,42 +3459,18 @@
                 <w:sz w:val="19"/>
                 <w:szCs w:val="19"/>
                 <w:highlight w:val="white"/>
-                <w:lang w:val="vi-VN"/>
-              </w:rPr>
-              <w:t>"Name"</w:t>
-            </w:r>
-            <w:r>
-              <w:rPr>
-                <w:rFonts w:ascii="Consolas" w:hAnsi="Consolas" w:cs="Consolas"/>
-                <w:color w:val="000000"/>
-                <w:sz w:val="19"/>
-                <w:szCs w:val="19"/>
-                <w:highlight w:val="white"/>
-                <w:lang w:val="vi-VN"/>
-              </w:rPr>
-              <w:t xml:space="preserve">: </w:t>
-            </w:r>
-            <w:r>
-              <w:rPr>
-                <w:rFonts w:ascii="Consolas" w:hAnsi="Consolas" w:cs="Consolas"/>
-                <w:color w:val="A31515"/>
-                <w:sz w:val="19"/>
-                <w:szCs w:val="19"/>
-                <w:highlight w:val="white"/>
-                <w:lang w:val="vi-VN"/>
-              </w:rPr>
-              <w:t>"City[0]"</w:t>
-            </w:r>
-            <w:r>
-              <w:rPr>
-                <w:rFonts w:ascii="Consolas" w:hAnsi="Consolas" w:cs="Consolas"/>
-                <w:color w:val="000000"/>
-                <w:sz w:val="19"/>
-                <w:szCs w:val="19"/>
-                <w:highlight w:val="white"/>
-                <w:lang w:val="vi-VN"/>
-              </w:rPr>
-              <w:t>,</w:t>
+              </w:rPr>
+              <w:t>"Place"</w:t>
+            </w:r>
+            <w:r>
+              <w:rPr>
+                <w:rFonts w:ascii="Consolas" w:hAnsi="Consolas" w:cs="Consolas"/>
+                <w:color w:val="000000"/>
+                <w:sz w:val="19"/>
+                <w:szCs w:val="19"/>
+                <w:highlight w:val="white"/>
+              </w:rPr>
+              <w:t>: {</w:t>
             </w:r>
           </w:p>
           <w:p>
@@ -3614,17 +3484,15 @@
                 <w:sz w:val="19"/>
                 <w:szCs w:val="19"/>
                 <w:highlight w:val="white"/>
-                <w:lang w:val="vi-VN"/>
-              </w:rPr>
-            </w:pPr>
-            <w:r>
-              <w:rPr>
-                <w:rFonts w:ascii="Consolas" w:hAnsi="Consolas" w:cs="Consolas"/>
-                <w:color w:val="000000"/>
-                <w:sz w:val="19"/>
-                <w:szCs w:val="19"/>
-                <w:highlight w:val="white"/>
-                <w:lang w:val="vi-VN"/>
+              </w:rPr>
+            </w:pPr>
+            <w:r>
+              <w:rPr>
+                <w:rFonts w:ascii="Consolas" w:hAnsi="Consolas" w:cs="Consolas"/>
+                <w:color w:val="000000"/>
+                <w:sz w:val="19"/>
+                <w:szCs w:val="19"/>
+                <w:highlight w:val="white"/>
               </w:rPr>
               <w:t xml:space="preserve">        </w:t>
             </w:r>
@@ -3635,20 +3503,18 @@
                 <w:sz w:val="19"/>
                 <w:szCs w:val="19"/>
                 <w:highlight w:val="white"/>
-                <w:lang w:val="vi-VN"/>
-              </w:rPr>
-              <w:t>"Country"</w:t>
-            </w:r>
-            <w:r>
-              <w:rPr>
-                <w:rFonts w:ascii="Consolas" w:hAnsi="Consolas" w:cs="Consolas"/>
-                <w:color w:val="000000"/>
-                <w:sz w:val="19"/>
-                <w:szCs w:val="19"/>
-                <w:highlight w:val="white"/>
-                <w:lang w:val="vi-VN"/>
-              </w:rPr>
-              <w:t>: {</w:t>
+              </w:rPr>
+              <w:t>"Id"</w:t>
+            </w:r>
+            <w:r>
+              <w:rPr>
+                <w:rFonts w:ascii="Consolas" w:hAnsi="Consolas" w:cs="Consolas"/>
+                <w:color w:val="000000"/>
+                <w:sz w:val="19"/>
+                <w:szCs w:val="19"/>
+                <w:highlight w:val="white"/>
+              </w:rPr>
+              <w:t>: 0,</w:t>
             </w:r>
           </w:p>
           <w:p>
@@ -3662,19 +3528,17 @@
                 <w:sz w:val="19"/>
                 <w:szCs w:val="19"/>
                 <w:highlight w:val="white"/>
-                <w:lang w:val="vi-VN"/>
-              </w:rPr>
-            </w:pPr>
-            <w:r>
-              <w:rPr>
-                <w:rFonts w:ascii="Consolas" w:hAnsi="Consolas" w:cs="Consolas"/>
-                <w:color w:val="000000"/>
-                <w:sz w:val="19"/>
-                <w:szCs w:val="19"/>
-                <w:highlight w:val="white"/>
-                <w:lang w:val="vi-VN"/>
-              </w:rPr>
-              <w:t xml:space="preserve">          </w:t>
+              </w:rPr>
+            </w:pPr>
+            <w:r>
+              <w:rPr>
+                <w:rFonts w:ascii="Consolas" w:hAnsi="Consolas" w:cs="Consolas"/>
+                <w:color w:val="000000"/>
+                <w:sz w:val="19"/>
+                <w:szCs w:val="19"/>
+                <w:highlight w:val="white"/>
+              </w:rPr>
+              <w:t xml:space="preserve">        </w:t>
             </w:r>
             <w:r>
               <w:rPr>
@@ -3683,20 +3547,38 @@
                 <w:sz w:val="19"/>
                 <w:szCs w:val="19"/>
                 <w:highlight w:val="white"/>
-                <w:lang w:val="vi-VN"/>
-              </w:rPr>
-              <w:t>"Id"</w:t>
-            </w:r>
-            <w:r>
-              <w:rPr>
-                <w:rFonts w:ascii="Consolas" w:hAnsi="Consolas" w:cs="Consolas"/>
-                <w:color w:val="000000"/>
-                <w:sz w:val="19"/>
-                <w:szCs w:val="19"/>
-                <w:highlight w:val="white"/>
-                <w:lang w:val="vi-VN"/>
-              </w:rPr>
-              <w:t>: 1,</w:t>
+              </w:rPr>
+              <w:t>"City"</w:t>
+            </w:r>
+            <w:r>
+              <w:rPr>
+                <w:rFonts w:ascii="Consolas" w:hAnsi="Consolas" w:cs="Consolas"/>
+                <w:color w:val="000000"/>
+                <w:sz w:val="19"/>
+                <w:szCs w:val="19"/>
+                <w:highlight w:val="white"/>
+              </w:rPr>
+              <w:t xml:space="preserve">: </w:t>
+            </w:r>
+            <w:r>
+              <w:rPr>
+                <w:rFonts w:ascii="Consolas" w:hAnsi="Consolas" w:cs="Consolas"/>
+                <w:color w:val="A31515"/>
+                <w:sz w:val="19"/>
+                <w:szCs w:val="19"/>
+                <w:highlight w:val="white"/>
+              </w:rPr>
+              <w:t>""</w:t>
+            </w:r>
+            <w:r>
+              <w:rPr>
+                <w:rFonts w:ascii="Consolas" w:hAnsi="Consolas" w:cs="Consolas"/>
+                <w:color w:val="000000"/>
+                <w:sz w:val="19"/>
+                <w:szCs w:val="19"/>
+                <w:highlight w:val="white"/>
+              </w:rPr>
+              <w:t>,</w:t>
             </w:r>
           </w:p>
           <w:p>
@@ -3710,19 +3592,17 @@
                 <w:sz w:val="19"/>
                 <w:szCs w:val="19"/>
                 <w:highlight w:val="white"/>
-                <w:lang w:val="vi-VN"/>
-              </w:rPr>
-            </w:pPr>
-            <w:r>
-              <w:rPr>
-                <w:rFonts w:ascii="Consolas" w:hAnsi="Consolas" w:cs="Consolas"/>
-                <w:color w:val="000000"/>
-                <w:sz w:val="19"/>
-                <w:szCs w:val="19"/>
-                <w:highlight w:val="white"/>
-                <w:lang w:val="vi-VN"/>
-              </w:rPr>
-              <w:t xml:space="preserve">          </w:t>
+              </w:rPr>
+            </w:pPr>
+            <w:r>
+              <w:rPr>
+                <w:rFonts w:ascii="Consolas" w:hAnsi="Consolas" w:cs="Consolas"/>
+                <w:color w:val="000000"/>
+                <w:sz w:val="19"/>
+                <w:szCs w:val="19"/>
+                <w:highlight w:val="white"/>
+              </w:rPr>
+              <w:t xml:space="preserve">        </w:t>
             </w:r>
             <w:r>
               <w:rPr>
@@ -3731,18 +3611,16 @@
                 <w:sz w:val="19"/>
                 <w:szCs w:val="19"/>
                 <w:highlight w:val="white"/>
-                <w:lang w:val="vi-VN"/>
-              </w:rPr>
-              <w:t>"Name"</w:t>
-            </w:r>
-            <w:r>
-              <w:rPr>
-                <w:rFonts w:ascii="Consolas" w:hAnsi="Consolas" w:cs="Consolas"/>
-                <w:color w:val="000000"/>
-                <w:sz w:val="19"/>
-                <w:szCs w:val="19"/>
-                <w:highlight w:val="white"/>
-                <w:lang w:val="vi-VN"/>
+              </w:rPr>
+              <w:t>"Country"</w:t>
+            </w:r>
+            <w:r>
+              <w:rPr>
+                <w:rFonts w:ascii="Consolas" w:hAnsi="Consolas" w:cs="Consolas"/>
+                <w:color w:val="000000"/>
+                <w:sz w:val="19"/>
+                <w:szCs w:val="19"/>
+                <w:highlight w:val="white"/>
               </w:rPr>
               <w:t xml:space="preserve">: </w:t>
             </w:r>
@@ -3753,9 +3631,8 @@
                 <w:sz w:val="19"/>
                 <w:szCs w:val="19"/>
                 <w:highlight w:val="white"/>
-                <w:lang w:val="vi-VN"/>
-              </w:rPr>
-              <w:t>"United State of America"</w:t>
+              </w:rPr>
+              <w:t>""</w:t>
             </w:r>
           </w:p>
           <w:p>
@@ -3769,19 +3646,17 @@
                 <w:sz w:val="19"/>
                 <w:szCs w:val="19"/>
                 <w:highlight w:val="white"/>
-                <w:lang w:val="vi-VN"/>
-              </w:rPr>
-            </w:pPr>
-            <w:r>
-              <w:rPr>
-                <w:rFonts w:ascii="Consolas" w:hAnsi="Consolas" w:cs="Consolas"/>
-                <w:color w:val="000000"/>
-                <w:sz w:val="19"/>
-                <w:szCs w:val="19"/>
-                <w:highlight w:val="white"/>
-                <w:lang w:val="vi-VN"/>
-              </w:rPr>
-              <w:t xml:space="preserve">        }</w:t>
+              </w:rPr>
+            </w:pPr>
+            <w:r>
+              <w:rPr>
+                <w:rFonts w:ascii="Consolas" w:hAnsi="Consolas" w:cs="Consolas"/>
+                <w:color w:val="000000"/>
+                <w:sz w:val="19"/>
+                <w:szCs w:val="19"/>
+                <w:highlight w:val="white"/>
+              </w:rPr>
+              <w:t xml:space="preserve">      },</w:t>
             </w:r>
           </w:p>
           <w:p>
@@ -3795,19 +3670,37 @@
                 <w:sz w:val="19"/>
                 <w:szCs w:val="19"/>
                 <w:highlight w:val="white"/>
-                <w:lang w:val="vi-VN"/>
-              </w:rPr>
-            </w:pPr>
-            <w:r>
-              <w:rPr>
-                <w:rFonts w:ascii="Consolas" w:hAnsi="Consolas" w:cs="Consolas"/>
-                <w:color w:val="000000"/>
-                <w:sz w:val="19"/>
-                <w:szCs w:val="19"/>
-                <w:highlight w:val="white"/>
-                <w:lang w:val="vi-VN"/>
-              </w:rPr>
-              <w:t xml:space="preserve">      }</w:t>
+              </w:rPr>
+            </w:pPr>
+            <w:r>
+              <w:rPr>
+                <w:rFonts w:ascii="Consolas" w:hAnsi="Consolas" w:cs="Consolas"/>
+                <w:color w:val="000000"/>
+                <w:sz w:val="19"/>
+                <w:szCs w:val="19"/>
+                <w:highlight w:val="white"/>
+              </w:rPr>
+              <w:t xml:space="preserve">      </w:t>
+            </w:r>
+            <w:r>
+              <w:rPr>
+                <w:rFonts w:ascii="Consolas" w:hAnsi="Consolas" w:cs="Consolas"/>
+                <w:color w:val="2E75B6"/>
+                <w:sz w:val="19"/>
+                <w:szCs w:val="19"/>
+                <w:highlight w:val="white"/>
+              </w:rPr>
+              <w:t>"Voters"</w:t>
+            </w:r>
+            <w:r>
+              <w:rPr>
+                <w:rFonts w:ascii="Consolas" w:hAnsi="Consolas" w:cs="Consolas"/>
+                <w:color w:val="000000"/>
+                <w:sz w:val="19"/>
+                <w:szCs w:val="19"/>
+                <w:highlight w:val="white"/>
+              </w:rPr>
+              <w:t>: 0,</w:t>
             </w:r>
           </w:p>
           <w:p>
@@ -3821,19 +3714,37 @@
                 <w:sz w:val="19"/>
                 <w:szCs w:val="19"/>
                 <w:highlight w:val="white"/>
-                <w:lang w:val="vi-VN"/>
-              </w:rPr>
-            </w:pPr>
-            <w:r>
-              <w:rPr>
-                <w:rFonts w:ascii="Consolas" w:hAnsi="Consolas" w:cs="Consolas"/>
-                <w:color w:val="000000"/>
-                <w:sz w:val="19"/>
-                <w:szCs w:val="19"/>
-                <w:highlight w:val="white"/>
-                <w:lang w:val="vi-VN"/>
-              </w:rPr>
-              <w:t xml:space="preserve">    }</w:t>
+              </w:rPr>
+            </w:pPr>
+            <w:r>
+              <w:rPr>
+                <w:rFonts w:ascii="Consolas" w:hAnsi="Consolas" w:cs="Consolas"/>
+                <w:color w:val="000000"/>
+                <w:sz w:val="19"/>
+                <w:szCs w:val="19"/>
+                <w:highlight w:val="white"/>
+              </w:rPr>
+              <w:t xml:space="preserve">      </w:t>
+            </w:r>
+            <w:r>
+              <w:rPr>
+                <w:rFonts w:ascii="Consolas" w:hAnsi="Consolas" w:cs="Consolas"/>
+                <w:color w:val="2E75B6"/>
+                <w:sz w:val="19"/>
+                <w:szCs w:val="19"/>
+                <w:highlight w:val="white"/>
+              </w:rPr>
+              <w:t>"Money"</w:t>
+            </w:r>
+            <w:r>
+              <w:rPr>
+                <w:rFonts w:ascii="Consolas" w:hAnsi="Consolas" w:cs="Consolas"/>
+                <w:color w:val="000000"/>
+                <w:sz w:val="19"/>
+                <w:szCs w:val="19"/>
+                <w:highlight w:val="white"/>
+              </w:rPr>
+              <w:t>: 0,</w:t>
             </w:r>
           </w:p>
           <w:p>
@@ -3847,19 +3758,37 @@
                 <w:sz w:val="19"/>
                 <w:szCs w:val="19"/>
                 <w:highlight w:val="white"/>
-                <w:lang w:val="vi-VN"/>
-              </w:rPr>
-            </w:pPr>
-            <w:r>
-              <w:rPr>
-                <w:rFonts w:ascii="Consolas" w:hAnsi="Consolas" w:cs="Consolas"/>
-                <w:color w:val="000000"/>
-                <w:sz w:val="19"/>
-                <w:szCs w:val="19"/>
-                <w:highlight w:val="white"/>
-                <w:lang w:val="vi-VN"/>
-              </w:rPr>
-              <w:t xml:space="preserve">  ],</w:t>
+              </w:rPr>
+            </w:pPr>
+            <w:r>
+              <w:rPr>
+                <w:rFonts w:ascii="Consolas" w:hAnsi="Consolas" w:cs="Consolas"/>
+                <w:color w:val="000000"/>
+                <w:sz w:val="19"/>
+                <w:szCs w:val="19"/>
+                <w:highlight w:val="white"/>
+              </w:rPr>
+              <w:t xml:space="preserve">      </w:t>
+            </w:r>
+            <w:r>
+              <w:rPr>
+                <w:rFonts w:ascii="Consolas" w:hAnsi="Consolas" w:cs="Consolas"/>
+                <w:color w:val="2E75B6"/>
+                <w:sz w:val="19"/>
+                <w:szCs w:val="19"/>
+                <w:highlight w:val="white"/>
+              </w:rPr>
+              <w:t>"Created"</w:t>
+            </w:r>
+            <w:r>
+              <w:rPr>
+                <w:rFonts w:ascii="Consolas" w:hAnsi="Consolas" w:cs="Consolas"/>
+                <w:color w:val="000000"/>
+                <w:sz w:val="19"/>
+                <w:szCs w:val="19"/>
+                <w:highlight w:val="white"/>
+              </w:rPr>
+              <w:t>: 0,</w:t>
             </w:r>
           </w:p>
           <w:p>
@@ -3873,19 +3802,17 @@
                 <w:sz w:val="19"/>
                 <w:szCs w:val="19"/>
                 <w:highlight w:val="white"/>
-                <w:lang w:val="vi-VN"/>
-              </w:rPr>
-            </w:pPr>
-            <w:r>
-              <w:rPr>
-                <w:rFonts w:ascii="Consolas" w:hAnsi="Consolas" w:cs="Consolas"/>
-                <w:color w:val="000000"/>
-                <w:sz w:val="19"/>
-                <w:szCs w:val="19"/>
-                <w:highlight w:val="white"/>
-                <w:lang w:val="vi-VN"/>
-              </w:rPr>
-              <w:t xml:space="preserve">  </w:t>
+              </w:rPr>
+            </w:pPr>
+            <w:r>
+              <w:rPr>
+                <w:rFonts w:ascii="Consolas" w:hAnsi="Consolas" w:cs="Consolas"/>
+                <w:color w:val="000000"/>
+                <w:sz w:val="19"/>
+                <w:szCs w:val="19"/>
+                <w:highlight w:val="white"/>
+              </w:rPr>
+              <w:t xml:space="preserve">      </w:t>
             </w:r>
             <w:r>
               <w:rPr>
@@ -3894,20 +3821,18 @@
                 <w:sz w:val="19"/>
                 <w:szCs w:val="19"/>
                 <w:highlight w:val="white"/>
-                <w:lang w:val="vi-VN"/>
-              </w:rPr>
-              <w:t>"Total"</w:t>
-            </w:r>
-            <w:r>
-              <w:rPr>
-                <w:rFonts w:ascii="Consolas" w:hAnsi="Consolas" w:cs="Consolas"/>
-                <w:color w:val="000000"/>
-                <w:sz w:val="19"/>
-                <w:szCs w:val="19"/>
-                <w:highlight w:val="white"/>
-                <w:lang w:val="vi-VN"/>
-              </w:rPr>
-              <w:t>: 50</w:t>
+              </w:rPr>
+              <w:t>"LastModified"</w:t>
+            </w:r>
+            <w:r>
+              <w:rPr>
+                <w:rFonts w:ascii="Consolas" w:hAnsi="Consolas" w:cs="Consolas"/>
+                <w:color w:val="000000"/>
+                <w:sz w:val="19"/>
+                <w:szCs w:val="19"/>
+                <w:highlight w:val="white"/>
+              </w:rPr>
+              <w:t>: 0</w:t>
             </w:r>
           </w:p>
           <w:p>
@@ -3921,19 +3846,17 @@
                 <w:sz w:val="19"/>
                 <w:szCs w:val="19"/>
                 <w:highlight w:val="white"/>
-                <w:lang w:val="vi-VN"/>
-              </w:rPr>
-            </w:pPr>
-            <w:r>
-              <w:rPr>
-                <w:rFonts w:ascii="Consolas" w:hAnsi="Consolas" w:cs="Consolas"/>
-                <w:color w:val="000000"/>
-                <w:sz w:val="19"/>
-                <w:szCs w:val="19"/>
-                <w:highlight w:val="white"/>
-                <w:lang w:val="vi-VN"/>
-              </w:rPr>
-              <w:t>}</w:t>
+              </w:rPr>
+            </w:pPr>
+            <w:r>
+              <w:rPr>
+                <w:rFonts w:ascii="Consolas" w:hAnsi="Consolas" w:cs="Consolas"/>
+                <w:color w:val="000000"/>
+                <w:sz w:val="19"/>
+                <w:szCs w:val="19"/>
+                <w:highlight w:val="white"/>
+              </w:rPr>
+              <w:t xml:space="preserve">    }</w:t>
             </w:r>
           </w:p>
           <w:p>
@@ -3942,6 +3865,98 @@
               <w:autoSpaceDN w:val="0"/>
               <w:adjustRightInd w:val="0"/>
               <w:rPr>
+                <w:rFonts w:ascii="Consolas" w:hAnsi="Consolas" w:cs="Consolas"/>
+                <w:color w:val="000000"/>
+                <w:sz w:val="19"/>
+                <w:szCs w:val="19"/>
+                <w:highlight w:val="white"/>
+              </w:rPr>
+            </w:pPr>
+            <w:r>
+              <w:rPr>
+                <w:rFonts w:ascii="Consolas" w:hAnsi="Consolas" w:cs="Consolas"/>
+                <w:color w:val="000000"/>
+                <w:sz w:val="19"/>
+                <w:szCs w:val="19"/>
+                <w:highlight w:val="white"/>
+              </w:rPr>
+              <w:t xml:space="preserve">  ],</w:t>
+            </w:r>
+          </w:p>
+          <w:p>
+            <w:pPr>
+              <w:autoSpaceDE w:val="0"/>
+              <w:autoSpaceDN w:val="0"/>
+              <w:adjustRightInd w:val="0"/>
+              <w:rPr>
+                <w:rFonts w:ascii="Consolas" w:hAnsi="Consolas" w:cs="Consolas"/>
+                <w:color w:val="000000"/>
+                <w:sz w:val="19"/>
+                <w:szCs w:val="19"/>
+                <w:highlight w:val="white"/>
+              </w:rPr>
+            </w:pPr>
+            <w:r>
+              <w:rPr>
+                <w:rFonts w:ascii="Consolas" w:hAnsi="Consolas" w:cs="Consolas"/>
+                <w:color w:val="000000"/>
+                <w:sz w:val="19"/>
+                <w:szCs w:val="19"/>
+                <w:highlight w:val="white"/>
+              </w:rPr>
+              <w:t xml:space="preserve">  </w:t>
+            </w:r>
+            <w:r>
+              <w:rPr>
+                <w:rFonts w:ascii="Consolas" w:hAnsi="Consolas" w:cs="Consolas"/>
+                <w:color w:val="2E75B6"/>
+                <w:sz w:val="19"/>
+                <w:szCs w:val="19"/>
+                <w:highlight w:val="white"/>
+              </w:rPr>
+              <w:t>"Total"</w:t>
+            </w:r>
+            <w:r>
+              <w:rPr>
+                <w:rFonts w:ascii="Consolas" w:hAnsi="Consolas" w:cs="Consolas"/>
+                <w:color w:val="000000"/>
+                <w:sz w:val="19"/>
+                <w:szCs w:val="19"/>
+                <w:highlight w:val="white"/>
+              </w:rPr>
+              <w:t>: 0</w:t>
+            </w:r>
+          </w:p>
+          <w:p>
+            <w:pPr>
+              <w:autoSpaceDE w:val="0"/>
+              <w:autoSpaceDN w:val="0"/>
+              <w:adjustRightInd w:val="0"/>
+              <w:rPr>
+                <w:rFonts w:ascii="Consolas" w:hAnsi="Consolas" w:cs="Consolas"/>
+                <w:color w:val="000000"/>
+                <w:sz w:val="19"/>
+                <w:szCs w:val="19"/>
+                <w:highlight w:val="white"/>
+              </w:rPr>
+            </w:pPr>
+            <w:r>
+              <w:rPr>
+                <w:rFonts w:ascii="Consolas" w:hAnsi="Consolas" w:cs="Consolas"/>
+                <w:color w:val="000000"/>
+                <w:sz w:val="19"/>
+                <w:szCs w:val="19"/>
+                <w:highlight w:val="white"/>
+              </w:rPr>
+              <w:t>}</w:t>
+            </w:r>
+          </w:p>
+          <w:p>
+            <w:pPr>
+              <w:autoSpaceDE w:val="0"/>
+              <w:autoSpaceDN w:val="0"/>
+              <w:adjustRightInd w:val="0"/>
+              <w:rPr>
                 <w:rFonts w:ascii="Times New Roman" w:hAnsi="Times New Roman" w:cs="Times New Roman"/>
                 <w:color w:val="000000" w:themeColor="text1"/>
                 <w:sz w:val="20"/>
@@ -4926,36 +4941,6 @@
         </w:tc>
       </w:tr>
     </w:tbl>
-    <w:p>
-      <w:pPr>
-        <w:rPr>
-          <w:rFonts w:ascii="Times New Roman" w:hAnsi="Times New Roman" w:cs="Times New Roman"/>
-          <w:color w:val="000000" w:themeColor="text1"/>
-          <w:sz w:val="20"/>
-          <w:szCs w:val="20"/>
-        </w:rPr>
-      </w:pPr>
-    </w:p>
-    <w:p>
-      <w:pPr>
-        <w:rPr>
-          <w:rFonts w:ascii="Times New Roman" w:hAnsi="Times New Roman" w:cs="Times New Roman"/>
-          <w:color w:val="000000" w:themeColor="text1"/>
-          <w:sz w:val="20"/>
-          <w:szCs w:val="20"/>
-        </w:rPr>
-      </w:pPr>
-    </w:p>
-    <w:p>
-      <w:pPr>
-        <w:rPr>
-          <w:rFonts w:ascii="Times New Roman" w:hAnsi="Times New Roman" w:cs="Times New Roman"/>
-          <w:color w:val="000000" w:themeColor="text1"/>
-          <w:sz w:val="20"/>
-          <w:szCs w:val="20"/>
-        </w:rPr>
-      </w:pPr>
-    </w:p>
     <w:p>
       <w:pPr>
         <w:rPr>
@@ -6057,17 +6042,15 @@
                 <w:sz w:val="19"/>
                 <w:szCs w:val="19"/>
                 <w:highlight w:val="white"/>
-                <w:lang w:val="vi-VN"/>
-              </w:rPr>
-            </w:pPr>
-            <w:r>
-              <w:rPr>
-                <w:rFonts w:ascii="Consolas" w:hAnsi="Consolas" w:cs="Consolas"/>
-                <w:color w:val="000000"/>
-                <w:sz w:val="19"/>
-                <w:szCs w:val="19"/>
-                <w:highlight w:val="white"/>
-                <w:lang w:val="vi-VN"/>
+              </w:rPr>
+            </w:pPr>
+            <w:r>
+              <w:rPr>
+                <w:rFonts w:ascii="Consolas" w:hAnsi="Consolas" w:cs="Consolas"/>
+                <w:color w:val="000000"/>
+                <w:sz w:val="19"/>
+                <w:szCs w:val="19"/>
+                <w:highlight w:val="white"/>
               </w:rPr>
               <w:t>{</w:t>
             </w:r>
@@ -6083,17 +6066,15 @@
                 <w:sz w:val="19"/>
                 <w:szCs w:val="19"/>
                 <w:highlight w:val="white"/>
-                <w:lang w:val="vi-VN"/>
-              </w:rPr>
-            </w:pPr>
-            <w:r>
-              <w:rPr>
-                <w:rFonts w:ascii="Consolas" w:hAnsi="Consolas" w:cs="Consolas"/>
-                <w:color w:val="000000"/>
-                <w:sz w:val="19"/>
-                <w:szCs w:val="19"/>
-                <w:highlight w:val="white"/>
-                <w:lang w:val="vi-VN"/>
+              </w:rPr>
+            </w:pPr>
+            <w:r>
+              <w:rPr>
+                <w:rFonts w:ascii="Consolas" w:hAnsi="Consolas" w:cs="Consolas"/>
+                <w:color w:val="000000"/>
+                <w:sz w:val="19"/>
+                <w:szCs w:val="19"/>
+                <w:highlight w:val="white"/>
               </w:rPr>
               <w:t xml:space="preserve">  </w:t>
             </w:r>
@@ -6104,7 +6085,6 @@
                 <w:sz w:val="19"/>
                 <w:szCs w:val="19"/>
                 <w:highlight w:val="white"/>
-                <w:lang w:val="vi-VN"/>
               </w:rPr>
               <w:t>"Doctor"</w:t>
             </w:r>
@@ -6115,7 +6095,6 @@
                 <w:sz w:val="19"/>
                 <w:szCs w:val="19"/>
                 <w:highlight w:val="white"/>
-                <w:lang w:val="vi-VN"/>
               </w:rPr>
               <w:t>: {</w:t>
             </w:r>
@@ -6131,17 +6110,15 @@
                 <w:sz w:val="19"/>
                 <w:szCs w:val="19"/>
                 <w:highlight w:val="white"/>
-                <w:lang w:val="vi-VN"/>
-              </w:rPr>
-            </w:pPr>
-            <w:r>
-              <w:rPr>
-                <w:rFonts w:ascii="Consolas" w:hAnsi="Consolas" w:cs="Consolas"/>
-                <w:color w:val="000000"/>
-                <w:sz w:val="19"/>
-                <w:szCs w:val="19"/>
-                <w:highlight w:val="white"/>
-                <w:lang w:val="vi-VN"/>
+              </w:rPr>
+            </w:pPr>
+            <w:r>
+              <w:rPr>
+                <w:rFonts w:ascii="Consolas" w:hAnsi="Consolas" w:cs="Consolas"/>
+                <w:color w:val="000000"/>
+                <w:sz w:val="19"/>
+                <w:szCs w:val="19"/>
+                <w:highlight w:val="white"/>
               </w:rPr>
               <w:t xml:space="preserve">    </w:t>
             </w:r>
@@ -6152,7 +6129,6 @@
                 <w:sz w:val="19"/>
                 <w:szCs w:val="19"/>
                 <w:highlight w:val="white"/>
-                <w:lang w:val="vi-VN"/>
               </w:rPr>
               <w:t>"Id"</w:t>
             </w:r>
@@ -6163,9 +6139,8 @@
                 <w:sz w:val="19"/>
                 <w:szCs w:val="19"/>
                 <w:highlight w:val="white"/>
-                <w:lang w:val="vi-VN"/>
-              </w:rPr>
-              <w:t>: 27,</w:t>
+              </w:rPr>
+              <w:t>: 0,</w:t>
             </w:r>
           </w:p>
           <w:p>
@@ -6179,17 +6154,15 @@
                 <w:sz w:val="19"/>
                 <w:szCs w:val="19"/>
                 <w:highlight w:val="white"/>
-                <w:lang w:val="vi-VN"/>
-              </w:rPr>
-            </w:pPr>
-            <w:r>
-              <w:rPr>
-                <w:rFonts w:ascii="Consolas" w:hAnsi="Consolas" w:cs="Consolas"/>
-                <w:color w:val="000000"/>
-                <w:sz w:val="19"/>
-                <w:szCs w:val="19"/>
-                <w:highlight w:val="white"/>
-                <w:lang w:val="vi-VN"/>
+              </w:rPr>
+            </w:pPr>
+            <w:r>
+              <w:rPr>
+                <w:rFonts w:ascii="Consolas" w:hAnsi="Consolas" w:cs="Consolas"/>
+                <w:color w:val="000000"/>
+                <w:sz w:val="19"/>
+                <w:szCs w:val="19"/>
+                <w:highlight w:val="white"/>
               </w:rPr>
               <w:t xml:space="preserve">    </w:t>
             </w:r>
@@ -6200,7 +6173,6 @@
                 <w:sz w:val="19"/>
                 <w:szCs w:val="19"/>
                 <w:highlight w:val="white"/>
-                <w:lang w:val="vi-VN"/>
               </w:rPr>
               <w:t>"FirstName"</w:t>
             </w:r>
@@ -6211,7 +6183,6 @@
                 <w:sz w:val="19"/>
                 <w:szCs w:val="19"/>
                 <w:highlight w:val="white"/>
-                <w:lang w:val="vi-VN"/>
               </w:rPr>
               <w:t xml:space="preserve">: </w:t>
             </w:r>
@@ -6222,18 +6193,16 @@
                 <w:sz w:val="19"/>
                 <w:szCs w:val="19"/>
                 <w:highlight w:val="white"/>
-                <w:lang w:val="vi-VN"/>
-              </w:rPr>
-              <w:t>"FirstName[26]"</w:t>
-            </w:r>
-            <w:r>
-              <w:rPr>
-                <w:rFonts w:ascii="Consolas" w:hAnsi="Consolas" w:cs="Consolas"/>
-                <w:color w:val="000000"/>
-                <w:sz w:val="19"/>
-                <w:szCs w:val="19"/>
-                <w:highlight w:val="white"/>
-                <w:lang w:val="vi-VN"/>
+              </w:rPr>
+              <w:t>""</w:t>
+            </w:r>
+            <w:r>
+              <w:rPr>
+                <w:rFonts w:ascii="Consolas" w:hAnsi="Consolas" w:cs="Consolas"/>
+                <w:color w:val="000000"/>
+                <w:sz w:val="19"/>
+                <w:szCs w:val="19"/>
+                <w:highlight w:val="white"/>
               </w:rPr>
               <w:t>,</w:t>
             </w:r>
@@ -6249,17 +6218,15 @@
                 <w:sz w:val="19"/>
                 <w:szCs w:val="19"/>
                 <w:highlight w:val="white"/>
-                <w:lang w:val="vi-VN"/>
-              </w:rPr>
-            </w:pPr>
-            <w:r>
-              <w:rPr>
-                <w:rFonts w:ascii="Consolas" w:hAnsi="Consolas" w:cs="Consolas"/>
-                <w:color w:val="000000"/>
-                <w:sz w:val="19"/>
-                <w:szCs w:val="19"/>
-                <w:highlight w:val="white"/>
-                <w:lang w:val="vi-VN"/>
+              </w:rPr>
+            </w:pPr>
+            <w:r>
+              <w:rPr>
+                <w:rFonts w:ascii="Consolas" w:hAnsi="Consolas" w:cs="Consolas"/>
+                <w:color w:val="000000"/>
+                <w:sz w:val="19"/>
+                <w:szCs w:val="19"/>
+                <w:highlight w:val="white"/>
               </w:rPr>
               <w:t xml:space="preserve">    </w:t>
             </w:r>
@@ -6270,7 +6237,6 @@
                 <w:sz w:val="19"/>
                 <w:szCs w:val="19"/>
                 <w:highlight w:val="white"/>
-                <w:lang w:val="vi-VN"/>
               </w:rPr>
               <w:t>"LastName"</w:t>
             </w:r>
@@ -6281,7 +6247,6 @@
                 <w:sz w:val="19"/>
                 <w:szCs w:val="19"/>
                 <w:highlight w:val="white"/>
-                <w:lang w:val="vi-VN"/>
               </w:rPr>
               <w:t xml:space="preserve">: </w:t>
             </w:r>
@@ -6292,18 +6257,16 @@
                 <w:sz w:val="19"/>
                 <w:szCs w:val="19"/>
                 <w:highlight w:val="white"/>
-                <w:lang w:val="vi-VN"/>
-              </w:rPr>
-              <w:t>"LastName[26]"</w:t>
-            </w:r>
-            <w:r>
-              <w:rPr>
-                <w:rFonts w:ascii="Consolas" w:hAnsi="Consolas" w:cs="Consolas"/>
-                <w:color w:val="000000"/>
-                <w:sz w:val="19"/>
-                <w:szCs w:val="19"/>
-                <w:highlight w:val="white"/>
-                <w:lang w:val="vi-VN"/>
+              </w:rPr>
+              <w:t>""</w:t>
+            </w:r>
+            <w:r>
+              <w:rPr>
+                <w:rFonts w:ascii="Consolas" w:hAnsi="Consolas" w:cs="Consolas"/>
+                <w:color w:val="000000"/>
+                <w:sz w:val="19"/>
+                <w:szCs w:val="19"/>
+                <w:highlight w:val="white"/>
               </w:rPr>
               <w:t>,</w:t>
             </w:r>
@@ -6319,17 +6282,15 @@
                 <w:sz w:val="19"/>
                 <w:szCs w:val="19"/>
                 <w:highlight w:val="white"/>
-                <w:lang w:val="vi-VN"/>
-              </w:rPr>
-            </w:pPr>
-            <w:r>
-              <w:rPr>
-                <w:rFonts w:ascii="Consolas" w:hAnsi="Consolas" w:cs="Consolas"/>
-                <w:color w:val="000000"/>
-                <w:sz w:val="19"/>
-                <w:szCs w:val="19"/>
-                <w:highlight w:val="white"/>
-                <w:lang w:val="vi-VN"/>
+              </w:rPr>
+            </w:pPr>
+            <w:r>
+              <w:rPr>
+                <w:rFonts w:ascii="Consolas" w:hAnsi="Consolas" w:cs="Consolas"/>
+                <w:color w:val="000000"/>
+                <w:sz w:val="19"/>
+                <w:szCs w:val="19"/>
+                <w:highlight w:val="white"/>
               </w:rPr>
               <w:t xml:space="preserve">    </w:t>
             </w:r>
@@ -6340,20 +6301,38 @@
                 <w:sz w:val="19"/>
                 <w:szCs w:val="19"/>
                 <w:highlight w:val="white"/>
-                <w:lang w:val="vi-VN"/>
-              </w:rPr>
-              <w:t>"Birthday"</w:t>
-            </w:r>
-            <w:r>
-              <w:rPr>
-                <w:rFonts w:ascii="Consolas" w:hAnsi="Consolas" w:cs="Consolas"/>
-                <w:color w:val="000000"/>
-                <w:sz w:val="19"/>
-                <w:szCs w:val="19"/>
-                <w:highlight w:val="white"/>
-                <w:lang w:val="vi-VN"/>
-              </w:rPr>
-              <w:t>: 0,</w:t>
+              </w:rPr>
+              <w:t>"Email"</w:t>
+            </w:r>
+            <w:r>
+              <w:rPr>
+                <w:rFonts w:ascii="Consolas" w:hAnsi="Consolas" w:cs="Consolas"/>
+                <w:color w:val="000000"/>
+                <w:sz w:val="19"/>
+                <w:szCs w:val="19"/>
+                <w:highlight w:val="white"/>
+              </w:rPr>
+              <w:t xml:space="preserve">: </w:t>
+            </w:r>
+            <w:r>
+              <w:rPr>
+                <w:rFonts w:ascii="Consolas" w:hAnsi="Consolas" w:cs="Consolas"/>
+                <w:color w:val="A31515"/>
+                <w:sz w:val="19"/>
+                <w:szCs w:val="19"/>
+                <w:highlight w:val="white"/>
+              </w:rPr>
+              <w:t>""</w:t>
+            </w:r>
+            <w:r>
+              <w:rPr>
+                <w:rFonts w:ascii="Consolas" w:hAnsi="Consolas" w:cs="Consolas"/>
+                <w:color w:val="000000"/>
+                <w:sz w:val="19"/>
+                <w:szCs w:val="19"/>
+                <w:highlight w:val="white"/>
+              </w:rPr>
+              <w:t>,</w:t>
             </w:r>
           </w:p>
           <w:p>
@@ -6367,17 +6346,15 @@
                 <w:sz w:val="19"/>
                 <w:szCs w:val="19"/>
                 <w:highlight w:val="white"/>
-                <w:lang w:val="vi-VN"/>
-              </w:rPr>
-            </w:pPr>
-            <w:r>
-              <w:rPr>
-                <w:rFonts w:ascii="Consolas" w:hAnsi="Consolas" w:cs="Consolas"/>
-                <w:color w:val="000000"/>
-                <w:sz w:val="19"/>
-                <w:szCs w:val="19"/>
-                <w:highlight w:val="white"/>
-                <w:lang w:val="vi-VN"/>
+              </w:rPr>
+            </w:pPr>
+            <w:r>
+              <w:rPr>
+                <w:rFonts w:ascii="Consolas" w:hAnsi="Consolas" w:cs="Consolas"/>
+                <w:color w:val="000000"/>
+                <w:sz w:val="19"/>
+                <w:szCs w:val="19"/>
+                <w:highlight w:val="white"/>
               </w:rPr>
               <w:t xml:space="preserve">    </w:t>
             </w:r>
@@ -6388,18 +6365,16 @@
                 <w:sz w:val="19"/>
                 <w:szCs w:val="19"/>
                 <w:highlight w:val="white"/>
-                <w:lang w:val="vi-VN"/>
-              </w:rPr>
-              <w:t>"Email"</w:t>
-            </w:r>
-            <w:r>
-              <w:rPr>
-                <w:rFonts w:ascii="Consolas" w:hAnsi="Consolas" w:cs="Consolas"/>
-                <w:color w:val="000000"/>
-                <w:sz w:val="19"/>
-                <w:szCs w:val="19"/>
-                <w:highlight w:val="white"/>
-                <w:lang w:val="vi-VN"/>
+              </w:rPr>
+              <w:t>"Password"</w:t>
+            </w:r>
+            <w:r>
+              <w:rPr>
+                <w:rFonts w:ascii="Consolas" w:hAnsi="Consolas" w:cs="Consolas"/>
+                <w:color w:val="000000"/>
+                <w:sz w:val="19"/>
+                <w:szCs w:val="19"/>
+                <w:highlight w:val="white"/>
               </w:rPr>
               <w:t xml:space="preserve">: </w:t>
             </w:r>
@@ -6410,18 +6385,16 @@
                 <w:sz w:val="19"/>
                 <w:szCs w:val="19"/>
                 <w:highlight w:val="white"/>
-                <w:lang w:val="vi-VN"/>
-              </w:rPr>
-              <w:t>"doctor26@gmail.com"</w:t>
-            </w:r>
-            <w:r>
-              <w:rPr>
-                <w:rFonts w:ascii="Consolas" w:hAnsi="Consolas" w:cs="Consolas"/>
-                <w:color w:val="000000"/>
-                <w:sz w:val="19"/>
-                <w:szCs w:val="19"/>
-                <w:highlight w:val="white"/>
-                <w:lang w:val="vi-VN"/>
+              </w:rPr>
+              <w:t>""</w:t>
+            </w:r>
+            <w:r>
+              <w:rPr>
+                <w:rFonts w:ascii="Consolas" w:hAnsi="Consolas" w:cs="Consolas"/>
+                <w:color w:val="000000"/>
+                <w:sz w:val="19"/>
+                <w:szCs w:val="19"/>
+                <w:highlight w:val="white"/>
               </w:rPr>
               <w:t>,</w:t>
             </w:r>
@@ -6437,17 +6410,15 @@
                 <w:sz w:val="19"/>
                 <w:szCs w:val="19"/>
                 <w:highlight w:val="white"/>
-                <w:lang w:val="vi-VN"/>
-              </w:rPr>
-            </w:pPr>
-            <w:r>
-              <w:rPr>
-                <w:rFonts w:ascii="Consolas" w:hAnsi="Consolas" w:cs="Consolas"/>
-                <w:color w:val="000000"/>
-                <w:sz w:val="19"/>
-                <w:szCs w:val="19"/>
-                <w:highlight w:val="white"/>
-                <w:lang w:val="vi-VN"/>
+              </w:rPr>
+            </w:pPr>
+            <w:r>
+              <w:rPr>
+                <w:rFonts w:ascii="Consolas" w:hAnsi="Consolas" w:cs="Consolas"/>
+                <w:color w:val="000000"/>
+                <w:sz w:val="19"/>
+                <w:szCs w:val="19"/>
+                <w:highlight w:val="white"/>
               </w:rPr>
               <w:t xml:space="preserve">    </w:t>
             </w:r>
@@ -6458,18 +6429,16 @@
                 <w:sz w:val="19"/>
                 <w:szCs w:val="19"/>
                 <w:highlight w:val="white"/>
-                <w:lang w:val="vi-VN"/>
-              </w:rPr>
-              <w:t>"Gender"</w:t>
-            </w:r>
-            <w:r>
-              <w:rPr>
-                <w:rFonts w:ascii="Consolas" w:hAnsi="Consolas" w:cs="Consolas"/>
-                <w:color w:val="000000"/>
-                <w:sz w:val="19"/>
-                <w:szCs w:val="19"/>
-                <w:highlight w:val="white"/>
-                <w:lang w:val="vi-VN"/>
+              </w:rPr>
+              <w:t>"Birthday"</w:t>
+            </w:r>
+            <w:r>
+              <w:rPr>
+                <w:rFonts w:ascii="Consolas" w:hAnsi="Consolas" w:cs="Consolas"/>
+                <w:color w:val="000000"/>
+                <w:sz w:val="19"/>
+                <w:szCs w:val="19"/>
+                <w:highlight w:val="white"/>
               </w:rPr>
               <w:t>: 0,</w:t>
             </w:r>
@@ -6485,17 +6454,15 @@
                 <w:sz w:val="19"/>
                 <w:szCs w:val="19"/>
                 <w:highlight w:val="white"/>
-                <w:lang w:val="vi-VN"/>
-              </w:rPr>
-            </w:pPr>
-            <w:r>
-              <w:rPr>
-                <w:rFonts w:ascii="Consolas" w:hAnsi="Consolas" w:cs="Consolas"/>
-                <w:color w:val="000000"/>
-                <w:sz w:val="19"/>
-                <w:szCs w:val="19"/>
-                <w:highlight w:val="white"/>
-                <w:lang w:val="vi-VN"/>
+              </w:rPr>
+            </w:pPr>
+            <w:r>
+              <w:rPr>
+                <w:rFonts w:ascii="Consolas" w:hAnsi="Consolas" w:cs="Consolas"/>
+                <w:color w:val="000000"/>
+                <w:sz w:val="19"/>
+                <w:szCs w:val="19"/>
+                <w:highlight w:val="white"/>
               </w:rPr>
               <w:t xml:space="preserve">    </w:t>
             </w:r>
@@ -6506,42 +6473,18 @@
                 <w:sz w:val="19"/>
                 <w:szCs w:val="19"/>
                 <w:highlight w:val="white"/>
-                <w:lang w:val="vi-VN"/>
-              </w:rPr>
-              <w:t>"Address"</w:t>
-            </w:r>
-            <w:r>
-              <w:rPr>
-                <w:rFonts w:ascii="Consolas" w:hAnsi="Consolas" w:cs="Consolas"/>
-                <w:color w:val="000000"/>
-                <w:sz w:val="19"/>
-                <w:szCs w:val="19"/>
-                <w:highlight w:val="white"/>
-                <w:lang w:val="vi-VN"/>
-              </w:rPr>
-              <w:t xml:space="preserve">: </w:t>
-            </w:r>
-            <w:r>
-              <w:rPr>
-                <w:rFonts w:ascii="Consolas" w:hAnsi="Consolas" w:cs="Consolas"/>
-                <w:color w:val="A31515"/>
-                <w:sz w:val="19"/>
-                <w:szCs w:val="19"/>
-                <w:highlight w:val="white"/>
-                <w:lang w:val="vi-VN"/>
-              </w:rPr>
-              <w:t>"New York, NY, USA"</w:t>
-            </w:r>
-            <w:r>
-              <w:rPr>
-                <w:rFonts w:ascii="Consolas" w:hAnsi="Consolas" w:cs="Consolas"/>
-                <w:color w:val="000000"/>
-                <w:sz w:val="19"/>
-                <w:szCs w:val="19"/>
-                <w:highlight w:val="white"/>
-                <w:lang w:val="vi-VN"/>
-              </w:rPr>
-              <w:t>,</w:t>
+              </w:rPr>
+              <w:t>"Gender"</w:t>
+            </w:r>
+            <w:r>
+              <w:rPr>
+                <w:rFonts w:ascii="Consolas" w:hAnsi="Consolas" w:cs="Consolas"/>
+                <w:color w:val="000000"/>
+                <w:sz w:val="19"/>
+                <w:szCs w:val="19"/>
+                <w:highlight w:val="white"/>
+              </w:rPr>
+              <w:t>: 0,</w:t>
             </w:r>
           </w:p>
           <w:p>
@@ -6555,17 +6498,15 @@
                 <w:sz w:val="19"/>
                 <w:szCs w:val="19"/>
                 <w:highlight w:val="white"/>
-                <w:lang w:val="vi-VN"/>
-              </w:rPr>
-            </w:pPr>
-            <w:r>
-              <w:rPr>
-                <w:rFonts w:ascii="Consolas" w:hAnsi="Consolas" w:cs="Consolas"/>
-                <w:color w:val="000000"/>
-                <w:sz w:val="19"/>
-                <w:szCs w:val="19"/>
-                <w:highlight w:val="white"/>
-                <w:lang w:val="vi-VN"/>
+              </w:rPr>
+            </w:pPr>
+            <w:r>
+              <w:rPr>
+                <w:rFonts w:ascii="Consolas" w:hAnsi="Consolas" w:cs="Consolas"/>
+                <w:color w:val="000000"/>
+                <w:sz w:val="19"/>
+                <w:szCs w:val="19"/>
+                <w:highlight w:val="white"/>
               </w:rPr>
               <w:t xml:space="preserve">    </w:t>
             </w:r>
@@ -6576,18 +6517,16 @@
                 <w:sz w:val="19"/>
                 <w:szCs w:val="19"/>
                 <w:highlight w:val="white"/>
-                <w:lang w:val="vi-VN"/>
-              </w:rPr>
-              <w:t>"Photo"</w:t>
-            </w:r>
-            <w:r>
-              <w:rPr>
-                <w:rFonts w:ascii="Consolas" w:hAnsi="Consolas" w:cs="Consolas"/>
-                <w:color w:val="000000"/>
-                <w:sz w:val="19"/>
-                <w:szCs w:val="19"/>
-                <w:highlight w:val="white"/>
-                <w:lang w:val="vi-VN"/>
+              </w:rPr>
+              <w:t>"Address"</w:t>
+            </w:r>
+            <w:r>
+              <w:rPr>
+                <w:rFonts w:ascii="Consolas" w:hAnsi="Consolas" w:cs="Consolas"/>
+                <w:color w:val="000000"/>
+                <w:sz w:val="19"/>
+                <w:szCs w:val="19"/>
+                <w:highlight w:val="white"/>
               </w:rPr>
               <w:t xml:space="preserve">: </w:t>
             </w:r>
@@ -6598,7 +6537,6 @@
                 <w:sz w:val="19"/>
                 <w:szCs w:val="19"/>
                 <w:highlight w:val="white"/>
-                <w:lang w:val="vi-VN"/>
               </w:rPr>
               <w:t>""</w:t>
             </w:r>
@@ -6609,7 +6547,6 @@
                 <w:sz w:val="19"/>
                 <w:szCs w:val="19"/>
                 <w:highlight w:val="white"/>
-                <w:lang w:val="vi-VN"/>
               </w:rPr>
               <w:t>,</w:t>
             </w:r>
@@ -6625,17 +6562,15 @@
                 <w:sz w:val="19"/>
                 <w:szCs w:val="19"/>
                 <w:highlight w:val="white"/>
-                <w:lang w:val="vi-VN"/>
-              </w:rPr>
-            </w:pPr>
-            <w:r>
-              <w:rPr>
-                <w:rFonts w:ascii="Consolas" w:hAnsi="Consolas" w:cs="Consolas"/>
-                <w:color w:val="000000"/>
-                <w:sz w:val="19"/>
-                <w:szCs w:val="19"/>
-                <w:highlight w:val="white"/>
-                <w:lang w:val="vi-VN"/>
+              </w:rPr>
+            </w:pPr>
+            <w:r>
+              <w:rPr>
+                <w:rFonts w:ascii="Consolas" w:hAnsi="Consolas" w:cs="Consolas"/>
+                <w:color w:val="000000"/>
+                <w:sz w:val="19"/>
+                <w:szCs w:val="19"/>
+                <w:highlight w:val="white"/>
               </w:rPr>
               <w:t xml:space="preserve">    </w:t>
             </w:r>
@@ -6646,7 +6581,6 @@
                 <w:sz w:val="19"/>
                 <w:szCs w:val="19"/>
                 <w:highlight w:val="white"/>
-                <w:lang w:val="vi-VN"/>
               </w:rPr>
               <w:t>"Phone"</w:t>
             </w:r>
@@ -6657,7 +6591,6 @@
                 <w:sz w:val="19"/>
                 <w:szCs w:val="19"/>
                 <w:highlight w:val="white"/>
-                <w:lang w:val="vi-VN"/>
               </w:rPr>
               <w:t xml:space="preserve">: </w:t>
             </w:r>
@@ -6668,7 +6601,6 @@
                 <w:sz w:val="19"/>
                 <w:szCs w:val="19"/>
                 <w:highlight w:val="white"/>
-                <w:lang w:val="vi-VN"/>
               </w:rPr>
               <w:t>""</w:t>
             </w:r>
@@ -6679,7 +6611,6 @@
                 <w:sz w:val="19"/>
                 <w:szCs w:val="19"/>
                 <w:highlight w:val="white"/>
-                <w:lang w:val="vi-VN"/>
               </w:rPr>
               <w:t>,</w:t>
             </w:r>
@@ -6695,17 +6626,15 @@
                 <w:sz w:val="19"/>
                 <w:szCs w:val="19"/>
                 <w:highlight w:val="white"/>
-                <w:lang w:val="vi-VN"/>
-              </w:rPr>
-            </w:pPr>
-            <w:r>
-              <w:rPr>
-                <w:rFonts w:ascii="Consolas" w:hAnsi="Consolas" w:cs="Consolas"/>
-                <w:color w:val="000000"/>
-                <w:sz w:val="19"/>
-                <w:szCs w:val="19"/>
-                <w:highlight w:val="white"/>
-                <w:lang w:val="vi-VN"/>
+              </w:rPr>
+            </w:pPr>
+            <w:r>
+              <w:rPr>
+                <w:rFonts w:ascii="Consolas" w:hAnsi="Consolas" w:cs="Consolas"/>
+                <w:color w:val="000000"/>
+                <w:sz w:val="19"/>
+                <w:szCs w:val="19"/>
+                <w:highlight w:val="white"/>
               </w:rPr>
               <w:t xml:space="preserve">    </w:t>
             </w:r>
@@ -6716,18 +6645,16 @@
                 <w:sz w:val="19"/>
                 <w:szCs w:val="19"/>
                 <w:highlight w:val="white"/>
-                <w:lang w:val="vi-VN"/>
-              </w:rPr>
-              <w:t>"Rank"</w:t>
-            </w:r>
-            <w:r>
-              <w:rPr>
-                <w:rFonts w:ascii="Consolas" w:hAnsi="Consolas" w:cs="Consolas"/>
-                <w:color w:val="000000"/>
-                <w:sz w:val="19"/>
-                <w:szCs w:val="19"/>
-                <w:highlight w:val="white"/>
-                <w:lang w:val="vi-VN"/>
+              </w:rPr>
+              <w:t>"Role"</w:t>
+            </w:r>
+            <w:r>
+              <w:rPr>
+                <w:rFonts w:ascii="Consolas" w:hAnsi="Consolas" w:cs="Consolas"/>
+                <w:color w:val="000000"/>
+                <w:sz w:val="19"/>
+                <w:szCs w:val="19"/>
+                <w:highlight w:val="white"/>
               </w:rPr>
               <w:t>: 0,</w:t>
             </w:r>
@@ -6743,17 +6670,15 @@
                 <w:sz w:val="19"/>
                 <w:szCs w:val="19"/>
                 <w:highlight w:val="white"/>
-                <w:lang w:val="vi-VN"/>
-              </w:rPr>
-            </w:pPr>
-            <w:r>
-              <w:rPr>
-                <w:rFonts w:ascii="Consolas" w:hAnsi="Consolas" w:cs="Consolas"/>
-                <w:color w:val="000000"/>
-                <w:sz w:val="19"/>
-                <w:szCs w:val="19"/>
-                <w:highlight w:val="white"/>
-                <w:lang w:val="vi-VN"/>
+              </w:rPr>
+            </w:pPr>
+            <w:r>
+              <w:rPr>
+                <w:rFonts w:ascii="Consolas" w:hAnsi="Consolas" w:cs="Consolas"/>
+                <w:color w:val="000000"/>
+                <w:sz w:val="19"/>
+                <w:szCs w:val="19"/>
+                <w:highlight w:val="white"/>
               </w:rPr>
               <w:t xml:space="preserve">    </w:t>
             </w:r>
@@ -6764,20 +6689,38 @@
                 <w:sz w:val="19"/>
                 <w:szCs w:val="19"/>
                 <w:highlight w:val="white"/>
-                <w:lang w:val="vi-VN"/>
-              </w:rPr>
-              <w:t>"Specialty"</w:t>
-            </w:r>
-            <w:r>
-              <w:rPr>
-                <w:rFonts w:ascii="Consolas" w:hAnsi="Consolas" w:cs="Consolas"/>
-                <w:color w:val="000000"/>
-                <w:sz w:val="19"/>
-                <w:szCs w:val="19"/>
-                <w:highlight w:val="white"/>
-                <w:lang w:val="vi-VN"/>
-              </w:rPr>
-              <w:t>: {</w:t>
+              </w:rPr>
+              <w:t>"Photo"</w:t>
+            </w:r>
+            <w:r>
+              <w:rPr>
+                <w:rFonts w:ascii="Consolas" w:hAnsi="Consolas" w:cs="Consolas"/>
+                <w:color w:val="000000"/>
+                <w:sz w:val="19"/>
+                <w:szCs w:val="19"/>
+                <w:highlight w:val="white"/>
+              </w:rPr>
+              <w:t xml:space="preserve">: </w:t>
+            </w:r>
+            <w:r>
+              <w:rPr>
+                <w:rFonts w:ascii="Consolas" w:hAnsi="Consolas" w:cs="Consolas"/>
+                <w:color w:val="A31515"/>
+                <w:sz w:val="19"/>
+                <w:szCs w:val="19"/>
+                <w:highlight w:val="white"/>
+              </w:rPr>
+              <w:t>""</w:t>
+            </w:r>
+            <w:r>
+              <w:rPr>
+                <w:rFonts w:ascii="Consolas" w:hAnsi="Consolas" w:cs="Consolas"/>
+                <w:color w:val="000000"/>
+                <w:sz w:val="19"/>
+                <w:szCs w:val="19"/>
+                <w:highlight w:val="white"/>
+              </w:rPr>
+              <w:t>,</w:t>
             </w:r>
           </w:p>
           <w:p>
@@ -6791,19 +6734,17 @@
                 <w:sz w:val="19"/>
                 <w:szCs w:val="19"/>
                 <w:highlight w:val="white"/>
-                <w:lang w:val="vi-VN"/>
-              </w:rPr>
-            </w:pPr>
-            <w:r>
-              <w:rPr>
-                <w:rFonts w:ascii="Consolas" w:hAnsi="Consolas" w:cs="Consolas"/>
-                <w:color w:val="000000"/>
-                <w:sz w:val="19"/>
-                <w:szCs w:val="19"/>
-                <w:highlight w:val="white"/>
-                <w:lang w:val="vi-VN"/>
-              </w:rPr>
-              <w:t xml:space="preserve">      </w:t>
+              </w:rPr>
+            </w:pPr>
+            <w:r>
+              <w:rPr>
+                <w:rFonts w:ascii="Consolas" w:hAnsi="Consolas" w:cs="Consolas"/>
+                <w:color w:val="000000"/>
+                <w:sz w:val="19"/>
+                <w:szCs w:val="19"/>
+                <w:highlight w:val="white"/>
+              </w:rPr>
+              <w:t xml:space="preserve">    </w:t>
             </w:r>
             <w:r>
               <w:rPr>
@@ -6812,20 +6753,18 @@
                 <w:sz w:val="19"/>
                 <w:szCs w:val="19"/>
                 <w:highlight w:val="white"/>
-                <w:lang w:val="vi-VN"/>
-              </w:rPr>
-              <w:t>"Id"</w:t>
-            </w:r>
-            <w:r>
-              <w:rPr>
-                <w:rFonts w:ascii="Consolas" w:hAnsi="Consolas" w:cs="Consolas"/>
-                <w:color w:val="000000"/>
-                <w:sz w:val="19"/>
-                <w:szCs w:val="19"/>
-                <w:highlight w:val="white"/>
-                <w:lang w:val="vi-VN"/>
-              </w:rPr>
-              <w:t>: 1,</w:t>
+              </w:rPr>
+              <w:t>"Rank"</w:t>
+            </w:r>
+            <w:r>
+              <w:rPr>
+                <w:rFonts w:ascii="Consolas" w:hAnsi="Consolas" w:cs="Consolas"/>
+                <w:color w:val="000000"/>
+                <w:sz w:val="19"/>
+                <w:szCs w:val="19"/>
+                <w:highlight w:val="white"/>
+              </w:rPr>
+              <w:t>: 0,</w:t>
             </w:r>
           </w:p>
           <w:p>
@@ -6839,19 +6778,17 @@
                 <w:sz w:val="19"/>
                 <w:szCs w:val="19"/>
                 <w:highlight w:val="white"/>
-                <w:lang w:val="vi-VN"/>
-              </w:rPr>
-            </w:pPr>
-            <w:r>
-              <w:rPr>
-                <w:rFonts w:ascii="Consolas" w:hAnsi="Consolas" w:cs="Consolas"/>
-                <w:color w:val="000000"/>
-                <w:sz w:val="19"/>
-                <w:szCs w:val="19"/>
-                <w:highlight w:val="white"/>
-                <w:lang w:val="vi-VN"/>
-              </w:rPr>
-              <w:t xml:space="preserve">      </w:t>
+              </w:rPr>
+            </w:pPr>
+            <w:r>
+              <w:rPr>
+                <w:rFonts w:ascii="Consolas" w:hAnsi="Consolas" w:cs="Consolas"/>
+                <w:color w:val="000000"/>
+                <w:sz w:val="19"/>
+                <w:szCs w:val="19"/>
+                <w:highlight w:val="white"/>
+              </w:rPr>
+              <w:t xml:space="preserve">    </w:t>
             </w:r>
             <w:r>
               <w:rPr>
@@ -6860,31 +6797,18 @@
                 <w:sz w:val="19"/>
                 <w:szCs w:val="19"/>
                 <w:highlight w:val="white"/>
-                <w:lang w:val="vi-VN"/>
-              </w:rPr>
-              <w:t>"Name"</w:t>
-            </w:r>
-            <w:r>
-              <w:rPr>
-                <w:rFonts w:ascii="Consolas" w:hAnsi="Consolas" w:cs="Consolas"/>
-                <w:color w:val="000000"/>
-                <w:sz w:val="19"/>
-                <w:szCs w:val="19"/>
-                <w:highlight w:val="white"/>
-                <w:lang w:val="vi-VN"/>
-              </w:rPr>
-              <w:t xml:space="preserve">: </w:t>
-            </w:r>
-            <w:r>
-              <w:rPr>
-                <w:rFonts w:ascii="Consolas" w:hAnsi="Consolas" w:cs="Consolas"/>
-                <w:color w:val="A31515"/>
-                <w:sz w:val="19"/>
-                <w:szCs w:val="19"/>
-                <w:highlight w:val="white"/>
-                <w:lang w:val="vi-VN"/>
-              </w:rPr>
-              <w:t>"specialty[0]"</w:t>
+              </w:rPr>
+              <w:t>"Specialty"</w:t>
+            </w:r>
+            <w:r>
+              <w:rPr>
+                <w:rFonts w:ascii="Consolas" w:hAnsi="Consolas" w:cs="Consolas"/>
+                <w:color w:val="000000"/>
+                <w:sz w:val="19"/>
+                <w:szCs w:val="19"/>
+                <w:highlight w:val="white"/>
+              </w:rPr>
+              <w:t>: {</w:t>
             </w:r>
           </w:p>
           <w:p>
@@ -6898,19 +6822,37 @@
                 <w:sz w:val="19"/>
                 <w:szCs w:val="19"/>
                 <w:highlight w:val="white"/>
-                <w:lang w:val="vi-VN"/>
-              </w:rPr>
-            </w:pPr>
-            <w:r>
-              <w:rPr>
-                <w:rFonts w:ascii="Consolas" w:hAnsi="Consolas" w:cs="Consolas"/>
-                <w:color w:val="000000"/>
-                <w:sz w:val="19"/>
-                <w:szCs w:val="19"/>
-                <w:highlight w:val="white"/>
-                <w:lang w:val="vi-VN"/>
-              </w:rPr>
-              <w:t xml:space="preserve">    },</w:t>
+              </w:rPr>
+            </w:pPr>
+            <w:r>
+              <w:rPr>
+                <w:rFonts w:ascii="Consolas" w:hAnsi="Consolas" w:cs="Consolas"/>
+                <w:color w:val="000000"/>
+                <w:sz w:val="19"/>
+                <w:szCs w:val="19"/>
+                <w:highlight w:val="white"/>
+              </w:rPr>
+              <w:t xml:space="preserve">      </w:t>
+            </w:r>
+            <w:r>
+              <w:rPr>
+                <w:rFonts w:ascii="Consolas" w:hAnsi="Consolas" w:cs="Consolas"/>
+                <w:color w:val="2E75B6"/>
+                <w:sz w:val="19"/>
+                <w:szCs w:val="19"/>
+                <w:highlight w:val="white"/>
+              </w:rPr>
+              <w:t>"Id"</w:t>
+            </w:r>
+            <w:r>
+              <w:rPr>
+                <w:rFonts w:ascii="Consolas" w:hAnsi="Consolas" w:cs="Consolas"/>
+                <w:color w:val="000000"/>
+                <w:sz w:val="19"/>
+                <w:szCs w:val="19"/>
+                <w:highlight w:val="white"/>
+              </w:rPr>
+              <w:t>: 0,</w:t>
             </w:r>
           </w:p>
           <w:p>
@@ -6924,19 +6866,17 @@
                 <w:sz w:val="19"/>
                 <w:szCs w:val="19"/>
                 <w:highlight w:val="white"/>
-                <w:lang w:val="vi-VN"/>
-              </w:rPr>
-            </w:pPr>
-            <w:r>
-              <w:rPr>
-                <w:rFonts w:ascii="Consolas" w:hAnsi="Consolas" w:cs="Consolas"/>
-                <w:color w:val="000000"/>
-                <w:sz w:val="19"/>
-                <w:szCs w:val="19"/>
-                <w:highlight w:val="white"/>
-                <w:lang w:val="vi-VN"/>
-              </w:rPr>
-              <w:t xml:space="preserve">    </w:t>
+              </w:rPr>
+            </w:pPr>
+            <w:r>
+              <w:rPr>
+                <w:rFonts w:ascii="Consolas" w:hAnsi="Consolas" w:cs="Consolas"/>
+                <w:color w:val="000000"/>
+                <w:sz w:val="19"/>
+                <w:szCs w:val="19"/>
+                <w:highlight w:val="white"/>
+              </w:rPr>
+              <w:t xml:space="preserve">      </w:t>
             </w:r>
             <w:r>
               <w:rPr>
@@ -6945,20 +6885,28 @@
                 <w:sz w:val="19"/>
                 <w:szCs w:val="19"/>
                 <w:highlight w:val="white"/>
-                <w:lang w:val="vi-VN"/>
-              </w:rPr>
-              <w:t>"City"</w:t>
-            </w:r>
-            <w:r>
-              <w:rPr>
-                <w:rFonts w:ascii="Consolas" w:hAnsi="Consolas" w:cs="Consolas"/>
-                <w:color w:val="000000"/>
-                <w:sz w:val="19"/>
-                <w:szCs w:val="19"/>
-                <w:highlight w:val="white"/>
-                <w:lang w:val="vi-VN"/>
-              </w:rPr>
-              <w:t>: {</w:t>
+              </w:rPr>
+              <w:t>"Name"</w:t>
+            </w:r>
+            <w:r>
+              <w:rPr>
+                <w:rFonts w:ascii="Consolas" w:hAnsi="Consolas" w:cs="Consolas"/>
+                <w:color w:val="000000"/>
+                <w:sz w:val="19"/>
+                <w:szCs w:val="19"/>
+                <w:highlight w:val="white"/>
+              </w:rPr>
+              <w:t xml:space="preserve">: </w:t>
+            </w:r>
+            <w:r>
+              <w:rPr>
+                <w:rFonts w:ascii="Consolas" w:hAnsi="Consolas" w:cs="Consolas"/>
+                <w:color w:val="A31515"/>
+                <w:sz w:val="19"/>
+                <w:szCs w:val="19"/>
+                <w:highlight w:val="white"/>
+              </w:rPr>
+              <w:t>""</w:t>
             </w:r>
           </w:p>
           <w:p>
@@ -6972,41 +6920,17 @@
                 <w:sz w:val="19"/>
                 <w:szCs w:val="19"/>
                 <w:highlight w:val="white"/>
-                <w:lang w:val="vi-VN"/>
-              </w:rPr>
-            </w:pPr>
-            <w:r>
-              <w:rPr>
-                <w:rFonts w:ascii="Consolas" w:hAnsi="Consolas" w:cs="Consolas"/>
-                <w:color w:val="000000"/>
-                <w:sz w:val="19"/>
-                <w:szCs w:val="19"/>
-                <w:highlight w:val="white"/>
-                <w:lang w:val="vi-VN"/>
-              </w:rPr>
-              <w:t xml:space="preserve">      </w:t>
-            </w:r>
-            <w:r>
-              <w:rPr>
-                <w:rFonts w:ascii="Consolas" w:hAnsi="Consolas" w:cs="Consolas"/>
-                <w:color w:val="2E75B6"/>
-                <w:sz w:val="19"/>
-                <w:szCs w:val="19"/>
-                <w:highlight w:val="white"/>
-                <w:lang w:val="vi-VN"/>
-              </w:rPr>
-              <w:t>"Id"</w:t>
-            </w:r>
-            <w:r>
-              <w:rPr>
-                <w:rFonts w:ascii="Consolas" w:hAnsi="Consolas" w:cs="Consolas"/>
-                <w:color w:val="000000"/>
-                <w:sz w:val="19"/>
-                <w:szCs w:val="19"/>
-                <w:highlight w:val="white"/>
-                <w:lang w:val="vi-VN"/>
-              </w:rPr>
-              <w:t>: 1,</w:t>
+              </w:rPr>
+            </w:pPr>
+            <w:r>
+              <w:rPr>
+                <w:rFonts w:ascii="Consolas" w:hAnsi="Consolas" w:cs="Consolas"/>
+                <w:color w:val="000000"/>
+                <w:sz w:val="19"/>
+                <w:szCs w:val="19"/>
+                <w:highlight w:val="white"/>
+              </w:rPr>
+              <w:t xml:space="preserve">    },</w:t>
             </w:r>
           </w:p>
           <w:p>
@@ -7020,19 +6944,17 @@
                 <w:sz w:val="19"/>
                 <w:szCs w:val="19"/>
                 <w:highlight w:val="white"/>
-                <w:lang w:val="vi-VN"/>
-              </w:rPr>
-            </w:pPr>
-            <w:r>
-              <w:rPr>
-                <w:rFonts w:ascii="Consolas" w:hAnsi="Consolas" w:cs="Consolas"/>
-                <w:color w:val="000000"/>
-                <w:sz w:val="19"/>
-                <w:szCs w:val="19"/>
-                <w:highlight w:val="white"/>
-                <w:lang w:val="vi-VN"/>
-              </w:rPr>
-              <w:t xml:space="preserve">      </w:t>
+              </w:rPr>
+            </w:pPr>
+            <w:r>
+              <w:rPr>
+                <w:rFonts w:ascii="Consolas" w:hAnsi="Consolas" w:cs="Consolas"/>
+                <w:color w:val="000000"/>
+                <w:sz w:val="19"/>
+                <w:szCs w:val="19"/>
+                <w:highlight w:val="white"/>
+              </w:rPr>
+              <w:t xml:space="preserve">    </w:t>
             </w:r>
             <w:r>
               <w:rPr>
@@ -7041,42 +6963,18 @@
                 <w:sz w:val="19"/>
                 <w:szCs w:val="19"/>
                 <w:highlight w:val="white"/>
-                <w:lang w:val="vi-VN"/>
-              </w:rPr>
-              <w:t>"Name"</w:t>
-            </w:r>
-            <w:r>
-              <w:rPr>
-                <w:rFonts w:ascii="Consolas" w:hAnsi="Consolas" w:cs="Consolas"/>
-                <w:color w:val="000000"/>
-                <w:sz w:val="19"/>
-                <w:szCs w:val="19"/>
-                <w:highlight w:val="white"/>
-                <w:lang w:val="vi-VN"/>
-              </w:rPr>
-              <w:t xml:space="preserve">: </w:t>
-            </w:r>
-            <w:r>
-              <w:rPr>
-                <w:rFonts w:ascii="Consolas" w:hAnsi="Consolas" w:cs="Consolas"/>
-                <w:color w:val="A31515"/>
-                <w:sz w:val="19"/>
-                <w:szCs w:val="19"/>
-                <w:highlight w:val="white"/>
-                <w:lang w:val="vi-VN"/>
-              </w:rPr>
-              <w:t>"City[0]"</w:t>
-            </w:r>
-            <w:r>
-              <w:rPr>
-                <w:rFonts w:ascii="Consolas" w:hAnsi="Consolas" w:cs="Consolas"/>
-                <w:color w:val="000000"/>
-                <w:sz w:val="19"/>
-                <w:szCs w:val="19"/>
-                <w:highlight w:val="white"/>
-                <w:lang w:val="vi-VN"/>
-              </w:rPr>
-              <w:t>,</w:t>
+              </w:rPr>
+              <w:t>"Place"</w:t>
+            </w:r>
+            <w:r>
+              <w:rPr>
+                <w:rFonts w:ascii="Consolas" w:hAnsi="Consolas" w:cs="Consolas"/>
+                <w:color w:val="000000"/>
+                <w:sz w:val="19"/>
+                <w:szCs w:val="19"/>
+                <w:highlight w:val="white"/>
+              </w:rPr>
+              <w:t>: {</w:t>
             </w:r>
           </w:p>
           <w:p>
@@ -7090,17 +6988,15 @@
                 <w:sz w:val="19"/>
                 <w:szCs w:val="19"/>
                 <w:highlight w:val="white"/>
-                <w:lang w:val="vi-VN"/>
-              </w:rPr>
-            </w:pPr>
-            <w:r>
-              <w:rPr>
-                <w:rFonts w:ascii="Consolas" w:hAnsi="Consolas" w:cs="Consolas"/>
-                <w:color w:val="000000"/>
-                <w:sz w:val="19"/>
-                <w:szCs w:val="19"/>
-                <w:highlight w:val="white"/>
-                <w:lang w:val="vi-VN"/>
+              </w:rPr>
+            </w:pPr>
+            <w:r>
+              <w:rPr>
+                <w:rFonts w:ascii="Consolas" w:hAnsi="Consolas" w:cs="Consolas"/>
+                <w:color w:val="000000"/>
+                <w:sz w:val="19"/>
+                <w:szCs w:val="19"/>
+                <w:highlight w:val="white"/>
               </w:rPr>
               <w:t xml:space="preserve">      </w:t>
             </w:r>
@@ -7111,20 +7007,18 @@
                 <w:sz w:val="19"/>
                 <w:szCs w:val="19"/>
                 <w:highlight w:val="white"/>
-                <w:lang w:val="vi-VN"/>
-              </w:rPr>
-              <w:t>"Country"</w:t>
-            </w:r>
-            <w:r>
-              <w:rPr>
-                <w:rFonts w:ascii="Consolas" w:hAnsi="Consolas" w:cs="Consolas"/>
-                <w:color w:val="000000"/>
-                <w:sz w:val="19"/>
-                <w:szCs w:val="19"/>
-                <w:highlight w:val="white"/>
-                <w:lang w:val="vi-VN"/>
-              </w:rPr>
-              <w:t>: {</w:t>
+              </w:rPr>
+              <w:t>"Id"</w:t>
+            </w:r>
+            <w:r>
+              <w:rPr>
+                <w:rFonts w:ascii="Consolas" w:hAnsi="Consolas" w:cs="Consolas"/>
+                <w:color w:val="000000"/>
+                <w:sz w:val="19"/>
+                <w:szCs w:val="19"/>
+                <w:highlight w:val="white"/>
+              </w:rPr>
+              <w:t>: 0,</w:t>
             </w:r>
           </w:p>
           <w:p>
@@ -7138,19 +7032,17 @@
                 <w:sz w:val="19"/>
                 <w:szCs w:val="19"/>
                 <w:highlight w:val="white"/>
-                <w:lang w:val="vi-VN"/>
-              </w:rPr>
-            </w:pPr>
-            <w:r>
-              <w:rPr>
-                <w:rFonts w:ascii="Consolas" w:hAnsi="Consolas" w:cs="Consolas"/>
-                <w:color w:val="000000"/>
-                <w:sz w:val="19"/>
-                <w:szCs w:val="19"/>
-                <w:highlight w:val="white"/>
-                <w:lang w:val="vi-VN"/>
-              </w:rPr>
-              <w:t xml:space="preserve">        </w:t>
+              </w:rPr>
+            </w:pPr>
+            <w:r>
+              <w:rPr>
+                <w:rFonts w:ascii="Consolas" w:hAnsi="Consolas" w:cs="Consolas"/>
+                <w:color w:val="000000"/>
+                <w:sz w:val="19"/>
+                <w:szCs w:val="19"/>
+                <w:highlight w:val="white"/>
+              </w:rPr>
+              <w:t xml:space="preserve">      </w:t>
             </w:r>
             <w:r>
               <w:rPr>
@@ -7159,20 +7051,38 @@
                 <w:sz w:val="19"/>
                 <w:szCs w:val="19"/>
                 <w:highlight w:val="white"/>
-                <w:lang w:val="vi-VN"/>
-              </w:rPr>
-              <w:t>"Id"</w:t>
-            </w:r>
-            <w:r>
-              <w:rPr>
-                <w:rFonts w:ascii="Consolas" w:hAnsi="Consolas" w:cs="Consolas"/>
-                <w:color w:val="000000"/>
-                <w:sz w:val="19"/>
-                <w:szCs w:val="19"/>
-                <w:highlight w:val="white"/>
-                <w:lang w:val="vi-VN"/>
-              </w:rPr>
-              <w:t>: 1,</w:t>
+              </w:rPr>
+              <w:t>"City"</w:t>
+            </w:r>
+            <w:r>
+              <w:rPr>
+                <w:rFonts w:ascii="Consolas" w:hAnsi="Consolas" w:cs="Consolas"/>
+                <w:color w:val="000000"/>
+                <w:sz w:val="19"/>
+                <w:szCs w:val="19"/>
+                <w:highlight w:val="white"/>
+              </w:rPr>
+              <w:t xml:space="preserve">: </w:t>
+            </w:r>
+            <w:r>
+              <w:rPr>
+                <w:rFonts w:ascii="Consolas" w:hAnsi="Consolas" w:cs="Consolas"/>
+                <w:color w:val="A31515"/>
+                <w:sz w:val="19"/>
+                <w:szCs w:val="19"/>
+                <w:highlight w:val="white"/>
+              </w:rPr>
+              <w:t>""</w:t>
+            </w:r>
+            <w:r>
+              <w:rPr>
+                <w:rFonts w:ascii="Consolas" w:hAnsi="Consolas" w:cs="Consolas"/>
+                <w:color w:val="000000"/>
+                <w:sz w:val="19"/>
+                <w:szCs w:val="19"/>
+                <w:highlight w:val="white"/>
+              </w:rPr>
+              <w:t>,</w:t>
             </w:r>
           </w:p>
           <w:p>
@@ -7186,19 +7096,17 @@
                 <w:sz w:val="19"/>
                 <w:szCs w:val="19"/>
                 <w:highlight w:val="white"/>
-                <w:lang w:val="vi-VN"/>
-              </w:rPr>
-            </w:pPr>
-            <w:r>
-              <w:rPr>
-                <w:rFonts w:ascii="Consolas" w:hAnsi="Consolas" w:cs="Consolas"/>
-                <w:color w:val="000000"/>
-                <w:sz w:val="19"/>
-                <w:szCs w:val="19"/>
-                <w:highlight w:val="white"/>
-                <w:lang w:val="vi-VN"/>
-              </w:rPr>
-              <w:t xml:space="preserve">        </w:t>
+              </w:rPr>
+            </w:pPr>
+            <w:r>
+              <w:rPr>
+                <w:rFonts w:ascii="Consolas" w:hAnsi="Consolas" w:cs="Consolas"/>
+                <w:color w:val="000000"/>
+                <w:sz w:val="19"/>
+                <w:szCs w:val="19"/>
+                <w:highlight w:val="white"/>
+              </w:rPr>
+              <w:t xml:space="preserve">      </w:t>
             </w:r>
             <w:r>
               <w:rPr>
@@ -7207,18 +7115,16 @@
                 <w:sz w:val="19"/>
                 <w:szCs w:val="19"/>
                 <w:highlight w:val="white"/>
-                <w:lang w:val="vi-VN"/>
-              </w:rPr>
-              <w:t>"Name"</w:t>
-            </w:r>
-            <w:r>
-              <w:rPr>
-                <w:rFonts w:ascii="Consolas" w:hAnsi="Consolas" w:cs="Consolas"/>
-                <w:color w:val="000000"/>
-                <w:sz w:val="19"/>
-                <w:szCs w:val="19"/>
-                <w:highlight w:val="white"/>
-                <w:lang w:val="vi-VN"/>
+              </w:rPr>
+              <w:t>"Country"</w:t>
+            </w:r>
+            <w:r>
+              <w:rPr>
+                <w:rFonts w:ascii="Consolas" w:hAnsi="Consolas" w:cs="Consolas"/>
+                <w:color w:val="000000"/>
+                <w:sz w:val="19"/>
+                <w:szCs w:val="19"/>
+                <w:highlight w:val="white"/>
               </w:rPr>
               <w:t xml:space="preserve">: </w:t>
             </w:r>
@@ -7229,9 +7135,8 @@
                 <w:sz w:val="19"/>
                 <w:szCs w:val="19"/>
                 <w:highlight w:val="white"/>
-                <w:lang w:val="vi-VN"/>
-              </w:rPr>
-              <w:t>"United State of America"</w:t>
+              </w:rPr>
+              <w:t>""</w:t>
             </w:r>
           </w:p>
           <w:p>
@@ -7245,19 +7150,17 @@
                 <w:sz w:val="19"/>
                 <w:szCs w:val="19"/>
                 <w:highlight w:val="white"/>
-                <w:lang w:val="vi-VN"/>
-              </w:rPr>
-            </w:pPr>
-            <w:r>
-              <w:rPr>
-                <w:rFonts w:ascii="Consolas" w:hAnsi="Consolas" w:cs="Consolas"/>
-                <w:color w:val="000000"/>
-                <w:sz w:val="19"/>
-                <w:szCs w:val="19"/>
-                <w:highlight w:val="white"/>
-                <w:lang w:val="vi-VN"/>
-              </w:rPr>
-              <w:t xml:space="preserve">      }</w:t>
+              </w:rPr>
+            </w:pPr>
+            <w:r>
+              <w:rPr>
+                <w:rFonts w:ascii="Consolas" w:hAnsi="Consolas" w:cs="Consolas"/>
+                <w:color w:val="000000"/>
+                <w:sz w:val="19"/>
+                <w:szCs w:val="19"/>
+                <w:highlight w:val="white"/>
+              </w:rPr>
+              <w:t xml:space="preserve">    },</w:t>
             </w:r>
           </w:p>
           <w:p>
@@ -7271,19 +7174,37 @@
                 <w:sz w:val="19"/>
                 <w:szCs w:val="19"/>
                 <w:highlight w:val="white"/>
-                <w:lang w:val="vi-VN"/>
-              </w:rPr>
-            </w:pPr>
-            <w:r>
-              <w:rPr>
-                <w:rFonts w:ascii="Consolas" w:hAnsi="Consolas" w:cs="Consolas"/>
-                <w:color w:val="000000"/>
-                <w:sz w:val="19"/>
-                <w:szCs w:val="19"/>
-                <w:highlight w:val="white"/>
-                <w:lang w:val="vi-VN"/>
-              </w:rPr>
-              <w:t xml:space="preserve">    }</w:t>
+              </w:rPr>
+            </w:pPr>
+            <w:r>
+              <w:rPr>
+                <w:rFonts w:ascii="Consolas" w:hAnsi="Consolas" w:cs="Consolas"/>
+                <w:color w:val="000000"/>
+                <w:sz w:val="19"/>
+                <w:szCs w:val="19"/>
+                <w:highlight w:val="white"/>
+              </w:rPr>
+              <w:t xml:space="preserve">    </w:t>
+            </w:r>
+            <w:r>
+              <w:rPr>
+                <w:rFonts w:ascii="Consolas" w:hAnsi="Consolas" w:cs="Consolas"/>
+                <w:color w:val="2E75B6"/>
+                <w:sz w:val="19"/>
+                <w:szCs w:val="19"/>
+                <w:highlight w:val="white"/>
+              </w:rPr>
+              <w:t>"Voters"</w:t>
+            </w:r>
+            <w:r>
+              <w:rPr>
+                <w:rFonts w:ascii="Consolas" w:hAnsi="Consolas" w:cs="Consolas"/>
+                <w:color w:val="000000"/>
+                <w:sz w:val="19"/>
+                <w:szCs w:val="19"/>
+                <w:highlight w:val="white"/>
+              </w:rPr>
+              <w:t>: 0,</w:t>
             </w:r>
           </w:p>
           <w:p>
@@ -7297,19 +7218,37 @@
                 <w:sz w:val="19"/>
                 <w:szCs w:val="19"/>
                 <w:highlight w:val="white"/>
-                <w:lang w:val="vi-VN"/>
-              </w:rPr>
-            </w:pPr>
-            <w:r>
-              <w:rPr>
-                <w:rFonts w:ascii="Consolas" w:hAnsi="Consolas" w:cs="Consolas"/>
-                <w:color w:val="000000"/>
-                <w:sz w:val="19"/>
-                <w:szCs w:val="19"/>
-                <w:highlight w:val="white"/>
-                <w:lang w:val="vi-VN"/>
-              </w:rPr>
-              <w:t xml:space="preserve">  }</w:t>
+              </w:rPr>
+            </w:pPr>
+            <w:r>
+              <w:rPr>
+                <w:rFonts w:ascii="Consolas" w:hAnsi="Consolas" w:cs="Consolas"/>
+                <w:color w:val="000000"/>
+                <w:sz w:val="19"/>
+                <w:szCs w:val="19"/>
+                <w:highlight w:val="white"/>
+              </w:rPr>
+              <w:t xml:space="preserve">    </w:t>
+            </w:r>
+            <w:r>
+              <w:rPr>
+                <w:rFonts w:ascii="Consolas" w:hAnsi="Consolas" w:cs="Consolas"/>
+                <w:color w:val="2E75B6"/>
+                <w:sz w:val="19"/>
+                <w:szCs w:val="19"/>
+                <w:highlight w:val="white"/>
+              </w:rPr>
+              <w:t>"Money"</w:t>
+            </w:r>
+            <w:r>
+              <w:rPr>
+                <w:rFonts w:ascii="Consolas" w:hAnsi="Consolas" w:cs="Consolas"/>
+                <w:color w:val="000000"/>
+                <w:sz w:val="19"/>
+                <w:szCs w:val="19"/>
+                <w:highlight w:val="white"/>
+              </w:rPr>
+              <w:t>: 0,</w:t>
             </w:r>
           </w:p>
           <w:p>
@@ -7323,19 +7262,37 @@
                 <w:sz w:val="19"/>
                 <w:szCs w:val="19"/>
                 <w:highlight w:val="white"/>
-                <w:lang w:val="vi-VN"/>
-              </w:rPr>
-            </w:pPr>
-            <w:r>
-              <w:rPr>
-                <w:rFonts w:ascii="Consolas" w:hAnsi="Consolas" w:cs="Consolas"/>
-                <w:color w:val="000000"/>
-                <w:sz w:val="19"/>
-                <w:szCs w:val="19"/>
-                <w:highlight w:val="white"/>
-                <w:lang w:val="vi-VN"/>
-              </w:rPr>
-              <w:t>}</w:t>
+              </w:rPr>
+            </w:pPr>
+            <w:r>
+              <w:rPr>
+                <w:rFonts w:ascii="Consolas" w:hAnsi="Consolas" w:cs="Consolas"/>
+                <w:color w:val="000000"/>
+                <w:sz w:val="19"/>
+                <w:szCs w:val="19"/>
+                <w:highlight w:val="white"/>
+              </w:rPr>
+              <w:t xml:space="preserve">    </w:t>
+            </w:r>
+            <w:r>
+              <w:rPr>
+                <w:rFonts w:ascii="Consolas" w:hAnsi="Consolas" w:cs="Consolas"/>
+                <w:color w:val="2E75B6"/>
+                <w:sz w:val="19"/>
+                <w:szCs w:val="19"/>
+                <w:highlight w:val="white"/>
+              </w:rPr>
+              <w:t>"Created"</w:t>
+            </w:r>
+            <w:r>
+              <w:rPr>
+                <w:rFonts w:ascii="Consolas" w:hAnsi="Consolas" w:cs="Consolas"/>
+                <w:color w:val="000000"/>
+                <w:sz w:val="19"/>
+                <w:szCs w:val="19"/>
+                <w:highlight w:val="white"/>
+              </w:rPr>
+              <w:t>: 0,</w:t>
             </w:r>
           </w:p>
           <w:p>
@@ -7344,6 +7301,113 @@
               <w:autoSpaceDN w:val="0"/>
               <w:adjustRightInd w:val="0"/>
               <w:rPr>
+                <w:rFonts w:ascii="Consolas" w:hAnsi="Consolas" w:cs="Consolas"/>
+                <w:color w:val="000000"/>
+                <w:sz w:val="19"/>
+                <w:szCs w:val="19"/>
+                <w:highlight w:val="white"/>
+              </w:rPr>
+            </w:pPr>
+            <w:r>
+              <w:rPr>
+                <w:rFonts w:ascii="Consolas" w:hAnsi="Consolas" w:cs="Consolas"/>
+                <w:color w:val="000000"/>
+                <w:sz w:val="19"/>
+                <w:szCs w:val="19"/>
+                <w:highlight w:val="white"/>
+              </w:rPr>
+              <w:t xml:space="preserve">    </w:t>
+            </w:r>
+            <w:r>
+              <w:rPr>
+                <w:rFonts w:ascii="Consolas" w:hAnsi="Consolas" w:cs="Consolas"/>
+                <w:color w:val="2E75B6"/>
+                <w:sz w:val="19"/>
+                <w:szCs w:val="19"/>
+                <w:highlight w:val="white"/>
+              </w:rPr>
+              <w:t>"LastModified"</w:t>
+            </w:r>
+            <w:r>
+              <w:rPr>
+                <w:rFonts w:ascii="Consolas" w:hAnsi="Consolas" w:cs="Consolas"/>
+                <w:color w:val="000000"/>
+                <w:sz w:val="19"/>
+                <w:szCs w:val="19"/>
+                <w:highlight w:val="white"/>
+              </w:rPr>
+              <w:t>: 0</w:t>
+            </w:r>
+          </w:p>
+          <w:p>
+            <w:pPr>
+              <w:autoSpaceDE w:val="0"/>
+              <w:autoSpaceDN w:val="0"/>
+              <w:adjustRightInd w:val="0"/>
+              <w:rPr>
+                <w:rFonts w:ascii="Consolas" w:hAnsi="Consolas" w:cs="Consolas"/>
+                <w:color w:val="000000"/>
+                <w:sz w:val="19"/>
+                <w:szCs w:val="19"/>
+                <w:highlight w:val="white"/>
+              </w:rPr>
+            </w:pPr>
+            <w:r>
+              <w:rPr>
+                <w:rFonts w:ascii="Consolas" w:hAnsi="Consolas" w:cs="Consolas"/>
+                <w:color w:val="000000"/>
+                <w:sz w:val="19"/>
+                <w:szCs w:val="19"/>
+                <w:highlight w:val="white"/>
+              </w:rPr>
+              <w:t xml:space="preserve">  }</w:t>
+            </w:r>
+          </w:p>
+          <w:p>
+            <w:pPr>
+              <w:autoSpaceDE w:val="0"/>
+              <w:autoSpaceDN w:val="0"/>
+              <w:adjustRightInd w:val="0"/>
+              <w:rPr>
+                <w:rFonts w:ascii="Consolas" w:hAnsi="Consolas" w:cs="Consolas"/>
+                <w:color w:val="000000"/>
+                <w:sz w:val="19"/>
+                <w:szCs w:val="19"/>
+                <w:highlight w:val="white"/>
+              </w:rPr>
+            </w:pPr>
+            <w:r>
+              <w:rPr>
+                <w:rFonts w:ascii="Consolas" w:hAnsi="Consolas" w:cs="Consolas"/>
+                <w:color w:val="000000"/>
+                <w:sz w:val="19"/>
+                <w:szCs w:val="19"/>
+                <w:highlight w:val="white"/>
+              </w:rPr>
+              <w:t>}</w:t>
+            </w:r>
+          </w:p>
+          <w:p>
+            <w:pPr>
+              <w:autoSpaceDE w:val="0"/>
+              <w:autoSpaceDN w:val="0"/>
+              <w:adjustRightInd w:val="0"/>
+              <w:rPr>
+                <w:rFonts w:ascii="Consolas" w:hAnsi="Consolas" w:cs="Consolas"/>
+                <w:color w:val="000000"/>
+                <w:sz w:val="19"/>
+                <w:szCs w:val="19"/>
+                <w:highlight w:val="white"/>
+                <w:lang w:val="vi-VN"/>
+              </w:rPr>
+            </w:pPr>
+          </w:p>
+          <w:p>
+            <w:pPr>
+              <w:autoSpaceDE w:val="0"/>
+              <w:autoSpaceDN w:val="0"/>
+              <w:adjustRightInd w:val="0"/>
+              <w:rPr>
                 <w:rFonts w:ascii="Times New Roman" w:hAnsi="Times New Roman" w:cs="Times New Roman"/>
                 <w:color w:val="000000" w:themeColor="text1"/>
                 <w:sz w:val="20"/>
@@ -7623,7 +7687,17 @@
                 <w:sz w:val="20"/>
                 <w:szCs w:val="20"/>
               </w:rPr>
-              <w:t>No email or password contained in request header. Front-end should redirect user to login page.</w:t>
+              <w:t xml:space="preserve">No email or password contained in request header. Front-end should </w:t>
+            </w:r>
+            <w:r>
+              <w:rPr>
+                <w:rFonts w:ascii="Times New Roman" w:hAnsi="Times New Roman" w:cs="Times New Roman"/>
+                <w:color w:val="000000" w:themeColor="text1"/>
+                <w:sz w:val="20"/>
+                <w:szCs w:val="20"/>
+              </w:rPr>
+              <w:lastRenderedPageBreak/>
+              <w:t>redirect user to login page.</w:t>
             </w:r>
           </w:p>
         </w:tc>
@@ -7656,6 +7730,7 @@
                 <w:highlight w:val="white"/>
                 <w:lang w:val="vi-VN"/>
               </w:rPr>
+              <w:lastRenderedPageBreak/>
               <w:t>{</w:t>
             </w:r>
           </w:p>
@@ -7770,6 +7845,7 @@
                 <w:sz w:val="20"/>
                 <w:szCs w:val="20"/>
               </w:rPr>
+              <w:lastRenderedPageBreak/>
               <w:t>401</w:t>
             </w:r>
           </w:p>
@@ -7791,7 +7867,6 @@
                 <w:sz w:val="20"/>
                 <w:szCs w:val="20"/>
               </w:rPr>
-              <w:lastRenderedPageBreak/>
               <w:t>Account has been disabled.</w:t>
             </w:r>
           </w:p>
@@ -7825,7 +7900,6 @@
                 <w:highlight w:val="white"/>
                 <w:lang w:val="vi-VN"/>
               </w:rPr>
-              <w:lastRenderedPageBreak/>
               <w:t>{</w:t>
             </w:r>
           </w:p>
@@ -7932,7 +8006,6 @@
                 <w:highlight w:val="white"/>
                 <w:lang w:val="vi-VN"/>
               </w:rPr>
-              <w:lastRenderedPageBreak/>
               <w:t>}</w:t>
             </w:r>
           </w:p>
@@ -7966,7 +8039,6 @@
                 <w:sz w:val="20"/>
                 <w:szCs w:val="20"/>
               </w:rPr>
-              <w:lastRenderedPageBreak/>
               <w:t>401</w:t>
             </w:r>
           </w:p>
@@ -8520,36 +8592,6 @@
         </w:tc>
       </w:tr>
     </w:tbl>
-    <w:p>
-      <w:pPr>
-        <w:rPr>
-          <w:rFonts w:ascii="Times New Roman" w:hAnsi="Times New Roman" w:cs="Times New Roman"/>
-          <w:color w:val="000000" w:themeColor="text1"/>
-          <w:sz w:val="20"/>
-          <w:szCs w:val="20"/>
-        </w:rPr>
-      </w:pPr>
-    </w:p>
-    <w:p>
-      <w:pPr>
-        <w:rPr>
-          <w:rFonts w:ascii="Times New Roman" w:hAnsi="Times New Roman" w:cs="Times New Roman"/>
-          <w:color w:val="000000" w:themeColor="text1"/>
-          <w:sz w:val="20"/>
-          <w:szCs w:val="20"/>
-        </w:rPr>
-      </w:pPr>
-    </w:p>
-    <w:p>
-      <w:pPr>
-        <w:rPr>
-          <w:rFonts w:ascii="Times New Roman" w:hAnsi="Times New Roman" w:cs="Times New Roman"/>
-          <w:color w:val="000000" w:themeColor="text1"/>
-          <w:sz w:val="20"/>
-          <w:szCs w:val="20"/>
-        </w:rPr>
-      </w:pPr>
-    </w:p>
     <w:p>
       <w:pPr>
         <w:rPr>
@@ -14951,6 +14993,170 @@
           </w:p>
         </w:tc>
       </w:tr>
+      <w:tr>
+        <w:tc>
+          <w:tcPr>
+            <w:tcW w:w="1701" w:type="dxa"/>
+            <w:tcBorders>
+              <w:top w:val="single" w:sz="4" w:space="0" w:color="auto"/>
+              <w:left w:val="single" w:sz="4" w:space="0" w:color="auto"/>
+              <w:bottom w:val="single" w:sz="4" w:space="0" w:color="auto"/>
+              <w:right w:val="single" w:sz="4" w:space="0" w:color="auto"/>
+            </w:tcBorders>
+            <w:shd w:val="clear" w:color="auto" w:fill="auto"/>
+            <w:vAlign w:val="center"/>
+          </w:tcPr>
+          <w:p>
+            <w:pPr>
+              <w:pStyle w:val="ListParagraph"/>
+              <w:ind w:left="0"/>
+              <w:jc w:val="center"/>
+              <w:rPr>
+                <w:rFonts w:ascii="Times New Roman" w:hAnsi="Times New Roman" w:cs="Times New Roman"/>
+                <w:color w:val="000000" w:themeColor="text1"/>
+                <w:sz w:val="20"/>
+                <w:szCs w:val="20"/>
+              </w:rPr>
+            </w:pPr>
+            <w:r>
+              <w:rPr>
+                <w:rFonts w:ascii="Times New Roman" w:hAnsi="Times New Roman" w:cs="Times New Roman"/>
+                <w:color w:val="000000" w:themeColor="text1"/>
+                <w:sz w:val="20"/>
+                <w:szCs w:val="20"/>
+              </w:rPr>
+              <w:t>BODY</w:t>
+            </w:r>
+          </w:p>
+        </w:tc>
+        <w:tc>
+          <w:tcPr>
+            <w:tcW w:w="1256" w:type="dxa"/>
+            <w:tcBorders>
+              <w:top w:val="single" w:sz="4" w:space="0" w:color="auto"/>
+              <w:left w:val="single" w:sz="4" w:space="0" w:color="auto"/>
+              <w:bottom w:val="single" w:sz="4" w:space="0" w:color="auto"/>
+              <w:right w:val="single" w:sz="4" w:space="0" w:color="auto"/>
+            </w:tcBorders>
+            <w:shd w:val="clear" w:color="auto" w:fill="auto"/>
+            <w:vAlign w:val="center"/>
+          </w:tcPr>
+          <w:p>
+            <w:pPr>
+              <w:pStyle w:val="ListParagraph"/>
+              <w:ind w:left="0"/>
+              <w:rPr>
+                <w:rFonts w:ascii="Times New Roman" w:hAnsi="Times New Roman" w:cs="Times New Roman"/>
+                <w:b/>
+                <w:color w:val="000000" w:themeColor="text1"/>
+                <w:sz w:val="20"/>
+                <w:szCs w:val="20"/>
+              </w:rPr>
+            </w:pPr>
+            <w:r>
+              <w:rPr>
+                <w:rFonts w:ascii="Times New Roman" w:hAnsi="Times New Roman" w:cs="Times New Roman"/>
+                <w:b/>
+                <w:color w:val="000000" w:themeColor="text1"/>
+                <w:sz w:val="20"/>
+                <w:szCs w:val="20"/>
+              </w:rPr>
+              <w:t>Place</w:t>
+            </w:r>
+          </w:p>
+        </w:tc>
+        <w:tc>
+          <w:tcPr>
+            <w:tcW w:w="1116" w:type="dxa"/>
+            <w:tcBorders>
+              <w:top w:val="single" w:sz="4" w:space="0" w:color="auto"/>
+              <w:left w:val="single" w:sz="4" w:space="0" w:color="auto"/>
+              <w:bottom w:val="single" w:sz="4" w:space="0" w:color="auto"/>
+              <w:right w:val="single" w:sz="4" w:space="0" w:color="auto"/>
+            </w:tcBorders>
+            <w:shd w:val="clear" w:color="auto" w:fill="auto"/>
+            <w:vAlign w:val="center"/>
+          </w:tcPr>
+          <w:p>
+            <w:pPr>
+              <w:pStyle w:val="ListParagraph"/>
+              <w:ind w:left="0"/>
+              <w:jc w:val="center"/>
+              <w:rPr>
+                <w:rFonts w:ascii="Times New Roman" w:hAnsi="Times New Roman" w:cs="Times New Roman"/>
+                <w:color w:val="000000" w:themeColor="text1"/>
+                <w:sz w:val="20"/>
+                <w:szCs w:val="20"/>
+              </w:rPr>
+            </w:pPr>
+            <w:r>
+              <w:rPr>
+                <w:rFonts w:ascii="Times New Roman" w:hAnsi="Times New Roman" w:cs="Times New Roman"/>
+                <w:color w:val="000000" w:themeColor="text1"/>
+                <w:sz w:val="20"/>
+                <w:szCs w:val="20"/>
+              </w:rPr>
+              <w:t>int</w:t>
+            </w:r>
+          </w:p>
+        </w:tc>
+        <w:tc>
+          <w:tcPr>
+            <w:tcW w:w="6842" w:type="dxa"/>
+            <w:tcBorders>
+              <w:top w:val="single" w:sz="4" w:space="0" w:color="auto"/>
+              <w:left w:val="single" w:sz="4" w:space="0" w:color="auto"/>
+              <w:bottom w:val="single" w:sz="4" w:space="0" w:color="auto"/>
+              <w:right w:val="single" w:sz="4" w:space="0" w:color="auto"/>
+            </w:tcBorders>
+            <w:shd w:val="clear" w:color="auto" w:fill="auto"/>
+          </w:tcPr>
+          <w:p>
+            <w:pPr>
+              <w:rPr>
+                <w:rFonts w:ascii="Times New Roman" w:hAnsi="Times New Roman" w:cs="Times New Roman"/>
+                <w:color w:val="000000" w:themeColor="text1"/>
+                <w:sz w:val="20"/>
+                <w:szCs w:val="20"/>
+              </w:rPr>
+            </w:pPr>
+            <w:r>
+              <w:rPr>
+                <w:rFonts w:ascii="Times New Roman" w:hAnsi="Times New Roman" w:cs="Times New Roman"/>
+                <w:color w:val="000000" w:themeColor="text1"/>
+                <w:sz w:val="20"/>
+                <w:szCs w:val="20"/>
+              </w:rPr>
+              <w:t>Id of place where doctor works</w:t>
+            </w:r>
+          </w:p>
+          <w:p>
+            <w:pPr>
+              <w:pStyle w:val="ListParagraph"/>
+              <w:numPr>
+                <w:ilvl w:val="0"/>
+                <w:numId w:val="45"/>
+              </w:numPr>
+              <w:rPr>
+                <w:rFonts w:ascii="Times New Roman" w:hAnsi="Times New Roman" w:cs="Times New Roman"/>
+                <w:color w:val="000000" w:themeColor="text1"/>
+                <w:sz w:val="20"/>
+                <w:szCs w:val="20"/>
+              </w:rPr>
+            </w:pPr>
+            <w:r>
+              <w:rPr>
+                <w:rFonts w:ascii="Times New Roman" w:hAnsi="Times New Roman" w:cs="Times New Roman"/>
+                <w:b/>
+                <w:color w:val="000000" w:themeColor="text1"/>
+                <w:sz w:val="20"/>
+                <w:szCs w:val="20"/>
+              </w:rPr>
+              <w:t>Optional</w:t>
+            </w:r>
+          </w:p>
+        </w:tc>
+      </w:tr>
     </w:tbl>
     <w:p>
       <w:pPr>
@@ -16368,6 +16574,7 @@
                 <w:sz w:val="20"/>
                 <w:szCs w:val="20"/>
               </w:rPr>
+              <w:lastRenderedPageBreak/>
               <w:t>401</w:t>
             </w:r>
           </w:p>
@@ -16389,7 +16596,6 @@
                 <w:sz w:val="20"/>
                 <w:szCs w:val="20"/>
               </w:rPr>
-              <w:lastRenderedPageBreak/>
               <w:t>Account has been disabled.</w:t>
             </w:r>
           </w:p>
@@ -16423,7 +16629,6 @@
                 <w:highlight w:val="white"/>
                 <w:lang w:val="vi-VN"/>
               </w:rPr>
-              <w:lastRenderedPageBreak/>
               <w:t>{</w:t>
             </w:r>
           </w:p>
@@ -16530,7 +16735,6 @@
                 <w:highlight w:val="white"/>
                 <w:lang w:val="vi-VN"/>
               </w:rPr>
-              <w:lastRenderedPageBreak/>
               <w:t>}</w:t>
             </w:r>
           </w:p>
@@ -16564,7 +16768,6 @@
                 <w:sz w:val="20"/>
                 <w:szCs w:val="20"/>
               </w:rPr>
-              <w:lastRenderedPageBreak/>
               <w:t>401</w:t>
             </w:r>
           </w:p>
@@ -16912,6 +17115,197 @@
                 <w:color w:val="000000" w:themeColor="text1"/>
                 <w:sz w:val="20"/>
                 <w:szCs w:val="20"/>
+              </w:rPr>
+            </w:pPr>
+            <w:r>
+              <w:rPr>
+                <w:rFonts w:ascii="Consolas" w:hAnsi="Consolas" w:cs="Consolas"/>
+                <w:color w:val="000000"/>
+                <w:sz w:val="19"/>
+                <w:szCs w:val="19"/>
+                <w:highlight w:val="white"/>
+                <w:lang w:val="vi-VN"/>
+              </w:rPr>
+              <w:t>}</w:t>
+            </w:r>
+          </w:p>
+        </w:tc>
+      </w:tr>
+      <w:tr>
+        <w:tc>
+          <w:tcPr>
+            <w:tcW w:w="1701" w:type="dxa"/>
+            <w:shd w:val="clear" w:color="auto" w:fill="auto"/>
+            <w:vAlign w:val="center"/>
+          </w:tcPr>
+          <w:p>
+            <w:pPr>
+              <w:pStyle w:val="ListParagraph"/>
+              <w:ind w:left="0"/>
+              <w:jc w:val="center"/>
+              <w:rPr>
+                <w:rFonts w:ascii="Times New Roman" w:hAnsi="Times New Roman" w:cs="Times New Roman"/>
+                <w:b/>
+                <w:color w:val="FF0000"/>
+                <w:sz w:val="20"/>
+                <w:szCs w:val="20"/>
+              </w:rPr>
+            </w:pPr>
+            <w:r>
+              <w:rPr>
+                <w:rFonts w:ascii="Times New Roman" w:hAnsi="Times New Roman" w:cs="Times New Roman"/>
+                <w:b/>
+                <w:color w:val="FF0000"/>
+                <w:sz w:val="20"/>
+                <w:szCs w:val="20"/>
+              </w:rPr>
+              <w:t>404</w:t>
+            </w:r>
+          </w:p>
+          <w:p>
+            <w:pPr>
+              <w:pStyle w:val="ListParagraph"/>
+              <w:ind w:left="0"/>
+              <w:rPr>
+                <w:rFonts w:ascii="Times New Roman" w:hAnsi="Times New Roman" w:cs="Times New Roman"/>
+                <w:sz w:val="20"/>
+                <w:szCs w:val="20"/>
+              </w:rPr>
+            </w:pPr>
+            <w:r>
+              <w:rPr>
+                <w:rFonts w:ascii="Times New Roman" w:hAnsi="Times New Roman" w:cs="Times New Roman"/>
+                <w:sz w:val="20"/>
+                <w:szCs w:val="20"/>
+              </w:rPr>
+              <w:t>Place is not found.</w:t>
+            </w:r>
+          </w:p>
+        </w:tc>
+        <w:tc>
+          <w:tcPr>
+            <w:tcW w:w="9214" w:type="dxa"/>
+            <w:shd w:val="clear" w:color="auto" w:fill="auto"/>
+            <w:vAlign w:val="center"/>
+          </w:tcPr>
+          <w:p>
+            <w:pPr>
+              <w:autoSpaceDE w:val="0"/>
+              <w:autoSpaceDN w:val="0"/>
+              <w:adjustRightInd w:val="0"/>
+              <w:rPr>
+                <w:rFonts w:ascii="Consolas" w:hAnsi="Consolas" w:cs="Consolas"/>
+                <w:color w:val="000000"/>
+                <w:sz w:val="19"/>
+                <w:szCs w:val="19"/>
+                <w:highlight w:val="white"/>
+                <w:lang w:val="vi-VN"/>
+              </w:rPr>
+            </w:pPr>
+            <w:r>
+              <w:rPr>
+                <w:rFonts w:ascii="Consolas" w:hAnsi="Consolas" w:cs="Consolas"/>
+                <w:color w:val="000000"/>
+                <w:sz w:val="19"/>
+                <w:szCs w:val="19"/>
+                <w:highlight w:val="white"/>
+                <w:lang w:val="vi-VN"/>
+              </w:rPr>
+              <w:t>{</w:t>
+            </w:r>
+          </w:p>
+          <w:p>
+            <w:pPr>
+              <w:autoSpaceDE w:val="0"/>
+              <w:autoSpaceDN w:val="0"/>
+              <w:adjustRightInd w:val="0"/>
+              <w:rPr>
+                <w:rFonts w:ascii="Consolas" w:hAnsi="Consolas" w:cs="Consolas"/>
+                <w:color w:val="000000"/>
+                <w:sz w:val="19"/>
+                <w:szCs w:val="19"/>
+                <w:highlight w:val="white"/>
+                <w:lang w:val="vi-VN"/>
+              </w:rPr>
+            </w:pPr>
+            <w:r>
+              <w:rPr>
+                <w:rFonts w:ascii="Consolas" w:hAnsi="Consolas" w:cs="Consolas"/>
+                <w:color w:val="000000"/>
+                <w:sz w:val="19"/>
+                <w:szCs w:val="19"/>
+                <w:highlight w:val="white"/>
+                <w:lang w:val="vi-VN"/>
+              </w:rPr>
+              <w:t xml:space="preserve">  </w:t>
+            </w:r>
+            <w:r>
+              <w:rPr>
+                <w:rFonts w:ascii="Consolas" w:hAnsi="Consolas" w:cs="Consolas"/>
+                <w:color w:val="2E75B6"/>
+                <w:sz w:val="19"/>
+                <w:szCs w:val="19"/>
+                <w:highlight w:val="white"/>
+                <w:lang w:val="vi-VN"/>
+              </w:rPr>
+              <w:t>"Error"</w:t>
+            </w:r>
+            <w:r>
+              <w:rPr>
+                <w:rFonts w:ascii="Consolas" w:hAnsi="Consolas" w:cs="Consolas"/>
+                <w:color w:val="000000"/>
+                <w:sz w:val="19"/>
+                <w:szCs w:val="19"/>
+                <w:highlight w:val="white"/>
+                <w:lang w:val="vi-VN"/>
+              </w:rPr>
+              <w:t xml:space="preserve">: </w:t>
+            </w:r>
+            <w:r>
+              <w:rPr>
+                <w:rFonts w:ascii="Consolas" w:hAnsi="Consolas" w:cs="Consolas"/>
+                <w:color w:val="A31515"/>
+                <w:sz w:val="19"/>
+                <w:szCs w:val="19"/>
+                <w:highlight w:val="white"/>
+                <w:lang w:val="vi-VN"/>
+              </w:rPr>
+              <w:t>"</w:t>
+            </w:r>
+            <w:r>
+              <w:rPr>
+                <w:rFonts w:ascii="Consolas" w:hAnsi="Consolas" w:cs="Consolas"/>
+                <w:color w:val="A31515"/>
+                <w:sz w:val="19"/>
+                <w:szCs w:val="19"/>
+                <w:highlight w:val="white"/>
+              </w:rPr>
+              <w:t>W031</w:t>
+            </w:r>
+            <w:r>
+              <w:rPr>
+                <w:rFonts w:ascii="Consolas" w:hAnsi="Consolas" w:cs="Consolas"/>
+                <w:color w:val="A31515"/>
+                <w:sz w:val="19"/>
+                <w:szCs w:val="19"/>
+                <w:highlight w:val="white"/>
+                <w:lang w:val="vi-VN"/>
+              </w:rPr>
+              <w:t>"</w:t>
+            </w:r>
+          </w:p>
+          <w:p>
+            <w:pPr>
+              <w:autoSpaceDE w:val="0"/>
+              <w:autoSpaceDN w:val="0"/>
+              <w:adjustRightInd w:val="0"/>
+              <w:rPr>
+                <w:rFonts w:ascii="Consolas" w:hAnsi="Consolas" w:cs="Consolas"/>
+                <w:color w:val="000000"/>
+                <w:sz w:val="19"/>
+                <w:szCs w:val="19"/>
+                <w:highlight w:val="white"/>
+                <w:lang w:val="vi-VN"/>
               </w:rPr>
             </w:pPr>
             <w:r>
@@ -17497,36 +17891,8 @@
           <w:szCs w:val="20"/>
         </w:rPr>
       </w:pPr>
-    </w:p>
-    <w:p>
-      <w:pPr>
-        <w:rPr>
-          <w:rFonts w:ascii="Times New Roman" w:hAnsi="Times New Roman" w:cs="Times New Roman"/>
-          <w:color w:val="000000" w:themeColor="text1"/>
-          <w:sz w:val="20"/>
-          <w:szCs w:val="20"/>
-        </w:rPr>
-      </w:pPr>
-    </w:p>
-    <w:p>
-      <w:pPr>
-        <w:rPr>
-          <w:rFonts w:ascii="Times New Roman" w:hAnsi="Times New Roman" w:cs="Times New Roman"/>
-          <w:color w:val="000000" w:themeColor="text1"/>
-          <w:sz w:val="20"/>
-          <w:szCs w:val="20"/>
-        </w:rPr>
-      </w:pPr>
-    </w:p>
-    <w:p>
-      <w:pPr>
-        <w:rPr>
-          <w:rFonts w:ascii="Times New Roman" w:hAnsi="Times New Roman" w:cs="Times New Roman"/>
-          <w:color w:val="000000" w:themeColor="text1"/>
-          <w:sz w:val="20"/>
-          <w:szCs w:val="20"/>
-        </w:rPr>
-      </w:pPr>
+      <w:bookmarkStart w:id="0" w:name="_GoBack"/>
+      <w:bookmarkEnd w:id="0"/>
     </w:p>
     <w:p>
       <w:pPr>
@@ -17561,7 +17927,6 @@
           <w:sz w:val="28"/>
           <w:szCs w:val="28"/>
         </w:rPr>
-        <w:lastRenderedPageBreak/>
         <w:t>Filter another patient.</w:t>
       </w:r>
     </w:p>
@@ -17712,8 +18077,6 @@
               </w:rPr>
               <w:t>POST</w:t>
             </w:r>
-            <w:bookmarkStart w:id="0" w:name="_GoBack"/>
-            <w:bookmarkEnd w:id="0"/>
           </w:p>
         </w:tc>
         <w:tc>
@@ -18547,16 +18910,7 @@
                 <w:sz w:val="20"/>
                 <w:szCs w:val="20"/>
               </w:rPr>
-              <w:t xml:space="preserve">Phone of </w:t>
-            </w:r>
-            <w:r>
-              <w:rPr>
-                <w:rFonts w:ascii="Times New Roman" w:hAnsi="Times New Roman" w:cs="Times New Roman"/>
-                <w:color w:val="000000" w:themeColor="text1"/>
-                <w:sz w:val="20"/>
-                <w:szCs w:val="20"/>
-              </w:rPr>
-              <w:t>patient</w:t>
+              <w:t>Phone of patient</w:t>
             </w:r>
           </w:p>
           <w:p>
@@ -18886,16 +19240,7 @@
                 <w:sz w:val="20"/>
                 <w:szCs w:val="20"/>
               </w:rPr>
-              <w:t>Time after which patient was born</w:t>
-            </w:r>
-            <w:r>
-              <w:rPr>
-                <w:rFonts w:ascii="Times New Roman" w:hAnsi="Times New Roman" w:cs="Times New Roman"/>
-                <w:color w:val="000000" w:themeColor="text1"/>
-                <w:sz w:val="20"/>
-                <w:szCs w:val="20"/>
-              </w:rPr>
-              <w:t>.</w:t>
+              <w:t>Time after which patient was born.</w:t>
             </w:r>
           </w:p>
           <w:p>
@@ -19299,16 +19644,7 @@
                 <w:sz w:val="20"/>
                 <w:szCs w:val="20"/>
               </w:rPr>
-              <w:t>Gender of patient</w:t>
-            </w:r>
-            <w:r>
-              <w:rPr>
-                <w:rFonts w:ascii="Times New Roman" w:hAnsi="Times New Roman" w:cs="Times New Roman"/>
-                <w:color w:val="000000" w:themeColor="text1"/>
-                <w:sz w:val="20"/>
-                <w:szCs w:val="20"/>
-              </w:rPr>
-              <w:t>.</w:t>
+              <w:t>Gender of patient.</w:t>
             </w:r>
           </w:p>
           <w:p>
@@ -20598,6 +20934,7 @@
                 <w:highlight w:val="white"/>
                 <w:lang w:val="vi-VN"/>
               </w:rPr>
+              <w:lastRenderedPageBreak/>
               <w:t xml:space="preserve">  </w:t>
             </w:r>
             <w:r>
@@ -20690,7 +21027,6 @@
                 <w:highlight w:val="white"/>
                 <w:lang w:val="vi-VN"/>
               </w:rPr>
-              <w:lastRenderedPageBreak/>
               <w:t>}</w:t>
             </w:r>
           </w:p>

</xml_diff>

<commit_message>
update api edit doctor profile
</commit_message>
<xml_diff>
--- a/002 - DOCUMENT/API Documentation/Olives/api_endpoints_account.docx
+++ b/002 - DOCUMENT/API Documentation/Olives/api_endpoints_account.docx
@@ -1,6 +1,6 @@
 
 <file path=word/document.xml><?xml version="1.0" encoding="utf-8"?>
-<w:document xmlns:wpc="http://schemas.microsoft.com/office/word/2010/wordprocessingCanvas" xmlns:mc="http://schemas.openxmlformats.org/markup-compatibility/2006" xmlns:o="urn:schemas-microsoft-com:office:office" xmlns:r="http://schemas.openxmlformats.org/officeDocument/2006/relationships" xmlns:m="http://schemas.openxmlformats.org/officeDocument/2006/math" xmlns:v="urn:schemas-microsoft-com:vml" xmlns:wp14="http://schemas.microsoft.com/office/word/2010/wordprocessingDrawing" xmlns:wp="http://schemas.openxmlformats.org/drawingml/2006/wordprocessingDrawing" xmlns:w10="urn:schemas-microsoft-com:office:word" xmlns:w="http://schemas.openxmlformats.org/wordprocessingml/2006/main" xmlns:w14="http://schemas.microsoft.com/office/word/2010/wordml" xmlns:w15="http://schemas.microsoft.com/office/word/2012/wordml" xmlns:wpg="http://schemas.microsoft.com/office/word/2010/wordprocessingGroup" xmlns:wpi="http://schemas.microsoft.com/office/word/2010/wordprocessingInk" xmlns:wne="http://schemas.microsoft.com/office/word/2006/wordml" xmlns:wps="http://schemas.microsoft.com/office/word/2010/wordprocessingShape" mc:Ignorable="w14 w15 wp14">
+<w:document xmlns:wpc="http://schemas.microsoft.com/office/word/2010/wordprocessingCanvas" xmlns:mo="http://schemas.microsoft.com/office/mac/office/2008/main" xmlns:mc="http://schemas.openxmlformats.org/markup-compatibility/2006" xmlns:mv="urn:schemas-microsoft-com:mac:vml" xmlns:o="urn:schemas-microsoft-com:office:office" xmlns:r="http://schemas.openxmlformats.org/officeDocument/2006/relationships" xmlns:m="http://schemas.openxmlformats.org/officeDocument/2006/math" xmlns:v="urn:schemas-microsoft-com:vml" xmlns:wp14="http://schemas.microsoft.com/office/word/2010/wordprocessingDrawing" xmlns:wp="http://schemas.openxmlformats.org/drawingml/2006/wordprocessingDrawing" xmlns:w10="urn:schemas-microsoft-com:office:word" xmlns:w="http://schemas.openxmlformats.org/wordprocessingml/2006/main" xmlns:w14="http://schemas.microsoft.com/office/word/2010/wordml" xmlns:w15="http://schemas.microsoft.com/office/word/2012/wordml" xmlns:wpg="http://schemas.microsoft.com/office/word/2010/wordprocessingGroup" xmlns:wpi="http://schemas.microsoft.com/office/word/2010/wordprocessingInk" xmlns:wne="http://schemas.microsoft.com/office/word/2006/wordml" xmlns:wps="http://schemas.microsoft.com/office/word/2010/wordprocessingShape" mc:Ignorable="w14 w15 wp14">
   <w:body>
     <w:p>
       <w:pPr>
@@ -2142,8 +2142,6 @@
               </w:rPr>
               <w:t>Max length: 32</w:t>
             </w:r>
-            <w:bookmarkStart w:id="0" w:name="_GoBack"/>
-            <w:bookmarkEnd w:id="0"/>
           </w:p>
         </w:tc>
       </w:tr>
@@ -13934,6 +13932,16 @@
         </w:rPr>
         <w:t>Doctor edit profile</w:t>
       </w:r>
+      <w:r>
+        <w:rPr>
+          <w:rFonts w:ascii="Times New Roman" w:hAnsi="Times New Roman" w:cs="Times New Roman"/>
+          <w:b/>
+          <w:color w:val="000000" w:themeColor="text1"/>
+          <w:sz w:val="28"/>
+          <w:szCs w:val="28"/>
+        </w:rPr>
+        <w:t>z</w:t>
+      </w:r>
     </w:p>
     <w:p>
       <w:pPr>
@@ -13974,7 +13982,7 @@
     </w:p>
     <w:tbl>
       <w:tblPr>
-        <w:tblW w:w="10915" w:type="dxa"/>
+        <w:tblW w:w="11090" w:type="dxa"/>
         <w:tblInd w:w="-572" w:type="dxa"/>
         <w:tblBorders>
           <w:top w:val="single" w:sz="4" w:space="0" w:color="auto"/>
@@ -13987,15 +13995,18 @@
         <w:tblLook w:val="04A0" w:firstRow="1" w:lastRow="0" w:firstColumn="1" w:lastColumn="0" w:noHBand="0" w:noVBand="1"/>
       </w:tblPr>
       <w:tblGrid>
-        <w:gridCol w:w="1701"/>
-        <w:gridCol w:w="1256"/>
-        <w:gridCol w:w="1116"/>
-        <w:gridCol w:w="6842"/>
+        <w:gridCol w:w="1728"/>
+        <w:gridCol w:w="1275"/>
+        <w:gridCol w:w="1133"/>
+        <w:gridCol w:w="6954"/>
       </w:tblGrid>
       <w:tr>
-        <w:tc>
-          <w:tcPr>
-            <w:tcW w:w="1701" w:type="dxa"/>
+        <w:trPr>
+          <w:trHeight w:val="264"/>
+        </w:trPr>
+        <w:tc>
+          <w:tcPr>
+            <w:tcW w:w="1728" w:type="dxa"/>
             <w:shd w:val="clear" w:color="auto" w:fill="9CC2E5"/>
           </w:tcPr>
           <w:p>
@@ -14023,7 +14034,7 @@
         </w:tc>
         <w:tc>
           <w:tcPr>
-            <w:tcW w:w="9214" w:type="dxa"/>
+            <w:tcW w:w="9362" w:type="dxa"/>
             <w:gridSpan w:val="3"/>
             <w:shd w:val="clear" w:color="auto" w:fill="9CC2E5"/>
           </w:tcPr>
@@ -14054,9 +14065,12 @@
         </w:tc>
       </w:tr>
       <w:tr>
-        <w:tc>
-          <w:tcPr>
-            <w:tcW w:w="1701" w:type="dxa"/>
+        <w:trPr>
+          <w:trHeight w:val="264"/>
+        </w:trPr>
+        <w:tc>
+          <w:tcPr>
+            <w:tcW w:w="1728" w:type="dxa"/>
             <w:shd w:val="clear" w:color="auto" w:fill="auto"/>
           </w:tcPr>
           <w:p>
@@ -14086,7 +14100,7 @@
         </w:tc>
         <w:tc>
           <w:tcPr>
-            <w:tcW w:w="9214" w:type="dxa"/>
+            <w:tcW w:w="9362" w:type="dxa"/>
             <w:gridSpan w:val="3"/>
             <w:shd w:val="clear" w:color="auto" w:fill="auto"/>
           </w:tcPr>
@@ -14124,9 +14138,12 @@
         </w:tc>
       </w:tr>
       <w:tr>
-        <w:tc>
-          <w:tcPr>
-            <w:tcW w:w="1701" w:type="dxa"/>
+        <w:trPr>
+          <w:trHeight w:val="264"/>
+        </w:trPr>
+        <w:tc>
+          <w:tcPr>
+            <w:tcW w:w="1728" w:type="dxa"/>
             <w:shd w:val="clear" w:color="auto" w:fill="9CC2E5"/>
           </w:tcPr>
           <w:p>
@@ -14154,7 +14171,7 @@
         </w:tc>
         <w:tc>
           <w:tcPr>
-            <w:tcW w:w="1256" w:type="dxa"/>
+            <w:tcW w:w="1275" w:type="dxa"/>
             <w:shd w:val="clear" w:color="auto" w:fill="9CC2E5"/>
           </w:tcPr>
           <w:p>
@@ -14182,7 +14199,7 @@
         </w:tc>
         <w:tc>
           <w:tcPr>
-            <w:tcW w:w="1116" w:type="dxa"/>
+            <w:tcW w:w="1133" w:type="dxa"/>
             <w:shd w:val="clear" w:color="auto" w:fill="9CC2E5"/>
           </w:tcPr>
           <w:p>
@@ -14210,7 +14227,7 @@
         </w:tc>
         <w:tc>
           <w:tcPr>
-            <w:tcW w:w="6842" w:type="dxa"/>
+            <w:tcW w:w="6954" w:type="dxa"/>
             <w:shd w:val="clear" w:color="auto" w:fill="9CC2E5"/>
           </w:tcPr>
           <w:p>
@@ -14238,9 +14255,12 @@
         </w:tc>
       </w:tr>
       <w:tr>
-        <w:tc>
-          <w:tcPr>
-            <w:tcW w:w="1701" w:type="dxa"/>
+        <w:trPr>
+          <w:trHeight w:val="548"/>
+        </w:trPr>
+        <w:tc>
+          <w:tcPr>
+            <w:tcW w:w="1728" w:type="dxa"/>
             <w:shd w:val="clear" w:color="auto" w:fill="auto"/>
           </w:tcPr>
           <w:p>
@@ -14268,7 +14288,7 @@
         </w:tc>
         <w:tc>
           <w:tcPr>
-            <w:tcW w:w="1256" w:type="dxa"/>
+            <w:tcW w:w="1275" w:type="dxa"/>
             <w:shd w:val="clear" w:color="auto" w:fill="auto"/>
           </w:tcPr>
           <w:p>
@@ -14297,7 +14317,7 @@
         </w:tc>
         <w:tc>
           <w:tcPr>
-            <w:tcW w:w="1116" w:type="dxa"/>
+            <w:tcW w:w="1133" w:type="dxa"/>
             <w:shd w:val="clear" w:color="auto" w:fill="auto"/>
           </w:tcPr>
           <w:p>
@@ -14325,7 +14345,7 @@
         </w:tc>
         <w:tc>
           <w:tcPr>
-            <w:tcW w:w="6842" w:type="dxa"/>
+            <w:tcW w:w="6954" w:type="dxa"/>
             <w:shd w:val="clear" w:color="auto" w:fill="auto"/>
           </w:tcPr>
           <w:p>
@@ -14376,9 +14396,12 @@
         </w:tc>
       </w:tr>
       <w:tr>
-        <w:tc>
-          <w:tcPr>
-            <w:tcW w:w="1701" w:type="dxa"/>
+        <w:trPr>
+          <w:trHeight w:val="264"/>
+        </w:trPr>
+        <w:tc>
+          <w:tcPr>
+            <w:tcW w:w="1728" w:type="dxa"/>
             <w:shd w:val="clear" w:color="auto" w:fill="auto"/>
             <w:vAlign w:val="center"/>
           </w:tcPr>
@@ -14407,7 +14430,7 @@
         </w:tc>
         <w:tc>
           <w:tcPr>
-            <w:tcW w:w="1256" w:type="dxa"/>
+            <w:tcW w:w="1275" w:type="dxa"/>
             <w:shd w:val="clear" w:color="auto" w:fill="auto"/>
             <w:vAlign w:val="center"/>
           </w:tcPr>
@@ -14437,7 +14460,7 @@
         </w:tc>
         <w:tc>
           <w:tcPr>
-            <w:tcW w:w="1116" w:type="dxa"/>
+            <w:tcW w:w="1133" w:type="dxa"/>
             <w:shd w:val="clear" w:color="auto" w:fill="auto"/>
             <w:vAlign w:val="center"/>
           </w:tcPr>
@@ -14466,7 +14489,7 @@
         </w:tc>
         <w:tc>
           <w:tcPr>
-            <w:tcW w:w="6842" w:type="dxa"/>
+            <w:tcW w:w="6954" w:type="dxa"/>
             <w:shd w:val="clear" w:color="auto" w:fill="auto"/>
           </w:tcPr>
           <w:p>
@@ -14491,9 +14514,12 @@
         </w:tc>
       </w:tr>
       <w:tr>
-        <w:tc>
-          <w:tcPr>
-            <w:tcW w:w="1701" w:type="dxa"/>
+        <w:trPr>
+          <w:trHeight w:val="264"/>
+        </w:trPr>
+        <w:tc>
+          <w:tcPr>
+            <w:tcW w:w="1728" w:type="dxa"/>
             <w:shd w:val="clear" w:color="auto" w:fill="auto"/>
             <w:vAlign w:val="center"/>
           </w:tcPr>
@@ -14522,7 +14548,7 @@
         </w:tc>
         <w:tc>
           <w:tcPr>
-            <w:tcW w:w="1256" w:type="dxa"/>
+            <w:tcW w:w="1275" w:type="dxa"/>
             <w:shd w:val="clear" w:color="auto" w:fill="auto"/>
             <w:vAlign w:val="center"/>
           </w:tcPr>
@@ -14552,7 +14578,7 @@
         </w:tc>
         <w:tc>
           <w:tcPr>
-            <w:tcW w:w="1116" w:type="dxa"/>
+            <w:tcW w:w="1133" w:type="dxa"/>
             <w:shd w:val="clear" w:color="auto" w:fill="auto"/>
             <w:vAlign w:val="center"/>
           </w:tcPr>
@@ -14581,7 +14607,7 @@
         </w:tc>
         <w:tc>
           <w:tcPr>
-            <w:tcW w:w="6842" w:type="dxa"/>
+            <w:tcW w:w="6954" w:type="dxa"/>
             <w:shd w:val="clear" w:color="auto" w:fill="auto"/>
           </w:tcPr>
           <w:p>
@@ -14615,9 +14641,12 @@
         </w:tc>
       </w:tr>
       <w:tr>
-        <w:tc>
-          <w:tcPr>
-            <w:tcW w:w="1701" w:type="dxa"/>
+        <w:trPr>
+          <w:trHeight w:val="820"/>
+        </w:trPr>
+        <w:tc>
+          <w:tcPr>
+            <w:tcW w:w="1728" w:type="dxa"/>
             <w:shd w:val="clear" w:color="auto" w:fill="auto"/>
             <w:vAlign w:val="center"/>
           </w:tcPr>
@@ -14646,7 +14675,7 @@
         </w:tc>
         <w:tc>
           <w:tcPr>
-            <w:tcW w:w="1256" w:type="dxa"/>
+            <w:tcW w:w="1275" w:type="dxa"/>
             <w:shd w:val="clear" w:color="auto" w:fill="auto"/>
             <w:vAlign w:val="center"/>
           </w:tcPr>
@@ -14676,7 +14705,7 @@
         </w:tc>
         <w:tc>
           <w:tcPr>
-            <w:tcW w:w="1116" w:type="dxa"/>
+            <w:tcW w:w="1133" w:type="dxa"/>
             <w:shd w:val="clear" w:color="auto" w:fill="auto"/>
             <w:vAlign w:val="center"/>
           </w:tcPr>
@@ -14705,7 +14734,7 @@
         </w:tc>
         <w:tc>
           <w:tcPr>
-            <w:tcW w:w="6842" w:type="dxa"/>
+            <w:tcW w:w="6954" w:type="dxa"/>
             <w:shd w:val="clear" w:color="auto" w:fill="auto"/>
           </w:tcPr>
           <w:p>
@@ -14780,9 +14809,12 @@
         </w:tc>
       </w:tr>
       <w:tr>
-        <w:tc>
-          <w:tcPr>
-            <w:tcW w:w="1701" w:type="dxa"/>
+        <w:trPr>
+          <w:trHeight w:val="820"/>
+        </w:trPr>
+        <w:tc>
+          <w:tcPr>
+            <w:tcW w:w="1728" w:type="dxa"/>
             <w:shd w:val="clear" w:color="auto" w:fill="auto"/>
             <w:vAlign w:val="center"/>
           </w:tcPr>
@@ -14811,7 +14843,7 @@
         </w:tc>
         <w:tc>
           <w:tcPr>
-            <w:tcW w:w="1256" w:type="dxa"/>
+            <w:tcW w:w="1275" w:type="dxa"/>
             <w:shd w:val="clear" w:color="auto" w:fill="auto"/>
             <w:vAlign w:val="center"/>
           </w:tcPr>
@@ -14841,7 +14873,7 @@
         </w:tc>
         <w:tc>
           <w:tcPr>
-            <w:tcW w:w="1116" w:type="dxa"/>
+            <w:tcW w:w="1133" w:type="dxa"/>
             <w:shd w:val="clear" w:color="auto" w:fill="auto"/>
             <w:vAlign w:val="center"/>
           </w:tcPr>
@@ -14870,7 +14902,7 @@
         </w:tc>
         <w:tc>
           <w:tcPr>
-            <w:tcW w:w="6842" w:type="dxa"/>
+            <w:tcW w:w="6954" w:type="dxa"/>
             <w:shd w:val="clear" w:color="auto" w:fill="auto"/>
           </w:tcPr>
           <w:p>
@@ -14945,9 +14977,12 @@
         </w:tc>
       </w:tr>
       <w:tr>
-        <w:tc>
-          <w:tcPr>
-            <w:tcW w:w="1701" w:type="dxa"/>
+        <w:trPr>
+          <w:trHeight w:val="1377"/>
+        </w:trPr>
+        <w:tc>
+          <w:tcPr>
+            <w:tcW w:w="1728" w:type="dxa"/>
             <w:tcBorders>
               <w:top w:val="single" w:sz="4" w:space="0" w:color="auto"/>
               <w:left w:val="single" w:sz="4" w:space="0" w:color="auto"/>
@@ -14982,7 +15017,7 @@
         </w:tc>
         <w:tc>
           <w:tcPr>
-            <w:tcW w:w="1256" w:type="dxa"/>
+            <w:tcW w:w="1275" w:type="dxa"/>
             <w:tcBorders>
               <w:top w:val="single" w:sz="4" w:space="0" w:color="auto"/>
               <w:left w:val="single" w:sz="4" w:space="0" w:color="auto"/>
@@ -15014,11 +15049,23 @@
               </w:rPr>
               <w:t>Password</w:t>
             </w:r>
-          </w:p>
-        </w:tc>
-        <w:tc>
-          <w:tcPr>
-            <w:tcW w:w="1116" w:type="dxa"/>
+            <w:r>
+              <w:rPr>
+                <w:rFonts w:ascii="Times New Roman" w:hAnsi="Times New Roman" w:cs="Times New Roman"/>
+                <w:b/>
+                <w:color w:val="000000" w:themeColor="text1"/>
+                <w:sz w:val="20"/>
+                <w:szCs w:val="20"/>
+              </w:rPr>
+              <w:t>s</w:t>
+            </w:r>
+            <w:bookmarkStart w:id="0" w:name="_GoBack"/>
+            <w:bookmarkEnd w:id="0"/>
+          </w:p>
+        </w:tc>
+        <w:tc>
+          <w:tcPr>
+            <w:tcW w:w="1133" w:type="dxa"/>
             <w:tcBorders>
               <w:top w:val="single" w:sz="4" w:space="0" w:color="auto"/>
               <w:left w:val="single" w:sz="4" w:space="0" w:color="auto"/>
@@ -15053,7 +15100,7 @@
         </w:tc>
         <w:tc>
           <w:tcPr>
-            <w:tcW w:w="6842" w:type="dxa"/>
+            <w:tcW w:w="6954" w:type="dxa"/>
             <w:tcBorders>
               <w:top w:val="single" w:sz="4" w:space="0" w:color="auto"/>
               <w:left w:val="single" w:sz="4" w:space="0" w:color="auto"/>
@@ -15180,9 +15227,12 @@
         </w:tc>
       </w:tr>
       <w:tr>
-        <w:tc>
-          <w:tcPr>
-            <w:tcW w:w="1701" w:type="dxa"/>
+        <w:trPr>
+          <w:trHeight w:val="803"/>
+        </w:trPr>
+        <w:tc>
+          <w:tcPr>
+            <w:tcW w:w="1728" w:type="dxa"/>
             <w:tcBorders>
               <w:top w:val="single" w:sz="4" w:space="0" w:color="auto"/>
               <w:left w:val="single" w:sz="4" w:space="0" w:color="auto"/>
@@ -15217,7 +15267,7 @@
         </w:tc>
         <w:tc>
           <w:tcPr>
-            <w:tcW w:w="1256" w:type="dxa"/>
+            <w:tcW w:w="1275" w:type="dxa"/>
             <w:tcBorders>
               <w:top w:val="single" w:sz="4" w:space="0" w:color="auto"/>
               <w:left w:val="single" w:sz="4" w:space="0" w:color="auto"/>
@@ -15253,7 +15303,7 @@
         </w:tc>
         <w:tc>
           <w:tcPr>
-            <w:tcW w:w="1116" w:type="dxa"/>
+            <w:tcW w:w="1133" w:type="dxa"/>
             <w:tcBorders>
               <w:top w:val="single" w:sz="4" w:space="0" w:color="auto"/>
               <w:left w:val="single" w:sz="4" w:space="0" w:color="auto"/>
@@ -15288,7 +15338,7 @@
         </w:tc>
         <w:tc>
           <w:tcPr>
-            <w:tcW w:w="6842" w:type="dxa"/>
+            <w:tcW w:w="6954" w:type="dxa"/>
             <w:tcBorders>
               <w:top w:val="single" w:sz="4" w:space="0" w:color="auto"/>
               <w:left w:val="single" w:sz="4" w:space="0" w:color="auto"/>
@@ -15339,6 +15389,794 @@
                 <w:szCs w:val="20"/>
               </w:rPr>
               <w:t>Optional</w:t>
+            </w:r>
+          </w:p>
+          <w:p>
+            <w:pPr>
+              <w:pStyle w:val="ListParagraph"/>
+              <w:numPr>
+                <w:ilvl w:val="0"/>
+                <w:numId w:val="45"/>
+              </w:numPr>
+              <w:rPr>
+                <w:rFonts w:ascii="Times New Roman" w:hAnsi="Times New Roman" w:cs="Times New Roman"/>
+                <w:color w:val="000000" w:themeColor="text1"/>
+                <w:sz w:val="20"/>
+                <w:szCs w:val="20"/>
+              </w:rPr>
+            </w:pPr>
+          </w:p>
+        </w:tc>
+      </w:tr>
+      <w:tr>
+        <w:trPr>
+          <w:trHeight w:val="803"/>
+        </w:trPr>
+        <w:tc>
+          <w:tcPr>
+            <w:tcW w:w="1728" w:type="dxa"/>
+            <w:tcBorders>
+              <w:top w:val="single" w:sz="4" w:space="0" w:color="auto"/>
+              <w:left w:val="single" w:sz="4" w:space="0" w:color="auto"/>
+              <w:bottom w:val="single" w:sz="4" w:space="0" w:color="auto"/>
+              <w:right w:val="single" w:sz="4" w:space="0" w:color="auto"/>
+            </w:tcBorders>
+            <w:shd w:val="clear" w:color="auto" w:fill="auto"/>
+            <w:vAlign w:val="center"/>
+          </w:tcPr>
+          <w:p>
+            <w:pPr>
+              <w:pStyle w:val="ListParagraph"/>
+              <w:ind w:left="0"/>
+              <w:jc w:val="center"/>
+              <w:rPr>
+                <w:rFonts w:ascii="Times New Roman" w:hAnsi="Times New Roman" w:cs="Times New Roman"/>
+                <w:color w:val="FF0000"/>
+                <w:sz w:val="20"/>
+                <w:szCs w:val="20"/>
+              </w:rPr>
+            </w:pPr>
+            <w:r>
+              <w:rPr>
+                <w:rFonts w:ascii="Times New Roman" w:hAnsi="Times New Roman" w:cs="Times New Roman"/>
+                <w:color w:val="FF0000"/>
+                <w:sz w:val="20"/>
+                <w:szCs w:val="20"/>
+              </w:rPr>
+              <w:t>BODY</w:t>
+            </w:r>
+          </w:p>
+        </w:tc>
+        <w:tc>
+          <w:tcPr>
+            <w:tcW w:w="1275" w:type="dxa"/>
+            <w:tcBorders>
+              <w:top w:val="single" w:sz="4" w:space="0" w:color="auto"/>
+              <w:left w:val="single" w:sz="4" w:space="0" w:color="auto"/>
+              <w:bottom w:val="single" w:sz="4" w:space="0" w:color="auto"/>
+              <w:right w:val="single" w:sz="4" w:space="0" w:color="auto"/>
+            </w:tcBorders>
+            <w:shd w:val="clear" w:color="auto" w:fill="auto"/>
+            <w:vAlign w:val="center"/>
+          </w:tcPr>
+          <w:p>
+            <w:pPr>
+              <w:pStyle w:val="ListParagraph"/>
+              <w:ind w:left="0"/>
+              <w:rPr>
+                <w:rFonts w:ascii="Times New Roman" w:hAnsi="Times New Roman" w:cs="Times New Roman"/>
+                <w:b/>
+                <w:color w:val="FF0000"/>
+                <w:sz w:val="20"/>
+                <w:szCs w:val="20"/>
+              </w:rPr>
+            </w:pPr>
+            <w:r>
+              <w:rPr>
+                <w:rFonts w:ascii="Times New Roman" w:hAnsi="Times New Roman" w:cs="Times New Roman"/>
+                <w:b/>
+                <w:color w:val="FF0000"/>
+                <w:sz w:val="20"/>
+                <w:szCs w:val="20"/>
+              </w:rPr>
+              <w:t>FirstName</w:t>
+            </w:r>
+          </w:p>
+        </w:tc>
+        <w:tc>
+          <w:tcPr>
+            <w:tcW w:w="1133" w:type="dxa"/>
+            <w:tcBorders>
+              <w:top w:val="single" w:sz="4" w:space="0" w:color="auto"/>
+              <w:left w:val="single" w:sz="4" w:space="0" w:color="auto"/>
+              <w:bottom w:val="single" w:sz="4" w:space="0" w:color="auto"/>
+              <w:right w:val="single" w:sz="4" w:space="0" w:color="auto"/>
+            </w:tcBorders>
+            <w:shd w:val="clear" w:color="auto" w:fill="auto"/>
+            <w:vAlign w:val="center"/>
+          </w:tcPr>
+          <w:p>
+            <w:pPr>
+              <w:pStyle w:val="ListParagraph"/>
+              <w:ind w:left="0"/>
+              <w:jc w:val="center"/>
+              <w:rPr>
+                <w:rFonts w:ascii="Times New Roman" w:hAnsi="Times New Roman" w:cs="Times New Roman"/>
+                <w:color w:val="FF0000"/>
+                <w:sz w:val="20"/>
+                <w:szCs w:val="20"/>
+              </w:rPr>
+            </w:pPr>
+            <w:r>
+              <w:rPr>
+                <w:rFonts w:ascii="Times New Roman" w:hAnsi="Times New Roman" w:cs="Times New Roman"/>
+                <w:color w:val="FF0000"/>
+                <w:sz w:val="20"/>
+                <w:szCs w:val="20"/>
+              </w:rPr>
+              <w:t>string</w:t>
+            </w:r>
+          </w:p>
+        </w:tc>
+        <w:tc>
+          <w:tcPr>
+            <w:tcW w:w="6954" w:type="dxa"/>
+            <w:tcBorders>
+              <w:top w:val="single" w:sz="4" w:space="0" w:color="auto"/>
+              <w:left w:val="single" w:sz="4" w:space="0" w:color="auto"/>
+              <w:bottom w:val="single" w:sz="4" w:space="0" w:color="auto"/>
+              <w:right w:val="single" w:sz="4" w:space="0" w:color="auto"/>
+            </w:tcBorders>
+            <w:shd w:val="clear" w:color="auto" w:fill="auto"/>
+          </w:tcPr>
+          <w:p>
+            <w:pPr>
+              <w:rPr>
+                <w:rFonts w:ascii="Times New Roman" w:hAnsi="Times New Roman" w:cs="Times New Roman"/>
+                <w:color w:val="FF0000"/>
+                <w:sz w:val="20"/>
+                <w:szCs w:val="20"/>
+              </w:rPr>
+            </w:pPr>
+            <w:r>
+              <w:rPr>
+                <w:rFonts w:ascii="Times New Roman" w:hAnsi="Times New Roman" w:cs="Times New Roman"/>
+                <w:color w:val="FF0000"/>
+                <w:sz w:val="20"/>
+                <w:szCs w:val="20"/>
+              </w:rPr>
+              <w:t>First name of patient</w:t>
+            </w:r>
+          </w:p>
+          <w:p>
+            <w:pPr>
+              <w:pStyle w:val="ListParagraph"/>
+              <w:numPr>
+                <w:ilvl w:val="0"/>
+                <w:numId w:val="45"/>
+              </w:numPr>
+              <w:rPr>
+                <w:rFonts w:ascii="Times New Roman" w:hAnsi="Times New Roman" w:cs="Times New Roman"/>
+                <w:color w:val="FF0000"/>
+                <w:sz w:val="20"/>
+                <w:szCs w:val="20"/>
+              </w:rPr>
+            </w:pPr>
+            <w:r>
+              <w:rPr>
+                <w:rFonts w:ascii="Times New Roman" w:hAnsi="Times New Roman" w:cs="Times New Roman"/>
+                <w:b/>
+                <w:color w:val="FF0000"/>
+                <w:sz w:val="20"/>
+                <w:szCs w:val="20"/>
+              </w:rPr>
+              <w:t>Max length: 32</w:t>
+            </w:r>
+          </w:p>
+          <w:p>
+            <w:pPr>
+              <w:rPr>
+                <w:rFonts w:ascii="Times New Roman" w:hAnsi="Times New Roman" w:cs="Times New Roman"/>
+                <w:color w:val="FF0000"/>
+                <w:sz w:val="20"/>
+                <w:szCs w:val="20"/>
+              </w:rPr>
+            </w:pPr>
+            <w:r>
+              <w:rPr>
+                <w:rFonts w:ascii="Times New Roman" w:hAnsi="Times New Roman" w:cs="Times New Roman"/>
+                <w:b/>
+                <w:color w:val="FF0000"/>
+                <w:sz w:val="20"/>
+                <w:szCs w:val="20"/>
+              </w:rPr>
+              <w:t>Optional</w:t>
+            </w:r>
+          </w:p>
+        </w:tc>
+      </w:tr>
+      <w:tr>
+        <w:trPr>
+          <w:trHeight w:val="803"/>
+        </w:trPr>
+        <w:tc>
+          <w:tcPr>
+            <w:tcW w:w="1728" w:type="dxa"/>
+            <w:tcBorders>
+              <w:top w:val="single" w:sz="4" w:space="0" w:color="auto"/>
+              <w:left w:val="single" w:sz="4" w:space="0" w:color="auto"/>
+              <w:bottom w:val="single" w:sz="4" w:space="0" w:color="auto"/>
+              <w:right w:val="single" w:sz="4" w:space="0" w:color="auto"/>
+            </w:tcBorders>
+            <w:shd w:val="clear" w:color="auto" w:fill="auto"/>
+            <w:vAlign w:val="center"/>
+          </w:tcPr>
+          <w:p>
+            <w:pPr>
+              <w:pStyle w:val="ListParagraph"/>
+              <w:ind w:left="0"/>
+              <w:jc w:val="center"/>
+              <w:rPr>
+                <w:rFonts w:ascii="Times New Roman" w:hAnsi="Times New Roman" w:cs="Times New Roman"/>
+                <w:color w:val="FF0000"/>
+                <w:sz w:val="20"/>
+                <w:szCs w:val="20"/>
+              </w:rPr>
+            </w:pPr>
+            <w:r>
+              <w:rPr>
+                <w:rFonts w:ascii="Times New Roman" w:hAnsi="Times New Roman" w:cs="Times New Roman"/>
+                <w:color w:val="FF0000"/>
+                <w:sz w:val="20"/>
+                <w:szCs w:val="20"/>
+              </w:rPr>
+              <w:t>BODY</w:t>
+            </w:r>
+          </w:p>
+        </w:tc>
+        <w:tc>
+          <w:tcPr>
+            <w:tcW w:w="1275" w:type="dxa"/>
+            <w:tcBorders>
+              <w:top w:val="single" w:sz="4" w:space="0" w:color="auto"/>
+              <w:left w:val="single" w:sz="4" w:space="0" w:color="auto"/>
+              <w:bottom w:val="single" w:sz="4" w:space="0" w:color="auto"/>
+              <w:right w:val="single" w:sz="4" w:space="0" w:color="auto"/>
+            </w:tcBorders>
+            <w:shd w:val="clear" w:color="auto" w:fill="auto"/>
+            <w:vAlign w:val="center"/>
+          </w:tcPr>
+          <w:p>
+            <w:pPr>
+              <w:pStyle w:val="ListParagraph"/>
+              <w:ind w:left="0"/>
+              <w:rPr>
+                <w:rFonts w:ascii="Times New Roman" w:hAnsi="Times New Roman" w:cs="Times New Roman"/>
+                <w:b/>
+                <w:color w:val="FF0000"/>
+                <w:sz w:val="20"/>
+                <w:szCs w:val="20"/>
+              </w:rPr>
+            </w:pPr>
+            <w:r>
+              <w:rPr>
+                <w:rFonts w:ascii="Times New Roman" w:hAnsi="Times New Roman" w:cs="Times New Roman"/>
+                <w:b/>
+                <w:color w:val="FF0000"/>
+                <w:sz w:val="20"/>
+                <w:szCs w:val="20"/>
+              </w:rPr>
+              <w:t>LastName</w:t>
+            </w:r>
+          </w:p>
+        </w:tc>
+        <w:tc>
+          <w:tcPr>
+            <w:tcW w:w="1133" w:type="dxa"/>
+            <w:tcBorders>
+              <w:top w:val="single" w:sz="4" w:space="0" w:color="auto"/>
+              <w:left w:val="single" w:sz="4" w:space="0" w:color="auto"/>
+              <w:bottom w:val="single" w:sz="4" w:space="0" w:color="auto"/>
+              <w:right w:val="single" w:sz="4" w:space="0" w:color="auto"/>
+            </w:tcBorders>
+            <w:shd w:val="clear" w:color="auto" w:fill="auto"/>
+            <w:vAlign w:val="center"/>
+          </w:tcPr>
+          <w:p>
+            <w:pPr>
+              <w:pStyle w:val="ListParagraph"/>
+              <w:ind w:left="0"/>
+              <w:jc w:val="center"/>
+              <w:rPr>
+                <w:rFonts w:ascii="Times New Roman" w:hAnsi="Times New Roman" w:cs="Times New Roman"/>
+                <w:color w:val="FF0000"/>
+                <w:sz w:val="20"/>
+                <w:szCs w:val="20"/>
+              </w:rPr>
+            </w:pPr>
+            <w:r>
+              <w:rPr>
+                <w:rFonts w:ascii="Times New Roman" w:hAnsi="Times New Roman" w:cs="Times New Roman"/>
+                <w:color w:val="FF0000"/>
+                <w:sz w:val="20"/>
+                <w:szCs w:val="20"/>
+              </w:rPr>
+              <w:t>string</w:t>
+            </w:r>
+          </w:p>
+        </w:tc>
+        <w:tc>
+          <w:tcPr>
+            <w:tcW w:w="6954" w:type="dxa"/>
+            <w:tcBorders>
+              <w:top w:val="single" w:sz="4" w:space="0" w:color="auto"/>
+              <w:left w:val="single" w:sz="4" w:space="0" w:color="auto"/>
+              <w:bottom w:val="single" w:sz="4" w:space="0" w:color="auto"/>
+              <w:right w:val="single" w:sz="4" w:space="0" w:color="auto"/>
+            </w:tcBorders>
+            <w:shd w:val="clear" w:color="auto" w:fill="auto"/>
+          </w:tcPr>
+          <w:p>
+            <w:pPr>
+              <w:rPr>
+                <w:rFonts w:ascii="Times New Roman" w:hAnsi="Times New Roman" w:cs="Times New Roman"/>
+                <w:color w:val="FF0000"/>
+                <w:sz w:val="20"/>
+                <w:szCs w:val="20"/>
+              </w:rPr>
+            </w:pPr>
+            <w:r>
+              <w:rPr>
+                <w:rFonts w:ascii="Times New Roman" w:hAnsi="Times New Roman" w:cs="Times New Roman"/>
+                <w:color w:val="FF0000"/>
+                <w:sz w:val="20"/>
+                <w:szCs w:val="20"/>
+              </w:rPr>
+              <w:t>Last name of patient</w:t>
+            </w:r>
+          </w:p>
+          <w:p>
+            <w:pPr>
+              <w:pStyle w:val="ListParagraph"/>
+              <w:numPr>
+                <w:ilvl w:val="0"/>
+                <w:numId w:val="45"/>
+              </w:numPr>
+              <w:rPr>
+                <w:rFonts w:ascii="Times New Roman" w:hAnsi="Times New Roman" w:cs="Times New Roman"/>
+                <w:color w:val="FF0000"/>
+                <w:sz w:val="20"/>
+                <w:szCs w:val="20"/>
+              </w:rPr>
+            </w:pPr>
+            <w:r>
+              <w:rPr>
+                <w:rFonts w:ascii="Times New Roman" w:hAnsi="Times New Roman" w:cs="Times New Roman"/>
+                <w:b/>
+                <w:color w:val="FF0000"/>
+                <w:sz w:val="20"/>
+                <w:szCs w:val="20"/>
+              </w:rPr>
+              <w:t>Max length: 32</w:t>
+            </w:r>
+          </w:p>
+          <w:p>
+            <w:pPr>
+              <w:rPr>
+                <w:rFonts w:ascii="Times New Roman" w:hAnsi="Times New Roman" w:cs="Times New Roman"/>
+                <w:color w:val="FF0000"/>
+                <w:sz w:val="20"/>
+                <w:szCs w:val="20"/>
+              </w:rPr>
+            </w:pPr>
+            <w:r>
+              <w:rPr>
+                <w:rFonts w:ascii="Times New Roman" w:hAnsi="Times New Roman" w:cs="Times New Roman"/>
+                <w:b/>
+                <w:color w:val="FF0000"/>
+                <w:sz w:val="20"/>
+                <w:szCs w:val="20"/>
+              </w:rPr>
+              <w:t>Optional</w:t>
+            </w:r>
+          </w:p>
+        </w:tc>
+      </w:tr>
+      <w:tr>
+        <w:trPr>
+          <w:trHeight w:val="803"/>
+        </w:trPr>
+        <w:tc>
+          <w:tcPr>
+            <w:tcW w:w="1728" w:type="dxa"/>
+            <w:tcBorders>
+              <w:top w:val="single" w:sz="4" w:space="0" w:color="auto"/>
+              <w:left w:val="single" w:sz="4" w:space="0" w:color="auto"/>
+              <w:bottom w:val="single" w:sz="4" w:space="0" w:color="auto"/>
+              <w:right w:val="single" w:sz="4" w:space="0" w:color="auto"/>
+            </w:tcBorders>
+            <w:shd w:val="clear" w:color="auto" w:fill="auto"/>
+            <w:vAlign w:val="center"/>
+          </w:tcPr>
+          <w:p>
+            <w:pPr>
+              <w:pStyle w:val="ListParagraph"/>
+              <w:ind w:left="0"/>
+              <w:jc w:val="center"/>
+              <w:rPr>
+                <w:rFonts w:ascii="Times New Roman" w:hAnsi="Times New Roman" w:cs="Times New Roman"/>
+                <w:color w:val="FF0000"/>
+                <w:sz w:val="20"/>
+                <w:szCs w:val="20"/>
+              </w:rPr>
+            </w:pPr>
+            <w:r>
+              <w:rPr>
+                <w:rFonts w:ascii="Times New Roman" w:hAnsi="Times New Roman" w:cs="Times New Roman"/>
+                <w:color w:val="FF0000"/>
+                <w:sz w:val="20"/>
+                <w:szCs w:val="20"/>
+              </w:rPr>
+              <w:t>BODY</w:t>
+            </w:r>
+          </w:p>
+        </w:tc>
+        <w:tc>
+          <w:tcPr>
+            <w:tcW w:w="1275" w:type="dxa"/>
+            <w:tcBorders>
+              <w:top w:val="single" w:sz="4" w:space="0" w:color="auto"/>
+              <w:left w:val="single" w:sz="4" w:space="0" w:color="auto"/>
+              <w:bottom w:val="single" w:sz="4" w:space="0" w:color="auto"/>
+              <w:right w:val="single" w:sz="4" w:space="0" w:color="auto"/>
+            </w:tcBorders>
+            <w:shd w:val="clear" w:color="auto" w:fill="auto"/>
+            <w:vAlign w:val="center"/>
+          </w:tcPr>
+          <w:p>
+            <w:pPr>
+              <w:pStyle w:val="ListParagraph"/>
+              <w:ind w:left="0"/>
+              <w:rPr>
+                <w:rFonts w:ascii="Times New Roman" w:hAnsi="Times New Roman" w:cs="Times New Roman"/>
+                <w:b/>
+                <w:color w:val="FF0000"/>
+                <w:sz w:val="20"/>
+                <w:szCs w:val="20"/>
+              </w:rPr>
+            </w:pPr>
+            <w:r>
+              <w:rPr>
+                <w:rFonts w:ascii="Times New Roman" w:hAnsi="Times New Roman" w:cs="Times New Roman"/>
+                <w:b/>
+                <w:color w:val="FF0000"/>
+                <w:sz w:val="20"/>
+                <w:szCs w:val="20"/>
+              </w:rPr>
+              <w:t>Birthday</w:t>
+            </w:r>
+          </w:p>
+        </w:tc>
+        <w:tc>
+          <w:tcPr>
+            <w:tcW w:w="1133" w:type="dxa"/>
+            <w:tcBorders>
+              <w:top w:val="single" w:sz="4" w:space="0" w:color="auto"/>
+              <w:left w:val="single" w:sz="4" w:space="0" w:color="auto"/>
+              <w:bottom w:val="single" w:sz="4" w:space="0" w:color="auto"/>
+              <w:right w:val="single" w:sz="4" w:space="0" w:color="auto"/>
+            </w:tcBorders>
+            <w:shd w:val="clear" w:color="auto" w:fill="auto"/>
+            <w:vAlign w:val="center"/>
+          </w:tcPr>
+          <w:p>
+            <w:pPr>
+              <w:pStyle w:val="ListParagraph"/>
+              <w:ind w:left="0"/>
+              <w:jc w:val="center"/>
+              <w:rPr>
+                <w:rFonts w:ascii="Times New Roman" w:hAnsi="Times New Roman" w:cs="Times New Roman"/>
+                <w:color w:val="FF0000"/>
+                <w:sz w:val="20"/>
+                <w:szCs w:val="20"/>
+              </w:rPr>
+            </w:pPr>
+            <w:r>
+              <w:rPr>
+                <w:rFonts w:ascii="Times New Roman" w:hAnsi="Times New Roman" w:cs="Times New Roman"/>
+                <w:color w:val="FF0000"/>
+                <w:sz w:val="20"/>
+                <w:szCs w:val="20"/>
+              </w:rPr>
+              <w:t>double</w:t>
+            </w:r>
+          </w:p>
+        </w:tc>
+        <w:tc>
+          <w:tcPr>
+            <w:tcW w:w="6954" w:type="dxa"/>
+            <w:tcBorders>
+              <w:top w:val="single" w:sz="4" w:space="0" w:color="auto"/>
+              <w:left w:val="single" w:sz="4" w:space="0" w:color="auto"/>
+              <w:bottom w:val="single" w:sz="4" w:space="0" w:color="auto"/>
+              <w:right w:val="single" w:sz="4" w:space="0" w:color="auto"/>
+            </w:tcBorders>
+            <w:shd w:val="clear" w:color="auto" w:fill="auto"/>
+          </w:tcPr>
+          <w:p>
+            <w:pPr>
+              <w:rPr>
+                <w:rFonts w:ascii="Times New Roman" w:hAnsi="Times New Roman" w:cs="Times New Roman"/>
+                <w:color w:val="FF0000"/>
+                <w:sz w:val="20"/>
+                <w:szCs w:val="20"/>
+              </w:rPr>
+            </w:pPr>
+            <w:r>
+              <w:rPr>
+                <w:rFonts w:ascii="Times New Roman" w:hAnsi="Times New Roman" w:cs="Times New Roman"/>
+                <w:color w:val="FF0000"/>
+                <w:sz w:val="20"/>
+                <w:szCs w:val="20"/>
+              </w:rPr>
+              <w:t>Birthday of patient</w:t>
+            </w:r>
+          </w:p>
+          <w:p>
+            <w:pPr>
+              <w:pStyle w:val="ListParagraph"/>
+              <w:numPr>
+                <w:ilvl w:val="0"/>
+                <w:numId w:val="45"/>
+              </w:numPr>
+              <w:rPr>
+                <w:rFonts w:ascii="Times New Roman" w:hAnsi="Times New Roman" w:cs="Times New Roman"/>
+                <w:color w:val="FF0000"/>
+                <w:sz w:val="20"/>
+                <w:szCs w:val="20"/>
+              </w:rPr>
+            </w:pPr>
+            <w:r>
+              <w:rPr>
+                <w:rFonts w:ascii="Times New Roman" w:hAnsi="Times New Roman" w:cs="Times New Roman"/>
+                <w:b/>
+                <w:color w:val="FF0000"/>
+                <w:sz w:val="20"/>
+                <w:szCs w:val="20"/>
+              </w:rPr>
+              <w:t>Optional</w:t>
+            </w:r>
+          </w:p>
+          <w:p>
+            <w:pPr>
+              <w:rPr>
+                <w:rFonts w:ascii="Times New Roman" w:hAnsi="Times New Roman" w:cs="Times New Roman"/>
+                <w:color w:val="FF0000"/>
+                <w:sz w:val="20"/>
+                <w:szCs w:val="20"/>
+              </w:rPr>
+            </w:pPr>
+            <w:r>
+              <w:rPr>
+                <w:rFonts w:ascii="Times New Roman" w:hAnsi="Times New Roman" w:cs="Times New Roman"/>
+                <w:b/>
+                <w:color w:val="FF0000"/>
+                <w:sz w:val="20"/>
+                <w:szCs w:val="20"/>
+              </w:rPr>
+              <w:t>Year &gt; 1916</w:t>
+            </w:r>
+          </w:p>
+        </w:tc>
+      </w:tr>
+      <w:tr>
+        <w:trPr>
+          <w:trHeight w:val="803"/>
+        </w:trPr>
+        <w:tc>
+          <w:tcPr>
+            <w:tcW w:w="1728" w:type="dxa"/>
+            <w:tcBorders>
+              <w:top w:val="single" w:sz="4" w:space="0" w:color="auto"/>
+              <w:left w:val="single" w:sz="4" w:space="0" w:color="auto"/>
+              <w:bottom w:val="single" w:sz="4" w:space="0" w:color="auto"/>
+              <w:right w:val="single" w:sz="4" w:space="0" w:color="auto"/>
+            </w:tcBorders>
+            <w:shd w:val="clear" w:color="auto" w:fill="auto"/>
+            <w:vAlign w:val="center"/>
+          </w:tcPr>
+          <w:p>
+            <w:pPr>
+              <w:pStyle w:val="ListParagraph"/>
+              <w:ind w:left="0"/>
+              <w:jc w:val="center"/>
+              <w:rPr>
+                <w:rFonts w:ascii="Times New Roman" w:hAnsi="Times New Roman" w:cs="Times New Roman"/>
+                <w:color w:val="FF0000"/>
+                <w:sz w:val="20"/>
+                <w:szCs w:val="20"/>
+              </w:rPr>
+            </w:pPr>
+            <w:r>
+              <w:rPr>
+                <w:rFonts w:ascii="Times New Roman" w:hAnsi="Times New Roman" w:cs="Times New Roman"/>
+                <w:color w:val="FF0000"/>
+                <w:sz w:val="20"/>
+                <w:szCs w:val="20"/>
+              </w:rPr>
+              <w:t>BODY</w:t>
+            </w:r>
+          </w:p>
+        </w:tc>
+        <w:tc>
+          <w:tcPr>
+            <w:tcW w:w="1275" w:type="dxa"/>
+            <w:tcBorders>
+              <w:top w:val="single" w:sz="4" w:space="0" w:color="auto"/>
+              <w:left w:val="single" w:sz="4" w:space="0" w:color="auto"/>
+              <w:bottom w:val="single" w:sz="4" w:space="0" w:color="auto"/>
+              <w:right w:val="single" w:sz="4" w:space="0" w:color="auto"/>
+            </w:tcBorders>
+            <w:shd w:val="clear" w:color="auto" w:fill="auto"/>
+            <w:vAlign w:val="center"/>
+          </w:tcPr>
+          <w:p>
+            <w:pPr>
+              <w:pStyle w:val="ListParagraph"/>
+              <w:ind w:left="0"/>
+              <w:rPr>
+                <w:rFonts w:ascii="Times New Roman" w:hAnsi="Times New Roman" w:cs="Times New Roman"/>
+                <w:b/>
+                <w:color w:val="FF0000"/>
+                <w:sz w:val="20"/>
+                <w:szCs w:val="20"/>
+              </w:rPr>
+            </w:pPr>
+            <w:r>
+              <w:rPr>
+                <w:rFonts w:ascii="Times New Roman" w:hAnsi="Times New Roman" w:cs="Times New Roman"/>
+                <w:b/>
+                <w:color w:val="FF0000"/>
+                <w:sz w:val="20"/>
+                <w:szCs w:val="20"/>
+              </w:rPr>
+              <w:t>Gender</w:t>
+            </w:r>
+          </w:p>
+        </w:tc>
+        <w:tc>
+          <w:tcPr>
+            <w:tcW w:w="1133" w:type="dxa"/>
+            <w:tcBorders>
+              <w:top w:val="single" w:sz="4" w:space="0" w:color="auto"/>
+              <w:left w:val="single" w:sz="4" w:space="0" w:color="auto"/>
+              <w:bottom w:val="single" w:sz="4" w:space="0" w:color="auto"/>
+              <w:right w:val="single" w:sz="4" w:space="0" w:color="auto"/>
+            </w:tcBorders>
+            <w:shd w:val="clear" w:color="auto" w:fill="auto"/>
+            <w:vAlign w:val="center"/>
+          </w:tcPr>
+          <w:p>
+            <w:pPr>
+              <w:pStyle w:val="ListParagraph"/>
+              <w:ind w:left="0"/>
+              <w:jc w:val="center"/>
+              <w:rPr>
+                <w:rFonts w:ascii="Times New Roman" w:hAnsi="Times New Roman" w:cs="Times New Roman"/>
+                <w:color w:val="FF0000"/>
+                <w:sz w:val="20"/>
+                <w:szCs w:val="20"/>
+              </w:rPr>
+            </w:pPr>
+            <w:r>
+              <w:rPr>
+                <w:rFonts w:ascii="Times New Roman" w:hAnsi="Times New Roman" w:cs="Times New Roman"/>
+                <w:color w:val="FF0000"/>
+                <w:sz w:val="20"/>
+                <w:szCs w:val="20"/>
+              </w:rPr>
+              <w:t>byte</w:t>
+            </w:r>
+          </w:p>
+        </w:tc>
+        <w:tc>
+          <w:tcPr>
+            <w:tcW w:w="6954" w:type="dxa"/>
+            <w:tcBorders>
+              <w:top w:val="single" w:sz="4" w:space="0" w:color="auto"/>
+              <w:left w:val="single" w:sz="4" w:space="0" w:color="auto"/>
+              <w:bottom w:val="single" w:sz="4" w:space="0" w:color="auto"/>
+              <w:right w:val="single" w:sz="4" w:space="0" w:color="auto"/>
+            </w:tcBorders>
+            <w:shd w:val="clear" w:color="auto" w:fill="auto"/>
+          </w:tcPr>
+          <w:p>
+            <w:pPr>
+              <w:rPr>
+                <w:rFonts w:ascii="Times New Roman" w:hAnsi="Times New Roman" w:cs="Times New Roman"/>
+                <w:color w:val="FF0000"/>
+                <w:sz w:val="20"/>
+                <w:szCs w:val="20"/>
+              </w:rPr>
+            </w:pPr>
+            <w:r>
+              <w:rPr>
+                <w:rFonts w:ascii="Times New Roman" w:hAnsi="Times New Roman" w:cs="Times New Roman"/>
+                <w:color w:val="FF0000"/>
+                <w:sz w:val="20"/>
+                <w:szCs w:val="20"/>
+              </w:rPr>
+              <w:t>Gender of patient</w:t>
+            </w:r>
+          </w:p>
+          <w:p>
+            <w:pPr>
+              <w:pStyle w:val="ListParagraph"/>
+              <w:numPr>
+                <w:ilvl w:val="0"/>
+                <w:numId w:val="45"/>
+              </w:numPr>
+              <w:rPr>
+                <w:rFonts w:ascii="Times New Roman" w:hAnsi="Times New Roman" w:cs="Times New Roman"/>
+                <w:color w:val="FF0000"/>
+                <w:sz w:val="20"/>
+                <w:szCs w:val="20"/>
+              </w:rPr>
+            </w:pPr>
+            <w:r>
+              <w:rPr>
+                <w:rFonts w:ascii="Times New Roman" w:hAnsi="Times New Roman" w:cs="Times New Roman"/>
+                <w:b/>
+                <w:color w:val="FF0000"/>
+                <w:sz w:val="20"/>
+                <w:szCs w:val="20"/>
+              </w:rPr>
+              <w:t>Optional</w:t>
+            </w:r>
+          </w:p>
+          <w:p>
+            <w:pPr>
+              <w:pStyle w:val="ListParagraph"/>
+              <w:numPr>
+                <w:ilvl w:val="0"/>
+                <w:numId w:val="45"/>
+              </w:numPr>
+              <w:rPr>
+                <w:rFonts w:ascii="Times New Roman" w:hAnsi="Times New Roman" w:cs="Times New Roman"/>
+                <w:color w:val="FF0000"/>
+                <w:sz w:val="20"/>
+                <w:szCs w:val="20"/>
+              </w:rPr>
+            </w:pPr>
+            <w:r>
+              <w:rPr>
+                <w:rFonts w:ascii="Times New Roman" w:hAnsi="Times New Roman" w:cs="Times New Roman"/>
+                <w:b/>
+                <w:color w:val="FF0000"/>
+                <w:sz w:val="20"/>
+                <w:szCs w:val="20"/>
+              </w:rPr>
+              <w:t>0 : Male</w:t>
+            </w:r>
+          </w:p>
+          <w:p>
+            <w:pPr>
+              <w:rPr>
+                <w:rFonts w:ascii="Times New Roman" w:hAnsi="Times New Roman" w:cs="Times New Roman"/>
+                <w:color w:val="FF0000"/>
+                <w:sz w:val="20"/>
+                <w:szCs w:val="20"/>
+              </w:rPr>
+            </w:pPr>
+            <w:r>
+              <w:rPr>
+                <w:rFonts w:ascii="Times New Roman" w:hAnsi="Times New Roman" w:cs="Times New Roman"/>
+                <w:b/>
+                <w:color w:val="FF0000"/>
+                <w:sz w:val="20"/>
+                <w:szCs w:val="20"/>
+              </w:rPr>
+              <w:t>1 : Female</w:t>
             </w:r>
           </w:p>
         </w:tc>
@@ -15741,6 +16579,7 @@
                 <w:szCs w:val="19"/>
                 <w:highlight w:val="white"/>
               </w:rPr>
+              <w:lastRenderedPageBreak/>
               <w:t xml:space="preserve">    </w:t>
             </w:r>
             <w:r>
@@ -16371,6 +17210,7 @@
                 <w:sz w:val="20"/>
                 <w:szCs w:val="20"/>
               </w:rPr>
+              <w:lastRenderedPageBreak/>
               <w:t>400</w:t>
             </w:r>
           </w:p>
@@ -16613,17 +17453,7 @@
                 <w:sz w:val="20"/>
                 <w:szCs w:val="20"/>
               </w:rPr>
-              <w:t xml:space="preserve">No email or password </w:t>
-            </w:r>
-            <w:r>
-              <w:rPr>
-                <w:rFonts w:ascii="Times New Roman" w:hAnsi="Times New Roman" w:cs="Times New Roman"/>
-                <w:color w:val="000000" w:themeColor="text1"/>
-                <w:sz w:val="20"/>
-                <w:szCs w:val="20"/>
-              </w:rPr>
-              <w:lastRenderedPageBreak/>
-              <w:t>contained in request header. Front-end should redirect user to login page.</w:t>
+              <w:t>No email or password contained in request header. Front-end should redirect user to login page.</w:t>
             </w:r>
           </w:p>
         </w:tc>
@@ -16656,7 +17486,6 @@
                 <w:highlight w:val="white"/>
                 <w:lang w:val="vi-VN"/>
               </w:rPr>
-              <w:lastRenderedPageBreak/>
               <w:t>{</w:t>
             </w:r>
           </w:p>
@@ -16771,7 +17600,6 @@
                 <w:sz w:val="20"/>
                 <w:szCs w:val="20"/>
               </w:rPr>
-              <w:lastRenderedPageBreak/>
               <w:t>401</w:t>
             </w:r>
           </w:p>
@@ -19737,6 +20565,7 @@
                 <w:sz w:val="20"/>
                 <w:szCs w:val="20"/>
               </w:rPr>
+              <w:lastRenderedPageBreak/>
               <w:t>BODY</w:t>
             </w:r>
           </w:p>
@@ -20922,7 +21751,6 @@
                 <w:szCs w:val="19"/>
                 <w:highlight w:val="white"/>
               </w:rPr>
-              <w:lastRenderedPageBreak/>
               <w:t xml:space="preserve">    }</w:t>
             </w:r>
           </w:p>
@@ -21047,7 +21875,6 @@
                 <w:sz w:val="20"/>
                 <w:szCs w:val="20"/>
               </w:rPr>
-              <w:lastRenderedPageBreak/>
               <w:t>400</w:t>
             </w:r>
           </w:p>
@@ -22213,7 +23040,7 @@
 </file>
 
 <file path=word/endnotes.xml><?xml version="1.0" encoding="utf-8"?>
-<w:endnotes xmlns:wpc="http://schemas.microsoft.com/office/word/2010/wordprocessingCanvas" xmlns:mc="http://schemas.openxmlformats.org/markup-compatibility/2006" xmlns:o="urn:schemas-microsoft-com:office:office" xmlns:r="http://schemas.openxmlformats.org/officeDocument/2006/relationships" xmlns:m="http://schemas.openxmlformats.org/officeDocument/2006/math" xmlns:v="urn:schemas-microsoft-com:vml" xmlns:wp14="http://schemas.microsoft.com/office/word/2010/wordprocessingDrawing" xmlns:wp="http://schemas.openxmlformats.org/drawingml/2006/wordprocessingDrawing" xmlns:w10="urn:schemas-microsoft-com:office:word" xmlns:w="http://schemas.openxmlformats.org/wordprocessingml/2006/main" xmlns:w14="http://schemas.microsoft.com/office/word/2010/wordml" xmlns:w15="http://schemas.microsoft.com/office/word/2012/wordml" xmlns:wpg="http://schemas.microsoft.com/office/word/2010/wordprocessingGroup" xmlns:wpi="http://schemas.microsoft.com/office/word/2010/wordprocessingInk" xmlns:wne="http://schemas.microsoft.com/office/word/2006/wordml" xmlns:wps="http://schemas.microsoft.com/office/word/2010/wordprocessingShape" mc:Ignorable="w14 w15 wp14">
+<w:endnotes xmlns:wpc="http://schemas.microsoft.com/office/word/2010/wordprocessingCanvas" xmlns:mo="http://schemas.microsoft.com/office/mac/office/2008/main" xmlns:mc="http://schemas.openxmlformats.org/markup-compatibility/2006" xmlns:mv="urn:schemas-microsoft-com:mac:vml" xmlns:o="urn:schemas-microsoft-com:office:office" xmlns:r="http://schemas.openxmlformats.org/officeDocument/2006/relationships" xmlns:m="http://schemas.openxmlformats.org/officeDocument/2006/math" xmlns:v="urn:schemas-microsoft-com:vml" xmlns:wp14="http://schemas.microsoft.com/office/word/2010/wordprocessingDrawing" xmlns:wp="http://schemas.openxmlformats.org/drawingml/2006/wordprocessingDrawing" xmlns:w10="urn:schemas-microsoft-com:office:word" xmlns:w="http://schemas.openxmlformats.org/wordprocessingml/2006/main" xmlns:w14="http://schemas.microsoft.com/office/word/2010/wordml" xmlns:w15="http://schemas.microsoft.com/office/word/2012/wordml" xmlns:wpg="http://schemas.microsoft.com/office/word/2010/wordprocessingGroup" xmlns:wpi="http://schemas.microsoft.com/office/word/2010/wordprocessingInk" xmlns:wne="http://schemas.microsoft.com/office/word/2006/wordml" xmlns:wps="http://schemas.microsoft.com/office/word/2010/wordprocessingShape" mc:Ignorable="w14 w15 wp14">
   <w:endnote w:type="separator" w:id="-1">
     <w:p>
       <w:r>
@@ -22232,7 +23059,7 @@
 </file>
 
 <file path=word/footnotes.xml><?xml version="1.0" encoding="utf-8"?>
-<w:footnotes xmlns:wpc="http://schemas.microsoft.com/office/word/2010/wordprocessingCanvas" xmlns:mc="http://schemas.openxmlformats.org/markup-compatibility/2006" xmlns:o="urn:schemas-microsoft-com:office:office" xmlns:r="http://schemas.openxmlformats.org/officeDocument/2006/relationships" xmlns:m="http://schemas.openxmlformats.org/officeDocument/2006/math" xmlns:v="urn:schemas-microsoft-com:vml" xmlns:wp14="http://schemas.microsoft.com/office/word/2010/wordprocessingDrawing" xmlns:wp="http://schemas.openxmlformats.org/drawingml/2006/wordprocessingDrawing" xmlns:w10="urn:schemas-microsoft-com:office:word" xmlns:w="http://schemas.openxmlformats.org/wordprocessingml/2006/main" xmlns:w14="http://schemas.microsoft.com/office/word/2010/wordml" xmlns:w15="http://schemas.microsoft.com/office/word/2012/wordml" xmlns:wpg="http://schemas.microsoft.com/office/word/2010/wordprocessingGroup" xmlns:wpi="http://schemas.microsoft.com/office/word/2010/wordprocessingInk" xmlns:wne="http://schemas.microsoft.com/office/word/2006/wordml" xmlns:wps="http://schemas.microsoft.com/office/word/2010/wordprocessingShape" mc:Ignorable="w14 w15 wp14">
+<w:footnotes xmlns:wpc="http://schemas.microsoft.com/office/word/2010/wordprocessingCanvas" xmlns:mo="http://schemas.microsoft.com/office/mac/office/2008/main" xmlns:mc="http://schemas.openxmlformats.org/markup-compatibility/2006" xmlns:mv="urn:schemas-microsoft-com:mac:vml" xmlns:o="urn:schemas-microsoft-com:office:office" xmlns:r="http://schemas.openxmlformats.org/officeDocument/2006/relationships" xmlns:m="http://schemas.openxmlformats.org/officeDocument/2006/math" xmlns:v="urn:schemas-microsoft-com:vml" xmlns:wp14="http://schemas.microsoft.com/office/word/2010/wordprocessingDrawing" xmlns:wp="http://schemas.openxmlformats.org/drawingml/2006/wordprocessingDrawing" xmlns:w10="urn:schemas-microsoft-com:office:word" xmlns:w="http://schemas.openxmlformats.org/wordprocessingml/2006/main" xmlns:w14="http://schemas.microsoft.com/office/word/2010/wordml" xmlns:w15="http://schemas.microsoft.com/office/word/2012/wordml" xmlns:wpg="http://schemas.microsoft.com/office/word/2010/wordprocessingGroup" xmlns:wpi="http://schemas.microsoft.com/office/word/2010/wordprocessingInk" xmlns:wne="http://schemas.microsoft.com/office/word/2006/wordml" xmlns:wps="http://schemas.microsoft.com/office/word/2010/wordprocessingShape" mc:Ignorable="w14 w15 wp14">
   <w:footnote w:type="separator" w:id="-1">
     <w:p>
       <w:r>
@@ -22251,7 +23078,7 @@
 </file>
 
 <file path=word/numbering.xml><?xml version="1.0" encoding="utf-8"?>
-<w:numbering xmlns:wpc="http://schemas.microsoft.com/office/word/2010/wordprocessingCanvas" xmlns:mc="http://schemas.openxmlformats.org/markup-compatibility/2006" xmlns:o="urn:schemas-microsoft-com:office:office" xmlns:r="http://schemas.openxmlformats.org/officeDocument/2006/relationships" xmlns:m="http://schemas.openxmlformats.org/officeDocument/2006/math" xmlns:v="urn:schemas-microsoft-com:vml" xmlns:wp14="http://schemas.microsoft.com/office/word/2010/wordprocessingDrawing" xmlns:wp="http://schemas.openxmlformats.org/drawingml/2006/wordprocessingDrawing" xmlns:w10="urn:schemas-microsoft-com:office:word" xmlns:w="http://schemas.openxmlformats.org/wordprocessingml/2006/main" xmlns:w14="http://schemas.microsoft.com/office/word/2010/wordml" xmlns:w15="http://schemas.microsoft.com/office/word/2012/wordml" xmlns:wpg="http://schemas.microsoft.com/office/word/2010/wordprocessingGroup" xmlns:wpi="http://schemas.microsoft.com/office/word/2010/wordprocessingInk" xmlns:wne="http://schemas.microsoft.com/office/word/2006/wordml" xmlns:wps="http://schemas.microsoft.com/office/word/2010/wordprocessingShape" mc:Ignorable="w14 w15 wp14">
+<w:numbering xmlns:wpc="http://schemas.microsoft.com/office/word/2010/wordprocessingCanvas" xmlns:mo="http://schemas.microsoft.com/office/mac/office/2008/main" xmlns:mc="http://schemas.openxmlformats.org/markup-compatibility/2006" xmlns:mv="urn:schemas-microsoft-com:mac:vml" xmlns:o="urn:schemas-microsoft-com:office:office" xmlns:r="http://schemas.openxmlformats.org/officeDocument/2006/relationships" xmlns:m="http://schemas.openxmlformats.org/officeDocument/2006/math" xmlns:v="urn:schemas-microsoft-com:vml" xmlns:wp14="http://schemas.microsoft.com/office/word/2010/wordprocessingDrawing" xmlns:wp="http://schemas.openxmlformats.org/drawingml/2006/wordprocessingDrawing" xmlns:w10="urn:schemas-microsoft-com:office:word" xmlns:w="http://schemas.openxmlformats.org/wordprocessingml/2006/main" xmlns:w14="http://schemas.microsoft.com/office/word/2010/wordml" xmlns:w15="http://schemas.microsoft.com/office/word/2012/wordml" xmlns:wpg="http://schemas.microsoft.com/office/word/2010/wordprocessingGroup" xmlns:wpi="http://schemas.microsoft.com/office/word/2010/wordprocessingInk" xmlns:wne="http://schemas.microsoft.com/office/word/2006/wordml" xmlns:wps="http://schemas.microsoft.com/office/word/2010/wordprocessingShape" mc:Ignorable="w14 w15 wp14">
   <w:abstractNum w:abstractNumId="0">
     <w:nsid w:val="042B17EC"/>
     <w:multiLevelType w:val="hybridMultilevel"/>
@@ -27086,7 +27913,7 @@
     </w:rPrDefault>
     <w:pPrDefault/>
   </w:docDefaults>
-  <w:latentStyles w:defLockedState="0" w:defUIPriority="99" w:defSemiHidden="0" w:defUnhideWhenUsed="0" w:defQFormat="0" w:count="371">
+  <w:latentStyles w:defLockedState="0" w:defUIPriority="99" w:defSemiHidden="0" w:defUnhideWhenUsed="0" w:defQFormat="0" w:count="380">
     <w:lsdException w:name="Normal" w:uiPriority="0" w:qFormat="1"/>
     <w:lsdException w:name="heading 1" w:uiPriority="9" w:qFormat="1"/>
     <w:lsdException w:name="heading 2" w:semiHidden="1" w:uiPriority="9" w:unhideWhenUsed="1" w:qFormat="1"/>

</xml_diff>

<commit_message>
- Added Email in response for api/patient/filter
</commit_message>
<xml_diff>
--- a/002 - DOCUMENT/API Documentation/Olives/api_endpoints_account.docx
+++ b/002 - DOCUMENT/API Documentation/Olives/api_endpoints_account.docx
@@ -15574,8 +15574,6 @@
                 <w:szCs w:val="20"/>
               </w:rPr>
             </w:pPr>
-            <w:bookmarkStart w:id="0" w:name="_GoBack"/>
-            <w:bookmarkEnd w:id="0"/>
             <w:r>
               <w:rPr>
                 <w:rFonts w:ascii="Times New Roman" w:hAnsi="Times New Roman" w:cs="Times New Roman"/>
@@ -21220,16 +21218,16 @@
                 <w:color w:val="000000"/>
                 <w:sz w:val="19"/>
                 <w:szCs w:val="19"/>
-                <w:highlight w:val="white"/>
-              </w:rPr>
-            </w:pPr>
-            <w:r>
-              <w:rPr>
-                <w:rFonts w:ascii="Consolas" w:hAnsi="Consolas" w:cs="Consolas"/>
-                <w:color w:val="000000"/>
-                <w:sz w:val="19"/>
-                <w:szCs w:val="19"/>
-                <w:highlight w:val="white"/>
+                <w:lang w:val="vi-VN"/>
+              </w:rPr>
+            </w:pPr>
+            <w:r>
+              <w:rPr>
+                <w:rFonts w:ascii="Consolas" w:hAnsi="Consolas" w:cs="Consolas"/>
+                <w:color w:val="000000"/>
+                <w:sz w:val="19"/>
+                <w:szCs w:val="19"/>
+                <w:lang w:val="vi-VN"/>
               </w:rPr>
               <w:t>{</w:t>
             </w:r>
@@ -21244,16 +21242,16 @@
                 <w:color w:val="000000"/>
                 <w:sz w:val="19"/>
                 <w:szCs w:val="19"/>
-                <w:highlight w:val="white"/>
-              </w:rPr>
-            </w:pPr>
-            <w:r>
-              <w:rPr>
-                <w:rFonts w:ascii="Consolas" w:hAnsi="Consolas" w:cs="Consolas"/>
-                <w:color w:val="000000"/>
-                <w:sz w:val="19"/>
-                <w:szCs w:val="19"/>
-                <w:highlight w:val="white"/>
+                <w:lang w:val="vi-VN"/>
+              </w:rPr>
+            </w:pPr>
+            <w:r>
+              <w:rPr>
+                <w:rFonts w:ascii="Consolas" w:hAnsi="Consolas" w:cs="Consolas"/>
+                <w:color w:val="000000"/>
+                <w:sz w:val="19"/>
+                <w:szCs w:val="19"/>
+                <w:lang w:val="vi-VN"/>
               </w:rPr>
               <w:t xml:space="preserve">  </w:t>
             </w:r>
@@ -21263,7 +21261,7 @@
                 <w:color w:val="2E75B6"/>
                 <w:sz w:val="19"/>
                 <w:szCs w:val="19"/>
-                <w:highlight w:val="white"/>
+                <w:lang w:val="vi-VN"/>
               </w:rPr>
               <w:t>"Users"</w:t>
             </w:r>
@@ -21273,7 +21271,7 @@
                 <w:color w:val="000000"/>
                 <w:sz w:val="19"/>
                 <w:szCs w:val="19"/>
-                <w:highlight w:val="white"/>
+                <w:lang w:val="vi-VN"/>
               </w:rPr>
               <w:t>: [</w:t>
             </w:r>
@@ -21288,16 +21286,16 @@
                 <w:color w:val="000000"/>
                 <w:sz w:val="19"/>
                 <w:szCs w:val="19"/>
-                <w:highlight w:val="white"/>
-              </w:rPr>
-            </w:pPr>
-            <w:r>
-              <w:rPr>
-                <w:rFonts w:ascii="Consolas" w:hAnsi="Consolas" w:cs="Consolas"/>
-                <w:color w:val="000000"/>
-                <w:sz w:val="19"/>
-                <w:szCs w:val="19"/>
-                <w:highlight w:val="white"/>
+                <w:lang w:val="vi-VN"/>
+              </w:rPr>
+            </w:pPr>
+            <w:r>
+              <w:rPr>
+                <w:rFonts w:ascii="Consolas" w:hAnsi="Consolas" w:cs="Consolas"/>
+                <w:color w:val="000000"/>
+                <w:sz w:val="19"/>
+                <w:szCs w:val="19"/>
+                <w:lang w:val="vi-VN"/>
               </w:rPr>
               <w:t xml:space="preserve">    {</w:t>
             </w:r>
@@ -21312,16 +21310,16 @@
                 <w:color w:val="000000"/>
                 <w:sz w:val="19"/>
                 <w:szCs w:val="19"/>
-                <w:highlight w:val="white"/>
-              </w:rPr>
-            </w:pPr>
-            <w:r>
-              <w:rPr>
-                <w:rFonts w:ascii="Consolas" w:hAnsi="Consolas" w:cs="Consolas"/>
-                <w:color w:val="000000"/>
-                <w:sz w:val="19"/>
-                <w:szCs w:val="19"/>
-                <w:highlight w:val="white"/>
+                <w:lang w:val="vi-VN"/>
+              </w:rPr>
+            </w:pPr>
+            <w:r>
+              <w:rPr>
+                <w:rFonts w:ascii="Consolas" w:hAnsi="Consolas" w:cs="Consolas"/>
+                <w:color w:val="000000"/>
+                <w:sz w:val="19"/>
+                <w:szCs w:val="19"/>
+                <w:lang w:val="vi-VN"/>
               </w:rPr>
               <w:t xml:space="preserve">      </w:t>
             </w:r>
@@ -21331,7 +21329,7 @@
                 <w:color w:val="2E75B6"/>
                 <w:sz w:val="19"/>
                 <w:szCs w:val="19"/>
-                <w:highlight w:val="white"/>
+                <w:lang w:val="vi-VN"/>
               </w:rPr>
               <w:t>"Id"</w:t>
             </w:r>
@@ -21341,7 +21339,7 @@
                 <w:color w:val="000000"/>
                 <w:sz w:val="19"/>
                 <w:szCs w:val="19"/>
-                <w:highlight w:val="white"/>
+                <w:lang w:val="vi-VN"/>
               </w:rPr>
               <w:t>: 0,</w:t>
             </w:r>
@@ -21356,16 +21354,16 @@
                 <w:color w:val="000000"/>
                 <w:sz w:val="19"/>
                 <w:szCs w:val="19"/>
-                <w:highlight w:val="white"/>
-              </w:rPr>
-            </w:pPr>
-            <w:r>
-              <w:rPr>
-                <w:rFonts w:ascii="Consolas" w:hAnsi="Consolas" w:cs="Consolas"/>
-                <w:color w:val="000000"/>
-                <w:sz w:val="19"/>
-                <w:szCs w:val="19"/>
-                <w:highlight w:val="white"/>
+                <w:lang w:val="vi-VN"/>
+              </w:rPr>
+            </w:pPr>
+            <w:r>
+              <w:rPr>
+                <w:rFonts w:ascii="Consolas" w:hAnsi="Consolas" w:cs="Consolas"/>
+                <w:color w:val="000000"/>
+                <w:sz w:val="19"/>
+                <w:szCs w:val="19"/>
+                <w:lang w:val="vi-VN"/>
               </w:rPr>
               <w:t xml:space="preserve">      </w:t>
             </w:r>
@@ -21375,7 +21373,7 @@
                 <w:color w:val="2E75B6"/>
                 <w:sz w:val="19"/>
                 <w:szCs w:val="19"/>
-                <w:highlight w:val="white"/>
+                <w:lang w:val="vi-VN"/>
               </w:rPr>
               <w:t>"FirstName"</w:t>
             </w:r>
@@ -21385,7 +21383,7 @@
                 <w:color w:val="000000"/>
                 <w:sz w:val="19"/>
                 <w:szCs w:val="19"/>
-                <w:highlight w:val="white"/>
+                <w:lang w:val="vi-VN"/>
               </w:rPr>
               <w:t xml:space="preserve">: </w:t>
             </w:r>
@@ -21395,7 +21393,7 @@
                 <w:color w:val="A31515"/>
                 <w:sz w:val="19"/>
                 <w:szCs w:val="19"/>
-                <w:highlight w:val="white"/>
+                <w:lang w:val="vi-VN"/>
               </w:rPr>
               <w:t>""</w:t>
             </w:r>
@@ -21405,7 +21403,7 @@
                 <w:color w:val="000000"/>
                 <w:sz w:val="19"/>
                 <w:szCs w:val="19"/>
-                <w:highlight w:val="white"/>
+                <w:lang w:val="vi-VN"/>
               </w:rPr>
               <w:t>,</w:t>
             </w:r>
@@ -21420,16 +21418,16 @@
                 <w:color w:val="000000"/>
                 <w:sz w:val="19"/>
                 <w:szCs w:val="19"/>
-                <w:highlight w:val="white"/>
-              </w:rPr>
-            </w:pPr>
-            <w:r>
-              <w:rPr>
-                <w:rFonts w:ascii="Consolas" w:hAnsi="Consolas" w:cs="Consolas"/>
-                <w:color w:val="000000"/>
-                <w:sz w:val="19"/>
-                <w:szCs w:val="19"/>
-                <w:highlight w:val="white"/>
+                <w:lang w:val="vi-VN"/>
+              </w:rPr>
+            </w:pPr>
+            <w:r>
+              <w:rPr>
+                <w:rFonts w:ascii="Consolas" w:hAnsi="Consolas" w:cs="Consolas"/>
+                <w:color w:val="000000"/>
+                <w:sz w:val="19"/>
+                <w:szCs w:val="19"/>
+                <w:lang w:val="vi-VN"/>
               </w:rPr>
               <w:t xml:space="preserve">      </w:t>
             </w:r>
@@ -21439,7 +21437,7 @@
                 <w:color w:val="2E75B6"/>
                 <w:sz w:val="19"/>
                 <w:szCs w:val="19"/>
-                <w:highlight w:val="white"/>
+                <w:lang w:val="vi-VN"/>
               </w:rPr>
               <w:t>"LastName"</w:t>
             </w:r>
@@ -21449,7 +21447,7 @@
                 <w:color w:val="000000"/>
                 <w:sz w:val="19"/>
                 <w:szCs w:val="19"/>
-                <w:highlight w:val="white"/>
+                <w:lang w:val="vi-VN"/>
               </w:rPr>
               <w:t xml:space="preserve">: </w:t>
             </w:r>
@@ -21459,7 +21457,7 @@
                 <w:color w:val="A31515"/>
                 <w:sz w:val="19"/>
                 <w:szCs w:val="19"/>
-                <w:highlight w:val="white"/>
+                <w:lang w:val="vi-VN"/>
               </w:rPr>
               <w:t>""</w:t>
             </w:r>
@@ -21469,7 +21467,7 @@
                 <w:color w:val="000000"/>
                 <w:sz w:val="19"/>
                 <w:szCs w:val="19"/>
-                <w:highlight w:val="white"/>
+                <w:lang w:val="vi-VN"/>
               </w:rPr>
               <w:t>,</w:t>
             </w:r>
@@ -21484,16 +21482,16 @@
                 <w:color w:val="000000"/>
                 <w:sz w:val="19"/>
                 <w:szCs w:val="19"/>
-                <w:highlight w:val="white"/>
-              </w:rPr>
-            </w:pPr>
-            <w:r>
-              <w:rPr>
-                <w:rFonts w:ascii="Consolas" w:hAnsi="Consolas" w:cs="Consolas"/>
-                <w:color w:val="000000"/>
-                <w:sz w:val="19"/>
-                <w:szCs w:val="19"/>
-                <w:highlight w:val="white"/>
+                <w:lang w:val="vi-VN"/>
+              </w:rPr>
+            </w:pPr>
+            <w:r>
+              <w:rPr>
+                <w:rFonts w:ascii="Consolas" w:hAnsi="Consolas" w:cs="Consolas"/>
+                <w:color w:val="000000"/>
+                <w:sz w:val="19"/>
+                <w:szCs w:val="19"/>
+                <w:lang w:val="vi-VN"/>
               </w:rPr>
               <w:t xml:space="preserve">      </w:t>
             </w:r>
@@ -21503,19 +21501,39 @@
                 <w:color w:val="2E75B6"/>
                 <w:sz w:val="19"/>
                 <w:szCs w:val="19"/>
-                <w:highlight w:val="white"/>
-              </w:rPr>
-              <w:t>"Birthday"</w:t>
-            </w:r>
-            <w:r>
-              <w:rPr>
-                <w:rFonts w:ascii="Consolas" w:hAnsi="Consolas" w:cs="Consolas"/>
-                <w:color w:val="000000"/>
-                <w:sz w:val="19"/>
-                <w:szCs w:val="19"/>
-                <w:highlight w:val="white"/>
-              </w:rPr>
-              <w:t>: 0,</w:t>
+                <w:lang w:val="vi-VN"/>
+              </w:rPr>
+              <w:t>"Email"</w:t>
+            </w:r>
+            <w:r>
+              <w:rPr>
+                <w:rFonts w:ascii="Consolas" w:hAnsi="Consolas" w:cs="Consolas"/>
+                <w:color w:val="000000"/>
+                <w:sz w:val="19"/>
+                <w:szCs w:val="19"/>
+                <w:lang w:val="vi-VN"/>
+              </w:rPr>
+              <w:t xml:space="preserve">: </w:t>
+            </w:r>
+            <w:r>
+              <w:rPr>
+                <w:rFonts w:ascii="Consolas" w:hAnsi="Consolas" w:cs="Consolas"/>
+                <w:color w:val="A31515"/>
+                <w:sz w:val="19"/>
+                <w:szCs w:val="19"/>
+                <w:lang w:val="vi-VN"/>
+              </w:rPr>
+              <w:t>""</w:t>
+            </w:r>
+            <w:r>
+              <w:rPr>
+                <w:rFonts w:ascii="Consolas" w:hAnsi="Consolas" w:cs="Consolas"/>
+                <w:color w:val="000000"/>
+                <w:sz w:val="19"/>
+                <w:szCs w:val="19"/>
+                <w:lang w:val="vi-VN"/>
+              </w:rPr>
+              <w:t>,</w:t>
             </w:r>
           </w:p>
           <w:p>
@@ -21528,16 +21546,16 @@
                 <w:color w:val="000000"/>
                 <w:sz w:val="19"/>
                 <w:szCs w:val="19"/>
-                <w:highlight w:val="white"/>
-              </w:rPr>
-            </w:pPr>
-            <w:r>
-              <w:rPr>
-                <w:rFonts w:ascii="Consolas" w:hAnsi="Consolas" w:cs="Consolas"/>
-                <w:color w:val="000000"/>
-                <w:sz w:val="19"/>
-                <w:szCs w:val="19"/>
-                <w:highlight w:val="white"/>
+                <w:lang w:val="vi-VN"/>
+              </w:rPr>
+            </w:pPr>
+            <w:r>
+              <w:rPr>
+                <w:rFonts w:ascii="Consolas" w:hAnsi="Consolas" w:cs="Consolas"/>
+                <w:color w:val="000000"/>
+                <w:sz w:val="19"/>
+                <w:szCs w:val="19"/>
+                <w:lang w:val="vi-VN"/>
               </w:rPr>
               <w:t xml:space="preserve">      </w:t>
             </w:r>
@@ -21547,39 +21565,19 @@
                 <w:color w:val="2E75B6"/>
                 <w:sz w:val="19"/>
                 <w:szCs w:val="19"/>
-                <w:highlight w:val="white"/>
-              </w:rPr>
-              <w:t>"Phone"</w:t>
-            </w:r>
-            <w:r>
-              <w:rPr>
-                <w:rFonts w:ascii="Consolas" w:hAnsi="Consolas" w:cs="Consolas"/>
-                <w:color w:val="000000"/>
-                <w:sz w:val="19"/>
-                <w:szCs w:val="19"/>
-                <w:highlight w:val="white"/>
-              </w:rPr>
-              <w:t xml:space="preserve">: </w:t>
-            </w:r>
-            <w:r>
-              <w:rPr>
-                <w:rFonts w:ascii="Consolas" w:hAnsi="Consolas" w:cs="Consolas"/>
-                <w:color w:val="A31515"/>
-                <w:sz w:val="19"/>
-                <w:szCs w:val="19"/>
-                <w:highlight w:val="white"/>
-              </w:rPr>
-              <w:t>""</w:t>
-            </w:r>
-            <w:r>
-              <w:rPr>
-                <w:rFonts w:ascii="Consolas" w:hAnsi="Consolas" w:cs="Consolas"/>
-                <w:color w:val="000000"/>
-                <w:sz w:val="19"/>
-                <w:szCs w:val="19"/>
-                <w:highlight w:val="white"/>
-              </w:rPr>
-              <w:t>,</w:t>
+                <w:lang w:val="vi-VN"/>
+              </w:rPr>
+              <w:t>"Birthday"</w:t>
+            </w:r>
+            <w:r>
+              <w:rPr>
+                <w:rFonts w:ascii="Consolas" w:hAnsi="Consolas" w:cs="Consolas"/>
+                <w:color w:val="000000"/>
+                <w:sz w:val="19"/>
+                <w:szCs w:val="19"/>
+                <w:lang w:val="vi-VN"/>
+              </w:rPr>
+              <w:t>: 0,</w:t>
             </w:r>
           </w:p>
           <w:p>
@@ -21592,16 +21590,16 @@
                 <w:color w:val="000000"/>
                 <w:sz w:val="19"/>
                 <w:szCs w:val="19"/>
-                <w:highlight w:val="white"/>
-              </w:rPr>
-            </w:pPr>
-            <w:r>
-              <w:rPr>
-                <w:rFonts w:ascii="Consolas" w:hAnsi="Consolas" w:cs="Consolas"/>
-                <w:color w:val="000000"/>
-                <w:sz w:val="19"/>
-                <w:szCs w:val="19"/>
-                <w:highlight w:val="white"/>
+                <w:lang w:val="vi-VN"/>
+              </w:rPr>
+            </w:pPr>
+            <w:r>
+              <w:rPr>
+                <w:rFonts w:ascii="Consolas" w:hAnsi="Consolas" w:cs="Consolas"/>
+                <w:color w:val="000000"/>
+                <w:sz w:val="19"/>
+                <w:szCs w:val="19"/>
+                <w:lang w:val="vi-VN"/>
               </w:rPr>
               <w:t xml:space="preserve">      </w:t>
             </w:r>
@@ -21611,17 +21609,17 @@
                 <w:color w:val="2E75B6"/>
                 <w:sz w:val="19"/>
                 <w:szCs w:val="19"/>
-                <w:highlight w:val="white"/>
-              </w:rPr>
-              <w:t>"Photo"</w:t>
-            </w:r>
-            <w:r>
-              <w:rPr>
-                <w:rFonts w:ascii="Consolas" w:hAnsi="Consolas" w:cs="Consolas"/>
-                <w:color w:val="000000"/>
-                <w:sz w:val="19"/>
-                <w:szCs w:val="19"/>
-                <w:highlight w:val="white"/>
+                <w:lang w:val="vi-VN"/>
+              </w:rPr>
+              <w:t>"Phone"</w:t>
+            </w:r>
+            <w:r>
+              <w:rPr>
+                <w:rFonts w:ascii="Consolas" w:hAnsi="Consolas" w:cs="Consolas"/>
+                <w:color w:val="000000"/>
+                <w:sz w:val="19"/>
+                <w:szCs w:val="19"/>
+                <w:lang w:val="vi-VN"/>
               </w:rPr>
               <w:t xml:space="preserve">: </w:t>
             </w:r>
@@ -21631,7 +21629,7 @@
                 <w:color w:val="A31515"/>
                 <w:sz w:val="19"/>
                 <w:szCs w:val="19"/>
-                <w:highlight w:val="white"/>
+                <w:lang w:val="vi-VN"/>
               </w:rPr>
               <w:t>""</w:t>
             </w:r>
@@ -21641,7 +21639,7 @@
                 <w:color w:val="000000"/>
                 <w:sz w:val="19"/>
                 <w:szCs w:val="19"/>
-                <w:highlight w:val="white"/>
+                <w:lang w:val="vi-VN"/>
               </w:rPr>
               <w:t>,</w:t>
             </w:r>
@@ -21656,16 +21654,16 @@
                 <w:color w:val="000000"/>
                 <w:sz w:val="19"/>
                 <w:szCs w:val="19"/>
-                <w:highlight w:val="white"/>
-              </w:rPr>
-            </w:pPr>
-            <w:r>
-              <w:rPr>
-                <w:rFonts w:ascii="Consolas" w:hAnsi="Consolas" w:cs="Consolas"/>
-                <w:color w:val="000000"/>
-                <w:sz w:val="19"/>
-                <w:szCs w:val="19"/>
-                <w:highlight w:val="white"/>
+                <w:lang w:val="vi-VN"/>
+              </w:rPr>
+            </w:pPr>
+            <w:r>
+              <w:rPr>
+                <w:rFonts w:ascii="Consolas" w:hAnsi="Consolas" w:cs="Consolas"/>
+                <w:color w:val="000000"/>
+                <w:sz w:val="19"/>
+                <w:szCs w:val="19"/>
+                <w:lang w:val="vi-VN"/>
               </w:rPr>
               <w:t xml:space="preserve">      </w:t>
             </w:r>
@@ -21675,17 +21673,17 @@
                 <w:color w:val="2E75B6"/>
                 <w:sz w:val="19"/>
                 <w:szCs w:val="19"/>
-                <w:highlight w:val="white"/>
-              </w:rPr>
-              <w:t>"Address"</w:t>
-            </w:r>
-            <w:r>
-              <w:rPr>
-                <w:rFonts w:ascii="Consolas" w:hAnsi="Consolas" w:cs="Consolas"/>
-                <w:color w:val="000000"/>
-                <w:sz w:val="19"/>
-                <w:szCs w:val="19"/>
-                <w:highlight w:val="white"/>
+                <w:lang w:val="vi-VN"/>
+              </w:rPr>
+              <w:t>"Photo"</w:t>
+            </w:r>
+            <w:r>
+              <w:rPr>
+                <w:rFonts w:ascii="Consolas" w:hAnsi="Consolas" w:cs="Consolas"/>
+                <w:color w:val="000000"/>
+                <w:sz w:val="19"/>
+                <w:szCs w:val="19"/>
+                <w:lang w:val="vi-VN"/>
               </w:rPr>
               <w:t xml:space="preserve">: </w:t>
             </w:r>
@@ -21695,9 +21693,19 @@
                 <w:color w:val="A31515"/>
                 <w:sz w:val="19"/>
                 <w:szCs w:val="19"/>
-                <w:highlight w:val="white"/>
+                <w:lang w:val="vi-VN"/>
               </w:rPr>
               <w:t>""</w:t>
+            </w:r>
+            <w:r>
+              <w:rPr>
+                <w:rFonts w:ascii="Consolas" w:hAnsi="Consolas" w:cs="Consolas"/>
+                <w:color w:val="000000"/>
+                <w:sz w:val="19"/>
+                <w:szCs w:val="19"/>
+                <w:lang w:val="vi-VN"/>
+              </w:rPr>
+              <w:t>,</w:t>
             </w:r>
           </w:p>
           <w:p>
@@ -21710,18 +21718,48 @@
                 <w:color w:val="000000"/>
                 <w:sz w:val="19"/>
                 <w:szCs w:val="19"/>
-                <w:highlight w:val="white"/>
-              </w:rPr>
-            </w:pPr>
-            <w:r>
-              <w:rPr>
-                <w:rFonts w:ascii="Consolas" w:hAnsi="Consolas" w:cs="Consolas"/>
-                <w:color w:val="000000"/>
-                <w:sz w:val="19"/>
-                <w:szCs w:val="19"/>
-                <w:highlight w:val="white"/>
-              </w:rPr>
-              <w:t xml:space="preserve">    }</w:t>
+                <w:lang w:val="vi-VN"/>
+              </w:rPr>
+            </w:pPr>
+            <w:r>
+              <w:rPr>
+                <w:rFonts w:ascii="Consolas" w:hAnsi="Consolas" w:cs="Consolas"/>
+                <w:color w:val="000000"/>
+                <w:sz w:val="19"/>
+                <w:szCs w:val="19"/>
+                <w:lang w:val="vi-VN"/>
+              </w:rPr>
+              <w:t xml:space="preserve">      </w:t>
+            </w:r>
+            <w:r>
+              <w:rPr>
+                <w:rFonts w:ascii="Consolas" w:hAnsi="Consolas" w:cs="Consolas"/>
+                <w:color w:val="2E75B6"/>
+                <w:sz w:val="19"/>
+                <w:szCs w:val="19"/>
+                <w:lang w:val="vi-VN"/>
+              </w:rPr>
+              <w:t>"Address"</w:t>
+            </w:r>
+            <w:r>
+              <w:rPr>
+                <w:rFonts w:ascii="Consolas" w:hAnsi="Consolas" w:cs="Consolas"/>
+                <w:color w:val="000000"/>
+                <w:sz w:val="19"/>
+                <w:szCs w:val="19"/>
+                <w:lang w:val="vi-VN"/>
+              </w:rPr>
+              <w:t xml:space="preserve">: </w:t>
+            </w:r>
+            <w:r>
+              <w:rPr>
+                <w:rFonts w:ascii="Consolas" w:hAnsi="Consolas" w:cs="Consolas"/>
+                <w:color w:val="A31515"/>
+                <w:sz w:val="19"/>
+                <w:szCs w:val="19"/>
+                <w:lang w:val="vi-VN"/>
+              </w:rPr>
+              <w:t>""</w:t>
             </w:r>
           </w:p>
           <w:p>
@@ -21734,18 +21772,18 @@
                 <w:color w:val="000000"/>
                 <w:sz w:val="19"/>
                 <w:szCs w:val="19"/>
-                <w:highlight w:val="white"/>
-              </w:rPr>
-            </w:pPr>
-            <w:r>
-              <w:rPr>
-                <w:rFonts w:ascii="Consolas" w:hAnsi="Consolas" w:cs="Consolas"/>
-                <w:color w:val="000000"/>
-                <w:sz w:val="19"/>
-                <w:szCs w:val="19"/>
-                <w:highlight w:val="white"/>
-              </w:rPr>
-              <w:t xml:space="preserve">  ],</w:t>
+                <w:lang w:val="vi-VN"/>
+              </w:rPr>
+            </w:pPr>
+            <w:r>
+              <w:rPr>
+                <w:rFonts w:ascii="Consolas" w:hAnsi="Consolas" w:cs="Consolas"/>
+                <w:color w:val="000000"/>
+                <w:sz w:val="19"/>
+                <w:szCs w:val="19"/>
+                <w:lang w:val="vi-VN"/>
+              </w:rPr>
+              <w:t xml:space="preserve">    }</w:t>
             </w:r>
           </w:p>
           <w:p>
@@ -21758,38 +21796,18 @@
                 <w:color w:val="000000"/>
                 <w:sz w:val="19"/>
                 <w:szCs w:val="19"/>
-                <w:highlight w:val="white"/>
-              </w:rPr>
-            </w:pPr>
-            <w:r>
-              <w:rPr>
-                <w:rFonts w:ascii="Consolas" w:hAnsi="Consolas" w:cs="Consolas"/>
-                <w:color w:val="000000"/>
-                <w:sz w:val="19"/>
-                <w:szCs w:val="19"/>
-                <w:highlight w:val="white"/>
-              </w:rPr>
-              <w:t xml:space="preserve">  </w:t>
-            </w:r>
-            <w:r>
-              <w:rPr>
-                <w:rFonts w:ascii="Consolas" w:hAnsi="Consolas" w:cs="Consolas"/>
-                <w:color w:val="2E75B6"/>
-                <w:sz w:val="19"/>
-                <w:szCs w:val="19"/>
-                <w:highlight w:val="white"/>
-              </w:rPr>
-              <w:t>"Total"</w:t>
-            </w:r>
-            <w:r>
-              <w:rPr>
-                <w:rFonts w:ascii="Consolas" w:hAnsi="Consolas" w:cs="Consolas"/>
-                <w:color w:val="000000"/>
-                <w:sz w:val="19"/>
-                <w:szCs w:val="19"/>
-                <w:highlight w:val="white"/>
-              </w:rPr>
-              <w:t>: 0</w:t>
+                <w:lang w:val="vi-VN"/>
+              </w:rPr>
+            </w:pPr>
+            <w:r>
+              <w:rPr>
+                <w:rFonts w:ascii="Consolas" w:hAnsi="Consolas" w:cs="Consolas"/>
+                <w:color w:val="000000"/>
+                <w:sz w:val="19"/>
+                <w:szCs w:val="19"/>
+                <w:lang w:val="vi-VN"/>
+              </w:rPr>
+              <w:t xml:space="preserve">  ],</w:t>
             </w:r>
           </w:p>
           <w:p>
@@ -21798,22 +21816,82 @@
               <w:autoSpaceDN w:val="0"/>
               <w:adjustRightInd w:val="0"/>
               <w:rPr>
-                <w:rFonts w:ascii="Times New Roman" w:hAnsi="Times New Roman" w:cs="Times New Roman"/>
-                <w:color w:val="000000" w:themeColor="text1"/>
-                <w:sz w:val="20"/>
-                <w:szCs w:val="20"/>
-              </w:rPr>
-            </w:pPr>
-            <w:r>
-              <w:rPr>
-                <w:rFonts w:ascii="Consolas" w:hAnsi="Consolas" w:cs="Consolas"/>
-                <w:color w:val="000000"/>
-                <w:sz w:val="19"/>
-                <w:szCs w:val="19"/>
-                <w:highlight w:val="white"/>
+                <w:rFonts w:ascii="Consolas" w:hAnsi="Consolas" w:cs="Consolas"/>
+                <w:color w:val="000000"/>
+                <w:sz w:val="19"/>
+                <w:szCs w:val="19"/>
+                <w:lang w:val="vi-VN"/>
+              </w:rPr>
+            </w:pPr>
+            <w:r>
+              <w:rPr>
+                <w:rFonts w:ascii="Consolas" w:hAnsi="Consolas" w:cs="Consolas"/>
+                <w:color w:val="000000"/>
+                <w:sz w:val="19"/>
+                <w:szCs w:val="19"/>
+                <w:lang w:val="vi-VN"/>
+              </w:rPr>
+              <w:t xml:space="preserve">  </w:t>
+            </w:r>
+            <w:r>
+              <w:rPr>
+                <w:rFonts w:ascii="Consolas" w:hAnsi="Consolas" w:cs="Consolas"/>
+                <w:color w:val="2E75B6"/>
+                <w:sz w:val="19"/>
+                <w:szCs w:val="19"/>
+                <w:lang w:val="vi-VN"/>
+              </w:rPr>
+              <w:t>"Total"</w:t>
+            </w:r>
+            <w:r>
+              <w:rPr>
+                <w:rFonts w:ascii="Consolas" w:hAnsi="Consolas" w:cs="Consolas"/>
+                <w:color w:val="000000"/>
+                <w:sz w:val="19"/>
+                <w:szCs w:val="19"/>
+                <w:lang w:val="vi-VN"/>
+              </w:rPr>
+              <w:t>: 0</w:t>
+            </w:r>
+          </w:p>
+          <w:p>
+            <w:pPr>
+              <w:autoSpaceDE w:val="0"/>
+              <w:autoSpaceDN w:val="0"/>
+              <w:adjustRightInd w:val="0"/>
+              <w:rPr>
+                <w:rFonts w:ascii="Consolas" w:hAnsi="Consolas" w:cs="Consolas"/>
+                <w:color w:val="000000"/>
+                <w:sz w:val="19"/>
+                <w:szCs w:val="19"/>
+                <w:lang w:val="vi-VN"/>
+              </w:rPr>
+            </w:pPr>
+            <w:r>
+              <w:rPr>
+                <w:rFonts w:ascii="Consolas" w:hAnsi="Consolas" w:cs="Consolas"/>
+                <w:color w:val="000000"/>
+                <w:sz w:val="19"/>
+                <w:szCs w:val="19"/>
+                <w:lang w:val="vi-VN"/>
               </w:rPr>
               <w:t>}</w:t>
             </w:r>
+          </w:p>
+          <w:p>
+            <w:pPr>
+              <w:autoSpaceDE w:val="0"/>
+              <w:autoSpaceDN w:val="0"/>
+              <w:adjustRightInd w:val="0"/>
+              <w:rPr>
+                <w:rFonts w:ascii="Times New Roman" w:hAnsi="Times New Roman" w:cs="Times New Roman"/>
+                <w:color w:val="000000" w:themeColor="text1"/>
+                <w:sz w:val="20"/>
+                <w:szCs w:val="20"/>
+              </w:rPr>
+            </w:pPr>
+            <w:bookmarkStart w:id="0" w:name="_GoBack"/>
+            <w:bookmarkEnd w:id="0"/>
           </w:p>
         </w:tc>
       </w:tr>

</xml_diff>

<commit_message>
- Added forgot password api definition.
</commit_message>
<xml_diff>
--- a/002 - DOCUMENT/API Documentation/Olives/api_endpoints_account.docx
+++ b/002 - DOCUMENT/API Documentation/Olives/api_endpoints_account.docx
@@ -9,6 +9,7 @@
           <w:ilvl w:val="0"/>
           <w:numId w:val="19"/>
         </w:numPr>
+        <w:outlineLvl w:val="0"/>
         <w:rPr>
           <w:rFonts w:ascii="Times New Roman" w:hAnsi="Times New Roman" w:cs="Times New Roman"/>
           <w:b/>
@@ -60,6 +61,7 @@
           <w:ilvl w:val="0"/>
           <w:numId w:val="44"/>
         </w:numPr>
+        <w:outlineLvl w:val="1"/>
         <w:rPr>
           <w:rFonts w:ascii="Times New Roman" w:hAnsi="Times New Roman" w:cs="Times New Roman"/>
           <w:b/>
@@ -96,6 +98,7 @@
           <w:ilvl w:val="1"/>
           <w:numId w:val="44"/>
         </w:numPr>
+        <w:outlineLvl w:val="2"/>
         <w:rPr>
           <w:rFonts w:ascii="Times New Roman" w:hAnsi="Times New Roman" w:cs="Times New Roman"/>
           <w:color w:val="000000" w:themeColor="text1"/>
@@ -2558,6 +2561,7 @@
           <w:ilvl w:val="1"/>
           <w:numId w:val="44"/>
         </w:numPr>
+        <w:outlineLvl w:val="2"/>
         <w:rPr>
           <w:rFonts w:ascii="Times New Roman" w:hAnsi="Times New Roman" w:cs="Times New Roman"/>
           <w:color w:val="000000" w:themeColor="text1"/>
@@ -5228,51 +5232,12 @@
     </w:p>
     <w:p>
       <w:pPr>
-        <w:rPr>
-          <w:rFonts w:ascii="Times New Roman" w:hAnsi="Times New Roman" w:cs="Times New Roman"/>
-          <w:color w:val="000000" w:themeColor="text1"/>
-          <w:sz w:val="20"/>
-          <w:szCs w:val="20"/>
-        </w:rPr>
-      </w:pPr>
-    </w:p>
-    <w:p>
-      <w:pPr>
-        <w:rPr>
-          <w:rFonts w:ascii="Times New Roman" w:hAnsi="Times New Roman" w:cs="Times New Roman"/>
-          <w:color w:val="000000" w:themeColor="text1"/>
-          <w:sz w:val="20"/>
-          <w:szCs w:val="20"/>
-        </w:rPr>
-      </w:pPr>
-    </w:p>
-    <w:p>
-      <w:pPr>
-        <w:rPr>
-          <w:rFonts w:ascii="Times New Roman" w:hAnsi="Times New Roman" w:cs="Times New Roman"/>
-          <w:color w:val="000000" w:themeColor="text1"/>
-          <w:sz w:val="20"/>
-          <w:szCs w:val="20"/>
-        </w:rPr>
-      </w:pPr>
-    </w:p>
-    <w:p>
-      <w:pPr>
-        <w:rPr>
-          <w:rFonts w:ascii="Times New Roman" w:hAnsi="Times New Roman" w:cs="Times New Roman"/>
-          <w:color w:val="000000" w:themeColor="text1"/>
-          <w:sz w:val="20"/>
-          <w:szCs w:val="20"/>
-        </w:rPr>
-      </w:pPr>
-    </w:p>
-    <w:p>
-      <w:pPr>
         <w:pStyle w:val="ListParagraph"/>
         <w:numPr>
           <w:ilvl w:val="0"/>
           <w:numId w:val="44"/>
         </w:numPr>
+        <w:outlineLvl w:val="1"/>
         <w:rPr>
           <w:rFonts w:ascii="Times New Roman" w:hAnsi="Times New Roman" w:cs="Times New Roman"/>
           <w:b/>
@@ -5289,6 +5254,7 @@
           <w:sz w:val="28"/>
           <w:szCs w:val="28"/>
         </w:rPr>
+        <w:lastRenderedPageBreak/>
         <w:t>Get a doctor</w:t>
       </w:r>
     </w:p>
@@ -5312,6 +5278,7 @@
           <w:ilvl w:val="1"/>
           <w:numId w:val="44"/>
         </w:numPr>
+        <w:outlineLvl w:val="2"/>
         <w:rPr>
           <w:rFonts w:ascii="Times New Roman" w:hAnsi="Times New Roman" w:cs="Times New Roman"/>
           <w:color w:val="000000" w:themeColor="text1"/>
@@ -6096,6 +6063,7 @@
           <w:ilvl w:val="1"/>
           <w:numId w:val="49"/>
         </w:numPr>
+        <w:outlineLvl w:val="2"/>
         <w:rPr>
           <w:rFonts w:ascii="Times New Roman" w:hAnsi="Times New Roman" w:cs="Times New Roman"/>
           <w:color w:val="000000" w:themeColor="text1"/>
@@ -7881,8 +7849,17 @@
                 <w:sz w:val="20"/>
                 <w:szCs w:val="20"/>
               </w:rPr>
+              <w:t xml:space="preserve">No email or password contained in request header. Front-end should </w:t>
+            </w:r>
+            <w:r>
+              <w:rPr>
+                <w:rFonts w:ascii="Times New Roman" w:hAnsi="Times New Roman" w:cs="Times New Roman"/>
+                <w:color w:val="000000" w:themeColor="text1"/>
+                <w:sz w:val="20"/>
+                <w:szCs w:val="20"/>
+              </w:rPr>
               <w:lastRenderedPageBreak/>
-              <w:t>No email or password contained in request header. Front-end should redirect user to login page.</w:t>
+              <w:t>redirect user to login page.</w:t>
             </w:r>
           </w:p>
         </w:tc>
@@ -7997,7 +7974,6 @@
                 <w:highlight w:val="white"/>
                 <w:lang w:val="vi-VN"/>
               </w:rPr>
-              <w:lastRenderedPageBreak/>
               <w:t>}</w:t>
             </w:r>
           </w:p>
@@ -9195,6 +9171,7 @@
           <w:ilvl w:val="0"/>
           <w:numId w:val="44"/>
         </w:numPr>
+        <w:outlineLvl w:val="1"/>
         <w:rPr>
           <w:rFonts w:ascii="Times New Roman" w:hAnsi="Times New Roman" w:cs="Times New Roman"/>
           <w:b/>
@@ -9211,6 +9188,7 @@
           <w:sz w:val="28"/>
           <w:szCs w:val="28"/>
         </w:rPr>
+        <w:lastRenderedPageBreak/>
         <w:t>Patient edit profile</w:t>
       </w:r>
     </w:p>
@@ -9234,6 +9212,7 @@
           <w:ilvl w:val="1"/>
           <w:numId w:val="44"/>
         </w:numPr>
+        <w:outlineLvl w:val="2"/>
         <w:rPr>
           <w:rFonts w:ascii="Times New Roman" w:hAnsi="Times New Roman" w:cs="Times New Roman"/>
           <w:color w:val="000000" w:themeColor="text1"/>
@@ -11541,6 +11520,7 @@
           <w:ilvl w:val="1"/>
           <w:numId w:val="49"/>
         </w:numPr>
+        <w:outlineLvl w:val="2"/>
         <w:rPr>
           <w:rFonts w:ascii="Times New Roman" w:hAnsi="Times New Roman" w:cs="Times New Roman"/>
           <w:color w:val="000000" w:themeColor="text1"/>
@@ -11867,7 +11847,6 @@
                 <w:szCs w:val="19"/>
                 <w:highlight w:val="white"/>
               </w:rPr>
-              <w:lastRenderedPageBreak/>
               <w:t xml:space="preserve">    </w:t>
             </w:r>
             <w:r>
@@ -12168,6 +12147,7 @@
                 <w:szCs w:val="19"/>
                 <w:highlight w:val="white"/>
               </w:rPr>
+              <w:lastRenderedPageBreak/>
               <w:t xml:space="preserve">    </w:t>
             </w:r>
             <w:r>
@@ -13914,6 +13894,7 @@
           <w:ilvl w:val="0"/>
           <w:numId w:val="44"/>
         </w:numPr>
+        <w:outlineLvl w:val="0"/>
         <w:rPr>
           <w:rFonts w:ascii="Times New Roman" w:hAnsi="Times New Roman" w:cs="Times New Roman"/>
           <w:b/>
@@ -13930,17 +13911,8 @@
           <w:sz w:val="28"/>
           <w:szCs w:val="28"/>
         </w:rPr>
+        <w:lastRenderedPageBreak/>
         <w:t>Doctor edit profile</w:t>
-      </w:r>
-      <w:r>
-        <w:rPr>
-          <w:rFonts w:ascii="Times New Roman" w:hAnsi="Times New Roman" w:cs="Times New Roman"/>
-          <w:b/>
-          <w:color w:val="000000" w:themeColor="text1"/>
-          <w:sz w:val="28"/>
-          <w:szCs w:val="28"/>
-        </w:rPr>
-        <w:t>z</w:t>
       </w:r>
     </w:p>
     <w:p>
@@ -13963,6 +13935,7 @@
           <w:ilvl w:val="1"/>
           <w:numId w:val="44"/>
         </w:numPr>
+        <w:outlineLvl w:val="1"/>
         <w:rPr>
           <w:rFonts w:ascii="Times New Roman" w:hAnsi="Times New Roman" w:cs="Times New Roman"/>
           <w:color w:val="000000" w:themeColor="text1"/>
@@ -16157,6 +16130,7 @@
           <w:ilvl w:val="1"/>
           <w:numId w:val="49"/>
         </w:numPr>
+        <w:outlineLvl w:val="2"/>
         <w:rPr>
           <w:rFonts w:ascii="Times New Roman" w:hAnsi="Times New Roman" w:cs="Times New Roman"/>
           <w:color w:val="000000" w:themeColor="text1"/>
@@ -16547,7 +16521,6 @@
                 <w:szCs w:val="19"/>
                 <w:highlight w:val="white"/>
               </w:rPr>
-              <w:lastRenderedPageBreak/>
               <w:t xml:space="preserve">    </w:t>
             </w:r>
             <w:r>
@@ -16828,6 +16801,7 @@
                 <w:szCs w:val="19"/>
                 <w:highlight w:val="white"/>
               </w:rPr>
+              <w:lastRenderedPageBreak/>
               <w:t xml:space="preserve">    </w:t>
             </w:r>
             <w:r>
@@ -18505,206 +18479,6 @@
         </w:tc>
       </w:tr>
     </w:tbl>
-    <w:p>
-      <w:pPr>
-        <w:rPr>
-          <w:rFonts w:ascii="Times New Roman" w:hAnsi="Times New Roman" w:cs="Times New Roman"/>
-          <w:color w:val="000000" w:themeColor="text1"/>
-          <w:sz w:val="20"/>
-          <w:szCs w:val="20"/>
-        </w:rPr>
-      </w:pPr>
-    </w:p>
-    <w:p>
-      <w:pPr>
-        <w:rPr>
-          <w:rFonts w:ascii="Times New Roman" w:hAnsi="Times New Roman" w:cs="Times New Roman"/>
-          <w:color w:val="000000" w:themeColor="text1"/>
-          <w:sz w:val="20"/>
-          <w:szCs w:val="20"/>
-        </w:rPr>
-      </w:pPr>
-    </w:p>
-    <w:p>
-      <w:pPr>
-        <w:rPr>
-          <w:rFonts w:ascii="Times New Roman" w:hAnsi="Times New Roman" w:cs="Times New Roman"/>
-          <w:color w:val="000000" w:themeColor="text1"/>
-          <w:sz w:val="20"/>
-          <w:szCs w:val="20"/>
-        </w:rPr>
-      </w:pPr>
-    </w:p>
-    <w:p>
-      <w:pPr>
-        <w:rPr>
-          <w:rFonts w:ascii="Times New Roman" w:hAnsi="Times New Roman" w:cs="Times New Roman"/>
-          <w:color w:val="000000" w:themeColor="text1"/>
-          <w:sz w:val="20"/>
-          <w:szCs w:val="20"/>
-        </w:rPr>
-      </w:pPr>
-    </w:p>
-    <w:p>
-      <w:pPr>
-        <w:rPr>
-          <w:rFonts w:ascii="Times New Roman" w:hAnsi="Times New Roman" w:cs="Times New Roman"/>
-          <w:color w:val="000000" w:themeColor="text1"/>
-          <w:sz w:val="20"/>
-          <w:szCs w:val="20"/>
-        </w:rPr>
-      </w:pPr>
-    </w:p>
-    <w:p>
-      <w:pPr>
-        <w:rPr>
-          <w:rFonts w:ascii="Times New Roman" w:hAnsi="Times New Roman" w:cs="Times New Roman"/>
-          <w:color w:val="000000" w:themeColor="text1"/>
-          <w:sz w:val="20"/>
-          <w:szCs w:val="20"/>
-        </w:rPr>
-      </w:pPr>
-    </w:p>
-    <w:p>
-      <w:pPr>
-        <w:rPr>
-          <w:rFonts w:ascii="Times New Roman" w:hAnsi="Times New Roman" w:cs="Times New Roman"/>
-          <w:color w:val="000000" w:themeColor="text1"/>
-          <w:sz w:val="20"/>
-          <w:szCs w:val="20"/>
-        </w:rPr>
-      </w:pPr>
-    </w:p>
-    <w:p>
-      <w:pPr>
-        <w:rPr>
-          <w:rFonts w:ascii="Times New Roman" w:hAnsi="Times New Roman" w:cs="Times New Roman"/>
-          <w:color w:val="000000" w:themeColor="text1"/>
-          <w:sz w:val="20"/>
-          <w:szCs w:val="20"/>
-        </w:rPr>
-      </w:pPr>
-    </w:p>
-    <w:p>
-      <w:pPr>
-        <w:rPr>
-          <w:rFonts w:ascii="Times New Roman" w:hAnsi="Times New Roman" w:cs="Times New Roman"/>
-          <w:color w:val="000000" w:themeColor="text1"/>
-          <w:sz w:val="20"/>
-          <w:szCs w:val="20"/>
-        </w:rPr>
-      </w:pPr>
-    </w:p>
-    <w:p>
-      <w:pPr>
-        <w:rPr>
-          <w:rFonts w:ascii="Times New Roman" w:hAnsi="Times New Roman" w:cs="Times New Roman"/>
-          <w:color w:val="000000" w:themeColor="text1"/>
-          <w:sz w:val="20"/>
-          <w:szCs w:val="20"/>
-        </w:rPr>
-      </w:pPr>
-    </w:p>
-    <w:p>
-      <w:pPr>
-        <w:rPr>
-          <w:rFonts w:ascii="Times New Roman" w:hAnsi="Times New Roman" w:cs="Times New Roman"/>
-          <w:color w:val="000000" w:themeColor="text1"/>
-          <w:sz w:val="20"/>
-          <w:szCs w:val="20"/>
-        </w:rPr>
-      </w:pPr>
-    </w:p>
-    <w:p>
-      <w:pPr>
-        <w:rPr>
-          <w:rFonts w:ascii="Times New Roman" w:hAnsi="Times New Roman" w:cs="Times New Roman"/>
-          <w:color w:val="000000" w:themeColor="text1"/>
-          <w:sz w:val="20"/>
-          <w:szCs w:val="20"/>
-        </w:rPr>
-      </w:pPr>
-    </w:p>
-    <w:p>
-      <w:pPr>
-        <w:rPr>
-          <w:rFonts w:ascii="Times New Roman" w:hAnsi="Times New Roman" w:cs="Times New Roman"/>
-          <w:color w:val="000000" w:themeColor="text1"/>
-          <w:sz w:val="20"/>
-          <w:szCs w:val="20"/>
-        </w:rPr>
-      </w:pPr>
-    </w:p>
-    <w:p>
-      <w:pPr>
-        <w:rPr>
-          <w:rFonts w:ascii="Times New Roman" w:hAnsi="Times New Roman" w:cs="Times New Roman"/>
-          <w:color w:val="000000" w:themeColor="text1"/>
-          <w:sz w:val="20"/>
-          <w:szCs w:val="20"/>
-        </w:rPr>
-      </w:pPr>
-    </w:p>
-    <w:p>
-      <w:pPr>
-        <w:rPr>
-          <w:rFonts w:ascii="Times New Roman" w:hAnsi="Times New Roman" w:cs="Times New Roman"/>
-          <w:color w:val="000000" w:themeColor="text1"/>
-          <w:sz w:val="20"/>
-          <w:szCs w:val="20"/>
-        </w:rPr>
-      </w:pPr>
-    </w:p>
-    <w:p>
-      <w:pPr>
-        <w:rPr>
-          <w:rFonts w:ascii="Times New Roman" w:hAnsi="Times New Roman" w:cs="Times New Roman"/>
-          <w:color w:val="000000" w:themeColor="text1"/>
-          <w:sz w:val="20"/>
-          <w:szCs w:val="20"/>
-        </w:rPr>
-      </w:pPr>
-    </w:p>
-    <w:p>
-      <w:pPr>
-        <w:rPr>
-          <w:rFonts w:ascii="Times New Roman" w:hAnsi="Times New Roman" w:cs="Times New Roman"/>
-          <w:color w:val="000000" w:themeColor="text1"/>
-          <w:sz w:val="20"/>
-          <w:szCs w:val="20"/>
-        </w:rPr>
-      </w:pPr>
-    </w:p>
-    <w:p>
-      <w:pPr>
-        <w:rPr>
-          <w:rFonts w:ascii="Times New Roman" w:hAnsi="Times New Roman" w:cs="Times New Roman"/>
-          <w:color w:val="000000" w:themeColor="text1"/>
-          <w:sz w:val="20"/>
-          <w:szCs w:val="20"/>
-        </w:rPr>
-      </w:pPr>
-    </w:p>
-    <w:p>
-      <w:pPr>
-        <w:rPr>
-          <w:rFonts w:ascii="Times New Roman" w:hAnsi="Times New Roman" w:cs="Times New Roman"/>
-          <w:color w:val="000000" w:themeColor="text1"/>
-          <w:sz w:val="20"/>
-          <w:szCs w:val="20"/>
-        </w:rPr>
-      </w:pPr>
-    </w:p>
-    <w:p>
-      <w:pPr>
-        <w:rPr>
-          <w:rFonts w:ascii="Times New Roman" w:hAnsi="Times New Roman" w:cs="Times New Roman"/>
-          <w:color w:val="000000" w:themeColor="text1"/>
-          <w:sz w:val="20"/>
-          <w:szCs w:val="20"/>
-        </w:rPr>
-      </w:pPr>
-    </w:p>
     <w:p>
       <w:pPr>
         <w:rPr>
@@ -20533,7 +20307,6 @@
                 <w:sz w:val="20"/>
                 <w:szCs w:val="20"/>
               </w:rPr>
-              <w:lastRenderedPageBreak/>
               <w:t>BODY</w:t>
             </w:r>
           </w:p>
@@ -21890,8 +21663,6 @@
                 <w:szCs w:val="20"/>
               </w:rPr>
             </w:pPr>
-            <w:bookmarkStart w:id="0" w:name="_GoBack"/>
-            <w:bookmarkEnd w:id="0"/>
           </w:p>
         </w:tc>
       </w:tr>
@@ -21923,6 +21694,7 @@
                 <w:sz w:val="20"/>
                 <w:szCs w:val="20"/>
               </w:rPr>
+              <w:lastRenderedPageBreak/>
               <w:t>400</w:t>
             </w:r>
           </w:p>
@@ -23068,6 +22840,3917 @@
         </w:rPr>
       </w:pPr>
     </w:p>
+    <w:p>
+      <w:pPr>
+        <w:rPr>
+          <w:rFonts w:ascii="Times New Roman" w:hAnsi="Times New Roman" w:cs="Times New Roman"/>
+          <w:color w:val="000000" w:themeColor="text1"/>
+          <w:sz w:val="20"/>
+          <w:szCs w:val="20"/>
+        </w:rPr>
+      </w:pPr>
+    </w:p>
+    <w:p>
+      <w:pPr>
+        <w:rPr>
+          <w:rFonts w:ascii="Times New Roman" w:hAnsi="Times New Roman" w:cs="Times New Roman"/>
+          <w:color w:val="000000" w:themeColor="text1"/>
+          <w:sz w:val="20"/>
+          <w:szCs w:val="20"/>
+        </w:rPr>
+      </w:pPr>
+    </w:p>
+    <w:p>
+      <w:pPr>
+        <w:rPr>
+          <w:rFonts w:ascii="Times New Roman" w:hAnsi="Times New Roman" w:cs="Times New Roman"/>
+          <w:color w:val="000000" w:themeColor="text1"/>
+          <w:sz w:val="20"/>
+          <w:szCs w:val="20"/>
+        </w:rPr>
+      </w:pPr>
+    </w:p>
+    <w:p>
+      <w:pPr>
+        <w:rPr>
+          <w:rFonts w:ascii="Times New Roman" w:hAnsi="Times New Roman" w:cs="Times New Roman"/>
+          <w:color w:val="000000" w:themeColor="text1"/>
+          <w:sz w:val="20"/>
+          <w:szCs w:val="20"/>
+        </w:rPr>
+      </w:pPr>
+    </w:p>
+    <w:p>
+      <w:pPr>
+        <w:rPr>
+          <w:rFonts w:ascii="Times New Roman" w:hAnsi="Times New Roman" w:cs="Times New Roman"/>
+          <w:color w:val="000000" w:themeColor="text1"/>
+          <w:sz w:val="20"/>
+          <w:szCs w:val="20"/>
+        </w:rPr>
+      </w:pPr>
+    </w:p>
+    <w:p>
+      <w:pPr>
+        <w:rPr>
+          <w:rFonts w:ascii="Times New Roman" w:hAnsi="Times New Roman" w:cs="Times New Roman"/>
+          <w:color w:val="000000" w:themeColor="text1"/>
+          <w:sz w:val="20"/>
+          <w:szCs w:val="20"/>
+        </w:rPr>
+      </w:pPr>
+    </w:p>
+    <w:p>
+      <w:pPr>
+        <w:rPr>
+          <w:rFonts w:ascii="Times New Roman" w:hAnsi="Times New Roman" w:cs="Times New Roman"/>
+          <w:color w:val="000000" w:themeColor="text1"/>
+          <w:sz w:val="20"/>
+          <w:szCs w:val="20"/>
+        </w:rPr>
+      </w:pPr>
+    </w:p>
+    <w:p>
+      <w:pPr>
+        <w:rPr>
+          <w:rFonts w:ascii="Times New Roman" w:hAnsi="Times New Roman" w:cs="Times New Roman"/>
+          <w:color w:val="000000" w:themeColor="text1"/>
+          <w:sz w:val="20"/>
+          <w:szCs w:val="20"/>
+        </w:rPr>
+      </w:pPr>
+    </w:p>
+    <w:p>
+      <w:pPr>
+        <w:rPr>
+          <w:rFonts w:ascii="Times New Roman" w:hAnsi="Times New Roman" w:cs="Times New Roman"/>
+          <w:color w:val="000000" w:themeColor="text1"/>
+          <w:sz w:val="20"/>
+          <w:szCs w:val="20"/>
+        </w:rPr>
+      </w:pPr>
+    </w:p>
+    <w:p>
+      <w:pPr>
+        <w:rPr>
+          <w:rFonts w:ascii="Times New Roman" w:hAnsi="Times New Roman" w:cs="Times New Roman"/>
+          <w:color w:val="000000" w:themeColor="text1"/>
+          <w:sz w:val="20"/>
+          <w:szCs w:val="20"/>
+        </w:rPr>
+      </w:pPr>
+    </w:p>
+    <w:p>
+      <w:pPr>
+        <w:rPr>
+          <w:rFonts w:ascii="Times New Roman" w:hAnsi="Times New Roman" w:cs="Times New Roman"/>
+          <w:color w:val="000000" w:themeColor="text1"/>
+          <w:sz w:val="20"/>
+          <w:szCs w:val="20"/>
+        </w:rPr>
+      </w:pPr>
+    </w:p>
+    <w:p>
+      <w:pPr>
+        <w:rPr>
+          <w:rFonts w:ascii="Times New Roman" w:hAnsi="Times New Roman" w:cs="Times New Roman"/>
+          <w:color w:val="000000" w:themeColor="text1"/>
+          <w:sz w:val="20"/>
+          <w:szCs w:val="20"/>
+        </w:rPr>
+      </w:pPr>
+    </w:p>
+    <w:p>
+      <w:pPr>
+        <w:rPr>
+          <w:rFonts w:ascii="Times New Roman" w:hAnsi="Times New Roman" w:cs="Times New Roman"/>
+          <w:color w:val="000000" w:themeColor="text1"/>
+          <w:sz w:val="20"/>
+          <w:szCs w:val="20"/>
+        </w:rPr>
+      </w:pPr>
+    </w:p>
+    <w:p>
+      <w:pPr>
+        <w:rPr>
+          <w:rFonts w:ascii="Times New Roman" w:hAnsi="Times New Roman" w:cs="Times New Roman"/>
+          <w:color w:val="000000" w:themeColor="text1"/>
+          <w:sz w:val="20"/>
+          <w:szCs w:val="20"/>
+        </w:rPr>
+      </w:pPr>
+    </w:p>
+    <w:p>
+      <w:pPr>
+        <w:rPr>
+          <w:rFonts w:ascii="Times New Roman" w:hAnsi="Times New Roman" w:cs="Times New Roman"/>
+          <w:color w:val="000000" w:themeColor="text1"/>
+          <w:sz w:val="20"/>
+          <w:szCs w:val="20"/>
+        </w:rPr>
+      </w:pPr>
+    </w:p>
+    <w:p>
+      <w:pPr>
+        <w:rPr>
+          <w:rFonts w:ascii="Times New Roman" w:hAnsi="Times New Roman" w:cs="Times New Roman"/>
+          <w:color w:val="000000" w:themeColor="text1"/>
+          <w:sz w:val="20"/>
+          <w:szCs w:val="20"/>
+        </w:rPr>
+      </w:pPr>
+    </w:p>
+    <w:p>
+      <w:pPr>
+        <w:rPr>
+          <w:rFonts w:ascii="Times New Roman" w:hAnsi="Times New Roman" w:cs="Times New Roman"/>
+          <w:color w:val="000000" w:themeColor="text1"/>
+          <w:sz w:val="20"/>
+          <w:szCs w:val="20"/>
+        </w:rPr>
+      </w:pPr>
+    </w:p>
+    <w:p>
+      <w:pPr>
+        <w:rPr>
+          <w:rFonts w:ascii="Times New Roman" w:hAnsi="Times New Roman" w:cs="Times New Roman"/>
+          <w:color w:val="000000" w:themeColor="text1"/>
+          <w:sz w:val="20"/>
+          <w:szCs w:val="20"/>
+        </w:rPr>
+      </w:pPr>
+    </w:p>
+    <w:p>
+      <w:pPr>
+        <w:rPr>
+          <w:rFonts w:ascii="Times New Roman" w:hAnsi="Times New Roman" w:cs="Times New Roman"/>
+          <w:color w:val="000000" w:themeColor="text1"/>
+          <w:sz w:val="20"/>
+          <w:szCs w:val="20"/>
+        </w:rPr>
+      </w:pPr>
+    </w:p>
+    <w:p>
+      <w:pPr>
+        <w:rPr>
+          <w:rFonts w:ascii="Times New Roman" w:hAnsi="Times New Roman" w:cs="Times New Roman"/>
+          <w:color w:val="000000" w:themeColor="text1"/>
+          <w:sz w:val="20"/>
+          <w:szCs w:val="20"/>
+        </w:rPr>
+      </w:pPr>
+    </w:p>
+    <w:p>
+      <w:pPr>
+        <w:rPr>
+          <w:rFonts w:ascii="Times New Roman" w:hAnsi="Times New Roman" w:cs="Times New Roman"/>
+          <w:color w:val="000000" w:themeColor="text1"/>
+          <w:sz w:val="20"/>
+          <w:szCs w:val="20"/>
+        </w:rPr>
+      </w:pPr>
+    </w:p>
+    <w:p>
+      <w:pPr>
+        <w:rPr>
+          <w:rFonts w:ascii="Times New Roman" w:hAnsi="Times New Roman" w:cs="Times New Roman"/>
+          <w:color w:val="000000" w:themeColor="text1"/>
+          <w:sz w:val="20"/>
+          <w:szCs w:val="20"/>
+        </w:rPr>
+      </w:pPr>
+    </w:p>
+    <w:p>
+      <w:pPr>
+        <w:rPr>
+          <w:rFonts w:ascii="Times New Roman" w:hAnsi="Times New Roman" w:cs="Times New Roman"/>
+          <w:color w:val="000000" w:themeColor="text1"/>
+          <w:sz w:val="20"/>
+          <w:szCs w:val="20"/>
+        </w:rPr>
+      </w:pPr>
+    </w:p>
+    <w:p>
+      <w:pPr>
+        <w:rPr>
+          <w:rFonts w:ascii="Times New Roman" w:hAnsi="Times New Roman" w:cs="Times New Roman"/>
+          <w:color w:val="000000" w:themeColor="text1"/>
+          <w:sz w:val="20"/>
+          <w:szCs w:val="20"/>
+        </w:rPr>
+      </w:pPr>
+    </w:p>
+    <w:p>
+      <w:pPr>
+        <w:rPr>
+          <w:rFonts w:ascii="Times New Roman" w:hAnsi="Times New Roman" w:cs="Times New Roman"/>
+          <w:color w:val="000000" w:themeColor="text1"/>
+          <w:sz w:val="20"/>
+          <w:szCs w:val="20"/>
+        </w:rPr>
+      </w:pPr>
+    </w:p>
+    <w:p>
+      <w:pPr>
+        <w:rPr>
+          <w:rFonts w:ascii="Times New Roman" w:hAnsi="Times New Roman" w:cs="Times New Roman"/>
+          <w:color w:val="000000" w:themeColor="text1"/>
+          <w:sz w:val="20"/>
+          <w:szCs w:val="20"/>
+        </w:rPr>
+      </w:pPr>
+    </w:p>
+    <w:p>
+      <w:pPr>
+        <w:rPr>
+          <w:rFonts w:ascii="Times New Roman" w:hAnsi="Times New Roman" w:cs="Times New Roman"/>
+          <w:color w:val="000000" w:themeColor="text1"/>
+          <w:sz w:val="20"/>
+          <w:szCs w:val="20"/>
+        </w:rPr>
+      </w:pPr>
+    </w:p>
+    <w:p>
+      <w:pPr>
+        <w:pStyle w:val="ListParagraph"/>
+        <w:numPr>
+          <w:ilvl w:val="0"/>
+          <w:numId w:val="44"/>
+        </w:numPr>
+        <w:outlineLvl w:val="1"/>
+        <w:rPr>
+          <w:rFonts w:ascii="Times New Roman" w:hAnsi="Times New Roman" w:cs="Times New Roman"/>
+          <w:b/>
+          <w:color w:val="000000" w:themeColor="text1"/>
+          <w:sz w:val="28"/>
+          <w:szCs w:val="28"/>
+        </w:rPr>
+      </w:pPr>
+      <w:r>
+        <w:rPr>
+          <w:rFonts w:ascii="Times New Roman" w:hAnsi="Times New Roman" w:cs="Times New Roman"/>
+          <w:b/>
+          <w:color w:val="000000" w:themeColor="text1"/>
+          <w:sz w:val="28"/>
+          <w:szCs w:val="28"/>
+        </w:rPr>
+        <w:lastRenderedPageBreak/>
+        <w:t>Request to reset password (Forgot password)</w:t>
+      </w:r>
+    </w:p>
+    <w:p>
+      <w:pPr>
+        <w:pStyle w:val="ListParagraph"/>
+        <w:numPr>
+          <w:ilvl w:val="1"/>
+          <w:numId w:val="44"/>
+        </w:numPr>
+        <w:outlineLvl w:val="2"/>
+        <w:rPr>
+          <w:rFonts w:ascii="Times New Roman" w:hAnsi="Times New Roman" w:cs="Times New Roman"/>
+          <w:color w:val="000000" w:themeColor="text1"/>
+          <w:sz w:val="28"/>
+          <w:szCs w:val="28"/>
+        </w:rPr>
+      </w:pPr>
+      <w:r>
+        <w:rPr>
+          <w:rFonts w:ascii="Times New Roman" w:hAnsi="Times New Roman" w:cs="Times New Roman"/>
+          <w:color w:val="000000" w:themeColor="text1"/>
+          <w:sz w:val="20"/>
+          <w:szCs w:val="20"/>
+        </w:rPr>
+        <w:t>Request</w:t>
+      </w:r>
+    </w:p>
+    <w:tbl>
+      <w:tblPr>
+        <w:tblW w:w="10915" w:type="dxa"/>
+        <w:tblInd w:w="-572" w:type="dxa"/>
+        <w:tblBorders>
+          <w:top w:val="single" w:sz="4" w:space="0" w:color="auto"/>
+          <w:left w:val="single" w:sz="4" w:space="0" w:color="auto"/>
+          <w:bottom w:val="single" w:sz="4" w:space="0" w:color="auto"/>
+          <w:right w:val="single" w:sz="4" w:space="0" w:color="auto"/>
+          <w:insideH w:val="single" w:sz="4" w:space="0" w:color="auto"/>
+          <w:insideV w:val="single" w:sz="4" w:space="0" w:color="auto"/>
+        </w:tblBorders>
+        <w:tblLook w:val="04A0" w:firstRow="1" w:lastRow="0" w:firstColumn="1" w:lastColumn="0" w:noHBand="0" w:noVBand="1"/>
+      </w:tblPr>
+      <w:tblGrid>
+        <w:gridCol w:w="1701"/>
+        <w:gridCol w:w="1256"/>
+        <w:gridCol w:w="1116"/>
+        <w:gridCol w:w="6842"/>
+      </w:tblGrid>
+      <w:tr>
+        <w:tc>
+          <w:tcPr>
+            <w:tcW w:w="1701" w:type="dxa"/>
+            <w:shd w:val="clear" w:color="auto" w:fill="9CC2E5"/>
+          </w:tcPr>
+          <w:p>
+            <w:pPr>
+              <w:jc w:val="center"/>
+              <w:rPr>
+                <w:rFonts w:ascii="Times New Roman" w:hAnsi="Times New Roman" w:cs="Times New Roman"/>
+                <w:b/>
+                <w:color w:val="000000" w:themeColor="text1"/>
+                <w:sz w:val="20"/>
+                <w:szCs w:val="20"/>
+              </w:rPr>
+            </w:pPr>
+            <w:r>
+              <w:rPr>
+                <w:rFonts w:ascii="Times New Roman" w:hAnsi="Times New Roman" w:cs="Times New Roman"/>
+                <w:b/>
+                <w:color w:val="000000" w:themeColor="text1"/>
+                <w:sz w:val="20"/>
+                <w:szCs w:val="20"/>
+              </w:rPr>
+              <w:t>Method</w:t>
+            </w:r>
+          </w:p>
+        </w:tc>
+        <w:tc>
+          <w:tcPr>
+            <w:tcW w:w="9214" w:type="dxa"/>
+            <w:gridSpan w:val="3"/>
+            <w:shd w:val="clear" w:color="auto" w:fill="9CC2E5"/>
+          </w:tcPr>
+          <w:p>
+            <w:pPr>
+              <w:pStyle w:val="ListParagraph"/>
+              <w:ind w:left="0"/>
+              <w:jc w:val="center"/>
+              <w:rPr>
+                <w:rFonts w:ascii="Times New Roman" w:hAnsi="Times New Roman" w:cs="Times New Roman"/>
+                <w:b/>
+                <w:color w:val="000000" w:themeColor="text1"/>
+                <w:sz w:val="20"/>
+                <w:szCs w:val="20"/>
+              </w:rPr>
+            </w:pPr>
+            <w:r>
+              <w:rPr>
+                <w:rFonts w:ascii="Times New Roman" w:hAnsi="Times New Roman" w:cs="Times New Roman"/>
+                <w:b/>
+                <w:color w:val="000000" w:themeColor="text1"/>
+                <w:sz w:val="20"/>
+                <w:szCs w:val="20"/>
+              </w:rPr>
+              <w:t>Url</w:t>
+            </w:r>
+          </w:p>
+        </w:tc>
+      </w:tr>
+      <w:tr>
+        <w:tc>
+          <w:tcPr>
+            <w:tcW w:w="1701" w:type="dxa"/>
+            <w:shd w:val="clear" w:color="auto" w:fill="auto"/>
+          </w:tcPr>
+          <w:p>
+            <w:pPr>
+              <w:pStyle w:val="ListParagraph"/>
+              <w:ind w:left="0"/>
+              <w:jc w:val="center"/>
+              <w:rPr>
+                <w:rFonts w:ascii="Times New Roman" w:hAnsi="Times New Roman" w:cs="Times New Roman"/>
+                <w:b/>
+                <w:color w:val="000000" w:themeColor="text1"/>
+                <w:sz w:val="20"/>
+                <w:szCs w:val="20"/>
+              </w:rPr>
+            </w:pPr>
+            <w:r>
+              <w:rPr>
+                <w:rFonts w:ascii="Times New Roman" w:hAnsi="Times New Roman" w:cs="Times New Roman"/>
+                <w:b/>
+                <w:color w:val="000000" w:themeColor="text1"/>
+                <w:sz w:val="20"/>
+                <w:szCs w:val="20"/>
+              </w:rPr>
+              <w:t>GET</w:t>
+            </w:r>
+          </w:p>
+        </w:tc>
+        <w:tc>
+          <w:tcPr>
+            <w:tcW w:w="9214" w:type="dxa"/>
+            <w:gridSpan w:val="3"/>
+            <w:shd w:val="clear" w:color="auto" w:fill="auto"/>
+          </w:tcPr>
+          <w:p>
+            <w:pPr>
+              <w:pStyle w:val="ListParagraph"/>
+              <w:ind w:left="0"/>
+              <w:rPr>
+                <w:rFonts w:ascii="Times New Roman" w:hAnsi="Times New Roman" w:cs="Times New Roman"/>
+                <w:color w:val="000000" w:themeColor="text1"/>
+                <w:sz w:val="20"/>
+                <w:szCs w:val="20"/>
+              </w:rPr>
+            </w:pPr>
+            <w:r>
+              <w:rPr>
+                <w:rFonts w:ascii="Consolas" w:hAnsi="Consolas" w:cs="Consolas"/>
+                <w:color w:val="A31515"/>
+                <w:sz w:val="19"/>
+                <w:szCs w:val="19"/>
+                <w:highlight w:val="white"/>
+              </w:rPr>
+              <w:t>api/account/forgot</w:t>
+            </w:r>
+          </w:p>
+        </w:tc>
+      </w:tr>
+      <w:tr>
+        <w:tc>
+          <w:tcPr>
+            <w:tcW w:w="1701" w:type="dxa"/>
+            <w:shd w:val="clear" w:color="auto" w:fill="9CC2E5"/>
+          </w:tcPr>
+          <w:p>
+            <w:pPr>
+              <w:pStyle w:val="ListParagraph"/>
+              <w:ind w:left="0"/>
+              <w:jc w:val="center"/>
+              <w:rPr>
+                <w:rFonts w:ascii="Times New Roman" w:hAnsi="Times New Roman" w:cs="Times New Roman"/>
+                <w:color w:val="000000" w:themeColor="text1"/>
+                <w:sz w:val="20"/>
+                <w:szCs w:val="20"/>
+              </w:rPr>
+            </w:pPr>
+            <w:r>
+              <w:rPr>
+                <w:rFonts w:ascii="Times New Roman" w:hAnsi="Times New Roman" w:cs="Times New Roman"/>
+                <w:color w:val="000000" w:themeColor="text1"/>
+                <w:sz w:val="20"/>
+                <w:szCs w:val="20"/>
+              </w:rPr>
+              <w:t>Type</w:t>
+            </w:r>
+          </w:p>
+        </w:tc>
+        <w:tc>
+          <w:tcPr>
+            <w:tcW w:w="1256" w:type="dxa"/>
+            <w:shd w:val="clear" w:color="auto" w:fill="9CC2E5"/>
+          </w:tcPr>
+          <w:p>
+            <w:pPr>
+              <w:pStyle w:val="ListParagraph"/>
+              <w:ind w:left="0"/>
+              <w:jc w:val="center"/>
+              <w:rPr>
+                <w:rFonts w:ascii="Times New Roman" w:hAnsi="Times New Roman" w:cs="Times New Roman"/>
+                <w:color w:val="000000" w:themeColor="text1"/>
+                <w:sz w:val="20"/>
+                <w:szCs w:val="20"/>
+              </w:rPr>
+            </w:pPr>
+            <w:r>
+              <w:rPr>
+                <w:rFonts w:ascii="Times New Roman" w:hAnsi="Times New Roman" w:cs="Times New Roman"/>
+                <w:color w:val="000000" w:themeColor="text1"/>
+                <w:sz w:val="20"/>
+                <w:szCs w:val="20"/>
+              </w:rPr>
+              <w:t>Params</w:t>
+            </w:r>
+          </w:p>
+        </w:tc>
+        <w:tc>
+          <w:tcPr>
+            <w:tcW w:w="1116" w:type="dxa"/>
+            <w:shd w:val="clear" w:color="auto" w:fill="9CC2E5"/>
+          </w:tcPr>
+          <w:p>
+            <w:pPr>
+              <w:pStyle w:val="ListParagraph"/>
+              <w:ind w:left="0"/>
+              <w:jc w:val="center"/>
+              <w:rPr>
+                <w:rFonts w:ascii="Times New Roman" w:hAnsi="Times New Roman" w:cs="Times New Roman"/>
+                <w:color w:val="000000" w:themeColor="text1"/>
+                <w:sz w:val="20"/>
+                <w:szCs w:val="20"/>
+              </w:rPr>
+            </w:pPr>
+            <w:r>
+              <w:rPr>
+                <w:rFonts w:ascii="Times New Roman" w:hAnsi="Times New Roman" w:cs="Times New Roman"/>
+                <w:color w:val="000000" w:themeColor="text1"/>
+                <w:sz w:val="20"/>
+                <w:szCs w:val="20"/>
+              </w:rPr>
+              <w:t>Values</w:t>
+            </w:r>
+          </w:p>
+        </w:tc>
+        <w:tc>
+          <w:tcPr>
+            <w:tcW w:w="6842" w:type="dxa"/>
+            <w:shd w:val="clear" w:color="auto" w:fill="9CC2E5"/>
+          </w:tcPr>
+          <w:p>
+            <w:pPr>
+              <w:pStyle w:val="ListParagraph"/>
+              <w:ind w:left="0"/>
+              <w:jc w:val="center"/>
+              <w:rPr>
+                <w:rFonts w:ascii="Times New Roman" w:hAnsi="Times New Roman" w:cs="Times New Roman"/>
+                <w:color w:val="000000" w:themeColor="text1"/>
+                <w:sz w:val="20"/>
+                <w:szCs w:val="20"/>
+              </w:rPr>
+            </w:pPr>
+            <w:r>
+              <w:rPr>
+                <w:rFonts w:ascii="Times New Roman" w:hAnsi="Times New Roman" w:cs="Times New Roman"/>
+                <w:color w:val="000000" w:themeColor="text1"/>
+                <w:sz w:val="20"/>
+                <w:szCs w:val="20"/>
+              </w:rPr>
+              <w:t>Description</w:t>
+            </w:r>
+          </w:p>
+        </w:tc>
+      </w:tr>
+      <w:tr>
+        <w:tc>
+          <w:tcPr>
+            <w:tcW w:w="1701" w:type="dxa"/>
+            <w:shd w:val="clear" w:color="auto" w:fill="auto"/>
+          </w:tcPr>
+          <w:p>
+            <w:pPr>
+              <w:pStyle w:val="ListParagraph"/>
+              <w:ind w:left="0"/>
+              <w:jc w:val="center"/>
+              <w:rPr>
+                <w:rFonts w:ascii="Times New Roman" w:hAnsi="Times New Roman" w:cs="Times New Roman"/>
+                <w:color w:val="000000" w:themeColor="text1"/>
+                <w:sz w:val="20"/>
+                <w:szCs w:val="20"/>
+              </w:rPr>
+            </w:pPr>
+            <w:r>
+              <w:rPr>
+                <w:rFonts w:ascii="Times New Roman" w:hAnsi="Times New Roman" w:cs="Times New Roman"/>
+                <w:color w:val="000000" w:themeColor="text1"/>
+                <w:sz w:val="20"/>
+                <w:szCs w:val="20"/>
+              </w:rPr>
+              <w:t>HEADER</w:t>
+            </w:r>
+          </w:p>
+        </w:tc>
+        <w:tc>
+          <w:tcPr>
+            <w:tcW w:w="1256" w:type="dxa"/>
+            <w:shd w:val="clear" w:color="auto" w:fill="auto"/>
+          </w:tcPr>
+          <w:p>
+            <w:pPr>
+              <w:pStyle w:val="ListParagraph"/>
+              <w:ind w:left="0"/>
+              <w:rPr>
+                <w:rFonts w:ascii="Times New Roman" w:hAnsi="Times New Roman" w:cs="Times New Roman"/>
+                <w:b/>
+                <w:color w:val="000000" w:themeColor="text1"/>
+                <w:sz w:val="20"/>
+                <w:szCs w:val="20"/>
+              </w:rPr>
+            </w:pPr>
+            <w:r>
+              <w:rPr>
+                <w:rFonts w:ascii="Times New Roman" w:hAnsi="Times New Roman" w:cs="Times New Roman"/>
+                <w:b/>
+                <w:color w:val="000000" w:themeColor="text1"/>
+                <w:sz w:val="20"/>
+                <w:szCs w:val="20"/>
+              </w:rPr>
+              <w:t>Accept-Language</w:t>
+            </w:r>
+          </w:p>
+        </w:tc>
+        <w:tc>
+          <w:tcPr>
+            <w:tcW w:w="1116" w:type="dxa"/>
+            <w:shd w:val="clear" w:color="auto" w:fill="auto"/>
+          </w:tcPr>
+          <w:p>
+            <w:pPr>
+              <w:pStyle w:val="ListParagraph"/>
+              <w:ind w:left="0"/>
+              <w:jc w:val="center"/>
+              <w:rPr>
+                <w:rFonts w:ascii="Times New Roman" w:hAnsi="Times New Roman" w:cs="Times New Roman"/>
+                <w:color w:val="000000" w:themeColor="text1"/>
+                <w:sz w:val="20"/>
+                <w:szCs w:val="20"/>
+              </w:rPr>
+            </w:pPr>
+            <w:r>
+              <w:rPr>
+                <w:rFonts w:ascii="Times New Roman" w:hAnsi="Times New Roman" w:cs="Times New Roman"/>
+                <w:color w:val="000000" w:themeColor="text1"/>
+                <w:sz w:val="20"/>
+                <w:szCs w:val="20"/>
+              </w:rPr>
+              <w:t>string</w:t>
+            </w:r>
+          </w:p>
+        </w:tc>
+        <w:tc>
+          <w:tcPr>
+            <w:tcW w:w="6842" w:type="dxa"/>
+            <w:shd w:val="clear" w:color="auto" w:fill="auto"/>
+          </w:tcPr>
+          <w:p>
+            <w:pPr>
+              <w:pStyle w:val="ListParagraph"/>
+              <w:ind w:left="0"/>
+              <w:rPr>
+                <w:rFonts w:ascii="Times New Roman" w:hAnsi="Times New Roman" w:cs="Times New Roman"/>
+                <w:color w:val="000000" w:themeColor="text1"/>
+                <w:sz w:val="20"/>
+                <w:szCs w:val="20"/>
+              </w:rPr>
+            </w:pPr>
+            <w:r>
+              <w:rPr>
+                <w:rFonts w:ascii="Times New Roman" w:hAnsi="Times New Roman" w:cs="Times New Roman"/>
+                <w:color w:val="000000" w:themeColor="text1"/>
+                <w:sz w:val="20"/>
+                <w:szCs w:val="20"/>
+              </w:rPr>
+              <w:t>Language which messages responded from server will be formatted.</w:t>
+            </w:r>
+          </w:p>
+          <w:p>
+            <w:pPr>
+              <w:pStyle w:val="ListParagraph"/>
+              <w:numPr>
+                <w:ilvl w:val="0"/>
+                <w:numId w:val="45"/>
+              </w:numPr>
+              <w:rPr>
+                <w:rFonts w:ascii="Times New Roman" w:hAnsi="Times New Roman" w:cs="Times New Roman"/>
+                <w:color w:val="000000" w:themeColor="text1"/>
+                <w:sz w:val="20"/>
+                <w:szCs w:val="20"/>
+              </w:rPr>
+            </w:pPr>
+            <w:r>
+              <w:rPr>
+                <w:rFonts w:ascii="Times New Roman" w:hAnsi="Times New Roman" w:cs="Times New Roman"/>
+                <w:color w:val="000000" w:themeColor="text1"/>
+                <w:sz w:val="20"/>
+                <w:szCs w:val="20"/>
+              </w:rPr>
+              <w:t>Default : en-US</w:t>
+            </w:r>
+          </w:p>
+        </w:tc>
+      </w:tr>
+      <w:tr>
+        <w:tc>
+          <w:tcPr>
+            <w:tcW w:w="1701" w:type="dxa"/>
+            <w:shd w:val="clear" w:color="auto" w:fill="auto"/>
+            <w:vAlign w:val="center"/>
+          </w:tcPr>
+          <w:p>
+            <w:pPr>
+              <w:pStyle w:val="ListParagraph"/>
+              <w:ind w:left="0"/>
+              <w:jc w:val="center"/>
+              <w:rPr>
+                <w:rFonts w:ascii="Times New Roman" w:hAnsi="Times New Roman" w:cs="Times New Roman"/>
+                <w:color w:val="000000" w:themeColor="text1"/>
+                <w:sz w:val="20"/>
+                <w:szCs w:val="20"/>
+              </w:rPr>
+            </w:pPr>
+            <w:r>
+              <w:rPr>
+                <w:rFonts w:ascii="Times New Roman" w:hAnsi="Times New Roman" w:cs="Times New Roman"/>
+                <w:color w:val="000000" w:themeColor="text1"/>
+                <w:sz w:val="20"/>
+                <w:szCs w:val="20"/>
+              </w:rPr>
+              <w:t>URL</w:t>
+            </w:r>
+          </w:p>
+        </w:tc>
+        <w:tc>
+          <w:tcPr>
+            <w:tcW w:w="1256" w:type="dxa"/>
+            <w:shd w:val="clear" w:color="auto" w:fill="auto"/>
+            <w:vAlign w:val="center"/>
+          </w:tcPr>
+          <w:p>
+            <w:pPr>
+              <w:pStyle w:val="ListParagraph"/>
+              <w:ind w:left="0"/>
+              <w:rPr>
+                <w:rFonts w:ascii="Times New Roman" w:hAnsi="Times New Roman" w:cs="Times New Roman"/>
+                <w:b/>
+                <w:color w:val="000000" w:themeColor="text1"/>
+                <w:sz w:val="20"/>
+                <w:szCs w:val="20"/>
+              </w:rPr>
+            </w:pPr>
+            <w:r>
+              <w:rPr>
+                <w:rFonts w:ascii="Times New Roman" w:hAnsi="Times New Roman" w:cs="Times New Roman"/>
+                <w:b/>
+                <w:color w:val="000000" w:themeColor="text1"/>
+                <w:sz w:val="20"/>
+                <w:szCs w:val="20"/>
+              </w:rPr>
+              <w:t>Email</w:t>
+            </w:r>
+          </w:p>
+        </w:tc>
+        <w:tc>
+          <w:tcPr>
+            <w:tcW w:w="1116" w:type="dxa"/>
+            <w:shd w:val="clear" w:color="auto" w:fill="auto"/>
+            <w:vAlign w:val="center"/>
+          </w:tcPr>
+          <w:p>
+            <w:pPr>
+              <w:pStyle w:val="ListParagraph"/>
+              <w:ind w:left="0"/>
+              <w:jc w:val="center"/>
+              <w:rPr>
+                <w:rFonts w:ascii="Times New Roman" w:hAnsi="Times New Roman" w:cs="Times New Roman"/>
+                <w:color w:val="000000" w:themeColor="text1"/>
+                <w:sz w:val="20"/>
+                <w:szCs w:val="20"/>
+              </w:rPr>
+            </w:pPr>
+            <w:r>
+              <w:rPr>
+                <w:rFonts w:ascii="Times New Roman" w:hAnsi="Times New Roman" w:cs="Times New Roman"/>
+                <w:color w:val="000000" w:themeColor="text1"/>
+                <w:sz w:val="20"/>
+                <w:szCs w:val="20"/>
+              </w:rPr>
+              <w:t>string</w:t>
+            </w:r>
+          </w:p>
+        </w:tc>
+        <w:tc>
+          <w:tcPr>
+            <w:tcW w:w="6842" w:type="dxa"/>
+            <w:shd w:val="clear" w:color="auto" w:fill="auto"/>
+          </w:tcPr>
+          <w:p>
+            <w:pPr>
+              <w:rPr>
+                <w:rFonts w:ascii="Times New Roman" w:hAnsi="Times New Roman" w:cs="Times New Roman"/>
+                <w:color w:val="000000" w:themeColor="text1"/>
+                <w:sz w:val="20"/>
+                <w:szCs w:val="20"/>
+              </w:rPr>
+            </w:pPr>
+            <w:r>
+              <w:rPr>
+                <w:rFonts w:ascii="Times New Roman" w:hAnsi="Times New Roman" w:cs="Times New Roman"/>
+                <w:color w:val="000000" w:themeColor="text1"/>
+                <w:sz w:val="20"/>
+                <w:szCs w:val="20"/>
+              </w:rPr>
+              <w:t>Email which is used for accessing server api.</w:t>
+            </w:r>
+          </w:p>
+        </w:tc>
+      </w:tr>
+      <w:tr>
+        <w:tc>
+          <w:tcPr>
+            <w:tcW w:w="10915" w:type="dxa"/>
+            <w:gridSpan w:val="4"/>
+            <w:shd w:val="clear" w:color="auto" w:fill="auto"/>
+            <w:vAlign w:val="center"/>
+          </w:tcPr>
+          <w:p>
+            <w:pPr>
+              <w:rPr>
+                <w:rFonts w:ascii="Times New Roman" w:hAnsi="Times New Roman" w:cs="Times New Roman"/>
+                <w:color w:val="000000" w:themeColor="text1"/>
+                <w:sz w:val="20"/>
+                <w:szCs w:val="20"/>
+              </w:rPr>
+            </w:pPr>
+          </w:p>
+        </w:tc>
+      </w:tr>
+      <w:tr>
+        <w:tc>
+          <w:tcPr>
+            <w:tcW w:w="1701" w:type="dxa"/>
+            <w:shd w:val="clear" w:color="auto" w:fill="auto"/>
+            <w:vAlign w:val="center"/>
+          </w:tcPr>
+          <w:p>
+            <w:pPr>
+              <w:pStyle w:val="ListParagraph"/>
+              <w:ind w:left="0"/>
+              <w:jc w:val="center"/>
+              <w:rPr>
+                <w:rFonts w:ascii="Times New Roman" w:hAnsi="Times New Roman" w:cs="Times New Roman"/>
+                <w:color w:val="000000" w:themeColor="text1"/>
+                <w:sz w:val="20"/>
+                <w:szCs w:val="20"/>
+              </w:rPr>
+            </w:pPr>
+            <w:r>
+              <w:rPr>
+                <w:rFonts w:ascii="Times New Roman" w:hAnsi="Times New Roman" w:cs="Times New Roman"/>
+                <w:color w:val="000000" w:themeColor="text1"/>
+                <w:sz w:val="20"/>
+                <w:szCs w:val="20"/>
+              </w:rPr>
+              <w:t>Use case</w:t>
+            </w:r>
+          </w:p>
+        </w:tc>
+        <w:tc>
+          <w:tcPr>
+            <w:tcW w:w="9214" w:type="dxa"/>
+            <w:gridSpan w:val="3"/>
+            <w:shd w:val="clear" w:color="auto" w:fill="auto"/>
+            <w:vAlign w:val="center"/>
+          </w:tcPr>
+          <w:p>
+            <w:pPr>
+              <w:pStyle w:val="ListParagraph"/>
+              <w:numPr>
+                <w:ilvl w:val="0"/>
+                <w:numId w:val="45"/>
+              </w:numPr>
+              <w:rPr>
+                <w:rFonts w:ascii="Times New Roman" w:hAnsi="Times New Roman" w:cs="Times New Roman"/>
+                <w:color w:val="000000" w:themeColor="text1"/>
+                <w:sz w:val="20"/>
+                <w:szCs w:val="20"/>
+              </w:rPr>
+            </w:pPr>
+            <w:r>
+              <w:rPr>
+                <w:rFonts w:ascii="Times New Roman" w:hAnsi="Times New Roman" w:cs="Times New Roman"/>
+                <w:color w:val="000000" w:themeColor="text1"/>
+                <w:sz w:val="20"/>
+                <w:szCs w:val="20"/>
+              </w:rPr>
+              <w:t>Doctor or patient r</w:t>
+            </w:r>
+            <w:r>
+              <w:rPr>
+                <w:rFonts w:ascii="Times New Roman" w:hAnsi="Times New Roman" w:cs="Times New Roman"/>
+                <w:color w:val="000000" w:themeColor="text1"/>
+                <w:sz w:val="20"/>
+                <w:szCs w:val="20"/>
+              </w:rPr>
+              <w:t>equests system to send an email contains url and forgot password code to reset password</w:t>
+            </w:r>
+          </w:p>
+          <w:p>
+            <w:pPr>
+              <w:pStyle w:val="ListParagraph"/>
+              <w:numPr>
+                <w:ilvl w:val="0"/>
+                <w:numId w:val="45"/>
+              </w:numPr>
+              <w:rPr>
+                <w:rFonts w:ascii="Times New Roman" w:hAnsi="Times New Roman" w:cs="Times New Roman"/>
+                <w:color w:val="000000" w:themeColor="text1"/>
+                <w:sz w:val="20"/>
+                <w:szCs w:val="20"/>
+              </w:rPr>
+            </w:pPr>
+            <w:r>
+              <w:rPr>
+                <w:rFonts w:ascii="Times New Roman" w:hAnsi="Times New Roman" w:cs="Times New Roman"/>
+                <w:color w:val="000000" w:themeColor="text1"/>
+                <w:sz w:val="20"/>
+                <w:szCs w:val="20"/>
+              </w:rPr>
+              <w:t>Flow : Request p</w:t>
+            </w:r>
+            <w:r>
+              <w:rPr>
+                <w:rFonts w:ascii="Times New Roman" w:hAnsi="Times New Roman" w:cs="Times New Roman"/>
+                <w:color w:val="000000" w:themeColor="text1"/>
+                <w:sz w:val="20"/>
+                <w:szCs w:val="20"/>
+              </w:rPr>
+              <w:t>assword change -&gt; Receive email</w:t>
+            </w:r>
+          </w:p>
+        </w:tc>
+      </w:tr>
+    </w:tbl>
+    <w:p>
+      <w:pPr>
+        <w:pStyle w:val="ListParagraph"/>
+        <w:numPr>
+          <w:ilvl w:val="1"/>
+          <w:numId w:val="44"/>
+        </w:numPr>
+        <w:outlineLvl w:val="2"/>
+        <w:rPr>
+          <w:rFonts w:ascii="Times New Roman" w:hAnsi="Times New Roman" w:cs="Times New Roman"/>
+          <w:color w:val="000000" w:themeColor="text1"/>
+          <w:sz w:val="28"/>
+          <w:szCs w:val="28"/>
+        </w:rPr>
+      </w:pPr>
+      <w:r>
+        <w:rPr>
+          <w:rFonts w:ascii="Times New Roman" w:hAnsi="Times New Roman" w:cs="Times New Roman"/>
+          <w:color w:val="000000" w:themeColor="text1"/>
+          <w:sz w:val="20"/>
+          <w:szCs w:val="20"/>
+        </w:rPr>
+        <w:t>Response</w:t>
+      </w:r>
+    </w:p>
+    <w:tbl>
+      <w:tblPr>
+        <w:tblW w:w="10915" w:type="dxa"/>
+        <w:tblInd w:w="-572" w:type="dxa"/>
+        <w:tblBorders>
+          <w:top w:val="single" w:sz="4" w:space="0" w:color="auto"/>
+          <w:left w:val="single" w:sz="4" w:space="0" w:color="auto"/>
+          <w:bottom w:val="single" w:sz="4" w:space="0" w:color="auto"/>
+          <w:right w:val="single" w:sz="4" w:space="0" w:color="auto"/>
+          <w:insideH w:val="single" w:sz="4" w:space="0" w:color="auto"/>
+          <w:insideV w:val="single" w:sz="4" w:space="0" w:color="auto"/>
+        </w:tblBorders>
+        <w:tblLook w:val="04A0" w:firstRow="1" w:lastRow="0" w:firstColumn="1" w:lastColumn="0" w:noHBand="0" w:noVBand="1"/>
+      </w:tblPr>
+      <w:tblGrid>
+        <w:gridCol w:w="1701"/>
+        <w:gridCol w:w="9214"/>
+      </w:tblGrid>
+      <w:tr>
+        <w:tc>
+          <w:tcPr>
+            <w:tcW w:w="1701" w:type="dxa"/>
+            <w:shd w:val="clear" w:color="auto" w:fill="9CC2E5"/>
+          </w:tcPr>
+          <w:p>
+            <w:pPr>
+              <w:pStyle w:val="ListParagraph"/>
+              <w:ind w:left="0"/>
+              <w:rPr>
+                <w:rFonts w:ascii="Times New Roman" w:hAnsi="Times New Roman" w:cs="Times New Roman"/>
+                <w:color w:val="000000" w:themeColor="text1"/>
+                <w:sz w:val="20"/>
+                <w:szCs w:val="20"/>
+              </w:rPr>
+            </w:pPr>
+            <w:r>
+              <w:rPr>
+                <w:rFonts w:ascii="Times New Roman" w:hAnsi="Times New Roman" w:cs="Times New Roman"/>
+                <w:color w:val="000000" w:themeColor="text1"/>
+                <w:sz w:val="20"/>
+                <w:szCs w:val="20"/>
+              </w:rPr>
+              <w:t>Status</w:t>
+            </w:r>
+          </w:p>
+        </w:tc>
+        <w:tc>
+          <w:tcPr>
+            <w:tcW w:w="9214" w:type="dxa"/>
+            <w:shd w:val="clear" w:color="auto" w:fill="9CC2E5"/>
+          </w:tcPr>
+          <w:p>
+            <w:pPr>
+              <w:pStyle w:val="ListParagraph"/>
+              <w:ind w:left="0"/>
+              <w:rPr>
+                <w:rFonts w:ascii="Times New Roman" w:hAnsi="Times New Roman" w:cs="Times New Roman"/>
+                <w:color w:val="000000" w:themeColor="text1"/>
+                <w:sz w:val="20"/>
+                <w:szCs w:val="20"/>
+              </w:rPr>
+            </w:pPr>
+            <w:r>
+              <w:rPr>
+                <w:rFonts w:ascii="Times New Roman" w:hAnsi="Times New Roman" w:cs="Times New Roman"/>
+                <w:color w:val="000000" w:themeColor="text1"/>
+                <w:sz w:val="20"/>
+                <w:szCs w:val="20"/>
+              </w:rPr>
+              <w:t>Content</w:t>
+            </w:r>
+          </w:p>
+        </w:tc>
+      </w:tr>
+      <w:tr>
+        <w:tc>
+          <w:tcPr>
+            <w:tcW w:w="1701" w:type="dxa"/>
+            <w:shd w:val="clear" w:color="auto" w:fill="auto"/>
+            <w:vAlign w:val="center"/>
+          </w:tcPr>
+          <w:p>
+            <w:pPr>
+              <w:pStyle w:val="ListParagraph"/>
+              <w:ind w:left="0"/>
+              <w:jc w:val="center"/>
+              <w:rPr>
+                <w:rFonts w:ascii="Times New Roman" w:hAnsi="Times New Roman" w:cs="Times New Roman"/>
+                <w:b/>
+                <w:color w:val="000000" w:themeColor="text1"/>
+                <w:sz w:val="20"/>
+                <w:szCs w:val="20"/>
+              </w:rPr>
+            </w:pPr>
+            <w:r>
+              <w:rPr>
+                <w:rFonts w:ascii="Times New Roman" w:hAnsi="Times New Roman" w:cs="Times New Roman"/>
+                <w:b/>
+                <w:color w:val="00B050"/>
+                <w:sz w:val="20"/>
+                <w:szCs w:val="20"/>
+              </w:rPr>
+              <w:t>200</w:t>
+            </w:r>
+          </w:p>
+        </w:tc>
+        <w:tc>
+          <w:tcPr>
+            <w:tcW w:w="9214" w:type="dxa"/>
+            <w:shd w:val="clear" w:color="auto" w:fill="auto"/>
+            <w:vAlign w:val="center"/>
+          </w:tcPr>
+          <w:p>
+            <w:pPr>
+              <w:autoSpaceDE w:val="0"/>
+              <w:autoSpaceDN w:val="0"/>
+              <w:adjustRightInd w:val="0"/>
+              <w:rPr>
+                <w:rFonts w:ascii="Times New Roman" w:hAnsi="Times New Roman" w:cs="Times New Roman"/>
+                <w:color w:val="000000" w:themeColor="text1"/>
+                <w:sz w:val="20"/>
+                <w:szCs w:val="20"/>
+              </w:rPr>
+            </w:pPr>
+          </w:p>
+        </w:tc>
+      </w:tr>
+      <w:tr>
+        <w:tc>
+          <w:tcPr>
+            <w:tcW w:w="1701" w:type="dxa"/>
+            <w:shd w:val="clear" w:color="auto" w:fill="auto"/>
+            <w:vAlign w:val="center"/>
+          </w:tcPr>
+          <w:p>
+            <w:pPr>
+              <w:pStyle w:val="ListParagraph"/>
+              <w:ind w:left="0"/>
+              <w:jc w:val="center"/>
+              <w:rPr>
+                <w:rFonts w:ascii="Times New Roman" w:hAnsi="Times New Roman" w:cs="Times New Roman"/>
+                <w:b/>
+                <w:color w:val="FF0000"/>
+                <w:sz w:val="20"/>
+                <w:szCs w:val="20"/>
+              </w:rPr>
+            </w:pPr>
+            <w:r>
+              <w:rPr>
+                <w:rFonts w:ascii="Times New Roman" w:hAnsi="Times New Roman" w:cs="Times New Roman"/>
+                <w:b/>
+                <w:color w:val="FF0000"/>
+                <w:sz w:val="20"/>
+                <w:szCs w:val="20"/>
+              </w:rPr>
+              <w:t>400</w:t>
+            </w:r>
+          </w:p>
+          <w:p>
+            <w:pPr>
+              <w:pStyle w:val="ListParagraph"/>
+              <w:ind w:left="0"/>
+              <w:rPr>
+                <w:rFonts w:ascii="Times New Roman" w:hAnsi="Times New Roman" w:cs="Times New Roman"/>
+                <w:color w:val="000000" w:themeColor="text1"/>
+                <w:sz w:val="20"/>
+                <w:szCs w:val="20"/>
+              </w:rPr>
+            </w:pPr>
+            <w:r>
+              <w:rPr>
+                <w:rFonts w:ascii="Times New Roman" w:hAnsi="Times New Roman" w:cs="Times New Roman"/>
+                <w:color w:val="000000" w:themeColor="text1"/>
+                <w:sz w:val="20"/>
+                <w:szCs w:val="20"/>
+              </w:rPr>
+              <w:t>Request parameters are invalid.</w:t>
+            </w:r>
+          </w:p>
+        </w:tc>
+        <w:tc>
+          <w:tcPr>
+            <w:tcW w:w="9214" w:type="dxa"/>
+            <w:shd w:val="clear" w:color="auto" w:fill="auto"/>
+            <w:vAlign w:val="center"/>
+          </w:tcPr>
+          <w:p>
+            <w:pPr>
+              <w:autoSpaceDE w:val="0"/>
+              <w:autoSpaceDN w:val="0"/>
+              <w:adjustRightInd w:val="0"/>
+              <w:rPr>
+                <w:rFonts w:ascii="Consolas" w:hAnsi="Consolas" w:cs="Consolas"/>
+                <w:color w:val="000000"/>
+                <w:sz w:val="19"/>
+                <w:szCs w:val="19"/>
+                <w:highlight w:val="white"/>
+                <w:lang w:val="vi-VN"/>
+              </w:rPr>
+            </w:pPr>
+            <w:r>
+              <w:rPr>
+                <w:rFonts w:ascii="Consolas" w:hAnsi="Consolas" w:cs="Consolas"/>
+                <w:color w:val="000000"/>
+                <w:sz w:val="19"/>
+                <w:szCs w:val="19"/>
+                <w:highlight w:val="white"/>
+                <w:lang w:val="vi-VN"/>
+              </w:rPr>
+              <w:t>{</w:t>
+            </w:r>
+          </w:p>
+          <w:p>
+            <w:pPr>
+              <w:autoSpaceDE w:val="0"/>
+              <w:autoSpaceDN w:val="0"/>
+              <w:adjustRightInd w:val="0"/>
+              <w:rPr>
+                <w:rFonts w:ascii="Consolas" w:hAnsi="Consolas" w:cs="Consolas"/>
+                <w:color w:val="000000"/>
+                <w:sz w:val="19"/>
+                <w:szCs w:val="19"/>
+                <w:highlight w:val="white"/>
+              </w:rPr>
+            </w:pPr>
+            <w:r>
+              <w:rPr>
+                <w:rFonts w:ascii="Consolas" w:hAnsi="Consolas" w:cs="Consolas"/>
+                <w:color w:val="000000"/>
+                <w:sz w:val="19"/>
+                <w:szCs w:val="19"/>
+                <w:highlight w:val="white"/>
+                <w:lang w:val="vi-VN"/>
+              </w:rPr>
+              <w:t xml:space="preserve">  </w:t>
+            </w:r>
+            <w:r>
+              <w:rPr>
+                <w:rFonts w:ascii="Consolas" w:hAnsi="Consolas" w:cs="Consolas"/>
+                <w:color w:val="2E75B6"/>
+                <w:sz w:val="19"/>
+                <w:szCs w:val="19"/>
+                <w:highlight w:val="white"/>
+                <w:lang w:val="vi-VN"/>
+              </w:rPr>
+              <w:t>"Error</w:t>
+            </w:r>
+            <w:r>
+              <w:rPr>
+                <w:rFonts w:ascii="Consolas" w:hAnsi="Consolas" w:cs="Consolas"/>
+                <w:color w:val="2E75B6"/>
+                <w:sz w:val="19"/>
+                <w:szCs w:val="19"/>
+                <w:highlight w:val="white"/>
+              </w:rPr>
+              <w:t>s</w:t>
+            </w:r>
+            <w:r>
+              <w:rPr>
+                <w:rFonts w:ascii="Consolas" w:hAnsi="Consolas" w:cs="Consolas"/>
+                <w:color w:val="2E75B6"/>
+                <w:sz w:val="19"/>
+                <w:szCs w:val="19"/>
+                <w:highlight w:val="white"/>
+                <w:lang w:val="vi-VN"/>
+              </w:rPr>
+              <w:t>"</w:t>
+            </w:r>
+            <w:r>
+              <w:rPr>
+                <w:rFonts w:ascii="Consolas" w:hAnsi="Consolas" w:cs="Consolas"/>
+                <w:color w:val="000000"/>
+                <w:sz w:val="19"/>
+                <w:szCs w:val="19"/>
+                <w:highlight w:val="white"/>
+                <w:lang w:val="vi-VN"/>
+              </w:rPr>
+              <w:t xml:space="preserve">: </w:t>
+            </w:r>
+            <w:r>
+              <w:rPr>
+                <w:rFonts w:ascii="Consolas" w:hAnsi="Consolas" w:cs="Consolas"/>
+                <w:color w:val="000000"/>
+                <w:sz w:val="19"/>
+                <w:szCs w:val="19"/>
+                <w:highlight w:val="white"/>
+              </w:rPr>
+              <w:t>[</w:t>
+            </w:r>
+            <w:r>
+              <w:rPr>
+                <w:rFonts w:ascii="Consolas" w:hAnsi="Consolas" w:cs="Consolas"/>
+                <w:color w:val="A31515"/>
+                <w:sz w:val="19"/>
+                <w:szCs w:val="19"/>
+                <w:highlight w:val="white"/>
+                <w:lang w:val="vi-VN"/>
+              </w:rPr>
+              <w:t>""</w:t>
+            </w:r>
+            <w:r>
+              <w:rPr>
+                <w:rFonts w:ascii="Consolas" w:hAnsi="Consolas" w:cs="Consolas"/>
+                <w:color w:val="A31515"/>
+                <w:sz w:val="19"/>
+                <w:szCs w:val="19"/>
+                <w:highlight w:val="white"/>
+              </w:rPr>
+              <w:t>,</w:t>
+            </w:r>
+            <w:r>
+              <w:rPr>
+                <w:rFonts w:ascii="Consolas" w:hAnsi="Consolas" w:cs="Consolas"/>
+                <w:color w:val="A31515"/>
+                <w:sz w:val="19"/>
+                <w:szCs w:val="19"/>
+                <w:highlight w:val="white"/>
+                <w:lang w:val="vi-VN"/>
+              </w:rPr>
+              <w:t>""</w:t>
+            </w:r>
+            <w:r>
+              <w:rPr>
+                <w:rFonts w:ascii="Consolas" w:hAnsi="Consolas" w:cs="Consolas"/>
+                <w:color w:val="A31515"/>
+                <w:sz w:val="19"/>
+                <w:szCs w:val="19"/>
+                <w:highlight w:val="white"/>
+              </w:rPr>
+              <w:t>,</w:t>
+            </w:r>
+            <w:r>
+              <w:rPr>
+                <w:rFonts w:ascii="Consolas" w:hAnsi="Consolas" w:cs="Consolas"/>
+                <w:color w:val="A31515"/>
+                <w:sz w:val="19"/>
+                <w:szCs w:val="19"/>
+                <w:highlight w:val="white"/>
+                <w:lang w:val="vi-VN"/>
+              </w:rPr>
+              <w:t>""</w:t>
+            </w:r>
+            <w:r>
+              <w:rPr>
+                <w:rFonts w:ascii="Consolas" w:hAnsi="Consolas" w:cs="Consolas"/>
+                <w:color w:val="A31515"/>
+                <w:sz w:val="19"/>
+                <w:szCs w:val="19"/>
+                <w:highlight w:val="white"/>
+              </w:rPr>
+              <w:t>]</w:t>
+            </w:r>
+          </w:p>
+          <w:p>
+            <w:pPr>
+              <w:rPr>
+                <w:rStyle w:val="sbrace"/>
+                <w:rFonts w:ascii="Times New Roman" w:hAnsi="Times New Roman" w:cs="Times New Roman"/>
+                <w:color w:val="000000" w:themeColor="text1"/>
+                <w:sz w:val="20"/>
+                <w:szCs w:val="20"/>
+              </w:rPr>
+            </w:pPr>
+            <w:r>
+              <w:rPr>
+                <w:rFonts w:ascii="Consolas" w:hAnsi="Consolas" w:cs="Consolas"/>
+                <w:color w:val="000000"/>
+                <w:sz w:val="19"/>
+                <w:szCs w:val="19"/>
+                <w:highlight w:val="white"/>
+                <w:lang w:val="vi-VN"/>
+              </w:rPr>
+              <w:t>}</w:t>
+            </w:r>
+          </w:p>
+        </w:tc>
+      </w:tr>
+      <w:tr>
+        <w:tc>
+          <w:tcPr>
+            <w:tcW w:w="1701" w:type="dxa"/>
+            <w:shd w:val="clear" w:color="auto" w:fill="auto"/>
+            <w:vAlign w:val="center"/>
+          </w:tcPr>
+          <w:p>
+            <w:pPr>
+              <w:pStyle w:val="ListParagraph"/>
+              <w:ind w:left="0"/>
+              <w:jc w:val="center"/>
+              <w:rPr>
+                <w:rFonts w:ascii="Times New Roman" w:hAnsi="Times New Roman" w:cs="Times New Roman"/>
+                <w:b/>
+                <w:color w:val="FF0000"/>
+                <w:sz w:val="20"/>
+                <w:szCs w:val="20"/>
+              </w:rPr>
+            </w:pPr>
+            <w:r>
+              <w:rPr>
+                <w:rFonts w:ascii="Times New Roman" w:hAnsi="Times New Roman" w:cs="Times New Roman"/>
+                <w:b/>
+                <w:color w:val="FF0000"/>
+                <w:sz w:val="20"/>
+                <w:szCs w:val="20"/>
+              </w:rPr>
+              <w:t>401</w:t>
+            </w:r>
+          </w:p>
+          <w:p>
+            <w:pPr>
+              <w:pStyle w:val="ListParagraph"/>
+              <w:ind w:left="0"/>
+              <w:rPr>
+                <w:rFonts w:ascii="Times New Roman" w:hAnsi="Times New Roman" w:cs="Times New Roman"/>
+                <w:color w:val="000000" w:themeColor="text1"/>
+                <w:sz w:val="20"/>
+                <w:szCs w:val="20"/>
+              </w:rPr>
+            </w:pPr>
+            <w:r>
+              <w:rPr>
+                <w:rFonts w:ascii="Times New Roman" w:hAnsi="Times New Roman" w:cs="Times New Roman"/>
+                <w:color w:val="000000" w:themeColor="text1"/>
+                <w:sz w:val="20"/>
+                <w:szCs w:val="20"/>
+              </w:rPr>
+              <w:t>No email or password contained in request header. Front-end should redirect user to login page.</w:t>
+            </w:r>
+          </w:p>
+        </w:tc>
+        <w:tc>
+          <w:tcPr>
+            <w:tcW w:w="9214" w:type="dxa"/>
+            <w:shd w:val="clear" w:color="auto" w:fill="auto"/>
+            <w:vAlign w:val="center"/>
+          </w:tcPr>
+          <w:p>
+            <w:pPr>
+              <w:autoSpaceDE w:val="0"/>
+              <w:autoSpaceDN w:val="0"/>
+              <w:adjustRightInd w:val="0"/>
+              <w:rPr>
+                <w:rFonts w:ascii="Consolas" w:hAnsi="Consolas" w:cs="Consolas"/>
+                <w:color w:val="000000"/>
+                <w:sz w:val="19"/>
+                <w:szCs w:val="19"/>
+                <w:highlight w:val="white"/>
+                <w:lang w:val="vi-VN"/>
+              </w:rPr>
+            </w:pPr>
+            <w:r>
+              <w:rPr>
+                <w:rFonts w:ascii="Consolas" w:hAnsi="Consolas" w:cs="Consolas"/>
+                <w:color w:val="000000"/>
+                <w:sz w:val="19"/>
+                <w:szCs w:val="19"/>
+                <w:highlight w:val="white"/>
+                <w:lang w:val="vi-VN"/>
+              </w:rPr>
+              <w:t>{</w:t>
+            </w:r>
+          </w:p>
+          <w:p>
+            <w:pPr>
+              <w:autoSpaceDE w:val="0"/>
+              <w:autoSpaceDN w:val="0"/>
+              <w:adjustRightInd w:val="0"/>
+              <w:rPr>
+                <w:rFonts w:ascii="Consolas" w:hAnsi="Consolas" w:cs="Consolas"/>
+                <w:color w:val="000000"/>
+                <w:sz w:val="19"/>
+                <w:szCs w:val="19"/>
+                <w:highlight w:val="white"/>
+                <w:lang w:val="vi-VN"/>
+              </w:rPr>
+            </w:pPr>
+            <w:r>
+              <w:rPr>
+                <w:rFonts w:ascii="Consolas" w:hAnsi="Consolas" w:cs="Consolas"/>
+                <w:color w:val="000000"/>
+                <w:sz w:val="19"/>
+                <w:szCs w:val="19"/>
+                <w:highlight w:val="white"/>
+                <w:lang w:val="vi-VN"/>
+              </w:rPr>
+              <w:t xml:space="preserve">  </w:t>
+            </w:r>
+            <w:r>
+              <w:rPr>
+                <w:rFonts w:ascii="Consolas" w:hAnsi="Consolas" w:cs="Consolas"/>
+                <w:color w:val="2E75B6"/>
+                <w:sz w:val="19"/>
+                <w:szCs w:val="19"/>
+                <w:highlight w:val="white"/>
+                <w:lang w:val="vi-VN"/>
+              </w:rPr>
+              <w:t>"Error"</w:t>
+            </w:r>
+            <w:r>
+              <w:rPr>
+                <w:rFonts w:ascii="Consolas" w:hAnsi="Consolas" w:cs="Consolas"/>
+                <w:color w:val="000000"/>
+                <w:sz w:val="19"/>
+                <w:szCs w:val="19"/>
+                <w:highlight w:val="white"/>
+                <w:lang w:val="vi-VN"/>
+              </w:rPr>
+              <w:t xml:space="preserve">: </w:t>
+            </w:r>
+            <w:r>
+              <w:rPr>
+                <w:rFonts w:ascii="Consolas" w:hAnsi="Consolas" w:cs="Consolas"/>
+                <w:color w:val="A31515"/>
+                <w:sz w:val="19"/>
+                <w:szCs w:val="19"/>
+                <w:highlight w:val="white"/>
+                <w:lang w:val="vi-VN"/>
+              </w:rPr>
+              <w:t>"W012"</w:t>
+            </w:r>
+          </w:p>
+          <w:p>
+            <w:pPr>
+              <w:rPr>
+                <w:rStyle w:val="sbrace"/>
+                <w:rFonts w:ascii="Times New Roman" w:hAnsi="Times New Roman" w:cs="Times New Roman"/>
+                <w:color w:val="000000" w:themeColor="text1"/>
+                <w:sz w:val="20"/>
+                <w:szCs w:val="20"/>
+              </w:rPr>
+            </w:pPr>
+            <w:r>
+              <w:rPr>
+                <w:rFonts w:ascii="Consolas" w:hAnsi="Consolas" w:cs="Consolas"/>
+                <w:color w:val="000000"/>
+                <w:sz w:val="19"/>
+                <w:szCs w:val="19"/>
+                <w:highlight w:val="white"/>
+                <w:lang w:val="vi-VN"/>
+              </w:rPr>
+              <w:t>}</w:t>
+            </w:r>
+          </w:p>
+        </w:tc>
+      </w:tr>
+      <w:tr>
+        <w:tc>
+          <w:tcPr>
+            <w:tcW w:w="1701" w:type="dxa"/>
+            <w:shd w:val="clear" w:color="auto" w:fill="auto"/>
+            <w:vAlign w:val="center"/>
+          </w:tcPr>
+          <w:p>
+            <w:pPr>
+              <w:pStyle w:val="ListParagraph"/>
+              <w:ind w:left="0"/>
+              <w:jc w:val="center"/>
+              <w:rPr>
+                <w:rFonts w:ascii="Times New Roman" w:hAnsi="Times New Roman" w:cs="Times New Roman"/>
+                <w:b/>
+                <w:color w:val="FF0000"/>
+                <w:sz w:val="20"/>
+                <w:szCs w:val="20"/>
+              </w:rPr>
+            </w:pPr>
+            <w:r>
+              <w:rPr>
+                <w:rFonts w:ascii="Times New Roman" w:hAnsi="Times New Roman" w:cs="Times New Roman"/>
+                <w:b/>
+                <w:color w:val="FF0000"/>
+                <w:sz w:val="20"/>
+                <w:szCs w:val="20"/>
+              </w:rPr>
+              <w:t>404</w:t>
+            </w:r>
+          </w:p>
+          <w:p>
+            <w:pPr>
+              <w:pStyle w:val="ListParagraph"/>
+              <w:ind w:left="0"/>
+              <w:rPr>
+                <w:rFonts w:ascii="Times New Roman" w:hAnsi="Times New Roman" w:cs="Times New Roman"/>
+                <w:color w:val="000000" w:themeColor="text1"/>
+                <w:sz w:val="20"/>
+                <w:szCs w:val="20"/>
+              </w:rPr>
+            </w:pPr>
+            <w:r>
+              <w:rPr>
+                <w:rFonts w:ascii="Times New Roman" w:hAnsi="Times New Roman" w:cs="Times New Roman"/>
+                <w:color w:val="000000" w:themeColor="text1"/>
+                <w:sz w:val="20"/>
+                <w:szCs w:val="20"/>
+              </w:rPr>
+              <w:t>Account is not found as active in system.</w:t>
+            </w:r>
+          </w:p>
+        </w:tc>
+        <w:tc>
+          <w:tcPr>
+            <w:tcW w:w="9214" w:type="dxa"/>
+            <w:shd w:val="clear" w:color="auto" w:fill="auto"/>
+            <w:vAlign w:val="center"/>
+          </w:tcPr>
+          <w:p>
+            <w:pPr>
+              <w:autoSpaceDE w:val="0"/>
+              <w:autoSpaceDN w:val="0"/>
+              <w:adjustRightInd w:val="0"/>
+              <w:rPr>
+                <w:rFonts w:ascii="Consolas" w:hAnsi="Consolas" w:cs="Consolas"/>
+                <w:color w:val="000000"/>
+                <w:sz w:val="19"/>
+                <w:szCs w:val="19"/>
+                <w:highlight w:val="white"/>
+                <w:lang w:val="vi-VN"/>
+              </w:rPr>
+            </w:pPr>
+            <w:r>
+              <w:rPr>
+                <w:rFonts w:ascii="Consolas" w:hAnsi="Consolas" w:cs="Consolas"/>
+                <w:color w:val="000000"/>
+                <w:sz w:val="19"/>
+                <w:szCs w:val="19"/>
+                <w:highlight w:val="white"/>
+                <w:lang w:val="vi-VN"/>
+              </w:rPr>
+              <w:t>{</w:t>
+            </w:r>
+          </w:p>
+          <w:p>
+            <w:pPr>
+              <w:autoSpaceDE w:val="0"/>
+              <w:autoSpaceDN w:val="0"/>
+              <w:adjustRightInd w:val="0"/>
+              <w:rPr>
+                <w:rFonts w:ascii="Consolas" w:hAnsi="Consolas" w:cs="Consolas"/>
+                <w:color w:val="000000"/>
+                <w:sz w:val="19"/>
+                <w:szCs w:val="19"/>
+                <w:highlight w:val="white"/>
+                <w:lang w:val="vi-VN"/>
+              </w:rPr>
+            </w:pPr>
+            <w:r>
+              <w:rPr>
+                <w:rFonts w:ascii="Consolas" w:hAnsi="Consolas" w:cs="Consolas"/>
+                <w:color w:val="000000"/>
+                <w:sz w:val="19"/>
+                <w:szCs w:val="19"/>
+                <w:highlight w:val="white"/>
+                <w:lang w:val="vi-VN"/>
+              </w:rPr>
+              <w:t xml:space="preserve">  </w:t>
+            </w:r>
+            <w:r>
+              <w:rPr>
+                <w:rFonts w:ascii="Consolas" w:hAnsi="Consolas" w:cs="Consolas"/>
+                <w:color w:val="2E75B6"/>
+                <w:sz w:val="19"/>
+                <w:szCs w:val="19"/>
+                <w:highlight w:val="white"/>
+                <w:lang w:val="vi-VN"/>
+              </w:rPr>
+              <w:t>"Error"</w:t>
+            </w:r>
+            <w:r>
+              <w:rPr>
+                <w:rFonts w:ascii="Consolas" w:hAnsi="Consolas" w:cs="Consolas"/>
+                <w:color w:val="000000"/>
+                <w:sz w:val="19"/>
+                <w:szCs w:val="19"/>
+                <w:highlight w:val="white"/>
+                <w:lang w:val="vi-VN"/>
+              </w:rPr>
+              <w:t xml:space="preserve">: </w:t>
+            </w:r>
+            <w:r>
+              <w:rPr>
+                <w:rFonts w:ascii="Consolas" w:hAnsi="Consolas" w:cs="Consolas"/>
+                <w:color w:val="A31515"/>
+                <w:sz w:val="19"/>
+                <w:szCs w:val="19"/>
+                <w:highlight w:val="white"/>
+                <w:lang w:val="vi-VN"/>
+              </w:rPr>
+              <w:t>"W006"</w:t>
+            </w:r>
+          </w:p>
+          <w:p>
+            <w:pPr>
+              <w:rPr>
+                <w:rStyle w:val="sbrace"/>
+                <w:rFonts w:ascii="Times New Roman" w:hAnsi="Times New Roman" w:cs="Times New Roman"/>
+                <w:color w:val="000000" w:themeColor="text1"/>
+                <w:sz w:val="20"/>
+                <w:szCs w:val="20"/>
+              </w:rPr>
+            </w:pPr>
+            <w:r>
+              <w:rPr>
+                <w:rFonts w:ascii="Consolas" w:hAnsi="Consolas" w:cs="Consolas"/>
+                <w:color w:val="000000"/>
+                <w:sz w:val="19"/>
+                <w:szCs w:val="19"/>
+                <w:highlight w:val="white"/>
+                <w:lang w:val="vi-VN"/>
+              </w:rPr>
+              <w:t>}</w:t>
+            </w:r>
+          </w:p>
+        </w:tc>
+      </w:tr>
+    </w:tbl>
+    <w:p>
+      <w:pPr>
+        <w:rPr>
+          <w:rFonts w:ascii="Times New Roman" w:hAnsi="Times New Roman" w:cs="Times New Roman"/>
+          <w:color w:val="000000" w:themeColor="text1"/>
+          <w:sz w:val="20"/>
+          <w:szCs w:val="20"/>
+        </w:rPr>
+      </w:pPr>
+    </w:p>
+    <w:p>
+      <w:pPr>
+        <w:rPr>
+          <w:rFonts w:ascii="Times New Roman" w:hAnsi="Times New Roman" w:cs="Times New Roman"/>
+          <w:color w:val="000000" w:themeColor="text1"/>
+          <w:sz w:val="20"/>
+          <w:szCs w:val="20"/>
+        </w:rPr>
+      </w:pPr>
+    </w:p>
+    <w:p>
+      <w:pPr>
+        <w:rPr>
+          <w:rFonts w:ascii="Times New Roman" w:hAnsi="Times New Roman" w:cs="Times New Roman"/>
+          <w:color w:val="000000" w:themeColor="text1"/>
+          <w:sz w:val="20"/>
+          <w:szCs w:val="20"/>
+        </w:rPr>
+      </w:pPr>
+    </w:p>
+    <w:p>
+      <w:pPr>
+        <w:rPr>
+          <w:rFonts w:ascii="Times New Roman" w:hAnsi="Times New Roman" w:cs="Times New Roman"/>
+          <w:color w:val="000000" w:themeColor="text1"/>
+          <w:sz w:val="20"/>
+          <w:szCs w:val="20"/>
+        </w:rPr>
+      </w:pPr>
+    </w:p>
+    <w:p>
+      <w:pPr>
+        <w:rPr>
+          <w:rFonts w:ascii="Times New Roman" w:hAnsi="Times New Roman" w:cs="Times New Roman"/>
+          <w:color w:val="000000" w:themeColor="text1"/>
+          <w:sz w:val="20"/>
+          <w:szCs w:val="20"/>
+        </w:rPr>
+      </w:pPr>
+    </w:p>
+    <w:p>
+      <w:pPr>
+        <w:rPr>
+          <w:rFonts w:ascii="Times New Roman" w:hAnsi="Times New Roman" w:cs="Times New Roman"/>
+          <w:color w:val="000000" w:themeColor="text1"/>
+          <w:sz w:val="20"/>
+          <w:szCs w:val="20"/>
+        </w:rPr>
+      </w:pPr>
+    </w:p>
+    <w:p>
+      <w:pPr>
+        <w:rPr>
+          <w:rFonts w:ascii="Times New Roman" w:hAnsi="Times New Roman" w:cs="Times New Roman"/>
+          <w:color w:val="000000" w:themeColor="text1"/>
+          <w:sz w:val="20"/>
+          <w:szCs w:val="20"/>
+        </w:rPr>
+      </w:pPr>
+    </w:p>
+    <w:p>
+      <w:pPr>
+        <w:rPr>
+          <w:rFonts w:ascii="Times New Roman" w:hAnsi="Times New Roman" w:cs="Times New Roman"/>
+          <w:color w:val="000000" w:themeColor="text1"/>
+          <w:sz w:val="20"/>
+          <w:szCs w:val="20"/>
+        </w:rPr>
+      </w:pPr>
+    </w:p>
+    <w:p>
+      <w:pPr>
+        <w:rPr>
+          <w:rFonts w:ascii="Times New Roman" w:hAnsi="Times New Roman" w:cs="Times New Roman"/>
+          <w:color w:val="000000" w:themeColor="text1"/>
+          <w:sz w:val="20"/>
+          <w:szCs w:val="20"/>
+        </w:rPr>
+      </w:pPr>
+    </w:p>
+    <w:p>
+      <w:pPr>
+        <w:rPr>
+          <w:rFonts w:ascii="Times New Roman" w:hAnsi="Times New Roman" w:cs="Times New Roman"/>
+          <w:color w:val="000000" w:themeColor="text1"/>
+          <w:sz w:val="20"/>
+          <w:szCs w:val="20"/>
+        </w:rPr>
+      </w:pPr>
+    </w:p>
+    <w:p>
+      <w:pPr>
+        <w:rPr>
+          <w:rFonts w:ascii="Times New Roman" w:hAnsi="Times New Roman" w:cs="Times New Roman"/>
+          <w:color w:val="000000" w:themeColor="text1"/>
+          <w:sz w:val="20"/>
+          <w:szCs w:val="20"/>
+        </w:rPr>
+      </w:pPr>
+    </w:p>
+    <w:p>
+      <w:pPr>
+        <w:rPr>
+          <w:rFonts w:ascii="Times New Roman" w:hAnsi="Times New Roman" w:cs="Times New Roman"/>
+          <w:color w:val="000000" w:themeColor="text1"/>
+          <w:sz w:val="20"/>
+          <w:szCs w:val="20"/>
+        </w:rPr>
+      </w:pPr>
+    </w:p>
+    <w:p>
+      <w:pPr>
+        <w:rPr>
+          <w:rFonts w:ascii="Times New Roman" w:hAnsi="Times New Roman" w:cs="Times New Roman"/>
+          <w:color w:val="000000" w:themeColor="text1"/>
+          <w:sz w:val="20"/>
+          <w:szCs w:val="20"/>
+        </w:rPr>
+      </w:pPr>
+    </w:p>
+    <w:p>
+      <w:pPr>
+        <w:rPr>
+          <w:rFonts w:ascii="Times New Roman" w:hAnsi="Times New Roman" w:cs="Times New Roman"/>
+          <w:color w:val="000000" w:themeColor="text1"/>
+          <w:sz w:val="20"/>
+          <w:szCs w:val="20"/>
+        </w:rPr>
+      </w:pPr>
+    </w:p>
+    <w:p>
+      <w:pPr>
+        <w:rPr>
+          <w:rFonts w:ascii="Times New Roman" w:hAnsi="Times New Roman" w:cs="Times New Roman"/>
+          <w:color w:val="000000" w:themeColor="text1"/>
+          <w:sz w:val="20"/>
+          <w:szCs w:val="20"/>
+        </w:rPr>
+      </w:pPr>
+    </w:p>
+    <w:p>
+      <w:pPr>
+        <w:rPr>
+          <w:rFonts w:ascii="Times New Roman" w:hAnsi="Times New Roman" w:cs="Times New Roman"/>
+          <w:color w:val="000000" w:themeColor="text1"/>
+          <w:sz w:val="20"/>
+          <w:szCs w:val="20"/>
+        </w:rPr>
+      </w:pPr>
+    </w:p>
+    <w:p>
+      <w:pPr>
+        <w:rPr>
+          <w:rFonts w:ascii="Times New Roman" w:hAnsi="Times New Roman" w:cs="Times New Roman"/>
+          <w:color w:val="000000" w:themeColor="text1"/>
+          <w:sz w:val="20"/>
+          <w:szCs w:val="20"/>
+        </w:rPr>
+      </w:pPr>
+    </w:p>
+    <w:p>
+      <w:pPr>
+        <w:rPr>
+          <w:rFonts w:ascii="Times New Roman" w:hAnsi="Times New Roman" w:cs="Times New Roman"/>
+          <w:color w:val="000000" w:themeColor="text1"/>
+          <w:sz w:val="20"/>
+          <w:szCs w:val="20"/>
+        </w:rPr>
+      </w:pPr>
+    </w:p>
+    <w:p>
+      <w:pPr>
+        <w:rPr>
+          <w:rFonts w:ascii="Times New Roman" w:hAnsi="Times New Roman" w:cs="Times New Roman"/>
+          <w:color w:val="000000" w:themeColor="text1"/>
+          <w:sz w:val="20"/>
+          <w:szCs w:val="20"/>
+        </w:rPr>
+      </w:pPr>
+    </w:p>
+    <w:p>
+      <w:pPr>
+        <w:rPr>
+          <w:rFonts w:ascii="Times New Roman" w:hAnsi="Times New Roman" w:cs="Times New Roman"/>
+          <w:color w:val="000000" w:themeColor="text1"/>
+          <w:sz w:val="20"/>
+          <w:szCs w:val="20"/>
+        </w:rPr>
+      </w:pPr>
+    </w:p>
+    <w:p>
+      <w:pPr>
+        <w:rPr>
+          <w:rFonts w:ascii="Times New Roman" w:hAnsi="Times New Roman" w:cs="Times New Roman"/>
+          <w:color w:val="000000" w:themeColor="text1"/>
+          <w:sz w:val="20"/>
+          <w:szCs w:val="20"/>
+        </w:rPr>
+      </w:pPr>
+    </w:p>
+    <w:p>
+      <w:pPr>
+        <w:rPr>
+          <w:rFonts w:ascii="Times New Roman" w:hAnsi="Times New Roman" w:cs="Times New Roman"/>
+          <w:color w:val="000000" w:themeColor="text1"/>
+          <w:sz w:val="20"/>
+          <w:szCs w:val="20"/>
+        </w:rPr>
+      </w:pPr>
+    </w:p>
+    <w:p>
+      <w:pPr>
+        <w:rPr>
+          <w:rFonts w:ascii="Times New Roman" w:hAnsi="Times New Roman" w:cs="Times New Roman"/>
+          <w:color w:val="000000" w:themeColor="text1"/>
+          <w:sz w:val="20"/>
+          <w:szCs w:val="20"/>
+        </w:rPr>
+      </w:pPr>
+    </w:p>
+    <w:p>
+      <w:pPr>
+        <w:rPr>
+          <w:rFonts w:ascii="Times New Roman" w:hAnsi="Times New Roman" w:cs="Times New Roman"/>
+          <w:color w:val="000000" w:themeColor="text1"/>
+          <w:sz w:val="20"/>
+          <w:szCs w:val="20"/>
+        </w:rPr>
+      </w:pPr>
+    </w:p>
+    <w:p>
+      <w:pPr>
+        <w:pStyle w:val="ListParagraph"/>
+        <w:numPr>
+          <w:ilvl w:val="0"/>
+          <w:numId w:val="44"/>
+        </w:numPr>
+        <w:outlineLvl w:val="1"/>
+        <w:rPr>
+          <w:rFonts w:ascii="Times New Roman" w:hAnsi="Times New Roman" w:cs="Times New Roman"/>
+          <w:b/>
+          <w:color w:val="000000" w:themeColor="text1"/>
+          <w:sz w:val="28"/>
+          <w:szCs w:val="28"/>
+        </w:rPr>
+      </w:pPr>
+      <w:r>
+        <w:rPr>
+          <w:rFonts w:ascii="Times New Roman" w:hAnsi="Times New Roman" w:cs="Times New Roman"/>
+          <w:b/>
+          <w:color w:val="000000" w:themeColor="text1"/>
+          <w:sz w:val="28"/>
+          <w:szCs w:val="28"/>
+        </w:rPr>
+        <w:lastRenderedPageBreak/>
+        <w:t>Submit new password</w:t>
+      </w:r>
+      <w:r>
+        <w:rPr>
+          <w:rFonts w:ascii="Times New Roman" w:hAnsi="Times New Roman" w:cs="Times New Roman"/>
+          <w:b/>
+          <w:color w:val="000000" w:themeColor="text1"/>
+          <w:sz w:val="28"/>
+          <w:szCs w:val="28"/>
+        </w:rPr>
+        <w:t xml:space="preserve"> (Forgot password)</w:t>
+      </w:r>
+    </w:p>
+    <w:p>
+      <w:pPr>
+        <w:pStyle w:val="ListParagraph"/>
+        <w:numPr>
+          <w:ilvl w:val="1"/>
+          <w:numId w:val="44"/>
+        </w:numPr>
+        <w:outlineLvl w:val="2"/>
+        <w:rPr>
+          <w:rFonts w:ascii="Times New Roman" w:hAnsi="Times New Roman" w:cs="Times New Roman"/>
+          <w:color w:val="000000" w:themeColor="text1"/>
+          <w:sz w:val="28"/>
+          <w:szCs w:val="28"/>
+        </w:rPr>
+      </w:pPr>
+      <w:r>
+        <w:rPr>
+          <w:rFonts w:ascii="Times New Roman" w:hAnsi="Times New Roman" w:cs="Times New Roman"/>
+          <w:color w:val="000000" w:themeColor="text1"/>
+          <w:sz w:val="20"/>
+          <w:szCs w:val="20"/>
+        </w:rPr>
+        <w:t>Request</w:t>
+      </w:r>
+    </w:p>
+    <w:tbl>
+      <w:tblPr>
+        <w:tblW w:w="10915" w:type="dxa"/>
+        <w:tblInd w:w="-572" w:type="dxa"/>
+        <w:tblBorders>
+          <w:top w:val="single" w:sz="4" w:space="0" w:color="auto"/>
+          <w:left w:val="single" w:sz="4" w:space="0" w:color="auto"/>
+          <w:bottom w:val="single" w:sz="4" w:space="0" w:color="auto"/>
+          <w:right w:val="single" w:sz="4" w:space="0" w:color="auto"/>
+          <w:insideH w:val="single" w:sz="4" w:space="0" w:color="auto"/>
+          <w:insideV w:val="single" w:sz="4" w:space="0" w:color="auto"/>
+        </w:tblBorders>
+        <w:tblLook w:val="04A0" w:firstRow="1" w:lastRow="0" w:firstColumn="1" w:lastColumn="0" w:noHBand="0" w:noVBand="1"/>
+      </w:tblPr>
+      <w:tblGrid>
+        <w:gridCol w:w="1701"/>
+        <w:gridCol w:w="1256"/>
+        <w:gridCol w:w="1116"/>
+        <w:gridCol w:w="6842"/>
+      </w:tblGrid>
+      <w:tr>
+        <w:tc>
+          <w:tcPr>
+            <w:tcW w:w="1701" w:type="dxa"/>
+            <w:shd w:val="clear" w:color="auto" w:fill="9CC2E5"/>
+          </w:tcPr>
+          <w:p>
+            <w:pPr>
+              <w:jc w:val="center"/>
+              <w:rPr>
+                <w:rFonts w:ascii="Times New Roman" w:hAnsi="Times New Roman" w:cs="Times New Roman"/>
+                <w:b/>
+                <w:color w:val="000000" w:themeColor="text1"/>
+                <w:sz w:val="20"/>
+                <w:szCs w:val="20"/>
+              </w:rPr>
+            </w:pPr>
+            <w:r>
+              <w:rPr>
+                <w:rFonts w:ascii="Times New Roman" w:hAnsi="Times New Roman" w:cs="Times New Roman"/>
+                <w:b/>
+                <w:color w:val="000000" w:themeColor="text1"/>
+                <w:sz w:val="20"/>
+                <w:szCs w:val="20"/>
+              </w:rPr>
+              <w:t>Method</w:t>
+            </w:r>
+          </w:p>
+        </w:tc>
+        <w:tc>
+          <w:tcPr>
+            <w:tcW w:w="9214" w:type="dxa"/>
+            <w:gridSpan w:val="3"/>
+            <w:shd w:val="clear" w:color="auto" w:fill="9CC2E5"/>
+          </w:tcPr>
+          <w:p>
+            <w:pPr>
+              <w:pStyle w:val="ListParagraph"/>
+              <w:ind w:left="0"/>
+              <w:jc w:val="center"/>
+              <w:rPr>
+                <w:rFonts w:ascii="Times New Roman" w:hAnsi="Times New Roman" w:cs="Times New Roman"/>
+                <w:b/>
+                <w:color w:val="000000" w:themeColor="text1"/>
+                <w:sz w:val="20"/>
+                <w:szCs w:val="20"/>
+              </w:rPr>
+            </w:pPr>
+            <w:r>
+              <w:rPr>
+                <w:rFonts w:ascii="Times New Roman" w:hAnsi="Times New Roman" w:cs="Times New Roman"/>
+                <w:b/>
+                <w:color w:val="000000" w:themeColor="text1"/>
+                <w:sz w:val="20"/>
+                <w:szCs w:val="20"/>
+              </w:rPr>
+              <w:t>Url</w:t>
+            </w:r>
+          </w:p>
+        </w:tc>
+      </w:tr>
+      <w:tr>
+        <w:tc>
+          <w:tcPr>
+            <w:tcW w:w="1701" w:type="dxa"/>
+            <w:shd w:val="clear" w:color="auto" w:fill="auto"/>
+          </w:tcPr>
+          <w:p>
+            <w:pPr>
+              <w:pStyle w:val="ListParagraph"/>
+              <w:ind w:left="0"/>
+              <w:jc w:val="center"/>
+              <w:rPr>
+                <w:rFonts w:ascii="Times New Roman" w:hAnsi="Times New Roman" w:cs="Times New Roman"/>
+                <w:b/>
+                <w:color w:val="000000" w:themeColor="text1"/>
+                <w:sz w:val="20"/>
+                <w:szCs w:val="20"/>
+              </w:rPr>
+            </w:pPr>
+            <w:r>
+              <w:rPr>
+                <w:rFonts w:ascii="Times New Roman" w:hAnsi="Times New Roman" w:cs="Times New Roman"/>
+                <w:b/>
+                <w:color w:val="000000" w:themeColor="text1"/>
+                <w:sz w:val="20"/>
+                <w:szCs w:val="20"/>
+              </w:rPr>
+              <w:t>POST</w:t>
+            </w:r>
+          </w:p>
+        </w:tc>
+        <w:tc>
+          <w:tcPr>
+            <w:tcW w:w="9214" w:type="dxa"/>
+            <w:gridSpan w:val="3"/>
+            <w:shd w:val="clear" w:color="auto" w:fill="auto"/>
+          </w:tcPr>
+          <w:p>
+            <w:pPr>
+              <w:pStyle w:val="ListParagraph"/>
+              <w:ind w:left="0"/>
+              <w:rPr>
+                <w:rFonts w:ascii="Times New Roman" w:hAnsi="Times New Roman" w:cs="Times New Roman"/>
+                <w:color w:val="000000" w:themeColor="text1"/>
+                <w:sz w:val="20"/>
+                <w:szCs w:val="20"/>
+              </w:rPr>
+            </w:pPr>
+            <w:r>
+              <w:rPr>
+                <w:rFonts w:ascii="Consolas" w:hAnsi="Consolas" w:cs="Consolas"/>
+                <w:color w:val="A31515"/>
+                <w:sz w:val="19"/>
+                <w:szCs w:val="19"/>
+                <w:highlight w:val="white"/>
+              </w:rPr>
+              <w:t>api/account/forgot</w:t>
+            </w:r>
+          </w:p>
+        </w:tc>
+      </w:tr>
+      <w:tr>
+        <w:tc>
+          <w:tcPr>
+            <w:tcW w:w="1701" w:type="dxa"/>
+            <w:shd w:val="clear" w:color="auto" w:fill="9CC2E5"/>
+          </w:tcPr>
+          <w:p>
+            <w:pPr>
+              <w:pStyle w:val="ListParagraph"/>
+              <w:ind w:left="0"/>
+              <w:jc w:val="center"/>
+              <w:rPr>
+                <w:rFonts w:ascii="Times New Roman" w:hAnsi="Times New Roman" w:cs="Times New Roman"/>
+                <w:color w:val="000000" w:themeColor="text1"/>
+                <w:sz w:val="20"/>
+                <w:szCs w:val="20"/>
+              </w:rPr>
+            </w:pPr>
+            <w:r>
+              <w:rPr>
+                <w:rFonts w:ascii="Times New Roman" w:hAnsi="Times New Roman" w:cs="Times New Roman"/>
+                <w:color w:val="000000" w:themeColor="text1"/>
+                <w:sz w:val="20"/>
+                <w:szCs w:val="20"/>
+              </w:rPr>
+              <w:t>Type</w:t>
+            </w:r>
+          </w:p>
+        </w:tc>
+        <w:tc>
+          <w:tcPr>
+            <w:tcW w:w="1256" w:type="dxa"/>
+            <w:shd w:val="clear" w:color="auto" w:fill="9CC2E5"/>
+          </w:tcPr>
+          <w:p>
+            <w:pPr>
+              <w:pStyle w:val="ListParagraph"/>
+              <w:ind w:left="0"/>
+              <w:jc w:val="center"/>
+              <w:rPr>
+                <w:rFonts w:ascii="Times New Roman" w:hAnsi="Times New Roman" w:cs="Times New Roman"/>
+                <w:color w:val="000000" w:themeColor="text1"/>
+                <w:sz w:val="20"/>
+                <w:szCs w:val="20"/>
+              </w:rPr>
+            </w:pPr>
+            <w:r>
+              <w:rPr>
+                <w:rFonts w:ascii="Times New Roman" w:hAnsi="Times New Roman" w:cs="Times New Roman"/>
+                <w:color w:val="000000" w:themeColor="text1"/>
+                <w:sz w:val="20"/>
+                <w:szCs w:val="20"/>
+              </w:rPr>
+              <w:t>Params</w:t>
+            </w:r>
+          </w:p>
+        </w:tc>
+        <w:tc>
+          <w:tcPr>
+            <w:tcW w:w="1116" w:type="dxa"/>
+            <w:shd w:val="clear" w:color="auto" w:fill="9CC2E5"/>
+          </w:tcPr>
+          <w:p>
+            <w:pPr>
+              <w:pStyle w:val="ListParagraph"/>
+              <w:ind w:left="0"/>
+              <w:jc w:val="center"/>
+              <w:rPr>
+                <w:rFonts w:ascii="Times New Roman" w:hAnsi="Times New Roman" w:cs="Times New Roman"/>
+                <w:color w:val="000000" w:themeColor="text1"/>
+                <w:sz w:val="20"/>
+                <w:szCs w:val="20"/>
+              </w:rPr>
+            </w:pPr>
+            <w:r>
+              <w:rPr>
+                <w:rFonts w:ascii="Times New Roman" w:hAnsi="Times New Roman" w:cs="Times New Roman"/>
+                <w:color w:val="000000" w:themeColor="text1"/>
+                <w:sz w:val="20"/>
+                <w:szCs w:val="20"/>
+              </w:rPr>
+              <w:t>Values</w:t>
+            </w:r>
+          </w:p>
+        </w:tc>
+        <w:tc>
+          <w:tcPr>
+            <w:tcW w:w="6842" w:type="dxa"/>
+            <w:shd w:val="clear" w:color="auto" w:fill="9CC2E5"/>
+          </w:tcPr>
+          <w:p>
+            <w:pPr>
+              <w:pStyle w:val="ListParagraph"/>
+              <w:ind w:left="0"/>
+              <w:jc w:val="center"/>
+              <w:rPr>
+                <w:rFonts w:ascii="Times New Roman" w:hAnsi="Times New Roman" w:cs="Times New Roman"/>
+                <w:color w:val="000000" w:themeColor="text1"/>
+                <w:sz w:val="20"/>
+                <w:szCs w:val="20"/>
+              </w:rPr>
+            </w:pPr>
+            <w:r>
+              <w:rPr>
+                <w:rFonts w:ascii="Times New Roman" w:hAnsi="Times New Roman" w:cs="Times New Roman"/>
+                <w:color w:val="000000" w:themeColor="text1"/>
+                <w:sz w:val="20"/>
+                <w:szCs w:val="20"/>
+              </w:rPr>
+              <w:t>Description</w:t>
+            </w:r>
+          </w:p>
+        </w:tc>
+      </w:tr>
+      <w:tr>
+        <w:tc>
+          <w:tcPr>
+            <w:tcW w:w="1701" w:type="dxa"/>
+            <w:shd w:val="clear" w:color="auto" w:fill="auto"/>
+          </w:tcPr>
+          <w:p>
+            <w:pPr>
+              <w:pStyle w:val="ListParagraph"/>
+              <w:ind w:left="0"/>
+              <w:jc w:val="center"/>
+              <w:rPr>
+                <w:rFonts w:ascii="Times New Roman" w:hAnsi="Times New Roman" w:cs="Times New Roman"/>
+                <w:color w:val="000000" w:themeColor="text1"/>
+                <w:sz w:val="20"/>
+                <w:szCs w:val="20"/>
+              </w:rPr>
+            </w:pPr>
+            <w:r>
+              <w:rPr>
+                <w:rFonts w:ascii="Times New Roman" w:hAnsi="Times New Roman" w:cs="Times New Roman"/>
+                <w:color w:val="000000" w:themeColor="text1"/>
+                <w:sz w:val="20"/>
+                <w:szCs w:val="20"/>
+              </w:rPr>
+              <w:t>HEADER</w:t>
+            </w:r>
+          </w:p>
+        </w:tc>
+        <w:tc>
+          <w:tcPr>
+            <w:tcW w:w="1256" w:type="dxa"/>
+            <w:shd w:val="clear" w:color="auto" w:fill="auto"/>
+          </w:tcPr>
+          <w:p>
+            <w:pPr>
+              <w:pStyle w:val="ListParagraph"/>
+              <w:ind w:left="0"/>
+              <w:rPr>
+                <w:rFonts w:ascii="Times New Roman" w:hAnsi="Times New Roman" w:cs="Times New Roman"/>
+                <w:b/>
+                <w:color w:val="000000" w:themeColor="text1"/>
+                <w:sz w:val="20"/>
+                <w:szCs w:val="20"/>
+              </w:rPr>
+            </w:pPr>
+            <w:r>
+              <w:rPr>
+                <w:rFonts w:ascii="Times New Roman" w:hAnsi="Times New Roman" w:cs="Times New Roman"/>
+                <w:b/>
+                <w:color w:val="000000" w:themeColor="text1"/>
+                <w:sz w:val="20"/>
+                <w:szCs w:val="20"/>
+              </w:rPr>
+              <w:t>Accept-Language</w:t>
+            </w:r>
+          </w:p>
+        </w:tc>
+        <w:tc>
+          <w:tcPr>
+            <w:tcW w:w="1116" w:type="dxa"/>
+            <w:shd w:val="clear" w:color="auto" w:fill="auto"/>
+          </w:tcPr>
+          <w:p>
+            <w:pPr>
+              <w:pStyle w:val="ListParagraph"/>
+              <w:ind w:left="0"/>
+              <w:jc w:val="center"/>
+              <w:rPr>
+                <w:rFonts w:ascii="Times New Roman" w:hAnsi="Times New Roman" w:cs="Times New Roman"/>
+                <w:color w:val="000000" w:themeColor="text1"/>
+                <w:sz w:val="20"/>
+                <w:szCs w:val="20"/>
+              </w:rPr>
+            </w:pPr>
+            <w:r>
+              <w:rPr>
+                <w:rFonts w:ascii="Times New Roman" w:hAnsi="Times New Roman" w:cs="Times New Roman"/>
+                <w:color w:val="000000" w:themeColor="text1"/>
+                <w:sz w:val="20"/>
+                <w:szCs w:val="20"/>
+              </w:rPr>
+              <w:t>string</w:t>
+            </w:r>
+          </w:p>
+        </w:tc>
+        <w:tc>
+          <w:tcPr>
+            <w:tcW w:w="6842" w:type="dxa"/>
+            <w:shd w:val="clear" w:color="auto" w:fill="auto"/>
+          </w:tcPr>
+          <w:p>
+            <w:pPr>
+              <w:pStyle w:val="ListParagraph"/>
+              <w:ind w:left="0"/>
+              <w:rPr>
+                <w:rFonts w:ascii="Times New Roman" w:hAnsi="Times New Roman" w:cs="Times New Roman"/>
+                <w:color w:val="000000" w:themeColor="text1"/>
+                <w:sz w:val="20"/>
+                <w:szCs w:val="20"/>
+              </w:rPr>
+            </w:pPr>
+            <w:r>
+              <w:rPr>
+                <w:rFonts w:ascii="Times New Roman" w:hAnsi="Times New Roman" w:cs="Times New Roman"/>
+                <w:color w:val="000000" w:themeColor="text1"/>
+                <w:sz w:val="20"/>
+                <w:szCs w:val="20"/>
+              </w:rPr>
+              <w:t>Language which messages responded from server will be formatted.</w:t>
+            </w:r>
+          </w:p>
+          <w:p>
+            <w:pPr>
+              <w:pStyle w:val="ListParagraph"/>
+              <w:numPr>
+                <w:ilvl w:val="0"/>
+                <w:numId w:val="45"/>
+              </w:numPr>
+              <w:rPr>
+                <w:rFonts w:ascii="Times New Roman" w:hAnsi="Times New Roman" w:cs="Times New Roman"/>
+                <w:color w:val="000000" w:themeColor="text1"/>
+                <w:sz w:val="20"/>
+                <w:szCs w:val="20"/>
+              </w:rPr>
+            </w:pPr>
+            <w:r>
+              <w:rPr>
+                <w:rFonts w:ascii="Times New Roman" w:hAnsi="Times New Roman" w:cs="Times New Roman"/>
+                <w:color w:val="000000" w:themeColor="text1"/>
+                <w:sz w:val="20"/>
+                <w:szCs w:val="20"/>
+              </w:rPr>
+              <w:t>Default : en-US</w:t>
+            </w:r>
+          </w:p>
+        </w:tc>
+      </w:tr>
+      <w:tr>
+        <w:tc>
+          <w:tcPr>
+            <w:tcW w:w="1701" w:type="dxa"/>
+            <w:shd w:val="clear" w:color="auto" w:fill="auto"/>
+            <w:vAlign w:val="center"/>
+          </w:tcPr>
+          <w:p>
+            <w:pPr>
+              <w:pStyle w:val="ListParagraph"/>
+              <w:ind w:left="0"/>
+              <w:jc w:val="center"/>
+              <w:rPr>
+                <w:rFonts w:ascii="Times New Roman" w:hAnsi="Times New Roman" w:cs="Times New Roman"/>
+                <w:color w:val="000000" w:themeColor="text1"/>
+                <w:sz w:val="20"/>
+                <w:szCs w:val="20"/>
+              </w:rPr>
+            </w:pPr>
+            <w:r>
+              <w:rPr>
+                <w:rFonts w:ascii="Times New Roman" w:hAnsi="Times New Roman" w:cs="Times New Roman"/>
+                <w:color w:val="000000" w:themeColor="text1"/>
+                <w:sz w:val="20"/>
+                <w:szCs w:val="20"/>
+              </w:rPr>
+              <w:t>BODY</w:t>
+            </w:r>
+          </w:p>
+        </w:tc>
+        <w:tc>
+          <w:tcPr>
+            <w:tcW w:w="1256" w:type="dxa"/>
+            <w:shd w:val="clear" w:color="auto" w:fill="auto"/>
+            <w:vAlign w:val="center"/>
+          </w:tcPr>
+          <w:p>
+            <w:pPr>
+              <w:pStyle w:val="ListParagraph"/>
+              <w:ind w:left="0"/>
+              <w:rPr>
+                <w:rFonts w:ascii="Times New Roman" w:hAnsi="Times New Roman" w:cs="Times New Roman"/>
+                <w:b/>
+                <w:color w:val="000000" w:themeColor="text1"/>
+                <w:sz w:val="20"/>
+                <w:szCs w:val="20"/>
+              </w:rPr>
+            </w:pPr>
+            <w:r>
+              <w:rPr>
+                <w:rFonts w:ascii="Times New Roman" w:hAnsi="Times New Roman" w:cs="Times New Roman"/>
+                <w:b/>
+                <w:color w:val="000000" w:themeColor="text1"/>
+                <w:sz w:val="20"/>
+                <w:szCs w:val="20"/>
+              </w:rPr>
+              <w:t>Token</w:t>
+            </w:r>
+          </w:p>
+        </w:tc>
+        <w:tc>
+          <w:tcPr>
+            <w:tcW w:w="1116" w:type="dxa"/>
+            <w:shd w:val="clear" w:color="auto" w:fill="auto"/>
+            <w:vAlign w:val="center"/>
+          </w:tcPr>
+          <w:p>
+            <w:pPr>
+              <w:pStyle w:val="ListParagraph"/>
+              <w:ind w:left="0"/>
+              <w:jc w:val="center"/>
+              <w:rPr>
+                <w:rFonts w:ascii="Times New Roman" w:hAnsi="Times New Roman" w:cs="Times New Roman"/>
+                <w:color w:val="000000" w:themeColor="text1"/>
+                <w:sz w:val="20"/>
+                <w:szCs w:val="20"/>
+              </w:rPr>
+            </w:pPr>
+            <w:r>
+              <w:rPr>
+                <w:rFonts w:ascii="Times New Roman" w:hAnsi="Times New Roman" w:cs="Times New Roman"/>
+                <w:color w:val="000000" w:themeColor="text1"/>
+                <w:sz w:val="20"/>
+                <w:szCs w:val="20"/>
+              </w:rPr>
+              <w:t>string</w:t>
+            </w:r>
+          </w:p>
+        </w:tc>
+        <w:tc>
+          <w:tcPr>
+            <w:tcW w:w="6842" w:type="dxa"/>
+            <w:shd w:val="clear" w:color="auto" w:fill="auto"/>
+          </w:tcPr>
+          <w:p>
+            <w:pPr>
+              <w:rPr>
+                <w:rFonts w:ascii="Times New Roman" w:hAnsi="Times New Roman" w:cs="Times New Roman"/>
+                <w:color w:val="000000" w:themeColor="text1"/>
+                <w:sz w:val="20"/>
+                <w:szCs w:val="20"/>
+              </w:rPr>
+            </w:pPr>
+            <w:r>
+              <w:rPr>
+                <w:rFonts w:ascii="Times New Roman" w:hAnsi="Times New Roman" w:cs="Times New Roman"/>
+                <w:color w:val="000000" w:themeColor="text1"/>
+                <w:sz w:val="20"/>
+                <w:szCs w:val="20"/>
+              </w:rPr>
+              <w:t>Token which is used for password reset</w:t>
+            </w:r>
+            <w:r>
+              <w:rPr>
+                <w:rFonts w:ascii="Times New Roman" w:hAnsi="Times New Roman" w:cs="Times New Roman"/>
+                <w:color w:val="000000" w:themeColor="text1"/>
+                <w:sz w:val="20"/>
+                <w:szCs w:val="20"/>
+              </w:rPr>
+              <w:t>.</w:t>
+            </w:r>
+          </w:p>
+          <w:p>
+            <w:pPr>
+              <w:pStyle w:val="ListParagraph"/>
+              <w:numPr>
+                <w:ilvl w:val="0"/>
+                <w:numId w:val="45"/>
+              </w:numPr>
+              <w:rPr>
+                <w:rFonts w:ascii="Times New Roman" w:hAnsi="Times New Roman" w:cs="Times New Roman"/>
+                <w:color w:val="000000" w:themeColor="text1"/>
+                <w:sz w:val="20"/>
+                <w:szCs w:val="20"/>
+              </w:rPr>
+            </w:pPr>
+            <w:r>
+              <w:rPr>
+                <w:rFonts w:ascii="Times New Roman" w:hAnsi="Times New Roman" w:cs="Times New Roman"/>
+                <w:b/>
+                <w:color w:val="000000" w:themeColor="text1"/>
+                <w:sz w:val="20"/>
+                <w:szCs w:val="20"/>
+              </w:rPr>
+              <w:t>Required.</w:t>
+            </w:r>
+          </w:p>
+          <w:p>
+            <w:pPr>
+              <w:pStyle w:val="ListParagraph"/>
+              <w:numPr>
+                <w:ilvl w:val="0"/>
+                <w:numId w:val="45"/>
+              </w:numPr>
+              <w:rPr>
+                <w:rFonts w:ascii="Times New Roman" w:hAnsi="Times New Roman" w:cs="Times New Roman"/>
+                <w:color w:val="000000" w:themeColor="text1"/>
+                <w:sz w:val="20"/>
+                <w:szCs w:val="20"/>
+              </w:rPr>
+            </w:pPr>
+            <w:r>
+              <w:rPr>
+                <w:rFonts w:ascii="Times New Roman" w:hAnsi="Times New Roman" w:cs="Times New Roman"/>
+                <w:b/>
+                <w:color w:val="000000" w:themeColor="text1"/>
+                <w:sz w:val="20"/>
+                <w:szCs w:val="20"/>
+              </w:rPr>
+              <w:t>Max length: 10</w:t>
+            </w:r>
+          </w:p>
+        </w:tc>
+      </w:tr>
+      <w:tr>
+        <w:tc>
+          <w:tcPr>
+            <w:tcW w:w="1701" w:type="dxa"/>
+            <w:shd w:val="clear" w:color="auto" w:fill="auto"/>
+            <w:vAlign w:val="center"/>
+          </w:tcPr>
+          <w:p>
+            <w:pPr>
+              <w:pStyle w:val="ListParagraph"/>
+              <w:ind w:left="0"/>
+              <w:jc w:val="center"/>
+              <w:rPr>
+                <w:rFonts w:ascii="Times New Roman" w:hAnsi="Times New Roman" w:cs="Times New Roman"/>
+                <w:color w:val="000000" w:themeColor="text1"/>
+                <w:sz w:val="20"/>
+                <w:szCs w:val="20"/>
+              </w:rPr>
+            </w:pPr>
+            <w:r>
+              <w:rPr>
+                <w:rFonts w:ascii="Times New Roman" w:hAnsi="Times New Roman" w:cs="Times New Roman"/>
+                <w:color w:val="000000" w:themeColor="text1"/>
+                <w:sz w:val="20"/>
+                <w:szCs w:val="20"/>
+              </w:rPr>
+              <w:t>BODY</w:t>
+            </w:r>
+          </w:p>
+        </w:tc>
+        <w:tc>
+          <w:tcPr>
+            <w:tcW w:w="1256" w:type="dxa"/>
+            <w:shd w:val="clear" w:color="auto" w:fill="auto"/>
+            <w:vAlign w:val="center"/>
+          </w:tcPr>
+          <w:p>
+            <w:pPr>
+              <w:pStyle w:val="ListParagraph"/>
+              <w:ind w:left="0"/>
+              <w:rPr>
+                <w:rFonts w:ascii="Times New Roman" w:hAnsi="Times New Roman" w:cs="Times New Roman"/>
+                <w:b/>
+                <w:color w:val="000000" w:themeColor="text1"/>
+                <w:sz w:val="20"/>
+                <w:szCs w:val="20"/>
+              </w:rPr>
+            </w:pPr>
+            <w:r>
+              <w:rPr>
+                <w:rFonts w:ascii="Times New Roman" w:hAnsi="Times New Roman" w:cs="Times New Roman"/>
+                <w:b/>
+                <w:color w:val="000000" w:themeColor="text1"/>
+                <w:sz w:val="20"/>
+                <w:szCs w:val="20"/>
+              </w:rPr>
+              <w:t>Password</w:t>
+            </w:r>
+          </w:p>
+        </w:tc>
+        <w:tc>
+          <w:tcPr>
+            <w:tcW w:w="1116" w:type="dxa"/>
+            <w:shd w:val="clear" w:color="auto" w:fill="auto"/>
+            <w:vAlign w:val="center"/>
+          </w:tcPr>
+          <w:p>
+            <w:pPr>
+              <w:pStyle w:val="ListParagraph"/>
+              <w:ind w:left="0"/>
+              <w:jc w:val="center"/>
+              <w:rPr>
+                <w:rFonts w:ascii="Times New Roman" w:hAnsi="Times New Roman" w:cs="Times New Roman"/>
+                <w:color w:val="000000" w:themeColor="text1"/>
+                <w:sz w:val="20"/>
+                <w:szCs w:val="20"/>
+              </w:rPr>
+            </w:pPr>
+            <w:r>
+              <w:rPr>
+                <w:rFonts w:ascii="Times New Roman" w:hAnsi="Times New Roman" w:cs="Times New Roman"/>
+                <w:color w:val="000000" w:themeColor="text1"/>
+                <w:sz w:val="20"/>
+                <w:szCs w:val="20"/>
+              </w:rPr>
+              <w:t>string</w:t>
+            </w:r>
+          </w:p>
+        </w:tc>
+        <w:tc>
+          <w:tcPr>
+            <w:tcW w:w="6842" w:type="dxa"/>
+            <w:shd w:val="clear" w:color="auto" w:fill="auto"/>
+          </w:tcPr>
+          <w:p>
+            <w:pPr>
+              <w:rPr>
+                <w:rFonts w:ascii="Times New Roman" w:hAnsi="Times New Roman" w:cs="Times New Roman"/>
+                <w:color w:val="000000" w:themeColor="text1"/>
+                <w:sz w:val="20"/>
+                <w:szCs w:val="20"/>
+              </w:rPr>
+            </w:pPr>
+            <w:r>
+              <w:rPr>
+                <w:rFonts w:ascii="Times New Roman" w:hAnsi="Times New Roman" w:cs="Times New Roman"/>
+                <w:color w:val="000000" w:themeColor="text1"/>
+                <w:sz w:val="20"/>
+                <w:szCs w:val="20"/>
+              </w:rPr>
+              <w:t>New password of account</w:t>
+            </w:r>
+          </w:p>
+          <w:p>
+            <w:pPr>
+              <w:pStyle w:val="ListParagraph"/>
+              <w:numPr>
+                <w:ilvl w:val="0"/>
+                <w:numId w:val="45"/>
+              </w:numPr>
+              <w:rPr>
+                <w:rFonts w:ascii="Times New Roman" w:hAnsi="Times New Roman" w:cs="Times New Roman"/>
+                <w:color w:val="000000" w:themeColor="text1"/>
+                <w:sz w:val="20"/>
+                <w:szCs w:val="20"/>
+              </w:rPr>
+            </w:pPr>
+            <w:r>
+              <w:rPr>
+                <w:rFonts w:ascii="Times New Roman" w:hAnsi="Times New Roman" w:cs="Times New Roman"/>
+                <w:b/>
+                <w:color w:val="000000" w:themeColor="text1"/>
+                <w:sz w:val="20"/>
+                <w:szCs w:val="20"/>
+              </w:rPr>
+              <w:t>Required.</w:t>
+            </w:r>
+          </w:p>
+          <w:p>
+            <w:pPr>
+              <w:pStyle w:val="ListParagraph"/>
+              <w:numPr>
+                <w:ilvl w:val="0"/>
+                <w:numId w:val="45"/>
+              </w:numPr>
+              <w:rPr>
+                <w:rFonts w:ascii="Times New Roman" w:hAnsi="Times New Roman" w:cs="Times New Roman"/>
+                <w:color w:val="000000" w:themeColor="text1"/>
+                <w:sz w:val="20"/>
+                <w:szCs w:val="20"/>
+              </w:rPr>
+            </w:pPr>
+            <w:r>
+              <w:rPr>
+                <w:rFonts w:ascii="Times New Roman" w:hAnsi="Times New Roman" w:cs="Times New Roman"/>
+                <w:b/>
+                <w:color w:val="000000" w:themeColor="text1"/>
+                <w:sz w:val="20"/>
+                <w:szCs w:val="20"/>
+              </w:rPr>
+              <w:t xml:space="preserve">Only alphanumeric </w:t>
+            </w:r>
+          </w:p>
+          <w:p>
+            <w:pPr>
+              <w:pStyle w:val="ListParagraph"/>
+              <w:numPr>
+                <w:ilvl w:val="0"/>
+                <w:numId w:val="45"/>
+              </w:numPr>
+              <w:rPr>
+                <w:rFonts w:ascii="Times New Roman" w:hAnsi="Times New Roman" w:cs="Times New Roman"/>
+                <w:color w:val="000000" w:themeColor="text1"/>
+                <w:sz w:val="20"/>
+                <w:szCs w:val="20"/>
+              </w:rPr>
+            </w:pPr>
+            <w:r>
+              <w:rPr>
+                <w:rFonts w:ascii="Times New Roman" w:hAnsi="Times New Roman" w:cs="Times New Roman"/>
+                <w:b/>
+                <w:color w:val="000000" w:themeColor="text1"/>
+                <w:sz w:val="20"/>
+                <w:szCs w:val="20"/>
+              </w:rPr>
+              <w:t>Min length: 8</w:t>
+            </w:r>
+          </w:p>
+          <w:p>
+            <w:pPr>
+              <w:pStyle w:val="ListParagraph"/>
+              <w:numPr>
+                <w:ilvl w:val="0"/>
+                <w:numId w:val="45"/>
+              </w:numPr>
+              <w:rPr>
+                <w:rFonts w:ascii="Times New Roman" w:hAnsi="Times New Roman" w:cs="Times New Roman"/>
+                <w:color w:val="000000" w:themeColor="text1"/>
+                <w:sz w:val="20"/>
+                <w:szCs w:val="20"/>
+              </w:rPr>
+            </w:pPr>
+            <w:r>
+              <w:rPr>
+                <w:rFonts w:ascii="Times New Roman" w:hAnsi="Times New Roman" w:cs="Times New Roman"/>
+                <w:b/>
+                <w:color w:val="000000" w:themeColor="text1"/>
+                <w:sz w:val="20"/>
+                <w:szCs w:val="20"/>
+              </w:rPr>
+              <w:t>Max length : 16</w:t>
+            </w:r>
+          </w:p>
+        </w:tc>
+      </w:tr>
+      <w:tr>
+        <w:tc>
+          <w:tcPr>
+            <w:tcW w:w="10915" w:type="dxa"/>
+            <w:gridSpan w:val="4"/>
+            <w:shd w:val="clear" w:color="auto" w:fill="auto"/>
+            <w:vAlign w:val="center"/>
+          </w:tcPr>
+          <w:p>
+            <w:pPr>
+              <w:rPr>
+                <w:rFonts w:ascii="Times New Roman" w:hAnsi="Times New Roman" w:cs="Times New Roman"/>
+                <w:color w:val="000000" w:themeColor="text1"/>
+                <w:sz w:val="20"/>
+                <w:szCs w:val="20"/>
+              </w:rPr>
+            </w:pPr>
+          </w:p>
+        </w:tc>
+      </w:tr>
+      <w:tr>
+        <w:tc>
+          <w:tcPr>
+            <w:tcW w:w="1701" w:type="dxa"/>
+            <w:shd w:val="clear" w:color="auto" w:fill="auto"/>
+            <w:vAlign w:val="center"/>
+          </w:tcPr>
+          <w:p>
+            <w:pPr>
+              <w:pStyle w:val="ListParagraph"/>
+              <w:ind w:left="0"/>
+              <w:jc w:val="center"/>
+              <w:rPr>
+                <w:rFonts w:ascii="Times New Roman" w:hAnsi="Times New Roman" w:cs="Times New Roman"/>
+                <w:color w:val="000000" w:themeColor="text1"/>
+                <w:sz w:val="20"/>
+                <w:szCs w:val="20"/>
+              </w:rPr>
+            </w:pPr>
+            <w:r>
+              <w:rPr>
+                <w:rFonts w:ascii="Times New Roman" w:hAnsi="Times New Roman" w:cs="Times New Roman"/>
+                <w:color w:val="000000" w:themeColor="text1"/>
+                <w:sz w:val="20"/>
+                <w:szCs w:val="20"/>
+              </w:rPr>
+              <w:t>Use case</w:t>
+            </w:r>
+          </w:p>
+        </w:tc>
+        <w:tc>
+          <w:tcPr>
+            <w:tcW w:w="9214" w:type="dxa"/>
+            <w:gridSpan w:val="3"/>
+            <w:shd w:val="clear" w:color="auto" w:fill="auto"/>
+            <w:vAlign w:val="center"/>
+          </w:tcPr>
+          <w:p>
+            <w:pPr>
+              <w:pStyle w:val="ListParagraph"/>
+              <w:numPr>
+                <w:ilvl w:val="0"/>
+                <w:numId w:val="45"/>
+              </w:numPr>
+              <w:rPr>
+                <w:rFonts w:ascii="Times New Roman" w:hAnsi="Times New Roman" w:cs="Times New Roman"/>
+                <w:color w:val="000000" w:themeColor="text1"/>
+                <w:sz w:val="20"/>
+                <w:szCs w:val="20"/>
+              </w:rPr>
+            </w:pPr>
+            <w:r>
+              <w:rPr>
+                <w:rFonts w:ascii="Times New Roman" w:hAnsi="Times New Roman" w:cs="Times New Roman"/>
+                <w:color w:val="000000" w:themeColor="text1"/>
+                <w:sz w:val="20"/>
+                <w:szCs w:val="20"/>
+              </w:rPr>
+              <w:t>Doctor or patient requests system to send an email contains url and forgot password code to reset password</w:t>
+            </w:r>
+          </w:p>
+          <w:p>
+            <w:pPr>
+              <w:pStyle w:val="ListParagraph"/>
+              <w:numPr>
+                <w:ilvl w:val="0"/>
+                <w:numId w:val="45"/>
+              </w:numPr>
+              <w:rPr>
+                <w:rFonts w:ascii="Times New Roman" w:hAnsi="Times New Roman" w:cs="Times New Roman"/>
+                <w:color w:val="000000" w:themeColor="text1"/>
+                <w:sz w:val="20"/>
+                <w:szCs w:val="20"/>
+              </w:rPr>
+            </w:pPr>
+            <w:r>
+              <w:rPr>
+                <w:rFonts w:ascii="Times New Roman" w:hAnsi="Times New Roman" w:cs="Times New Roman"/>
+                <w:color w:val="000000" w:themeColor="text1"/>
+                <w:sz w:val="20"/>
+                <w:szCs w:val="20"/>
+              </w:rPr>
+              <w:t>Flow : Open url sent to email -&gt; Fill code and password -&gt; Submit -&gt; Password is changed.</w:t>
+            </w:r>
+          </w:p>
+        </w:tc>
+      </w:tr>
+    </w:tbl>
+    <w:p>
+      <w:pPr>
+        <w:pStyle w:val="ListParagraph"/>
+        <w:numPr>
+          <w:ilvl w:val="1"/>
+          <w:numId w:val="44"/>
+        </w:numPr>
+        <w:outlineLvl w:val="2"/>
+        <w:rPr>
+          <w:rFonts w:ascii="Times New Roman" w:hAnsi="Times New Roman" w:cs="Times New Roman"/>
+          <w:color w:val="000000" w:themeColor="text1"/>
+          <w:sz w:val="28"/>
+          <w:szCs w:val="28"/>
+        </w:rPr>
+      </w:pPr>
+      <w:r>
+        <w:rPr>
+          <w:rFonts w:ascii="Times New Roman" w:hAnsi="Times New Roman" w:cs="Times New Roman"/>
+          <w:color w:val="000000" w:themeColor="text1"/>
+          <w:sz w:val="20"/>
+          <w:szCs w:val="20"/>
+        </w:rPr>
+        <w:t>Response</w:t>
+      </w:r>
+    </w:p>
+    <w:tbl>
+      <w:tblPr>
+        <w:tblW w:w="10915" w:type="dxa"/>
+        <w:tblInd w:w="-572" w:type="dxa"/>
+        <w:tblBorders>
+          <w:top w:val="single" w:sz="4" w:space="0" w:color="auto"/>
+          <w:left w:val="single" w:sz="4" w:space="0" w:color="auto"/>
+          <w:bottom w:val="single" w:sz="4" w:space="0" w:color="auto"/>
+          <w:right w:val="single" w:sz="4" w:space="0" w:color="auto"/>
+          <w:insideH w:val="single" w:sz="4" w:space="0" w:color="auto"/>
+          <w:insideV w:val="single" w:sz="4" w:space="0" w:color="auto"/>
+        </w:tblBorders>
+        <w:tblLook w:val="04A0" w:firstRow="1" w:lastRow="0" w:firstColumn="1" w:lastColumn="0" w:noHBand="0" w:noVBand="1"/>
+      </w:tblPr>
+      <w:tblGrid>
+        <w:gridCol w:w="1701"/>
+        <w:gridCol w:w="9214"/>
+      </w:tblGrid>
+      <w:tr>
+        <w:tc>
+          <w:tcPr>
+            <w:tcW w:w="1701" w:type="dxa"/>
+            <w:shd w:val="clear" w:color="auto" w:fill="9CC2E5"/>
+          </w:tcPr>
+          <w:p>
+            <w:pPr>
+              <w:pStyle w:val="ListParagraph"/>
+              <w:ind w:left="0"/>
+              <w:rPr>
+                <w:rFonts w:ascii="Times New Roman" w:hAnsi="Times New Roman" w:cs="Times New Roman"/>
+                <w:color w:val="000000" w:themeColor="text1"/>
+                <w:sz w:val="20"/>
+                <w:szCs w:val="20"/>
+              </w:rPr>
+            </w:pPr>
+            <w:r>
+              <w:rPr>
+                <w:rFonts w:ascii="Times New Roman" w:hAnsi="Times New Roman" w:cs="Times New Roman"/>
+                <w:color w:val="000000" w:themeColor="text1"/>
+                <w:sz w:val="20"/>
+                <w:szCs w:val="20"/>
+              </w:rPr>
+              <w:t>Status</w:t>
+            </w:r>
+          </w:p>
+        </w:tc>
+        <w:tc>
+          <w:tcPr>
+            <w:tcW w:w="9214" w:type="dxa"/>
+            <w:shd w:val="clear" w:color="auto" w:fill="9CC2E5"/>
+          </w:tcPr>
+          <w:p>
+            <w:pPr>
+              <w:pStyle w:val="ListParagraph"/>
+              <w:ind w:left="0"/>
+              <w:rPr>
+                <w:rFonts w:ascii="Times New Roman" w:hAnsi="Times New Roman" w:cs="Times New Roman"/>
+                <w:color w:val="000000" w:themeColor="text1"/>
+                <w:sz w:val="20"/>
+                <w:szCs w:val="20"/>
+              </w:rPr>
+            </w:pPr>
+            <w:r>
+              <w:rPr>
+                <w:rFonts w:ascii="Times New Roman" w:hAnsi="Times New Roman" w:cs="Times New Roman"/>
+                <w:color w:val="000000" w:themeColor="text1"/>
+                <w:sz w:val="20"/>
+                <w:szCs w:val="20"/>
+              </w:rPr>
+              <w:t>Content</w:t>
+            </w:r>
+          </w:p>
+        </w:tc>
+      </w:tr>
+      <w:tr>
+        <w:tc>
+          <w:tcPr>
+            <w:tcW w:w="1701" w:type="dxa"/>
+            <w:shd w:val="clear" w:color="auto" w:fill="auto"/>
+            <w:vAlign w:val="center"/>
+          </w:tcPr>
+          <w:p>
+            <w:pPr>
+              <w:pStyle w:val="ListParagraph"/>
+              <w:ind w:left="0"/>
+              <w:jc w:val="center"/>
+              <w:rPr>
+                <w:rFonts w:ascii="Times New Roman" w:hAnsi="Times New Roman" w:cs="Times New Roman"/>
+                <w:b/>
+                <w:color w:val="000000" w:themeColor="text1"/>
+                <w:sz w:val="20"/>
+                <w:szCs w:val="20"/>
+              </w:rPr>
+            </w:pPr>
+            <w:r>
+              <w:rPr>
+                <w:rFonts w:ascii="Times New Roman" w:hAnsi="Times New Roman" w:cs="Times New Roman"/>
+                <w:b/>
+                <w:color w:val="00B050"/>
+                <w:sz w:val="20"/>
+                <w:szCs w:val="20"/>
+              </w:rPr>
+              <w:t>200</w:t>
+            </w:r>
+          </w:p>
+        </w:tc>
+        <w:tc>
+          <w:tcPr>
+            <w:tcW w:w="9214" w:type="dxa"/>
+            <w:shd w:val="clear" w:color="auto" w:fill="auto"/>
+            <w:vAlign w:val="center"/>
+          </w:tcPr>
+          <w:p>
+            <w:pPr>
+              <w:autoSpaceDE w:val="0"/>
+              <w:autoSpaceDN w:val="0"/>
+              <w:adjustRightInd w:val="0"/>
+              <w:rPr>
+                <w:rFonts w:ascii="Times New Roman" w:hAnsi="Times New Roman" w:cs="Times New Roman"/>
+                <w:color w:val="000000" w:themeColor="text1"/>
+                <w:sz w:val="20"/>
+                <w:szCs w:val="20"/>
+              </w:rPr>
+            </w:pPr>
+          </w:p>
+        </w:tc>
+      </w:tr>
+      <w:tr>
+        <w:tc>
+          <w:tcPr>
+            <w:tcW w:w="1701" w:type="dxa"/>
+            <w:shd w:val="clear" w:color="auto" w:fill="auto"/>
+            <w:vAlign w:val="center"/>
+          </w:tcPr>
+          <w:p>
+            <w:pPr>
+              <w:pStyle w:val="ListParagraph"/>
+              <w:ind w:left="0"/>
+              <w:jc w:val="center"/>
+              <w:rPr>
+                <w:rFonts w:ascii="Times New Roman" w:hAnsi="Times New Roman" w:cs="Times New Roman"/>
+                <w:b/>
+                <w:color w:val="FF0000"/>
+                <w:sz w:val="20"/>
+                <w:szCs w:val="20"/>
+              </w:rPr>
+            </w:pPr>
+            <w:r>
+              <w:rPr>
+                <w:rFonts w:ascii="Times New Roman" w:hAnsi="Times New Roman" w:cs="Times New Roman"/>
+                <w:b/>
+                <w:color w:val="FF0000"/>
+                <w:sz w:val="20"/>
+                <w:szCs w:val="20"/>
+              </w:rPr>
+              <w:t>400</w:t>
+            </w:r>
+          </w:p>
+          <w:p>
+            <w:pPr>
+              <w:pStyle w:val="ListParagraph"/>
+              <w:ind w:left="0"/>
+              <w:rPr>
+                <w:rFonts w:ascii="Times New Roman" w:hAnsi="Times New Roman" w:cs="Times New Roman"/>
+                <w:color w:val="000000" w:themeColor="text1"/>
+                <w:sz w:val="20"/>
+                <w:szCs w:val="20"/>
+              </w:rPr>
+            </w:pPr>
+            <w:r>
+              <w:rPr>
+                <w:rFonts w:ascii="Times New Roman" w:hAnsi="Times New Roman" w:cs="Times New Roman"/>
+                <w:color w:val="000000" w:themeColor="text1"/>
+                <w:sz w:val="20"/>
+                <w:szCs w:val="20"/>
+              </w:rPr>
+              <w:t>Request parameters are invalid.</w:t>
+            </w:r>
+          </w:p>
+        </w:tc>
+        <w:tc>
+          <w:tcPr>
+            <w:tcW w:w="9214" w:type="dxa"/>
+            <w:shd w:val="clear" w:color="auto" w:fill="auto"/>
+            <w:vAlign w:val="center"/>
+          </w:tcPr>
+          <w:p>
+            <w:pPr>
+              <w:autoSpaceDE w:val="0"/>
+              <w:autoSpaceDN w:val="0"/>
+              <w:adjustRightInd w:val="0"/>
+              <w:rPr>
+                <w:rFonts w:ascii="Consolas" w:hAnsi="Consolas" w:cs="Consolas"/>
+                <w:color w:val="000000"/>
+                <w:sz w:val="19"/>
+                <w:szCs w:val="19"/>
+                <w:highlight w:val="white"/>
+                <w:lang w:val="vi-VN"/>
+              </w:rPr>
+            </w:pPr>
+            <w:r>
+              <w:rPr>
+                <w:rFonts w:ascii="Consolas" w:hAnsi="Consolas" w:cs="Consolas"/>
+                <w:color w:val="000000"/>
+                <w:sz w:val="19"/>
+                <w:szCs w:val="19"/>
+                <w:highlight w:val="white"/>
+                <w:lang w:val="vi-VN"/>
+              </w:rPr>
+              <w:t>{</w:t>
+            </w:r>
+          </w:p>
+          <w:p>
+            <w:pPr>
+              <w:autoSpaceDE w:val="0"/>
+              <w:autoSpaceDN w:val="0"/>
+              <w:adjustRightInd w:val="0"/>
+              <w:rPr>
+                <w:rFonts w:ascii="Consolas" w:hAnsi="Consolas" w:cs="Consolas"/>
+                <w:color w:val="000000"/>
+                <w:sz w:val="19"/>
+                <w:szCs w:val="19"/>
+                <w:highlight w:val="white"/>
+              </w:rPr>
+            </w:pPr>
+            <w:r>
+              <w:rPr>
+                <w:rFonts w:ascii="Consolas" w:hAnsi="Consolas" w:cs="Consolas"/>
+                <w:color w:val="000000"/>
+                <w:sz w:val="19"/>
+                <w:szCs w:val="19"/>
+                <w:highlight w:val="white"/>
+                <w:lang w:val="vi-VN"/>
+              </w:rPr>
+              <w:t xml:space="preserve">  </w:t>
+            </w:r>
+            <w:r>
+              <w:rPr>
+                <w:rFonts w:ascii="Consolas" w:hAnsi="Consolas" w:cs="Consolas"/>
+                <w:color w:val="2E75B6"/>
+                <w:sz w:val="19"/>
+                <w:szCs w:val="19"/>
+                <w:highlight w:val="white"/>
+                <w:lang w:val="vi-VN"/>
+              </w:rPr>
+              <w:t>"Error</w:t>
+            </w:r>
+            <w:r>
+              <w:rPr>
+                <w:rFonts w:ascii="Consolas" w:hAnsi="Consolas" w:cs="Consolas"/>
+                <w:color w:val="2E75B6"/>
+                <w:sz w:val="19"/>
+                <w:szCs w:val="19"/>
+                <w:highlight w:val="white"/>
+              </w:rPr>
+              <w:t>s</w:t>
+            </w:r>
+            <w:r>
+              <w:rPr>
+                <w:rFonts w:ascii="Consolas" w:hAnsi="Consolas" w:cs="Consolas"/>
+                <w:color w:val="2E75B6"/>
+                <w:sz w:val="19"/>
+                <w:szCs w:val="19"/>
+                <w:highlight w:val="white"/>
+                <w:lang w:val="vi-VN"/>
+              </w:rPr>
+              <w:t>"</w:t>
+            </w:r>
+            <w:r>
+              <w:rPr>
+                <w:rFonts w:ascii="Consolas" w:hAnsi="Consolas" w:cs="Consolas"/>
+                <w:color w:val="000000"/>
+                <w:sz w:val="19"/>
+                <w:szCs w:val="19"/>
+                <w:highlight w:val="white"/>
+                <w:lang w:val="vi-VN"/>
+              </w:rPr>
+              <w:t xml:space="preserve">: </w:t>
+            </w:r>
+            <w:r>
+              <w:rPr>
+                <w:rFonts w:ascii="Consolas" w:hAnsi="Consolas" w:cs="Consolas"/>
+                <w:color w:val="000000"/>
+                <w:sz w:val="19"/>
+                <w:szCs w:val="19"/>
+                <w:highlight w:val="white"/>
+              </w:rPr>
+              <w:t>[</w:t>
+            </w:r>
+            <w:r>
+              <w:rPr>
+                <w:rFonts w:ascii="Consolas" w:hAnsi="Consolas" w:cs="Consolas"/>
+                <w:color w:val="A31515"/>
+                <w:sz w:val="19"/>
+                <w:szCs w:val="19"/>
+                <w:highlight w:val="white"/>
+                <w:lang w:val="vi-VN"/>
+              </w:rPr>
+              <w:t>""</w:t>
+            </w:r>
+            <w:r>
+              <w:rPr>
+                <w:rFonts w:ascii="Consolas" w:hAnsi="Consolas" w:cs="Consolas"/>
+                <w:color w:val="A31515"/>
+                <w:sz w:val="19"/>
+                <w:szCs w:val="19"/>
+                <w:highlight w:val="white"/>
+              </w:rPr>
+              <w:t>,</w:t>
+            </w:r>
+            <w:r>
+              <w:rPr>
+                <w:rFonts w:ascii="Consolas" w:hAnsi="Consolas" w:cs="Consolas"/>
+                <w:color w:val="A31515"/>
+                <w:sz w:val="19"/>
+                <w:szCs w:val="19"/>
+                <w:highlight w:val="white"/>
+                <w:lang w:val="vi-VN"/>
+              </w:rPr>
+              <w:t>""</w:t>
+            </w:r>
+            <w:r>
+              <w:rPr>
+                <w:rFonts w:ascii="Consolas" w:hAnsi="Consolas" w:cs="Consolas"/>
+                <w:color w:val="A31515"/>
+                <w:sz w:val="19"/>
+                <w:szCs w:val="19"/>
+                <w:highlight w:val="white"/>
+              </w:rPr>
+              <w:t>,</w:t>
+            </w:r>
+            <w:r>
+              <w:rPr>
+                <w:rFonts w:ascii="Consolas" w:hAnsi="Consolas" w:cs="Consolas"/>
+                <w:color w:val="A31515"/>
+                <w:sz w:val="19"/>
+                <w:szCs w:val="19"/>
+                <w:highlight w:val="white"/>
+                <w:lang w:val="vi-VN"/>
+              </w:rPr>
+              <w:t>""</w:t>
+            </w:r>
+            <w:r>
+              <w:rPr>
+                <w:rFonts w:ascii="Consolas" w:hAnsi="Consolas" w:cs="Consolas"/>
+                <w:color w:val="A31515"/>
+                <w:sz w:val="19"/>
+                <w:szCs w:val="19"/>
+                <w:highlight w:val="white"/>
+              </w:rPr>
+              <w:t>]</w:t>
+            </w:r>
+          </w:p>
+          <w:p>
+            <w:pPr>
+              <w:rPr>
+                <w:rStyle w:val="sbrace"/>
+                <w:rFonts w:ascii="Times New Roman" w:hAnsi="Times New Roman" w:cs="Times New Roman"/>
+                <w:color w:val="000000" w:themeColor="text1"/>
+                <w:sz w:val="20"/>
+                <w:szCs w:val="20"/>
+              </w:rPr>
+            </w:pPr>
+            <w:r>
+              <w:rPr>
+                <w:rFonts w:ascii="Consolas" w:hAnsi="Consolas" w:cs="Consolas"/>
+                <w:color w:val="000000"/>
+                <w:sz w:val="19"/>
+                <w:szCs w:val="19"/>
+                <w:highlight w:val="white"/>
+                <w:lang w:val="vi-VN"/>
+              </w:rPr>
+              <w:t>}</w:t>
+            </w:r>
+          </w:p>
+        </w:tc>
+      </w:tr>
+      <w:tr>
+        <w:tc>
+          <w:tcPr>
+            <w:tcW w:w="1701" w:type="dxa"/>
+            <w:shd w:val="clear" w:color="auto" w:fill="auto"/>
+            <w:vAlign w:val="center"/>
+          </w:tcPr>
+          <w:p>
+            <w:pPr>
+              <w:pStyle w:val="ListParagraph"/>
+              <w:ind w:left="0"/>
+              <w:jc w:val="center"/>
+              <w:rPr>
+                <w:rFonts w:ascii="Times New Roman" w:hAnsi="Times New Roman" w:cs="Times New Roman"/>
+                <w:b/>
+                <w:color w:val="FF0000"/>
+                <w:sz w:val="20"/>
+                <w:szCs w:val="20"/>
+              </w:rPr>
+            </w:pPr>
+            <w:r>
+              <w:rPr>
+                <w:rFonts w:ascii="Times New Roman" w:hAnsi="Times New Roman" w:cs="Times New Roman"/>
+                <w:b/>
+                <w:color w:val="FF0000"/>
+                <w:sz w:val="20"/>
+                <w:szCs w:val="20"/>
+              </w:rPr>
+              <w:t>401</w:t>
+            </w:r>
+          </w:p>
+          <w:p>
+            <w:pPr>
+              <w:pStyle w:val="ListParagraph"/>
+              <w:ind w:left="0"/>
+              <w:rPr>
+                <w:rFonts w:ascii="Times New Roman" w:hAnsi="Times New Roman" w:cs="Times New Roman"/>
+                <w:color w:val="000000" w:themeColor="text1"/>
+                <w:sz w:val="20"/>
+                <w:szCs w:val="20"/>
+              </w:rPr>
+            </w:pPr>
+            <w:r>
+              <w:rPr>
+                <w:rFonts w:ascii="Times New Roman" w:hAnsi="Times New Roman" w:cs="Times New Roman"/>
+                <w:color w:val="000000" w:themeColor="text1"/>
+                <w:sz w:val="20"/>
+                <w:szCs w:val="20"/>
+              </w:rPr>
+              <w:t>No email or password contained in request header. Front-end should redirect user to login page.</w:t>
+            </w:r>
+          </w:p>
+        </w:tc>
+        <w:tc>
+          <w:tcPr>
+            <w:tcW w:w="9214" w:type="dxa"/>
+            <w:shd w:val="clear" w:color="auto" w:fill="auto"/>
+            <w:vAlign w:val="center"/>
+          </w:tcPr>
+          <w:p>
+            <w:pPr>
+              <w:autoSpaceDE w:val="0"/>
+              <w:autoSpaceDN w:val="0"/>
+              <w:adjustRightInd w:val="0"/>
+              <w:rPr>
+                <w:rFonts w:ascii="Consolas" w:hAnsi="Consolas" w:cs="Consolas"/>
+                <w:color w:val="000000"/>
+                <w:sz w:val="19"/>
+                <w:szCs w:val="19"/>
+                <w:highlight w:val="white"/>
+                <w:lang w:val="vi-VN"/>
+              </w:rPr>
+            </w:pPr>
+            <w:r>
+              <w:rPr>
+                <w:rFonts w:ascii="Consolas" w:hAnsi="Consolas" w:cs="Consolas"/>
+                <w:color w:val="000000"/>
+                <w:sz w:val="19"/>
+                <w:szCs w:val="19"/>
+                <w:highlight w:val="white"/>
+                <w:lang w:val="vi-VN"/>
+              </w:rPr>
+              <w:t>{</w:t>
+            </w:r>
+          </w:p>
+          <w:p>
+            <w:pPr>
+              <w:autoSpaceDE w:val="0"/>
+              <w:autoSpaceDN w:val="0"/>
+              <w:adjustRightInd w:val="0"/>
+              <w:rPr>
+                <w:rFonts w:ascii="Consolas" w:hAnsi="Consolas" w:cs="Consolas"/>
+                <w:color w:val="000000"/>
+                <w:sz w:val="19"/>
+                <w:szCs w:val="19"/>
+                <w:highlight w:val="white"/>
+                <w:lang w:val="vi-VN"/>
+              </w:rPr>
+            </w:pPr>
+            <w:r>
+              <w:rPr>
+                <w:rFonts w:ascii="Consolas" w:hAnsi="Consolas" w:cs="Consolas"/>
+                <w:color w:val="000000"/>
+                <w:sz w:val="19"/>
+                <w:szCs w:val="19"/>
+                <w:highlight w:val="white"/>
+                <w:lang w:val="vi-VN"/>
+              </w:rPr>
+              <w:t xml:space="preserve">  </w:t>
+            </w:r>
+            <w:r>
+              <w:rPr>
+                <w:rFonts w:ascii="Consolas" w:hAnsi="Consolas" w:cs="Consolas"/>
+                <w:color w:val="2E75B6"/>
+                <w:sz w:val="19"/>
+                <w:szCs w:val="19"/>
+                <w:highlight w:val="white"/>
+                <w:lang w:val="vi-VN"/>
+              </w:rPr>
+              <w:t>"Error"</w:t>
+            </w:r>
+            <w:r>
+              <w:rPr>
+                <w:rFonts w:ascii="Consolas" w:hAnsi="Consolas" w:cs="Consolas"/>
+                <w:color w:val="000000"/>
+                <w:sz w:val="19"/>
+                <w:szCs w:val="19"/>
+                <w:highlight w:val="white"/>
+                <w:lang w:val="vi-VN"/>
+              </w:rPr>
+              <w:t xml:space="preserve">: </w:t>
+            </w:r>
+            <w:r>
+              <w:rPr>
+                <w:rFonts w:ascii="Consolas" w:hAnsi="Consolas" w:cs="Consolas"/>
+                <w:color w:val="A31515"/>
+                <w:sz w:val="19"/>
+                <w:szCs w:val="19"/>
+                <w:highlight w:val="white"/>
+                <w:lang w:val="vi-VN"/>
+              </w:rPr>
+              <w:t>"W012"</w:t>
+            </w:r>
+          </w:p>
+          <w:p>
+            <w:pPr>
+              <w:rPr>
+                <w:rStyle w:val="sbrace"/>
+                <w:rFonts w:ascii="Times New Roman" w:hAnsi="Times New Roman" w:cs="Times New Roman"/>
+                <w:color w:val="000000" w:themeColor="text1"/>
+                <w:sz w:val="20"/>
+                <w:szCs w:val="20"/>
+              </w:rPr>
+            </w:pPr>
+            <w:r>
+              <w:rPr>
+                <w:rFonts w:ascii="Consolas" w:hAnsi="Consolas" w:cs="Consolas"/>
+                <w:color w:val="000000"/>
+                <w:sz w:val="19"/>
+                <w:szCs w:val="19"/>
+                <w:highlight w:val="white"/>
+                <w:lang w:val="vi-VN"/>
+              </w:rPr>
+              <w:t>}</w:t>
+            </w:r>
+          </w:p>
+        </w:tc>
+      </w:tr>
+      <w:tr>
+        <w:tc>
+          <w:tcPr>
+            <w:tcW w:w="1701" w:type="dxa"/>
+            <w:shd w:val="clear" w:color="auto" w:fill="auto"/>
+            <w:vAlign w:val="center"/>
+          </w:tcPr>
+          <w:p>
+            <w:pPr>
+              <w:pStyle w:val="ListParagraph"/>
+              <w:ind w:left="0"/>
+              <w:jc w:val="center"/>
+              <w:rPr>
+                <w:rFonts w:ascii="Times New Roman" w:hAnsi="Times New Roman" w:cs="Times New Roman"/>
+                <w:b/>
+                <w:color w:val="FF0000"/>
+                <w:sz w:val="20"/>
+                <w:szCs w:val="20"/>
+              </w:rPr>
+            </w:pPr>
+            <w:r>
+              <w:rPr>
+                <w:rFonts w:ascii="Times New Roman" w:hAnsi="Times New Roman" w:cs="Times New Roman"/>
+                <w:b/>
+                <w:color w:val="FF0000"/>
+                <w:sz w:val="20"/>
+                <w:szCs w:val="20"/>
+              </w:rPr>
+              <w:t>403</w:t>
+            </w:r>
+          </w:p>
+          <w:p>
+            <w:pPr>
+              <w:pStyle w:val="ListParagraph"/>
+              <w:ind w:left="0"/>
+              <w:rPr>
+                <w:rFonts w:ascii="Times New Roman" w:hAnsi="Times New Roman" w:cs="Times New Roman"/>
+                <w:color w:val="000000" w:themeColor="text1"/>
+                <w:sz w:val="20"/>
+                <w:szCs w:val="20"/>
+              </w:rPr>
+            </w:pPr>
+            <w:r>
+              <w:rPr>
+                <w:rFonts w:ascii="Times New Roman" w:hAnsi="Times New Roman" w:cs="Times New Roman"/>
+                <w:color w:val="000000" w:themeColor="text1"/>
+                <w:sz w:val="20"/>
+                <w:szCs w:val="20"/>
+              </w:rPr>
+              <w:t>Token is expired</w:t>
+            </w:r>
+            <w:r>
+              <w:rPr>
+                <w:rFonts w:ascii="Times New Roman" w:hAnsi="Times New Roman" w:cs="Times New Roman"/>
+                <w:color w:val="000000" w:themeColor="text1"/>
+                <w:sz w:val="20"/>
+                <w:szCs w:val="20"/>
+              </w:rPr>
+              <w:t>.</w:t>
+            </w:r>
+          </w:p>
+        </w:tc>
+        <w:tc>
+          <w:tcPr>
+            <w:tcW w:w="9214" w:type="dxa"/>
+            <w:shd w:val="clear" w:color="auto" w:fill="auto"/>
+            <w:vAlign w:val="center"/>
+          </w:tcPr>
+          <w:p>
+            <w:pPr>
+              <w:autoSpaceDE w:val="0"/>
+              <w:autoSpaceDN w:val="0"/>
+              <w:adjustRightInd w:val="0"/>
+              <w:rPr>
+                <w:rFonts w:ascii="Consolas" w:hAnsi="Consolas" w:cs="Consolas"/>
+                <w:color w:val="000000"/>
+                <w:sz w:val="19"/>
+                <w:szCs w:val="19"/>
+                <w:highlight w:val="white"/>
+                <w:lang w:val="vi-VN"/>
+              </w:rPr>
+            </w:pPr>
+            <w:r>
+              <w:rPr>
+                <w:rFonts w:ascii="Consolas" w:hAnsi="Consolas" w:cs="Consolas"/>
+                <w:color w:val="000000"/>
+                <w:sz w:val="19"/>
+                <w:szCs w:val="19"/>
+                <w:highlight w:val="white"/>
+                <w:lang w:val="vi-VN"/>
+              </w:rPr>
+              <w:t>{</w:t>
+            </w:r>
+          </w:p>
+          <w:p>
+            <w:pPr>
+              <w:autoSpaceDE w:val="0"/>
+              <w:autoSpaceDN w:val="0"/>
+              <w:adjustRightInd w:val="0"/>
+              <w:rPr>
+                <w:rFonts w:ascii="Consolas" w:hAnsi="Consolas" w:cs="Consolas"/>
+                <w:color w:val="000000"/>
+                <w:sz w:val="19"/>
+                <w:szCs w:val="19"/>
+                <w:highlight w:val="white"/>
+                <w:lang w:val="vi-VN"/>
+              </w:rPr>
+            </w:pPr>
+            <w:r>
+              <w:rPr>
+                <w:rFonts w:ascii="Consolas" w:hAnsi="Consolas" w:cs="Consolas"/>
+                <w:color w:val="000000"/>
+                <w:sz w:val="19"/>
+                <w:szCs w:val="19"/>
+                <w:highlight w:val="white"/>
+                <w:lang w:val="vi-VN"/>
+              </w:rPr>
+              <w:t xml:space="preserve">  </w:t>
+            </w:r>
+            <w:r>
+              <w:rPr>
+                <w:rFonts w:ascii="Consolas" w:hAnsi="Consolas" w:cs="Consolas"/>
+                <w:color w:val="2E75B6"/>
+                <w:sz w:val="19"/>
+                <w:szCs w:val="19"/>
+                <w:highlight w:val="white"/>
+                <w:lang w:val="vi-VN"/>
+              </w:rPr>
+              <w:t>"Error"</w:t>
+            </w:r>
+            <w:r>
+              <w:rPr>
+                <w:rFonts w:ascii="Consolas" w:hAnsi="Consolas" w:cs="Consolas"/>
+                <w:color w:val="000000"/>
+                <w:sz w:val="19"/>
+                <w:szCs w:val="19"/>
+                <w:highlight w:val="white"/>
+                <w:lang w:val="vi-VN"/>
+              </w:rPr>
+              <w:t xml:space="preserve">: </w:t>
+            </w:r>
+            <w:r>
+              <w:rPr>
+                <w:rFonts w:ascii="Consolas" w:hAnsi="Consolas" w:cs="Consolas"/>
+                <w:color w:val="A31515"/>
+                <w:sz w:val="19"/>
+                <w:szCs w:val="19"/>
+                <w:highlight w:val="white"/>
+                <w:lang w:val="vi-VN"/>
+              </w:rPr>
+              <w:t>"W</w:t>
+            </w:r>
+            <w:r>
+              <w:rPr>
+                <w:rFonts w:ascii="Consolas" w:hAnsi="Consolas" w:cs="Consolas"/>
+                <w:color w:val="A31515"/>
+                <w:sz w:val="19"/>
+                <w:szCs w:val="19"/>
+                <w:highlight w:val="white"/>
+              </w:rPr>
+              <w:t>029</w:t>
+            </w:r>
+            <w:r>
+              <w:rPr>
+                <w:rFonts w:ascii="Consolas" w:hAnsi="Consolas" w:cs="Consolas"/>
+                <w:color w:val="A31515"/>
+                <w:sz w:val="19"/>
+                <w:szCs w:val="19"/>
+                <w:highlight w:val="white"/>
+                <w:lang w:val="vi-VN"/>
+              </w:rPr>
+              <w:t>"</w:t>
+            </w:r>
+          </w:p>
+          <w:p>
+            <w:pPr>
+              <w:rPr>
+                <w:rStyle w:val="sbrace"/>
+                <w:rFonts w:ascii="Times New Roman" w:hAnsi="Times New Roman" w:cs="Times New Roman"/>
+                <w:color w:val="000000" w:themeColor="text1"/>
+                <w:sz w:val="20"/>
+                <w:szCs w:val="20"/>
+              </w:rPr>
+            </w:pPr>
+            <w:r>
+              <w:rPr>
+                <w:rFonts w:ascii="Consolas" w:hAnsi="Consolas" w:cs="Consolas"/>
+                <w:color w:val="000000"/>
+                <w:sz w:val="19"/>
+                <w:szCs w:val="19"/>
+                <w:highlight w:val="white"/>
+                <w:lang w:val="vi-VN"/>
+              </w:rPr>
+              <w:t>}</w:t>
+            </w:r>
+          </w:p>
+        </w:tc>
+      </w:tr>
+      <w:tr>
+        <w:tc>
+          <w:tcPr>
+            <w:tcW w:w="1701" w:type="dxa"/>
+            <w:shd w:val="clear" w:color="auto" w:fill="auto"/>
+            <w:vAlign w:val="center"/>
+          </w:tcPr>
+          <w:p>
+            <w:pPr>
+              <w:pStyle w:val="ListParagraph"/>
+              <w:ind w:left="0"/>
+              <w:jc w:val="center"/>
+              <w:rPr>
+                <w:rFonts w:ascii="Times New Roman" w:hAnsi="Times New Roman" w:cs="Times New Roman"/>
+                <w:b/>
+                <w:color w:val="FF0000"/>
+                <w:sz w:val="20"/>
+                <w:szCs w:val="20"/>
+              </w:rPr>
+            </w:pPr>
+            <w:r>
+              <w:rPr>
+                <w:rFonts w:ascii="Times New Roman" w:hAnsi="Times New Roman" w:cs="Times New Roman"/>
+                <w:b/>
+                <w:color w:val="FF0000"/>
+                <w:sz w:val="20"/>
+                <w:szCs w:val="20"/>
+              </w:rPr>
+              <w:t>404</w:t>
+            </w:r>
+          </w:p>
+          <w:p>
+            <w:pPr>
+              <w:pStyle w:val="ListParagraph"/>
+              <w:ind w:left="0"/>
+              <w:rPr>
+                <w:rFonts w:ascii="Times New Roman" w:hAnsi="Times New Roman" w:cs="Times New Roman"/>
+                <w:color w:val="000000" w:themeColor="text1"/>
+                <w:sz w:val="20"/>
+                <w:szCs w:val="20"/>
+              </w:rPr>
+            </w:pPr>
+            <w:r>
+              <w:rPr>
+                <w:rFonts w:ascii="Times New Roman" w:hAnsi="Times New Roman" w:cs="Times New Roman"/>
+                <w:color w:val="000000" w:themeColor="text1"/>
+                <w:sz w:val="20"/>
+                <w:szCs w:val="20"/>
+              </w:rPr>
+              <w:t>Token is not found in the system.</w:t>
+            </w:r>
+          </w:p>
+        </w:tc>
+        <w:tc>
+          <w:tcPr>
+            <w:tcW w:w="9214" w:type="dxa"/>
+            <w:shd w:val="clear" w:color="auto" w:fill="auto"/>
+            <w:vAlign w:val="center"/>
+          </w:tcPr>
+          <w:p>
+            <w:pPr>
+              <w:autoSpaceDE w:val="0"/>
+              <w:autoSpaceDN w:val="0"/>
+              <w:adjustRightInd w:val="0"/>
+              <w:rPr>
+                <w:rFonts w:ascii="Consolas" w:hAnsi="Consolas" w:cs="Consolas"/>
+                <w:color w:val="000000"/>
+                <w:sz w:val="19"/>
+                <w:szCs w:val="19"/>
+                <w:highlight w:val="white"/>
+                <w:lang w:val="vi-VN"/>
+              </w:rPr>
+            </w:pPr>
+            <w:r>
+              <w:rPr>
+                <w:rFonts w:ascii="Consolas" w:hAnsi="Consolas" w:cs="Consolas"/>
+                <w:color w:val="000000"/>
+                <w:sz w:val="19"/>
+                <w:szCs w:val="19"/>
+                <w:highlight w:val="white"/>
+                <w:lang w:val="vi-VN"/>
+              </w:rPr>
+              <w:t>{</w:t>
+            </w:r>
+          </w:p>
+          <w:p>
+            <w:pPr>
+              <w:autoSpaceDE w:val="0"/>
+              <w:autoSpaceDN w:val="0"/>
+              <w:adjustRightInd w:val="0"/>
+              <w:rPr>
+                <w:rFonts w:ascii="Consolas" w:hAnsi="Consolas" w:cs="Consolas"/>
+                <w:color w:val="000000"/>
+                <w:sz w:val="19"/>
+                <w:szCs w:val="19"/>
+                <w:highlight w:val="white"/>
+                <w:lang w:val="vi-VN"/>
+              </w:rPr>
+            </w:pPr>
+            <w:r>
+              <w:rPr>
+                <w:rFonts w:ascii="Consolas" w:hAnsi="Consolas" w:cs="Consolas"/>
+                <w:color w:val="000000"/>
+                <w:sz w:val="19"/>
+                <w:szCs w:val="19"/>
+                <w:highlight w:val="white"/>
+                <w:lang w:val="vi-VN"/>
+              </w:rPr>
+              <w:t xml:space="preserve">  </w:t>
+            </w:r>
+            <w:r>
+              <w:rPr>
+                <w:rFonts w:ascii="Consolas" w:hAnsi="Consolas" w:cs="Consolas"/>
+                <w:color w:val="2E75B6"/>
+                <w:sz w:val="19"/>
+                <w:szCs w:val="19"/>
+                <w:highlight w:val="white"/>
+                <w:lang w:val="vi-VN"/>
+              </w:rPr>
+              <w:t>"Error"</w:t>
+            </w:r>
+            <w:r>
+              <w:rPr>
+                <w:rFonts w:ascii="Consolas" w:hAnsi="Consolas" w:cs="Consolas"/>
+                <w:color w:val="000000"/>
+                <w:sz w:val="19"/>
+                <w:szCs w:val="19"/>
+                <w:highlight w:val="white"/>
+                <w:lang w:val="vi-VN"/>
+              </w:rPr>
+              <w:t xml:space="preserve">: </w:t>
+            </w:r>
+            <w:r>
+              <w:rPr>
+                <w:rFonts w:ascii="Consolas" w:hAnsi="Consolas" w:cs="Consolas"/>
+                <w:color w:val="A31515"/>
+                <w:sz w:val="19"/>
+                <w:szCs w:val="19"/>
+                <w:highlight w:val="white"/>
+                <w:lang w:val="vi-VN"/>
+              </w:rPr>
+              <w:t>"W006"</w:t>
+            </w:r>
+          </w:p>
+          <w:p>
+            <w:pPr>
+              <w:rPr>
+                <w:rStyle w:val="sbrace"/>
+                <w:rFonts w:ascii="Times New Roman" w:hAnsi="Times New Roman" w:cs="Times New Roman"/>
+                <w:color w:val="000000" w:themeColor="text1"/>
+                <w:sz w:val="20"/>
+                <w:szCs w:val="20"/>
+              </w:rPr>
+            </w:pPr>
+            <w:r>
+              <w:rPr>
+                <w:rFonts w:ascii="Consolas" w:hAnsi="Consolas" w:cs="Consolas"/>
+                <w:color w:val="000000"/>
+                <w:sz w:val="19"/>
+                <w:szCs w:val="19"/>
+                <w:highlight w:val="white"/>
+                <w:lang w:val="vi-VN"/>
+              </w:rPr>
+              <w:t>}</w:t>
+            </w:r>
+          </w:p>
+        </w:tc>
+      </w:tr>
+      <w:tr>
+        <w:tc>
+          <w:tcPr>
+            <w:tcW w:w="1701" w:type="dxa"/>
+            <w:shd w:val="clear" w:color="auto" w:fill="auto"/>
+            <w:vAlign w:val="center"/>
+          </w:tcPr>
+          <w:p>
+            <w:pPr>
+              <w:pStyle w:val="ListParagraph"/>
+              <w:ind w:left="0"/>
+              <w:jc w:val="center"/>
+              <w:rPr>
+                <w:rFonts w:ascii="Times New Roman" w:hAnsi="Times New Roman" w:cs="Times New Roman"/>
+                <w:b/>
+                <w:color w:val="FF0000"/>
+                <w:sz w:val="20"/>
+                <w:szCs w:val="20"/>
+              </w:rPr>
+            </w:pPr>
+            <w:r>
+              <w:rPr>
+                <w:rFonts w:ascii="Times New Roman" w:hAnsi="Times New Roman" w:cs="Times New Roman"/>
+                <w:b/>
+                <w:color w:val="FF0000"/>
+                <w:sz w:val="20"/>
+                <w:szCs w:val="20"/>
+              </w:rPr>
+              <w:t>500</w:t>
+            </w:r>
+          </w:p>
+          <w:p>
+            <w:pPr>
+              <w:pStyle w:val="ListParagraph"/>
+              <w:ind w:left="0"/>
+              <w:rPr>
+                <w:rFonts w:ascii="Times New Roman" w:hAnsi="Times New Roman" w:cs="Times New Roman"/>
+                <w:color w:val="000000" w:themeColor="text1"/>
+                <w:sz w:val="20"/>
+                <w:szCs w:val="20"/>
+              </w:rPr>
+            </w:pPr>
+            <w:r>
+              <w:rPr>
+                <w:rFonts w:ascii="Times New Roman" w:hAnsi="Times New Roman" w:cs="Times New Roman"/>
+                <w:color w:val="000000" w:themeColor="text1"/>
+                <w:sz w:val="20"/>
+                <w:szCs w:val="20"/>
+              </w:rPr>
+              <w:t>Internal server error</w:t>
+            </w:r>
+            <w:r>
+              <w:rPr>
+                <w:rFonts w:ascii="Times New Roman" w:hAnsi="Times New Roman" w:cs="Times New Roman"/>
+                <w:color w:val="000000" w:themeColor="text1"/>
+                <w:sz w:val="20"/>
+                <w:szCs w:val="20"/>
+              </w:rPr>
+              <w:t>.</w:t>
+            </w:r>
+          </w:p>
+        </w:tc>
+        <w:tc>
+          <w:tcPr>
+            <w:tcW w:w="9214" w:type="dxa"/>
+            <w:shd w:val="clear" w:color="auto" w:fill="auto"/>
+            <w:vAlign w:val="center"/>
+          </w:tcPr>
+          <w:p>
+            <w:pPr>
+              <w:rPr>
+                <w:rStyle w:val="sbrace"/>
+                <w:rFonts w:ascii="Times New Roman" w:hAnsi="Times New Roman" w:cs="Times New Roman"/>
+                <w:color w:val="000000" w:themeColor="text1"/>
+                <w:sz w:val="20"/>
+                <w:szCs w:val="20"/>
+              </w:rPr>
+            </w:pPr>
+            <w:bookmarkStart w:id="0" w:name="_GoBack"/>
+            <w:bookmarkEnd w:id="0"/>
+          </w:p>
+        </w:tc>
+      </w:tr>
+    </w:tbl>
     <w:p>
       <w:pPr>
         <w:rPr>
@@ -28455,6 +32138,33 @@
     <w:uiPriority w:val="99"/>
     <w:rsid w:val="00C007B1"/>
   </w:style>
+  <w:style w:type="paragraph" w:styleId="BalloonText">
+    <w:name w:val="Balloon Text"/>
+    <w:basedOn w:val="Normal"/>
+    <w:link w:val="BalloonTextChar"/>
+    <w:uiPriority w:val="99"/>
+    <w:semiHidden/>
+    <w:unhideWhenUsed/>
+    <w:rsid w:val="00395009"/>
+    <w:rPr>
+      <w:rFonts w:ascii="Segoe UI" w:hAnsi="Segoe UI" w:cs="Segoe UI"/>
+      <w:sz w:val="18"/>
+      <w:szCs w:val="18"/>
+    </w:rPr>
+  </w:style>
+  <w:style w:type="character" w:customStyle="1" w:styleId="BalloonTextChar">
+    <w:name w:val="Balloon Text Char"/>
+    <w:basedOn w:val="DefaultParagraphFont"/>
+    <w:link w:val="BalloonText"/>
+    <w:uiPriority w:val="99"/>
+    <w:semiHidden/>
+    <w:rsid w:val="00395009"/>
+    <w:rPr>
+      <w:rFonts w:ascii="Segoe UI" w:hAnsi="Segoe UI" w:cs="Segoe UI"/>
+      <w:sz w:val="18"/>
+      <w:szCs w:val="18"/>
+    </w:rPr>
+  </w:style>
 </w:styles>
 </file>
 
@@ -28776,4 +32486,16 @@
   </a:objectDefaults>
   <a:extraClrSchemeLst/>
 </a:theme>
+</file>
+
+<file path=customXml/item1.xml><?xml version="1.0" encoding="utf-8"?>
+<b:Sources xmlns:b="http://schemas.openxmlformats.org/officeDocument/2006/bibliography" xmlns="http://schemas.openxmlformats.org/officeDocument/2006/bibliography" SelectedStyle="\APASixthEditionOfficeOnline.xsl" StyleName="APA" Version="6"/>
+</file>
+
+<file path=customXml/itemProps1.xml><?xml version="1.0" encoding="utf-8"?>
+<ds:datastoreItem xmlns:ds="http://schemas.openxmlformats.org/officeDocument/2006/customXml" ds:itemID="{351DF979-4C62-4175-B0F0-43BF4DDF509D}">
+  <ds:schemaRefs>
+    <ds:schemaRef ds:uri="http://schemas.openxmlformats.org/officeDocument/2006/bibliography"/>
+  </ds:schemaRefs>
+</ds:datastoreItem>
 </file>
</xml_diff>

<commit_message>
Chanfed header to query string in get doctor
</commit_message>
<xml_diff>
--- a/002 - DOCUMENT/API Documentation/Olives/api_endpoints_account.docx
+++ b/002 - DOCUMENT/API Documentation/Olives/api_endpoints_account.docx
@@ -5956,8 +5956,10 @@
                 <w:sz w:val="20"/>
                 <w:szCs w:val="20"/>
               </w:rPr>
-              <w:t>HEADER</w:t>
-            </w:r>
+              <w:t>URL</w:t>
+            </w:r>
+            <w:bookmarkStart w:id="0" w:name="_GoBack"/>
+            <w:bookmarkEnd w:id="0"/>
           </w:p>
         </w:tc>
         <w:tc>
@@ -24802,17 +24804,7 @@
           <w:szCs w:val="28"/>
         </w:rPr>
         <w:lastRenderedPageBreak/>
-        <w:t>Submit new password</w:t>
-      </w:r>
-      <w:r>
-        <w:rPr>
-          <w:rFonts w:ascii="Times New Roman" w:hAnsi="Times New Roman" w:cs="Times New Roman"/>
-          <w:b/>
-          <w:color w:val="000000" w:themeColor="text1"/>
-          <w:sz w:val="28"/>
-          <w:szCs w:val="28"/>
-        </w:rPr>
-        <w:t xml:space="preserve"> (Forgot password)</w:t>
+        <w:t>Submit new password (Forgot password)</w:t>
       </w:r>
     </w:p>
     <w:p>
@@ -26745,8 +26737,6 @@
                 <w:szCs w:val="20"/>
               </w:rPr>
             </w:pPr>
-            <w:bookmarkStart w:id="0" w:name="_GoBack"/>
-            <w:bookmarkEnd w:id="0"/>
           </w:p>
         </w:tc>
       </w:tr>
@@ -32493,7 +32483,7 @@
 </file>
 
 <file path=customXml/itemProps1.xml><?xml version="1.0" encoding="utf-8"?>
-<ds:datastoreItem xmlns:ds="http://schemas.openxmlformats.org/officeDocument/2006/customXml" ds:itemID="{351DF979-4C62-4175-B0F0-43BF4DDF509D}">
+<ds:datastoreItem xmlns:ds="http://schemas.openxmlformats.org/officeDocument/2006/customXml" ds:itemID="{E9A6D671-FE9B-4784-A2A5-4387292D893D}">
   <ds:schemaRefs>
     <ds:schemaRef ds:uri="http://schemas.openxmlformats.org/officeDocument/2006/bibliography"/>
   </ds:schemaRefs>

</xml_diff>

<commit_message>
- Initialize api for activation code request.
</commit_message>
<xml_diff>
--- a/002 - DOCUMENT/API Documentation/Olives/api_endpoints_account.docx
+++ b/002 - DOCUMENT/API Documentation/Olives/api_endpoints_account.docx
@@ -6038,16 +6038,7 @@
                 <w:sz w:val="20"/>
                 <w:szCs w:val="20"/>
               </w:rPr>
-              <w:t xml:space="preserve">Id of </w:t>
-            </w:r>
-            <w:r>
-              <w:rPr>
-                <w:rFonts w:ascii="Times New Roman" w:hAnsi="Times New Roman" w:cs="Times New Roman"/>
-                <w:color w:val="000000" w:themeColor="text1"/>
-                <w:sz w:val="20"/>
-                <w:szCs w:val="20"/>
-              </w:rPr>
-              <w:t>patient</w:t>
+              <w:t>Id of patient</w:t>
             </w:r>
           </w:p>
         </w:tc>
@@ -8031,16 +8022,7 @@
                 <w:szCs w:val="20"/>
               </w:rPr>
               <w:lastRenderedPageBreak/>
-              <w:t>Record is not found</w:t>
-            </w:r>
-            <w:r>
-              <w:rPr>
-                <w:rFonts w:ascii="Times New Roman" w:hAnsi="Times New Roman" w:cs="Times New Roman"/>
-                <w:color w:val="000000" w:themeColor="text1"/>
-                <w:sz w:val="20"/>
-                <w:szCs w:val="20"/>
-              </w:rPr>
-              <w:t>.</w:t>
+              <w:t>Record is not found.</w:t>
             </w:r>
           </w:p>
         </w:tc>
@@ -17359,8 +17341,6 @@
           <w:szCs w:val="20"/>
         </w:rPr>
       </w:pPr>
-      <w:bookmarkStart w:id="0" w:name="_GoBack"/>
-      <w:bookmarkEnd w:id="0"/>
     </w:p>
     <w:p>
       <w:pPr>
@@ -30210,6 +30190,1460 @@
                 <w:szCs w:val="20"/>
               </w:rPr>
             </w:pPr>
+          </w:p>
+        </w:tc>
+      </w:tr>
+    </w:tbl>
+    <w:p>
+      <w:pPr>
+        <w:rPr>
+          <w:rFonts w:ascii="Times New Roman" w:hAnsi="Times New Roman" w:cs="Times New Roman"/>
+          <w:color w:val="000000" w:themeColor="text1"/>
+          <w:sz w:val="20"/>
+          <w:szCs w:val="20"/>
+        </w:rPr>
+      </w:pPr>
+    </w:p>
+    <w:p>
+      <w:pPr>
+        <w:rPr>
+          <w:rFonts w:ascii="Times New Roman" w:hAnsi="Times New Roman" w:cs="Times New Roman"/>
+          <w:color w:val="000000" w:themeColor="text1"/>
+          <w:sz w:val="20"/>
+          <w:szCs w:val="20"/>
+        </w:rPr>
+      </w:pPr>
+    </w:p>
+    <w:p>
+      <w:pPr>
+        <w:rPr>
+          <w:rFonts w:ascii="Times New Roman" w:hAnsi="Times New Roman" w:cs="Times New Roman"/>
+          <w:color w:val="000000" w:themeColor="text1"/>
+          <w:sz w:val="20"/>
+          <w:szCs w:val="20"/>
+        </w:rPr>
+      </w:pPr>
+    </w:p>
+    <w:p>
+      <w:pPr>
+        <w:rPr>
+          <w:rFonts w:ascii="Times New Roman" w:hAnsi="Times New Roman" w:cs="Times New Roman"/>
+          <w:color w:val="000000" w:themeColor="text1"/>
+          <w:sz w:val="20"/>
+          <w:szCs w:val="20"/>
+        </w:rPr>
+      </w:pPr>
+    </w:p>
+    <w:p>
+      <w:pPr>
+        <w:rPr>
+          <w:rFonts w:ascii="Times New Roman" w:hAnsi="Times New Roman" w:cs="Times New Roman"/>
+          <w:color w:val="000000" w:themeColor="text1"/>
+          <w:sz w:val="20"/>
+          <w:szCs w:val="20"/>
+        </w:rPr>
+      </w:pPr>
+    </w:p>
+    <w:p>
+      <w:pPr>
+        <w:rPr>
+          <w:rFonts w:ascii="Times New Roman" w:hAnsi="Times New Roman" w:cs="Times New Roman"/>
+          <w:color w:val="000000" w:themeColor="text1"/>
+          <w:sz w:val="20"/>
+          <w:szCs w:val="20"/>
+        </w:rPr>
+      </w:pPr>
+    </w:p>
+    <w:p>
+      <w:pPr>
+        <w:rPr>
+          <w:rFonts w:ascii="Times New Roman" w:hAnsi="Times New Roman" w:cs="Times New Roman"/>
+          <w:color w:val="000000" w:themeColor="text1"/>
+          <w:sz w:val="20"/>
+          <w:szCs w:val="20"/>
+        </w:rPr>
+      </w:pPr>
+    </w:p>
+    <w:p>
+      <w:pPr>
+        <w:rPr>
+          <w:rFonts w:ascii="Times New Roman" w:hAnsi="Times New Roman" w:cs="Times New Roman"/>
+          <w:color w:val="000000" w:themeColor="text1"/>
+          <w:sz w:val="20"/>
+          <w:szCs w:val="20"/>
+        </w:rPr>
+      </w:pPr>
+    </w:p>
+    <w:p>
+      <w:pPr>
+        <w:rPr>
+          <w:rFonts w:ascii="Times New Roman" w:hAnsi="Times New Roman" w:cs="Times New Roman"/>
+          <w:color w:val="000000" w:themeColor="text1"/>
+          <w:sz w:val="20"/>
+          <w:szCs w:val="20"/>
+        </w:rPr>
+      </w:pPr>
+    </w:p>
+    <w:p>
+      <w:pPr>
+        <w:rPr>
+          <w:rFonts w:ascii="Times New Roman" w:hAnsi="Times New Roman" w:cs="Times New Roman"/>
+          <w:color w:val="000000" w:themeColor="text1"/>
+          <w:sz w:val="20"/>
+          <w:szCs w:val="20"/>
+        </w:rPr>
+      </w:pPr>
+    </w:p>
+    <w:p>
+      <w:pPr>
+        <w:rPr>
+          <w:rFonts w:ascii="Times New Roman" w:hAnsi="Times New Roman" w:cs="Times New Roman"/>
+          <w:color w:val="000000" w:themeColor="text1"/>
+          <w:sz w:val="20"/>
+          <w:szCs w:val="20"/>
+        </w:rPr>
+      </w:pPr>
+    </w:p>
+    <w:p>
+      <w:pPr>
+        <w:pStyle w:val="ListParagraph"/>
+        <w:numPr>
+          <w:ilvl w:val="0"/>
+          <w:numId w:val="44"/>
+        </w:numPr>
+        <w:outlineLvl w:val="0"/>
+        <w:rPr>
+          <w:rFonts w:ascii="Times New Roman" w:hAnsi="Times New Roman" w:cs="Times New Roman"/>
+          <w:b/>
+          <w:color w:val="000000" w:themeColor="text1"/>
+          <w:sz w:val="28"/>
+          <w:szCs w:val="28"/>
+        </w:rPr>
+      </w:pPr>
+      <w:r>
+        <w:rPr>
+          <w:rFonts w:ascii="Times New Roman" w:hAnsi="Times New Roman" w:cs="Times New Roman"/>
+          <w:b/>
+          <w:color w:val="000000" w:themeColor="text1"/>
+          <w:sz w:val="28"/>
+          <w:szCs w:val="28"/>
+        </w:rPr>
+        <w:lastRenderedPageBreak/>
+        <w:t xml:space="preserve">Request to </w:t>
+      </w:r>
+      <w:r>
+        <w:rPr>
+          <w:rFonts w:ascii="Times New Roman" w:hAnsi="Times New Roman" w:cs="Times New Roman"/>
+          <w:b/>
+          <w:color w:val="000000" w:themeColor="text1"/>
+          <w:sz w:val="28"/>
+          <w:szCs w:val="28"/>
+        </w:rPr>
+        <w:t>resend activation code</w:t>
+      </w:r>
+    </w:p>
+    <w:p>
+      <w:pPr>
+        <w:pStyle w:val="ListParagraph"/>
+        <w:numPr>
+          <w:ilvl w:val="1"/>
+          <w:numId w:val="44"/>
+        </w:numPr>
+        <w:outlineLvl w:val="1"/>
+        <w:rPr>
+          <w:rFonts w:ascii="Times New Roman" w:hAnsi="Times New Roman" w:cs="Times New Roman"/>
+          <w:color w:val="000000" w:themeColor="text1"/>
+          <w:sz w:val="28"/>
+          <w:szCs w:val="28"/>
+        </w:rPr>
+      </w:pPr>
+      <w:r>
+        <w:rPr>
+          <w:rFonts w:ascii="Times New Roman" w:hAnsi="Times New Roman" w:cs="Times New Roman"/>
+          <w:color w:val="000000" w:themeColor="text1"/>
+          <w:sz w:val="20"/>
+          <w:szCs w:val="20"/>
+        </w:rPr>
+        <w:t>Request</w:t>
+      </w:r>
+    </w:p>
+    <w:tbl>
+      <w:tblPr>
+        <w:tblW w:w="10915" w:type="dxa"/>
+        <w:tblInd w:w="-572" w:type="dxa"/>
+        <w:tblBorders>
+          <w:top w:val="single" w:sz="4" w:space="0" w:color="auto"/>
+          <w:left w:val="single" w:sz="4" w:space="0" w:color="auto"/>
+          <w:bottom w:val="single" w:sz="4" w:space="0" w:color="auto"/>
+          <w:right w:val="single" w:sz="4" w:space="0" w:color="auto"/>
+          <w:insideH w:val="single" w:sz="4" w:space="0" w:color="auto"/>
+          <w:insideV w:val="single" w:sz="4" w:space="0" w:color="auto"/>
+        </w:tblBorders>
+        <w:tblLook w:val="04A0" w:firstRow="1" w:lastRow="0" w:firstColumn="1" w:lastColumn="0" w:noHBand="0" w:noVBand="1"/>
+      </w:tblPr>
+      <w:tblGrid>
+        <w:gridCol w:w="1701"/>
+        <w:gridCol w:w="1256"/>
+        <w:gridCol w:w="1116"/>
+        <w:gridCol w:w="6842"/>
+      </w:tblGrid>
+      <w:tr>
+        <w:tc>
+          <w:tcPr>
+            <w:tcW w:w="1701" w:type="dxa"/>
+            <w:shd w:val="clear" w:color="auto" w:fill="9CC2E5"/>
+          </w:tcPr>
+          <w:p>
+            <w:pPr>
+              <w:jc w:val="center"/>
+              <w:rPr>
+                <w:rFonts w:ascii="Times New Roman" w:hAnsi="Times New Roman" w:cs="Times New Roman"/>
+                <w:b/>
+                <w:color w:val="000000" w:themeColor="text1"/>
+                <w:sz w:val="20"/>
+                <w:szCs w:val="20"/>
+              </w:rPr>
+            </w:pPr>
+            <w:r>
+              <w:rPr>
+                <w:rFonts w:ascii="Times New Roman" w:hAnsi="Times New Roman" w:cs="Times New Roman"/>
+                <w:b/>
+                <w:color w:val="000000" w:themeColor="text1"/>
+                <w:sz w:val="20"/>
+                <w:szCs w:val="20"/>
+              </w:rPr>
+              <w:t>Method</w:t>
+            </w:r>
+          </w:p>
+        </w:tc>
+        <w:tc>
+          <w:tcPr>
+            <w:tcW w:w="9214" w:type="dxa"/>
+            <w:gridSpan w:val="3"/>
+            <w:shd w:val="clear" w:color="auto" w:fill="9CC2E5"/>
+          </w:tcPr>
+          <w:p>
+            <w:pPr>
+              <w:pStyle w:val="ListParagraph"/>
+              <w:ind w:left="0"/>
+              <w:jc w:val="center"/>
+              <w:rPr>
+                <w:rFonts w:ascii="Times New Roman" w:hAnsi="Times New Roman" w:cs="Times New Roman"/>
+                <w:b/>
+                <w:color w:val="000000" w:themeColor="text1"/>
+                <w:sz w:val="20"/>
+                <w:szCs w:val="20"/>
+              </w:rPr>
+            </w:pPr>
+            <w:r>
+              <w:rPr>
+                <w:rFonts w:ascii="Times New Roman" w:hAnsi="Times New Roman" w:cs="Times New Roman"/>
+                <w:b/>
+                <w:color w:val="000000" w:themeColor="text1"/>
+                <w:sz w:val="20"/>
+                <w:szCs w:val="20"/>
+              </w:rPr>
+              <w:t>Url</w:t>
+            </w:r>
+          </w:p>
+        </w:tc>
+      </w:tr>
+      <w:tr>
+        <w:tc>
+          <w:tcPr>
+            <w:tcW w:w="1701" w:type="dxa"/>
+            <w:shd w:val="clear" w:color="auto" w:fill="auto"/>
+          </w:tcPr>
+          <w:p>
+            <w:pPr>
+              <w:pStyle w:val="ListParagraph"/>
+              <w:ind w:left="0"/>
+              <w:jc w:val="center"/>
+              <w:rPr>
+                <w:rFonts w:ascii="Times New Roman" w:hAnsi="Times New Roman" w:cs="Times New Roman"/>
+                <w:b/>
+                <w:color w:val="000000" w:themeColor="text1"/>
+                <w:sz w:val="20"/>
+                <w:szCs w:val="20"/>
+              </w:rPr>
+            </w:pPr>
+            <w:r>
+              <w:rPr>
+                <w:rFonts w:ascii="Times New Roman" w:hAnsi="Times New Roman" w:cs="Times New Roman"/>
+                <w:b/>
+                <w:color w:val="000000" w:themeColor="text1"/>
+                <w:sz w:val="20"/>
+                <w:szCs w:val="20"/>
+              </w:rPr>
+              <w:t>GET</w:t>
+            </w:r>
+          </w:p>
+        </w:tc>
+        <w:tc>
+          <w:tcPr>
+            <w:tcW w:w="9214" w:type="dxa"/>
+            <w:gridSpan w:val="3"/>
+            <w:shd w:val="clear" w:color="auto" w:fill="auto"/>
+          </w:tcPr>
+          <w:p>
+            <w:pPr>
+              <w:pStyle w:val="ListParagraph"/>
+              <w:ind w:left="0"/>
+              <w:rPr>
+                <w:rFonts w:ascii="Times New Roman" w:hAnsi="Times New Roman" w:cs="Times New Roman"/>
+                <w:color w:val="000000" w:themeColor="text1"/>
+                <w:sz w:val="20"/>
+                <w:szCs w:val="20"/>
+              </w:rPr>
+            </w:pPr>
+            <w:r>
+              <w:rPr>
+                <w:rFonts w:ascii="Consolas" w:hAnsi="Consolas" w:cs="Consolas"/>
+                <w:color w:val="A31515"/>
+                <w:sz w:val="19"/>
+                <w:szCs w:val="19"/>
+                <w:highlight w:val="white"/>
+              </w:rPr>
+              <w:t>api/account/code</w:t>
+            </w:r>
+          </w:p>
+        </w:tc>
+      </w:tr>
+      <w:tr>
+        <w:tc>
+          <w:tcPr>
+            <w:tcW w:w="1701" w:type="dxa"/>
+            <w:shd w:val="clear" w:color="auto" w:fill="9CC2E5"/>
+          </w:tcPr>
+          <w:p>
+            <w:pPr>
+              <w:pStyle w:val="ListParagraph"/>
+              <w:ind w:left="0"/>
+              <w:jc w:val="center"/>
+              <w:rPr>
+                <w:rFonts w:ascii="Times New Roman" w:hAnsi="Times New Roman" w:cs="Times New Roman"/>
+                <w:color w:val="000000" w:themeColor="text1"/>
+                <w:sz w:val="20"/>
+                <w:szCs w:val="20"/>
+              </w:rPr>
+            </w:pPr>
+            <w:r>
+              <w:rPr>
+                <w:rFonts w:ascii="Times New Roman" w:hAnsi="Times New Roman" w:cs="Times New Roman"/>
+                <w:color w:val="000000" w:themeColor="text1"/>
+                <w:sz w:val="20"/>
+                <w:szCs w:val="20"/>
+              </w:rPr>
+              <w:t>Type</w:t>
+            </w:r>
+          </w:p>
+        </w:tc>
+        <w:tc>
+          <w:tcPr>
+            <w:tcW w:w="1256" w:type="dxa"/>
+            <w:shd w:val="clear" w:color="auto" w:fill="9CC2E5"/>
+          </w:tcPr>
+          <w:p>
+            <w:pPr>
+              <w:pStyle w:val="ListParagraph"/>
+              <w:ind w:left="0"/>
+              <w:jc w:val="center"/>
+              <w:rPr>
+                <w:rFonts w:ascii="Times New Roman" w:hAnsi="Times New Roman" w:cs="Times New Roman"/>
+                <w:color w:val="000000" w:themeColor="text1"/>
+                <w:sz w:val="20"/>
+                <w:szCs w:val="20"/>
+              </w:rPr>
+            </w:pPr>
+            <w:r>
+              <w:rPr>
+                <w:rFonts w:ascii="Times New Roman" w:hAnsi="Times New Roman" w:cs="Times New Roman"/>
+                <w:color w:val="000000" w:themeColor="text1"/>
+                <w:sz w:val="20"/>
+                <w:szCs w:val="20"/>
+              </w:rPr>
+              <w:t>Params</w:t>
+            </w:r>
+          </w:p>
+        </w:tc>
+        <w:tc>
+          <w:tcPr>
+            <w:tcW w:w="1116" w:type="dxa"/>
+            <w:shd w:val="clear" w:color="auto" w:fill="9CC2E5"/>
+          </w:tcPr>
+          <w:p>
+            <w:pPr>
+              <w:pStyle w:val="ListParagraph"/>
+              <w:ind w:left="0"/>
+              <w:jc w:val="center"/>
+              <w:rPr>
+                <w:rFonts w:ascii="Times New Roman" w:hAnsi="Times New Roman" w:cs="Times New Roman"/>
+                <w:color w:val="000000" w:themeColor="text1"/>
+                <w:sz w:val="20"/>
+                <w:szCs w:val="20"/>
+              </w:rPr>
+            </w:pPr>
+            <w:r>
+              <w:rPr>
+                <w:rFonts w:ascii="Times New Roman" w:hAnsi="Times New Roman" w:cs="Times New Roman"/>
+                <w:color w:val="000000" w:themeColor="text1"/>
+                <w:sz w:val="20"/>
+                <w:szCs w:val="20"/>
+              </w:rPr>
+              <w:t>Values</w:t>
+            </w:r>
+          </w:p>
+        </w:tc>
+        <w:tc>
+          <w:tcPr>
+            <w:tcW w:w="6842" w:type="dxa"/>
+            <w:shd w:val="clear" w:color="auto" w:fill="9CC2E5"/>
+          </w:tcPr>
+          <w:p>
+            <w:pPr>
+              <w:pStyle w:val="ListParagraph"/>
+              <w:ind w:left="0"/>
+              <w:jc w:val="center"/>
+              <w:rPr>
+                <w:rFonts w:ascii="Times New Roman" w:hAnsi="Times New Roman" w:cs="Times New Roman"/>
+                <w:color w:val="000000" w:themeColor="text1"/>
+                <w:sz w:val="20"/>
+                <w:szCs w:val="20"/>
+              </w:rPr>
+            </w:pPr>
+            <w:r>
+              <w:rPr>
+                <w:rFonts w:ascii="Times New Roman" w:hAnsi="Times New Roman" w:cs="Times New Roman"/>
+                <w:color w:val="000000" w:themeColor="text1"/>
+                <w:sz w:val="20"/>
+                <w:szCs w:val="20"/>
+              </w:rPr>
+              <w:t>Description</w:t>
+            </w:r>
+          </w:p>
+        </w:tc>
+      </w:tr>
+      <w:tr>
+        <w:tc>
+          <w:tcPr>
+            <w:tcW w:w="1701" w:type="dxa"/>
+            <w:shd w:val="clear" w:color="auto" w:fill="auto"/>
+          </w:tcPr>
+          <w:p>
+            <w:pPr>
+              <w:pStyle w:val="ListParagraph"/>
+              <w:ind w:left="0"/>
+              <w:jc w:val="center"/>
+              <w:rPr>
+                <w:rFonts w:ascii="Times New Roman" w:hAnsi="Times New Roman" w:cs="Times New Roman"/>
+                <w:color w:val="000000" w:themeColor="text1"/>
+                <w:sz w:val="20"/>
+                <w:szCs w:val="20"/>
+              </w:rPr>
+            </w:pPr>
+            <w:r>
+              <w:rPr>
+                <w:rFonts w:ascii="Times New Roman" w:hAnsi="Times New Roman" w:cs="Times New Roman"/>
+                <w:color w:val="000000" w:themeColor="text1"/>
+                <w:sz w:val="20"/>
+                <w:szCs w:val="20"/>
+              </w:rPr>
+              <w:t>HEADER</w:t>
+            </w:r>
+          </w:p>
+        </w:tc>
+        <w:tc>
+          <w:tcPr>
+            <w:tcW w:w="1256" w:type="dxa"/>
+            <w:shd w:val="clear" w:color="auto" w:fill="auto"/>
+          </w:tcPr>
+          <w:p>
+            <w:pPr>
+              <w:pStyle w:val="ListParagraph"/>
+              <w:ind w:left="0"/>
+              <w:rPr>
+                <w:rFonts w:ascii="Times New Roman" w:hAnsi="Times New Roman" w:cs="Times New Roman"/>
+                <w:b/>
+                <w:color w:val="000000" w:themeColor="text1"/>
+                <w:sz w:val="20"/>
+                <w:szCs w:val="20"/>
+              </w:rPr>
+            </w:pPr>
+            <w:r>
+              <w:rPr>
+                <w:rFonts w:ascii="Times New Roman" w:hAnsi="Times New Roman" w:cs="Times New Roman"/>
+                <w:b/>
+                <w:color w:val="000000" w:themeColor="text1"/>
+                <w:sz w:val="20"/>
+                <w:szCs w:val="20"/>
+              </w:rPr>
+              <w:t>Accept-Language</w:t>
+            </w:r>
+          </w:p>
+        </w:tc>
+        <w:tc>
+          <w:tcPr>
+            <w:tcW w:w="1116" w:type="dxa"/>
+            <w:shd w:val="clear" w:color="auto" w:fill="auto"/>
+          </w:tcPr>
+          <w:p>
+            <w:pPr>
+              <w:pStyle w:val="ListParagraph"/>
+              <w:ind w:left="0"/>
+              <w:jc w:val="center"/>
+              <w:rPr>
+                <w:rFonts w:ascii="Times New Roman" w:hAnsi="Times New Roman" w:cs="Times New Roman"/>
+                <w:color w:val="000000" w:themeColor="text1"/>
+                <w:sz w:val="20"/>
+                <w:szCs w:val="20"/>
+              </w:rPr>
+            </w:pPr>
+            <w:r>
+              <w:rPr>
+                <w:rFonts w:ascii="Times New Roman" w:hAnsi="Times New Roman" w:cs="Times New Roman"/>
+                <w:color w:val="000000" w:themeColor="text1"/>
+                <w:sz w:val="20"/>
+                <w:szCs w:val="20"/>
+              </w:rPr>
+              <w:t>string</w:t>
+            </w:r>
+          </w:p>
+        </w:tc>
+        <w:tc>
+          <w:tcPr>
+            <w:tcW w:w="6842" w:type="dxa"/>
+            <w:shd w:val="clear" w:color="auto" w:fill="auto"/>
+          </w:tcPr>
+          <w:p>
+            <w:pPr>
+              <w:pStyle w:val="ListParagraph"/>
+              <w:ind w:left="0"/>
+              <w:rPr>
+                <w:rFonts w:ascii="Times New Roman" w:hAnsi="Times New Roman" w:cs="Times New Roman"/>
+                <w:color w:val="000000" w:themeColor="text1"/>
+                <w:sz w:val="20"/>
+                <w:szCs w:val="20"/>
+              </w:rPr>
+            </w:pPr>
+            <w:r>
+              <w:rPr>
+                <w:rFonts w:ascii="Times New Roman" w:hAnsi="Times New Roman" w:cs="Times New Roman"/>
+                <w:color w:val="000000" w:themeColor="text1"/>
+                <w:sz w:val="20"/>
+                <w:szCs w:val="20"/>
+              </w:rPr>
+              <w:t>Language which messages responded from server will be formatted.</w:t>
+            </w:r>
+          </w:p>
+          <w:p>
+            <w:pPr>
+              <w:pStyle w:val="ListParagraph"/>
+              <w:numPr>
+                <w:ilvl w:val="0"/>
+                <w:numId w:val="45"/>
+              </w:numPr>
+              <w:rPr>
+                <w:rFonts w:ascii="Times New Roman" w:hAnsi="Times New Roman" w:cs="Times New Roman"/>
+                <w:color w:val="000000" w:themeColor="text1"/>
+                <w:sz w:val="20"/>
+                <w:szCs w:val="20"/>
+              </w:rPr>
+            </w:pPr>
+            <w:r>
+              <w:rPr>
+                <w:rFonts w:ascii="Times New Roman" w:hAnsi="Times New Roman" w:cs="Times New Roman"/>
+                <w:color w:val="000000" w:themeColor="text1"/>
+                <w:sz w:val="20"/>
+                <w:szCs w:val="20"/>
+              </w:rPr>
+              <w:t>Default : en-US</w:t>
+            </w:r>
+          </w:p>
+        </w:tc>
+      </w:tr>
+      <w:tr>
+        <w:tc>
+          <w:tcPr>
+            <w:tcW w:w="1701" w:type="dxa"/>
+            <w:shd w:val="clear" w:color="auto" w:fill="auto"/>
+            <w:vAlign w:val="center"/>
+          </w:tcPr>
+          <w:p>
+            <w:pPr>
+              <w:pStyle w:val="ListParagraph"/>
+              <w:ind w:left="0"/>
+              <w:jc w:val="center"/>
+              <w:rPr>
+                <w:rFonts w:ascii="Times New Roman" w:hAnsi="Times New Roman" w:cs="Times New Roman"/>
+                <w:color w:val="000000" w:themeColor="text1"/>
+                <w:sz w:val="20"/>
+                <w:szCs w:val="20"/>
+              </w:rPr>
+            </w:pPr>
+            <w:r>
+              <w:rPr>
+                <w:rFonts w:ascii="Times New Roman" w:hAnsi="Times New Roman" w:cs="Times New Roman"/>
+                <w:color w:val="000000" w:themeColor="text1"/>
+                <w:sz w:val="20"/>
+                <w:szCs w:val="20"/>
+              </w:rPr>
+              <w:t>URL</w:t>
+            </w:r>
+          </w:p>
+        </w:tc>
+        <w:tc>
+          <w:tcPr>
+            <w:tcW w:w="1256" w:type="dxa"/>
+            <w:shd w:val="clear" w:color="auto" w:fill="auto"/>
+            <w:vAlign w:val="center"/>
+          </w:tcPr>
+          <w:p>
+            <w:pPr>
+              <w:pStyle w:val="ListParagraph"/>
+              <w:ind w:left="0"/>
+              <w:rPr>
+                <w:rFonts w:ascii="Times New Roman" w:hAnsi="Times New Roman" w:cs="Times New Roman"/>
+                <w:b/>
+                <w:color w:val="000000" w:themeColor="text1"/>
+                <w:sz w:val="20"/>
+                <w:szCs w:val="20"/>
+              </w:rPr>
+            </w:pPr>
+            <w:r>
+              <w:rPr>
+                <w:rFonts w:ascii="Times New Roman" w:hAnsi="Times New Roman" w:cs="Times New Roman"/>
+                <w:b/>
+                <w:color w:val="000000" w:themeColor="text1"/>
+                <w:sz w:val="20"/>
+                <w:szCs w:val="20"/>
+              </w:rPr>
+              <w:t>Email</w:t>
+            </w:r>
+          </w:p>
+        </w:tc>
+        <w:tc>
+          <w:tcPr>
+            <w:tcW w:w="1116" w:type="dxa"/>
+            <w:shd w:val="clear" w:color="auto" w:fill="auto"/>
+            <w:vAlign w:val="center"/>
+          </w:tcPr>
+          <w:p>
+            <w:pPr>
+              <w:pStyle w:val="ListParagraph"/>
+              <w:ind w:left="0"/>
+              <w:jc w:val="center"/>
+              <w:rPr>
+                <w:rFonts w:ascii="Times New Roman" w:hAnsi="Times New Roman" w:cs="Times New Roman"/>
+                <w:color w:val="000000" w:themeColor="text1"/>
+                <w:sz w:val="20"/>
+                <w:szCs w:val="20"/>
+              </w:rPr>
+            </w:pPr>
+            <w:r>
+              <w:rPr>
+                <w:rFonts w:ascii="Times New Roman" w:hAnsi="Times New Roman" w:cs="Times New Roman"/>
+                <w:color w:val="000000" w:themeColor="text1"/>
+                <w:sz w:val="20"/>
+                <w:szCs w:val="20"/>
+              </w:rPr>
+              <w:t>string</w:t>
+            </w:r>
+          </w:p>
+        </w:tc>
+        <w:tc>
+          <w:tcPr>
+            <w:tcW w:w="6842" w:type="dxa"/>
+            <w:shd w:val="clear" w:color="auto" w:fill="auto"/>
+          </w:tcPr>
+          <w:p>
+            <w:pPr>
+              <w:rPr>
+                <w:rFonts w:ascii="Times New Roman" w:hAnsi="Times New Roman" w:cs="Times New Roman"/>
+                <w:color w:val="000000" w:themeColor="text1"/>
+                <w:sz w:val="20"/>
+                <w:szCs w:val="20"/>
+              </w:rPr>
+            </w:pPr>
+            <w:r>
+              <w:rPr>
+                <w:rFonts w:ascii="Times New Roman" w:hAnsi="Times New Roman" w:cs="Times New Roman"/>
+                <w:color w:val="000000" w:themeColor="text1"/>
+                <w:sz w:val="20"/>
+                <w:szCs w:val="20"/>
+              </w:rPr>
+              <w:t>Email which activation code should be sent to.</w:t>
+            </w:r>
+          </w:p>
+          <w:p>
+            <w:pPr>
+              <w:pStyle w:val="ListParagraph"/>
+              <w:numPr>
+                <w:ilvl w:val="0"/>
+                <w:numId w:val="45"/>
+              </w:numPr>
+              <w:rPr>
+                <w:rFonts w:ascii="Times New Roman" w:hAnsi="Times New Roman" w:cs="Times New Roman"/>
+                <w:color w:val="000000" w:themeColor="text1"/>
+                <w:sz w:val="20"/>
+                <w:szCs w:val="20"/>
+              </w:rPr>
+            </w:pPr>
+            <w:r>
+              <w:rPr>
+                <w:rFonts w:ascii="Times New Roman" w:hAnsi="Times New Roman" w:cs="Times New Roman"/>
+                <w:b/>
+                <w:color w:val="000000" w:themeColor="text1"/>
+                <w:sz w:val="20"/>
+                <w:szCs w:val="20"/>
+              </w:rPr>
+              <w:t>Required</w:t>
+            </w:r>
+          </w:p>
+          <w:p>
+            <w:pPr>
+              <w:pStyle w:val="ListParagraph"/>
+              <w:numPr>
+                <w:ilvl w:val="0"/>
+                <w:numId w:val="45"/>
+              </w:numPr>
+              <w:rPr>
+                <w:rFonts w:ascii="Times New Roman" w:hAnsi="Times New Roman" w:cs="Times New Roman"/>
+                <w:color w:val="000000" w:themeColor="text1"/>
+                <w:sz w:val="20"/>
+                <w:szCs w:val="20"/>
+              </w:rPr>
+            </w:pPr>
+            <w:r>
+              <w:rPr>
+                <w:rFonts w:ascii="Times New Roman" w:hAnsi="Times New Roman" w:cs="Times New Roman"/>
+                <w:b/>
+                <w:color w:val="000000" w:themeColor="text1"/>
+                <w:sz w:val="20"/>
+                <w:szCs w:val="20"/>
+              </w:rPr>
+              <w:t>Max length : 64</w:t>
+            </w:r>
+          </w:p>
+          <w:p>
+            <w:pPr>
+              <w:pStyle w:val="ListParagraph"/>
+              <w:numPr>
+                <w:ilvl w:val="0"/>
+                <w:numId w:val="45"/>
+              </w:numPr>
+              <w:rPr>
+                <w:rFonts w:ascii="Times New Roman" w:hAnsi="Times New Roman" w:cs="Times New Roman"/>
+                <w:color w:val="000000" w:themeColor="text1"/>
+                <w:sz w:val="20"/>
+                <w:szCs w:val="20"/>
+              </w:rPr>
+            </w:pPr>
+            <w:r>
+              <w:rPr>
+                <w:rFonts w:ascii="Times New Roman" w:hAnsi="Times New Roman" w:cs="Times New Roman"/>
+                <w:b/>
+                <w:color w:val="000000" w:themeColor="text1"/>
+                <w:sz w:val="20"/>
+                <w:szCs w:val="20"/>
+              </w:rPr>
+              <w:t xml:space="preserve">Regex : </w:t>
+            </w:r>
+            <w:r>
+              <w:rPr>
+                <w:rFonts w:ascii="Consolas" w:hAnsi="Consolas" w:cs="Consolas"/>
+                <w:color w:val="800000"/>
+                <w:sz w:val="19"/>
+                <w:szCs w:val="19"/>
+                <w:highlight w:val="white"/>
+              </w:rPr>
+              <w:t>^\w+([-+.']\w+)*@\w+([-.]\w+)*\.\w+([-.]\w+)*$</w:t>
+            </w:r>
+          </w:p>
+        </w:tc>
+      </w:tr>
+      <w:tr>
+        <w:tc>
+          <w:tcPr>
+            <w:tcW w:w="10915" w:type="dxa"/>
+            <w:gridSpan w:val="4"/>
+            <w:shd w:val="clear" w:color="auto" w:fill="auto"/>
+            <w:vAlign w:val="center"/>
+          </w:tcPr>
+          <w:p>
+            <w:pPr>
+              <w:rPr>
+                <w:rFonts w:ascii="Times New Roman" w:hAnsi="Times New Roman" w:cs="Times New Roman"/>
+                <w:color w:val="000000" w:themeColor="text1"/>
+                <w:sz w:val="20"/>
+                <w:szCs w:val="20"/>
+              </w:rPr>
+            </w:pPr>
+          </w:p>
+        </w:tc>
+      </w:tr>
+      <w:tr>
+        <w:tc>
+          <w:tcPr>
+            <w:tcW w:w="1701" w:type="dxa"/>
+            <w:shd w:val="clear" w:color="auto" w:fill="auto"/>
+            <w:vAlign w:val="center"/>
+          </w:tcPr>
+          <w:p>
+            <w:pPr>
+              <w:pStyle w:val="ListParagraph"/>
+              <w:ind w:left="0"/>
+              <w:jc w:val="center"/>
+              <w:rPr>
+                <w:rFonts w:ascii="Times New Roman" w:hAnsi="Times New Roman" w:cs="Times New Roman"/>
+                <w:color w:val="000000" w:themeColor="text1"/>
+                <w:sz w:val="20"/>
+                <w:szCs w:val="20"/>
+              </w:rPr>
+            </w:pPr>
+            <w:r>
+              <w:rPr>
+                <w:rFonts w:ascii="Times New Roman" w:hAnsi="Times New Roman" w:cs="Times New Roman"/>
+                <w:color w:val="000000" w:themeColor="text1"/>
+                <w:sz w:val="20"/>
+                <w:szCs w:val="20"/>
+              </w:rPr>
+              <w:t>Use case</w:t>
+            </w:r>
+          </w:p>
+        </w:tc>
+        <w:tc>
+          <w:tcPr>
+            <w:tcW w:w="9214" w:type="dxa"/>
+            <w:gridSpan w:val="3"/>
+            <w:shd w:val="clear" w:color="auto" w:fill="auto"/>
+            <w:vAlign w:val="center"/>
+          </w:tcPr>
+          <w:p>
+            <w:pPr>
+              <w:pStyle w:val="ListParagraph"/>
+              <w:numPr>
+                <w:ilvl w:val="0"/>
+                <w:numId w:val="45"/>
+              </w:numPr>
+              <w:rPr>
+                <w:rFonts w:ascii="Times New Roman" w:hAnsi="Times New Roman" w:cs="Times New Roman"/>
+                <w:color w:val="000000" w:themeColor="text1"/>
+                <w:sz w:val="20"/>
+                <w:szCs w:val="20"/>
+              </w:rPr>
+            </w:pPr>
+            <w:r>
+              <w:rPr>
+                <w:rFonts w:ascii="Times New Roman" w:hAnsi="Times New Roman" w:cs="Times New Roman"/>
+                <w:color w:val="000000" w:themeColor="text1"/>
+                <w:sz w:val="20"/>
+                <w:szCs w:val="20"/>
+              </w:rPr>
+              <w:t>New activation code will be generated and be sent to email which is requested.</w:t>
+            </w:r>
+          </w:p>
+        </w:tc>
+      </w:tr>
+    </w:tbl>
+    <w:p>
+      <w:pPr>
+        <w:pStyle w:val="ListParagraph"/>
+        <w:numPr>
+          <w:ilvl w:val="1"/>
+          <w:numId w:val="44"/>
+        </w:numPr>
+        <w:outlineLvl w:val="1"/>
+        <w:rPr>
+          <w:rFonts w:ascii="Times New Roman" w:hAnsi="Times New Roman" w:cs="Times New Roman"/>
+          <w:color w:val="000000" w:themeColor="text1"/>
+          <w:sz w:val="28"/>
+          <w:szCs w:val="28"/>
+        </w:rPr>
+      </w:pPr>
+      <w:r>
+        <w:rPr>
+          <w:rFonts w:ascii="Times New Roman" w:hAnsi="Times New Roman" w:cs="Times New Roman"/>
+          <w:color w:val="000000" w:themeColor="text1"/>
+          <w:sz w:val="20"/>
+          <w:szCs w:val="20"/>
+        </w:rPr>
+        <w:t>Response</w:t>
+      </w:r>
+    </w:p>
+    <w:tbl>
+      <w:tblPr>
+        <w:tblW w:w="10915" w:type="dxa"/>
+        <w:tblInd w:w="-572" w:type="dxa"/>
+        <w:tblBorders>
+          <w:top w:val="single" w:sz="4" w:space="0" w:color="auto"/>
+          <w:left w:val="single" w:sz="4" w:space="0" w:color="auto"/>
+          <w:bottom w:val="single" w:sz="4" w:space="0" w:color="auto"/>
+          <w:right w:val="single" w:sz="4" w:space="0" w:color="auto"/>
+          <w:insideH w:val="single" w:sz="4" w:space="0" w:color="auto"/>
+          <w:insideV w:val="single" w:sz="4" w:space="0" w:color="auto"/>
+        </w:tblBorders>
+        <w:tblLook w:val="04A0" w:firstRow="1" w:lastRow="0" w:firstColumn="1" w:lastColumn="0" w:noHBand="0" w:noVBand="1"/>
+      </w:tblPr>
+      <w:tblGrid>
+        <w:gridCol w:w="1701"/>
+        <w:gridCol w:w="9214"/>
+      </w:tblGrid>
+      <w:tr>
+        <w:tc>
+          <w:tcPr>
+            <w:tcW w:w="1701" w:type="dxa"/>
+            <w:shd w:val="clear" w:color="auto" w:fill="9CC2E5"/>
+          </w:tcPr>
+          <w:p>
+            <w:pPr>
+              <w:pStyle w:val="ListParagraph"/>
+              <w:ind w:left="0"/>
+              <w:rPr>
+                <w:rFonts w:ascii="Times New Roman" w:hAnsi="Times New Roman" w:cs="Times New Roman"/>
+                <w:color w:val="000000" w:themeColor="text1"/>
+                <w:sz w:val="20"/>
+                <w:szCs w:val="20"/>
+              </w:rPr>
+            </w:pPr>
+            <w:r>
+              <w:rPr>
+                <w:rFonts w:ascii="Times New Roman" w:hAnsi="Times New Roman" w:cs="Times New Roman"/>
+                <w:color w:val="000000" w:themeColor="text1"/>
+                <w:sz w:val="20"/>
+                <w:szCs w:val="20"/>
+              </w:rPr>
+              <w:t>Status</w:t>
+            </w:r>
+          </w:p>
+        </w:tc>
+        <w:tc>
+          <w:tcPr>
+            <w:tcW w:w="9214" w:type="dxa"/>
+            <w:shd w:val="clear" w:color="auto" w:fill="9CC2E5"/>
+          </w:tcPr>
+          <w:p>
+            <w:pPr>
+              <w:pStyle w:val="ListParagraph"/>
+              <w:ind w:left="0"/>
+              <w:rPr>
+                <w:rFonts w:ascii="Times New Roman" w:hAnsi="Times New Roman" w:cs="Times New Roman"/>
+                <w:color w:val="000000" w:themeColor="text1"/>
+                <w:sz w:val="20"/>
+                <w:szCs w:val="20"/>
+              </w:rPr>
+            </w:pPr>
+            <w:r>
+              <w:rPr>
+                <w:rFonts w:ascii="Times New Roman" w:hAnsi="Times New Roman" w:cs="Times New Roman"/>
+                <w:color w:val="000000" w:themeColor="text1"/>
+                <w:sz w:val="20"/>
+                <w:szCs w:val="20"/>
+              </w:rPr>
+              <w:t>Content</w:t>
+            </w:r>
+          </w:p>
+        </w:tc>
+      </w:tr>
+      <w:tr>
+        <w:tc>
+          <w:tcPr>
+            <w:tcW w:w="1701" w:type="dxa"/>
+            <w:shd w:val="clear" w:color="auto" w:fill="auto"/>
+            <w:vAlign w:val="center"/>
+          </w:tcPr>
+          <w:p>
+            <w:pPr>
+              <w:pStyle w:val="ListParagraph"/>
+              <w:ind w:left="0"/>
+              <w:jc w:val="center"/>
+              <w:rPr>
+                <w:rFonts w:ascii="Times New Roman" w:hAnsi="Times New Roman" w:cs="Times New Roman"/>
+                <w:b/>
+                <w:color w:val="000000" w:themeColor="text1"/>
+                <w:sz w:val="20"/>
+                <w:szCs w:val="20"/>
+              </w:rPr>
+            </w:pPr>
+            <w:r>
+              <w:rPr>
+                <w:rFonts w:ascii="Times New Roman" w:hAnsi="Times New Roman" w:cs="Times New Roman"/>
+                <w:b/>
+                <w:color w:val="00B050"/>
+                <w:sz w:val="20"/>
+                <w:szCs w:val="20"/>
+              </w:rPr>
+              <w:t>200</w:t>
+            </w:r>
+          </w:p>
+        </w:tc>
+        <w:tc>
+          <w:tcPr>
+            <w:tcW w:w="9214" w:type="dxa"/>
+            <w:shd w:val="clear" w:color="auto" w:fill="auto"/>
+            <w:vAlign w:val="center"/>
+          </w:tcPr>
+          <w:p>
+            <w:pPr>
+              <w:autoSpaceDE w:val="0"/>
+              <w:autoSpaceDN w:val="0"/>
+              <w:adjustRightInd w:val="0"/>
+              <w:rPr>
+                <w:rFonts w:ascii="Times New Roman" w:hAnsi="Times New Roman" w:cs="Times New Roman"/>
+                <w:color w:val="000000" w:themeColor="text1"/>
+                <w:sz w:val="20"/>
+                <w:szCs w:val="20"/>
+              </w:rPr>
+            </w:pPr>
+          </w:p>
+        </w:tc>
+      </w:tr>
+      <w:tr>
+        <w:tc>
+          <w:tcPr>
+            <w:tcW w:w="1701" w:type="dxa"/>
+            <w:shd w:val="clear" w:color="auto" w:fill="auto"/>
+            <w:vAlign w:val="center"/>
+          </w:tcPr>
+          <w:p>
+            <w:pPr>
+              <w:pStyle w:val="ListParagraph"/>
+              <w:ind w:left="0"/>
+              <w:jc w:val="center"/>
+              <w:rPr>
+                <w:rFonts w:ascii="Times New Roman" w:hAnsi="Times New Roman" w:cs="Times New Roman"/>
+                <w:b/>
+                <w:color w:val="FF0000"/>
+                <w:sz w:val="20"/>
+                <w:szCs w:val="20"/>
+              </w:rPr>
+            </w:pPr>
+            <w:r>
+              <w:rPr>
+                <w:rFonts w:ascii="Times New Roman" w:hAnsi="Times New Roman" w:cs="Times New Roman"/>
+                <w:b/>
+                <w:color w:val="FF0000"/>
+                <w:sz w:val="20"/>
+                <w:szCs w:val="20"/>
+              </w:rPr>
+              <w:t>400</w:t>
+            </w:r>
+          </w:p>
+          <w:p>
+            <w:pPr>
+              <w:pStyle w:val="ListParagraph"/>
+              <w:ind w:left="0"/>
+              <w:rPr>
+                <w:rFonts w:ascii="Times New Roman" w:hAnsi="Times New Roman" w:cs="Times New Roman"/>
+                <w:color w:val="000000" w:themeColor="text1"/>
+                <w:sz w:val="20"/>
+                <w:szCs w:val="20"/>
+              </w:rPr>
+            </w:pPr>
+            <w:r>
+              <w:rPr>
+                <w:rFonts w:ascii="Times New Roman" w:hAnsi="Times New Roman" w:cs="Times New Roman"/>
+                <w:color w:val="000000" w:themeColor="text1"/>
+                <w:sz w:val="20"/>
+                <w:szCs w:val="20"/>
+              </w:rPr>
+              <w:t>Request parameters are invalid</w:t>
+            </w:r>
+            <w:r>
+              <w:rPr>
+                <w:rFonts w:ascii="Times New Roman" w:hAnsi="Times New Roman" w:cs="Times New Roman"/>
+                <w:color w:val="000000" w:themeColor="text1"/>
+                <w:sz w:val="20"/>
+                <w:szCs w:val="20"/>
+              </w:rPr>
+              <w:t>.</w:t>
+            </w:r>
+          </w:p>
+        </w:tc>
+        <w:tc>
+          <w:tcPr>
+            <w:tcW w:w="9214" w:type="dxa"/>
+            <w:shd w:val="clear" w:color="auto" w:fill="auto"/>
+            <w:vAlign w:val="center"/>
+          </w:tcPr>
+          <w:p>
+            <w:pPr>
+              <w:autoSpaceDE w:val="0"/>
+              <w:autoSpaceDN w:val="0"/>
+              <w:adjustRightInd w:val="0"/>
+              <w:rPr>
+                <w:rFonts w:ascii="Consolas" w:hAnsi="Consolas" w:cs="Consolas"/>
+                <w:color w:val="000000"/>
+                <w:sz w:val="19"/>
+                <w:szCs w:val="19"/>
+                <w:highlight w:val="white"/>
+                <w:lang w:val="vi-VN"/>
+              </w:rPr>
+            </w:pPr>
+            <w:r>
+              <w:rPr>
+                <w:rFonts w:ascii="Consolas" w:hAnsi="Consolas" w:cs="Consolas"/>
+                <w:color w:val="000000"/>
+                <w:sz w:val="19"/>
+                <w:szCs w:val="19"/>
+                <w:highlight w:val="white"/>
+                <w:lang w:val="vi-VN"/>
+              </w:rPr>
+              <w:t>{</w:t>
+            </w:r>
+          </w:p>
+          <w:p>
+            <w:pPr>
+              <w:autoSpaceDE w:val="0"/>
+              <w:autoSpaceDN w:val="0"/>
+              <w:adjustRightInd w:val="0"/>
+              <w:rPr>
+                <w:rFonts w:ascii="Consolas" w:hAnsi="Consolas" w:cs="Consolas"/>
+                <w:color w:val="000000"/>
+                <w:sz w:val="19"/>
+                <w:szCs w:val="19"/>
+                <w:highlight w:val="white"/>
+              </w:rPr>
+            </w:pPr>
+            <w:r>
+              <w:rPr>
+                <w:rFonts w:ascii="Consolas" w:hAnsi="Consolas" w:cs="Consolas"/>
+                <w:color w:val="000000"/>
+                <w:sz w:val="19"/>
+                <w:szCs w:val="19"/>
+                <w:highlight w:val="white"/>
+                <w:lang w:val="vi-VN"/>
+              </w:rPr>
+              <w:t xml:space="preserve">  </w:t>
+            </w:r>
+            <w:r>
+              <w:rPr>
+                <w:rFonts w:ascii="Consolas" w:hAnsi="Consolas" w:cs="Consolas"/>
+                <w:color w:val="2E75B6"/>
+                <w:sz w:val="19"/>
+                <w:szCs w:val="19"/>
+                <w:highlight w:val="white"/>
+                <w:lang w:val="vi-VN"/>
+              </w:rPr>
+              <w:t>"Error</w:t>
+            </w:r>
+            <w:r>
+              <w:rPr>
+                <w:rFonts w:ascii="Consolas" w:hAnsi="Consolas" w:cs="Consolas"/>
+                <w:color w:val="2E75B6"/>
+                <w:sz w:val="19"/>
+                <w:szCs w:val="19"/>
+                <w:highlight w:val="white"/>
+              </w:rPr>
+              <w:t>s</w:t>
+            </w:r>
+            <w:r>
+              <w:rPr>
+                <w:rFonts w:ascii="Consolas" w:hAnsi="Consolas" w:cs="Consolas"/>
+                <w:color w:val="2E75B6"/>
+                <w:sz w:val="19"/>
+                <w:szCs w:val="19"/>
+                <w:highlight w:val="white"/>
+                <w:lang w:val="vi-VN"/>
+              </w:rPr>
+              <w:t>"</w:t>
+            </w:r>
+            <w:r>
+              <w:rPr>
+                <w:rFonts w:ascii="Consolas" w:hAnsi="Consolas" w:cs="Consolas"/>
+                <w:color w:val="000000"/>
+                <w:sz w:val="19"/>
+                <w:szCs w:val="19"/>
+                <w:highlight w:val="white"/>
+                <w:lang w:val="vi-VN"/>
+              </w:rPr>
+              <w:t xml:space="preserve">: </w:t>
+            </w:r>
+            <w:r>
+              <w:rPr>
+                <w:rFonts w:ascii="Consolas" w:hAnsi="Consolas" w:cs="Consolas"/>
+                <w:color w:val="000000"/>
+                <w:sz w:val="19"/>
+                <w:szCs w:val="19"/>
+                <w:highlight w:val="white"/>
+              </w:rPr>
+              <w:t>[</w:t>
+            </w:r>
+            <w:r>
+              <w:rPr>
+                <w:rFonts w:ascii="Consolas" w:hAnsi="Consolas" w:cs="Consolas"/>
+                <w:color w:val="A31515"/>
+                <w:sz w:val="19"/>
+                <w:szCs w:val="19"/>
+                <w:highlight w:val="white"/>
+                <w:lang w:val="vi-VN"/>
+              </w:rPr>
+              <w:t>""</w:t>
+            </w:r>
+            <w:r>
+              <w:rPr>
+                <w:rFonts w:ascii="Consolas" w:hAnsi="Consolas" w:cs="Consolas"/>
+                <w:color w:val="A31515"/>
+                <w:sz w:val="19"/>
+                <w:szCs w:val="19"/>
+                <w:highlight w:val="white"/>
+              </w:rPr>
+              <w:t>,</w:t>
+            </w:r>
+            <w:r>
+              <w:rPr>
+                <w:rFonts w:ascii="Consolas" w:hAnsi="Consolas" w:cs="Consolas"/>
+                <w:color w:val="A31515"/>
+                <w:sz w:val="19"/>
+                <w:szCs w:val="19"/>
+                <w:highlight w:val="white"/>
+                <w:lang w:val="vi-VN"/>
+              </w:rPr>
+              <w:t>""</w:t>
+            </w:r>
+            <w:r>
+              <w:rPr>
+                <w:rFonts w:ascii="Consolas" w:hAnsi="Consolas" w:cs="Consolas"/>
+                <w:color w:val="A31515"/>
+                <w:sz w:val="19"/>
+                <w:szCs w:val="19"/>
+                <w:highlight w:val="white"/>
+              </w:rPr>
+              <w:t>,</w:t>
+            </w:r>
+            <w:r>
+              <w:rPr>
+                <w:rFonts w:ascii="Consolas" w:hAnsi="Consolas" w:cs="Consolas"/>
+                <w:color w:val="A31515"/>
+                <w:sz w:val="19"/>
+                <w:szCs w:val="19"/>
+                <w:highlight w:val="white"/>
+                <w:lang w:val="vi-VN"/>
+              </w:rPr>
+              <w:t>""</w:t>
+            </w:r>
+            <w:r>
+              <w:rPr>
+                <w:rFonts w:ascii="Consolas" w:hAnsi="Consolas" w:cs="Consolas"/>
+                <w:color w:val="A31515"/>
+                <w:sz w:val="19"/>
+                <w:szCs w:val="19"/>
+                <w:highlight w:val="white"/>
+              </w:rPr>
+              <w:t>,</w:t>
+            </w:r>
+            <w:r>
+              <w:rPr>
+                <w:rFonts w:ascii="Consolas" w:hAnsi="Consolas" w:cs="Consolas"/>
+                <w:color w:val="A31515"/>
+                <w:sz w:val="19"/>
+                <w:szCs w:val="19"/>
+                <w:highlight w:val="white"/>
+                <w:lang w:val="vi-VN"/>
+              </w:rPr>
+              <w:t>""</w:t>
+            </w:r>
+            <w:r>
+              <w:rPr>
+                <w:rFonts w:ascii="Consolas" w:hAnsi="Consolas" w:cs="Consolas"/>
+                <w:color w:val="A31515"/>
+                <w:sz w:val="19"/>
+                <w:szCs w:val="19"/>
+                <w:highlight w:val="white"/>
+              </w:rPr>
+              <w:t>]</w:t>
+            </w:r>
+            <w:bookmarkStart w:id="0" w:name="_GoBack"/>
+            <w:bookmarkEnd w:id="0"/>
+          </w:p>
+          <w:p>
+            <w:pPr>
+              <w:rPr>
+                <w:rStyle w:val="sbrace"/>
+                <w:rFonts w:ascii="Times New Roman" w:hAnsi="Times New Roman" w:cs="Times New Roman"/>
+                <w:color w:val="000000" w:themeColor="text1"/>
+                <w:sz w:val="20"/>
+                <w:szCs w:val="20"/>
+              </w:rPr>
+            </w:pPr>
+            <w:r>
+              <w:rPr>
+                <w:rFonts w:ascii="Consolas" w:hAnsi="Consolas" w:cs="Consolas"/>
+                <w:color w:val="000000"/>
+                <w:sz w:val="19"/>
+                <w:szCs w:val="19"/>
+                <w:highlight w:val="white"/>
+                <w:lang w:val="vi-VN"/>
+              </w:rPr>
+              <w:t>}</w:t>
+            </w:r>
+          </w:p>
+        </w:tc>
+      </w:tr>
+      <w:tr>
+        <w:tc>
+          <w:tcPr>
+            <w:tcW w:w="1701" w:type="dxa"/>
+            <w:shd w:val="clear" w:color="auto" w:fill="auto"/>
+            <w:vAlign w:val="center"/>
+          </w:tcPr>
+          <w:p>
+            <w:pPr>
+              <w:pStyle w:val="ListParagraph"/>
+              <w:ind w:left="0"/>
+              <w:jc w:val="center"/>
+              <w:rPr>
+                <w:rFonts w:ascii="Times New Roman" w:hAnsi="Times New Roman" w:cs="Times New Roman"/>
+                <w:b/>
+                <w:color w:val="FF0000"/>
+                <w:sz w:val="20"/>
+                <w:szCs w:val="20"/>
+              </w:rPr>
+            </w:pPr>
+            <w:r>
+              <w:rPr>
+                <w:rFonts w:ascii="Times New Roman" w:hAnsi="Times New Roman" w:cs="Times New Roman"/>
+                <w:b/>
+                <w:color w:val="FF0000"/>
+                <w:sz w:val="20"/>
+                <w:szCs w:val="20"/>
+              </w:rPr>
+              <w:t>404</w:t>
+            </w:r>
+          </w:p>
+          <w:p>
+            <w:pPr>
+              <w:pStyle w:val="ListParagraph"/>
+              <w:ind w:left="0"/>
+              <w:rPr>
+                <w:rFonts w:ascii="Times New Roman" w:hAnsi="Times New Roman" w:cs="Times New Roman"/>
+                <w:color w:val="000000" w:themeColor="text1"/>
+                <w:sz w:val="20"/>
+                <w:szCs w:val="20"/>
+              </w:rPr>
+            </w:pPr>
+            <w:r>
+              <w:rPr>
+                <w:rFonts w:ascii="Times New Roman" w:hAnsi="Times New Roman" w:cs="Times New Roman"/>
+                <w:color w:val="000000" w:themeColor="text1"/>
+                <w:sz w:val="20"/>
+                <w:szCs w:val="20"/>
+              </w:rPr>
+              <w:t>Account is not found as active in system.</w:t>
+            </w:r>
+          </w:p>
+        </w:tc>
+        <w:tc>
+          <w:tcPr>
+            <w:tcW w:w="9214" w:type="dxa"/>
+            <w:shd w:val="clear" w:color="auto" w:fill="auto"/>
+            <w:vAlign w:val="center"/>
+          </w:tcPr>
+          <w:p>
+            <w:pPr>
+              <w:autoSpaceDE w:val="0"/>
+              <w:autoSpaceDN w:val="0"/>
+              <w:adjustRightInd w:val="0"/>
+              <w:rPr>
+                <w:rFonts w:ascii="Consolas" w:hAnsi="Consolas" w:cs="Consolas"/>
+                <w:color w:val="000000"/>
+                <w:sz w:val="19"/>
+                <w:szCs w:val="19"/>
+                <w:highlight w:val="white"/>
+                <w:lang w:val="vi-VN"/>
+              </w:rPr>
+            </w:pPr>
+            <w:r>
+              <w:rPr>
+                <w:rFonts w:ascii="Consolas" w:hAnsi="Consolas" w:cs="Consolas"/>
+                <w:color w:val="000000"/>
+                <w:sz w:val="19"/>
+                <w:szCs w:val="19"/>
+                <w:highlight w:val="white"/>
+                <w:lang w:val="vi-VN"/>
+              </w:rPr>
+              <w:t>{</w:t>
+            </w:r>
+          </w:p>
+          <w:p>
+            <w:pPr>
+              <w:autoSpaceDE w:val="0"/>
+              <w:autoSpaceDN w:val="0"/>
+              <w:adjustRightInd w:val="0"/>
+              <w:rPr>
+                <w:rFonts w:ascii="Consolas" w:hAnsi="Consolas" w:cs="Consolas"/>
+                <w:color w:val="000000"/>
+                <w:sz w:val="19"/>
+                <w:szCs w:val="19"/>
+                <w:highlight w:val="white"/>
+                <w:lang w:val="vi-VN"/>
+              </w:rPr>
+            </w:pPr>
+            <w:r>
+              <w:rPr>
+                <w:rFonts w:ascii="Consolas" w:hAnsi="Consolas" w:cs="Consolas"/>
+                <w:color w:val="000000"/>
+                <w:sz w:val="19"/>
+                <w:szCs w:val="19"/>
+                <w:highlight w:val="white"/>
+                <w:lang w:val="vi-VN"/>
+              </w:rPr>
+              <w:t xml:space="preserve">  </w:t>
+            </w:r>
+            <w:r>
+              <w:rPr>
+                <w:rFonts w:ascii="Consolas" w:hAnsi="Consolas" w:cs="Consolas"/>
+                <w:color w:val="2E75B6"/>
+                <w:sz w:val="19"/>
+                <w:szCs w:val="19"/>
+                <w:highlight w:val="white"/>
+                <w:lang w:val="vi-VN"/>
+              </w:rPr>
+              <w:t>"Error"</w:t>
+            </w:r>
+            <w:r>
+              <w:rPr>
+                <w:rFonts w:ascii="Consolas" w:hAnsi="Consolas" w:cs="Consolas"/>
+                <w:color w:val="000000"/>
+                <w:sz w:val="19"/>
+                <w:szCs w:val="19"/>
+                <w:highlight w:val="white"/>
+                <w:lang w:val="vi-VN"/>
+              </w:rPr>
+              <w:t xml:space="preserve">: </w:t>
+            </w:r>
+            <w:r>
+              <w:rPr>
+                <w:rFonts w:ascii="Consolas" w:hAnsi="Consolas" w:cs="Consolas"/>
+                <w:color w:val="A31515"/>
+                <w:sz w:val="19"/>
+                <w:szCs w:val="19"/>
+                <w:highlight w:val="white"/>
+                <w:lang w:val="vi-VN"/>
+              </w:rPr>
+              <w:t>"W006"</w:t>
+            </w:r>
+          </w:p>
+          <w:p>
+            <w:pPr>
+              <w:rPr>
+                <w:rStyle w:val="sbrace"/>
+                <w:rFonts w:ascii="Times New Roman" w:hAnsi="Times New Roman" w:cs="Times New Roman"/>
+                <w:color w:val="000000" w:themeColor="text1"/>
+                <w:sz w:val="20"/>
+                <w:szCs w:val="20"/>
+              </w:rPr>
+            </w:pPr>
+            <w:r>
+              <w:rPr>
+                <w:rFonts w:ascii="Consolas" w:hAnsi="Consolas" w:cs="Consolas"/>
+                <w:color w:val="000000"/>
+                <w:sz w:val="19"/>
+                <w:szCs w:val="19"/>
+                <w:highlight w:val="white"/>
+                <w:lang w:val="vi-VN"/>
+              </w:rPr>
+              <w:t>}</w:t>
+            </w:r>
           </w:p>
         </w:tc>
       </w:tr>
@@ -35956,7 +37390,7 @@
 </file>
 
 <file path=customXml/itemProps1.xml><?xml version="1.0" encoding="utf-8"?>
-<ds:datastoreItem xmlns:ds="http://schemas.openxmlformats.org/officeDocument/2006/customXml" ds:itemID="{DE146C35-6CE9-402C-8C64-4FC67AC37C2E}">
+<ds:datastoreItem xmlns:ds="http://schemas.openxmlformats.org/officeDocument/2006/customXml" ds:itemID="{D89A040B-69DD-4350-AB08-AC388F5B72B7}">
   <ds:schemaRefs>
     <ds:schemaRef ds:uri="http://schemas.openxmlformats.org/officeDocument/2006/bibliography"/>
   </ds:schemaRefs>

</xml_diff>